<commit_message>
06/07  journal de stage
</commit_message>
<xml_diff>
--- a/Journal de Stage - stages obligatoires.docx
+++ b/Journal de Stage - stages obligatoires.docx
@@ -4224,6 +4224,32 @@
                 <w:szCs w:val="20"/>
               </w:rPr>
             </w:pPr>
+            <w:r>
+              <w:rPr>
+                <w:rFonts w:asciiTheme="majorHAnsi" w:hAnsiTheme="majorHAnsi"/>
+                <w:sz w:val="20"/>
+                <w:szCs w:val="20"/>
+              </w:rPr>
+              <w:t xml:space="preserve">Choisir  un backoffice et l’intègre dans avec la </w:t>
+            </w:r>
+            <w:proofErr w:type="spellStart"/>
+            <w:r>
+              <w:rPr>
+                <w:rFonts w:asciiTheme="majorHAnsi" w:hAnsiTheme="majorHAnsi"/>
+                <w:sz w:val="20"/>
+                <w:szCs w:val="20"/>
+              </w:rPr>
+              <w:t>frontoffice</w:t>
+            </w:r>
+            <w:proofErr w:type="spellEnd"/>
+            <w:r>
+              <w:rPr>
+                <w:rFonts w:asciiTheme="majorHAnsi" w:hAnsiTheme="majorHAnsi"/>
+                <w:sz w:val="20"/>
+                <w:szCs w:val="20"/>
+              </w:rPr>
+              <w:t xml:space="preserve">  </w:t>
+            </w:r>
           </w:p>
         </w:tc>
       </w:tr>
@@ -4264,6 +4290,52 @@
                 <w:szCs w:val="20"/>
               </w:rPr>
             </w:pPr>
+            <w:r>
+              <w:rPr>
+                <w:rFonts w:asciiTheme="majorHAnsi" w:hAnsiTheme="majorHAnsi"/>
+                <w:sz w:val="20"/>
+                <w:szCs w:val="20"/>
+              </w:rPr>
+              <w:t xml:space="preserve">--- Services </w:t>
+            </w:r>
+            <w:proofErr w:type="spellStart"/>
+            <w:r>
+              <w:rPr>
+                <w:rFonts w:asciiTheme="majorHAnsi" w:hAnsiTheme="majorHAnsi"/>
+                <w:sz w:val="20"/>
+                <w:szCs w:val="20"/>
+              </w:rPr>
+              <w:t>react</w:t>
+            </w:r>
+            <w:proofErr w:type="spellEnd"/>
+            <w:r>
+              <w:rPr>
+                <w:rFonts w:asciiTheme="majorHAnsi" w:hAnsiTheme="majorHAnsi"/>
+                <w:sz w:val="20"/>
+                <w:szCs w:val="20"/>
+              </w:rPr>
+              <w:t xml:space="preserve"> </w:t>
+            </w:r>
+            <w:proofErr w:type="spellStart"/>
+            <w:r>
+              <w:rPr>
+                <w:rFonts w:asciiTheme="majorHAnsi" w:hAnsiTheme="majorHAnsi"/>
+                <w:sz w:val="20"/>
+                <w:szCs w:val="20"/>
+              </w:rPr>
+              <w:t>consomation</w:t>
+            </w:r>
+            <w:proofErr w:type="spellEnd"/>
+            <w:r>
+              <w:rPr>
+                <w:rFonts w:asciiTheme="majorHAnsi" w:hAnsiTheme="majorHAnsi"/>
+                <w:sz w:val="20"/>
+                <w:szCs w:val="20"/>
+              </w:rPr>
+              <w:t xml:space="preserve"> </w:t>
+            </w:r>
+            <w:bookmarkStart w:id="0" w:name="_GoBack"/>
+            <w:bookmarkEnd w:id="0"/>
           </w:p>
         </w:tc>
       </w:tr>
@@ -5071,6 +5143,7 @@
                 <w:sz w:val="20"/>
                 <w:szCs w:val="20"/>
               </w:rPr>
+              <w:lastRenderedPageBreak/>
               <w:t>26/06/2023</w:t>
             </w:r>
           </w:p>
@@ -5111,935 +5184,935 @@
                 <w:sz w:val="20"/>
                 <w:szCs w:val="20"/>
               </w:rPr>
+              <w:t>27/06/2023</w:t>
+            </w:r>
+          </w:p>
+        </w:tc>
+        <w:tc>
+          <w:tcPr>
+            <w:tcW w:w="4872" w:type="dxa"/>
+          </w:tcPr>
+          <w:p>
+            <w:pPr>
+              <w:ind w:firstLine="0"/>
+              <w:rPr>
+                <w:rFonts w:asciiTheme="majorHAnsi" w:hAnsiTheme="majorHAnsi"/>
+                <w:sz w:val="20"/>
+                <w:szCs w:val="20"/>
+              </w:rPr>
+            </w:pPr>
+          </w:p>
+        </w:tc>
+      </w:tr>
+      <w:tr>
+        <w:tc>
+          <w:tcPr>
+            <w:tcW w:w="2069" w:type="dxa"/>
+          </w:tcPr>
+          <w:p>
+            <w:pPr>
+              <w:ind w:firstLine="0"/>
+              <w:rPr>
+                <w:rFonts w:asciiTheme="majorHAnsi" w:hAnsiTheme="majorHAnsi"/>
+                <w:sz w:val="20"/>
+                <w:szCs w:val="20"/>
+              </w:rPr>
+            </w:pPr>
+            <w:r>
+              <w:rPr>
+                <w:rFonts w:asciiTheme="majorHAnsi" w:hAnsiTheme="majorHAnsi"/>
+                <w:sz w:val="20"/>
+                <w:szCs w:val="20"/>
+              </w:rPr>
+              <w:t>28/06/2023</w:t>
+            </w:r>
+          </w:p>
+        </w:tc>
+        <w:tc>
+          <w:tcPr>
+            <w:tcW w:w="4872" w:type="dxa"/>
+          </w:tcPr>
+          <w:p>
+            <w:pPr>
+              <w:ind w:firstLine="0"/>
+              <w:rPr>
+                <w:rFonts w:asciiTheme="majorHAnsi" w:hAnsiTheme="majorHAnsi"/>
+                <w:sz w:val="20"/>
+                <w:szCs w:val="20"/>
+              </w:rPr>
+            </w:pPr>
+          </w:p>
+        </w:tc>
+      </w:tr>
+      <w:tr>
+        <w:tc>
+          <w:tcPr>
+            <w:tcW w:w="2069" w:type="dxa"/>
+          </w:tcPr>
+          <w:p>
+            <w:pPr>
+              <w:ind w:firstLine="0"/>
+              <w:rPr>
+                <w:rFonts w:asciiTheme="majorHAnsi" w:hAnsiTheme="majorHAnsi"/>
+                <w:sz w:val="20"/>
+                <w:szCs w:val="20"/>
+              </w:rPr>
+            </w:pPr>
+            <w:r>
+              <w:rPr>
+                <w:rFonts w:asciiTheme="majorHAnsi" w:hAnsiTheme="majorHAnsi"/>
+                <w:sz w:val="20"/>
+                <w:szCs w:val="20"/>
+              </w:rPr>
+              <w:t>29/06/2023</w:t>
+            </w:r>
+          </w:p>
+        </w:tc>
+        <w:tc>
+          <w:tcPr>
+            <w:tcW w:w="4872" w:type="dxa"/>
+          </w:tcPr>
+          <w:p>
+            <w:pPr>
+              <w:ind w:firstLine="0"/>
+              <w:rPr>
+                <w:rFonts w:asciiTheme="majorHAnsi" w:hAnsiTheme="majorHAnsi"/>
+                <w:sz w:val="20"/>
+                <w:szCs w:val="20"/>
+              </w:rPr>
+            </w:pPr>
+          </w:p>
+        </w:tc>
+      </w:tr>
+      <w:tr>
+        <w:tc>
+          <w:tcPr>
+            <w:tcW w:w="2069" w:type="dxa"/>
+          </w:tcPr>
+          <w:p>
+            <w:pPr>
+              <w:ind w:firstLine="0"/>
+              <w:rPr>
+                <w:rFonts w:asciiTheme="majorHAnsi" w:hAnsiTheme="majorHAnsi"/>
+                <w:sz w:val="20"/>
+                <w:szCs w:val="20"/>
+              </w:rPr>
+            </w:pPr>
+            <w:r>
+              <w:rPr>
+                <w:rFonts w:asciiTheme="majorHAnsi" w:hAnsiTheme="majorHAnsi"/>
+                <w:sz w:val="20"/>
+                <w:szCs w:val="20"/>
+              </w:rPr>
+              <w:t>30/06/2023</w:t>
+            </w:r>
+          </w:p>
+        </w:tc>
+        <w:tc>
+          <w:tcPr>
+            <w:tcW w:w="4872" w:type="dxa"/>
+          </w:tcPr>
+          <w:p>
+            <w:pPr>
+              <w:ind w:firstLine="0"/>
+              <w:rPr>
+                <w:rFonts w:asciiTheme="majorHAnsi" w:hAnsiTheme="majorHAnsi"/>
+                <w:sz w:val="20"/>
+                <w:szCs w:val="20"/>
+              </w:rPr>
+            </w:pPr>
+          </w:p>
+        </w:tc>
+      </w:tr>
+      <w:tr>
+        <w:tc>
+          <w:tcPr>
+            <w:tcW w:w="2069" w:type="dxa"/>
+          </w:tcPr>
+          <w:p>
+            <w:pPr>
+              <w:ind w:firstLine="0"/>
+              <w:rPr>
+                <w:rFonts w:asciiTheme="majorHAnsi" w:hAnsiTheme="majorHAnsi"/>
+                <w:sz w:val="20"/>
+                <w:szCs w:val="20"/>
+              </w:rPr>
+            </w:pPr>
+            <w:r>
+              <w:rPr>
+                <w:rFonts w:asciiTheme="majorHAnsi" w:hAnsiTheme="majorHAnsi"/>
+                <w:sz w:val="20"/>
+                <w:szCs w:val="20"/>
+              </w:rPr>
+              <w:t>31/06/2023</w:t>
+            </w:r>
+          </w:p>
+        </w:tc>
+        <w:tc>
+          <w:tcPr>
+            <w:tcW w:w="4872" w:type="dxa"/>
+          </w:tcPr>
+          <w:p>
+            <w:pPr>
+              <w:ind w:firstLine="0"/>
+              <w:rPr>
+                <w:rFonts w:asciiTheme="majorHAnsi" w:hAnsiTheme="majorHAnsi"/>
+                <w:sz w:val="20"/>
+                <w:szCs w:val="20"/>
+              </w:rPr>
+            </w:pPr>
+          </w:p>
+        </w:tc>
+      </w:tr>
+      <w:tr>
+        <w:tc>
+          <w:tcPr>
+            <w:tcW w:w="2069" w:type="dxa"/>
+          </w:tcPr>
+          <w:p>
+            <w:pPr>
+              <w:ind w:firstLine="0"/>
+              <w:rPr>
+                <w:rFonts w:asciiTheme="majorHAnsi" w:hAnsiTheme="majorHAnsi"/>
+                <w:sz w:val="20"/>
+                <w:szCs w:val="20"/>
+              </w:rPr>
+            </w:pPr>
+            <w:r>
+              <w:rPr>
+                <w:rFonts w:asciiTheme="majorHAnsi" w:hAnsiTheme="majorHAnsi"/>
+                <w:sz w:val="20"/>
+                <w:szCs w:val="20"/>
+              </w:rPr>
+              <w:t>01/07/2023</w:t>
+            </w:r>
+          </w:p>
+        </w:tc>
+        <w:tc>
+          <w:tcPr>
+            <w:tcW w:w="4872" w:type="dxa"/>
+          </w:tcPr>
+          <w:p>
+            <w:pPr>
+              <w:ind w:firstLine="0"/>
+              <w:rPr>
+                <w:rFonts w:asciiTheme="majorHAnsi" w:hAnsiTheme="majorHAnsi"/>
+                <w:sz w:val="20"/>
+                <w:szCs w:val="20"/>
+              </w:rPr>
+            </w:pPr>
+          </w:p>
+        </w:tc>
+      </w:tr>
+      <w:tr>
+        <w:tc>
+          <w:tcPr>
+            <w:tcW w:w="2069" w:type="dxa"/>
+          </w:tcPr>
+          <w:p>
+            <w:pPr>
+              <w:ind w:firstLine="0"/>
+              <w:rPr>
+                <w:rFonts w:asciiTheme="majorHAnsi" w:hAnsiTheme="majorHAnsi"/>
+                <w:sz w:val="20"/>
+                <w:szCs w:val="20"/>
+              </w:rPr>
+            </w:pPr>
+            <w:r>
+              <w:rPr>
+                <w:rFonts w:asciiTheme="majorHAnsi" w:hAnsiTheme="majorHAnsi"/>
+                <w:sz w:val="20"/>
+                <w:szCs w:val="20"/>
+              </w:rPr>
+              <w:t>02/07/2023</w:t>
+            </w:r>
+          </w:p>
+        </w:tc>
+        <w:tc>
+          <w:tcPr>
+            <w:tcW w:w="4872" w:type="dxa"/>
+          </w:tcPr>
+          <w:p>
+            <w:pPr>
+              <w:ind w:firstLine="0"/>
+              <w:rPr>
+                <w:rFonts w:asciiTheme="majorHAnsi" w:hAnsiTheme="majorHAnsi"/>
+                <w:sz w:val="20"/>
+                <w:szCs w:val="20"/>
+              </w:rPr>
+            </w:pPr>
+          </w:p>
+        </w:tc>
+      </w:tr>
+      <w:tr>
+        <w:tc>
+          <w:tcPr>
+            <w:tcW w:w="2069" w:type="dxa"/>
+          </w:tcPr>
+          <w:p>
+            <w:pPr>
+              <w:ind w:firstLine="0"/>
+              <w:rPr>
+                <w:rFonts w:asciiTheme="majorHAnsi" w:hAnsiTheme="majorHAnsi"/>
+                <w:sz w:val="20"/>
+                <w:szCs w:val="20"/>
+              </w:rPr>
+            </w:pPr>
+            <w:r>
+              <w:rPr>
+                <w:rFonts w:asciiTheme="majorHAnsi" w:hAnsiTheme="majorHAnsi"/>
+                <w:sz w:val="20"/>
+                <w:szCs w:val="20"/>
+              </w:rPr>
+              <w:t>03/07/2023</w:t>
+            </w:r>
+          </w:p>
+        </w:tc>
+        <w:tc>
+          <w:tcPr>
+            <w:tcW w:w="4872" w:type="dxa"/>
+          </w:tcPr>
+          <w:p>
+            <w:pPr>
+              <w:ind w:firstLine="0"/>
+              <w:rPr>
+                <w:rFonts w:asciiTheme="majorHAnsi" w:hAnsiTheme="majorHAnsi"/>
+                <w:sz w:val="20"/>
+                <w:szCs w:val="20"/>
+              </w:rPr>
+            </w:pPr>
+          </w:p>
+        </w:tc>
+      </w:tr>
+      <w:tr>
+        <w:tc>
+          <w:tcPr>
+            <w:tcW w:w="2069" w:type="dxa"/>
+          </w:tcPr>
+          <w:p>
+            <w:pPr>
+              <w:ind w:firstLine="0"/>
+              <w:rPr>
+                <w:rFonts w:asciiTheme="majorHAnsi" w:hAnsiTheme="majorHAnsi"/>
+                <w:sz w:val="20"/>
+                <w:szCs w:val="20"/>
+              </w:rPr>
+            </w:pPr>
+            <w:r>
+              <w:rPr>
+                <w:rFonts w:asciiTheme="majorHAnsi" w:hAnsiTheme="majorHAnsi"/>
+                <w:sz w:val="20"/>
+                <w:szCs w:val="20"/>
+              </w:rPr>
+              <w:t>04/07/2023</w:t>
+            </w:r>
+          </w:p>
+        </w:tc>
+        <w:tc>
+          <w:tcPr>
+            <w:tcW w:w="4872" w:type="dxa"/>
+          </w:tcPr>
+          <w:p>
+            <w:pPr>
+              <w:ind w:firstLine="0"/>
+              <w:rPr>
+                <w:rFonts w:asciiTheme="majorHAnsi" w:hAnsiTheme="majorHAnsi"/>
+                <w:sz w:val="20"/>
+                <w:szCs w:val="20"/>
+              </w:rPr>
+            </w:pPr>
+          </w:p>
+        </w:tc>
+      </w:tr>
+      <w:tr>
+        <w:tc>
+          <w:tcPr>
+            <w:tcW w:w="2069" w:type="dxa"/>
+          </w:tcPr>
+          <w:p>
+            <w:pPr>
+              <w:ind w:firstLine="0"/>
+              <w:rPr>
+                <w:rFonts w:asciiTheme="majorHAnsi" w:hAnsiTheme="majorHAnsi"/>
+                <w:sz w:val="20"/>
+                <w:szCs w:val="20"/>
+              </w:rPr>
+            </w:pPr>
+            <w:r>
+              <w:rPr>
+                <w:rFonts w:asciiTheme="majorHAnsi" w:hAnsiTheme="majorHAnsi"/>
+                <w:sz w:val="20"/>
+                <w:szCs w:val="20"/>
+              </w:rPr>
+              <w:t>05/07/2023</w:t>
+            </w:r>
+          </w:p>
+        </w:tc>
+        <w:tc>
+          <w:tcPr>
+            <w:tcW w:w="4872" w:type="dxa"/>
+          </w:tcPr>
+          <w:p>
+            <w:pPr>
+              <w:ind w:firstLine="0"/>
+              <w:rPr>
+                <w:rFonts w:asciiTheme="majorHAnsi" w:hAnsiTheme="majorHAnsi"/>
+                <w:sz w:val="20"/>
+                <w:szCs w:val="20"/>
+              </w:rPr>
+            </w:pPr>
+            <w:r>
+              <w:rPr>
+                <w:rFonts w:asciiTheme="majorHAnsi" w:hAnsiTheme="majorHAnsi"/>
+                <w:sz w:val="20"/>
+                <w:szCs w:val="20"/>
+              </w:rPr>
+              <w:t xml:space="preserve">  </w:t>
+            </w:r>
+          </w:p>
+        </w:tc>
+      </w:tr>
+      <w:tr>
+        <w:tc>
+          <w:tcPr>
+            <w:tcW w:w="2069" w:type="dxa"/>
+          </w:tcPr>
+          <w:p>
+            <w:pPr>
+              <w:ind w:firstLine="0"/>
+              <w:rPr>
+                <w:rFonts w:asciiTheme="majorHAnsi" w:hAnsiTheme="majorHAnsi"/>
+                <w:sz w:val="20"/>
+                <w:szCs w:val="20"/>
+              </w:rPr>
+            </w:pPr>
+            <w:r>
+              <w:rPr>
+                <w:rFonts w:asciiTheme="majorHAnsi" w:hAnsiTheme="majorHAnsi"/>
+                <w:sz w:val="20"/>
+                <w:szCs w:val="20"/>
+              </w:rPr>
+              <w:t>06/07/2023</w:t>
+            </w:r>
+          </w:p>
+        </w:tc>
+        <w:tc>
+          <w:tcPr>
+            <w:tcW w:w="4872" w:type="dxa"/>
+          </w:tcPr>
+          <w:p>
+            <w:pPr>
+              <w:ind w:firstLine="0"/>
+              <w:rPr>
+                <w:rFonts w:asciiTheme="majorHAnsi" w:hAnsiTheme="majorHAnsi"/>
+                <w:sz w:val="20"/>
+                <w:szCs w:val="20"/>
+              </w:rPr>
+            </w:pPr>
+          </w:p>
+        </w:tc>
+      </w:tr>
+      <w:tr>
+        <w:tc>
+          <w:tcPr>
+            <w:tcW w:w="2069" w:type="dxa"/>
+          </w:tcPr>
+          <w:p>
+            <w:pPr>
+              <w:ind w:firstLine="0"/>
+              <w:rPr>
+                <w:rFonts w:asciiTheme="majorHAnsi" w:hAnsiTheme="majorHAnsi"/>
+                <w:sz w:val="20"/>
+                <w:szCs w:val="20"/>
+              </w:rPr>
+            </w:pPr>
+            <w:r>
+              <w:rPr>
+                <w:rFonts w:asciiTheme="majorHAnsi" w:hAnsiTheme="majorHAnsi"/>
+                <w:sz w:val="20"/>
+                <w:szCs w:val="20"/>
+              </w:rPr>
+              <w:t>07/07/2023</w:t>
+            </w:r>
+          </w:p>
+        </w:tc>
+        <w:tc>
+          <w:tcPr>
+            <w:tcW w:w="4872" w:type="dxa"/>
+          </w:tcPr>
+          <w:p>
+            <w:pPr>
+              <w:ind w:firstLine="0"/>
+              <w:rPr>
+                <w:rFonts w:asciiTheme="majorHAnsi" w:hAnsiTheme="majorHAnsi"/>
+                <w:sz w:val="20"/>
+                <w:szCs w:val="20"/>
+              </w:rPr>
+            </w:pPr>
+          </w:p>
+        </w:tc>
+      </w:tr>
+      <w:tr>
+        <w:tc>
+          <w:tcPr>
+            <w:tcW w:w="2069" w:type="dxa"/>
+          </w:tcPr>
+          <w:p>
+            <w:pPr>
+              <w:ind w:firstLine="0"/>
+              <w:rPr>
+                <w:rFonts w:asciiTheme="majorHAnsi" w:hAnsiTheme="majorHAnsi"/>
+                <w:sz w:val="20"/>
+                <w:szCs w:val="20"/>
+              </w:rPr>
+            </w:pPr>
+            <w:r>
+              <w:rPr>
+                <w:rFonts w:asciiTheme="majorHAnsi" w:hAnsiTheme="majorHAnsi"/>
+                <w:sz w:val="20"/>
+                <w:szCs w:val="20"/>
+              </w:rPr>
+              <w:t>08/07/2023</w:t>
+            </w:r>
+          </w:p>
+        </w:tc>
+        <w:tc>
+          <w:tcPr>
+            <w:tcW w:w="4872" w:type="dxa"/>
+          </w:tcPr>
+          <w:p>
+            <w:pPr>
+              <w:ind w:firstLine="0"/>
+              <w:rPr>
+                <w:rFonts w:asciiTheme="majorHAnsi" w:hAnsiTheme="majorHAnsi"/>
+                <w:sz w:val="20"/>
+                <w:szCs w:val="20"/>
+              </w:rPr>
+            </w:pPr>
+          </w:p>
+        </w:tc>
+      </w:tr>
+      <w:tr>
+        <w:tc>
+          <w:tcPr>
+            <w:tcW w:w="2069" w:type="dxa"/>
+          </w:tcPr>
+          <w:p>
+            <w:pPr>
+              <w:ind w:firstLine="0"/>
+              <w:rPr>
+                <w:rFonts w:asciiTheme="majorHAnsi" w:hAnsiTheme="majorHAnsi"/>
+                <w:sz w:val="20"/>
+                <w:szCs w:val="20"/>
+              </w:rPr>
+            </w:pPr>
+            <w:r>
+              <w:rPr>
+                <w:rFonts w:asciiTheme="majorHAnsi" w:hAnsiTheme="majorHAnsi"/>
+                <w:sz w:val="20"/>
+                <w:szCs w:val="20"/>
+              </w:rPr>
+              <w:t>09/07/2023</w:t>
+            </w:r>
+          </w:p>
+        </w:tc>
+        <w:tc>
+          <w:tcPr>
+            <w:tcW w:w="4872" w:type="dxa"/>
+          </w:tcPr>
+          <w:p>
+            <w:pPr>
+              <w:ind w:firstLine="0"/>
+              <w:rPr>
+                <w:rFonts w:asciiTheme="majorHAnsi" w:hAnsiTheme="majorHAnsi"/>
+                <w:sz w:val="20"/>
+                <w:szCs w:val="20"/>
+              </w:rPr>
+            </w:pPr>
+          </w:p>
+        </w:tc>
+      </w:tr>
+      <w:tr>
+        <w:tc>
+          <w:tcPr>
+            <w:tcW w:w="2069" w:type="dxa"/>
+          </w:tcPr>
+          <w:p>
+            <w:pPr>
+              <w:ind w:firstLine="0"/>
+              <w:rPr>
+                <w:rFonts w:asciiTheme="majorHAnsi" w:hAnsiTheme="majorHAnsi"/>
+                <w:sz w:val="20"/>
+                <w:szCs w:val="20"/>
+              </w:rPr>
+            </w:pPr>
+            <w:r>
+              <w:rPr>
+                <w:rFonts w:asciiTheme="majorHAnsi" w:hAnsiTheme="majorHAnsi"/>
+                <w:sz w:val="20"/>
+                <w:szCs w:val="20"/>
+              </w:rPr>
+              <w:t>10/07/2023</w:t>
+            </w:r>
+          </w:p>
+        </w:tc>
+        <w:tc>
+          <w:tcPr>
+            <w:tcW w:w="4872" w:type="dxa"/>
+          </w:tcPr>
+          <w:p>
+            <w:pPr>
+              <w:ind w:firstLine="0"/>
+              <w:rPr>
+                <w:rFonts w:asciiTheme="majorHAnsi" w:hAnsiTheme="majorHAnsi"/>
+                <w:sz w:val="20"/>
+                <w:szCs w:val="20"/>
+              </w:rPr>
+            </w:pPr>
+          </w:p>
+        </w:tc>
+      </w:tr>
+      <w:tr>
+        <w:tc>
+          <w:tcPr>
+            <w:tcW w:w="2069" w:type="dxa"/>
+          </w:tcPr>
+          <w:p>
+            <w:pPr>
+              <w:ind w:firstLine="0"/>
+              <w:rPr>
+                <w:rFonts w:asciiTheme="majorHAnsi" w:hAnsiTheme="majorHAnsi"/>
+                <w:sz w:val="20"/>
+                <w:szCs w:val="20"/>
+              </w:rPr>
+            </w:pPr>
+            <w:r>
+              <w:rPr>
+                <w:rFonts w:asciiTheme="majorHAnsi" w:hAnsiTheme="majorHAnsi"/>
+                <w:sz w:val="20"/>
+                <w:szCs w:val="20"/>
+              </w:rPr>
+              <w:t>11/07/2023</w:t>
+            </w:r>
+          </w:p>
+        </w:tc>
+        <w:tc>
+          <w:tcPr>
+            <w:tcW w:w="4872" w:type="dxa"/>
+          </w:tcPr>
+          <w:p>
+            <w:pPr>
+              <w:ind w:firstLine="0"/>
+              <w:rPr>
+                <w:rFonts w:asciiTheme="majorHAnsi" w:hAnsiTheme="majorHAnsi"/>
+                <w:sz w:val="20"/>
+                <w:szCs w:val="20"/>
+              </w:rPr>
+            </w:pPr>
+          </w:p>
+        </w:tc>
+      </w:tr>
+      <w:tr>
+        <w:tc>
+          <w:tcPr>
+            <w:tcW w:w="2069" w:type="dxa"/>
+          </w:tcPr>
+          <w:p>
+            <w:pPr>
+              <w:ind w:firstLine="0"/>
+              <w:rPr>
+                <w:rFonts w:asciiTheme="majorHAnsi" w:hAnsiTheme="majorHAnsi"/>
+                <w:sz w:val="20"/>
+                <w:szCs w:val="20"/>
+              </w:rPr>
+            </w:pPr>
+            <w:r>
+              <w:rPr>
+                <w:rFonts w:asciiTheme="majorHAnsi" w:hAnsiTheme="majorHAnsi"/>
+                <w:sz w:val="20"/>
+                <w:szCs w:val="20"/>
+              </w:rPr>
+              <w:t>12/07/2023</w:t>
+            </w:r>
+          </w:p>
+        </w:tc>
+        <w:tc>
+          <w:tcPr>
+            <w:tcW w:w="4872" w:type="dxa"/>
+          </w:tcPr>
+          <w:p>
+            <w:pPr>
+              <w:ind w:firstLine="0"/>
+              <w:rPr>
+                <w:rFonts w:asciiTheme="majorHAnsi" w:hAnsiTheme="majorHAnsi"/>
+                <w:sz w:val="20"/>
+                <w:szCs w:val="20"/>
+              </w:rPr>
+            </w:pPr>
+          </w:p>
+        </w:tc>
+      </w:tr>
+      <w:tr>
+        <w:tc>
+          <w:tcPr>
+            <w:tcW w:w="2069" w:type="dxa"/>
+          </w:tcPr>
+          <w:p>
+            <w:pPr>
+              <w:ind w:firstLine="0"/>
+              <w:rPr>
+                <w:rFonts w:asciiTheme="majorHAnsi" w:hAnsiTheme="majorHAnsi"/>
+                <w:sz w:val="20"/>
+                <w:szCs w:val="20"/>
+              </w:rPr>
+            </w:pPr>
+            <w:r>
+              <w:rPr>
+                <w:rFonts w:asciiTheme="majorHAnsi" w:hAnsiTheme="majorHAnsi"/>
+                <w:sz w:val="20"/>
+                <w:szCs w:val="20"/>
+              </w:rPr>
+              <w:t>13/07/2023</w:t>
+            </w:r>
+          </w:p>
+        </w:tc>
+        <w:tc>
+          <w:tcPr>
+            <w:tcW w:w="4872" w:type="dxa"/>
+          </w:tcPr>
+          <w:p>
+            <w:pPr>
+              <w:ind w:firstLine="0"/>
+              <w:rPr>
+                <w:rFonts w:asciiTheme="majorHAnsi" w:hAnsiTheme="majorHAnsi"/>
+                <w:sz w:val="20"/>
+                <w:szCs w:val="20"/>
+              </w:rPr>
+            </w:pPr>
+          </w:p>
+        </w:tc>
+      </w:tr>
+      <w:tr>
+        <w:tc>
+          <w:tcPr>
+            <w:tcW w:w="2069" w:type="dxa"/>
+          </w:tcPr>
+          <w:p>
+            <w:pPr>
+              <w:ind w:firstLine="0"/>
+              <w:rPr>
+                <w:rFonts w:asciiTheme="majorHAnsi" w:hAnsiTheme="majorHAnsi"/>
+                <w:sz w:val="20"/>
+                <w:szCs w:val="20"/>
+              </w:rPr>
+            </w:pPr>
+            <w:r>
+              <w:rPr>
+                <w:rFonts w:asciiTheme="majorHAnsi" w:hAnsiTheme="majorHAnsi"/>
+                <w:sz w:val="20"/>
+                <w:szCs w:val="20"/>
+              </w:rPr>
+              <w:t>14/07/2023</w:t>
+            </w:r>
+          </w:p>
+        </w:tc>
+        <w:tc>
+          <w:tcPr>
+            <w:tcW w:w="4872" w:type="dxa"/>
+          </w:tcPr>
+          <w:p>
+            <w:pPr>
+              <w:ind w:firstLine="0"/>
+              <w:rPr>
+                <w:rFonts w:asciiTheme="majorHAnsi" w:hAnsiTheme="majorHAnsi"/>
+                <w:sz w:val="20"/>
+                <w:szCs w:val="20"/>
+              </w:rPr>
+            </w:pPr>
+          </w:p>
+        </w:tc>
+      </w:tr>
+      <w:tr>
+        <w:tc>
+          <w:tcPr>
+            <w:tcW w:w="2069" w:type="dxa"/>
+          </w:tcPr>
+          <w:p>
+            <w:pPr>
+              <w:ind w:firstLine="0"/>
+              <w:rPr>
+                <w:rFonts w:asciiTheme="majorHAnsi" w:hAnsiTheme="majorHAnsi"/>
+                <w:sz w:val="20"/>
+                <w:szCs w:val="20"/>
+              </w:rPr>
+            </w:pPr>
+            <w:r>
+              <w:rPr>
+                <w:rFonts w:asciiTheme="majorHAnsi" w:hAnsiTheme="majorHAnsi"/>
+                <w:sz w:val="20"/>
+                <w:szCs w:val="20"/>
+              </w:rPr>
+              <w:t>15/07/2023</w:t>
+            </w:r>
+          </w:p>
+        </w:tc>
+        <w:tc>
+          <w:tcPr>
+            <w:tcW w:w="4872" w:type="dxa"/>
+          </w:tcPr>
+          <w:p>
+            <w:pPr>
+              <w:ind w:firstLine="0"/>
+              <w:rPr>
+                <w:rFonts w:asciiTheme="majorHAnsi" w:hAnsiTheme="majorHAnsi"/>
+                <w:sz w:val="20"/>
+                <w:szCs w:val="20"/>
+              </w:rPr>
+            </w:pPr>
+          </w:p>
+        </w:tc>
+      </w:tr>
+      <w:tr>
+        <w:tc>
+          <w:tcPr>
+            <w:tcW w:w="2069" w:type="dxa"/>
+          </w:tcPr>
+          <w:p>
+            <w:pPr>
+              <w:ind w:firstLine="0"/>
+              <w:rPr>
+                <w:rFonts w:asciiTheme="majorHAnsi" w:hAnsiTheme="majorHAnsi"/>
+                <w:sz w:val="20"/>
+                <w:szCs w:val="20"/>
+              </w:rPr>
+            </w:pPr>
+            <w:r>
+              <w:rPr>
+                <w:rFonts w:asciiTheme="majorHAnsi" w:hAnsiTheme="majorHAnsi"/>
+                <w:sz w:val="20"/>
+                <w:szCs w:val="20"/>
+              </w:rPr>
+              <w:t>16/07/2023</w:t>
+            </w:r>
+          </w:p>
+        </w:tc>
+        <w:tc>
+          <w:tcPr>
+            <w:tcW w:w="4872" w:type="dxa"/>
+          </w:tcPr>
+          <w:p>
+            <w:pPr>
+              <w:ind w:firstLine="0"/>
+              <w:rPr>
+                <w:rFonts w:asciiTheme="majorHAnsi" w:hAnsiTheme="majorHAnsi"/>
+                <w:sz w:val="20"/>
+                <w:szCs w:val="20"/>
+              </w:rPr>
+            </w:pPr>
+          </w:p>
+        </w:tc>
+      </w:tr>
+      <w:tr>
+        <w:tc>
+          <w:tcPr>
+            <w:tcW w:w="2069" w:type="dxa"/>
+          </w:tcPr>
+          <w:p>
+            <w:pPr>
+              <w:ind w:firstLine="0"/>
+              <w:rPr>
+                <w:rFonts w:asciiTheme="majorHAnsi" w:hAnsiTheme="majorHAnsi"/>
+                <w:sz w:val="20"/>
+                <w:szCs w:val="20"/>
+              </w:rPr>
+            </w:pPr>
+            <w:r>
+              <w:rPr>
+                <w:rFonts w:asciiTheme="majorHAnsi" w:hAnsiTheme="majorHAnsi"/>
+                <w:sz w:val="20"/>
+                <w:szCs w:val="20"/>
+              </w:rPr>
+              <w:t>17/07/2023</w:t>
+            </w:r>
+          </w:p>
+        </w:tc>
+        <w:tc>
+          <w:tcPr>
+            <w:tcW w:w="4872" w:type="dxa"/>
+          </w:tcPr>
+          <w:p>
+            <w:pPr>
+              <w:ind w:firstLine="0"/>
+              <w:rPr>
+                <w:rFonts w:asciiTheme="majorHAnsi" w:hAnsiTheme="majorHAnsi"/>
+                <w:sz w:val="20"/>
+                <w:szCs w:val="20"/>
+              </w:rPr>
+            </w:pPr>
+          </w:p>
+        </w:tc>
+      </w:tr>
+      <w:tr>
+        <w:tc>
+          <w:tcPr>
+            <w:tcW w:w="2069" w:type="dxa"/>
+          </w:tcPr>
+          <w:p>
+            <w:pPr>
+              <w:ind w:firstLine="0"/>
+              <w:rPr>
+                <w:rFonts w:asciiTheme="majorHAnsi" w:hAnsiTheme="majorHAnsi"/>
+                <w:sz w:val="20"/>
+                <w:szCs w:val="20"/>
+              </w:rPr>
+            </w:pPr>
+            <w:r>
+              <w:rPr>
+                <w:rFonts w:asciiTheme="majorHAnsi" w:hAnsiTheme="majorHAnsi"/>
+                <w:sz w:val="20"/>
+                <w:szCs w:val="20"/>
+              </w:rPr>
+              <w:t>18/07/2023</w:t>
+            </w:r>
+          </w:p>
+        </w:tc>
+        <w:tc>
+          <w:tcPr>
+            <w:tcW w:w="4872" w:type="dxa"/>
+          </w:tcPr>
+          <w:p>
+            <w:pPr>
+              <w:ind w:firstLine="0"/>
+              <w:rPr>
+                <w:rFonts w:asciiTheme="majorHAnsi" w:hAnsiTheme="majorHAnsi"/>
+                <w:sz w:val="20"/>
+                <w:szCs w:val="20"/>
+              </w:rPr>
+            </w:pPr>
+          </w:p>
+        </w:tc>
+      </w:tr>
+      <w:tr>
+        <w:tc>
+          <w:tcPr>
+            <w:tcW w:w="2069" w:type="dxa"/>
+          </w:tcPr>
+          <w:p>
+            <w:pPr>
+              <w:ind w:firstLine="0"/>
+              <w:rPr>
+                <w:rFonts w:asciiTheme="majorHAnsi" w:hAnsiTheme="majorHAnsi"/>
+                <w:sz w:val="20"/>
+                <w:szCs w:val="20"/>
+              </w:rPr>
+            </w:pPr>
+            <w:r>
+              <w:rPr>
+                <w:rFonts w:asciiTheme="majorHAnsi" w:hAnsiTheme="majorHAnsi"/>
+                <w:sz w:val="20"/>
+                <w:szCs w:val="20"/>
+              </w:rPr>
               <w:lastRenderedPageBreak/>
-              <w:t>27/06/2023</w:t>
-            </w:r>
-          </w:p>
-        </w:tc>
-        <w:tc>
-          <w:tcPr>
-            <w:tcW w:w="4872" w:type="dxa"/>
-          </w:tcPr>
-          <w:p>
-            <w:pPr>
-              <w:ind w:firstLine="0"/>
-              <w:rPr>
-                <w:rFonts w:asciiTheme="majorHAnsi" w:hAnsiTheme="majorHAnsi"/>
-                <w:sz w:val="20"/>
-                <w:szCs w:val="20"/>
-              </w:rPr>
-            </w:pPr>
-          </w:p>
-        </w:tc>
-      </w:tr>
-      <w:tr>
-        <w:tc>
-          <w:tcPr>
-            <w:tcW w:w="2069" w:type="dxa"/>
-          </w:tcPr>
-          <w:p>
-            <w:pPr>
-              <w:ind w:firstLine="0"/>
-              <w:rPr>
-                <w:rFonts w:asciiTheme="majorHAnsi" w:hAnsiTheme="majorHAnsi"/>
-                <w:sz w:val="20"/>
-                <w:szCs w:val="20"/>
-              </w:rPr>
-            </w:pPr>
-            <w:r>
-              <w:rPr>
-                <w:rFonts w:asciiTheme="majorHAnsi" w:hAnsiTheme="majorHAnsi"/>
-                <w:sz w:val="20"/>
-                <w:szCs w:val="20"/>
-              </w:rPr>
-              <w:t>28/06/2023</w:t>
-            </w:r>
-          </w:p>
-        </w:tc>
-        <w:tc>
-          <w:tcPr>
-            <w:tcW w:w="4872" w:type="dxa"/>
-          </w:tcPr>
-          <w:p>
-            <w:pPr>
-              <w:ind w:firstLine="0"/>
-              <w:rPr>
-                <w:rFonts w:asciiTheme="majorHAnsi" w:hAnsiTheme="majorHAnsi"/>
-                <w:sz w:val="20"/>
-                <w:szCs w:val="20"/>
-              </w:rPr>
-            </w:pPr>
-          </w:p>
-        </w:tc>
-      </w:tr>
-      <w:tr>
-        <w:tc>
-          <w:tcPr>
-            <w:tcW w:w="2069" w:type="dxa"/>
-          </w:tcPr>
-          <w:p>
-            <w:pPr>
-              <w:ind w:firstLine="0"/>
-              <w:rPr>
-                <w:rFonts w:asciiTheme="majorHAnsi" w:hAnsiTheme="majorHAnsi"/>
-                <w:sz w:val="20"/>
-                <w:szCs w:val="20"/>
-              </w:rPr>
-            </w:pPr>
-            <w:r>
-              <w:rPr>
-                <w:rFonts w:asciiTheme="majorHAnsi" w:hAnsiTheme="majorHAnsi"/>
-                <w:sz w:val="20"/>
-                <w:szCs w:val="20"/>
-              </w:rPr>
-              <w:t>29/06/2023</w:t>
-            </w:r>
-          </w:p>
-        </w:tc>
-        <w:tc>
-          <w:tcPr>
-            <w:tcW w:w="4872" w:type="dxa"/>
-          </w:tcPr>
-          <w:p>
-            <w:pPr>
-              <w:ind w:firstLine="0"/>
-              <w:rPr>
-                <w:rFonts w:asciiTheme="majorHAnsi" w:hAnsiTheme="majorHAnsi"/>
-                <w:sz w:val="20"/>
-                <w:szCs w:val="20"/>
-              </w:rPr>
-            </w:pPr>
-          </w:p>
-        </w:tc>
-      </w:tr>
-      <w:tr>
-        <w:tc>
-          <w:tcPr>
-            <w:tcW w:w="2069" w:type="dxa"/>
-          </w:tcPr>
-          <w:p>
-            <w:pPr>
-              <w:ind w:firstLine="0"/>
-              <w:rPr>
-                <w:rFonts w:asciiTheme="majorHAnsi" w:hAnsiTheme="majorHAnsi"/>
-                <w:sz w:val="20"/>
-                <w:szCs w:val="20"/>
-              </w:rPr>
-            </w:pPr>
-            <w:r>
-              <w:rPr>
-                <w:rFonts w:asciiTheme="majorHAnsi" w:hAnsiTheme="majorHAnsi"/>
-                <w:sz w:val="20"/>
-                <w:szCs w:val="20"/>
-              </w:rPr>
-              <w:t>30/06/2023</w:t>
-            </w:r>
-          </w:p>
-        </w:tc>
-        <w:tc>
-          <w:tcPr>
-            <w:tcW w:w="4872" w:type="dxa"/>
-          </w:tcPr>
-          <w:p>
-            <w:pPr>
-              <w:ind w:firstLine="0"/>
-              <w:rPr>
-                <w:rFonts w:asciiTheme="majorHAnsi" w:hAnsiTheme="majorHAnsi"/>
-                <w:sz w:val="20"/>
-                <w:szCs w:val="20"/>
-              </w:rPr>
-            </w:pPr>
-          </w:p>
-        </w:tc>
-      </w:tr>
-      <w:tr>
-        <w:tc>
-          <w:tcPr>
-            <w:tcW w:w="2069" w:type="dxa"/>
-          </w:tcPr>
-          <w:p>
-            <w:pPr>
-              <w:ind w:firstLine="0"/>
-              <w:rPr>
-                <w:rFonts w:asciiTheme="majorHAnsi" w:hAnsiTheme="majorHAnsi"/>
-                <w:sz w:val="20"/>
-                <w:szCs w:val="20"/>
-              </w:rPr>
-            </w:pPr>
-            <w:r>
-              <w:rPr>
-                <w:rFonts w:asciiTheme="majorHAnsi" w:hAnsiTheme="majorHAnsi"/>
-                <w:sz w:val="20"/>
-                <w:szCs w:val="20"/>
-              </w:rPr>
-              <w:t>31/06/2023</w:t>
-            </w:r>
-          </w:p>
-        </w:tc>
-        <w:tc>
-          <w:tcPr>
-            <w:tcW w:w="4872" w:type="dxa"/>
-          </w:tcPr>
-          <w:p>
-            <w:pPr>
-              <w:ind w:firstLine="0"/>
-              <w:rPr>
-                <w:rFonts w:asciiTheme="majorHAnsi" w:hAnsiTheme="majorHAnsi"/>
-                <w:sz w:val="20"/>
-                <w:szCs w:val="20"/>
-              </w:rPr>
-            </w:pPr>
-          </w:p>
-        </w:tc>
-      </w:tr>
-      <w:tr>
-        <w:tc>
-          <w:tcPr>
-            <w:tcW w:w="2069" w:type="dxa"/>
-          </w:tcPr>
-          <w:p>
-            <w:pPr>
-              <w:ind w:firstLine="0"/>
-              <w:rPr>
-                <w:rFonts w:asciiTheme="majorHAnsi" w:hAnsiTheme="majorHAnsi"/>
-                <w:sz w:val="20"/>
-                <w:szCs w:val="20"/>
-              </w:rPr>
-            </w:pPr>
-            <w:r>
-              <w:rPr>
-                <w:rFonts w:asciiTheme="majorHAnsi" w:hAnsiTheme="majorHAnsi"/>
-                <w:sz w:val="20"/>
-                <w:szCs w:val="20"/>
-              </w:rPr>
-              <w:t>01/07/2023</w:t>
-            </w:r>
-          </w:p>
-        </w:tc>
-        <w:tc>
-          <w:tcPr>
-            <w:tcW w:w="4872" w:type="dxa"/>
-          </w:tcPr>
-          <w:p>
-            <w:pPr>
-              <w:ind w:firstLine="0"/>
-              <w:rPr>
-                <w:rFonts w:asciiTheme="majorHAnsi" w:hAnsiTheme="majorHAnsi"/>
-                <w:sz w:val="20"/>
-                <w:szCs w:val="20"/>
-              </w:rPr>
-            </w:pPr>
-          </w:p>
-        </w:tc>
-      </w:tr>
-      <w:tr>
-        <w:tc>
-          <w:tcPr>
-            <w:tcW w:w="2069" w:type="dxa"/>
-          </w:tcPr>
-          <w:p>
-            <w:pPr>
-              <w:ind w:firstLine="0"/>
-              <w:rPr>
-                <w:rFonts w:asciiTheme="majorHAnsi" w:hAnsiTheme="majorHAnsi"/>
-                <w:sz w:val="20"/>
-                <w:szCs w:val="20"/>
-              </w:rPr>
-            </w:pPr>
-            <w:r>
-              <w:rPr>
-                <w:rFonts w:asciiTheme="majorHAnsi" w:hAnsiTheme="majorHAnsi"/>
-                <w:sz w:val="20"/>
-                <w:szCs w:val="20"/>
-              </w:rPr>
-              <w:t>02/07/2023</w:t>
-            </w:r>
-          </w:p>
-        </w:tc>
-        <w:tc>
-          <w:tcPr>
-            <w:tcW w:w="4872" w:type="dxa"/>
-          </w:tcPr>
-          <w:p>
-            <w:pPr>
-              <w:ind w:firstLine="0"/>
-              <w:rPr>
-                <w:rFonts w:asciiTheme="majorHAnsi" w:hAnsiTheme="majorHAnsi"/>
-                <w:sz w:val="20"/>
-                <w:szCs w:val="20"/>
-              </w:rPr>
-            </w:pPr>
-          </w:p>
-        </w:tc>
-      </w:tr>
-      <w:tr>
-        <w:tc>
-          <w:tcPr>
-            <w:tcW w:w="2069" w:type="dxa"/>
-          </w:tcPr>
-          <w:p>
-            <w:pPr>
-              <w:ind w:firstLine="0"/>
-              <w:rPr>
-                <w:rFonts w:asciiTheme="majorHAnsi" w:hAnsiTheme="majorHAnsi"/>
-                <w:sz w:val="20"/>
-                <w:szCs w:val="20"/>
-              </w:rPr>
-            </w:pPr>
-            <w:r>
-              <w:rPr>
-                <w:rFonts w:asciiTheme="majorHAnsi" w:hAnsiTheme="majorHAnsi"/>
-                <w:sz w:val="20"/>
-                <w:szCs w:val="20"/>
-              </w:rPr>
-              <w:t>03/07/2023</w:t>
-            </w:r>
-          </w:p>
-        </w:tc>
-        <w:tc>
-          <w:tcPr>
-            <w:tcW w:w="4872" w:type="dxa"/>
-          </w:tcPr>
-          <w:p>
-            <w:pPr>
-              <w:ind w:firstLine="0"/>
-              <w:rPr>
-                <w:rFonts w:asciiTheme="majorHAnsi" w:hAnsiTheme="majorHAnsi"/>
-                <w:sz w:val="20"/>
-                <w:szCs w:val="20"/>
-              </w:rPr>
-            </w:pPr>
-          </w:p>
-        </w:tc>
-      </w:tr>
-      <w:tr>
-        <w:tc>
-          <w:tcPr>
-            <w:tcW w:w="2069" w:type="dxa"/>
-          </w:tcPr>
-          <w:p>
-            <w:pPr>
-              <w:ind w:firstLine="0"/>
-              <w:rPr>
-                <w:rFonts w:asciiTheme="majorHAnsi" w:hAnsiTheme="majorHAnsi"/>
-                <w:sz w:val="20"/>
-                <w:szCs w:val="20"/>
-              </w:rPr>
-            </w:pPr>
-            <w:r>
-              <w:rPr>
-                <w:rFonts w:asciiTheme="majorHAnsi" w:hAnsiTheme="majorHAnsi"/>
-                <w:sz w:val="20"/>
-                <w:szCs w:val="20"/>
-              </w:rPr>
-              <w:t>04/07/2023</w:t>
-            </w:r>
-          </w:p>
-        </w:tc>
-        <w:tc>
-          <w:tcPr>
-            <w:tcW w:w="4872" w:type="dxa"/>
-          </w:tcPr>
-          <w:p>
-            <w:pPr>
-              <w:ind w:firstLine="0"/>
-              <w:rPr>
-                <w:rFonts w:asciiTheme="majorHAnsi" w:hAnsiTheme="majorHAnsi"/>
-                <w:sz w:val="20"/>
-                <w:szCs w:val="20"/>
-              </w:rPr>
-            </w:pPr>
-          </w:p>
-        </w:tc>
-      </w:tr>
-      <w:tr>
-        <w:tc>
-          <w:tcPr>
-            <w:tcW w:w="2069" w:type="dxa"/>
-          </w:tcPr>
-          <w:p>
-            <w:pPr>
-              <w:ind w:firstLine="0"/>
-              <w:rPr>
-                <w:rFonts w:asciiTheme="majorHAnsi" w:hAnsiTheme="majorHAnsi"/>
-                <w:sz w:val="20"/>
-                <w:szCs w:val="20"/>
-              </w:rPr>
-            </w:pPr>
-            <w:r>
-              <w:rPr>
-                <w:rFonts w:asciiTheme="majorHAnsi" w:hAnsiTheme="majorHAnsi"/>
-                <w:sz w:val="20"/>
-                <w:szCs w:val="20"/>
-              </w:rPr>
-              <w:t>05/07/2023</w:t>
-            </w:r>
-          </w:p>
-        </w:tc>
-        <w:tc>
-          <w:tcPr>
-            <w:tcW w:w="4872" w:type="dxa"/>
-          </w:tcPr>
-          <w:p>
-            <w:pPr>
-              <w:ind w:firstLine="0"/>
-              <w:rPr>
-                <w:rFonts w:asciiTheme="majorHAnsi" w:hAnsiTheme="majorHAnsi"/>
-                <w:sz w:val="20"/>
-                <w:szCs w:val="20"/>
-              </w:rPr>
-            </w:pPr>
-            <w:r>
-              <w:rPr>
-                <w:rFonts w:asciiTheme="majorHAnsi" w:hAnsiTheme="majorHAnsi"/>
-                <w:sz w:val="20"/>
-                <w:szCs w:val="20"/>
-              </w:rPr>
-              <w:t xml:space="preserve">  </w:t>
-            </w:r>
-          </w:p>
-        </w:tc>
-      </w:tr>
-      <w:tr>
-        <w:tc>
-          <w:tcPr>
-            <w:tcW w:w="2069" w:type="dxa"/>
-          </w:tcPr>
-          <w:p>
-            <w:pPr>
-              <w:ind w:firstLine="0"/>
-              <w:rPr>
-                <w:rFonts w:asciiTheme="majorHAnsi" w:hAnsiTheme="majorHAnsi"/>
-                <w:sz w:val="20"/>
-                <w:szCs w:val="20"/>
-              </w:rPr>
-            </w:pPr>
-            <w:r>
-              <w:rPr>
-                <w:rFonts w:asciiTheme="majorHAnsi" w:hAnsiTheme="majorHAnsi"/>
-                <w:sz w:val="20"/>
-                <w:szCs w:val="20"/>
-              </w:rPr>
-              <w:t>06/07/2023</w:t>
-            </w:r>
-          </w:p>
-        </w:tc>
-        <w:tc>
-          <w:tcPr>
-            <w:tcW w:w="4872" w:type="dxa"/>
-          </w:tcPr>
-          <w:p>
-            <w:pPr>
-              <w:ind w:firstLine="0"/>
-              <w:rPr>
-                <w:rFonts w:asciiTheme="majorHAnsi" w:hAnsiTheme="majorHAnsi"/>
-                <w:sz w:val="20"/>
-                <w:szCs w:val="20"/>
-              </w:rPr>
-            </w:pPr>
-          </w:p>
-        </w:tc>
-      </w:tr>
-      <w:tr>
-        <w:tc>
-          <w:tcPr>
-            <w:tcW w:w="2069" w:type="dxa"/>
-          </w:tcPr>
-          <w:p>
-            <w:pPr>
-              <w:ind w:firstLine="0"/>
-              <w:rPr>
-                <w:rFonts w:asciiTheme="majorHAnsi" w:hAnsiTheme="majorHAnsi"/>
-                <w:sz w:val="20"/>
-                <w:szCs w:val="20"/>
-              </w:rPr>
-            </w:pPr>
-            <w:r>
-              <w:rPr>
-                <w:rFonts w:asciiTheme="majorHAnsi" w:hAnsiTheme="majorHAnsi"/>
-                <w:sz w:val="20"/>
-                <w:szCs w:val="20"/>
-              </w:rPr>
-              <w:t>07/07/2023</w:t>
-            </w:r>
-          </w:p>
-        </w:tc>
-        <w:tc>
-          <w:tcPr>
-            <w:tcW w:w="4872" w:type="dxa"/>
-          </w:tcPr>
-          <w:p>
-            <w:pPr>
-              <w:ind w:firstLine="0"/>
-              <w:rPr>
-                <w:rFonts w:asciiTheme="majorHAnsi" w:hAnsiTheme="majorHAnsi"/>
-                <w:sz w:val="20"/>
-                <w:szCs w:val="20"/>
-              </w:rPr>
-            </w:pPr>
-          </w:p>
-        </w:tc>
-      </w:tr>
-      <w:tr>
-        <w:tc>
-          <w:tcPr>
-            <w:tcW w:w="2069" w:type="dxa"/>
-          </w:tcPr>
-          <w:p>
-            <w:pPr>
-              <w:ind w:firstLine="0"/>
-              <w:rPr>
-                <w:rFonts w:asciiTheme="majorHAnsi" w:hAnsiTheme="majorHAnsi"/>
-                <w:sz w:val="20"/>
-                <w:szCs w:val="20"/>
-              </w:rPr>
-            </w:pPr>
-            <w:r>
-              <w:rPr>
-                <w:rFonts w:asciiTheme="majorHAnsi" w:hAnsiTheme="majorHAnsi"/>
-                <w:sz w:val="20"/>
-                <w:szCs w:val="20"/>
-              </w:rPr>
-              <w:t>08/07/2023</w:t>
-            </w:r>
-          </w:p>
-        </w:tc>
-        <w:tc>
-          <w:tcPr>
-            <w:tcW w:w="4872" w:type="dxa"/>
-          </w:tcPr>
-          <w:p>
-            <w:pPr>
-              <w:ind w:firstLine="0"/>
-              <w:rPr>
-                <w:rFonts w:asciiTheme="majorHAnsi" w:hAnsiTheme="majorHAnsi"/>
-                <w:sz w:val="20"/>
-                <w:szCs w:val="20"/>
-              </w:rPr>
-            </w:pPr>
-          </w:p>
-        </w:tc>
-      </w:tr>
-      <w:tr>
-        <w:tc>
-          <w:tcPr>
-            <w:tcW w:w="2069" w:type="dxa"/>
-          </w:tcPr>
-          <w:p>
-            <w:pPr>
-              <w:ind w:firstLine="0"/>
-              <w:rPr>
-                <w:rFonts w:asciiTheme="majorHAnsi" w:hAnsiTheme="majorHAnsi"/>
-                <w:sz w:val="20"/>
-                <w:szCs w:val="20"/>
-              </w:rPr>
-            </w:pPr>
-            <w:r>
-              <w:rPr>
-                <w:rFonts w:asciiTheme="majorHAnsi" w:hAnsiTheme="majorHAnsi"/>
-                <w:sz w:val="20"/>
-                <w:szCs w:val="20"/>
-              </w:rPr>
-              <w:t>09/07/2023</w:t>
-            </w:r>
-          </w:p>
-        </w:tc>
-        <w:tc>
-          <w:tcPr>
-            <w:tcW w:w="4872" w:type="dxa"/>
-          </w:tcPr>
-          <w:p>
-            <w:pPr>
-              <w:ind w:firstLine="0"/>
-              <w:rPr>
-                <w:rFonts w:asciiTheme="majorHAnsi" w:hAnsiTheme="majorHAnsi"/>
-                <w:sz w:val="20"/>
-                <w:szCs w:val="20"/>
-              </w:rPr>
-            </w:pPr>
-          </w:p>
-        </w:tc>
-      </w:tr>
-      <w:tr>
-        <w:tc>
-          <w:tcPr>
-            <w:tcW w:w="2069" w:type="dxa"/>
-          </w:tcPr>
-          <w:p>
-            <w:pPr>
-              <w:ind w:firstLine="0"/>
-              <w:rPr>
-                <w:rFonts w:asciiTheme="majorHAnsi" w:hAnsiTheme="majorHAnsi"/>
-                <w:sz w:val="20"/>
-                <w:szCs w:val="20"/>
-              </w:rPr>
-            </w:pPr>
-            <w:r>
-              <w:rPr>
-                <w:rFonts w:asciiTheme="majorHAnsi" w:hAnsiTheme="majorHAnsi"/>
-                <w:sz w:val="20"/>
-                <w:szCs w:val="20"/>
-              </w:rPr>
-              <w:t>10/07/2023</w:t>
-            </w:r>
-          </w:p>
-        </w:tc>
-        <w:tc>
-          <w:tcPr>
-            <w:tcW w:w="4872" w:type="dxa"/>
-          </w:tcPr>
-          <w:p>
-            <w:pPr>
-              <w:ind w:firstLine="0"/>
-              <w:rPr>
-                <w:rFonts w:asciiTheme="majorHAnsi" w:hAnsiTheme="majorHAnsi"/>
-                <w:sz w:val="20"/>
-                <w:szCs w:val="20"/>
-              </w:rPr>
-            </w:pPr>
-          </w:p>
-        </w:tc>
-      </w:tr>
-      <w:tr>
-        <w:tc>
-          <w:tcPr>
-            <w:tcW w:w="2069" w:type="dxa"/>
-          </w:tcPr>
-          <w:p>
-            <w:pPr>
-              <w:ind w:firstLine="0"/>
-              <w:rPr>
-                <w:rFonts w:asciiTheme="majorHAnsi" w:hAnsiTheme="majorHAnsi"/>
-                <w:sz w:val="20"/>
-                <w:szCs w:val="20"/>
-              </w:rPr>
-            </w:pPr>
-            <w:r>
-              <w:rPr>
-                <w:rFonts w:asciiTheme="majorHAnsi" w:hAnsiTheme="majorHAnsi"/>
-                <w:sz w:val="20"/>
-                <w:szCs w:val="20"/>
-              </w:rPr>
-              <w:t>11/07/2023</w:t>
-            </w:r>
-          </w:p>
-        </w:tc>
-        <w:tc>
-          <w:tcPr>
-            <w:tcW w:w="4872" w:type="dxa"/>
-          </w:tcPr>
-          <w:p>
-            <w:pPr>
-              <w:ind w:firstLine="0"/>
-              <w:rPr>
-                <w:rFonts w:asciiTheme="majorHAnsi" w:hAnsiTheme="majorHAnsi"/>
-                <w:sz w:val="20"/>
-                <w:szCs w:val="20"/>
-              </w:rPr>
-            </w:pPr>
-          </w:p>
-        </w:tc>
-      </w:tr>
-      <w:tr>
-        <w:tc>
-          <w:tcPr>
-            <w:tcW w:w="2069" w:type="dxa"/>
-          </w:tcPr>
-          <w:p>
-            <w:pPr>
-              <w:ind w:firstLine="0"/>
-              <w:rPr>
-                <w:rFonts w:asciiTheme="majorHAnsi" w:hAnsiTheme="majorHAnsi"/>
-                <w:sz w:val="20"/>
-                <w:szCs w:val="20"/>
-              </w:rPr>
-            </w:pPr>
-            <w:r>
-              <w:rPr>
-                <w:rFonts w:asciiTheme="majorHAnsi" w:hAnsiTheme="majorHAnsi"/>
-                <w:sz w:val="20"/>
-                <w:szCs w:val="20"/>
-              </w:rPr>
-              <w:t>12/07/2023</w:t>
-            </w:r>
-          </w:p>
-        </w:tc>
-        <w:tc>
-          <w:tcPr>
-            <w:tcW w:w="4872" w:type="dxa"/>
-          </w:tcPr>
-          <w:p>
-            <w:pPr>
-              <w:ind w:firstLine="0"/>
-              <w:rPr>
-                <w:rFonts w:asciiTheme="majorHAnsi" w:hAnsiTheme="majorHAnsi"/>
-                <w:sz w:val="20"/>
-                <w:szCs w:val="20"/>
-              </w:rPr>
-            </w:pPr>
-          </w:p>
-        </w:tc>
-      </w:tr>
-      <w:tr>
-        <w:tc>
-          <w:tcPr>
-            <w:tcW w:w="2069" w:type="dxa"/>
-          </w:tcPr>
-          <w:p>
-            <w:pPr>
-              <w:ind w:firstLine="0"/>
-              <w:rPr>
-                <w:rFonts w:asciiTheme="majorHAnsi" w:hAnsiTheme="majorHAnsi"/>
-                <w:sz w:val="20"/>
-                <w:szCs w:val="20"/>
-              </w:rPr>
-            </w:pPr>
-            <w:r>
-              <w:rPr>
-                <w:rFonts w:asciiTheme="majorHAnsi" w:hAnsiTheme="majorHAnsi"/>
-                <w:sz w:val="20"/>
-                <w:szCs w:val="20"/>
-              </w:rPr>
-              <w:t>13/07/2023</w:t>
-            </w:r>
-          </w:p>
-        </w:tc>
-        <w:tc>
-          <w:tcPr>
-            <w:tcW w:w="4872" w:type="dxa"/>
-          </w:tcPr>
-          <w:p>
-            <w:pPr>
-              <w:ind w:firstLine="0"/>
-              <w:rPr>
-                <w:rFonts w:asciiTheme="majorHAnsi" w:hAnsiTheme="majorHAnsi"/>
-                <w:sz w:val="20"/>
-                <w:szCs w:val="20"/>
-              </w:rPr>
-            </w:pPr>
-          </w:p>
-        </w:tc>
-      </w:tr>
-      <w:tr>
-        <w:tc>
-          <w:tcPr>
-            <w:tcW w:w="2069" w:type="dxa"/>
-          </w:tcPr>
-          <w:p>
-            <w:pPr>
-              <w:ind w:firstLine="0"/>
-              <w:rPr>
-                <w:rFonts w:asciiTheme="majorHAnsi" w:hAnsiTheme="majorHAnsi"/>
-                <w:sz w:val="20"/>
-                <w:szCs w:val="20"/>
-              </w:rPr>
-            </w:pPr>
-            <w:r>
-              <w:rPr>
-                <w:rFonts w:asciiTheme="majorHAnsi" w:hAnsiTheme="majorHAnsi"/>
-                <w:sz w:val="20"/>
-                <w:szCs w:val="20"/>
-              </w:rPr>
-              <w:t>14/07/2023</w:t>
-            </w:r>
-          </w:p>
-        </w:tc>
-        <w:tc>
-          <w:tcPr>
-            <w:tcW w:w="4872" w:type="dxa"/>
-          </w:tcPr>
-          <w:p>
-            <w:pPr>
-              <w:ind w:firstLine="0"/>
-              <w:rPr>
-                <w:rFonts w:asciiTheme="majorHAnsi" w:hAnsiTheme="majorHAnsi"/>
-                <w:sz w:val="20"/>
-                <w:szCs w:val="20"/>
-              </w:rPr>
-            </w:pPr>
-          </w:p>
-        </w:tc>
-      </w:tr>
-      <w:tr>
-        <w:tc>
-          <w:tcPr>
-            <w:tcW w:w="2069" w:type="dxa"/>
-          </w:tcPr>
-          <w:p>
-            <w:pPr>
-              <w:ind w:firstLine="0"/>
-              <w:rPr>
-                <w:rFonts w:asciiTheme="majorHAnsi" w:hAnsiTheme="majorHAnsi"/>
-                <w:sz w:val="20"/>
-                <w:szCs w:val="20"/>
-              </w:rPr>
-            </w:pPr>
-            <w:r>
-              <w:rPr>
-                <w:rFonts w:asciiTheme="majorHAnsi" w:hAnsiTheme="majorHAnsi"/>
-                <w:sz w:val="20"/>
-                <w:szCs w:val="20"/>
-              </w:rPr>
-              <w:t>15/07/2023</w:t>
-            </w:r>
-          </w:p>
-        </w:tc>
-        <w:tc>
-          <w:tcPr>
-            <w:tcW w:w="4872" w:type="dxa"/>
-          </w:tcPr>
-          <w:p>
-            <w:pPr>
-              <w:ind w:firstLine="0"/>
-              <w:rPr>
-                <w:rFonts w:asciiTheme="majorHAnsi" w:hAnsiTheme="majorHAnsi"/>
-                <w:sz w:val="20"/>
-                <w:szCs w:val="20"/>
-              </w:rPr>
-            </w:pPr>
-          </w:p>
-        </w:tc>
-      </w:tr>
-      <w:tr>
-        <w:tc>
-          <w:tcPr>
-            <w:tcW w:w="2069" w:type="dxa"/>
-          </w:tcPr>
-          <w:p>
-            <w:pPr>
-              <w:ind w:firstLine="0"/>
-              <w:rPr>
-                <w:rFonts w:asciiTheme="majorHAnsi" w:hAnsiTheme="majorHAnsi"/>
-                <w:sz w:val="20"/>
-                <w:szCs w:val="20"/>
-              </w:rPr>
-            </w:pPr>
-            <w:r>
-              <w:rPr>
-                <w:rFonts w:asciiTheme="majorHAnsi" w:hAnsiTheme="majorHAnsi"/>
-                <w:sz w:val="20"/>
-                <w:szCs w:val="20"/>
-              </w:rPr>
-              <w:t>16/07/2023</w:t>
-            </w:r>
-          </w:p>
-        </w:tc>
-        <w:tc>
-          <w:tcPr>
-            <w:tcW w:w="4872" w:type="dxa"/>
-          </w:tcPr>
-          <w:p>
-            <w:pPr>
-              <w:ind w:firstLine="0"/>
-              <w:rPr>
-                <w:rFonts w:asciiTheme="majorHAnsi" w:hAnsiTheme="majorHAnsi"/>
-                <w:sz w:val="20"/>
-                <w:szCs w:val="20"/>
-              </w:rPr>
-            </w:pPr>
-          </w:p>
-        </w:tc>
-      </w:tr>
-      <w:tr>
-        <w:tc>
-          <w:tcPr>
-            <w:tcW w:w="2069" w:type="dxa"/>
-          </w:tcPr>
-          <w:p>
-            <w:pPr>
-              <w:ind w:firstLine="0"/>
-              <w:rPr>
-                <w:rFonts w:asciiTheme="majorHAnsi" w:hAnsiTheme="majorHAnsi"/>
-                <w:sz w:val="20"/>
-                <w:szCs w:val="20"/>
-              </w:rPr>
-            </w:pPr>
-            <w:r>
-              <w:rPr>
-                <w:rFonts w:asciiTheme="majorHAnsi" w:hAnsiTheme="majorHAnsi"/>
-                <w:sz w:val="20"/>
-                <w:szCs w:val="20"/>
-              </w:rPr>
-              <w:t>17/07/2023</w:t>
-            </w:r>
-          </w:p>
-        </w:tc>
-        <w:tc>
-          <w:tcPr>
-            <w:tcW w:w="4872" w:type="dxa"/>
-          </w:tcPr>
-          <w:p>
-            <w:pPr>
-              <w:ind w:firstLine="0"/>
-              <w:rPr>
-                <w:rFonts w:asciiTheme="majorHAnsi" w:hAnsiTheme="majorHAnsi"/>
-                <w:sz w:val="20"/>
-                <w:szCs w:val="20"/>
-              </w:rPr>
-            </w:pPr>
-          </w:p>
-        </w:tc>
-      </w:tr>
-      <w:tr>
-        <w:tc>
-          <w:tcPr>
-            <w:tcW w:w="2069" w:type="dxa"/>
-          </w:tcPr>
-          <w:p>
-            <w:pPr>
-              <w:ind w:firstLine="0"/>
-              <w:rPr>
-                <w:rFonts w:asciiTheme="majorHAnsi" w:hAnsiTheme="majorHAnsi"/>
-                <w:sz w:val="20"/>
-                <w:szCs w:val="20"/>
-              </w:rPr>
-            </w:pPr>
-            <w:r>
-              <w:rPr>
-                <w:rFonts w:asciiTheme="majorHAnsi" w:hAnsiTheme="majorHAnsi"/>
-                <w:sz w:val="20"/>
-                <w:szCs w:val="20"/>
-              </w:rPr>
-              <w:t>18/07/2023</w:t>
-            </w:r>
-          </w:p>
-        </w:tc>
-        <w:tc>
-          <w:tcPr>
-            <w:tcW w:w="4872" w:type="dxa"/>
-          </w:tcPr>
-          <w:p>
-            <w:pPr>
-              <w:ind w:firstLine="0"/>
-              <w:rPr>
-                <w:rFonts w:asciiTheme="majorHAnsi" w:hAnsiTheme="majorHAnsi"/>
-                <w:sz w:val="20"/>
-                <w:szCs w:val="20"/>
-              </w:rPr>
-            </w:pPr>
-          </w:p>
-        </w:tc>
-      </w:tr>
-      <w:tr>
-        <w:tc>
-          <w:tcPr>
-            <w:tcW w:w="2069" w:type="dxa"/>
-          </w:tcPr>
-          <w:p>
-            <w:pPr>
-              <w:ind w:firstLine="0"/>
-              <w:rPr>
-                <w:rFonts w:asciiTheme="majorHAnsi" w:hAnsiTheme="majorHAnsi"/>
-                <w:sz w:val="20"/>
-                <w:szCs w:val="20"/>
-              </w:rPr>
-            </w:pPr>
-            <w:r>
-              <w:rPr>
-                <w:rFonts w:asciiTheme="majorHAnsi" w:hAnsiTheme="majorHAnsi"/>
-                <w:sz w:val="20"/>
-                <w:szCs w:val="20"/>
-              </w:rPr>
               <w:t>19/07/2023</w:t>
             </w:r>
           </w:p>
@@ -6080,7 +6153,6 @@
                 <w:sz w:val="20"/>
                 <w:szCs w:val="20"/>
               </w:rPr>
-              <w:lastRenderedPageBreak/>
               <w:t>20/07/2023</w:t>
             </w:r>
           </w:p>
@@ -8133,18 +8205,7 @@
                 <w:lang w:eastAsia="en-US"/>
               </w:rPr>
               <w:lastRenderedPageBreak/>
-              <w:t>A la volonté de progre</w:t>
-            </w:r>
-            <w:bookmarkStart w:id="0" w:name="_GoBack"/>
-            <w:bookmarkEnd w:id="0"/>
-            <w:r>
-              <w:rPr>
-                <w:rFonts w:asciiTheme="majorHAnsi" w:eastAsia="Calibri" w:hAnsiTheme="majorHAnsi"/>
-                <w:sz w:val="16"/>
-                <w:szCs w:val="16"/>
-                <w:lang w:eastAsia="en-US"/>
-              </w:rPr>
-              <w:t>sser</w:t>
+              <w:t>A la volonté de progresser</w:t>
             </w:r>
           </w:p>
         </w:tc>
@@ -9082,7 +9143,7 @@
                     </wp:anchor>
                   </w:drawing>
                 </mc:Choice>
-                <mc:Fallback xmlns:w16sdtdh="http://schemas.microsoft.com/office/word/2020/wordml/sdtdatahash" xmlns:w16="http://schemas.microsoft.com/office/word/2018/wordml" xmlns:w16cid="http://schemas.microsoft.com/office/word/2016/wordml/cid" xmlns:w16cex="http://schemas.microsoft.com/office/word/2018/wordml/cex" xmlns:oel="http://schemas.microsoft.com/office/2019/extlst" xmlns:am3d="http://schemas.microsoft.com/office/drawing/2017/model3d" xmlns:aink="http://schemas.microsoft.com/office/drawing/2016/ink" xmlns:cx8="http://schemas.microsoft.com/office/drawing/2016/5/14/chartex" xmlns:cx7="http://schemas.microsoft.com/office/drawing/2016/5/13/chartex" xmlns:cx6="http://schemas.microsoft.com/office/drawing/2016/5/12/chartex" xmlns:cx5="http://schemas.microsoft.com/office/drawing/2016/5/11/chartex" xmlns:cx4="http://schemas.microsoft.com/office/drawing/2016/5/10/chartex" xmlns:cx3="http://schemas.microsoft.com/office/drawing/2016/5/9/chartex" xmlns:cx2="http://schemas.microsoft.com/office/drawing/2015/10/21/chartex">
+                <mc:Fallback xmlns:cx2="http://schemas.microsoft.com/office/drawing/2015/10/21/chartex" xmlns:cx3="http://schemas.microsoft.com/office/drawing/2016/5/9/chartex" xmlns:cx4="http://schemas.microsoft.com/office/drawing/2016/5/10/chartex" xmlns:cx5="http://schemas.microsoft.com/office/drawing/2016/5/11/chartex" xmlns:cx6="http://schemas.microsoft.com/office/drawing/2016/5/12/chartex" xmlns:cx7="http://schemas.microsoft.com/office/drawing/2016/5/13/chartex" xmlns:cx8="http://schemas.microsoft.com/office/drawing/2016/5/14/chartex" xmlns:aink="http://schemas.microsoft.com/office/drawing/2016/ink" xmlns:am3d="http://schemas.microsoft.com/office/drawing/2017/model3d" xmlns:oel="http://schemas.microsoft.com/office/2019/extlst" xmlns:w16cex="http://schemas.microsoft.com/office/word/2018/wordml/cex" xmlns:w16cid="http://schemas.microsoft.com/office/word/2016/wordml/cid" xmlns:w16="http://schemas.microsoft.com/office/word/2018/wordml" xmlns:w16sdtdh="http://schemas.microsoft.com/office/word/2020/wordml/sdtdatahash">
                   <w:pict>
                     <v:shape w14:anchorId="5A847C36" id="Multiplication Sign 3" o:spid="_x0000_s1026" style="position:absolute;margin-left:10.8pt;margin-top:11.95pt;width:25.1pt;height:30.95pt;z-index:251660288;visibility:visible;mso-wrap-style:square;mso-wrap-distance-left:9pt;mso-wrap-distance-top:0;mso-wrap-distance-right:9pt;mso-wrap-distance-bottom:0;mso-position-horizontal:absolute;mso-position-horizontal-relative:text;mso-position-vertical:absolute;mso-position-vertical-relative:text;v-text-anchor:middle" coordsize="318591,393068" o:gfxdata="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" path="m47411,117996l105624,70814r53672,66218l212967,70814r58213,47182l207523,196534r63657,78538l212967,322254,159296,256036r-53672,66218l47411,275072r63657,-78538l47411,117996xe" fillcolor="#4f81bd [3204]" strokecolor="#243f60 [1604]" strokeweight="2pt">
                       <v:path arrowok="t" o:connecttype="custom" o:connectlocs="47411,117996;105624,70814;159296,137032;212967,70814;271180,117996;207523,196534;271180,275072;212967,322254;159296,256036;105624,322254;47411,275072;111068,196534;47411,117996" o:connectangles="0,0,0,0,0,0,0,0,0,0,0,0,0"/>

</xml_diff>

<commit_message>
consommation api react add user
</commit_message>
<xml_diff>
--- a/Journal de Stage - stages obligatoires.docx
+++ b/Journal de Stage - stages obligatoires.docx
@@ -4230,6 +4230,54 @@
                 <w:sz w:val="20"/>
                 <w:szCs w:val="20"/>
               </w:rPr>
+              <w:t>--------------------------------------------------------------------</w:t>
+            </w:r>
+          </w:p>
+        </w:tc>
+      </w:tr>
+      <w:tr>
+        <w:tc>
+          <w:tcPr>
+            <w:tcW w:w="2069" w:type="dxa"/>
+          </w:tcPr>
+          <w:p>
+            <w:pPr>
+              <w:ind w:firstLine="0"/>
+              <w:rPr>
+                <w:rFonts w:asciiTheme="majorHAnsi" w:hAnsiTheme="majorHAnsi"/>
+                <w:sz w:val="20"/>
+                <w:szCs w:val="20"/>
+              </w:rPr>
+            </w:pPr>
+            <w:r>
+              <w:rPr>
+                <w:rFonts w:asciiTheme="majorHAnsi" w:hAnsiTheme="majorHAnsi"/>
+                <w:sz w:val="20"/>
+                <w:szCs w:val="20"/>
+              </w:rPr>
+              <w:t>06/06/2023</w:t>
+            </w:r>
+          </w:p>
+        </w:tc>
+        <w:tc>
+          <w:tcPr>
+            <w:tcW w:w="4872" w:type="dxa"/>
+          </w:tcPr>
+          <w:p>
+            <w:pPr>
+              <w:ind w:firstLine="0"/>
+              <w:rPr>
+                <w:rFonts w:asciiTheme="majorHAnsi" w:hAnsiTheme="majorHAnsi"/>
+                <w:sz w:val="20"/>
+                <w:szCs w:val="20"/>
+              </w:rPr>
+            </w:pPr>
+            <w:r>
+              <w:rPr>
+                <w:rFonts w:asciiTheme="majorHAnsi" w:hAnsiTheme="majorHAnsi"/>
+                <w:sz w:val="20"/>
+                <w:szCs w:val="20"/>
+              </w:rPr>
               <w:t xml:space="preserve">Choisir  un backoffice et l’intègre dans avec la </w:t>
             </w:r>
             <w:proofErr w:type="spellStart"/>
@@ -4273,30 +4321,137 @@
                 <w:sz w:val="20"/>
                 <w:szCs w:val="20"/>
               </w:rPr>
-              <w:t>06/06/2023</w:t>
-            </w:r>
-          </w:p>
-        </w:tc>
-        <w:tc>
-          <w:tcPr>
-            <w:tcW w:w="4872" w:type="dxa"/>
-          </w:tcPr>
-          <w:p>
-            <w:pPr>
-              <w:ind w:firstLine="0"/>
-              <w:rPr>
-                <w:rFonts w:asciiTheme="majorHAnsi" w:hAnsiTheme="majorHAnsi"/>
-                <w:sz w:val="20"/>
-                <w:szCs w:val="20"/>
-              </w:rPr>
-            </w:pPr>
-            <w:r>
-              <w:rPr>
-                <w:rFonts w:asciiTheme="majorHAnsi" w:hAnsiTheme="majorHAnsi"/>
-                <w:sz w:val="20"/>
-                <w:szCs w:val="20"/>
-              </w:rPr>
-              <w:t xml:space="preserve">--- Services </w:t>
+              <w:t>07/06/2023</w:t>
+            </w:r>
+          </w:p>
+        </w:tc>
+        <w:tc>
+          <w:tcPr>
+            <w:tcW w:w="4872" w:type="dxa"/>
+          </w:tcPr>
+          <w:p>
+            <w:pPr>
+              <w:ind w:firstLine="0"/>
+              <w:rPr>
+                <w:rFonts w:asciiTheme="majorHAnsi" w:hAnsiTheme="majorHAnsi"/>
+                <w:sz w:val="20"/>
+                <w:szCs w:val="20"/>
+              </w:rPr>
+            </w:pPr>
+            <w:r>
+              <w:rPr>
+                <w:rFonts w:asciiTheme="majorHAnsi" w:hAnsiTheme="majorHAnsi"/>
+                <w:sz w:val="20"/>
+                <w:szCs w:val="20"/>
+              </w:rPr>
+              <w:t>--------------------------------------------------------------------</w:t>
+            </w:r>
+          </w:p>
+        </w:tc>
+      </w:tr>
+      <w:tr>
+        <w:tc>
+          <w:tcPr>
+            <w:tcW w:w="2069" w:type="dxa"/>
+          </w:tcPr>
+          <w:p>
+            <w:pPr>
+              <w:ind w:firstLine="0"/>
+              <w:rPr>
+                <w:rFonts w:asciiTheme="majorHAnsi" w:hAnsiTheme="majorHAnsi"/>
+                <w:sz w:val="20"/>
+                <w:szCs w:val="20"/>
+              </w:rPr>
+            </w:pPr>
+            <w:r>
+              <w:rPr>
+                <w:rFonts w:asciiTheme="majorHAnsi" w:hAnsiTheme="majorHAnsi"/>
+                <w:sz w:val="20"/>
+                <w:szCs w:val="20"/>
+              </w:rPr>
+              <w:t>08/06/2023</w:t>
+            </w:r>
+          </w:p>
+        </w:tc>
+        <w:tc>
+          <w:tcPr>
+            <w:tcW w:w="4872" w:type="dxa"/>
+          </w:tcPr>
+          <w:p>
+            <w:pPr>
+              <w:ind w:firstLine="0"/>
+              <w:rPr>
+                <w:rFonts w:asciiTheme="majorHAnsi" w:hAnsiTheme="majorHAnsi"/>
+                <w:sz w:val="20"/>
+                <w:szCs w:val="20"/>
+              </w:rPr>
+            </w:pPr>
+            <w:r>
+              <w:rPr>
+                <w:rFonts w:asciiTheme="majorHAnsi" w:hAnsiTheme="majorHAnsi"/>
+                <w:sz w:val="20"/>
+                <w:szCs w:val="20"/>
+              </w:rPr>
+              <w:t xml:space="preserve">Diagramme de class + cas d’utilisation + séquence Object (authentification) </w:t>
+            </w:r>
+            <w:r>
+              <w:rPr>
+                <w:rFonts w:asciiTheme="majorHAnsi" w:hAnsiTheme="majorHAnsi"/>
+                <w:sz w:val="20"/>
+                <w:szCs w:val="20"/>
+              </w:rPr>
+              <w:t xml:space="preserve">+ d’activité + déploiement  </w:t>
+            </w:r>
+          </w:p>
+        </w:tc>
+      </w:tr>
+      <w:tr>
+        <w:tc>
+          <w:tcPr>
+            <w:tcW w:w="2069" w:type="dxa"/>
+          </w:tcPr>
+          <w:p>
+            <w:pPr>
+              <w:ind w:firstLine="0"/>
+              <w:rPr>
+                <w:rFonts w:asciiTheme="majorHAnsi" w:hAnsiTheme="majorHAnsi"/>
+                <w:sz w:val="20"/>
+                <w:szCs w:val="20"/>
+              </w:rPr>
+            </w:pPr>
+            <w:r>
+              <w:rPr>
+                <w:rFonts w:asciiTheme="majorHAnsi" w:hAnsiTheme="majorHAnsi"/>
+                <w:sz w:val="20"/>
+                <w:szCs w:val="20"/>
+              </w:rPr>
+              <w:t>09/06/2023</w:t>
+            </w:r>
+          </w:p>
+        </w:tc>
+        <w:tc>
+          <w:tcPr>
+            <w:tcW w:w="4872" w:type="dxa"/>
+          </w:tcPr>
+          <w:p>
+            <w:pPr>
+              <w:tabs>
+                <w:tab w:val="left" w:pos="3204"/>
+              </w:tabs>
+              <w:ind w:firstLine="0"/>
+              <w:rPr>
+                <w:rFonts w:asciiTheme="majorHAnsi" w:hAnsiTheme="majorHAnsi"/>
+                <w:sz w:val="20"/>
+                <w:szCs w:val="20"/>
+              </w:rPr>
+            </w:pPr>
+            <w:r>
+              <w:rPr>
+                <w:rFonts w:asciiTheme="majorHAnsi" w:hAnsiTheme="majorHAnsi"/>
+                <w:sz w:val="20"/>
+                <w:szCs w:val="20"/>
+              </w:rPr>
+              <w:t xml:space="preserve">Création </w:t>
             </w:r>
             <w:proofErr w:type="spellStart"/>
             <w:r>
@@ -4305,6 +4460,45 @@
                 <w:sz w:val="20"/>
                 <w:szCs w:val="20"/>
               </w:rPr>
+              <w:t>Jira</w:t>
+            </w:r>
+            <w:proofErr w:type="spellEnd"/>
+            <w:r>
+              <w:rPr>
+                <w:rFonts w:asciiTheme="majorHAnsi" w:hAnsiTheme="majorHAnsi"/>
+                <w:sz w:val="20"/>
+                <w:szCs w:val="20"/>
+              </w:rPr>
+              <w:t xml:space="preserve"> + ordonne tous les tache </w:t>
+            </w:r>
+          </w:p>
+          <w:p>
+            <w:pPr>
+              <w:tabs>
+                <w:tab w:val="left" w:pos="3204"/>
+              </w:tabs>
+              <w:ind w:firstLine="0"/>
+              <w:rPr>
+                <w:rFonts w:asciiTheme="majorHAnsi" w:hAnsiTheme="majorHAnsi"/>
+                <w:sz w:val="20"/>
+                <w:szCs w:val="20"/>
+              </w:rPr>
+            </w:pPr>
+            <w:r>
+              <w:rPr>
+                <w:rFonts w:asciiTheme="majorHAnsi" w:hAnsiTheme="majorHAnsi"/>
+                <w:sz w:val="20"/>
+                <w:szCs w:val="20"/>
+              </w:rPr>
+              <w:t xml:space="preserve">Services </w:t>
+            </w:r>
+            <w:proofErr w:type="spellStart"/>
+            <w:r>
+              <w:rPr>
+                <w:rFonts w:asciiTheme="majorHAnsi" w:hAnsiTheme="majorHAnsi"/>
+                <w:sz w:val="20"/>
+                <w:szCs w:val="20"/>
+              </w:rPr>
               <w:t>react</w:t>
             </w:r>
             <w:proofErr w:type="spellEnd"/>
@@ -4333,6 +4527,14 @@
                 <w:szCs w:val="20"/>
               </w:rPr>
               <w:t xml:space="preserve"> </w:t>
+            </w:r>
+            <w:r>
+              <w:rPr>
+                <w:rFonts w:asciiTheme="majorHAnsi" w:hAnsiTheme="majorHAnsi"/>
+                <w:sz w:val="20"/>
+                <w:szCs w:val="20"/>
+              </w:rPr>
+              <w:tab/>
             </w:r>
             <w:bookmarkStart w:id="0" w:name="_GoBack"/>
             <w:bookmarkEnd w:id="0"/>
@@ -4359,126 +4561,6 @@
                 <w:sz w:val="20"/>
                 <w:szCs w:val="20"/>
               </w:rPr>
-              <w:t>07/06/2023</w:t>
-            </w:r>
-          </w:p>
-        </w:tc>
-        <w:tc>
-          <w:tcPr>
-            <w:tcW w:w="4872" w:type="dxa"/>
-          </w:tcPr>
-          <w:p>
-            <w:pPr>
-              <w:ind w:firstLine="0"/>
-              <w:rPr>
-                <w:rFonts w:asciiTheme="majorHAnsi" w:hAnsiTheme="majorHAnsi"/>
-                <w:sz w:val="20"/>
-                <w:szCs w:val="20"/>
-              </w:rPr>
-            </w:pPr>
-          </w:p>
-        </w:tc>
-      </w:tr>
-      <w:tr>
-        <w:tc>
-          <w:tcPr>
-            <w:tcW w:w="2069" w:type="dxa"/>
-          </w:tcPr>
-          <w:p>
-            <w:pPr>
-              <w:ind w:firstLine="0"/>
-              <w:rPr>
-                <w:rFonts w:asciiTheme="majorHAnsi" w:hAnsiTheme="majorHAnsi"/>
-                <w:sz w:val="20"/>
-                <w:szCs w:val="20"/>
-              </w:rPr>
-            </w:pPr>
-            <w:r>
-              <w:rPr>
-                <w:rFonts w:asciiTheme="majorHAnsi" w:hAnsiTheme="majorHAnsi"/>
-                <w:sz w:val="20"/>
-                <w:szCs w:val="20"/>
-              </w:rPr>
-              <w:t>08/06/2023</w:t>
-            </w:r>
-          </w:p>
-        </w:tc>
-        <w:tc>
-          <w:tcPr>
-            <w:tcW w:w="4872" w:type="dxa"/>
-          </w:tcPr>
-          <w:p>
-            <w:pPr>
-              <w:ind w:firstLine="0"/>
-              <w:rPr>
-                <w:rFonts w:asciiTheme="majorHAnsi" w:hAnsiTheme="majorHAnsi"/>
-                <w:sz w:val="20"/>
-                <w:szCs w:val="20"/>
-              </w:rPr>
-            </w:pPr>
-          </w:p>
-        </w:tc>
-      </w:tr>
-      <w:tr>
-        <w:tc>
-          <w:tcPr>
-            <w:tcW w:w="2069" w:type="dxa"/>
-          </w:tcPr>
-          <w:p>
-            <w:pPr>
-              <w:ind w:firstLine="0"/>
-              <w:rPr>
-                <w:rFonts w:asciiTheme="majorHAnsi" w:hAnsiTheme="majorHAnsi"/>
-                <w:sz w:val="20"/>
-                <w:szCs w:val="20"/>
-              </w:rPr>
-            </w:pPr>
-            <w:r>
-              <w:rPr>
-                <w:rFonts w:asciiTheme="majorHAnsi" w:hAnsiTheme="majorHAnsi"/>
-                <w:sz w:val="20"/>
-                <w:szCs w:val="20"/>
-              </w:rPr>
-              <w:t>09/06/2023</w:t>
-            </w:r>
-          </w:p>
-        </w:tc>
-        <w:tc>
-          <w:tcPr>
-            <w:tcW w:w="4872" w:type="dxa"/>
-          </w:tcPr>
-          <w:p>
-            <w:pPr>
-              <w:ind w:firstLine="0"/>
-              <w:rPr>
-                <w:rFonts w:asciiTheme="majorHAnsi" w:hAnsiTheme="majorHAnsi"/>
-                <w:sz w:val="20"/>
-                <w:szCs w:val="20"/>
-              </w:rPr>
-            </w:pPr>
-          </w:p>
-        </w:tc>
-      </w:tr>
-      <w:tr>
-        <w:tc>
-          <w:tcPr>
-            <w:tcW w:w="2069" w:type="dxa"/>
-          </w:tcPr>
-          <w:p>
-            <w:pPr>
-              <w:ind w:firstLine="0"/>
-              <w:rPr>
-                <w:rFonts w:asciiTheme="majorHAnsi" w:hAnsiTheme="majorHAnsi"/>
-                <w:sz w:val="20"/>
-                <w:szCs w:val="20"/>
-              </w:rPr>
-            </w:pPr>
-            <w:r>
-              <w:rPr>
-                <w:rFonts w:asciiTheme="majorHAnsi" w:hAnsiTheme="majorHAnsi"/>
-                <w:sz w:val="20"/>
-                <w:szCs w:val="20"/>
-              </w:rPr>
               <w:t>10/06/2023</w:t>
             </w:r>
           </w:p>
@@ -4599,15 +4681,7 @@
                 <w:sz w:val="20"/>
                 <w:szCs w:val="20"/>
               </w:rPr>
-              <w:t>13/06/202</w:t>
-            </w:r>
-            <w:r>
-              <w:rPr>
-                <w:rFonts w:asciiTheme="majorHAnsi" w:hAnsiTheme="majorHAnsi"/>
-                <w:sz w:val="20"/>
-                <w:szCs w:val="20"/>
-              </w:rPr>
-              <w:t>3</w:t>
+              <w:t>13/06/2023</w:t>
             </w:r>
           </w:p>
         </w:tc>
@@ -4767,15 +4841,7 @@
                 <w:sz w:val="20"/>
                 <w:szCs w:val="20"/>
               </w:rPr>
-              <w:t>17/06/202</w:t>
-            </w:r>
-            <w:r>
-              <w:rPr>
-                <w:rFonts w:asciiTheme="majorHAnsi" w:hAnsiTheme="majorHAnsi"/>
-                <w:sz w:val="20"/>
-                <w:szCs w:val="20"/>
-              </w:rPr>
-              <w:t>3</w:t>
+              <w:t>17/06/2023</w:t>
             </w:r>
           </w:p>
         </w:tc>
@@ -5095,55 +5161,47 @@
                 <w:sz w:val="20"/>
                 <w:szCs w:val="20"/>
               </w:rPr>
-              <w:t>25</w:t>
-            </w:r>
-            <w:r>
-              <w:rPr>
-                <w:rFonts w:asciiTheme="majorHAnsi" w:hAnsiTheme="majorHAnsi"/>
-                <w:sz w:val="20"/>
-                <w:szCs w:val="20"/>
-              </w:rPr>
-              <w:t>/06/2023</w:t>
-            </w:r>
-          </w:p>
-        </w:tc>
-        <w:tc>
-          <w:tcPr>
-            <w:tcW w:w="4872" w:type="dxa"/>
-          </w:tcPr>
-          <w:p>
-            <w:pPr>
-              <w:ind w:firstLine="0"/>
-              <w:rPr>
-                <w:rFonts w:asciiTheme="majorHAnsi" w:hAnsiTheme="majorHAnsi"/>
-                <w:sz w:val="20"/>
-                <w:szCs w:val="20"/>
-              </w:rPr>
-            </w:pPr>
-          </w:p>
-        </w:tc>
-      </w:tr>
-      <w:tr>
-        <w:tc>
-          <w:tcPr>
-            <w:tcW w:w="2069" w:type="dxa"/>
-          </w:tcPr>
-          <w:p>
-            <w:pPr>
-              <w:ind w:firstLine="0"/>
-              <w:rPr>
-                <w:rFonts w:asciiTheme="majorHAnsi" w:hAnsiTheme="majorHAnsi"/>
-                <w:sz w:val="20"/>
-                <w:szCs w:val="20"/>
-              </w:rPr>
-            </w:pPr>
-            <w:r>
-              <w:rPr>
-                <w:rFonts w:asciiTheme="majorHAnsi" w:hAnsiTheme="majorHAnsi"/>
-                <w:sz w:val="20"/>
-                <w:szCs w:val="20"/>
-              </w:rPr>
               <w:lastRenderedPageBreak/>
+              <w:t>25/06/2023</w:t>
+            </w:r>
+          </w:p>
+        </w:tc>
+        <w:tc>
+          <w:tcPr>
+            <w:tcW w:w="4872" w:type="dxa"/>
+          </w:tcPr>
+          <w:p>
+            <w:pPr>
+              <w:ind w:firstLine="0"/>
+              <w:rPr>
+                <w:rFonts w:asciiTheme="majorHAnsi" w:hAnsiTheme="majorHAnsi"/>
+                <w:sz w:val="20"/>
+                <w:szCs w:val="20"/>
+              </w:rPr>
+            </w:pPr>
+          </w:p>
+        </w:tc>
+      </w:tr>
+      <w:tr>
+        <w:tc>
+          <w:tcPr>
+            <w:tcW w:w="2069" w:type="dxa"/>
+          </w:tcPr>
+          <w:p>
+            <w:pPr>
+              <w:ind w:firstLine="0"/>
+              <w:rPr>
+                <w:rFonts w:asciiTheme="majorHAnsi" w:hAnsiTheme="majorHAnsi"/>
+                <w:sz w:val="20"/>
+                <w:szCs w:val="20"/>
+              </w:rPr>
+            </w:pPr>
+            <w:r>
+              <w:rPr>
+                <w:rFonts w:asciiTheme="majorHAnsi" w:hAnsiTheme="majorHAnsi"/>
+                <w:sz w:val="20"/>
+                <w:szCs w:val="20"/>
+              </w:rPr>
               <w:t>26/06/2023</w:t>
             </w:r>
           </w:p>
@@ -6072,6 +6130,7 @@
                 <w:sz w:val="20"/>
                 <w:szCs w:val="20"/>
               </w:rPr>
+              <w:lastRenderedPageBreak/>
               <w:t>18/07/2023</w:t>
             </w:r>
           </w:p>
@@ -6112,7 +6171,6 @@
                 <w:sz w:val="20"/>
                 <w:szCs w:val="20"/>
               </w:rPr>
-              <w:lastRenderedPageBreak/>
               <w:t>19/07/2023</w:t>
             </w:r>
           </w:p>
@@ -9143,7 +9201,7 @@
                     </wp:anchor>
                   </w:drawing>
                 </mc:Choice>
-                <mc:Fallback xmlns:cx2="http://schemas.microsoft.com/office/drawing/2015/10/21/chartex" xmlns:cx3="http://schemas.microsoft.com/office/drawing/2016/5/9/chartex" xmlns:cx4="http://schemas.microsoft.com/office/drawing/2016/5/10/chartex" xmlns:cx5="http://schemas.microsoft.com/office/drawing/2016/5/11/chartex" xmlns:cx6="http://schemas.microsoft.com/office/drawing/2016/5/12/chartex" xmlns:cx7="http://schemas.microsoft.com/office/drawing/2016/5/13/chartex" xmlns:cx8="http://schemas.microsoft.com/office/drawing/2016/5/14/chartex" xmlns:aink="http://schemas.microsoft.com/office/drawing/2016/ink" xmlns:am3d="http://schemas.microsoft.com/office/drawing/2017/model3d" xmlns:oel="http://schemas.microsoft.com/office/2019/extlst" xmlns:w16cex="http://schemas.microsoft.com/office/word/2018/wordml/cex" xmlns:w16cid="http://schemas.microsoft.com/office/word/2016/wordml/cid" xmlns:w16="http://schemas.microsoft.com/office/word/2018/wordml" xmlns:w16sdtdh="http://schemas.microsoft.com/office/word/2020/wordml/sdtdatahash">
+                <mc:Fallback xmlns:w16sdtdh="http://schemas.microsoft.com/office/word/2020/wordml/sdtdatahash" xmlns:w16="http://schemas.microsoft.com/office/word/2018/wordml" xmlns:w16cid="http://schemas.microsoft.com/office/word/2016/wordml/cid" xmlns:w16cex="http://schemas.microsoft.com/office/word/2018/wordml/cex" xmlns:oel="http://schemas.microsoft.com/office/2019/extlst" xmlns:am3d="http://schemas.microsoft.com/office/drawing/2017/model3d" xmlns:aink="http://schemas.microsoft.com/office/drawing/2016/ink" xmlns:cx8="http://schemas.microsoft.com/office/drawing/2016/5/14/chartex" xmlns:cx7="http://schemas.microsoft.com/office/drawing/2016/5/13/chartex" xmlns:cx6="http://schemas.microsoft.com/office/drawing/2016/5/12/chartex" xmlns:cx5="http://schemas.microsoft.com/office/drawing/2016/5/11/chartex" xmlns:cx4="http://schemas.microsoft.com/office/drawing/2016/5/10/chartex" xmlns:cx3="http://schemas.microsoft.com/office/drawing/2016/5/9/chartex" xmlns:cx2="http://schemas.microsoft.com/office/drawing/2015/10/21/chartex">
                   <w:pict>
                     <v:shape w14:anchorId="5A847C36" id="Multiplication Sign 3" o:spid="_x0000_s1026" style="position:absolute;margin-left:10.8pt;margin-top:11.95pt;width:25.1pt;height:30.95pt;z-index:251660288;visibility:visible;mso-wrap-style:square;mso-wrap-distance-left:9pt;mso-wrap-distance-top:0;mso-wrap-distance-right:9pt;mso-wrap-distance-bottom:0;mso-position-horizontal:absolute;mso-position-horizontal-relative:text;mso-position-vertical:absolute;mso-position-vertical-relative:text;v-text-anchor:middle" coordsize="318591,393068" o:gfxdata="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" path="m47411,117996l105624,70814r53672,66218l212967,70814r58213,47182l207523,196534r63657,78538l212967,322254,159296,256036r-53672,66218l47411,275072r63657,-78538l47411,117996xe" fillcolor="#4f81bd [3204]" strokecolor="#243f60 [1604]" strokeweight="2pt">
                       <v:path arrowok="t" o:connecttype="custom" o:connectlocs="47411,117996;105624,70814;159296,137032;212967,70814;271180,117996;207523,196534;271180,275072;212967,322254;159296,256036;105624,322254;47411,275072;111068,196534;47411,117996" o:connectangles="0,0,0,0,0,0,0,0,0,0,0,0,0"/>

</xml_diff>

<commit_message>
Update Journal de Stage 06/09
</commit_message>
<xml_diff>
--- a/Journal de Stage - stages obligatoires.docx
+++ b/Journal de Stage - stages obligatoires.docx
@@ -4344,7 +4344,7 @@
                 <w:sz w:val="20"/>
                 <w:szCs w:val="20"/>
               </w:rPr>
-              <w:t>--------------------------------------------------------------------</w:t>
+              <w:t xml:space="preserve">Diagramme de class + cas d’utilisation + séquence Object (authentification) + d’activité + déploiement  </w:t>
             </w:r>
           </w:p>
         </w:tc>
@@ -4370,62 +4370,6 @@
                 <w:szCs w:val="20"/>
               </w:rPr>
               <w:t>08/06/2023</w:t>
-            </w:r>
-          </w:p>
-        </w:tc>
-        <w:tc>
-          <w:tcPr>
-            <w:tcW w:w="4872" w:type="dxa"/>
-          </w:tcPr>
-          <w:p>
-            <w:pPr>
-              <w:ind w:firstLine="0"/>
-              <w:rPr>
-                <w:rFonts w:asciiTheme="majorHAnsi" w:hAnsiTheme="majorHAnsi"/>
-                <w:sz w:val="20"/>
-                <w:szCs w:val="20"/>
-              </w:rPr>
-            </w:pPr>
-            <w:r>
-              <w:rPr>
-                <w:rFonts w:asciiTheme="majorHAnsi" w:hAnsiTheme="majorHAnsi"/>
-                <w:sz w:val="20"/>
-                <w:szCs w:val="20"/>
-              </w:rPr>
-              <w:t xml:space="preserve">Diagramme de class + cas d’utilisation + séquence Object (authentification) </w:t>
-            </w:r>
-            <w:r>
-              <w:rPr>
-                <w:rFonts w:asciiTheme="majorHAnsi" w:hAnsiTheme="majorHAnsi"/>
-                <w:sz w:val="20"/>
-                <w:szCs w:val="20"/>
-              </w:rPr>
-              <w:t xml:space="preserve">+ d’activité + déploiement  </w:t>
-            </w:r>
-          </w:p>
-        </w:tc>
-      </w:tr>
-      <w:tr>
-        <w:tc>
-          <w:tcPr>
-            <w:tcW w:w="2069" w:type="dxa"/>
-          </w:tcPr>
-          <w:p>
-            <w:pPr>
-              <w:ind w:firstLine="0"/>
-              <w:rPr>
-                <w:rFonts w:asciiTheme="majorHAnsi" w:hAnsiTheme="majorHAnsi"/>
-                <w:sz w:val="20"/>
-                <w:szCs w:val="20"/>
-              </w:rPr>
-            </w:pPr>
-            <w:r>
-              <w:rPr>
-                <w:rFonts w:asciiTheme="majorHAnsi" w:hAnsiTheme="majorHAnsi"/>
-                <w:sz w:val="20"/>
-                <w:szCs w:val="20"/>
-              </w:rPr>
-              <w:t>09/06/2023</w:t>
             </w:r>
           </w:p>
         </w:tc>
@@ -4474,6 +4418,85 @@
           </w:p>
           <w:p>
             <w:pPr>
+              <w:ind w:firstLine="0"/>
+              <w:rPr>
+                <w:rFonts w:asciiTheme="majorHAnsi" w:hAnsiTheme="majorHAnsi"/>
+                <w:sz w:val="20"/>
+                <w:szCs w:val="20"/>
+                <w:lang w:val="en-US"/>
+              </w:rPr>
+            </w:pPr>
+            <w:r>
+              <w:rPr>
+                <w:rFonts w:asciiTheme="majorHAnsi" w:hAnsiTheme="majorHAnsi"/>
+                <w:sz w:val="20"/>
+                <w:szCs w:val="20"/>
+                <w:lang w:val="en-US"/>
+              </w:rPr>
+              <w:t xml:space="preserve">Services react </w:t>
+            </w:r>
+            <w:proofErr w:type="spellStart"/>
+            <w:r>
+              <w:rPr>
+                <w:rFonts w:asciiTheme="majorHAnsi" w:hAnsiTheme="majorHAnsi"/>
+                <w:sz w:val="20"/>
+                <w:szCs w:val="20"/>
+                <w:lang w:val="en-US"/>
+              </w:rPr>
+              <w:t>Consommation</w:t>
+            </w:r>
+            <w:proofErr w:type="spellEnd"/>
+            <w:r>
+              <w:rPr>
+                <w:rFonts w:asciiTheme="majorHAnsi" w:hAnsiTheme="majorHAnsi"/>
+                <w:sz w:val="20"/>
+                <w:szCs w:val="20"/>
+                <w:lang w:val="en-US"/>
+              </w:rPr>
+              <w:t xml:space="preserve"> + integration f</w:t>
+            </w:r>
+            <w:r>
+              <w:rPr>
+                <w:rFonts w:asciiTheme="majorHAnsi" w:hAnsiTheme="majorHAnsi"/>
+                <w:sz w:val="20"/>
+                <w:szCs w:val="20"/>
+                <w:lang w:val="en-US"/>
+              </w:rPr>
+              <w:t xml:space="preserve">inal du back office </w:t>
+            </w:r>
+          </w:p>
+        </w:tc>
+      </w:tr>
+      <w:tr>
+        <w:tc>
+          <w:tcPr>
+            <w:tcW w:w="2069" w:type="dxa"/>
+          </w:tcPr>
+          <w:p>
+            <w:pPr>
+              <w:ind w:firstLine="0"/>
+              <w:rPr>
+                <w:rFonts w:asciiTheme="majorHAnsi" w:hAnsiTheme="majorHAnsi"/>
+                <w:sz w:val="20"/>
+                <w:szCs w:val="20"/>
+              </w:rPr>
+            </w:pPr>
+            <w:r>
+              <w:rPr>
+                <w:rFonts w:asciiTheme="majorHAnsi" w:hAnsiTheme="majorHAnsi"/>
+                <w:sz w:val="20"/>
+                <w:szCs w:val="20"/>
+              </w:rPr>
+              <w:t>09/06/2023</w:t>
+            </w:r>
+          </w:p>
+        </w:tc>
+        <w:tc>
+          <w:tcPr>
+            <w:tcW w:w="4872" w:type="dxa"/>
+          </w:tcPr>
+          <w:p>
+            <w:pPr>
               <w:tabs>
                 <w:tab w:val="left" w:pos="3204"/>
               </w:tabs>
@@ -4484,14 +4507,6 @@
                 <w:szCs w:val="20"/>
               </w:rPr>
             </w:pPr>
-            <w:r>
-              <w:rPr>
-                <w:rFonts w:asciiTheme="majorHAnsi" w:hAnsiTheme="majorHAnsi"/>
-                <w:sz w:val="20"/>
-                <w:szCs w:val="20"/>
-              </w:rPr>
-              <w:t xml:space="preserve">Services </w:t>
-            </w:r>
             <w:proofErr w:type="spellStart"/>
             <w:r>
               <w:rPr>
@@ -4499,7 +4514,7 @@
                 <w:sz w:val="20"/>
                 <w:szCs w:val="20"/>
               </w:rPr>
-              <w:t>react</w:t>
+              <w:t>Auth</w:t>
             </w:r>
             <w:proofErr w:type="spellEnd"/>
             <w:r>
@@ -4508,7 +4523,7 @@
                 <w:sz w:val="20"/>
                 <w:szCs w:val="20"/>
               </w:rPr>
-              <w:t xml:space="preserve"> </w:t>
+              <w:t xml:space="preserve"> Routes &amp; </w:t>
             </w:r>
             <w:proofErr w:type="spellStart"/>
             <w:r>
@@ -4517,7 +4532,7 @@
                 <w:sz w:val="20"/>
                 <w:szCs w:val="20"/>
               </w:rPr>
-              <w:t>consomation</w:t>
+              <w:t>Controllers</w:t>
             </w:r>
             <w:proofErr w:type="spellEnd"/>
             <w:r>
@@ -4526,18 +4541,44 @@
                 <w:sz w:val="20"/>
                 <w:szCs w:val="20"/>
               </w:rPr>
-              <w:t xml:space="preserve"> </w:t>
-            </w:r>
-            <w:r>
-              <w:rPr>
-                <w:rFonts w:asciiTheme="majorHAnsi" w:hAnsiTheme="majorHAnsi"/>
-                <w:sz w:val="20"/>
-                <w:szCs w:val="20"/>
-              </w:rPr>
-              <w:tab/>
+              <w:t xml:space="preserve"> +</w:t>
+            </w:r>
+            <w:r>
+              <w:rPr>
+                <w:rFonts w:asciiTheme="majorHAnsi" w:hAnsiTheme="majorHAnsi"/>
+                <w:sz w:val="20"/>
+                <w:szCs w:val="20"/>
+              </w:rPr>
+              <w:t xml:space="preserve"> cryptage</w:t>
             </w:r>
             <w:bookmarkStart w:id="0" w:name="_GoBack"/>
             <w:bookmarkEnd w:id="0"/>
+            <w:r>
+              <w:rPr>
+                <w:rFonts w:asciiTheme="majorHAnsi" w:hAnsiTheme="majorHAnsi"/>
+                <w:sz w:val="20"/>
+                <w:szCs w:val="20"/>
+              </w:rPr>
+              <w:t xml:space="preserve"> </w:t>
+            </w:r>
+            <w:proofErr w:type="spellStart"/>
+            <w:r>
+              <w:rPr>
+                <w:rFonts w:asciiTheme="majorHAnsi" w:hAnsiTheme="majorHAnsi"/>
+                <w:sz w:val="20"/>
+                <w:szCs w:val="20"/>
+              </w:rPr>
+              <w:t>pwd</w:t>
+            </w:r>
+            <w:proofErr w:type="spellEnd"/>
+            <w:r>
+              <w:rPr>
+                <w:rFonts w:asciiTheme="majorHAnsi" w:hAnsiTheme="majorHAnsi"/>
+                <w:sz w:val="20"/>
+                <w:szCs w:val="20"/>
+              </w:rPr>
+              <w:tab/>
+            </w:r>
           </w:p>
         </w:tc>
       </w:tr>
@@ -5121,6 +5162,7 @@
                 <w:sz w:val="20"/>
                 <w:szCs w:val="20"/>
               </w:rPr>
+              <w:lastRenderedPageBreak/>
               <w:t>24/06/2023</w:t>
             </w:r>
           </w:p>
@@ -5161,935 +5203,935 @@
                 <w:sz w:val="20"/>
                 <w:szCs w:val="20"/>
               </w:rPr>
+              <w:t>25/06/2023</w:t>
+            </w:r>
+          </w:p>
+        </w:tc>
+        <w:tc>
+          <w:tcPr>
+            <w:tcW w:w="4872" w:type="dxa"/>
+          </w:tcPr>
+          <w:p>
+            <w:pPr>
+              <w:ind w:firstLine="0"/>
+              <w:rPr>
+                <w:rFonts w:asciiTheme="majorHAnsi" w:hAnsiTheme="majorHAnsi"/>
+                <w:sz w:val="20"/>
+                <w:szCs w:val="20"/>
+              </w:rPr>
+            </w:pPr>
+          </w:p>
+        </w:tc>
+      </w:tr>
+      <w:tr>
+        <w:tc>
+          <w:tcPr>
+            <w:tcW w:w="2069" w:type="dxa"/>
+          </w:tcPr>
+          <w:p>
+            <w:pPr>
+              <w:ind w:firstLine="0"/>
+              <w:rPr>
+                <w:rFonts w:asciiTheme="majorHAnsi" w:hAnsiTheme="majorHAnsi"/>
+                <w:sz w:val="20"/>
+                <w:szCs w:val="20"/>
+              </w:rPr>
+            </w:pPr>
+            <w:r>
+              <w:rPr>
+                <w:rFonts w:asciiTheme="majorHAnsi" w:hAnsiTheme="majorHAnsi"/>
+                <w:sz w:val="20"/>
+                <w:szCs w:val="20"/>
+              </w:rPr>
+              <w:t>26/06/2023</w:t>
+            </w:r>
+          </w:p>
+        </w:tc>
+        <w:tc>
+          <w:tcPr>
+            <w:tcW w:w="4872" w:type="dxa"/>
+          </w:tcPr>
+          <w:p>
+            <w:pPr>
+              <w:ind w:firstLine="0"/>
+              <w:rPr>
+                <w:rFonts w:asciiTheme="majorHAnsi" w:hAnsiTheme="majorHAnsi"/>
+                <w:sz w:val="20"/>
+                <w:szCs w:val="20"/>
+              </w:rPr>
+            </w:pPr>
+          </w:p>
+        </w:tc>
+      </w:tr>
+      <w:tr>
+        <w:tc>
+          <w:tcPr>
+            <w:tcW w:w="2069" w:type="dxa"/>
+          </w:tcPr>
+          <w:p>
+            <w:pPr>
+              <w:ind w:firstLine="0"/>
+              <w:rPr>
+                <w:rFonts w:asciiTheme="majorHAnsi" w:hAnsiTheme="majorHAnsi"/>
+                <w:sz w:val="20"/>
+                <w:szCs w:val="20"/>
+              </w:rPr>
+            </w:pPr>
+            <w:r>
+              <w:rPr>
+                <w:rFonts w:asciiTheme="majorHAnsi" w:hAnsiTheme="majorHAnsi"/>
+                <w:sz w:val="20"/>
+                <w:szCs w:val="20"/>
+              </w:rPr>
+              <w:t>27/06/2023</w:t>
+            </w:r>
+          </w:p>
+        </w:tc>
+        <w:tc>
+          <w:tcPr>
+            <w:tcW w:w="4872" w:type="dxa"/>
+          </w:tcPr>
+          <w:p>
+            <w:pPr>
+              <w:ind w:firstLine="0"/>
+              <w:rPr>
+                <w:rFonts w:asciiTheme="majorHAnsi" w:hAnsiTheme="majorHAnsi"/>
+                <w:sz w:val="20"/>
+                <w:szCs w:val="20"/>
+              </w:rPr>
+            </w:pPr>
+          </w:p>
+        </w:tc>
+      </w:tr>
+      <w:tr>
+        <w:tc>
+          <w:tcPr>
+            <w:tcW w:w="2069" w:type="dxa"/>
+          </w:tcPr>
+          <w:p>
+            <w:pPr>
+              <w:ind w:firstLine="0"/>
+              <w:rPr>
+                <w:rFonts w:asciiTheme="majorHAnsi" w:hAnsiTheme="majorHAnsi"/>
+                <w:sz w:val="20"/>
+                <w:szCs w:val="20"/>
+              </w:rPr>
+            </w:pPr>
+            <w:r>
+              <w:rPr>
+                <w:rFonts w:asciiTheme="majorHAnsi" w:hAnsiTheme="majorHAnsi"/>
+                <w:sz w:val="20"/>
+                <w:szCs w:val="20"/>
+              </w:rPr>
+              <w:t>28/06/2023</w:t>
+            </w:r>
+          </w:p>
+        </w:tc>
+        <w:tc>
+          <w:tcPr>
+            <w:tcW w:w="4872" w:type="dxa"/>
+          </w:tcPr>
+          <w:p>
+            <w:pPr>
+              <w:ind w:firstLine="0"/>
+              <w:rPr>
+                <w:rFonts w:asciiTheme="majorHAnsi" w:hAnsiTheme="majorHAnsi"/>
+                <w:sz w:val="20"/>
+                <w:szCs w:val="20"/>
+              </w:rPr>
+            </w:pPr>
+          </w:p>
+        </w:tc>
+      </w:tr>
+      <w:tr>
+        <w:tc>
+          <w:tcPr>
+            <w:tcW w:w="2069" w:type="dxa"/>
+          </w:tcPr>
+          <w:p>
+            <w:pPr>
+              <w:ind w:firstLine="0"/>
+              <w:rPr>
+                <w:rFonts w:asciiTheme="majorHAnsi" w:hAnsiTheme="majorHAnsi"/>
+                <w:sz w:val="20"/>
+                <w:szCs w:val="20"/>
+              </w:rPr>
+            </w:pPr>
+            <w:r>
+              <w:rPr>
+                <w:rFonts w:asciiTheme="majorHAnsi" w:hAnsiTheme="majorHAnsi"/>
+                <w:sz w:val="20"/>
+                <w:szCs w:val="20"/>
+              </w:rPr>
+              <w:t>29/06/2023</w:t>
+            </w:r>
+          </w:p>
+        </w:tc>
+        <w:tc>
+          <w:tcPr>
+            <w:tcW w:w="4872" w:type="dxa"/>
+          </w:tcPr>
+          <w:p>
+            <w:pPr>
+              <w:ind w:firstLine="0"/>
+              <w:rPr>
+                <w:rFonts w:asciiTheme="majorHAnsi" w:hAnsiTheme="majorHAnsi"/>
+                <w:sz w:val="20"/>
+                <w:szCs w:val="20"/>
+              </w:rPr>
+            </w:pPr>
+          </w:p>
+        </w:tc>
+      </w:tr>
+      <w:tr>
+        <w:tc>
+          <w:tcPr>
+            <w:tcW w:w="2069" w:type="dxa"/>
+          </w:tcPr>
+          <w:p>
+            <w:pPr>
+              <w:ind w:firstLine="0"/>
+              <w:rPr>
+                <w:rFonts w:asciiTheme="majorHAnsi" w:hAnsiTheme="majorHAnsi"/>
+                <w:sz w:val="20"/>
+                <w:szCs w:val="20"/>
+              </w:rPr>
+            </w:pPr>
+            <w:r>
+              <w:rPr>
+                <w:rFonts w:asciiTheme="majorHAnsi" w:hAnsiTheme="majorHAnsi"/>
+                <w:sz w:val="20"/>
+                <w:szCs w:val="20"/>
+              </w:rPr>
+              <w:t>30/06/2023</w:t>
+            </w:r>
+          </w:p>
+        </w:tc>
+        <w:tc>
+          <w:tcPr>
+            <w:tcW w:w="4872" w:type="dxa"/>
+          </w:tcPr>
+          <w:p>
+            <w:pPr>
+              <w:ind w:firstLine="0"/>
+              <w:rPr>
+                <w:rFonts w:asciiTheme="majorHAnsi" w:hAnsiTheme="majorHAnsi"/>
+                <w:sz w:val="20"/>
+                <w:szCs w:val="20"/>
+              </w:rPr>
+            </w:pPr>
+          </w:p>
+        </w:tc>
+      </w:tr>
+      <w:tr>
+        <w:tc>
+          <w:tcPr>
+            <w:tcW w:w="2069" w:type="dxa"/>
+          </w:tcPr>
+          <w:p>
+            <w:pPr>
+              <w:ind w:firstLine="0"/>
+              <w:rPr>
+                <w:rFonts w:asciiTheme="majorHAnsi" w:hAnsiTheme="majorHAnsi"/>
+                <w:sz w:val="20"/>
+                <w:szCs w:val="20"/>
+              </w:rPr>
+            </w:pPr>
+            <w:r>
+              <w:rPr>
+                <w:rFonts w:asciiTheme="majorHAnsi" w:hAnsiTheme="majorHAnsi"/>
+                <w:sz w:val="20"/>
+                <w:szCs w:val="20"/>
+              </w:rPr>
+              <w:t>31/06/2023</w:t>
+            </w:r>
+          </w:p>
+        </w:tc>
+        <w:tc>
+          <w:tcPr>
+            <w:tcW w:w="4872" w:type="dxa"/>
+          </w:tcPr>
+          <w:p>
+            <w:pPr>
+              <w:ind w:firstLine="0"/>
+              <w:rPr>
+                <w:rFonts w:asciiTheme="majorHAnsi" w:hAnsiTheme="majorHAnsi"/>
+                <w:sz w:val="20"/>
+                <w:szCs w:val="20"/>
+              </w:rPr>
+            </w:pPr>
+          </w:p>
+        </w:tc>
+      </w:tr>
+      <w:tr>
+        <w:tc>
+          <w:tcPr>
+            <w:tcW w:w="2069" w:type="dxa"/>
+          </w:tcPr>
+          <w:p>
+            <w:pPr>
+              <w:ind w:firstLine="0"/>
+              <w:rPr>
+                <w:rFonts w:asciiTheme="majorHAnsi" w:hAnsiTheme="majorHAnsi"/>
+                <w:sz w:val="20"/>
+                <w:szCs w:val="20"/>
+              </w:rPr>
+            </w:pPr>
+            <w:r>
+              <w:rPr>
+                <w:rFonts w:asciiTheme="majorHAnsi" w:hAnsiTheme="majorHAnsi"/>
+                <w:sz w:val="20"/>
+                <w:szCs w:val="20"/>
+              </w:rPr>
+              <w:t>01/07/2023</w:t>
+            </w:r>
+          </w:p>
+        </w:tc>
+        <w:tc>
+          <w:tcPr>
+            <w:tcW w:w="4872" w:type="dxa"/>
+          </w:tcPr>
+          <w:p>
+            <w:pPr>
+              <w:ind w:firstLine="0"/>
+              <w:rPr>
+                <w:rFonts w:asciiTheme="majorHAnsi" w:hAnsiTheme="majorHAnsi"/>
+                <w:sz w:val="20"/>
+                <w:szCs w:val="20"/>
+              </w:rPr>
+            </w:pPr>
+          </w:p>
+        </w:tc>
+      </w:tr>
+      <w:tr>
+        <w:tc>
+          <w:tcPr>
+            <w:tcW w:w="2069" w:type="dxa"/>
+          </w:tcPr>
+          <w:p>
+            <w:pPr>
+              <w:ind w:firstLine="0"/>
+              <w:rPr>
+                <w:rFonts w:asciiTheme="majorHAnsi" w:hAnsiTheme="majorHAnsi"/>
+                <w:sz w:val="20"/>
+                <w:szCs w:val="20"/>
+              </w:rPr>
+            </w:pPr>
+            <w:r>
+              <w:rPr>
+                <w:rFonts w:asciiTheme="majorHAnsi" w:hAnsiTheme="majorHAnsi"/>
+                <w:sz w:val="20"/>
+                <w:szCs w:val="20"/>
+              </w:rPr>
+              <w:t>02/07/2023</w:t>
+            </w:r>
+          </w:p>
+        </w:tc>
+        <w:tc>
+          <w:tcPr>
+            <w:tcW w:w="4872" w:type="dxa"/>
+          </w:tcPr>
+          <w:p>
+            <w:pPr>
+              <w:ind w:firstLine="0"/>
+              <w:rPr>
+                <w:rFonts w:asciiTheme="majorHAnsi" w:hAnsiTheme="majorHAnsi"/>
+                <w:sz w:val="20"/>
+                <w:szCs w:val="20"/>
+              </w:rPr>
+            </w:pPr>
+          </w:p>
+        </w:tc>
+      </w:tr>
+      <w:tr>
+        <w:tc>
+          <w:tcPr>
+            <w:tcW w:w="2069" w:type="dxa"/>
+          </w:tcPr>
+          <w:p>
+            <w:pPr>
+              <w:ind w:firstLine="0"/>
+              <w:rPr>
+                <w:rFonts w:asciiTheme="majorHAnsi" w:hAnsiTheme="majorHAnsi"/>
+                <w:sz w:val="20"/>
+                <w:szCs w:val="20"/>
+              </w:rPr>
+            </w:pPr>
+            <w:r>
+              <w:rPr>
+                <w:rFonts w:asciiTheme="majorHAnsi" w:hAnsiTheme="majorHAnsi"/>
+                <w:sz w:val="20"/>
+                <w:szCs w:val="20"/>
+              </w:rPr>
+              <w:t>03/07/2023</w:t>
+            </w:r>
+          </w:p>
+        </w:tc>
+        <w:tc>
+          <w:tcPr>
+            <w:tcW w:w="4872" w:type="dxa"/>
+          </w:tcPr>
+          <w:p>
+            <w:pPr>
+              <w:ind w:firstLine="0"/>
+              <w:rPr>
+                <w:rFonts w:asciiTheme="majorHAnsi" w:hAnsiTheme="majorHAnsi"/>
+                <w:sz w:val="20"/>
+                <w:szCs w:val="20"/>
+              </w:rPr>
+            </w:pPr>
+          </w:p>
+        </w:tc>
+      </w:tr>
+      <w:tr>
+        <w:tc>
+          <w:tcPr>
+            <w:tcW w:w="2069" w:type="dxa"/>
+          </w:tcPr>
+          <w:p>
+            <w:pPr>
+              <w:ind w:firstLine="0"/>
+              <w:rPr>
+                <w:rFonts w:asciiTheme="majorHAnsi" w:hAnsiTheme="majorHAnsi"/>
+                <w:sz w:val="20"/>
+                <w:szCs w:val="20"/>
+              </w:rPr>
+            </w:pPr>
+            <w:r>
+              <w:rPr>
+                <w:rFonts w:asciiTheme="majorHAnsi" w:hAnsiTheme="majorHAnsi"/>
+                <w:sz w:val="20"/>
+                <w:szCs w:val="20"/>
+              </w:rPr>
+              <w:t>04/07/2023</w:t>
+            </w:r>
+          </w:p>
+        </w:tc>
+        <w:tc>
+          <w:tcPr>
+            <w:tcW w:w="4872" w:type="dxa"/>
+          </w:tcPr>
+          <w:p>
+            <w:pPr>
+              <w:ind w:firstLine="0"/>
+              <w:rPr>
+                <w:rFonts w:asciiTheme="majorHAnsi" w:hAnsiTheme="majorHAnsi"/>
+                <w:sz w:val="20"/>
+                <w:szCs w:val="20"/>
+              </w:rPr>
+            </w:pPr>
+          </w:p>
+        </w:tc>
+      </w:tr>
+      <w:tr>
+        <w:tc>
+          <w:tcPr>
+            <w:tcW w:w="2069" w:type="dxa"/>
+          </w:tcPr>
+          <w:p>
+            <w:pPr>
+              <w:ind w:firstLine="0"/>
+              <w:rPr>
+                <w:rFonts w:asciiTheme="majorHAnsi" w:hAnsiTheme="majorHAnsi"/>
+                <w:sz w:val="20"/>
+                <w:szCs w:val="20"/>
+              </w:rPr>
+            </w:pPr>
+            <w:r>
+              <w:rPr>
+                <w:rFonts w:asciiTheme="majorHAnsi" w:hAnsiTheme="majorHAnsi"/>
+                <w:sz w:val="20"/>
+                <w:szCs w:val="20"/>
+              </w:rPr>
+              <w:t>05/07/2023</w:t>
+            </w:r>
+          </w:p>
+        </w:tc>
+        <w:tc>
+          <w:tcPr>
+            <w:tcW w:w="4872" w:type="dxa"/>
+          </w:tcPr>
+          <w:p>
+            <w:pPr>
+              <w:ind w:firstLine="0"/>
+              <w:rPr>
+                <w:rFonts w:asciiTheme="majorHAnsi" w:hAnsiTheme="majorHAnsi"/>
+                <w:sz w:val="20"/>
+                <w:szCs w:val="20"/>
+              </w:rPr>
+            </w:pPr>
+            <w:r>
+              <w:rPr>
+                <w:rFonts w:asciiTheme="majorHAnsi" w:hAnsiTheme="majorHAnsi"/>
+                <w:sz w:val="20"/>
+                <w:szCs w:val="20"/>
+              </w:rPr>
+              <w:t xml:space="preserve">  </w:t>
+            </w:r>
+          </w:p>
+        </w:tc>
+      </w:tr>
+      <w:tr>
+        <w:tc>
+          <w:tcPr>
+            <w:tcW w:w="2069" w:type="dxa"/>
+          </w:tcPr>
+          <w:p>
+            <w:pPr>
+              <w:ind w:firstLine="0"/>
+              <w:rPr>
+                <w:rFonts w:asciiTheme="majorHAnsi" w:hAnsiTheme="majorHAnsi"/>
+                <w:sz w:val="20"/>
+                <w:szCs w:val="20"/>
+              </w:rPr>
+            </w:pPr>
+            <w:r>
+              <w:rPr>
+                <w:rFonts w:asciiTheme="majorHAnsi" w:hAnsiTheme="majorHAnsi"/>
+                <w:sz w:val="20"/>
+                <w:szCs w:val="20"/>
+              </w:rPr>
+              <w:t>06/07/2023</w:t>
+            </w:r>
+          </w:p>
+        </w:tc>
+        <w:tc>
+          <w:tcPr>
+            <w:tcW w:w="4872" w:type="dxa"/>
+          </w:tcPr>
+          <w:p>
+            <w:pPr>
+              <w:ind w:firstLine="0"/>
+              <w:rPr>
+                <w:rFonts w:asciiTheme="majorHAnsi" w:hAnsiTheme="majorHAnsi"/>
+                <w:sz w:val="20"/>
+                <w:szCs w:val="20"/>
+              </w:rPr>
+            </w:pPr>
+          </w:p>
+        </w:tc>
+      </w:tr>
+      <w:tr>
+        <w:tc>
+          <w:tcPr>
+            <w:tcW w:w="2069" w:type="dxa"/>
+          </w:tcPr>
+          <w:p>
+            <w:pPr>
+              <w:ind w:firstLine="0"/>
+              <w:rPr>
+                <w:rFonts w:asciiTheme="majorHAnsi" w:hAnsiTheme="majorHAnsi"/>
+                <w:sz w:val="20"/>
+                <w:szCs w:val="20"/>
+              </w:rPr>
+            </w:pPr>
+            <w:r>
+              <w:rPr>
+                <w:rFonts w:asciiTheme="majorHAnsi" w:hAnsiTheme="majorHAnsi"/>
+                <w:sz w:val="20"/>
+                <w:szCs w:val="20"/>
+              </w:rPr>
+              <w:t>07/07/2023</w:t>
+            </w:r>
+          </w:p>
+        </w:tc>
+        <w:tc>
+          <w:tcPr>
+            <w:tcW w:w="4872" w:type="dxa"/>
+          </w:tcPr>
+          <w:p>
+            <w:pPr>
+              <w:ind w:firstLine="0"/>
+              <w:rPr>
+                <w:rFonts w:asciiTheme="majorHAnsi" w:hAnsiTheme="majorHAnsi"/>
+                <w:sz w:val="20"/>
+                <w:szCs w:val="20"/>
+              </w:rPr>
+            </w:pPr>
+          </w:p>
+        </w:tc>
+      </w:tr>
+      <w:tr>
+        <w:tc>
+          <w:tcPr>
+            <w:tcW w:w="2069" w:type="dxa"/>
+          </w:tcPr>
+          <w:p>
+            <w:pPr>
+              <w:ind w:firstLine="0"/>
+              <w:rPr>
+                <w:rFonts w:asciiTheme="majorHAnsi" w:hAnsiTheme="majorHAnsi"/>
+                <w:sz w:val="20"/>
+                <w:szCs w:val="20"/>
+              </w:rPr>
+            </w:pPr>
+            <w:r>
+              <w:rPr>
+                <w:rFonts w:asciiTheme="majorHAnsi" w:hAnsiTheme="majorHAnsi"/>
+                <w:sz w:val="20"/>
+                <w:szCs w:val="20"/>
+              </w:rPr>
+              <w:t>08/07/2023</w:t>
+            </w:r>
+          </w:p>
+        </w:tc>
+        <w:tc>
+          <w:tcPr>
+            <w:tcW w:w="4872" w:type="dxa"/>
+          </w:tcPr>
+          <w:p>
+            <w:pPr>
+              <w:ind w:firstLine="0"/>
+              <w:rPr>
+                <w:rFonts w:asciiTheme="majorHAnsi" w:hAnsiTheme="majorHAnsi"/>
+                <w:sz w:val="20"/>
+                <w:szCs w:val="20"/>
+              </w:rPr>
+            </w:pPr>
+          </w:p>
+        </w:tc>
+      </w:tr>
+      <w:tr>
+        <w:tc>
+          <w:tcPr>
+            <w:tcW w:w="2069" w:type="dxa"/>
+          </w:tcPr>
+          <w:p>
+            <w:pPr>
+              <w:ind w:firstLine="0"/>
+              <w:rPr>
+                <w:rFonts w:asciiTheme="majorHAnsi" w:hAnsiTheme="majorHAnsi"/>
+                <w:sz w:val="20"/>
+                <w:szCs w:val="20"/>
+              </w:rPr>
+            </w:pPr>
+            <w:r>
+              <w:rPr>
+                <w:rFonts w:asciiTheme="majorHAnsi" w:hAnsiTheme="majorHAnsi"/>
+                <w:sz w:val="20"/>
+                <w:szCs w:val="20"/>
+              </w:rPr>
+              <w:t>09/07/2023</w:t>
+            </w:r>
+          </w:p>
+        </w:tc>
+        <w:tc>
+          <w:tcPr>
+            <w:tcW w:w="4872" w:type="dxa"/>
+          </w:tcPr>
+          <w:p>
+            <w:pPr>
+              <w:ind w:firstLine="0"/>
+              <w:rPr>
+                <w:rFonts w:asciiTheme="majorHAnsi" w:hAnsiTheme="majorHAnsi"/>
+                <w:sz w:val="20"/>
+                <w:szCs w:val="20"/>
+              </w:rPr>
+            </w:pPr>
+          </w:p>
+        </w:tc>
+      </w:tr>
+      <w:tr>
+        <w:tc>
+          <w:tcPr>
+            <w:tcW w:w="2069" w:type="dxa"/>
+          </w:tcPr>
+          <w:p>
+            <w:pPr>
+              <w:ind w:firstLine="0"/>
+              <w:rPr>
+                <w:rFonts w:asciiTheme="majorHAnsi" w:hAnsiTheme="majorHAnsi"/>
+                <w:sz w:val="20"/>
+                <w:szCs w:val="20"/>
+              </w:rPr>
+            </w:pPr>
+            <w:r>
+              <w:rPr>
+                <w:rFonts w:asciiTheme="majorHAnsi" w:hAnsiTheme="majorHAnsi"/>
+                <w:sz w:val="20"/>
+                <w:szCs w:val="20"/>
+              </w:rPr>
+              <w:t>10/07/2023</w:t>
+            </w:r>
+          </w:p>
+        </w:tc>
+        <w:tc>
+          <w:tcPr>
+            <w:tcW w:w="4872" w:type="dxa"/>
+          </w:tcPr>
+          <w:p>
+            <w:pPr>
+              <w:ind w:firstLine="0"/>
+              <w:rPr>
+                <w:rFonts w:asciiTheme="majorHAnsi" w:hAnsiTheme="majorHAnsi"/>
+                <w:sz w:val="20"/>
+                <w:szCs w:val="20"/>
+              </w:rPr>
+            </w:pPr>
+          </w:p>
+        </w:tc>
+      </w:tr>
+      <w:tr>
+        <w:tc>
+          <w:tcPr>
+            <w:tcW w:w="2069" w:type="dxa"/>
+          </w:tcPr>
+          <w:p>
+            <w:pPr>
+              <w:ind w:firstLine="0"/>
+              <w:rPr>
+                <w:rFonts w:asciiTheme="majorHAnsi" w:hAnsiTheme="majorHAnsi"/>
+                <w:sz w:val="20"/>
+                <w:szCs w:val="20"/>
+              </w:rPr>
+            </w:pPr>
+            <w:r>
+              <w:rPr>
+                <w:rFonts w:asciiTheme="majorHAnsi" w:hAnsiTheme="majorHAnsi"/>
+                <w:sz w:val="20"/>
+                <w:szCs w:val="20"/>
+              </w:rPr>
+              <w:t>11/07/2023</w:t>
+            </w:r>
+          </w:p>
+        </w:tc>
+        <w:tc>
+          <w:tcPr>
+            <w:tcW w:w="4872" w:type="dxa"/>
+          </w:tcPr>
+          <w:p>
+            <w:pPr>
+              <w:ind w:firstLine="0"/>
+              <w:rPr>
+                <w:rFonts w:asciiTheme="majorHAnsi" w:hAnsiTheme="majorHAnsi"/>
+                <w:sz w:val="20"/>
+                <w:szCs w:val="20"/>
+              </w:rPr>
+            </w:pPr>
+          </w:p>
+        </w:tc>
+      </w:tr>
+      <w:tr>
+        <w:tc>
+          <w:tcPr>
+            <w:tcW w:w="2069" w:type="dxa"/>
+          </w:tcPr>
+          <w:p>
+            <w:pPr>
+              <w:ind w:firstLine="0"/>
+              <w:rPr>
+                <w:rFonts w:asciiTheme="majorHAnsi" w:hAnsiTheme="majorHAnsi"/>
+                <w:sz w:val="20"/>
+                <w:szCs w:val="20"/>
+              </w:rPr>
+            </w:pPr>
+            <w:r>
+              <w:rPr>
+                <w:rFonts w:asciiTheme="majorHAnsi" w:hAnsiTheme="majorHAnsi"/>
+                <w:sz w:val="20"/>
+                <w:szCs w:val="20"/>
+              </w:rPr>
+              <w:t>12/07/2023</w:t>
+            </w:r>
+          </w:p>
+        </w:tc>
+        <w:tc>
+          <w:tcPr>
+            <w:tcW w:w="4872" w:type="dxa"/>
+          </w:tcPr>
+          <w:p>
+            <w:pPr>
+              <w:ind w:firstLine="0"/>
+              <w:rPr>
+                <w:rFonts w:asciiTheme="majorHAnsi" w:hAnsiTheme="majorHAnsi"/>
+                <w:sz w:val="20"/>
+                <w:szCs w:val="20"/>
+              </w:rPr>
+            </w:pPr>
+          </w:p>
+        </w:tc>
+      </w:tr>
+      <w:tr>
+        <w:tc>
+          <w:tcPr>
+            <w:tcW w:w="2069" w:type="dxa"/>
+          </w:tcPr>
+          <w:p>
+            <w:pPr>
+              <w:ind w:firstLine="0"/>
+              <w:rPr>
+                <w:rFonts w:asciiTheme="majorHAnsi" w:hAnsiTheme="majorHAnsi"/>
+                <w:sz w:val="20"/>
+                <w:szCs w:val="20"/>
+              </w:rPr>
+            </w:pPr>
+            <w:r>
+              <w:rPr>
+                <w:rFonts w:asciiTheme="majorHAnsi" w:hAnsiTheme="majorHAnsi"/>
+                <w:sz w:val="20"/>
+                <w:szCs w:val="20"/>
+              </w:rPr>
+              <w:t>13/07/2023</w:t>
+            </w:r>
+          </w:p>
+        </w:tc>
+        <w:tc>
+          <w:tcPr>
+            <w:tcW w:w="4872" w:type="dxa"/>
+          </w:tcPr>
+          <w:p>
+            <w:pPr>
+              <w:ind w:firstLine="0"/>
+              <w:rPr>
+                <w:rFonts w:asciiTheme="majorHAnsi" w:hAnsiTheme="majorHAnsi"/>
+                <w:sz w:val="20"/>
+                <w:szCs w:val="20"/>
+              </w:rPr>
+            </w:pPr>
+          </w:p>
+        </w:tc>
+      </w:tr>
+      <w:tr>
+        <w:tc>
+          <w:tcPr>
+            <w:tcW w:w="2069" w:type="dxa"/>
+          </w:tcPr>
+          <w:p>
+            <w:pPr>
+              <w:ind w:firstLine="0"/>
+              <w:rPr>
+                <w:rFonts w:asciiTheme="majorHAnsi" w:hAnsiTheme="majorHAnsi"/>
+                <w:sz w:val="20"/>
+                <w:szCs w:val="20"/>
+              </w:rPr>
+            </w:pPr>
+            <w:r>
+              <w:rPr>
+                <w:rFonts w:asciiTheme="majorHAnsi" w:hAnsiTheme="majorHAnsi"/>
+                <w:sz w:val="20"/>
+                <w:szCs w:val="20"/>
+              </w:rPr>
+              <w:t>14/07/2023</w:t>
+            </w:r>
+          </w:p>
+        </w:tc>
+        <w:tc>
+          <w:tcPr>
+            <w:tcW w:w="4872" w:type="dxa"/>
+          </w:tcPr>
+          <w:p>
+            <w:pPr>
+              <w:ind w:firstLine="0"/>
+              <w:rPr>
+                <w:rFonts w:asciiTheme="majorHAnsi" w:hAnsiTheme="majorHAnsi"/>
+                <w:sz w:val="20"/>
+                <w:szCs w:val="20"/>
+              </w:rPr>
+            </w:pPr>
+          </w:p>
+        </w:tc>
+      </w:tr>
+      <w:tr>
+        <w:tc>
+          <w:tcPr>
+            <w:tcW w:w="2069" w:type="dxa"/>
+          </w:tcPr>
+          <w:p>
+            <w:pPr>
+              <w:ind w:firstLine="0"/>
+              <w:rPr>
+                <w:rFonts w:asciiTheme="majorHAnsi" w:hAnsiTheme="majorHAnsi"/>
+                <w:sz w:val="20"/>
+                <w:szCs w:val="20"/>
+              </w:rPr>
+            </w:pPr>
+            <w:r>
+              <w:rPr>
+                <w:rFonts w:asciiTheme="majorHAnsi" w:hAnsiTheme="majorHAnsi"/>
+                <w:sz w:val="20"/>
+                <w:szCs w:val="20"/>
+              </w:rPr>
+              <w:t>15/07/2023</w:t>
+            </w:r>
+          </w:p>
+        </w:tc>
+        <w:tc>
+          <w:tcPr>
+            <w:tcW w:w="4872" w:type="dxa"/>
+          </w:tcPr>
+          <w:p>
+            <w:pPr>
+              <w:ind w:firstLine="0"/>
+              <w:rPr>
+                <w:rFonts w:asciiTheme="majorHAnsi" w:hAnsiTheme="majorHAnsi"/>
+                <w:sz w:val="20"/>
+                <w:szCs w:val="20"/>
+              </w:rPr>
+            </w:pPr>
+          </w:p>
+        </w:tc>
+      </w:tr>
+      <w:tr>
+        <w:tc>
+          <w:tcPr>
+            <w:tcW w:w="2069" w:type="dxa"/>
+          </w:tcPr>
+          <w:p>
+            <w:pPr>
+              <w:ind w:firstLine="0"/>
+              <w:rPr>
+                <w:rFonts w:asciiTheme="majorHAnsi" w:hAnsiTheme="majorHAnsi"/>
+                <w:sz w:val="20"/>
+                <w:szCs w:val="20"/>
+              </w:rPr>
+            </w:pPr>
+            <w:r>
+              <w:rPr>
+                <w:rFonts w:asciiTheme="majorHAnsi" w:hAnsiTheme="majorHAnsi"/>
+                <w:sz w:val="20"/>
+                <w:szCs w:val="20"/>
+              </w:rPr>
+              <w:t>16/07/2023</w:t>
+            </w:r>
+          </w:p>
+        </w:tc>
+        <w:tc>
+          <w:tcPr>
+            <w:tcW w:w="4872" w:type="dxa"/>
+          </w:tcPr>
+          <w:p>
+            <w:pPr>
+              <w:ind w:firstLine="0"/>
+              <w:rPr>
+                <w:rFonts w:asciiTheme="majorHAnsi" w:hAnsiTheme="majorHAnsi"/>
+                <w:sz w:val="20"/>
+                <w:szCs w:val="20"/>
+              </w:rPr>
+            </w:pPr>
+          </w:p>
+        </w:tc>
+      </w:tr>
+      <w:tr>
+        <w:tc>
+          <w:tcPr>
+            <w:tcW w:w="2069" w:type="dxa"/>
+          </w:tcPr>
+          <w:p>
+            <w:pPr>
+              <w:ind w:firstLine="0"/>
+              <w:rPr>
+                <w:rFonts w:asciiTheme="majorHAnsi" w:hAnsiTheme="majorHAnsi"/>
+                <w:sz w:val="20"/>
+                <w:szCs w:val="20"/>
+              </w:rPr>
+            </w:pPr>
+            <w:r>
+              <w:rPr>
+                <w:rFonts w:asciiTheme="majorHAnsi" w:hAnsiTheme="majorHAnsi"/>
+                <w:sz w:val="20"/>
+                <w:szCs w:val="20"/>
+              </w:rPr>
               <w:lastRenderedPageBreak/>
-              <w:t>25/06/2023</w:t>
-            </w:r>
-          </w:p>
-        </w:tc>
-        <w:tc>
-          <w:tcPr>
-            <w:tcW w:w="4872" w:type="dxa"/>
-          </w:tcPr>
-          <w:p>
-            <w:pPr>
-              <w:ind w:firstLine="0"/>
-              <w:rPr>
-                <w:rFonts w:asciiTheme="majorHAnsi" w:hAnsiTheme="majorHAnsi"/>
-                <w:sz w:val="20"/>
-                <w:szCs w:val="20"/>
-              </w:rPr>
-            </w:pPr>
-          </w:p>
-        </w:tc>
-      </w:tr>
-      <w:tr>
-        <w:tc>
-          <w:tcPr>
-            <w:tcW w:w="2069" w:type="dxa"/>
-          </w:tcPr>
-          <w:p>
-            <w:pPr>
-              <w:ind w:firstLine="0"/>
-              <w:rPr>
-                <w:rFonts w:asciiTheme="majorHAnsi" w:hAnsiTheme="majorHAnsi"/>
-                <w:sz w:val="20"/>
-                <w:szCs w:val="20"/>
-              </w:rPr>
-            </w:pPr>
-            <w:r>
-              <w:rPr>
-                <w:rFonts w:asciiTheme="majorHAnsi" w:hAnsiTheme="majorHAnsi"/>
-                <w:sz w:val="20"/>
-                <w:szCs w:val="20"/>
-              </w:rPr>
-              <w:t>26/06/2023</w:t>
-            </w:r>
-          </w:p>
-        </w:tc>
-        <w:tc>
-          <w:tcPr>
-            <w:tcW w:w="4872" w:type="dxa"/>
-          </w:tcPr>
-          <w:p>
-            <w:pPr>
-              <w:ind w:firstLine="0"/>
-              <w:rPr>
-                <w:rFonts w:asciiTheme="majorHAnsi" w:hAnsiTheme="majorHAnsi"/>
-                <w:sz w:val="20"/>
-                <w:szCs w:val="20"/>
-              </w:rPr>
-            </w:pPr>
-          </w:p>
-        </w:tc>
-      </w:tr>
-      <w:tr>
-        <w:tc>
-          <w:tcPr>
-            <w:tcW w:w="2069" w:type="dxa"/>
-          </w:tcPr>
-          <w:p>
-            <w:pPr>
-              <w:ind w:firstLine="0"/>
-              <w:rPr>
-                <w:rFonts w:asciiTheme="majorHAnsi" w:hAnsiTheme="majorHAnsi"/>
-                <w:sz w:val="20"/>
-                <w:szCs w:val="20"/>
-              </w:rPr>
-            </w:pPr>
-            <w:r>
-              <w:rPr>
-                <w:rFonts w:asciiTheme="majorHAnsi" w:hAnsiTheme="majorHAnsi"/>
-                <w:sz w:val="20"/>
-                <w:szCs w:val="20"/>
-              </w:rPr>
-              <w:t>27/06/2023</w:t>
-            </w:r>
-          </w:p>
-        </w:tc>
-        <w:tc>
-          <w:tcPr>
-            <w:tcW w:w="4872" w:type="dxa"/>
-          </w:tcPr>
-          <w:p>
-            <w:pPr>
-              <w:ind w:firstLine="0"/>
-              <w:rPr>
-                <w:rFonts w:asciiTheme="majorHAnsi" w:hAnsiTheme="majorHAnsi"/>
-                <w:sz w:val="20"/>
-                <w:szCs w:val="20"/>
-              </w:rPr>
-            </w:pPr>
-          </w:p>
-        </w:tc>
-      </w:tr>
-      <w:tr>
-        <w:tc>
-          <w:tcPr>
-            <w:tcW w:w="2069" w:type="dxa"/>
-          </w:tcPr>
-          <w:p>
-            <w:pPr>
-              <w:ind w:firstLine="0"/>
-              <w:rPr>
-                <w:rFonts w:asciiTheme="majorHAnsi" w:hAnsiTheme="majorHAnsi"/>
-                <w:sz w:val="20"/>
-                <w:szCs w:val="20"/>
-              </w:rPr>
-            </w:pPr>
-            <w:r>
-              <w:rPr>
-                <w:rFonts w:asciiTheme="majorHAnsi" w:hAnsiTheme="majorHAnsi"/>
-                <w:sz w:val="20"/>
-                <w:szCs w:val="20"/>
-              </w:rPr>
-              <w:t>28/06/2023</w:t>
-            </w:r>
-          </w:p>
-        </w:tc>
-        <w:tc>
-          <w:tcPr>
-            <w:tcW w:w="4872" w:type="dxa"/>
-          </w:tcPr>
-          <w:p>
-            <w:pPr>
-              <w:ind w:firstLine="0"/>
-              <w:rPr>
-                <w:rFonts w:asciiTheme="majorHAnsi" w:hAnsiTheme="majorHAnsi"/>
-                <w:sz w:val="20"/>
-                <w:szCs w:val="20"/>
-              </w:rPr>
-            </w:pPr>
-          </w:p>
-        </w:tc>
-      </w:tr>
-      <w:tr>
-        <w:tc>
-          <w:tcPr>
-            <w:tcW w:w="2069" w:type="dxa"/>
-          </w:tcPr>
-          <w:p>
-            <w:pPr>
-              <w:ind w:firstLine="0"/>
-              <w:rPr>
-                <w:rFonts w:asciiTheme="majorHAnsi" w:hAnsiTheme="majorHAnsi"/>
-                <w:sz w:val="20"/>
-                <w:szCs w:val="20"/>
-              </w:rPr>
-            </w:pPr>
-            <w:r>
-              <w:rPr>
-                <w:rFonts w:asciiTheme="majorHAnsi" w:hAnsiTheme="majorHAnsi"/>
-                <w:sz w:val="20"/>
-                <w:szCs w:val="20"/>
-              </w:rPr>
-              <w:t>29/06/2023</w:t>
-            </w:r>
-          </w:p>
-        </w:tc>
-        <w:tc>
-          <w:tcPr>
-            <w:tcW w:w="4872" w:type="dxa"/>
-          </w:tcPr>
-          <w:p>
-            <w:pPr>
-              <w:ind w:firstLine="0"/>
-              <w:rPr>
-                <w:rFonts w:asciiTheme="majorHAnsi" w:hAnsiTheme="majorHAnsi"/>
-                <w:sz w:val="20"/>
-                <w:szCs w:val="20"/>
-              </w:rPr>
-            </w:pPr>
-          </w:p>
-        </w:tc>
-      </w:tr>
-      <w:tr>
-        <w:tc>
-          <w:tcPr>
-            <w:tcW w:w="2069" w:type="dxa"/>
-          </w:tcPr>
-          <w:p>
-            <w:pPr>
-              <w:ind w:firstLine="0"/>
-              <w:rPr>
-                <w:rFonts w:asciiTheme="majorHAnsi" w:hAnsiTheme="majorHAnsi"/>
-                <w:sz w:val="20"/>
-                <w:szCs w:val="20"/>
-              </w:rPr>
-            </w:pPr>
-            <w:r>
-              <w:rPr>
-                <w:rFonts w:asciiTheme="majorHAnsi" w:hAnsiTheme="majorHAnsi"/>
-                <w:sz w:val="20"/>
-                <w:szCs w:val="20"/>
-              </w:rPr>
-              <w:t>30/06/2023</w:t>
-            </w:r>
-          </w:p>
-        </w:tc>
-        <w:tc>
-          <w:tcPr>
-            <w:tcW w:w="4872" w:type="dxa"/>
-          </w:tcPr>
-          <w:p>
-            <w:pPr>
-              <w:ind w:firstLine="0"/>
-              <w:rPr>
-                <w:rFonts w:asciiTheme="majorHAnsi" w:hAnsiTheme="majorHAnsi"/>
-                <w:sz w:val="20"/>
-                <w:szCs w:val="20"/>
-              </w:rPr>
-            </w:pPr>
-          </w:p>
-        </w:tc>
-      </w:tr>
-      <w:tr>
-        <w:tc>
-          <w:tcPr>
-            <w:tcW w:w="2069" w:type="dxa"/>
-          </w:tcPr>
-          <w:p>
-            <w:pPr>
-              <w:ind w:firstLine="0"/>
-              <w:rPr>
-                <w:rFonts w:asciiTheme="majorHAnsi" w:hAnsiTheme="majorHAnsi"/>
-                <w:sz w:val="20"/>
-                <w:szCs w:val="20"/>
-              </w:rPr>
-            </w:pPr>
-            <w:r>
-              <w:rPr>
-                <w:rFonts w:asciiTheme="majorHAnsi" w:hAnsiTheme="majorHAnsi"/>
-                <w:sz w:val="20"/>
-                <w:szCs w:val="20"/>
-              </w:rPr>
-              <w:t>31/06/2023</w:t>
-            </w:r>
-          </w:p>
-        </w:tc>
-        <w:tc>
-          <w:tcPr>
-            <w:tcW w:w="4872" w:type="dxa"/>
-          </w:tcPr>
-          <w:p>
-            <w:pPr>
-              <w:ind w:firstLine="0"/>
-              <w:rPr>
-                <w:rFonts w:asciiTheme="majorHAnsi" w:hAnsiTheme="majorHAnsi"/>
-                <w:sz w:val="20"/>
-                <w:szCs w:val="20"/>
-              </w:rPr>
-            </w:pPr>
-          </w:p>
-        </w:tc>
-      </w:tr>
-      <w:tr>
-        <w:tc>
-          <w:tcPr>
-            <w:tcW w:w="2069" w:type="dxa"/>
-          </w:tcPr>
-          <w:p>
-            <w:pPr>
-              <w:ind w:firstLine="0"/>
-              <w:rPr>
-                <w:rFonts w:asciiTheme="majorHAnsi" w:hAnsiTheme="majorHAnsi"/>
-                <w:sz w:val="20"/>
-                <w:szCs w:val="20"/>
-              </w:rPr>
-            </w:pPr>
-            <w:r>
-              <w:rPr>
-                <w:rFonts w:asciiTheme="majorHAnsi" w:hAnsiTheme="majorHAnsi"/>
-                <w:sz w:val="20"/>
-                <w:szCs w:val="20"/>
-              </w:rPr>
-              <w:t>01/07/2023</w:t>
-            </w:r>
-          </w:p>
-        </w:tc>
-        <w:tc>
-          <w:tcPr>
-            <w:tcW w:w="4872" w:type="dxa"/>
-          </w:tcPr>
-          <w:p>
-            <w:pPr>
-              <w:ind w:firstLine="0"/>
-              <w:rPr>
-                <w:rFonts w:asciiTheme="majorHAnsi" w:hAnsiTheme="majorHAnsi"/>
-                <w:sz w:val="20"/>
-                <w:szCs w:val="20"/>
-              </w:rPr>
-            </w:pPr>
-          </w:p>
-        </w:tc>
-      </w:tr>
-      <w:tr>
-        <w:tc>
-          <w:tcPr>
-            <w:tcW w:w="2069" w:type="dxa"/>
-          </w:tcPr>
-          <w:p>
-            <w:pPr>
-              <w:ind w:firstLine="0"/>
-              <w:rPr>
-                <w:rFonts w:asciiTheme="majorHAnsi" w:hAnsiTheme="majorHAnsi"/>
-                <w:sz w:val="20"/>
-                <w:szCs w:val="20"/>
-              </w:rPr>
-            </w:pPr>
-            <w:r>
-              <w:rPr>
-                <w:rFonts w:asciiTheme="majorHAnsi" w:hAnsiTheme="majorHAnsi"/>
-                <w:sz w:val="20"/>
-                <w:szCs w:val="20"/>
-              </w:rPr>
-              <w:t>02/07/2023</w:t>
-            </w:r>
-          </w:p>
-        </w:tc>
-        <w:tc>
-          <w:tcPr>
-            <w:tcW w:w="4872" w:type="dxa"/>
-          </w:tcPr>
-          <w:p>
-            <w:pPr>
-              <w:ind w:firstLine="0"/>
-              <w:rPr>
-                <w:rFonts w:asciiTheme="majorHAnsi" w:hAnsiTheme="majorHAnsi"/>
-                <w:sz w:val="20"/>
-                <w:szCs w:val="20"/>
-              </w:rPr>
-            </w:pPr>
-          </w:p>
-        </w:tc>
-      </w:tr>
-      <w:tr>
-        <w:tc>
-          <w:tcPr>
-            <w:tcW w:w="2069" w:type="dxa"/>
-          </w:tcPr>
-          <w:p>
-            <w:pPr>
-              <w:ind w:firstLine="0"/>
-              <w:rPr>
-                <w:rFonts w:asciiTheme="majorHAnsi" w:hAnsiTheme="majorHAnsi"/>
-                <w:sz w:val="20"/>
-                <w:szCs w:val="20"/>
-              </w:rPr>
-            </w:pPr>
-            <w:r>
-              <w:rPr>
-                <w:rFonts w:asciiTheme="majorHAnsi" w:hAnsiTheme="majorHAnsi"/>
-                <w:sz w:val="20"/>
-                <w:szCs w:val="20"/>
-              </w:rPr>
-              <w:t>03/07/2023</w:t>
-            </w:r>
-          </w:p>
-        </w:tc>
-        <w:tc>
-          <w:tcPr>
-            <w:tcW w:w="4872" w:type="dxa"/>
-          </w:tcPr>
-          <w:p>
-            <w:pPr>
-              <w:ind w:firstLine="0"/>
-              <w:rPr>
-                <w:rFonts w:asciiTheme="majorHAnsi" w:hAnsiTheme="majorHAnsi"/>
-                <w:sz w:val="20"/>
-                <w:szCs w:val="20"/>
-              </w:rPr>
-            </w:pPr>
-          </w:p>
-        </w:tc>
-      </w:tr>
-      <w:tr>
-        <w:tc>
-          <w:tcPr>
-            <w:tcW w:w="2069" w:type="dxa"/>
-          </w:tcPr>
-          <w:p>
-            <w:pPr>
-              <w:ind w:firstLine="0"/>
-              <w:rPr>
-                <w:rFonts w:asciiTheme="majorHAnsi" w:hAnsiTheme="majorHAnsi"/>
-                <w:sz w:val="20"/>
-                <w:szCs w:val="20"/>
-              </w:rPr>
-            </w:pPr>
-            <w:r>
-              <w:rPr>
-                <w:rFonts w:asciiTheme="majorHAnsi" w:hAnsiTheme="majorHAnsi"/>
-                <w:sz w:val="20"/>
-                <w:szCs w:val="20"/>
-              </w:rPr>
-              <w:t>04/07/2023</w:t>
-            </w:r>
-          </w:p>
-        </w:tc>
-        <w:tc>
-          <w:tcPr>
-            <w:tcW w:w="4872" w:type="dxa"/>
-          </w:tcPr>
-          <w:p>
-            <w:pPr>
-              <w:ind w:firstLine="0"/>
-              <w:rPr>
-                <w:rFonts w:asciiTheme="majorHAnsi" w:hAnsiTheme="majorHAnsi"/>
-                <w:sz w:val="20"/>
-                <w:szCs w:val="20"/>
-              </w:rPr>
-            </w:pPr>
-          </w:p>
-        </w:tc>
-      </w:tr>
-      <w:tr>
-        <w:tc>
-          <w:tcPr>
-            <w:tcW w:w="2069" w:type="dxa"/>
-          </w:tcPr>
-          <w:p>
-            <w:pPr>
-              <w:ind w:firstLine="0"/>
-              <w:rPr>
-                <w:rFonts w:asciiTheme="majorHAnsi" w:hAnsiTheme="majorHAnsi"/>
-                <w:sz w:val="20"/>
-                <w:szCs w:val="20"/>
-              </w:rPr>
-            </w:pPr>
-            <w:r>
-              <w:rPr>
-                <w:rFonts w:asciiTheme="majorHAnsi" w:hAnsiTheme="majorHAnsi"/>
-                <w:sz w:val="20"/>
-                <w:szCs w:val="20"/>
-              </w:rPr>
-              <w:t>05/07/2023</w:t>
-            </w:r>
-          </w:p>
-        </w:tc>
-        <w:tc>
-          <w:tcPr>
-            <w:tcW w:w="4872" w:type="dxa"/>
-          </w:tcPr>
-          <w:p>
-            <w:pPr>
-              <w:ind w:firstLine="0"/>
-              <w:rPr>
-                <w:rFonts w:asciiTheme="majorHAnsi" w:hAnsiTheme="majorHAnsi"/>
-                <w:sz w:val="20"/>
-                <w:szCs w:val="20"/>
-              </w:rPr>
-            </w:pPr>
-            <w:r>
-              <w:rPr>
-                <w:rFonts w:asciiTheme="majorHAnsi" w:hAnsiTheme="majorHAnsi"/>
-                <w:sz w:val="20"/>
-                <w:szCs w:val="20"/>
-              </w:rPr>
-              <w:t xml:space="preserve">  </w:t>
-            </w:r>
-          </w:p>
-        </w:tc>
-      </w:tr>
-      <w:tr>
-        <w:tc>
-          <w:tcPr>
-            <w:tcW w:w="2069" w:type="dxa"/>
-          </w:tcPr>
-          <w:p>
-            <w:pPr>
-              <w:ind w:firstLine="0"/>
-              <w:rPr>
-                <w:rFonts w:asciiTheme="majorHAnsi" w:hAnsiTheme="majorHAnsi"/>
-                <w:sz w:val="20"/>
-                <w:szCs w:val="20"/>
-              </w:rPr>
-            </w:pPr>
-            <w:r>
-              <w:rPr>
-                <w:rFonts w:asciiTheme="majorHAnsi" w:hAnsiTheme="majorHAnsi"/>
-                <w:sz w:val="20"/>
-                <w:szCs w:val="20"/>
-              </w:rPr>
-              <w:t>06/07/2023</w:t>
-            </w:r>
-          </w:p>
-        </w:tc>
-        <w:tc>
-          <w:tcPr>
-            <w:tcW w:w="4872" w:type="dxa"/>
-          </w:tcPr>
-          <w:p>
-            <w:pPr>
-              <w:ind w:firstLine="0"/>
-              <w:rPr>
-                <w:rFonts w:asciiTheme="majorHAnsi" w:hAnsiTheme="majorHAnsi"/>
-                <w:sz w:val="20"/>
-                <w:szCs w:val="20"/>
-              </w:rPr>
-            </w:pPr>
-          </w:p>
-        </w:tc>
-      </w:tr>
-      <w:tr>
-        <w:tc>
-          <w:tcPr>
-            <w:tcW w:w="2069" w:type="dxa"/>
-          </w:tcPr>
-          <w:p>
-            <w:pPr>
-              <w:ind w:firstLine="0"/>
-              <w:rPr>
-                <w:rFonts w:asciiTheme="majorHAnsi" w:hAnsiTheme="majorHAnsi"/>
-                <w:sz w:val="20"/>
-                <w:szCs w:val="20"/>
-              </w:rPr>
-            </w:pPr>
-            <w:r>
-              <w:rPr>
-                <w:rFonts w:asciiTheme="majorHAnsi" w:hAnsiTheme="majorHAnsi"/>
-                <w:sz w:val="20"/>
-                <w:szCs w:val="20"/>
-              </w:rPr>
-              <w:t>07/07/2023</w:t>
-            </w:r>
-          </w:p>
-        </w:tc>
-        <w:tc>
-          <w:tcPr>
-            <w:tcW w:w="4872" w:type="dxa"/>
-          </w:tcPr>
-          <w:p>
-            <w:pPr>
-              <w:ind w:firstLine="0"/>
-              <w:rPr>
-                <w:rFonts w:asciiTheme="majorHAnsi" w:hAnsiTheme="majorHAnsi"/>
-                <w:sz w:val="20"/>
-                <w:szCs w:val="20"/>
-              </w:rPr>
-            </w:pPr>
-          </w:p>
-        </w:tc>
-      </w:tr>
-      <w:tr>
-        <w:tc>
-          <w:tcPr>
-            <w:tcW w:w="2069" w:type="dxa"/>
-          </w:tcPr>
-          <w:p>
-            <w:pPr>
-              <w:ind w:firstLine="0"/>
-              <w:rPr>
-                <w:rFonts w:asciiTheme="majorHAnsi" w:hAnsiTheme="majorHAnsi"/>
-                <w:sz w:val="20"/>
-                <w:szCs w:val="20"/>
-              </w:rPr>
-            </w:pPr>
-            <w:r>
-              <w:rPr>
-                <w:rFonts w:asciiTheme="majorHAnsi" w:hAnsiTheme="majorHAnsi"/>
-                <w:sz w:val="20"/>
-                <w:szCs w:val="20"/>
-              </w:rPr>
-              <w:t>08/07/2023</w:t>
-            </w:r>
-          </w:p>
-        </w:tc>
-        <w:tc>
-          <w:tcPr>
-            <w:tcW w:w="4872" w:type="dxa"/>
-          </w:tcPr>
-          <w:p>
-            <w:pPr>
-              <w:ind w:firstLine="0"/>
-              <w:rPr>
-                <w:rFonts w:asciiTheme="majorHAnsi" w:hAnsiTheme="majorHAnsi"/>
-                <w:sz w:val="20"/>
-                <w:szCs w:val="20"/>
-              </w:rPr>
-            </w:pPr>
-          </w:p>
-        </w:tc>
-      </w:tr>
-      <w:tr>
-        <w:tc>
-          <w:tcPr>
-            <w:tcW w:w="2069" w:type="dxa"/>
-          </w:tcPr>
-          <w:p>
-            <w:pPr>
-              <w:ind w:firstLine="0"/>
-              <w:rPr>
-                <w:rFonts w:asciiTheme="majorHAnsi" w:hAnsiTheme="majorHAnsi"/>
-                <w:sz w:val="20"/>
-                <w:szCs w:val="20"/>
-              </w:rPr>
-            </w:pPr>
-            <w:r>
-              <w:rPr>
-                <w:rFonts w:asciiTheme="majorHAnsi" w:hAnsiTheme="majorHAnsi"/>
-                <w:sz w:val="20"/>
-                <w:szCs w:val="20"/>
-              </w:rPr>
-              <w:t>09/07/2023</w:t>
-            </w:r>
-          </w:p>
-        </w:tc>
-        <w:tc>
-          <w:tcPr>
-            <w:tcW w:w="4872" w:type="dxa"/>
-          </w:tcPr>
-          <w:p>
-            <w:pPr>
-              <w:ind w:firstLine="0"/>
-              <w:rPr>
-                <w:rFonts w:asciiTheme="majorHAnsi" w:hAnsiTheme="majorHAnsi"/>
-                <w:sz w:val="20"/>
-                <w:szCs w:val="20"/>
-              </w:rPr>
-            </w:pPr>
-          </w:p>
-        </w:tc>
-      </w:tr>
-      <w:tr>
-        <w:tc>
-          <w:tcPr>
-            <w:tcW w:w="2069" w:type="dxa"/>
-          </w:tcPr>
-          <w:p>
-            <w:pPr>
-              <w:ind w:firstLine="0"/>
-              <w:rPr>
-                <w:rFonts w:asciiTheme="majorHAnsi" w:hAnsiTheme="majorHAnsi"/>
-                <w:sz w:val="20"/>
-                <w:szCs w:val="20"/>
-              </w:rPr>
-            </w:pPr>
-            <w:r>
-              <w:rPr>
-                <w:rFonts w:asciiTheme="majorHAnsi" w:hAnsiTheme="majorHAnsi"/>
-                <w:sz w:val="20"/>
-                <w:szCs w:val="20"/>
-              </w:rPr>
-              <w:t>10/07/2023</w:t>
-            </w:r>
-          </w:p>
-        </w:tc>
-        <w:tc>
-          <w:tcPr>
-            <w:tcW w:w="4872" w:type="dxa"/>
-          </w:tcPr>
-          <w:p>
-            <w:pPr>
-              <w:ind w:firstLine="0"/>
-              <w:rPr>
-                <w:rFonts w:asciiTheme="majorHAnsi" w:hAnsiTheme="majorHAnsi"/>
-                <w:sz w:val="20"/>
-                <w:szCs w:val="20"/>
-              </w:rPr>
-            </w:pPr>
-          </w:p>
-        </w:tc>
-      </w:tr>
-      <w:tr>
-        <w:tc>
-          <w:tcPr>
-            <w:tcW w:w="2069" w:type="dxa"/>
-          </w:tcPr>
-          <w:p>
-            <w:pPr>
-              <w:ind w:firstLine="0"/>
-              <w:rPr>
-                <w:rFonts w:asciiTheme="majorHAnsi" w:hAnsiTheme="majorHAnsi"/>
-                <w:sz w:val="20"/>
-                <w:szCs w:val="20"/>
-              </w:rPr>
-            </w:pPr>
-            <w:r>
-              <w:rPr>
-                <w:rFonts w:asciiTheme="majorHAnsi" w:hAnsiTheme="majorHAnsi"/>
-                <w:sz w:val="20"/>
-                <w:szCs w:val="20"/>
-              </w:rPr>
-              <w:t>11/07/2023</w:t>
-            </w:r>
-          </w:p>
-        </w:tc>
-        <w:tc>
-          <w:tcPr>
-            <w:tcW w:w="4872" w:type="dxa"/>
-          </w:tcPr>
-          <w:p>
-            <w:pPr>
-              <w:ind w:firstLine="0"/>
-              <w:rPr>
-                <w:rFonts w:asciiTheme="majorHAnsi" w:hAnsiTheme="majorHAnsi"/>
-                <w:sz w:val="20"/>
-                <w:szCs w:val="20"/>
-              </w:rPr>
-            </w:pPr>
-          </w:p>
-        </w:tc>
-      </w:tr>
-      <w:tr>
-        <w:tc>
-          <w:tcPr>
-            <w:tcW w:w="2069" w:type="dxa"/>
-          </w:tcPr>
-          <w:p>
-            <w:pPr>
-              <w:ind w:firstLine="0"/>
-              <w:rPr>
-                <w:rFonts w:asciiTheme="majorHAnsi" w:hAnsiTheme="majorHAnsi"/>
-                <w:sz w:val="20"/>
-                <w:szCs w:val="20"/>
-              </w:rPr>
-            </w:pPr>
-            <w:r>
-              <w:rPr>
-                <w:rFonts w:asciiTheme="majorHAnsi" w:hAnsiTheme="majorHAnsi"/>
-                <w:sz w:val="20"/>
-                <w:szCs w:val="20"/>
-              </w:rPr>
-              <w:t>12/07/2023</w:t>
-            </w:r>
-          </w:p>
-        </w:tc>
-        <w:tc>
-          <w:tcPr>
-            <w:tcW w:w="4872" w:type="dxa"/>
-          </w:tcPr>
-          <w:p>
-            <w:pPr>
-              <w:ind w:firstLine="0"/>
-              <w:rPr>
-                <w:rFonts w:asciiTheme="majorHAnsi" w:hAnsiTheme="majorHAnsi"/>
-                <w:sz w:val="20"/>
-                <w:szCs w:val="20"/>
-              </w:rPr>
-            </w:pPr>
-          </w:p>
-        </w:tc>
-      </w:tr>
-      <w:tr>
-        <w:tc>
-          <w:tcPr>
-            <w:tcW w:w="2069" w:type="dxa"/>
-          </w:tcPr>
-          <w:p>
-            <w:pPr>
-              <w:ind w:firstLine="0"/>
-              <w:rPr>
-                <w:rFonts w:asciiTheme="majorHAnsi" w:hAnsiTheme="majorHAnsi"/>
-                <w:sz w:val="20"/>
-                <w:szCs w:val="20"/>
-              </w:rPr>
-            </w:pPr>
-            <w:r>
-              <w:rPr>
-                <w:rFonts w:asciiTheme="majorHAnsi" w:hAnsiTheme="majorHAnsi"/>
-                <w:sz w:val="20"/>
-                <w:szCs w:val="20"/>
-              </w:rPr>
-              <w:t>13/07/2023</w:t>
-            </w:r>
-          </w:p>
-        </w:tc>
-        <w:tc>
-          <w:tcPr>
-            <w:tcW w:w="4872" w:type="dxa"/>
-          </w:tcPr>
-          <w:p>
-            <w:pPr>
-              <w:ind w:firstLine="0"/>
-              <w:rPr>
-                <w:rFonts w:asciiTheme="majorHAnsi" w:hAnsiTheme="majorHAnsi"/>
-                <w:sz w:val="20"/>
-                <w:szCs w:val="20"/>
-              </w:rPr>
-            </w:pPr>
-          </w:p>
-        </w:tc>
-      </w:tr>
-      <w:tr>
-        <w:tc>
-          <w:tcPr>
-            <w:tcW w:w="2069" w:type="dxa"/>
-          </w:tcPr>
-          <w:p>
-            <w:pPr>
-              <w:ind w:firstLine="0"/>
-              <w:rPr>
-                <w:rFonts w:asciiTheme="majorHAnsi" w:hAnsiTheme="majorHAnsi"/>
-                <w:sz w:val="20"/>
-                <w:szCs w:val="20"/>
-              </w:rPr>
-            </w:pPr>
-            <w:r>
-              <w:rPr>
-                <w:rFonts w:asciiTheme="majorHAnsi" w:hAnsiTheme="majorHAnsi"/>
-                <w:sz w:val="20"/>
-                <w:szCs w:val="20"/>
-              </w:rPr>
-              <w:t>14/07/2023</w:t>
-            </w:r>
-          </w:p>
-        </w:tc>
-        <w:tc>
-          <w:tcPr>
-            <w:tcW w:w="4872" w:type="dxa"/>
-          </w:tcPr>
-          <w:p>
-            <w:pPr>
-              <w:ind w:firstLine="0"/>
-              <w:rPr>
-                <w:rFonts w:asciiTheme="majorHAnsi" w:hAnsiTheme="majorHAnsi"/>
-                <w:sz w:val="20"/>
-                <w:szCs w:val="20"/>
-              </w:rPr>
-            </w:pPr>
-          </w:p>
-        </w:tc>
-      </w:tr>
-      <w:tr>
-        <w:tc>
-          <w:tcPr>
-            <w:tcW w:w="2069" w:type="dxa"/>
-          </w:tcPr>
-          <w:p>
-            <w:pPr>
-              <w:ind w:firstLine="0"/>
-              <w:rPr>
-                <w:rFonts w:asciiTheme="majorHAnsi" w:hAnsiTheme="majorHAnsi"/>
-                <w:sz w:val="20"/>
-                <w:szCs w:val="20"/>
-              </w:rPr>
-            </w:pPr>
-            <w:r>
-              <w:rPr>
-                <w:rFonts w:asciiTheme="majorHAnsi" w:hAnsiTheme="majorHAnsi"/>
-                <w:sz w:val="20"/>
-                <w:szCs w:val="20"/>
-              </w:rPr>
-              <w:t>15/07/2023</w:t>
-            </w:r>
-          </w:p>
-        </w:tc>
-        <w:tc>
-          <w:tcPr>
-            <w:tcW w:w="4872" w:type="dxa"/>
-          </w:tcPr>
-          <w:p>
-            <w:pPr>
-              <w:ind w:firstLine="0"/>
-              <w:rPr>
-                <w:rFonts w:asciiTheme="majorHAnsi" w:hAnsiTheme="majorHAnsi"/>
-                <w:sz w:val="20"/>
-                <w:szCs w:val="20"/>
-              </w:rPr>
-            </w:pPr>
-          </w:p>
-        </w:tc>
-      </w:tr>
-      <w:tr>
-        <w:tc>
-          <w:tcPr>
-            <w:tcW w:w="2069" w:type="dxa"/>
-          </w:tcPr>
-          <w:p>
-            <w:pPr>
-              <w:ind w:firstLine="0"/>
-              <w:rPr>
-                <w:rFonts w:asciiTheme="majorHAnsi" w:hAnsiTheme="majorHAnsi"/>
-                <w:sz w:val="20"/>
-                <w:szCs w:val="20"/>
-              </w:rPr>
-            </w:pPr>
-            <w:r>
-              <w:rPr>
-                <w:rFonts w:asciiTheme="majorHAnsi" w:hAnsiTheme="majorHAnsi"/>
-                <w:sz w:val="20"/>
-                <w:szCs w:val="20"/>
-              </w:rPr>
-              <w:t>16/07/2023</w:t>
-            </w:r>
-          </w:p>
-        </w:tc>
-        <w:tc>
-          <w:tcPr>
-            <w:tcW w:w="4872" w:type="dxa"/>
-          </w:tcPr>
-          <w:p>
-            <w:pPr>
-              <w:ind w:firstLine="0"/>
-              <w:rPr>
-                <w:rFonts w:asciiTheme="majorHAnsi" w:hAnsiTheme="majorHAnsi"/>
-                <w:sz w:val="20"/>
-                <w:szCs w:val="20"/>
-              </w:rPr>
-            </w:pPr>
-          </w:p>
-        </w:tc>
-      </w:tr>
-      <w:tr>
-        <w:tc>
-          <w:tcPr>
-            <w:tcW w:w="2069" w:type="dxa"/>
-          </w:tcPr>
-          <w:p>
-            <w:pPr>
-              <w:ind w:firstLine="0"/>
-              <w:rPr>
-                <w:rFonts w:asciiTheme="majorHAnsi" w:hAnsiTheme="majorHAnsi"/>
-                <w:sz w:val="20"/>
-                <w:szCs w:val="20"/>
-              </w:rPr>
-            </w:pPr>
-            <w:r>
-              <w:rPr>
-                <w:rFonts w:asciiTheme="majorHAnsi" w:hAnsiTheme="majorHAnsi"/>
-                <w:sz w:val="20"/>
-                <w:szCs w:val="20"/>
-              </w:rPr>
               <w:t>17/07/2023</w:t>
             </w:r>
           </w:p>
@@ -6130,7 +6172,6 @@
                 <w:sz w:val="20"/>
                 <w:szCs w:val="20"/>
               </w:rPr>
-              <w:lastRenderedPageBreak/>
               <w:t>18/07/2023</w:t>
             </w:r>
           </w:p>
@@ -9201,7 +9242,7 @@
                     </wp:anchor>
                   </w:drawing>
                 </mc:Choice>
-                <mc:Fallback xmlns:w16sdtdh="http://schemas.microsoft.com/office/word/2020/wordml/sdtdatahash" xmlns:w16="http://schemas.microsoft.com/office/word/2018/wordml" xmlns:w16cid="http://schemas.microsoft.com/office/word/2016/wordml/cid" xmlns:w16cex="http://schemas.microsoft.com/office/word/2018/wordml/cex" xmlns:oel="http://schemas.microsoft.com/office/2019/extlst" xmlns:am3d="http://schemas.microsoft.com/office/drawing/2017/model3d" xmlns:aink="http://schemas.microsoft.com/office/drawing/2016/ink" xmlns:cx8="http://schemas.microsoft.com/office/drawing/2016/5/14/chartex" xmlns:cx7="http://schemas.microsoft.com/office/drawing/2016/5/13/chartex" xmlns:cx6="http://schemas.microsoft.com/office/drawing/2016/5/12/chartex" xmlns:cx5="http://schemas.microsoft.com/office/drawing/2016/5/11/chartex" xmlns:cx4="http://schemas.microsoft.com/office/drawing/2016/5/10/chartex" xmlns:cx3="http://schemas.microsoft.com/office/drawing/2016/5/9/chartex" xmlns:cx2="http://schemas.microsoft.com/office/drawing/2015/10/21/chartex">
+                <mc:Fallback xmlns:cx2="http://schemas.microsoft.com/office/drawing/2015/10/21/chartex" xmlns:cx3="http://schemas.microsoft.com/office/drawing/2016/5/9/chartex" xmlns:cx4="http://schemas.microsoft.com/office/drawing/2016/5/10/chartex" xmlns:cx5="http://schemas.microsoft.com/office/drawing/2016/5/11/chartex" xmlns:cx6="http://schemas.microsoft.com/office/drawing/2016/5/12/chartex" xmlns:cx7="http://schemas.microsoft.com/office/drawing/2016/5/13/chartex" xmlns:cx8="http://schemas.microsoft.com/office/drawing/2016/5/14/chartex" xmlns:aink="http://schemas.microsoft.com/office/drawing/2016/ink" xmlns:am3d="http://schemas.microsoft.com/office/drawing/2017/model3d" xmlns:oel="http://schemas.microsoft.com/office/2019/extlst" xmlns:w16cex="http://schemas.microsoft.com/office/word/2018/wordml/cex" xmlns:w16cid="http://schemas.microsoft.com/office/word/2016/wordml/cid" xmlns:w16="http://schemas.microsoft.com/office/word/2018/wordml" xmlns:w16sdtdh="http://schemas.microsoft.com/office/word/2020/wordml/sdtdatahash">
                   <w:pict>
                     <v:shape w14:anchorId="5A847C36" id="Multiplication Sign 3" o:spid="_x0000_s1026" style="position:absolute;margin-left:10.8pt;margin-top:11.95pt;width:25.1pt;height:30.95pt;z-index:251660288;visibility:visible;mso-wrap-style:square;mso-wrap-distance-left:9pt;mso-wrap-distance-top:0;mso-wrap-distance-right:9pt;mso-wrap-distance-bottom:0;mso-position-horizontal:absolute;mso-position-horizontal-relative:text;mso-position-vertical:absolute;mso-position-vertical-relative:text;v-text-anchor:middle" coordsize="318591,393068" o:gfxdata="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" path="m47411,117996l105624,70814r53672,66218l212967,70814r58213,47182l207523,196534r63657,78538l212967,322254,159296,256036r-53672,66218l47411,275072r63657,-78538l47411,117996xe" fillcolor="#4f81bd [3204]" strokecolor="#243f60 [1604]" strokeweight="2pt">
                       <v:path arrowok="t" o:connecttype="custom" o:connectlocs="47411,117996;105624,70814;159296,137032;212967,70814;271180,117996;207523,196534;271180,275072;212967,322254;159296,256036;105624,322254;47411,275072;111068,196534;47411,117996" o:connectangles="0,0,0,0,0,0,0,0,0,0,0,0,0"/>

</xml_diff>

<commit_message>
update journal de stage
</commit_message>
<xml_diff>
--- a/Journal de Stage - stages obligatoires.docx
+++ b/Journal de Stage - stages obligatoires.docx
@@ -4218,19 +4218,24 @@
           <w:p>
             <w:pPr>
               <w:ind w:firstLine="0"/>
-              <w:rPr>
-                <w:rFonts w:asciiTheme="majorHAnsi" w:hAnsiTheme="majorHAnsi"/>
-                <w:sz w:val="20"/>
-                <w:szCs w:val="20"/>
-              </w:rPr>
-            </w:pPr>
-            <w:r>
-              <w:rPr>
-                <w:rFonts w:asciiTheme="majorHAnsi" w:hAnsiTheme="majorHAnsi"/>
-                <w:sz w:val="20"/>
-                <w:szCs w:val="20"/>
-              </w:rPr>
-              <w:t>--------------------------------------------------------------------</w:t>
+              <w:jc w:val="center"/>
+              <w:rPr>
+                <w:rFonts w:asciiTheme="majorHAnsi" w:hAnsiTheme="majorHAnsi"/>
+                <w:b/>
+                <w:color w:val="4BACC6" w:themeColor="accent5"/>
+                <w:sz w:val="20"/>
+                <w:szCs w:val="20"/>
+              </w:rPr>
+            </w:pPr>
+            <w:r>
+              <w:rPr>
+                <w:rFonts w:asciiTheme="majorHAnsi" w:hAnsiTheme="majorHAnsi"/>
+                <w:b/>
+                <w:color w:val="4BACC6" w:themeColor="accent5"/>
+                <w:sz w:val="20"/>
+                <w:szCs w:val="20"/>
+              </w:rPr>
+              <w:t>Day off</w:t>
             </w:r>
           </w:p>
         </w:tc>
@@ -4549,156 +4554,236 @@
                 <w:sz w:val="20"/>
                 <w:szCs w:val="20"/>
               </w:rPr>
-              <w:t xml:space="preserve"> cryptage</w:t>
+              <w:t xml:space="preserve"> cryptage </w:t>
+            </w:r>
+            <w:proofErr w:type="spellStart"/>
+            <w:r>
+              <w:rPr>
+                <w:rFonts w:asciiTheme="majorHAnsi" w:hAnsiTheme="majorHAnsi"/>
+                <w:sz w:val="20"/>
+                <w:szCs w:val="20"/>
+              </w:rPr>
+              <w:t>pwd</w:t>
+            </w:r>
+            <w:proofErr w:type="spellEnd"/>
+            <w:r>
+              <w:rPr>
+                <w:rFonts w:asciiTheme="majorHAnsi" w:hAnsiTheme="majorHAnsi"/>
+                <w:sz w:val="20"/>
+                <w:szCs w:val="20"/>
+              </w:rPr>
+              <w:t xml:space="preserve"> + hachage du</w:t>
+            </w:r>
+            <w:r>
+              <w:rPr>
+                <w:rFonts w:asciiTheme="majorHAnsi" w:hAnsiTheme="majorHAnsi"/>
+                <w:sz w:val="20"/>
+                <w:szCs w:val="20"/>
+              </w:rPr>
+              <w:t xml:space="preserve"> mot de passe</w:t>
+            </w:r>
+            <w:r>
+              <w:rPr>
+                <w:rFonts w:asciiTheme="majorHAnsi" w:hAnsiTheme="majorHAnsi"/>
+                <w:sz w:val="20"/>
+                <w:szCs w:val="20"/>
+              </w:rPr>
+              <w:t xml:space="preserve"> </w:t>
+            </w:r>
+          </w:p>
+        </w:tc>
+      </w:tr>
+      <w:tr>
+        <w:tc>
+          <w:tcPr>
+            <w:tcW w:w="2069" w:type="dxa"/>
+          </w:tcPr>
+          <w:p>
+            <w:pPr>
+              <w:ind w:firstLine="0"/>
+              <w:rPr>
+                <w:rFonts w:asciiTheme="majorHAnsi" w:hAnsiTheme="majorHAnsi"/>
+                <w:sz w:val="20"/>
+                <w:szCs w:val="20"/>
+              </w:rPr>
+            </w:pPr>
+            <w:r>
+              <w:rPr>
+                <w:rFonts w:asciiTheme="majorHAnsi" w:hAnsiTheme="majorHAnsi"/>
+                <w:sz w:val="20"/>
+                <w:szCs w:val="20"/>
+              </w:rPr>
+              <w:t>10/06/2023</w:t>
+            </w:r>
+          </w:p>
+        </w:tc>
+        <w:tc>
+          <w:tcPr>
+            <w:tcW w:w="4872" w:type="dxa"/>
+          </w:tcPr>
+          <w:p>
+            <w:pPr>
+              <w:ind w:firstLine="0"/>
+              <w:jc w:val="center"/>
+              <w:rPr>
+                <w:rFonts w:asciiTheme="majorHAnsi" w:hAnsiTheme="majorHAnsi"/>
+                <w:b/>
+                <w:sz w:val="20"/>
+                <w:szCs w:val="20"/>
+              </w:rPr>
+            </w:pPr>
+            <w:r>
+              <w:rPr>
+                <w:rFonts w:asciiTheme="majorHAnsi" w:hAnsiTheme="majorHAnsi"/>
+                <w:b/>
+                <w:color w:val="4BACC6" w:themeColor="accent5"/>
+                <w:sz w:val="20"/>
+                <w:szCs w:val="20"/>
+              </w:rPr>
+              <w:t>Weekend</w:t>
+            </w:r>
+          </w:p>
+        </w:tc>
+      </w:tr>
+      <w:tr>
+        <w:tc>
+          <w:tcPr>
+            <w:tcW w:w="2069" w:type="dxa"/>
+          </w:tcPr>
+          <w:p>
+            <w:pPr>
+              <w:ind w:firstLine="0"/>
+              <w:rPr>
+                <w:rFonts w:asciiTheme="majorHAnsi" w:hAnsiTheme="majorHAnsi"/>
+                <w:sz w:val="20"/>
+                <w:szCs w:val="20"/>
+              </w:rPr>
+            </w:pPr>
+            <w:r>
+              <w:rPr>
+                <w:rFonts w:asciiTheme="majorHAnsi" w:hAnsiTheme="majorHAnsi"/>
+                <w:sz w:val="20"/>
+                <w:szCs w:val="20"/>
+              </w:rPr>
+              <w:t>11/06/2023</w:t>
+            </w:r>
+          </w:p>
+        </w:tc>
+        <w:tc>
+          <w:tcPr>
+            <w:tcW w:w="4872" w:type="dxa"/>
+          </w:tcPr>
+          <w:p>
+            <w:pPr>
+              <w:ind w:firstLine="0"/>
+              <w:jc w:val="center"/>
+              <w:rPr>
+                <w:rFonts w:asciiTheme="majorHAnsi" w:hAnsiTheme="majorHAnsi"/>
+                <w:b/>
+                <w:sz w:val="20"/>
+                <w:szCs w:val="20"/>
+              </w:rPr>
+            </w:pPr>
+            <w:r>
+              <w:rPr>
+                <w:rFonts w:asciiTheme="majorHAnsi" w:hAnsiTheme="majorHAnsi"/>
+                <w:b/>
+                <w:color w:val="4BACC6" w:themeColor="accent5"/>
+                <w:sz w:val="20"/>
+                <w:szCs w:val="20"/>
+              </w:rPr>
+              <w:t>Weekend</w:t>
+            </w:r>
+          </w:p>
+        </w:tc>
+      </w:tr>
+      <w:tr>
+        <w:tc>
+          <w:tcPr>
+            <w:tcW w:w="2069" w:type="dxa"/>
+          </w:tcPr>
+          <w:p>
+            <w:pPr>
+              <w:ind w:firstLine="0"/>
+              <w:rPr>
+                <w:rFonts w:asciiTheme="majorHAnsi" w:hAnsiTheme="majorHAnsi"/>
+                <w:sz w:val="20"/>
+                <w:szCs w:val="20"/>
+              </w:rPr>
+            </w:pPr>
+            <w:r>
+              <w:rPr>
+                <w:rFonts w:asciiTheme="majorHAnsi" w:hAnsiTheme="majorHAnsi"/>
+                <w:sz w:val="20"/>
+                <w:szCs w:val="20"/>
+              </w:rPr>
+              <w:t>12/06/2023</w:t>
+            </w:r>
+          </w:p>
+        </w:tc>
+        <w:tc>
+          <w:tcPr>
+            <w:tcW w:w="4872" w:type="dxa"/>
+          </w:tcPr>
+          <w:p>
+            <w:pPr>
+              <w:ind w:firstLine="0"/>
+              <w:rPr>
+                <w:rFonts w:asciiTheme="majorHAnsi" w:hAnsiTheme="majorHAnsi"/>
+                <w:sz w:val="20"/>
+                <w:szCs w:val="20"/>
+              </w:rPr>
+            </w:pPr>
+            <w:r>
+              <w:rPr>
+                <w:rFonts w:asciiTheme="majorHAnsi" w:hAnsiTheme="majorHAnsi"/>
+                <w:sz w:val="20"/>
+                <w:szCs w:val="20"/>
+              </w:rPr>
+              <w:t>Log out + login + Protection des route + ajouter un</w:t>
+            </w:r>
+            <w:r>
+              <w:rPr>
+                <w:rFonts w:asciiTheme="majorHAnsi" w:hAnsiTheme="majorHAnsi"/>
+                <w:sz w:val="20"/>
+                <w:szCs w:val="20"/>
+              </w:rPr>
+              <w:t xml:space="preserve"> système de</w:t>
+            </w:r>
+            <w:r>
+              <w:rPr>
+                <w:rFonts w:asciiTheme="majorHAnsi" w:hAnsiTheme="majorHAnsi"/>
+                <w:sz w:val="20"/>
+                <w:szCs w:val="20"/>
+              </w:rPr>
+              <w:t xml:space="preserve"> log (</w:t>
+            </w:r>
+            <w:r>
+              <w:rPr>
+                <w:rFonts w:asciiTheme="majorHAnsi" w:hAnsiTheme="majorHAnsi"/>
+                <w:sz w:val="20"/>
+                <w:szCs w:val="20"/>
+              </w:rPr>
+              <w:t>pour chaque requête exécuter sera sauvegarder dans un fichier log )</w:t>
+            </w:r>
+            <w:r>
+              <w:rPr>
+                <w:rFonts w:asciiTheme="majorHAnsi" w:hAnsiTheme="majorHAnsi"/>
+                <w:sz w:val="20"/>
+                <w:szCs w:val="20"/>
+              </w:rPr>
+              <w:t xml:space="preserve"> </w:t>
+            </w:r>
+            <w:r>
+              <w:rPr>
+                <w:rFonts w:asciiTheme="majorHAnsi" w:hAnsiTheme="majorHAnsi"/>
+                <w:sz w:val="20"/>
+                <w:szCs w:val="20"/>
+              </w:rPr>
+              <w:t xml:space="preserve">+ mailing </w:t>
             </w:r>
             <w:bookmarkStart w:id="0" w:name="_GoBack"/>
             <w:bookmarkEnd w:id="0"/>
-            <w:r>
-              <w:rPr>
-                <w:rFonts w:asciiTheme="majorHAnsi" w:hAnsiTheme="majorHAnsi"/>
-                <w:sz w:val="20"/>
-                <w:szCs w:val="20"/>
-              </w:rPr>
-              <w:t xml:space="preserve"> </w:t>
-            </w:r>
-            <w:proofErr w:type="spellStart"/>
-            <w:r>
-              <w:rPr>
-                <w:rFonts w:asciiTheme="majorHAnsi" w:hAnsiTheme="majorHAnsi"/>
-                <w:sz w:val="20"/>
-                <w:szCs w:val="20"/>
-              </w:rPr>
-              <w:t>pwd</w:t>
-            </w:r>
-            <w:proofErr w:type="spellEnd"/>
-            <w:r>
-              <w:rPr>
-                <w:rFonts w:asciiTheme="majorHAnsi" w:hAnsiTheme="majorHAnsi"/>
-                <w:sz w:val="20"/>
-                <w:szCs w:val="20"/>
-              </w:rPr>
-              <w:tab/>
-            </w:r>
-          </w:p>
-        </w:tc>
-      </w:tr>
-      <w:tr>
-        <w:tc>
-          <w:tcPr>
-            <w:tcW w:w="2069" w:type="dxa"/>
-          </w:tcPr>
-          <w:p>
-            <w:pPr>
-              <w:ind w:firstLine="0"/>
-              <w:rPr>
-                <w:rFonts w:asciiTheme="majorHAnsi" w:hAnsiTheme="majorHAnsi"/>
-                <w:sz w:val="20"/>
-                <w:szCs w:val="20"/>
-              </w:rPr>
-            </w:pPr>
-            <w:r>
-              <w:rPr>
-                <w:rFonts w:asciiTheme="majorHAnsi" w:hAnsiTheme="majorHAnsi"/>
-                <w:sz w:val="20"/>
-                <w:szCs w:val="20"/>
-              </w:rPr>
-              <w:t>10/06/2023</w:t>
-            </w:r>
-          </w:p>
-        </w:tc>
-        <w:tc>
-          <w:tcPr>
-            <w:tcW w:w="4872" w:type="dxa"/>
-          </w:tcPr>
-          <w:p>
-            <w:pPr>
-              <w:ind w:firstLine="0"/>
-              <w:rPr>
-                <w:rFonts w:asciiTheme="majorHAnsi" w:hAnsiTheme="majorHAnsi"/>
-                <w:sz w:val="20"/>
-                <w:szCs w:val="20"/>
-              </w:rPr>
-            </w:pPr>
-          </w:p>
-        </w:tc>
-      </w:tr>
-      <w:tr>
-        <w:tc>
-          <w:tcPr>
-            <w:tcW w:w="2069" w:type="dxa"/>
-          </w:tcPr>
-          <w:p>
-            <w:pPr>
-              <w:ind w:firstLine="0"/>
-              <w:rPr>
-                <w:rFonts w:asciiTheme="majorHAnsi" w:hAnsiTheme="majorHAnsi"/>
-                <w:sz w:val="20"/>
-                <w:szCs w:val="20"/>
-              </w:rPr>
-            </w:pPr>
-            <w:r>
-              <w:rPr>
-                <w:rFonts w:asciiTheme="majorHAnsi" w:hAnsiTheme="majorHAnsi"/>
-                <w:sz w:val="20"/>
-                <w:szCs w:val="20"/>
-              </w:rPr>
-              <w:t>11/06/2023</w:t>
-            </w:r>
-          </w:p>
-        </w:tc>
-        <w:tc>
-          <w:tcPr>
-            <w:tcW w:w="4872" w:type="dxa"/>
-          </w:tcPr>
-          <w:p>
-            <w:pPr>
-              <w:ind w:firstLine="0"/>
-              <w:rPr>
-                <w:rFonts w:asciiTheme="majorHAnsi" w:hAnsiTheme="majorHAnsi"/>
-                <w:sz w:val="20"/>
-                <w:szCs w:val="20"/>
-              </w:rPr>
-            </w:pPr>
-          </w:p>
-        </w:tc>
-      </w:tr>
-      <w:tr>
-        <w:tc>
-          <w:tcPr>
-            <w:tcW w:w="2069" w:type="dxa"/>
-          </w:tcPr>
-          <w:p>
-            <w:pPr>
-              <w:ind w:firstLine="0"/>
-              <w:rPr>
-                <w:rFonts w:asciiTheme="majorHAnsi" w:hAnsiTheme="majorHAnsi"/>
-                <w:sz w:val="20"/>
-                <w:szCs w:val="20"/>
-              </w:rPr>
-            </w:pPr>
-            <w:r>
-              <w:rPr>
-                <w:rFonts w:asciiTheme="majorHAnsi" w:hAnsiTheme="majorHAnsi"/>
-                <w:sz w:val="20"/>
-                <w:szCs w:val="20"/>
-              </w:rPr>
-              <w:t>12/06/2023</w:t>
-            </w:r>
-          </w:p>
-        </w:tc>
-        <w:tc>
-          <w:tcPr>
-            <w:tcW w:w="4872" w:type="dxa"/>
-          </w:tcPr>
-          <w:p>
-            <w:pPr>
-              <w:ind w:firstLine="0"/>
-              <w:rPr>
-                <w:rFonts w:asciiTheme="majorHAnsi" w:hAnsiTheme="majorHAnsi"/>
-                <w:sz w:val="20"/>
-                <w:szCs w:val="20"/>
-              </w:rPr>
-            </w:pPr>
           </w:p>
         </w:tc>
       </w:tr>
@@ -5082,6 +5167,7 @@
                 <w:sz w:val="20"/>
                 <w:szCs w:val="20"/>
               </w:rPr>
+              <w:lastRenderedPageBreak/>
               <w:t>22/06/2023</w:t>
             </w:r>
           </w:p>
@@ -5162,895 +5248,895 @@
                 <w:sz w:val="20"/>
                 <w:szCs w:val="20"/>
               </w:rPr>
+              <w:t>24/06/2023</w:t>
+            </w:r>
+          </w:p>
+        </w:tc>
+        <w:tc>
+          <w:tcPr>
+            <w:tcW w:w="4872" w:type="dxa"/>
+          </w:tcPr>
+          <w:p>
+            <w:pPr>
+              <w:ind w:firstLine="0"/>
+              <w:rPr>
+                <w:rFonts w:asciiTheme="majorHAnsi" w:hAnsiTheme="majorHAnsi"/>
+                <w:sz w:val="20"/>
+                <w:szCs w:val="20"/>
+              </w:rPr>
+            </w:pPr>
+          </w:p>
+        </w:tc>
+      </w:tr>
+      <w:tr>
+        <w:tc>
+          <w:tcPr>
+            <w:tcW w:w="2069" w:type="dxa"/>
+          </w:tcPr>
+          <w:p>
+            <w:pPr>
+              <w:ind w:firstLine="0"/>
+              <w:rPr>
+                <w:rFonts w:asciiTheme="majorHAnsi" w:hAnsiTheme="majorHAnsi"/>
+                <w:sz w:val="20"/>
+                <w:szCs w:val="20"/>
+              </w:rPr>
+            </w:pPr>
+            <w:r>
+              <w:rPr>
+                <w:rFonts w:asciiTheme="majorHAnsi" w:hAnsiTheme="majorHAnsi"/>
+                <w:sz w:val="20"/>
+                <w:szCs w:val="20"/>
+              </w:rPr>
+              <w:t>25/06/2023</w:t>
+            </w:r>
+          </w:p>
+        </w:tc>
+        <w:tc>
+          <w:tcPr>
+            <w:tcW w:w="4872" w:type="dxa"/>
+          </w:tcPr>
+          <w:p>
+            <w:pPr>
+              <w:ind w:firstLine="0"/>
+              <w:rPr>
+                <w:rFonts w:asciiTheme="majorHAnsi" w:hAnsiTheme="majorHAnsi"/>
+                <w:sz w:val="20"/>
+                <w:szCs w:val="20"/>
+              </w:rPr>
+            </w:pPr>
+          </w:p>
+        </w:tc>
+      </w:tr>
+      <w:tr>
+        <w:tc>
+          <w:tcPr>
+            <w:tcW w:w="2069" w:type="dxa"/>
+          </w:tcPr>
+          <w:p>
+            <w:pPr>
+              <w:ind w:firstLine="0"/>
+              <w:rPr>
+                <w:rFonts w:asciiTheme="majorHAnsi" w:hAnsiTheme="majorHAnsi"/>
+                <w:sz w:val="20"/>
+                <w:szCs w:val="20"/>
+              </w:rPr>
+            </w:pPr>
+            <w:r>
+              <w:rPr>
+                <w:rFonts w:asciiTheme="majorHAnsi" w:hAnsiTheme="majorHAnsi"/>
+                <w:sz w:val="20"/>
+                <w:szCs w:val="20"/>
+              </w:rPr>
+              <w:t>26/06/2023</w:t>
+            </w:r>
+          </w:p>
+        </w:tc>
+        <w:tc>
+          <w:tcPr>
+            <w:tcW w:w="4872" w:type="dxa"/>
+          </w:tcPr>
+          <w:p>
+            <w:pPr>
+              <w:ind w:firstLine="0"/>
+              <w:rPr>
+                <w:rFonts w:asciiTheme="majorHAnsi" w:hAnsiTheme="majorHAnsi"/>
+                <w:sz w:val="20"/>
+                <w:szCs w:val="20"/>
+              </w:rPr>
+            </w:pPr>
+          </w:p>
+        </w:tc>
+      </w:tr>
+      <w:tr>
+        <w:tc>
+          <w:tcPr>
+            <w:tcW w:w="2069" w:type="dxa"/>
+          </w:tcPr>
+          <w:p>
+            <w:pPr>
+              <w:ind w:firstLine="0"/>
+              <w:rPr>
+                <w:rFonts w:asciiTheme="majorHAnsi" w:hAnsiTheme="majorHAnsi"/>
+                <w:sz w:val="20"/>
+                <w:szCs w:val="20"/>
+              </w:rPr>
+            </w:pPr>
+            <w:r>
+              <w:rPr>
+                <w:rFonts w:asciiTheme="majorHAnsi" w:hAnsiTheme="majorHAnsi"/>
+                <w:sz w:val="20"/>
+                <w:szCs w:val="20"/>
+              </w:rPr>
+              <w:t>27/06/2023</w:t>
+            </w:r>
+          </w:p>
+        </w:tc>
+        <w:tc>
+          <w:tcPr>
+            <w:tcW w:w="4872" w:type="dxa"/>
+          </w:tcPr>
+          <w:p>
+            <w:pPr>
+              <w:ind w:firstLine="0"/>
+              <w:rPr>
+                <w:rFonts w:asciiTheme="majorHAnsi" w:hAnsiTheme="majorHAnsi"/>
+                <w:sz w:val="20"/>
+                <w:szCs w:val="20"/>
+              </w:rPr>
+            </w:pPr>
+          </w:p>
+        </w:tc>
+      </w:tr>
+      <w:tr>
+        <w:tc>
+          <w:tcPr>
+            <w:tcW w:w="2069" w:type="dxa"/>
+          </w:tcPr>
+          <w:p>
+            <w:pPr>
+              <w:ind w:firstLine="0"/>
+              <w:rPr>
+                <w:rFonts w:asciiTheme="majorHAnsi" w:hAnsiTheme="majorHAnsi"/>
+                <w:sz w:val="20"/>
+                <w:szCs w:val="20"/>
+              </w:rPr>
+            </w:pPr>
+            <w:r>
+              <w:rPr>
+                <w:rFonts w:asciiTheme="majorHAnsi" w:hAnsiTheme="majorHAnsi"/>
+                <w:sz w:val="20"/>
+                <w:szCs w:val="20"/>
+              </w:rPr>
+              <w:t>28/06/2023</w:t>
+            </w:r>
+          </w:p>
+        </w:tc>
+        <w:tc>
+          <w:tcPr>
+            <w:tcW w:w="4872" w:type="dxa"/>
+          </w:tcPr>
+          <w:p>
+            <w:pPr>
+              <w:ind w:firstLine="0"/>
+              <w:rPr>
+                <w:rFonts w:asciiTheme="majorHAnsi" w:hAnsiTheme="majorHAnsi"/>
+                <w:sz w:val="20"/>
+                <w:szCs w:val="20"/>
+              </w:rPr>
+            </w:pPr>
+          </w:p>
+        </w:tc>
+      </w:tr>
+      <w:tr>
+        <w:tc>
+          <w:tcPr>
+            <w:tcW w:w="2069" w:type="dxa"/>
+          </w:tcPr>
+          <w:p>
+            <w:pPr>
+              <w:ind w:firstLine="0"/>
+              <w:rPr>
+                <w:rFonts w:asciiTheme="majorHAnsi" w:hAnsiTheme="majorHAnsi"/>
+                <w:sz w:val="20"/>
+                <w:szCs w:val="20"/>
+              </w:rPr>
+            </w:pPr>
+            <w:r>
+              <w:rPr>
+                <w:rFonts w:asciiTheme="majorHAnsi" w:hAnsiTheme="majorHAnsi"/>
+                <w:sz w:val="20"/>
+                <w:szCs w:val="20"/>
+              </w:rPr>
+              <w:t>29/06/2023</w:t>
+            </w:r>
+          </w:p>
+        </w:tc>
+        <w:tc>
+          <w:tcPr>
+            <w:tcW w:w="4872" w:type="dxa"/>
+          </w:tcPr>
+          <w:p>
+            <w:pPr>
+              <w:ind w:firstLine="0"/>
+              <w:rPr>
+                <w:rFonts w:asciiTheme="majorHAnsi" w:hAnsiTheme="majorHAnsi"/>
+                <w:sz w:val="20"/>
+                <w:szCs w:val="20"/>
+              </w:rPr>
+            </w:pPr>
+          </w:p>
+        </w:tc>
+      </w:tr>
+      <w:tr>
+        <w:tc>
+          <w:tcPr>
+            <w:tcW w:w="2069" w:type="dxa"/>
+          </w:tcPr>
+          <w:p>
+            <w:pPr>
+              <w:ind w:firstLine="0"/>
+              <w:rPr>
+                <w:rFonts w:asciiTheme="majorHAnsi" w:hAnsiTheme="majorHAnsi"/>
+                <w:sz w:val="20"/>
+                <w:szCs w:val="20"/>
+              </w:rPr>
+            </w:pPr>
+            <w:r>
+              <w:rPr>
+                <w:rFonts w:asciiTheme="majorHAnsi" w:hAnsiTheme="majorHAnsi"/>
+                <w:sz w:val="20"/>
+                <w:szCs w:val="20"/>
+              </w:rPr>
+              <w:t>30/06/2023</w:t>
+            </w:r>
+          </w:p>
+        </w:tc>
+        <w:tc>
+          <w:tcPr>
+            <w:tcW w:w="4872" w:type="dxa"/>
+          </w:tcPr>
+          <w:p>
+            <w:pPr>
+              <w:ind w:firstLine="0"/>
+              <w:rPr>
+                <w:rFonts w:asciiTheme="majorHAnsi" w:hAnsiTheme="majorHAnsi"/>
+                <w:sz w:val="20"/>
+                <w:szCs w:val="20"/>
+              </w:rPr>
+            </w:pPr>
+          </w:p>
+        </w:tc>
+      </w:tr>
+      <w:tr>
+        <w:tc>
+          <w:tcPr>
+            <w:tcW w:w="2069" w:type="dxa"/>
+          </w:tcPr>
+          <w:p>
+            <w:pPr>
+              <w:ind w:firstLine="0"/>
+              <w:rPr>
+                <w:rFonts w:asciiTheme="majorHAnsi" w:hAnsiTheme="majorHAnsi"/>
+                <w:sz w:val="20"/>
+                <w:szCs w:val="20"/>
+              </w:rPr>
+            </w:pPr>
+            <w:r>
+              <w:rPr>
+                <w:rFonts w:asciiTheme="majorHAnsi" w:hAnsiTheme="majorHAnsi"/>
+                <w:sz w:val="20"/>
+                <w:szCs w:val="20"/>
+              </w:rPr>
+              <w:t>31/06/2023</w:t>
+            </w:r>
+          </w:p>
+        </w:tc>
+        <w:tc>
+          <w:tcPr>
+            <w:tcW w:w="4872" w:type="dxa"/>
+          </w:tcPr>
+          <w:p>
+            <w:pPr>
+              <w:ind w:firstLine="0"/>
+              <w:rPr>
+                <w:rFonts w:asciiTheme="majorHAnsi" w:hAnsiTheme="majorHAnsi"/>
+                <w:sz w:val="20"/>
+                <w:szCs w:val="20"/>
+              </w:rPr>
+            </w:pPr>
+          </w:p>
+        </w:tc>
+      </w:tr>
+      <w:tr>
+        <w:tc>
+          <w:tcPr>
+            <w:tcW w:w="2069" w:type="dxa"/>
+          </w:tcPr>
+          <w:p>
+            <w:pPr>
+              <w:ind w:firstLine="0"/>
+              <w:rPr>
+                <w:rFonts w:asciiTheme="majorHAnsi" w:hAnsiTheme="majorHAnsi"/>
+                <w:sz w:val="20"/>
+                <w:szCs w:val="20"/>
+              </w:rPr>
+            </w:pPr>
+            <w:r>
+              <w:rPr>
+                <w:rFonts w:asciiTheme="majorHAnsi" w:hAnsiTheme="majorHAnsi"/>
+                <w:sz w:val="20"/>
+                <w:szCs w:val="20"/>
+              </w:rPr>
+              <w:t>01/07/2023</w:t>
+            </w:r>
+          </w:p>
+        </w:tc>
+        <w:tc>
+          <w:tcPr>
+            <w:tcW w:w="4872" w:type="dxa"/>
+          </w:tcPr>
+          <w:p>
+            <w:pPr>
+              <w:ind w:firstLine="0"/>
+              <w:rPr>
+                <w:rFonts w:asciiTheme="majorHAnsi" w:hAnsiTheme="majorHAnsi"/>
+                <w:sz w:val="20"/>
+                <w:szCs w:val="20"/>
+              </w:rPr>
+            </w:pPr>
+          </w:p>
+        </w:tc>
+      </w:tr>
+      <w:tr>
+        <w:tc>
+          <w:tcPr>
+            <w:tcW w:w="2069" w:type="dxa"/>
+          </w:tcPr>
+          <w:p>
+            <w:pPr>
+              <w:ind w:firstLine="0"/>
+              <w:rPr>
+                <w:rFonts w:asciiTheme="majorHAnsi" w:hAnsiTheme="majorHAnsi"/>
+                <w:sz w:val="20"/>
+                <w:szCs w:val="20"/>
+              </w:rPr>
+            </w:pPr>
+            <w:r>
+              <w:rPr>
+                <w:rFonts w:asciiTheme="majorHAnsi" w:hAnsiTheme="majorHAnsi"/>
+                <w:sz w:val="20"/>
+                <w:szCs w:val="20"/>
+              </w:rPr>
+              <w:t>02/07/2023</w:t>
+            </w:r>
+          </w:p>
+        </w:tc>
+        <w:tc>
+          <w:tcPr>
+            <w:tcW w:w="4872" w:type="dxa"/>
+          </w:tcPr>
+          <w:p>
+            <w:pPr>
+              <w:ind w:firstLine="0"/>
+              <w:rPr>
+                <w:rFonts w:asciiTheme="majorHAnsi" w:hAnsiTheme="majorHAnsi"/>
+                <w:sz w:val="20"/>
+                <w:szCs w:val="20"/>
+              </w:rPr>
+            </w:pPr>
+          </w:p>
+        </w:tc>
+      </w:tr>
+      <w:tr>
+        <w:tc>
+          <w:tcPr>
+            <w:tcW w:w="2069" w:type="dxa"/>
+          </w:tcPr>
+          <w:p>
+            <w:pPr>
+              <w:ind w:firstLine="0"/>
+              <w:rPr>
+                <w:rFonts w:asciiTheme="majorHAnsi" w:hAnsiTheme="majorHAnsi"/>
+                <w:sz w:val="20"/>
+                <w:szCs w:val="20"/>
+              </w:rPr>
+            </w:pPr>
+            <w:r>
+              <w:rPr>
+                <w:rFonts w:asciiTheme="majorHAnsi" w:hAnsiTheme="majorHAnsi"/>
+                <w:sz w:val="20"/>
+                <w:szCs w:val="20"/>
+              </w:rPr>
+              <w:t>03/07/2023</w:t>
+            </w:r>
+          </w:p>
+        </w:tc>
+        <w:tc>
+          <w:tcPr>
+            <w:tcW w:w="4872" w:type="dxa"/>
+          </w:tcPr>
+          <w:p>
+            <w:pPr>
+              <w:ind w:firstLine="0"/>
+              <w:rPr>
+                <w:rFonts w:asciiTheme="majorHAnsi" w:hAnsiTheme="majorHAnsi"/>
+                <w:sz w:val="20"/>
+                <w:szCs w:val="20"/>
+              </w:rPr>
+            </w:pPr>
+          </w:p>
+        </w:tc>
+      </w:tr>
+      <w:tr>
+        <w:tc>
+          <w:tcPr>
+            <w:tcW w:w="2069" w:type="dxa"/>
+          </w:tcPr>
+          <w:p>
+            <w:pPr>
+              <w:ind w:firstLine="0"/>
+              <w:rPr>
+                <w:rFonts w:asciiTheme="majorHAnsi" w:hAnsiTheme="majorHAnsi"/>
+                <w:sz w:val="20"/>
+                <w:szCs w:val="20"/>
+              </w:rPr>
+            </w:pPr>
+            <w:r>
+              <w:rPr>
+                <w:rFonts w:asciiTheme="majorHAnsi" w:hAnsiTheme="majorHAnsi"/>
+                <w:sz w:val="20"/>
+                <w:szCs w:val="20"/>
+              </w:rPr>
+              <w:t>04/07/2023</w:t>
+            </w:r>
+          </w:p>
+        </w:tc>
+        <w:tc>
+          <w:tcPr>
+            <w:tcW w:w="4872" w:type="dxa"/>
+          </w:tcPr>
+          <w:p>
+            <w:pPr>
+              <w:ind w:firstLine="0"/>
+              <w:rPr>
+                <w:rFonts w:asciiTheme="majorHAnsi" w:hAnsiTheme="majorHAnsi"/>
+                <w:sz w:val="20"/>
+                <w:szCs w:val="20"/>
+              </w:rPr>
+            </w:pPr>
+          </w:p>
+        </w:tc>
+      </w:tr>
+      <w:tr>
+        <w:tc>
+          <w:tcPr>
+            <w:tcW w:w="2069" w:type="dxa"/>
+          </w:tcPr>
+          <w:p>
+            <w:pPr>
+              <w:ind w:firstLine="0"/>
+              <w:rPr>
+                <w:rFonts w:asciiTheme="majorHAnsi" w:hAnsiTheme="majorHAnsi"/>
+                <w:sz w:val="20"/>
+                <w:szCs w:val="20"/>
+              </w:rPr>
+            </w:pPr>
+            <w:r>
+              <w:rPr>
+                <w:rFonts w:asciiTheme="majorHAnsi" w:hAnsiTheme="majorHAnsi"/>
+                <w:sz w:val="20"/>
+                <w:szCs w:val="20"/>
+              </w:rPr>
+              <w:t>05/07/2023</w:t>
+            </w:r>
+          </w:p>
+        </w:tc>
+        <w:tc>
+          <w:tcPr>
+            <w:tcW w:w="4872" w:type="dxa"/>
+          </w:tcPr>
+          <w:p>
+            <w:pPr>
+              <w:ind w:firstLine="0"/>
+              <w:rPr>
+                <w:rFonts w:asciiTheme="majorHAnsi" w:hAnsiTheme="majorHAnsi"/>
+                <w:sz w:val="20"/>
+                <w:szCs w:val="20"/>
+              </w:rPr>
+            </w:pPr>
+            <w:r>
+              <w:rPr>
+                <w:rFonts w:asciiTheme="majorHAnsi" w:hAnsiTheme="majorHAnsi"/>
+                <w:sz w:val="20"/>
+                <w:szCs w:val="20"/>
+              </w:rPr>
+              <w:t xml:space="preserve">  </w:t>
+            </w:r>
+          </w:p>
+        </w:tc>
+      </w:tr>
+      <w:tr>
+        <w:tc>
+          <w:tcPr>
+            <w:tcW w:w="2069" w:type="dxa"/>
+          </w:tcPr>
+          <w:p>
+            <w:pPr>
+              <w:ind w:firstLine="0"/>
+              <w:rPr>
+                <w:rFonts w:asciiTheme="majorHAnsi" w:hAnsiTheme="majorHAnsi"/>
+                <w:sz w:val="20"/>
+                <w:szCs w:val="20"/>
+              </w:rPr>
+            </w:pPr>
+            <w:r>
+              <w:rPr>
+                <w:rFonts w:asciiTheme="majorHAnsi" w:hAnsiTheme="majorHAnsi"/>
+                <w:sz w:val="20"/>
+                <w:szCs w:val="20"/>
+              </w:rPr>
+              <w:t>06/07/2023</w:t>
+            </w:r>
+          </w:p>
+        </w:tc>
+        <w:tc>
+          <w:tcPr>
+            <w:tcW w:w="4872" w:type="dxa"/>
+          </w:tcPr>
+          <w:p>
+            <w:pPr>
+              <w:ind w:firstLine="0"/>
+              <w:rPr>
+                <w:rFonts w:asciiTheme="majorHAnsi" w:hAnsiTheme="majorHAnsi"/>
+                <w:sz w:val="20"/>
+                <w:szCs w:val="20"/>
+              </w:rPr>
+            </w:pPr>
+          </w:p>
+        </w:tc>
+      </w:tr>
+      <w:tr>
+        <w:tc>
+          <w:tcPr>
+            <w:tcW w:w="2069" w:type="dxa"/>
+          </w:tcPr>
+          <w:p>
+            <w:pPr>
+              <w:ind w:firstLine="0"/>
+              <w:rPr>
+                <w:rFonts w:asciiTheme="majorHAnsi" w:hAnsiTheme="majorHAnsi"/>
+                <w:sz w:val="20"/>
+                <w:szCs w:val="20"/>
+              </w:rPr>
+            </w:pPr>
+            <w:r>
+              <w:rPr>
+                <w:rFonts w:asciiTheme="majorHAnsi" w:hAnsiTheme="majorHAnsi"/>
+                <w:sz w:val="20"/>
+                <w:szCs w:val="20"/>
+              </w:rPr>
+              <w:t>07/07/2023</w:t>
+            </w:r>
+          </w:p>
+        </w:tc>
+        <w:tc>
+          <w:tcPr>
+            <w:tcW w:w="4872" w:type="dxa"/>
+          </w:tcPr>
+          <w:p>
+            <w:pPr>
+              <w:ind w:firstLine="0"/>
+              <w:rPr>
+                <w:rFonts w:asciiTheme="majorHAnsi" w:hAnsiTheme="majorHAnsi"/>
+                <w:sz w:val="20"/>
+                <w:szCs w:val="20"/>
+              </w:rPr>
+            </w:pPr>
+          </w:p>
+        </w:tc>
+      </w:tr>
+      <w:tr>
+        <w:tc>
+          <w:tcPr>
+            <w:tcW w:w="2069" w:type="dxa"/>
+          </w:tcPr>
+          <w:p>
+            <w:pPr>
+              <w:ind w:firstLine="0"/>
+              <w:rPr>
+                <w:rFonts w:asciiTheme="majorHAnsi" w:hAnsiTheme="majorHAnsi"/>
+                <w:sz w:val="20"/>
+                <w:szCs w:val="20"/>
+              </w:rPr>
+            </w:pPr>
+            <w:r>
+              <w:rPr>
+                <w:rFonts w:asciiTheme="majorHAnsi" w:hAnsiTheme="majorHAnsi"/>
+                <w:sz w:val="20"/>
+                <w:szCs w:val="20"/>
+              </w:rPr>
+              <w:t>08/07/2023</w:t>
+            </w:r>
+          </w:p>
+        </w:tc>
+        <w:tc>
+          <w:tcPr>
+            <w:tcW w:w="4872" w:type="dxa"/>
+          </w:tcPr>
+          <w:p>
+            <w:pPr>
+              <w:ind w:firstLine="0"/>
+              <w:rPr>
+                <w:rFonts w:asciiTheme="majorHAnsi" w:hAnsiTheme="majorHAnsi"/>
+                <w:sz w:val="20"/>
+                <w:szCs w:val="20"/>
+              </w:rPr>
+            </w:pPr>
+          </w:p>
+        </w:tc>
+      </w:tr>
+      <w:tr>
+        <w:tc>
+          <w:tcPr>
+            <w:tcW w:w="2069" w:type="dxa"/>
+          </w:tcPr>
+          <w:p>
+            <w:pPr>
+              <w:ind w:firstLine="0"/>
+              <w:rPr>
+                <w:rFonts w:asciiTheme="majorHAnsi" w:hAnsiTheme="majorHAnsi"/>
+                <w:sz w:val="20"/>
+                <w:szCs w:val="20"/>
+              </w:rPr>
+            </w:pPr>
+            <w:r>
+              <w:rPr>
+                <w:rFonts w:asciiTheme="majorHAnsi" w:hAnsiTheme="majorHAnsi"/>
+                <w:sz w:val="20"/>
+                <w:szCs w:val="20"/>
+              </w:rPr>
+              <w:t>09/07/2023</w:t>
+            </w:r>
+          </w:p>
+        </w:tc>
+        <w:tc>
+          <w:tcPr>
+            <w:tcW w:w="4872" w:type="dxa"/>
+          </w:tcPr>
+          <w:p>
+            <w:pPr>
+              <w:ind w:firstLine="0"/>
+              <w:rPr>
+                <w:rFonts w:asciiTheme="majorHAnsi" w:hAnsiTheme="majorHAnsi"/>
+                <w:sz w:val="20"/>
+                <w:szCs w:val="20"/>
+              </w:rPr>
+            </w:pPr>
+          </w:p>
+        </w:tc>
+      </w:tr>
+      <w:tr>
+        <w:tc>
+          <w:tcPr>
+            <w:tcW w:w="2069" w:type="dxa"/>
+          </w:tcPr>
+          <w:p>
+            <w:pPr>
+              <w:ind w:firstLine="0"/>
+              <w:rPr>
+                <w:rFonts w:asciiTheme="majorHAnsi" w:hAnsiTheme="majorHAnsi"/>
+                <w:sz w:val="20"/>
+                <w:szCs w:val="20"/>
+              </w:rPr>
+            </w:pPr>
+            <w:r>
+              <w:rPr>
+                <w:rFonts w:asciiTheme="majorHAnsi" w:hAnsiTheme="majorHAnsi"/>
+                <w:sz w:val="20"/>
+                <w:szCs w:val="20"/>
+              </w:rPr>
+              <w:t>10/07/2023</w:t>
+            </w:r>
+          </w:p>
+        </w:tc>
+        <w:tc>
+          <w:tcPr>
+            <w:tcW w:w="4872" w:type="dxa"/>
+          </w:tcPr>
+          <w:p>
+            <w:pPr>
+              <w:ind w:firstLine="0"/>
+              <w:rPr>
+                <w:rFonts w:asciiTheme="majorHAnsi" w:hAnsiTheme="majorHAnsi"/>
+                <w:sz w:val="20"/>
+                <w:szCs w:val="20"/>
+              </w:rPr>
+            </w:pPr>
+          </w:p>
+        </w:tc>
+      </w:tr>
+      <w:tr>
+        <w:tc>
+          <w:tcPr>
+            <w:tcW w:w="2069" w:type="dxa"/>
+          </w:tcPr>
+          <w:p>
+            <w:pPr>
+              <w:ind w:firstLine="0"/>
+              <w:rPr>
+                <w:rFonts w:asciiTheme="majorHAnsi" w:hAnsiTheme="majorHAnsi"/>
+                <w:sz w:val="20"/>
+                <w:szCs w:val="20"/>
+              </w:rPr>
+            </w:pPr>
+            <w:r>
+              <w:rPr>
+                <w:rFonts w:asciiTheme="majorHAnsi" w:hAnsiTheme="majorHAnsi"/>
+                <w:sz w:val="20"/>
+                <w:szCs w:val="20"/>
+              </w:rPr>
+              <w:t>11/07/2023</w:t>
+            </w:r>
+          </w:p>
+        </w:tc>
+        <w:tc>
+          <w:tcPr>
+            <w:tcW w:w="4872" w:type="dxa"/>
+          </w:tcPr>
+          <w:p>
+            <w:pPr>
+              <w:ind w:firstLine="0"/>
+              <w:rPr>
+                <w:rFonts w:asciiTheme="majorHAnsi" w:hAnsiTheme="majorHAnsi"/>
+                <w:sz w:val="20"/>
+                <w:szCs w:val="20"/>
+              </w:rPr>
+            </w:pPr>
+          </w:p>
+        </w:tc>
+      </w:tr>
+      <w:tr>
+        <w:tc>
+          <w:tcPr>
+            <w:tcW w:w="2069" w:type="dxa"/>
+          </w:tcPr>
+          <w:p>
+            <w:pPr>
+              <w:ind w:firstLine="0"/>
+              <w:rPr>
+                <w:rFonts w:asciiTheme="majorHAnsi" w:hAnsiTheme="majorHAnsi"/>
+                <w:sz w:val="20"/>
+                <w:szCs w:val="20"/>
+              </w:rPr>
+            </w:pPr>
+            <w:r>
+              <w:rPr>
+                <w:rFonts w:asciiTheme="majorHAnsi" w:hAnsiTheme="majorHAnsi"/>
+                <w:sz w:val="20"/>
+                <w:szCs w:val="20"/>
+              </w:rPr>
+              <w:t>12/07/2023</w:t>
+            </w:r>
+          </w:p>
+        </w:tc>
+        <w:tc>
+          <w:tcPr>
+            <w:tcW w:w="4872" w:type="dxa"/>
+          </w:tcPr>
+          <w:p>
+            <w:pPr>
+              <w:ind w:firstLine="0"/>
+              <w:rPr>
+                <w:rFonts w:asciiTheme="majorHAnsi" w:hAnsiTheme="majorHAnsi"/>
+                <w:sz w:val="20"/>
+                <w:szCs w:val="20"/>
+              </w:rPr>
+            </w:pPr>
+          </w:p>
+        </w:tc>
+      </w:tr>
+      <w:tr>
+        <w:tc>
+          <w:tcPr>
+            <w:tcW w:w="2069" w:type="dxa"/>
+          </w:tcPr>
+          <w:p>
+            <w:pPr>
+              <w:ind w:firstLine="0"/>
+              <w:rPr>
+                <w:rFonts w:asciiTheme="majorHAnsi" w:hAnsiTheme="majorHAnsi"/>
+                <w:sz w:val="20"/>
+                <w:szCs w:val="20"/>
+              </w:rPr>
+            </w:pPr>
+            <w:r>
+              <w:rPr>
+                <w:rFonts w:asciiTheme="majorHAnsi" w:hAnsiTheme="majorHAnsi"/>
+                <w:sz w:val="20"/>
+                <w:szCs w:val="20"/>
+              </w:rPr>
+              <w:t>13/07/2023</w:t>
+            </w:r>
+          </w:p>
+        </w:tc>
+        <w:tc>
+          <w:tcPr>
+            <w:tcW w:w="4872" w:type="dxa"/>
+          </w:tcPr>
+          <w:p>
+            <w:pPr>
+              <w:ind w:firstLine="0"/>
+              <w:rPr>
+                <w:rFonts w:asciiTheme="majorHAnsi" w:hAnsiTheme="majorHAnsi"/>
+                <w:sz w:val="20"/>
+                <w:szCs w:val="20"/>
+              </w:rPr>
+            </w:pPr>
+          </w:p>
+        </w:tc>
+      </w:tr>
+      <w:tr>
+        <w:tc>
+          <w:tcPr>
+            <w:tcW w:w="2069" w:type="dxa"/>
+          </w:tcPr>
+          <w:p>
+            <w:pPr>
+              <w:ind w:firstLine="0"/>
+              <w:rPr>
+                <w:rFonts w:asciiTheme="majorHAnsi" w:hAnsiTheme="majorHAnsi"/>
+                <w:sz w:val="20"/>
+                <w:szCs w:val="20"/>
+              </w:rPr>
+            </w:pPr>
+            <w:r>
+              <w:rPr>
+                <w:rFonts w:asciiTheme="majorHAnsi" w:hAnsiTheme="majorHAnsi"/>
+                <w:sz w:val="20"/>
+                <w:szCs w:val="20"/>
+              </w:rPr>
+              <w:t>14/07/2023</w:t>
+            </w:r>
+          </w:p>
+        </w:tc>
+        <w:tc>
+          <w:tcPr>
+            <w:tcW w:w="4872" w:type="dxa"/>
+          </w:tcPr>
+          <w:p>
+            <w:pPr>
+              <w:ind w:firstLine="0"/>
+              <w:rPr>
+                <w:rFonts w:asciiTheme="majorHAnsi" w:hAnsiTheme="majorHAnsi"/>
+                <w:sz w:val="20"/>
+                <w:szCs w:val="20"/>
+              </w:rPr>
+            </w:pPr>
+          </w:p>
+        </w:tc>
+      </w:tr>
+      <w:tr>
+        <w:tc>
+          <w:tcPr>
+            <w:tcW w:w="2069" w:type="dxa"/>
+          </w:tcPr>
+          <w:p>
+            <w:pPr>
+              <w:ind w:firstLine="0"/>
+              <w:rPr>
+                <w:rFonts w:asciiTheme="majorHAnsi" w:hAnsiTheme="majorHAnsi"/>
+                <w:sz w:val="20"/>
+                <w:szCs w:val="20"/>
+              </w:rPr>
+            </w:pPr>
+            <w:r>
+              <w:rPr>
+                <w:rFonts w:asciiTheme="majorHAnsi" w:hAnsiTheme="majorHAnsi"/>
+                <w:sz w:val="20"/>
+                <w:szCs w:val="20"/>
+              </w:rPr>
               <w:lastRenderedPageBreak/>
-              <w:t>24/06/2023</w:t>
-            </w:r>
-          </w:p>
-        </w:tc>
-        <w:tc>
-          <w:tcPr>
-            <w:tcW w:w="4872" w:type="dxa"/>
-          </w:tcPr>
-          <w:p>
-            <w:pPr>
-              <w:ind w:firstLine="0"/>
-              <w:rPr>
-                <w:rFonts w:asciiTheme="majorHAnsi" w:hAnsiTheme="majorHAnsi"/>
-                <w:sz w:val="20"/>
-                <w:szCs w:val="20"/>
-              </w:rPr>
-            </w:pPr>
-          </w:p>
-        </w:tc>
-      </w:tr>
-      <w:tr>
-        <w:tc>
-          <w:tcPr>
-            <w:tcW w:w="2069" w:type="dxa"/>
-          </w:tcPr>
-          <w:p>
-            <w:pPr>
-              <w:ind w:firstLine="0"/>
-              <w:rPr>
-                <w:rFonts w:asciiTheme="majorHAnsi" w:hAnsiTheme="majorHAnsi"/>
-                <w:sz w:val="20"/>
-                <w:szCs w:val="20"/>
-              </w:rPr>
-            </w:pPr>
-            <w:r>
-              <w:rPr>
-                <w:rFonts w:asciiTheme="majorHAnsi" w:hAnsiTheme="majorHAnsi"/>
-                <w:sz w:val="20"/>
-                <w:szCs w:val="20"/>
-              </w:rPr>
-              <w:t>25/06/2023</w:t>
-            </w:r>
-          </w:p>
-        </w:tc>
-        <w:tc>
-          <w:tcPr>
-            <w:tcW w:w="4872" w:type="dxa"/>
-          </w:tcPr>
-          <w:p>
-            <w:pPr>
-              <w:ind w:firstLine="0"/>
-              <w:rPr>
-                <w:rFonts w:asciiTheme="majorHAnsi" w:hAnsiTheme="majorHAnsi"/>
-                <w:sz w:val="20"/>
-                <w:szCs w:val="20"/>
-              </w:rPr>
-            </w:pPr>
-          </w:p>
-        </w:tc>
-      </w:tr>
-      <w:tr>
-        <w:tc>
-          <w:tcPr>
-            <w:tcW w:w="2069" w:type="dxa"/>
-          </w:tcPr>
-          <w:p>
-            <w:pPr>
-              <w:ind w:firstLine="0"/>
-              <w:rPr>
-                <w:rFonts w:asciiTheme="majorHAnsi" w:hAnsiTheme="majorHAnsi"/>
-                <w:sz w:val="20"/>
-                <w:szCs w:val="20"/>
-              </w:rPr>
-            </w:pPr>
-            <w:r>
-              <w:rPr>
-                <w:rFonts w:asciiTheme="majorHAnsi" w:hAnsiTheme="majorHAnsi"/>
-                <w:sz w:val="20"/>
-                <w:szCs w:val="20"/>
-              </w:rPr>
-              <w:t>26/06/2023</w:t>
-            </w:r>
-          </w:p>
-        </w:tc>
-        <w:tc>
-          <w:tcPr>
-            <w:tcW w:w="4872" w:type="dxa"/>
-          </w:tcPr>
-          <w:p>
-            <w:pPr>
-              <w:ind w:firstLine="0"/>
-              <w:rPr>
-                <w:rFonts w:asciiTheme="majorHAnsi" w:hAnsiTheme="majorHAnsi"/>
-                <w:sz w:val="20"/>
-                <w:szCs w:val="20"/>
-              </w:rPr>
-            </w:pPr>
-          </w:p>
-        </w:tc>
-      </w:tr>
-      <w:tr>
-        <w:tc>
-          <w:tcPr>
-            <w:tcW w:w="2069" w:type="dxa"/>
-          </w:tcPr>
-          <w:p>
-            <w:pPr>
-              <w:ind w:firstLine="0"/>
-              <w:rPr>
-                <w:rFonts w:asciiTheme="majorHAnsi" w:hAnsiTheme="majorHAnsi"/>
-                <w:sz w:val="20"/>
-                <w:szCs w:val="20"/>
-              </w:rPr>
-            </w:pPr>
-            <w:r>
-              <w:rPr>
-                <w:rFonts w:asciiTheme="majorHAnsi" w:hAnsiTheme="majorHAnsi"/>
-                <w:sz w:val="20"/>
-                <w:szCs w:val="20"/>
-              </w:rPr>
-              <w:t>27/06/2023</w:t>
-            </w:r>
-          </w:p>
-        </w:tc>
-        <w:tc>
-          <w:tcPr>
-            <w:tcW w:w="4872" w:type="dxa"/>
-          </w:tcPr>
-          <w:p>
-            <w:pPr>
-              <w:ind w:firstLine="0"/>
-              <w:rPr>
-                <w:rFonts w:asciiTheme="majorHAnsi" w:hAnsiTheme="majorHAnsi"/>
-                <w:sz w:val="20"/>
-                <w:szCs w:val="20"/>
-              </w:rPr>
-            </w:pPr>
-          </w:p>
-        </w:tc>
-      </w:tr>
-      <w:tr>
-        <w:tc>
-          <w:tcPr>
-            <w:tcW w:w="2069" w:type="dxa"/>
-          </w:tcPr>
-          <w:p>
-            <w:pPr>
-              <w:ind w:firstLine="0"/>
-              <w:rPr>
-                <w:rFonts w:asciiTheme="majorHAnsi" w:hAnsiTheme="majorHAnsi"/>
-                <w:sz w:val="20"/>
-                <w:szCs w:val="20"/>
-              </w:rPr>
-            </w:pPr>
-            <w:r>
-              <w:rPr>
-                <w:rFonts w:asciiTheme="majorHAnsi" w:hAnsiTheme="majorHAnsi"/>
-                <w:sz w:val="20"/>
-                <w:szCs w:val="20"/>
-              </w:rPr>
-              <w:t>28/06/2023</w:t>
-            </w:r>
-          </w:p>
-        </w:tc>
-        <w:tc>
-          <w:tcPr>
-            <w:tcW w:w="4872" w:type="dxa"/>
-          </w:tcPr>
-          <w:p>
-            <w:pPr>
-              <w:ind w:firstLine="0"/>
-              <w:rPr>
-                <w:rFonts w:asciiTheme="majorHAnsi" w:hAnsiTheme="majorHAnsi"/>
-                <w:sz w:val="20"/>
-                <w:szCs w:val="20"/>
-              </w:rPr>
-            </w:pPr>
-          </w:p>
-        </w:tc>
-      </w:tr>
-      <w:tr>
-        <w:tc>
-          <w:tcPr>
-            <w:tcW w:w="2069" w:type="dxa"/>
-          </w:tcPr>
-          <w:p>
-            <w:pPr>
-              <w:ind w:firstLine="0"/>
-              <w:rPr>
-                <w:rFonts w:asciiTheme="majorHAnsi" w:hAnsiTheme="majorHAnsi"/>
-                <w:sz w:val="20"/>
-                <w:szCs w:val="20"/>
-              </w:rPr>
-            </w:pPr>
-            <w:r>
-              <w:rPr>
-                <w:rFonts w:asciiTheme="majorHAnsi" w:hAnsiTheme="majorHAnsi"/>
-                <w:sz w:val="20"/>
-                <w:szCs w:val="20"/>
-              </w:rPr>
-              <w:t>29/06/2023</w:t>
-            </w:r>
-          </w:p>
-        </w:tc>
-        <w:tc>
-          <w:tcPr>
-            <w:tcW w:w="4872" w:type="dxa"/>
-          </w:tcPr>
-          <w:p>
-            <w:pPr>
-              <w:ind w:firstLine="0"/>
-              <w:rPr>
-                <w:rFonts w:asciiTheme="majorHAnsi" w:hAnsiTheme="majorHAnsi"/>
-                <w:sz w:val="20"/>
-                <w:szCs w:val="20"/>
-              </w:rPr>
-            </w:pPr>
-          </w:p>
-        </w:tc>
-      </w:tr>
-      <w:tr>
-        <w:tc>
-          <w:tcPr>
-            <w:tcW w:w="2069" w:type="dxa"/>
-          </w:tcPr>
-          <w:p>
-            <w:pPr>
-              <w:ind w:firstLine="0"/>
-              <w:rPr>
-                <w:rFonts w:asciiTheme="majorHAnsi" w:hAnsiTheme="majorHAnsi"/>
-                <w:sz w:val="20"/>
-                <w:szCs w:val="20"/>
-              </w:rPr>
-            </w:pPr>
-            <w:r>
-              <w:rPr>
-                <w:rFonts w:asciiTheme="majorHAnsi" w:hAnsiTheme="majorHAnsi"/>
-                <w:sz w:val="20"/>
-                <w:szCs w:val="20"/>
-              </w:rPr>
-              <w:t>30/06/2023</w:t>
-            </w:r>
-          </w:p>
-        </w:tc>
-        <w:tc>
-          <w:tcPr>
-            <w:tcW w:w="4872" w:type="dxa"/>
-          </w:tcPr>
-          <w:p>
-            <w:pPr>
-              <w:ind w:firstLine="0"/>
-              <w:rPr>
-                <w:rFonts w:asciiTheme="majorHAnsi" w:hAnsiTheme="majorHAnsi"/>
-                <w:sz w:val="20"/>
-                <w:szCs w:val="20"/>
-              </w:rPr>
-            </w:pPr>
-          </w:p>
-        </w:tc>
-      </w:tr>
-      <w:tr>
-        <w:tc>
-          <w:tcPr>
-            <w:tcW w:w="2069" w:type="dxa"/>
-          </w:tcPr>
-          <w:p>
-            <w:pPr>
-              <w:ind w:firstLine="0"/>
-              <w:rPr>
-                <w:rFonts w:asciiTheme="majorHAnsi" w:hAnsiTheme="majorHAnsi"/>
-                <w:sz w:val="20"/>
-                <w:szCs w:val="20"/>
-              </w:rPr>
-            </w:pPr>
-            <w:r>
-              <w:rPr>
-                <w:rFonts w:asciiTheme="majorHAnsi" w:hAnsiTheme="majorHAnsi"/>
-                <w:sz w:val="20"/>
-                <w:szCs w:val="20"/>
-              </w:rPr>
-              <w:t>31/06/2023</w:t>
-            </w:r>
-          </w:p>
-        </w:tc>
-        <w:tc>
-          <w:tcPr>
-            <w:tcW w:w="4872" w:type="dxa"/>
-          </w:tcPr>
-          <w:p>
-            <w:pPr>
-              <w:ind w:firstLine="0"/>
-              <w:rPr>
-                <w:rFonts w:asciiTheme="majorHAnsi" w:hAnsiTheme="majorHAnsi"/>
-                <w:sz w:val="20"/>
-                <w:szCs w:val="20"/>
-              </w:rPr>
-            </w:pPr>
-          </w:p>
-        </w:tc>
-      </w:tr>
-      <w:tr>
-        <w:tc>
-          <w:tcPr>
-            <w:tcW w:w="2069" w:type="dxa"/>
-          </w:tcPr>
-          <w:p>
-            <w:pPr>
-              <w:ind w:firstLine="0"/>
-              <w:rPr>
-                <w:rFonts w:asciiTheme="majorHAnsi" w:hAnsiTheme="majorHAnsi"/>
-                <w:sz w:val="20"/>
-                <w:szCs w:val="20"/>
-              </w:rPr>
-            </w:pPr>
-            <w:r>
-              <w:rPr>
-                <w:rFonts w:asciiTheme="majorHAnsi" w:hAnsiTheme="majorHAnsi"/>
-                <w:sz w:val="20"/>
-                <w:szCs w:val="20"/>
-              </w:rPr>
-              <w:t>01/07/2023</w:t>
-            </w:r>
-          </w:p>
-        </w:tc>
-        <w:tc>
-          <w:tcPr>
-            <w:tcW w:w="4872" w:type="dxa"/>
-          </w:tcPr>
-          <w:p>
-            <w:pPr>
-              <w:ind w:firstLine="0"/>
-              <w:rPr>
-                <w:rFonts w:asciiTheme="majorHAnsi" w:hAnsiTheme="majorHAnsi"/>
-                <w:sz w:val="20"/>
-                <w:szCs w:val="20"/>
-              </w:rPr>
-            </w:pPr>
-          </w:p>
-        </w:tc>
-      </w:tr>
-      <w:tr>
-        <w:tc>
-          <w:tcPr>
-            <w:tcW w:w="2069" w:type="dxa"/>
-          </w:tcPr>
-          <w:p>
-            <w:pPr>
-              <w:ind w:firstLine="0"/>
-              <w:rPr>
-                <w:rFonts w:asciiTheme="majorHAnsi" w:hAnsiTheme="majorHAnsi"/>
-                <w:sz w:val="20"/>
-                <w:szCs w:val="20"/>
-              </w:rPr>
-            </w:pPr>
-            <w:r>
-              <w:rPr>
-                <w:rFonts w:asciiTheme="majorHAnsi" w:hAnsiTheme="majorHAnsi"/>
-                <w:sz w:val="20"/>
-                <w:szCs w:val="20"/>
-              </w:rPr>
-              <w:t>02/07/2023</w:t>
-            </w:r>
-          </w:p>
-        </w:tc>
-        <w:tc>
-          <w:tcPr>
-            <w:tcW w:w="4872" w:type="dxa"/>
-          </w:tcPr>
-          <w:p>
-            <w:pPr>
-              <w:ind w:firstLine="0"/>
-              <w:rPr>
-                <w:rFonts w:asciiTheme="majorHAnsi" w:hAnsiTheme="majorHAnsi"/>
-                <w:sz w:val="20"/>
-                <w:szCs w:val="20"/>
-              </w:rPr>
-            </w:pPr>
-          </w:p>
-        </w:tc>
-      </w:tr>
-      <w:tr>
-        <w:tc>
-          <w:tcPr>
-            <w:tcW w:w="2069" w:type="dxa"/>
-          </w:tcPr>
-          <w:p>
-            <w:pPr>
-              <w:ind w:firstLine="0"/>
-              <w:rPr>
-                <w:rFonts w:asciiTheme="majorHAnsi" w:hAnsiTheme="majorHAnsi"/>
-                <w:sz w:val="20"/>
-                <w:szCs w:val="20"/>
-              </w:rPr>
-            </w:pPr>
-            <w:r>
-              <w:rPr>
-                <w:rFonts w:asciiTheme="majorHAnsi" w:hAnsiTheme="majorHAnsi"/>
-                <w:sz w:val="20"/>
-                <w:szCs w:val="20"/>
-              </w:rPr>
-              <w:t>03/07/2023</w:t>
-            </w:r>
-          </w:p>
-        </w:tc>
-        <w:tc>
-          <w:tcPr>
-            <w:tcW w:w="4872" w:type="dxa"/>
-          </w:tcPr>
-          <w:p>
-            <w:pPr>
-              <w:ind w:firstLine="0"/>
-              <w:rPr>
-                <w:rFonts w:asciiTheme="majorHAnsi" w:hAnsiTheme="majorHAnsi"/>
-                <w:sz w:val="20"/>
-                <w:szCs w:val="20"/>
-              </w:rPr>
-            </w:pPr>
-          </w:p>
-        </w:tc>
-      </w:tr>
-      <w:tr>
-        <w:tc>
-          <w:tcPr>
-            <w:tcW w:w="2069" w:type="dxa"/>
-          </w:tcPr>
-          <w:p>
-            <w:pPr>
-              <w:ind w:firstLine="0"/>
-              <w:rPr>
-                <w:rFonts w:asciiTheme="majorHAnsi" w:hAnsiTheme="majorHAnsi"/>
-                <w:sz w:val="20"/>
-                <w:szCs w:val="20"/>
-              </w:rPr>
-            </w:pPr>
-            <w:r>
-              <w:rPr>
-                <w:rFonts w:asciiTheme="majorHAnsi" w:hAnsiTheme="majorHAnsi"/>
-                <w:sz w:val="20"/>
-                <w:szCs w:val="20"/>
-              </w:rPr>
-              <w:t>04/07/2023</w:t>
-            </w:r>
-          </w:p>
-        </w:tc>
-        <w:tc>
-          <w:tcPr>
-            <w:tcW w:w="4872" w:type="dxa"/>
-          </w:tcPr>
-          <w:p>
-            <w:pPr>
-              <w:ind w:firstLine="0"/>
-              <w:rPr>
-                <w:rFonts w:asciiTheme="majorHAnsi" w:hAnsiTheme="majorHAnsi"/>
-                <w:sz w:val="20"/>
-                <w:szCs w:val="20"/>
-              </w:rPr>
-            </w:pPr>
-          </w:p>
-        </w:tc>
-      </w:tr>
-      <w:tr>
-        <w:tc>
-          <w:tcPr>
-            <w:tcW w:w="2069" w:type="dxa"/>
-          </w:tcPr>
-          <w:p>
-            <w:pPr>
-              <w:ind w:firstLine="0"/>
-              <w:rPr>
-                <w:rFonts w:asciiTheme="majorHAnsi" w:hAnsiTheme="majorHAnsi"/>
-                <w:sz w:val="20"/>
-                <w:szCs w:val="20"/>
-              </w:rPr>
-            </w:pPr>
-            <w:r>
-              <w:rPr>
-                <w:rFonts w:asciiTheme="majorHAnsi" w:hAnsiTheme="majorHAnsi"/>
-                <w:sz w:val="20"/>
-                <w:szCs w:val="20"/>
-              </w:rPr>
-              <w:t>05/07/2023</w:t>
-            </w:r>
-          </w:p>
-        </w:tc>
-        <w:tc>
-          <w:tcPr>
-            <w:tcW w:w="4872" w:type="dxa"/>
-          </w:tcPr>
-          <w:p>
-            <w:pPr>
-              <w:ind w:firstLine="0"/>
-              <w:rPr>
-                <w:rFonts w:asciiTheme="majorHAnsi" w:hAnsiTheme="majorHAnsi"/>
-                <w:sz w:val="20"/>
-                <w:szCs w:val="20"/>
-              </w:rPr>
-            </w:pPr>
-            <w:r>
-              <w:rPr>
-                <w:rFonts w:asciiTheme="majorHAnsi" w:hAnsiTheme="majorHAnsi"/>
-                <w:sz w:val="20"/>
-                <w:szCs w:val="20"/>
-              </w:rPr>
-              <w:t xml:space="preserve">  </w:t>
-            </w:r>
-          </w:p>
-        </w:tc>
-      </w:tr>
-      <w:tr>
-        <w:tc>
-          <w:tcPr>
-            <w:tcW w:w="2069" w:type="dxa"/>
-          </w:tcPr>
-          <w:p>
-            <w:pPr>
-              <w:ind w:firstLine="0"/>
-              <w:rPr>
-                <w:rFonts w:asciiTheme="majorHAnsi" w:hAnsiTheme="majorHAnsi"/>
-                <w:sz w:val="20"/>
-                <w:szCs w:val="20"/>
-              </w:rPr>
-            </w:pPr>
-            <w:r>
-              <w:rPr>
-                <w:rFonts w:asciiTheme="majorHAnsi" w:hAnsiTheme="majorHAnsi"/>
-                <w:sz w:val="20"/>
-                <w:szCs w:val="20"/>
-              </w:rPr>
-              <w:t>06/07/2023</w:t>
-            </w:r>
-          </w:p>
-        </w:tc>
-        <w:tc>
-          <w:tcPr>
-            <w:tcW w:w="4872" w:type="dxa"/>
-          </w:tcPr>
-          <w:p>
-            <w:pPr>
-              <w:ind w:firstLine="0"/>
-              <w:rPr>
-                <w:rFonts w:asciiTheme="majorHAnsi" w:hAnsiTheme="majorHAnsi"/>
-                <w:sz w:val="20"/>
-                <w:szCs w:val="20"/>
-              </w:rPr>
-            </w:pPr>
-          </w:p>
-        </w:tc>
-      </w:tr>
-      <w:tr>
-        <w:tc>
-          <w:tcPr>
-            <w:tcW w:w="2069" w:type="dxa"/>
-          </w:tcPr>
-          <w:p>
-            <w:pPr>
-              <w:ind w:firstLine="0"/>
-              <w:rPr>
-                <w:rFonts w:asciiTheme="majorHAnsi" w:hAnsiTheme="majorHAnsi"/>
-                <w:sz w:val="20"/>
-                <w:szCs w:val="20"/>
-              </w:rPr>
-            </w:pPr>
-            <w:r>
-              <w:rPr>
-                <w:rFonts w:asciiTheme="majorHAnsi" w:hAnsiTheme="majorHAnsi"/>
-                <w:sz w:val="20"/>
-                <w:szCs w:val="20"/>
-              </w:rPr>
-              <w:t>07/07/2023</w:t>
-            </w:r>
-          </w:p>
-        </w:tc>
-        <w:tc>
-          <w:tcPr>
-            <w:tcW w:w="4872" w:type="dxa"/>
-          </w:tcPr>
-          <w:p>
-            <w:pPr>
-              <w:ind w:firstLine="0"/>
-              <w:rPr>
-                <w:rFonts w:asciiTheme="majorHAnsi" w:hAnsiTheme="majorHAnsi"/>
-                <w:sz w:val="20"/>
-                <w:szCs w:val="20"/>
-              </w:rPr>
-            </w:pPr>
-          </w:p>
-        </w:tc>
-      </w:tr>
-      <w:tr>
-        <w:tc>
-          <w:tcPr>
-            <w:tcW w:w="2069" w:type="dxa"/>
-          </w:tcPr>
-          <w:p>
-            <w:pPr>
-              <w:ind w:firstLine="0"/>
-              <w:rPr>
-                <w:rFonts w:asciiTheme="majorHAnsi" w:hAnsiTheme="majorHAnsi"/>
-                <w:sz w:val="20"/>
-                <w:szCs w:val="20"/>
-              </w:rPr>
-            </w:pPr>
-            <w:r>
-              <w:rPr>
-                <w:rFonts w:asciiTheme="majorHAnsi" w:hAnsiTheme="majorHAnsi"/>
-                <w:sz w:val="20"/>
-                <w:szCs w:val="20"/>
-              </w:rPr>
-              <w:t>08/07/2023</w:t>
-            </w:r>
-          </w:p>
-        </w:tc>
-        <w:tc>
-          <w:tcPr>
-            <w:tcW w:w="4872" w:type="dxa"/>
-          </w:tcPr>
-          <w:p>
-            <w:pPr>
-              <w:ind w:firstLine="0"/>
-              <w:rPr>
-                <w:rFonts w:asciiTheme="majorHAnsi" w:hAnsiTheme="majorHAnsi"/>
-                <w:sz w:val="20"/>
-                <w:szCs w:val="20"/>
-              </w:rPr>
-            </w:pPr>
-          </w:p>
-        </w:tc>
-      </w:tr>
-      <w:tr>
-        <w:tc>
-          <w:tcPr>
-            <w:tcW w:w="2069" w:type="dxa"/>
-          </w:tcPr>
-          <w:p>
-            <w:pPr>
-              <w:ind w:firstLine="0"/>
-              <w:rPr>
-                <w:rFonts w:asciiTheme="majorHAnsi" w:hAnsiTheme="majorHAnsi"/>
-                <w:sz w:val="20"/>
-                <w:szCs w:val="20"/>
-              </w:rPr>
-            </w:pPr>
-            <w:r>
-              <w:rPr>
-                <w:rFonts w:asciiTheme="majorHAnsi" w:hAnsiTheme="majorHAnsi"/>
-                <w:sz w:val="20"/>
-                <w:szCs w:val="20"/>
-              </w:rPr>
-              <w:t>09/07/2023</w:t>
-            </w:r>
-          </w:p>
-        </w:tc>
-        <w:tc>
-          <w:tcPr>
-            <w:tcW w:w="4872" w:type="dxa"/>
-          </w:tcPr>
-          <w:p>
-            <w:pPr>
-              <w:ind w:firstLine="0"/>
-              <w:rPr>
-                <w:rFonts w:asciiTheme="majorHAnsi" w:hAnsiTheme="majorHAnsi"/>
-                <w:sz w:val="20"/>
-                <w:szCs w:val="20"/>
-              </w:rPr>
-            </w:pPr>
-          </w:p>
-        </w:tc>
-      </w:tr>
-      <w:tr>
-        <w:tc>
-          <w:tcPr>
-            <w:tcW w:w="2069" w:type="dxa"/>
-          </w:tcPr>
-          <w:p>
-            <w:pPr>
-              <w:ind w:firstLine="0"/>
-              <w:rPr>
-                <w:rFonts w:asciiTheme="majorHAnsi" w:hAnsiTheme="majorHAnsi"/>
-                <w:sz w:val="20"/>
-                <w:szCs w:val="20"/>
-              </w:rPr>
-            </w:pPr>
-            <w:r>
-              <w:rPr>
-                <w:rFonts w:asciiTheme="majorHAnsi" w:hAnsiTheme="majorHAnsi"/>
-                <w:sz w:val="20"/>
-                <w:szCs w:val="20"/>
-              </w:rPr>
-              <w:t>10/07/2023</w:t>
-            </w:r>
-          </w:p>
-        </w:tc>
-        <w:tc>
-          <w:tcPr>
-            <w:tcW w:w="4872" w:type="dxa"/>
-          </w:tcPr>
-          <w:p>
-            <w:pPr>
-              <w:ind w:firstLine="0"/>
-              <w:rPr>
-                <w:rFonts w:asciiTheme="majorHAnsi" w:hAnsiTheme="majorHAnsi"/>
-                <w:sz w:val="20"/>
-                <w:szCs w:val="20"/>
-              </w:rPr>
-            </w:pPr>
-          </w:p>
-        </w:tc>
-      </w:tr>
-      <w:tr>
-        <w:tc>
-          <w:tcPr>
-            <w:tcW w:w="2069" w:type="dxa"/>
-          </w:tcPr>
-          <w:p>
-            <w:pPr>
-              <w:ind w:firstLine="0"/>
-              <w:rPr>
-                <w:rFonts w:asciiTheme="majorHAnsi" w:hAnsiTheme="majorHAnsi"/>
-                <w:sz w:val="20"/>
-                <w:szCs w:val="20"/>
-              </w:rPr>
-            </w:pPr>
-            <w:r>
-              <w:rPr>
-                <w:rFonts w:asciiTheme="majorHAnsi" w:hAnsiTheme="majorHAnsi"/>
-                <w:sz w:val="20"/>
-                <w:szCs w:val="20"/>
-              </w:rPr>
-              <w:t>11/07/2023</w:t>
-            </w:r>
-          </w:p>
-        </w:tc>
-        <w:tc>
-          <w:tcPr>
-            <w:tcW w:w="4872" w:type="dxa"/>
-          </w:tcPr>
-          <w:p>
-            <w:pPr>
-              <w:ind w:firstLine="0"/>
-              <w:rPr>
-                <w:rFonts w:asciiTheme="majorHAnsi" w:hAnsiTheme="majorHAnsi"/>
-                <w:sz w:val="20"/>
-                <w:szCs w:val="20"/>
-              </w:rPr>
-            </w:pPr>
-          </w:p>
-        </w:tc>
-      </w:tr>
-      <w:tr>
-        <w:tc>
-          <w:tcPr>
-            <w:tcW w:w="2069" w:type="dxa"/>
-          </w:tcPr>
-          <w:p>
-            <w:pPr>
-              <w:ind w:firstLine="0"/>
-              <w:rPr>
-                <w:rFonts w:asciiTheme="majorHAnsi" w:hAnsiTheme="majorHAnsi"/>
-                <w:sz w:val="20"/>
-                <w:szCs w:val="20"/>
-              </w:rPr>
-            </w:pPr>
-            <w:r>
-              <w:rPr>
-                <w:rFonts w:asciiTheme="majorHAnsi" w:hAnsiTheme="majorHAnsi"/>
-                <w:sz w:val="20"/>
-                <w:szCs w:val="20"/>
-              </w:rPr>
-              <w:t>12/07/2023</w:t>
-            </w:r>
-          </w:p>
-        </w:tc>
-        <w:tc>
-          <w:tcPr>
-            <w:tcW w:w="4872" w:type="dxa"/>
-          </w:tcPr>
-          <w:p>
-            <w:pPr>
-              <w:ind w:firstLine="0"/>
-              <w:rPr>
-                <w:rFonts w:asciiTheme="majorHAnsi" w:hAnsiTheme="majorHAnsi"/>
-                <w:sz w:val="20"/>
-                <w:szCs w:val="20"/>
-              </w:rPr>
-            </w:pPr>
-          </w:p>
-        </w:tc>
-      </w:tr>
-      <w:tr>
-        <w:tc>
-          <w:tcPr>
-            <w:tcW w:w="2069" w:type="dxa"/>
-          </w:tcPr>
-          <w:p>
-            <w:pPr>
-              <w:ind w:firstLine="0"/>
-              <w:rPr>
-                <w:rFonts w:asciiTheme="majorHAnsi" w:hAnsiTheme="majorHAnsi"/>
-                <w:sz w:val="20"/>
-                <w:szCs w:val="20"/>
-              </w:rPr>
-            </w:pPr>
-            <w:r>
-              <w:rPr>
-                <w:rFonts w:asciiTheme="majorHAnsi" w:hAnsiTheme="majorHAnsi"/>
-                <w:sz w:val="20"/>
-                <w:szCs w:val="20"/>
-              </w:rPr>
-              <w:t>13/07/2023</w:t>
-            </w:r>
-          </w:p>
-        </w:tc>
-        <w:tc>
-          <w:tcPr>
-            <w:tcW w:w="4872" w:type="dxa"/>
-          </w:tcPr>
-          <w:p>
-            <w:pPr>
-              <w:ind w:firstLine="0"/>
-              <w:rPr>
-                <w:rFonts w:asciiTheme="majorHAnsi" w:hAnsiTheme="majorHAnsi"/>
-                <w:sz w:val="20"/>
-                <w:szCs w:val="20"/>
-              </w:rPr>
-            </w:pPr>
-          </w:p>
-        </w:tc>
-      </w:tr>
-      <w:tr>
-        <w:tc>
-          <w:tcPr>
-            <w:tcW w:w="2069" w:type="dxa"/>
-          </w:tcPr>
-          <w:p>
-            <w:pPr>
-              <w:ind w:firstLine="0"/>
-              <w:rPr>
-                <w:rFonts w:asciiTheme="majorHAnsi" w:hAnsiTheme="majorHAnsi"/>
-                <w:sz w:val="20"/>
-                <w:szCs w:val="20"/>
-              </w:rPr>
-            </w:pPr>
-            <w:r>
-              <w:rPr>
-                <w:rFonts w:asciiTheme="majorHAnsi" w:hAnsiTheme="majorHAnsi"/>
-                <w:sz w:val="20"/>
-                <w:szCs w:val="20"/>
-              </w:rPr>
-              <w:t>14/07/2023</w:t>
-            </w:r>
-          </w:p>
-        </w:tc>
-        <w:tc>
-          <w:tcPr>
-            <w:tcW w:w="4872" w:type="dxa"/>
-          </w:tcPr>
-          <w:p>
-            <w:pPr>
-              <w:ind w:firstLine="0"/>
-              <w:rPr>
-                <w:rFonts w:asciiTheme="majorHAnsi" w:hAnsiTheme="majorHAnsi"/>
-                <w:sz w:val="20"/>
-                <w:szCs w:val="20"/>
-              </w:rPr>
-            </w:pPr>
-          </w:p>
-        </w:tc>
-      </w:tr>
-      <w:tr>
-        <w:tc>
-          <w:tcPr>
-            <w:tcW w:w="2069" w:type="dxa"/>
-          </w:tcPr>
-          <w:p>
-            <w:pPr>
-              <w:ind w:firstLine="0"/>
-              <w:rPr>
-                <w:rFonts w:asciiTheme="majorHAnsi" w:hAnsiTheme="majorHAnsi"/>
-                <w:sz w:val="20"/>
-                <w:szCs w:val="20"/>
-              </w:rPr>
-            </w:pPr>
-            <w:r>
-              <w:rPr>
-                <w:rFonts w:asciiTheme="majorHAnsi" w:hAnsiTheme="majorHAnsi"/>
-                <w:sz w:val="20"/>
-                <w:szCs w:val="20"/>
-              </w:rPr>
               <w:t>15/07/2023</w:t>
             </w:r>
           </w:p>
@@ -6131,887 +6217,887 @@
                 <w:sz w:val="20"/>
                 <w:szCs w:val="20"/>
               </w:rPr>
+              <w:t>17/07/2023</w:t>
+            </w:r>
+          </w:p>
+        </w:tc>
+        <w:tc>
+          <w:tcPr>
+            <w:tcW w:w="4872" w:type="dxa"/>
+          </w:tcPr>
+          <w:p>
+            <w:pPr>
+              <w:ind w:firstLine="0"/>
+              <w:rPr>
+                <w:rFonts w:asciiTheme="majorHAnsi" w:hAnsiTheme="majorHAnsi"/>
+                <w:sz w:val="20"/>
+                <w:szCs w:val="20"/>
+              </w:rPr>
+            </w:pPr>
+          </w:p>
+        </w:tc>
+      </w:tr>
+      <w:tr>
+        <w:tc>
+          <w:tcPr>
+            <w:tcW w:w="2069" w:type="dxa"/>
+          </w:tcPr>
+          <w:p>
+            <w:pPr>
+              <w:ind w:firstLine="0"/>
+              <w:rPr>
+                <w:rFonts w:asciiTheme="majorHAnsi" w:hAnsiTheme="majorHAnsi"/>
+                <w:sz w:val="20"/>
+                <w:szCs w:val="20"/>
+              </w:rPr>
+            </w:pPr>
+            <w:r>
+              <w:rPr>
+                <w:rFonts w:asciiTheme="majorHAnsi" w:hAnsiTheme="majorHAnsi"/>
+                <w:sz w:val="20"/>
+                <w:szCs w:val="20"/>
+              </w:rPr>
+              <w:t>18/07/2023</w:t>
+            </w:r>
+          </w:p>
+        </w:tc>
+        <w:tc>
+          <w:tcPr>
+            <w:tcW w:w="4872" w:type="dxa"/>
+          </w:tcPr>
+          <w:p>
+            <w:pPr>
+              <w:ind w:firstLine="0"/>
+              <w:rPr>
+                <w:rFonts w:asciiTheme="majorHAnsi" w:hAnsiTheme="majorHAnsi"/>
+                <w:sz w:val="20"/>
+                <w:szCs w:val="20"/>
+              </w:rPr>
+            </w:pPr>
+          </w:p>
+        </w:tc>
+      </w:tr>
+      <w:tr>
+        <w:tc>
+          <w:tcPr>
+            <w:tcW w:w="2069" w:type="dxa"/>
+          </w:tcPr>
+          <w:p>
+            <w:pPr>
+              <w:ind w:firstLine="0"/>
+              <w:rPr>
+                <w:rFonts w:asciiTheme="majorHAnsi" w:hAnsiTheme="majorHAnsi"/>
+                <w:sz w:val="20"/>
+                <w:szCs w:val="20"/>
+              </w:rPr>
+            </w:pPr>
+            <w:r>
+              <w:rPr>
+                <w:rFonts w:asciiTheme="majorHAnsi" w:hAnsiTheme="majorHAnsi"/>
+                <w:sz w:val="20"/>
+                <w:szCs w:val="20"/>
+              </w:rPr>
+              <w:t>19/07/2023</w:t>
+            </w:r>
+          </w:p>
+        </w:tc>
+        <w:tc>
+          <w:tcPr>
+            <w:tcW w:w="4872" w:type="dxa"/>
+          </w:tcPr>
+          <w:p>
+            <w:pPr>
+              <w:ind w:firstLine="0"/>
+              <w:rPr>
+                <w:rFonts w:asciiTheme="majorHAnsi" w:hAnsiTheme="majorHAnsi"/>
+                <w:sz w:val="20"/>
+                <w:szCs w:val="20"/>
+              </w:rPr>
+            </w:pPr>
+          </w:p>
+        </w:tc>
+      </w:tr>
+      <w:tr>
+        <w:tc>
+          <w:tcPr>
+            <w:tcW w:w="2069" w:type="dxa"/>
+          </w:tcPr>
+          <w:p>
+            <w:pPr>
+              <w:ind w:firstLine="0"/>
+              <w:rPr>
+                <w:rFonts w:asciiTheme="majorHAnsi" w:hAnsiTheme="majorHAnsi"/>
+                <w:sz w:val="20"/>
+                <w:szCs w:val="20"/>
+              </w:rPr>
+            </w:pPr>
+            <w:r>
+              <w:rPr>
+                <w:rFonts w:asciiTheme="majorHAnsi" w:hAnsiTheme="majorHAnsi"/>
+                <w:sz w:val="20"/>
+                <w:szCs w:val="20"/>
+              </w:rPr>
+              <w:t>20/07/2023</w:t>
+            </w:r>
+          </w:p>
+        </w:tc>
+        <w:tc>
+          <w:tcPr>
+            <w:tcW w:w="4872" w:type="dxa"/>
+          </w:tcPr>
+          <w:p>
+            <w:pPr>
+              <w:ind w:firstLine="0"/>
+              <w:rPr>
+                <w:rFonts w:asciiTheme="majorHAnsi" w:hAnsiTheme="majorHAnsi"/>
+                <w:sz w:val="20"/>
+                <w:szCs w:val="20"/>
+              </w:rPr>
+            </w:pPr>
+          </w:p>
+        </w:tc>
+      </w:tr>
+      <w:tr>
+        <w:tc>
+          <w:tcPr>
+            <w:tcW w:w="2069" w:type="dxa"/>
+          </w:tcPr>
+          <w:p>
+            <w:pPr>
+              <w:ind w:firstLine="0"/>
+              <w:rPr>
+                <w:rFonts w:asciiTheme="majorHAnsi" w:hAnsiTheme="majorHAnsi"/>
+                <w:sz w:val="20"/>
+                <w:szCs w:val="20"/>
+              </w:rPr>
+            </w:pPr>
+            <w:r>
+              <w:rPr>
+                <w:rFonts w:asciiTheme="majorHAnsi" w:hAnsiTheme="majorHAnsi"/>
+                <w:sz w:val="20"/>
+                <w:szCs w:val="20"/>
+              </w:rPr>
+              <w:t>21/07/2023</w:t>
+            </w:r>
+          </w:p>
+        </w:tc>
+        <w:tc>
+          <w:tcPr>
+            <w:tcW w:w="4872" w:type="dxa"/>
+          </w:tcPr>
+          <w:p>
+            <w:pPr>
+              <w:ind w:firstLine="0"/>
+              <w:rPr>
+                <w:rFonts w:asciiTheme="majorHAnsi" w:hAnsiTheme="majorHAnsi"/>
+                <w:sz w:val="20"/>
+                <w:szCs w:val="20"/>
+              </w:rPr>
+            </w:pPr>
+          </w:p>
+        </w:tc>
+      </w:tr>
+      <w:tr>
+        <w:tc>
+          <w:tcPr>
+            <w:tcW w:w="2069" w:type="dxa"/>
+          </w:tcPr>
+          <w:p>
+            <w:pPr>
+              <w:ind w:firstLine="0"/>
+              <w:rPr>
+                <w:rFonts w:asciiTheme="majorHAnsi" w:hAnsiTheme="majorHAnsi"/>
+                <w:sz w:val="20"/>
+                <w:szCs w:val="20"/>
+              </w:rPr>
+            </w:pPr>
+            <w:r>
+              <w:rPr>
+                <w:rFonts w:asciiTheme="majorHAnsi" w:hAnsiTheme="majorHAnsi"/>
+                <w:sz w:val="20"/>
+                <w:szCs w:val="20"/>
+              </w:rPr>
+              <w:t>22/07/2023</w:t>
+            </w:r>
+          </w:p>
+        </w:tc>
+        <w:tc>
+          <w:tcPr>
+            <w:tcW w:w="4872" w:type="dxa"/>
+          </w:tcPr>
+          <w:p>
+            <w:pPr>
+              <w:ind w:firstLine="0"/>
+              <w:rPr>
+                <w:rFonts w:asciiTheme="majorHAnsi" w:hAnsiTheme="majorHAnsi"/>
+                <w:sz w:val="20"/>
+                <w:szCs w:val="20"/>
+              </w:rPr>
+            </w:pPr>
+          </w:p>
+        </w:tc>
+      </w:tr>
+      <w:tr>
+        <w:tc>
+          <w:tcPr>
+            <w:tcW w:w="2069" w:type="dxa"/>
+          </w:tcPr>
+          <w:p>
+            <w:pPr>
+              <w:ind w:firstLine="0"/>
+              <w:rPr>
+                <w:rFonts w:asciiTheme="majorHAnsi" w:hAnsiTheme="majorHAnsi"/>
+                <w:sz w:val="20"/>
+                <w:szCs w:val="20"/>
+              </w:rPr>
+            </w:pPr>
+            <w:r>
+              <w:rPr>
+                <w:rFonts w:asciiTheme="majorHAnsi" w:hAnsiTheme="majorHAnsi"/>
+                <w:sz w:val="20"/>
+                <w:szCs w:val="20"/>
+              </w:rPr>
+              <w:t>23/07/2023</w:t>
+            </w:r>
+          </w:p>
+        </w:tc>
+        <w:tc>
+          <w:tcPr>
+            <w:tcW w:w="4872" w:type="dxa"/>
+          </w:tcPr>
+          <w:p>
+            <w:pPr>
+              <w:ind w:firstLine="0"/>
+              <w:rPr>
+                <w:rFonts w:asciiTheme="majorHAnsi" w:hAnsiTheme="majorHAnsi"/>
+                <w:sz w:val="20"/>
+                <w:szCs w:val="20"/>
+              </w:rPr>
+            </w:pPr>
+          </w:p>
+        </w:tc>
+      </w:tr>
+      <w:tr>
+        <w:tc>
+          <w:tcPr>
+            <w:tcW w:w="2069" w:type="dxa"/>
+          </w:tcPr>
+          <w:p>
+            <w:pPr>
+              <w:ind w:firstLine="0"/>
+              <w:rPr>
+                <w:rFonts w:asciiTheme="majorHAnsi" w:hAnsiTheme="majorHAnsi"/>
+                <w:sz w:val="20"/>
+                <w:szCs w:val="20"/>
+              </w:rPr>
+            </w:pPr>
+            <w:r>
+              <w:rPr>
+                <w:rFonts w:asciiTheme="majorHAnsi" w:hAnsiTheme="majorHAnsi"/>
+                <w:sz w:val="20"/>
+                <w:szCs w:val="20"/>
+              </w:rPr>
+              <w:t>24/07/2023</w:t>
+            </w:r>
+          </w:p>
+        </w:tc>
+        <w:tc>
+          <w:tcPr>
+            <w:tcW w:w="4872" w:type="dxa"/>
+          </w:tcPr>
+          <w:p>
+            <w:pPr>
+              <w:ind w:firstLine="0"/>
+              <w:rPr>
+                <w:rFonts w:asciiTheme="majorHAnsi" w:hAnsiTheme="majorHAnsi"/>
+                <w:sz w:val="20"/>
+                <w:szCs w:val="20"/>
+              </w:rPr>
+            </w:pPr>
+          </w:p>
+        </w:tc>
+      </w:tr>
+      <w:tr>
+        <w:tc>
+          <w:tcPr>
+            <w:tcW w:w="2069" w:type="dxa"/>
+          </w:tcPr>
+          <w:p>
+            <w:pPr>
+              <w:ind w:firstLine="0"/>
+              <w:rPr>
+                <w:rFonts w:asciiTheme="majorHAnsi" w:hAnsiTheme="majorHAnsi"/>
+                <w:sz w:val="20"/>
+                <w:szCs w:val="20"/>
+              </w:rPr>
+            </w:pPr>
+            <w:r>
+              <w:rPr>
+                <w:rFonts w:asciiTheme="majorHAnsi" w:hAnsiTheme="majorHAnsi"/>
+                <w:sz w:val="20"/>
+                <w:szCs w:val="20"/>
+              </w:rPr>
+              <w:t>25/07/2023</w:t>
+            </w:r>
+          </w:p>
+        </w:tc>
+        <w:tc>
+          <w:tcPr>
+            <w:tcW w:w="4872" w:type="dxa"/>
+          </w:tcPr>
+          <w:p>
+            <w:pPr>
+              <w:ind w:firstLine="0"/>
+              <w:rPr>
+                <w:rFonts w:asciiTheme="majorHAnsi" w:hAnsiTheme="majorHAnsi"/>
+                <w:sz w:val="20"/>
+                <w:szCs w:val="20"/>
+              </w:rPr>
+            </w:pPr>
+          </w:p>
+        </w:tc>
+      </w:tr>
+      <w:tr>
+        <w:tc>
+          <w:tcPr>
+            <w:tcW w:w="2069" w:type="dxa"/>
+          </w:tcPr>
+          <w:p>
+            <w:pPr>
+              <w:ind w:firstLine="0"/>
+              <w:rPr>
+                <w:rFonts w:asciiTheme="majorHAnsi" w:hAnsiTheme="majorHAnsi"/>
+                <w:sz w:val="20"/>
+                <w:szCs w:val="20"/>
+              </w:rPr>
+            </w:pPr>
+            <w:r>
+              <w:rPr>
+                <w:rFonts w:asciiTheme="majorHAnsi" w:hAnsiTheme="majorHAnsi"/>
+                <w:sz w:val="20"/>
+                <w:szCs w:val="20"/>
+              </w:rPr>
+              <w:t>26/07/2023</w:t>
+            </w:r>
+          </w:p>
+        </w:tc>
+        <w:tc>
+          <w:tcPr>
+            <w:tcW w:w="4872" w:type="dxa"/>
+          </w:tcPr>
+          <w:p>
+            <w:pPr>
+              <w:ind w:firstLine="0"/>
+              <w:rPr>
+                <w:rFonts w:asciiTheme="majorHAnsi" w:hAnsiTheme="majorHAnsi"/>
+                <w:sz w:val="20"/>
+                <w:szCs w:val="20"/>
+              </w:rPr>
+            </w:pPr>
+          </w:p>
+        </w:tc>
+      </w:tr>
+      <w:tr>
+        <w:tc>
+          <w:tcPr>
+            <w:tcW w:w="2069" w:type="dxa"/>
+          </w:tcPr>
+          <w:p>
+            <w:pPr>
+              <w:ind w:firstLine="0"/>
+              <w:rPr>
+                <w:rFonts w:asciiTheme="majorHAnsi" w:hAnsiTheme="majorHAnsi"/>
+                <w:sz w:val="20"/>
+                <w:szCs w:val="20"/>
+              </w:rPr>
+            </w:pPr>
+            <w:r>
+              <w:rPr>
+                <w:rFonts w:asciiTheme="majorHAnsi" w:hAnsiTheme="majorHAnsi"/>
+                <w:sz w:val="20"/>
+                <w:szCs w:val="20"/>
+              </w:rPr>
+              <w:t>27/07/2023</w:t>
+            </w:r>
+          </w:p>
+        </w:tc>
+        <w:tc>
+          <w:tcPr>
+            <w:tcW w:w="4872" w:type="dxa"/>
+          </w:tcPr>
+          <w:p>
+            <w:pPr>
+              <w:ind w:firstLine="0"/>
+              <w:rPr>
+                <w:rFonts w:asciiTheme="majorHAnsi" w:hAnsiTheme="majorHAnsi"/>
+                <w:sz w:val="20"/>
+                <w:szCs w:val="20"/>
+              </w:rPr>
+            </w:pPr>
+          </w:p>
+        </w:tc>
+      </w:tr>
+      <w:tr>
+        <w:tc>
+          <w:tcPr>
+            <w:tcW w:w="2069" w:type="dxa"/>
+          </w:tcPr>
+          <w:p>
+            <w:pPr>
+              <w:ind w:firstLine="0"/>
+              <w:rPr>
+                <w:rFonts w:asciiTheme="majorHAnsi" w:hAnsiTheme="majorHAnsi"/>
+                <w:sz w:val="20"/>
+                <w:szCs w:val="20"/>
+              </w:rPr>
+            </w:pPr>
+            <w:r>
+              <w:rPr>
+                <w:rFonts w:asciiTheme="majorHAnsi" w:hAnsiTheme="majorHAnsi"/>
+                <w:sz w:val="20"/>
+                <w:szCs w:val="20"/>
+              </w:rPr>
+              <w:t>28/07/2023</w:t>
+            </w:r>
+          </w:p>
+        </w:tc>
+        <w:tc>
+          <w:tcPr>
+            <w:tcW w:w="4872" w:type="dxa"/>
+          </w:tcPr>
+          <w:p>
+            <w:pPr>
+              <w:ind w:firstLine="0"/>
+              <w:rPr>
+                <w:rFonts w:asciiTheme="majorHAnsi" w:hAnsiTheme="majorHAnsi"/>
+                <w:sz w:val="20"/>
+                <w:szCs w:val="20"/>
+              </w:rPr>
+            </w:pPr>
+          </w:p>
+        </w:tc>
+      </w:tr>
+      <w:tr>
+        <w:tc>
+          <w:tcPr>
+            <w:tcW w:w="2069" w:type="dxa"/>
+          </w:tcPr>
+          <w:p>
+            <w:pPr>
+              <w:ind w:firstLine="0"/>
+              <w:rPr>
+                <w:rFonts w:asciiTheme="majorHAnsi" w:hAnsiTheme="majorHAnsi"/>
+                <w:sz w:val="20"/>
+                <w:szCs w:val="20"/>
+              </w:rPr>
+            </w:pPr>
+            <w:r>
+              <w:rPr>
+                <w:rFonts w:asciiTheme="majorHAnsi" w:hAnsiTheme="majorHAnsi"/>
+                <w:sz w:val="20"/>
+                <w:szCs w:val="20"/>
+              </w:rPr>
+              <w:t>29/07/2023</w:t>
+            </w:r>
+          </w:p>
+        </w:tc>
+        <w:tc>
+          <w:tcPr>
+            <w:tcW w:w="4872" w:type="dxa"/>
+          </w:tcPr>
+          <w:p>
+            <w:pPr>
+              <w:ind w:firstLine="0"/>
+              <w:rPr>
+                <w:rFonts w:asciiTheme="majorHAnsi" w:hAnsiTheme="majorHAnsi"/>
+                <w:sz w:val="20"/>
+                <w:szCs w:val="20"/>
+              </w:rPr>
+            </w:pPr>
+          </w:p>
+        </w:tc>
+      </w:tr>
+      <w:tr>
+        <w:tc>
+          <w:tcPr>
+            <w:tcW w:w="2069" w:type="dxa"/>
+          </w:tcPr>
+          <w:p>
+            <w:pPr>
+              <w:ind w:firstLine="0"/>
+              <w:rPr>
+                <w:rFonts w:asciiTheme="majorHAnsi" w:hAnsiTheme="majorHAnsi"/>
+                <w:sz w:val="20"/>
+                <w:szCs w:val="20"/>
+              </w:rPr>
+            </w:pPr>
+            <w:r>
+              <w:rPr>
+                <w:rFonts w:asciiTheme="majorHAnsi" w:hAnsiTheme="majorHAnsi"/>
+                <w:sz w:val="20"/>
+                <w:szCs w:val="20"/>
+              </w:rPr>
+              <w:t>30/07/2023</w:t>
+            </w:r>
+          </w:p>
+        </w:tc>
+        <w:tc>
+          <w:tcPr>
+            <w:tcW w:w="4872" w:type="dxa"/>
+          </w:tcPr>
+          <w:p>
+            <w:pPr>
+              <w:ind w:firstLine="0"/>
+              <w:rPr>
+                <w:rFonts w:asciiTheme="majorHAnsi" w:hAnsiTheme="majorHAnsi"/>
+                <w:sz w:val="20"/>
+                <w:szCs w:val="20"/>
+              </w:rPr>
+            </w:pPr>
+          </w:p>
+        </w:tc>
+      </w:tr>
+      <w:tr>
+        <w:tc>
+          <w:tcPr>
+            <w:tcW w:w="2069" w:type="dxa"/>
+          </w:tcPr>
+          <w:p>
+            <w:pPr>
+              <w:ind w:firstLine="0"/>
+              <w:rPr>
+                <w:rFonts w:asciiTheme="majorHAnsi" w:hAnsiTheme="majorHAnsi"/>
+                <w:sz w:val="20"/>
+                <w:szCs w:val="20"/>
+              </w:rPr>
+            </w:pPr>
+            <w:r>
+              <w:rPr>
+                <w:rFonts w:asciiTheme="majorHAnsi" w:hAnsiTheme="majorHAnsi"/>
+                <w:sz w:val="20"/>
+                <w:szCs w:val="20"/>
+              </w:rPr>
+              <w:t>31/07/2023</w:t>
+            </w:r>
+          </w:p>
+        </w:tc>
+        <w:tc>
+          <w:tcPr>
+            <w:tcW w:w="4872" w:type="dxa"/>
+          </w:tcPr>
+          <w:p>
+            <w:pPr>
+              <w:ind w:firstLine="0"/>
+              <w:rPr>
+                <w:rFonts w:asciiTheme="majorHAnsi" w:hAnsiTheme="majorHAnsi"/>
+                <w:sz w:val="20"/>
+                <w:szCs w:val="20"/>
+              </w:rPr>
+            </w:pPr>
+          </w:p>
+        </w:tc>
+      </w:tr>
+      <w:tr>
+        <w:tc>
+          <w:tcPr>
+            <w:tcW w:w="2069" w:type="dxa"/>
+          </w:tcPr>
+          <w:p>
+            <w:pPr>
+              <w:ind w:firstLine="0"/>
+              <w:rPr>
+                <w:rFonts w:asciiTheme="majorHAnsi" w:hAnsiTheme="majorHAnsi"/>
+                <w:sz w:val="20"/>
+                <w:szCs w:val="20"/>
+              </w:rPr>
+            </w:pPr>
+            <w:r>
+              <w:rPr>
+                <w:rFonts w:asciiTheme="majorHAnsi" w:hAnsiTheme="majorHAnsi"/>
+                <w:sz w:val="20"/>
+                <w:szCs w:val="20"/>
+              </w:rPr>
+              <w:t>01/08/2023</w:t>
+            </w:r>
+          </w:p>
+        </w:tc>
+        <w:tc>
+          <w:tcPr>
+            <w:tcW w:w="4872" w:type="dxa"/>
+          </w:tcPr>
+          <w:p>
+            <w:pPr>
+              <w:ind w:firstLine="0"/>
+              <w:rPr>
+                <w:rFonts w:asciiTheme="majorHAnsi" w:hAnsiTheme="majorHAnsi"/>
+                <w:sz w:val="20"/>
+                <w:szCs w:val="20"/>
+              </w:rPr>
+            </w:pPr>
+          </w:p>
+        </w:tc>
+      </w:tr>
+      <w:tr>
+        <w:tc>
+          <w:tcPr>
+            <w:tcW w:w="2069" w:type="dxa"/>
+          </w:tcPr>
+          <w:p>
+            <w:pPr>
+              <w:ind w:firstLine="0"/>
+              <w:rPr>
+                <w:rFonts w:asciiTheme="majorHAnsi" w:hAnsiTheme="majorHAnsi"/>
+                <w:sz w:val="20"/>
+                <w:szCs w:val="20"/>
+              </w:rPr>
+            </w:pPr>
+            <w:r>
+              <w:rPr>
+                <w:rFonts w:asciiTheme="majorHAnsi" w:hAnsiTheme="majorHAnsi"/>
+                <w:sz w:val="20"/>
+                <w:szCs w:val="20"/>
+              </w:rPr>
+              <w:t>02/08/2023</w:t>
+            </w:r>
+          </w:p>
+        </w:tc>
+        <w:tc>
+          <w:tcPr>
+            <w:tcW w:w="4872" w:type="dxa"/>
+          </w:tcPr>
+          <w:p>
+            <w:pPr>
+              <w:ind w:firstLine="0"/>
+              <w:rPr>
+                <w:rFonts w:asciiTheme="majorHAnsi" w:hAnsiTheme="majorHAnsi"/>
+                <w:sz w:val="20"/>
+                <w:szCs w:val="20"/>
+              </w:rPr>
+            </w:pPr>
+          </w:p>
+        </w:tc>
+      </w:tr>
+      <w:tr>
+        <w:tc>
+          <w:tcPr>
+            <w:tcW w:w="2069" w:type="dxa"/>
+          </w:tcPr>
+          <w:p>
+            <w:pPr>
+              <w:ind w:firstLine="0"/>
+              <w:rPr>
+                <w:rFonts w:asciiTheme="majorHAnsi" w:hAnsiTheme="majorHAnsi"/>
+                <w:sz w:val="20"/>
+                <w:szCs w:val="20"/>
+              </w:rPr>
+            </w:pPr>
+            <w:r>
+              <w:rPr>
+                <w:rFonts w:asciiTheme="majorHAnsi" w:hAnsiTheme="majorHAnsi"/>
+                <w:sz w:val="20"/>
+                <w:szCs w:val="20"/>
+              </w:rPr>
+              <w:t>03/08/2023</w:t>
+            </w:r>
+          </w:p>
+        </w:tc>
+        <w:tc>
+          <w:tcPr>
+            <w:tcW w:w="4872" w:type="dxa"/>
+          </w:tcPr>
+          <w:p>
+            <w:pPr>
+              <w:ind w:firstLine="0"/>
+              <w:rPr>
+                <w:rFonts w:asciiTheme="majorHAnsi" w:hAnsiTheme="majorHAnsi"/>
+                <w:sz w:val="20"/>
+                <w:szCs w:val="20"/>
+              </w:rPr>
+            </w:pPr>
+          </w:p>
+        </w:tc>
+      </w:tr>
+      <w:tr>
+        <w:tc>
+          <w:tcPr>
+            <w:tcW w:w="2069" w:type="dxa"/>
+          </w:tcPr>
+          <w:p>
+            <w:pPr>
+              <w:ind w:firstLine="0"/>
+              <w:rPr>
+                <w:rFonts w:asciiTheme="majorHAnsi" w:hAnsiTheme="majorHAnsi"/>
+                <w:sz w:val="20"/>
+                <w:szCs w:val="20"/>
+              </w:rPr>
+            </w:pPr>
+            <w:r>
+              <w:rPr>
+                <w:rFonts w:asciiTheme="majorHAnsi" w:hAnsiTheme="majorHAnsi"/>
+                <w:sz w:val="20"/>
+                <w:szCs w:val="20"/>
+              </w:rPr>
+              <w:t>04/08/2023</w:t>
+            </w:r>
+          </w:p>
+        </w:tc>
+        <w:tc>
+          <w:tcPr>
+            <w:tcW w:w="4872" w:type="dxa"/>
+          </w:tcPr>
+          <w:p>
+            <w:pPr>
+              <w:ind w:firstLine="0"/>
+              <w:rPr>
+                <w:rFonts w:asciiTheme="majorHAnsi" w:hAnsiTheme="majorHAnsi"/>
+                <w:sz w:val="20"/>
+                <w:szCs w:val="20"/>
+              </w:rPr>
+            </w:pPr>
+          </w:p>
+        </w:tc>
+      </w:tr>
+      <w:tr>
+        <w:tc>
+          <w:tcPr>
+            <w:tcW w:w="2069" w:type="dxa"/>
+          </w:tcPr>
+          <w:p>
+            <w:pPr>
+              <w:ind w:firstLine="0"/>
+              <w:rPr>
+                <w:rFonts w:asciiTheme="majorHAnsi" w:hAnsiTheme="majorHAnsi"/>
+                <w:sz w:val="20"/>
+                <w:szCs w:val="20"/>
+              </w:rPr>
+            </w:pPr>
+            <w:r>
+              <w:rPr>
+                <w:rFonts w:asciiTheme="majorHAnsi" w:hAnsiTheme="majorHAnsi"/>
+                <w:sz w:val="20"/>
+                <w:szCs w:val="20"/>
+              </w:rPr>
+              <w:t>05/08/2023</w:t>
+            </w:r>
+          </w:p>
+        </w:tc>
+        <w:tc>
+          <w:tcPr>
+            <w:tcW w:w="4872" w:type="dxa"/>
+          </w:tcPr>
+          <w:p>
+            <w:pPr>
+              <w:ind w:firstLine="0"/>
+              <w:rPr>
+                <w:rFonts w:asciiTheme="majorHAnsi" w:hAnsiTheme="majorHAnsi"/>
+                <w:sz w:val="20"/>
+                <w:szCs w:val="20"/>
+              </w:rPr>
+            </w:pPr>
+          </w:p>
+        </w:tc>
+      </w:tr>
+      <w:tr>
+        <w:tc>
+          <w:tcPr>
+            <w:tcW w:w="2069" w:type="dxa"/>
+          </w:tcPr>
+          <w:p>
+            <w:pPr>
+              <w:ind w:firstLine="0"/>
+              <w:rPr>
+                <w:rFonts w:asciiTheme="majorHAnsi" w:hAnsiTheme="majorHAnsi"/>
+                <w:sz w:val="20"/>
+                <w:szCs w:val="20"/>
+              </w:rPr>
+            </w:pPr>
+            <w:r>
+              <w:rPr>
+                <w:rFonts w:asciiTheme="majorHAnsi" w:hAnsiTheme="majorHAnsi"/>
+                <w:sz w:val="20"/>
+                <w:szCs w:val="20"/>
+              </w:rPr>
+              <w:t>06/08/2023</w:t>
+            </w:r>
+          </w:p>
+        </w:tc>
+        <w:tc>
+          <w:tcPr>
+            <w:tcW w:w="4872" w:type="dxa"/>
+          </w:tcPr>
+          <w:p>
+            <w:pPr>
+              <w:ind w:firstLine="0"/>
+              <w:rPr>
+                <w:rFonts w:asciiTheme="majorHAnsi" w:hAnsiTheme="majorHAnsi"/>
+                <w:sz w:val="20"/>
+                <w:szCs w:val="20"/>
+              </w:rPr>
+            </w:pPr>
+          </w:p>
+        </w:tc>
+      </w:tr>
+      <w:tr>
+        <w:tc>
+          <w:tcPr>
+            <w:tcW w:w="2069" w:type="dxa"/>
+          </w:tcPr>
+          <w:p>
+            <w:pPr>
+              <w:ind w:firstLine="0"/>
+              <w:rPr>
+                <w:rFonts w:asciiTheme="majorHAnsi" w:hAnsiTheme="majorHAnsi"/>
+                <w:sz w:val="20"/>
+                <w:szCs w:val="20"/>
+              </w:rPr>
+            </w:pPr>
+            <w:r>
+              <w:rPr>
+                <w:rFonts w:asciiTheme="majorHAnsi" w:hAnsiTheme="majorHAnsi"/>
+                <w:sz w:val="20"/>
+                <w:szCs w:val="20"/>
+              </w:rPr>
+              <w:t>07/08/2023</w:t>
+            </w:r>
+          </w:p>
+        </w:tc>
+        <w:tc>
+          <w:tcPr>
+            <w:tcW w:w="4872" w:type="dxa"/>
+          </w:tcPr>
+          <w:p>
+            <w:pPr>
+              <w:ind w:firstLine="0"/>
+              <w:rPr>
+                <w:rFonts w:asciiTheme="majorHAnsi" w:hAnsiTheme="majorHAnsi"/>
+                <w:sz w:val="20"/>
+                <w:szCs w:val="20"/>
+              </w:rPr>
+            </w:pPr>
+          </w:p>
+        </w:tc>
+      </w:tr>
+      <w:tr>
+        <w:tc>
+          <w:tcPr>
+            <w:tcW w:w="2069" w:type="dxa"/>
+          </w:tcPr>
+          <w:p>
+            <w:pPr>
+              <w:ind w:firstLine="0"/>
+              <w:rPr>
+                <w:rFonts w:asciiTheme="majorHAnsi" w:hAnsiTheme="majorHAnsi"/>
+                <w:sz w:val="20"/>
+                <w:szCs w:val="20"/>
+              </w:rPr>
+            </w:pPr>
+            <w:r>
+              <w:rPr>
+                <w:rFonts w:asciiTheme="majorHAnsi" w:hAnsiTheme="majorHAnsi"/>
+                <w:sz w:val="20"/>
+                <w:szCs w:val="20"/>
+              </w:rPr>
               <w:lastRenderedPageBreak/>
-              <w:t>17/07/2023</w:t>
-            </w:r>
-          </w:p>
-        </w:tc>
-        <w:tc>
-          <w:tcPr>
-            <w:tcW w:w="4872" w:type="dxa"/>
-          </w:tcPr>
-          <w:p>
-            <w:pPr>
-              <w:ind w:firstLine="0"/>
-              <w:rPr>
-                <w:rFonts w:asciiTheme="majorHAnsi" w:hAnsiTheme="majorHAnsi"/>
-                <w:sz w:val="20"/>
-                <w:szCs w:val="20"/>
-              </w:rPr>
-            </w:pPr>
-          </w:p>
-        </w:tc>
-      </w:tr>
-      <w:tr>
-        <w:tc>
-          <w:tcPr>
-            <w:tcW w:w="2069" w:type="dxa"/>
-          </w:tcPr>
-          <w:p>
-            <w:pPr>
-              <w:ind w:firstLine="0"/>
-              <w:rPr>
-                <w:rFonts w:asciiTheme="majorHAnsi" w:hAnsiTheme="majorHAnsi"/>
-                <w:sz w:val="20"/>
-                <w:szCs w:val="20"/>
-              </w:rPr>
-            </w:pPr>
-            <w:r>
-              <w:rPr>
-                <w:rFonts w:asciiTheme="majorHAnsi" w:hAnsiTheme="majorHAnsi"/>
-                <w:sz w:val="20"/>
-                <w:szCs w:val="20"/>
-              </w:rPr>
-              <w:t>18/07/2023</w:t>
-            </w:r>
-          </w:p>
-        </w:tc>
-        <w:tc>
-          <w:tcPr>
-            <w:tcW w:w="4872" w:type="dxa"/>
-          </w:tcPr>
-          <w:p>
-            <w:pPr>
-              <w:ind w:firstLine="0"/>
-              <w:rPr>
-                <w:rFonts w:asciiTheme="majorHAnsi" w:hAnsiTheme="majorHAnsi"/>
-                <w:sz w:val="20"/>
-                <w:szCs w:val="20"/>
-              </w:rPr>
-            </w:pPr>
-          </w:p>
-        </w:tc>
-      </w:tr>
-      <w:tr>
-        <w:tc>
-          <w:tcPr>
-            <w:tcW w:w="2069" w:type="dxa"/>
-          </w:tcPr>
-          <w:p>
-            <w:pPr>
-              <w:ind w:firstLine="0"/>
-              <w:rPr>
-                <w:rFonts w:asciiTheme="majorHAnsi" w:hAnsiTheme="majorHAnsi"/>
-                <w:sz w:val="20"/>
-                <w:szCs w:val="20"/>
-              </w:rPr>
-            </w:pPr>
-            <w:r>
-              <w:rPr>
-                <w:rFonts w:asciiTheme="majorHAnsi" w:hAnsiTheme="majorHAnsi"/>
-                <w:sz w:val="20"/>
-                <w:szCs w:val="20"/>
-              </w:rPr>
-              <w:t>19/07/2023</w:t>
-            </w:r>
-          </w:p>
-        </w:tc>
-        <w:tc>
-          <w:tcPr>
-            <w:tcW w:w="4872" w:type="dxa"/>
-          </w:tcPr>
-          <w:p>
-            <w:pPr>
-              <w:ind w:firstLine="0"/>
-              <w:rPr>
-                <w:rFonts w:asciiTheme="majorHAnsi" w:hAnsiTheme="majorHAnsi"/>
-                <w:sz w:val="20"/>
-                <w:szCs w:val="20"/>
-              </w:rPr>
-            </w:pPr>
-          </w:p>
-        </w:tc>
-      </w:tr>
-      <w:tr>
-        <w:tc>
-          <w:tcPr>
-            <w:tcW w:w="2069" w:type="dxa"/>
-          </w:tcPr>
-          <w:p>
-            <w:pPr>
-              <w:ind w:firstLine="0"/>
-              <w:rPr>
-                <w:rFonts w:asciiTheme="majorHAnsi" w:hAnsiTheme="majorHAnsi"/>
-                <w:sz w:val="20"/>
-                <w:szCs w:val="20"/>
-              </w:rPr>
-            </w:pPr>
-            <w:r>
-              <w:rPr>
-                <w:rFonts w:asciiTheme="majorHAnsi" w:hAnsiTheme="majorHAnsi"/>
-                <w:sz w:val="20"/>
-                <w:szCs w:val="20"/>
-              </w:rPr>
-              <w:t>20/07/2023</w:t>
-            </w:r>
-          </w:p>
-        </w:tc>
-        <w:tc>
-          <w:tcPr>
-            <w:tcW w:w="4872" w:type="dxa"/>
-          </w:tcPr>
-          <w:p>
-            <w:pPr>
-              <w:ind w:firstLine="0"/>
-              <w:rPr>
-                <w:rFonts w:asciiTheme="majorHAnsi" w:hAnsiTheme="majorHAnsi"/>
-                <w:sz w:val="20"/>
-                <w:szCs w:val="20"/>
-              </w:rPr>
-            </w:pPr>
-          </w:p>
-        </w:tc>
-      </w:tr>
-      <w:tr>
-        <w:tc>
-          <w:tcPr>
-            <w:tcW w:w="2069" w:type="dxa"/>
-          </w:tcPr>
-          <w:p>
-            <w:pPr>
-              <w:ind w:firstLine="0"/>
-              <w:rPr>
-                <w:rFonts w:asciiTheme="majorHAnsi" w:hAnsiTheme="majorHAnsi"/>
-                <w:sz w:val="20"/>
-                <w:szCs w:val="20"/>
-              </w:rPr>
-            </w:pPr>
-            <w:r>
-              <w:rPr>
-                <w:rFonts w:asciiTheme="majorHAnsi" w:hAnsiTheme="majorHAnsi"/>
-                <w:sz w:val="20"/>
-                <w:szCs w:val="20"/>
-              </w:rPr>
-              <w:t>21/07/2023</w:t>
-            </w:r>
-          </w:p>
-        </w:tc>
-        <w:tc>
-          <w:tcPr>
-            <w:tcW w:w="4872" w:type="dxa"/>
-          </w:tcPr>
-          <w:p>
-            <w:pPr>
-              <w:ind w:firstLine="0"/>
-              <w:rPr>
-                <w:rFonts w:asciiTheme="majorHAnsi" w:hAnsiTheme="majorHAnsi"/>
-                <w:sz w:val="20"/>
-                <w:szCs w:val="20"/>
-              </w:rPr>
-            </w:pPr>
-          </w:p>
-        </w:tc>
-      </w:tr>
-      <w:tr>
-        <w:tc>
-          <w:tcPr>
-            <w:tcW w:w="2069" w:type="dxa"/>
-          </w:tcPr>
-          <w:p>
-            <w:pPr>
-              <w:ind w:firstLine="0"/>
-              <w:rPr>
-                <w:rFonts w:asciiTheme="majorHAnsi" w:hAnsiTheme="majorHAnsi"/>
-                <w:sz w:val="20"/>
-                <w:szCs w:val="20"/>
-              </w:rPr>
-            </w:pPr>
-            <w:r>
-              <w:rPr>
-                <w:rFonts w:asciiTheme="majorHAnsi" w:hAnsiTheme="majorHAnsi"/>
-                <w:sz w:val="20"/>
-                <w:szCs w:val="20"/>
-              </w:rPr>
-              <w:t>22/07/2023</w:t>
-            </w:r>
-          </w:p>
-        </w:tc>
-        <w:tc>
-          <w:tcPr>
-            <w:tcW w:w="4872" w:type="dxa"/>
-          </w:tcPr>
-          <w:p>
-            <w:pPr>
-              <w:ind w:firstLine="0"/>
-              <w:rPr>
-                <w:rFonts w:asciiTheme="majorHAnsi" w:hAnsiTheme="majorHAnsi"/>
-                <w:sz w:val="20"/>
-                <w:szCs w:val="20"/>
-              </w:rPr>
-            </w:pPr>
-          </w:p>
-        </w:tc>
-      </w:tr>
-      <w:tr>
-        <w:tc>
-          <w:tcPr>
-            <w:tcW w:w="2069" w:type="dxa"/>
-          </w:tcPr>
-          <w:p>
-            <w:pPr>
-              <w:ind w:firstLine="0"/>
-              <w:rPr>
-                <w:rFonts w:asciiTheme="majorHAnsi" w:hAnsiTheme="majorHAnsi"/>
-                <w:sz w:val="20"/>
-                <w:szCs w:val="20"/>
-              </w:rPr>
-            </w:pPr>
-            <w:r>
-              <w:rPr>
-                <w:rFonts w:asciiTheme="majorHAnsi" w:hAnsiTheme="majorHAnsi"/>
-                <w:sz w:val="20"/>
-                <w:szCs w:val="20"/>
-              </w:rPr>
-              <w:t>23/07/2023</w:t>
-            </w:r>
-          </w:p>
-        </w:tc>
-        <w:tc>
-          <w:tcPr>
-            <w:tcW w:w="4872" w:type="dxa"/>
-          </w:tcPr>
-          <w:p>
-            <w:pPr>
-              <w:ind w:firstLine="0"/>
-              <w:rPr>
-                <w:rFonts w:asciiTheme="majorHAnsi" w:hAnsiTheme="majorHAnsi"/>
-                <w:sz w:val="20"/>
-                <w:szCs w:val="20"/>
-              </w:rPr>
-            </w:pPr>
-          </w:p>
-        </w:tc>
-      </w:tr>
-      <w:tr>
-        <w:tc>
-          <w:tcPr>
-            <w:tcW w:w="2069" w:type="dxa"/>
-          </w:tcPr>
-          <w:p>
-            <w:pPr>
-              <w:ind w:firstLine="0"/>
-              <w:rPr>
-                <w:rFonts w:asciiTheme="majorHAnsi" w:hAnsiTheme="majorHAnsi"/>
-                <w:sz w:val="20"/>
-                <w:szCs w:val="20"/>
-              </w:rPr>
-            </w:pPr>
-            <w:r>
-              <w:rPr>
-                <w:rFonts w:asciiTheme="majorHAnsi" w:hAnsiTheme="majorHAnsi"/>
-                <w:sz w:val="20"/>
-                <w:szCs w:val="20"/>
-              </w:rPr>
-              <w:t>24/07/2023</w:t>
-            </w:r>
-          </w:p>
-        </w:tc>
-        <w:tc>
-          <w:tcPr>
-            <w:tcW w:w="4872" w:type="dxa"/>
-          </w:tcPr>
-          <w:p>
-            <w:pPr>
-              <w:ind w:firstLine="0"/>
-              <w:rPr>
-                <w:rFonts w:asciiTheme="majorHAnsi" w:hAnsiTheme="majorHAnsi"/>
-                <w:sz w:val="20"/>
-                <w:szCs w:val="20"/>
-              </w:rPr>
-            </w:pPr>
-          </w:p>
-        </w:tc>
-      </w:tr>
-      <w:tr>
-        <w:tc>
-          <w:tcPr>
-            <w:tcW w:w="2069" w:type="dxa"/>
-          </w:tcPr>
-          <w:p>
-            <w:pPr>
-              <w:ind w:firstLine="0"/>
-              <w:rPr>
-                <w:rFonts w:asciiTheme="majorHAnsi" w:hAnsiTheme="majorHAnsi"/>
-                <w:sz w:val="20"/>
-                <w:szCs w:val="20"/>
-              </w:rPr>
-            </w:pPr>
-            <w:r>
-              <w:rPr>
-                <w:rFonts w:asciiTheme="majorHAnsi" w:hAnsiTheme="majorHAnsi"/>
-                <w:sz w:val="20"/>
-                <w:szCs w:val="20"/>
-              </w:rPr>
-              <w:t>25/07/2023</w:t>
-            </w:r>
-          </w:p>
-        </w:tc>
-        <w:tc>
-          <w:tcPr>
-            <w:tcW w:w="4872" w:type="dxa"/>
-          </w:tcPr>
-          <w:p>
-            <w:pPr>
-              <w:ind w:firstLine="0"/>
-              <w:rPr>
-                <w:rFonts w:asciiTheme="majorHAnsi" w:hAnsiTheme="majorHAnsi"/>
-                <w:sz w:val="20"/>
-                <w:szCs w:val="20"/>
-              </w:rPr>
-            </w:pPr>
-          </w:p>
-        </w:tc>
-      </w:tr>
-      <w:tr>
-        <w:tc>
-          <w:tcPr>
-            <w:tcW w:w="2069" w:type="dxa"/>
-          </w:tcPr>
-          <w:p>
-            <w:pPr>
-              <w:ind w:firstLine="0"/>
-              <w:rPr>
-                <w:rFonts w:asciiTheme="majorHAnsi" w:hAnsiTheme="majorHAnsi"/>
-                <w:sz w:val="20"/>
-                <w:szCs w:val="20"/>
-              </w:rPr>
-            </w:pPr>
-            <w:r>
-              <w:rPr>
-                <w:rFonts w:asciiTheme="majorHAnsi" w:hAnsiTheme="majorHAnsi"/>
-                <w:sz w:val="20"/>
-                <w:szCs w:val="20"/>
-              </w:rPr>
-              <w:t>26/07/2023</w:t>
-            </w:r>
-          </w:p>
-        </w:tc>
-        <w:tc>
-          <w:tcPr>
-            <w:tcW w:w="4872" w:type="dxa"/>
-          </w:tcPr>
-          <w:p>
-            <w:pPr>
-              <w:ind w:firstLine="0"/>
-              <w:rPr>
-                <w:rFonts w:asciiTheme="majorHAnsi" w:hAnsiTheme="majorHAnsi"/>
-                <w:sz w:val="20"/>
-                <w:szCs w:val="20"/>
-              </w:rPr>
-            </w:pPr>
-          </w:p>
-        </w:tc>
-      </w:tr>
-      <w:tr>
-        <w:tc>
-          <w:tcPr>
-            <w:tcW w:w="2069" w:type="dxa"/>
-          </w:tcPr>
-          <w:p>
-            <w:pPr>
-              <w:ind w:firstLine="0"/>
-              <w:rPr>
-                <w:rFonts w:asciiTheme="majorHAnsi" w:hAnsiTheme="majorHAnsi"/>
-                <w:sz w:val="20"/>
-                <w:szCs w:val="20"/>
-              </w:rPr>
-            </w:pPr>
-            <w:r>
-              <w:rPr>
-                <w:rFonts w:asciiTheme="majorHAnsi" w:hAnsiTheme="majorHAnsi"/>
-                <w:sz w:val="20"/>
-                <w:szCs w:val="20"/>
-              </w:rPr>
-              <w:t>27/07/2023</w:t>
-            </w:r>
-          </w:p>
-        </w:tc>
-        <w:tc>
-          <w:tcPr>
-            <w:tcW w:w="4872" w:type="dxa"/>
-          </w:tcPr>
-          <w:p>
-            <w:pPr>
-              <w:ind w:firstLine="0"/>
-              <w:rPr>
-                <w:rFonts w:asciiTheme="majorHAnsi" w:hAnsiTheme="majorHAnsi"/>
-                <w:sz w:val="20"/>
-                <w:szCs w:val="20"/>
-              </w:rPr>
-            </w:pPr>
-          </w:p>
-        </w:tc>
-      </w:tr>
-      <w:tr>
-        <w:tc>
-          <w:tcPr>
-            <w:tcW w:w="2069" w:type="dxa"/>
-          </w:tcPr>
-          <w:p>
-            <w:pPr>
-              <w:ind w:firstLine="0"/>
-              <w:rPr>
-                <w:rFonts w:asciiTheme="majorHAnsi" w:hAnsiTheme="majorHAnsi"/>
-                <w:sz w:val="20"/>
-                <w:szCs w:val="20"/>
-              </w:rPr>
-            </w:pPr>
-            <w:r>
-              <w:rPr>
-                <w:rFonts w:asciiTheme="majorHAnsi" w:hAnsiTheme="majorHAnsi"/>
-                <w:sz w:val="20"/>
-                <w:szCs w:val="20"/>
-              </w:rPr>
-              <w:t>28/07/2023</w:t>
-            </w:r>
-          </w:p>
-        </w:tc>
-        <w:tc>
-          <w:tcPr>
-            <w:tcW w:w="4872" w:type="dxa"/>
-          </w:tcPr>
-          <w:p>
-            <w:pPr>
-              <w:ind w:firstLine="0"/>
-              <w:rPr>
-                <w:rFonts w:asciiTheme="majorHAnsi" w:hAnsiTheme="majorHAnsi"/>
-                <w:sz w:val="20"/>
-                <w:szCs w:val="20"/>
-              </w:rPr>
-            </w:pPr>
-          </w:p>
-        </w:tc>
-      </w:tr>
-      <w:tr>
-        <w:tc>
-          <w:tcPr>
-            <w:tcW w:w="2069" w:type="dxa"/>
-          </w:tcPr>
-          <w:p>
-            <w:pPr>
-              <w:ind w:firstLine="0"/>
-              <w:rPr>
-                <w:rFonts w:asciiTheme="majorHAnsi" w:hAnsiTheme="majorHAnsi"/>
-                <w:sz w:val="20"/>
-                <w:szCs w:val="20"/>
-              </w:rPr>
-            </w:pPr>
-            <w:r>
-              <w:rPr>
-                <w:rFonts w:asciiTheme="majorHAnsi" w:hAnsiTheme="majorHAnsi"/>
-                <w:sz w:val="20"/>
-                <w:szCs w:val="20"/>
-              </w:rPr>
-              <w:t>29/07/2023</w:t>
-            </w:r>
-          </w:p>
-        </w:tc>
-        <w:tc>
-          <w:tcPr>
-            <w:tcW w:w="4872" w:type="dxa"/>
-          </w:tcPr>
-          <w:p>
-            <w:pPr>
-              <w:ind w:firstLine="0"/>
-              <w:rPr>
-                <w:rFonts w:asciiTheme="majorHAnsi" w:hAnsiTheme="majorHAnsi"/>
-                <w:sz w:val="20"/>
-                <w:szCs w:val="20"/>
-              </w:rPr>
-            </w:pPr>
-          </w:p>
-        </w:tc>
-      </w:tr>
-      <w:tr>
-        <w:tc>
-          <w:tcPr>
-            <w:tcW w:w="2069" w:type="dxa"/>
-          </w:tcPr>
-          <w:p>
-            <w:pPr>
-              <w:ind w:firstLine="0"/>
-              <w:rPr>
-                <w:rFonts w:asciiTheme="majorHAnsi" w:hAnsiTheme="majorHAnsi"/>
-                <w:sz w:val="20"/>
-                <w:szCs w:val="20"/>
-              </w:rPr>
-            </w:pPr>
-            <w:r>
-              <w:rPr>
-                <w:rFonts w:asciiTheme="majorHAnsi" w:hAnsiTheme="majorHAnsi"/>
-                <w:sz w:val="20"/>
-                <w:szCs w:val="20"/>
-              </w:rPr>
-              <w:t>30/07/2023</w:t>
-            </w:r>
-          </w:p>
-        </w:tc>
-        <w:tc>
-          <w:tcPr>
-            <w:tcW w:w="4872" w:type="dxa"/>
-          </w:tcPr>
-          <w:p>
-            <w:pPr>
-              <w:ind w:firstLine="0"/>
-              <w:rPr>
-                <w:rFonts w:asciiTheme="majorHAnsi" w:hAnsiTheme="majorHAnsi"/>
-                <w:sz w:val="20"/>
-                <w:szCs w:val="20"/>
-              </w:rPr>
-            </w:pPr>
-          </w:p>
-        </w:tc>
-      </w:tr>
-      <w:tr>
-        <w:tc>
-          <w:tcPr>
-            <w:tcW w:w="2069" w:type="dxa"/>
-          </w:tcPr>
-          <w:p>
-            <w:pPr>
-              <w:ind w:firstLine="0"/>
-              <w:rPr>
-                <w:rFonts w:asciiTheme="majorHAnsi" w:hAnsiTheme="majorHAnsi"/>
-                <w:sz w:val="20"/>
-                <w:szCs w:val="20"/>
-              </w:rPr>
-            </w:pPr>
-            <w:r>
-              <w:rPr>
-                <w:rFonts w:asciiTheme="majorHAnsi" w:hAnsiTheme="majorHAnsi"/>
-                <w:sz w:val="20"/>
-                <w:szCs w:val="20"/>
-              </w:rPr>
-              <w:t>31/07/2023</w:t>
-            </w:r>
-          </w:p>
-        </w:tc>
-        <w:tc>
-          <w:tcPr>
-            <w:tcW w:w="4872" w:type="dxa"/>
-          </w:tcPr>
-          <w:p>
-            <w:pPr>
-              <w:ind w:firstLine="0"/>
-              <w:rPr>
-                <w:rFonts w:asciiTheme="majorHAnsi" w:hAnsiTheme="majorHAnsi"/>
-                <w:sz w:val="20"/>
-                <w:szCs w:val="20"/>
-              </w:rPr>
-            </w:pPr>
-          </w:p>
-        </w:tc>
-      </w:tr>
-      <w:tr>
-        <w:tc>
-          <w:tcPr>
-            <w:tcW w:w="2069" w:type="dxa"/>
-          </w:tcPr>
-          <w:p>
-            <w:pPr>
-              <w:ind w:firstLine="0"/>
-              <w:rPr>
-                <w:rFonts w:asciiTheme="majorHAnsi" w:hAnsiTheme="majorHAnsi"/>
-                <w:sz w:val="20"/>
-                <w:szCs w:val="20"/>
-              </w:rPr>
-            </w:pPr>
-            <w:r>
-              <w:rPr>
-                <w:rFonts w:asciiTheme="majorHAnsi" w:hAnsiTheme="majorHAnsi"/>
-                <w:sz w:val="20"/>
-                <w:szCs w:val="20"/>
-              </w:rPr>
-              <w:t>01/08/2023</w:t>
-            </w:r>
-          </w:p>
-        </w:tc>
-        <w:tc>
-          <w:tcPr>
-            <w:tcW w:w="4872" w:type="dxa"/>
-          </w:tcPr>
-          <w:p>
-            <w:pPr>
-              <w:ind w:firstLine="0"/>
-              <w:rPr>
-                <w:rFonts w:asciiTheme="majorHAnsi" w:hAnsiTheme="majorHAnsi"/>
-                <w:sz w:val="20"/>
-                <w:szCs w:val="20"/>
-              </w:rPr>
-            </w:pPr>
-          </w:p>
-        </w:tc>
-      </w:tr>
-      <w:tr>
-        <w:tc>
-          <w:tcPr>
-            <w:tcW w:w="2069" w:type="dxa"/>
-          </w:tcPr>
-          <w:p>
-            <w:pPr>
-              <w:ind w:firstLine="0"/>
-              <w:rPr>
-                <w:rFonts w:asciiTheme="majorHAnsi" w:hAnsiTheme="majorHAnsi"/>
-                <w:sz w:val="20"/>
-                <w:szCs w:val="20"/>
-              </w:rPr>
-            </w:pPr>
-            <w:r>
-              <w:rPr>
-                <w:rFonts w:asciiTheme="majorHAnsi" w:hAnsiTheme="majorHAnsi"/>
-                <w:sz w:val="20"/>
-                <w:szCs w:val="20"/>
-              </w:rPr>
-              <w:t>02/08/2023</w:t>
-            </w:r>
-          </w:p>
-        </w:tc>
-        <w:tc>
-          <w:tcPr>
-            <w:tcW w:w="4872" w:type="dxa"/>
-          </w:tcPr>
-          <w:p>
-            <w:pPr>
-              <w:ind w:firstLine="0"/>
-              <w:rPr>
-                <w:rFonts w:asciiTheme="majorHAnsi" w:hAnsiTheme="majorHAnsi"/>
-                <w:sz w:val="20"/>
-                <w:szCs w:val="20"/>
-              </w:rPr>
-            </w:pPr>
-          </w:p>
-        </w:tc>
-      </w:tr>
-      <w:tr>
-        <w:tc>
-          <w:tcPr>
-            <w:tcW w:w="2069" w:type="dxa"/>
-          </w:tcPr>
-          <w:p>
-            <w:pPr>
-              <w:ind w:firstLine="0"/>
-              <w:rPr>
-                <w:rFonts w:asciiTheme="majorHAnsi" w:hAnsiTheme="majorHAnsi"/>
-                <w:sz w:val="20"/>
-                <w:szCs w:val="20"/>
-              </w:rPr>
-            </w:pPr>
-            <w:r>
-              <w:rPr>
-                <w:rFonts w:asciiTheme="majorHAnsi" w:hAnsiTheme="majorHAnsi"/>
-                <w:sz w:val="20"/>
-                <w:szCs w:val="20"/>
-              </w:rPr>
-              <w:t>03/08/2023</w:t>
-            </w:r>
-          </w:p>
-        </w:tc>
-        <w:tc>
-          <w:tcPr>
-            <w:tcW w:w="4872" w:type="dxa"/>
-          </w:tcPr>
-          <w:p>
-            <w:pPr>
-              <w:ind w:firstLine="0"/>
-              <w:rPr>
-                <w:rFonts w:asciiTheme="majorHAnsi" w:hAnsiTheme="majorHAnsi"/>
-                <w:sz w:val="20"/>
-                <w:szCs w:val="20"/>
-              </w:rPr>
-            </w:pPr>
-          </w:p>
-        </w:tc>
-      </w:tr>
-      <w:tr>
-        <w:tc>
-          <w:tcPr>
-            <w:tcW w:w="2069" w:type="dxa"/>
-          </w:tcPr>
-          <w:p>
-            <w:pPr>
-              <w:ind w:firstLine="0"/>
-              <w:rPr>
-                <w:rFonts w:asciiTheme="majorHAnsi" w:hAnsiTheme="majorHAnsi"/>
-                <w:sz w:val="20"/>
-                <w:szCs w:val="20"/>
-              </w:rPr>
-            </w:pPr>
-            <w:r>
-              <w:rPr>
-                <w:rFonts w:asciiTheme="majorHAnsi" w:hAnsiTheme="majorHAnsi"/>
-                <w:sz w:val="20"/>
-                <w:szCs w:val="20"/>
-              </w:rPr>
-              <w:t>04/08/2023</w:t>
-            </w:r>
-          </w:p>
-        </w:tc>
-        <w:tc>
-          <w:tcPr>
-            <w:tcW w:w="4872" w:type="dxa"/>
-          </w:tcPr>
-          <w:p>
-            <w:pPr>
-              <w:ind w:firstLine="0"/>
-              <w:rPr>
-                <w:rFonts w:asciiTheme="majorHAnsi" w:hAnsiTheme="majorHAnsi"/>
-                <w:sz w:val="20"/>
-                <w:szCs w:val="20"/>
-              </w:rPr>
-            </w:pPr>
-          </w:p>
-        </w:tc>
-      </w:tr>
-      <w:tr>
-        <w:tc>
-          <w:tcPr>
-            <w:tcW w:w="2069" w:type="dxa"/>
-          </w:tcPr>
-          <w:p>
-            <w:pPr>
-              <w:ind w:firstLine="0"/>
-              <w:rPr>
-                <w:rFonts w:asciiTheme="majorHAnsi" w:hAnsiTheme="majorHAnsi"/>
-                <w:sz w:val="20"/>
-                <w:szCs w:val="20"/>
-              </w:rPr>
-            </w:pPr>
-            <w:r>
-              <w:rPr>
-                <w:rFonts w:asciiTheme="majorHAnsi" w:hAnsiTheme="majorHAnsi"/>
-                <w:sz w:val="20"/>
-                <w:szCs w:val="20"/>
-              </w:rPr>
-              <w:t>05/08/2023</w:t>
-            </w:r>
-          </w:p>
-        </w:tc>
-        <w:tc>
-          <w:tcPr>
-            <w:tcW w:w="4872" w:type="dxa"/>
-          </w:tcPr>
-          <w:p>
-            <w:pPr>
-              <w:ind w:firstLine="0"/>
-              <w:rPr>
-                <w:rFonts w:asciiTheme="majorHAnsi" w:hAnsiTheme="majorHAnsi"/>
-                <w:sz w:val="20"/>
-                <w:szCs w:val="20"/>
-              </w:rPr>
-            </w:pPr>
-          </w:p>
-        </w:tc>
-      </w:tr>
-      <w:tr>
-        <w:tc>
-          <w:tcPr>
-            <w:tcW w:w="2069" w:type="dxa"/>
-          </w:tcPr>
-          <w:p>
-            <w:pPr>
-              <w:ind w:firstLine="0"/>
-              <w:rPr>
-                <w:rFonts w:asciiTheme="majorHAnsi" w:hAnsiTheme="majorHAnsi"/>
-                <w:sz w:val="20"/>
-                <w:szCs w:val="20"/>
-              </w:rPr>
-            </w:pPr>
-            <w:r>
-              <w:rPr>
-                <w:rFonts w:asciiTheme="majorHAnsi" w:hAnsiTheme="majorHAnsi"/>
-                <w:sz w:val="20"/>
-                <w:szCs w:val="20"/>
-              </w:rPr>
-              <w:t>06/08/2023</w:t>
-            </w:r>
-          </w:p>
-        </w:tc>
-        <w:tc>
-          <w:tcPr>
-            <w:tcW w:w="4872" w:type="dxa"/>
-          </w:tcPr>
-          <w:p>
-            <w:pPr>
-              <w:ind w:firstLine="0"/>
-              <w:rPr>
-                <w:rFonts w:asciiTheme="majorHAnsi" w:hAnsiTheme="majorHAnsi"/>
-                <w:sz w:val="20"/>
-                <w:szCs w:val="20"/>
-              </w:rPr>
-            </w:pPr>
-          </w:p>
-        </w:tc>
-      </w:tr>
-      <w:tr>
-        <w:tc>
-          <w:tcPr>
-            <w:tcW w:w="2069" w:type="dxa"/>
-          </w:tcPr>
-          <w:p>
-            <w:pPr>
-              <w:ind w:firstLine="0"/>
-              <w:rPr>
-                <w:rFonts w:asciiTheme="majorHAnsi" w:hAnsiTheme="majorHAnsi"/>
-                <w:sz w:val="20"/>
-                <w:szCs w:val="20"/>
-              </w:rPr>
-            </w:pPr>
-            <w:r>
-              <w:rPr>
-                <w:rFonts w:asciiTheme="majorHAnsi" w:hAnsiTheme="majorHAnsi"/>
-                <w:sz w:val="20"/>
-                <w:szCs w:val="20"/>
-              </w:rPr>
-              <w:t>07/08/2023</w:t>
-            </w:r>
-          </w:p>
-        </w:tc>
-        <w:tc>
-          <w:tcPr>
-            <w:tcW w:w="4872" w:type="dxa"/>
-          </w:tcPr>
-          <w:p>
-            <w:pPr>
-              <w:ind w:firstLine="0"/>
-              <w:rPr>
-                <w:rFonts w:asciiTheme="majorHAnsi" w:hAnsiTheme="majorHAnsi"/>
-                <w:sz w:val="20"/>
-                <w:szCs w:val="20"/>
-              </w:rPr>
-            </w:pPr>
-          </w:p>
-        </w:tc>
-      </w:tr>
-      <w:tr>
-        <w:tc>
-          <w:tcPr>
-            <w:tcW w:w="2069" w:type="dxa"/>
-          </w:tcPr>
-          <w:p>
-            <w:pPr>
-              <w:ind w:firstLine="0"/>
-              <w:rPr>
-                <w:rFonts w:asciiTheme="majorHAnsi" w:hAnsiTheme="majorHAnsi"/>
-                <w:sz w:val="20"/>
-                <w:szCs w:val="20"/>
-              </w:rPr>
-            </w:pPr>
-            <w:r>
-              <w:rPr>
-                <w:rFonts w:asciiTheme="majorHAnsi" w:hAnsiTheme="majorHAnsi"/>
-                <w:sz w:val="20"/>
-                <w:szCs w:val="20"/>
-              </w:rPr>
               <w:t>08/08/2023</w:t>
             </w:r>
           </w:p>
@@ -7120,7 +7206,6 @@
                 <w:szCs w:val="14"/>
                 <w:lang w:eastAsia="en-US"/>
               </w:rPr>
-              <w:lastRenderedPageBreak/>
               <w:t xml:space="preserve">Excellent : </w:t>
             </w:r>
             <w:r>
@@ -8188,6 +8273,7 @@
                 <w:szCs w:val="16"/>
                 <w:lang w:eastAsia="en-US"/>
               </w:rPr>
+              <w:lastRenderedPageBreak/>
               <w:t>Capacité de s’exprimer en public</w:t>
             </w:r>
           </w:p>
@@ -8303,7 +8389,6 @@
                 <w:szCs w:val="16"/>
                 <w:lang w:eastAsia="en-US"/>
               </w:rPr>
-              <w:lastRenderedPageBreak/>
               <w:t>A la volonté de progresser</w:t>
             </w:r>
           </w:p>
@@ -9127,6 +9212,7 @@
           <w:rFonts w:asciiTheme="majorHAnsi" w:hAnsiTheme="majorHAnsi"/>
           <w:b/>
         </w:rPr>
+        <w:lastRenderedPageBreak/>
         <w:t>Avis final :</w:t>
       </w:r>
     </w:p>
@@ -9242,7 +9328,7 @@
                     </wp:anchor>
                   </w:drawing>
                 </mc:Choice>
-                <mc:Fallback xmlns:cx2="http://schemas.microsoft.com/office/drawing/2015/10/21/chartex" xmlns:cx3="http://schemas.microsoft.com/office/drawing/2016/5/9/chartex" xmlns:cx4="http://schemas.microsoft.com/office/drawing/2016/5/10/chartex" xmlns:cx5="http://schemas.microsoft.com/office/drawing/2016/5/11/chartex" xmlns:cx6="http://schemas.microsoft.com/office/drawing/2016/5/12/chartex" xmlns:cx7="http://schemas.microsoft.com/office/drawing/2016/5/13/chartex" xmlns:cx8="http://schemas.microsoft.com/office/drawing/2016/5/14/chartex" xmlns:aink="http://schemas.microsoft.com/office/drawing/2016/ink" xmlns:am3d="http://schemas.microsoft.com/office/drawing/2017/model3d" xmlns:oel="http://schemas.microsoft.com/office/2019/extlst" xmlns:w16cex="http://schemas.microsoft.com/office/word/2018/wordml/cex" xmlns:w16cid="http://schemas.microsoft.com/office/word/2016/wordml/cid" xmlns:w16="http://schemas.microsoft.com/office/word/2018/wordml" xmlns:w16sdtdh="http://schemas.microsoft.com/office/word/2020/wordml/sdtdatahash">
+                <mc:Fallback xmlns:w16sdtdh="http://schemas.microsoft.com/office/word/2020/wordml/sdtdatahash" xmlns:w16="http://schemas.microsoft.com/office/word/2018/wordml" xmlns:w16cid="http://schemas.microsoft.com/office/word/2016/wordml/cid" xmlns:w16cex="http://schemas.microsoft.com/office/word/2018/wordml/cex" xmlns:oel="http://schemas.microsoft.com/office/2019/extlst" xmlns:am3d="http://schemas.microsoft.com/office/drawing/2017/model3d" xmlns:aink="http://schemas.microsoft.com/office/drawing/2016/ink" xmlns:cx8="http://schemas.microsoft.com/office/drawing/2016/5/14/chartex" xmlns:cx7="http://schemas.microsoft.com/office/drawing/2016/5/13/chartex" xmlns:cx6="http://schemas.microsoft.com/office/drawing/2016/5/12/chartex" xmlns:cx5="http://schemas.microsoft.com/office/drawing/2016/5/11/chartex" xmlns:cx4="http://schemas.microsoft.com/office/drawing/2016/5/10/chartex" xmlns:cx3="http://schemas.microsoft.com/office/drawing/2016/5/9/chartex" xmlns:cx2="http://schemas.microsoft.com/office/drawing/2015/10/21/chartex">
                   <w:pict>
                     <v:shape w14:anchorId="5A847C36" id="Multiplication Sign 3" o:spid="_x0000_s1026" style="position:absolute;margin-left:10.8pt;margin-top:11.95pt;width:25.1pt;height:30.95pt;z-index:251660288;visibility:visible;mso-wrap-style:square;mso-wrap-distance-left:9pt;mso-wrap-distance-top:0;mso-wrap-distance-right:9pt;mso-wrap-distance-bottom:0;mso-position-horizontal:absolute;mso-position-horizontal-relative:text;mso-position-vertical:absolute;mso-position-vertical-relative:text;v-text-anchor:middle" coordsize="318591,393068" o:gfxdata="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" path="m47411,117996l105624,70814r53672,66218l212967,70814r58213,47182l207523,196534r63657,78538l212967,322254,159296,256036r-53672,66218l47411,275072r63657,-78538l47411,117996xe" fillcolor="#4f81bd [3204]" strokecolor="#243f60 [1604]" strokeweight="2pt">
                       <v:path arrowok="t" o:connecttype="custom" o:connectlocs="47411,117996;105624,70814;159296,137032;212967,70814;271180,117996;207523,196534;271180,275072;212967,322254;159296,256036;105624,322254;47411,275072;111068,196534;47411,117996" o:connectangles="0,0,0,0,0,0,0,0,0,0,0,0,0"/>
@@ -9271,7 +9357,6 @@
                 <w:b/>
                 <w:szCs w:val="20"/>
               </w:rPr>
-              <w:lastRenderedPageBreak/>
               <w:t>Stage concluant</w:t>
             </w:r>
           </w:p>
@@ -9321,7 +9406,6 @@
                 <w:b/>
                 <w:szCs w:val="20"/>
               </w:rPr>
-              <w:lastRenderedPageBreak/>
               <w:t>Stage non concluant</w:t>
             </w:r>
           </w:p>

</xml_diff>

<commit_message>
Update Journal de Stage session
</commit_message>
<xml_diff>
--- a/Journal de Stage - stages obligatoires.docx
+++ b/Journal de Stage - stages obligatoires.docx
@@ -4782,48 +4782,72 @@
               </w:rPr>
               <w:t xml:space="preserve">+ mailing </w:t>
             </w:r>
+          </w:p>
+        </w:tc>
+      </w:tr>
+      <w:tr>
+        <w:tc>
+          <w:tcPr>
+            <w:tcW w:w="2069" w:type="dxa"/>
+          </w:tcPr>
+          <w:p>
+            <w:pPr>
+              <w:ind w:firstLine="0"/>
+              <w:rPr>
+                <w:rFonts w:asciiTheme="majorHAnsi" w:hAnsiTheme="majorHAnsi"/>
+                <w:sz w:val="20"/>
+                <w:szCs w:val="20"/>
+              </w:rPr>
+            </w:pPr>
+            <w:r>
+              <w:rPr>
+                <w:rFonts w:asciiTheme="majorHAnsi" w:hAnsiTheme="majorHAnsi"/>
+                <w:sz w:val="20"/>
+                <w:szCs w:val="20"/>
+              </w:rPr>
+              <w:t>13/06/2023</w:t>
+            </w:r>
+          </w:p>
+        </w:tc>
+        <w:tc>
+          <w:tcPr>
+            <w:tcW w:w="4872" w:type="dxa"/>
+          </w:tcPr>
+          <w:p>
+            <w:pPr>
+              <w:ind w:firstLine="0"/>
+              <w:rPr>
+                <w:rFonts w:asciiTheme="majorHAnsi" w:hAnsiTheme="majorHAnsi"/>
+                <w:sz w:val="20"/>
+                <w:szCs w:val="20"/>
+              </w:rPr>
+            </w:pPr>
+            <w:r>
+              <w:rPr>
+                <w:rFonts w:asciiTheme="majorHAnsi" w:hAnsiTheme="majorHAnsi"/>
+                <w:sz w:val="20"/>
+                <w:szCs w:val="20"/>
+              </w:rPr>
+              <w:t>A</w:t>
+            </w:r>
+            <w:r>
+              <w:rPr>
+                <w:rFonts w:asciiTheme="majorHAnsi" w:hAnsiTheme="majorHAnsi"/>
+                <w:sz w:val="20"/>
+                <w:szCs w:val="20"/>
+              </w:rPr>
+              <w:t>ctivation</w:t>
+            </w:r>
+            <w:r>
+              <w:rPr>
+                <w:rFonts w:asciiTheme="majorHAnsi" w:hAnsiTheme="majorHAnsi"/>
+                <w:sz w:val="20"/>
+                <w:szCs w:val="20"/>
+              </w:rPr>
+              <w:t xml:space="preserve"> + session </w:t>
+            </w:r>
             <w:bookmarkStart w:id="0" w:name="_GoBack"/>
             <w:bookmarkEnd w:id="0"/>
-          </w:p>
-        </w:tc>
-      </w:tr>
-      <w:tr>
-        <w:tc>
-          <w:tcPr>
-            <w:tcW w:w="2069" w:type="dxa"/>
-          </w:tcPr>
-          <w:p>
-            <w:pPr>
-              <w:ind w:firstLine="0"/>
-              <w:rPr>
-                <w:rFonts w:asciiTheme="majorHAnsi" w:hAnsiTheme="majorHAnsi"/>
-                <w:sz w:val="20"/>
-                <w:szCs w:val="20"/>
-              </w:rPr>
-            </w:pPr>
-            <w:r>
-              <w:rPr>
-                <w:rFonts w:asciiTheme="majorHAnsi" w:hAnsiTheme="majorHAnsi"/>
-                <w:sz w:val="20"/>
-                <w:szCs w:val="20"/>
-              </w:rPr>
-              <w:t>13/06/2023</w:t>
-            </w:r>
-          </w:p>
-        </w:tc>
-        <w:tc>
-          <w:tcPr>
-            <w:tcW w:w="4872" w:type="dxa"/>
-          </w:tcPr>
-          <w:p>
-            <w:pPr>
-              <w:ind w:firstLine="0"/>
-              <w:rPr>
-                <w:rFonts w:asciiTheme="majorHAnsi" w:hAnsiTheme="majorHAnsi"/>
-                <w:sz w:val="20"/>
-                <w:szCs w:val="20"/>
-              </w:rPr>
-            </w:pPr>
           </w:p>
         </w:tc>
       </w:tr>

</xml_diff>

<commit_message>
Update Journal de Stage version final login + cookies react
</commit_message>
<xml_diff>
--- a/Journal de Stage - stages obligatoires.docx
+++ b/Journal de Stage - stages obligatoires.docx
@@ -4846,48 +4846,108 @@
               </w:rPr>
               <w:t xml:space="preserve"> + session </w:t>
             </w:r>
+            <w:r>
+              <w:rPr>
+                <w:rFonts w:asciiTheme="majorHAnsi" w:hAnsiTheme="majorHAnsi"/>
+                <w:sz w:val="20"/>
+                <w:szCs w:val="20"/>
+              </w:rPr>
+              <w:t xml:space="preserve">cote </w:t>
+            </w:r>
+            <w:proofErr w:type="spellStart"/>
+            <w:r>
+              <w:rPr>
+                <w:rFonts w:asciiTheme="majorHAnsi" w:hAnsiTheme="majorHAnsi"/>
+                <w:sz w:val="20"/>
+                <w:szCs w:val="20"/>
+              </w:rPr>
+              <w:t>backend</w:t>
+            </w:r>
+            <w:proofErr w:type="spellEnd"/>
+          </w:p>
+        </w:tc>
+      </w:tr>
+      <w:tr>
+        <w:tc>
+          <w:tcPr>
+            <w:tcW w:w="2069" w:type="dxa"/>
+          </w:tcPr>
+          <w:p>
+            <w:pPr>
+              <w:ind w:firstLine="0"/>
+              <w:rPr>
+                <w:rFonts w:asciiTheme="majorHAnsi" w:hAnsiTheme="majorHAnsi"/>
+                <w:sz w:val="20"/>
+                <w:szCs w:val="20"/>
+              </w:rPr>
+            </w:pPr>
+            <w:r>
+              <w:rPr>
+                <w:rFonts w:asciiTheme="majorHAnsi" w:hAnsiTheme="majorHAnsi"/>
+                <w:sz w:val="20"/>
+                <w:szCs w:val="20"/>
+              </w:rPr>
+              <w:t>14/06/2023</w:t>
+            </w:r>
+          </w:p>
+        </w:tc>
+        <w:tc>
+          <w:tcPr>
+            <w:tcW w:w="4872" w:type="dxa"/>
+          </w:tcPr>
+          <w:p>
+            <w:pPr>
+              <w:ind w:firstLine="0"/>
+              <w:rPr>
+                <w:rFonts w:asciiTheme="majorHAnsi" w:hAnsiTheme="majorHAnsi"/>
+                <w:sz w:val="20"/>
+                <w:szCs w:val="20"/>
+              </w:rPr>
+            </w:pPr>
+            <w:r>
+              <w:rPr>
+                <w:rFonts w:asciiTheme="majorHAnsi" w:hAnsiTheme="majorHAnsi"/>
+                <w:sz w:val="20"/>
+                <w:szCs w:val="20"/>
+              </w:rPr>
+              <w:t xml:space="preserve">Un grand problème a résoudre au niveau consommation du </w:t>
+            </w:r>
+            <w:proofErr w:type="spellStart"/>
+            <w:r>
+              <w:rPr>
+                <w:rFonts w:asciiTheme="majorHAnsi" w:hAnsiTheme="majorHAnsi"/>
+                <w:sz w:val="20"/>
+                <w:szCs w:val="20"/>
+              </w:rPr>
+              <w:t>token</w:t>
+            </w:r>
+            <w:proofErr w:type="spellEnd"/>
+            <w:r>
+              <w:rPr>
+                <w:rFonts w:asciiTheme="majorHAnsi" w:hAnsiTheme="majorHAnsi"/>
+                <w:sz w:val="20"/>
+                <w:szCs w:val="20"/>
+              </w:rPr>
+              <w:t xml:space="preserve"> dans  le cookies dans le navigateur (consommation du cookies et login version final )</w:t>
+            </w:r>
+            <w:r>
+              <w:rPr>
+                <w:rFonts w:asciiTheme="majorHAnsi" w:hAnsiTheme="majorHAnsi"/>
+                <w:sz w:val="20"/>
+                <w:szCs w:val="20"/>
+              </w:rPr>
+              <w:t xml:space="preserve"> + update rapport de stage</w:t>
+            </w:r>
             <w:bookmarkStart w:id="0" w:name="_GoBack"/>
             <w:bookmarkEnd w:id="0"/>
-          </w:p>
-        </w:tc>
-      </w:tr>
-      <w:tr>
-        <w:tc>
-          <w:tcPr>
-            <w:tcW w:w="2069" w:type="dxa"/>
-          </w:tcPr>
-          <w:p>
-            <w:pPr>
-              <w:ind w:firstLine="0"/>
-              <w:rPr>
-                <w:rFonts w:asciiTheme="majorHAnsi" w:hAnsiTheme="majorHAnsi"/>
-                <w:sz w:val="20"/>
-                <w:szCs w:val="20"/>
-              </w:rPr>
-            </w:pPr>
-            <w:r>
-              <w:rPr>
-                <w:rFonts w:asciiTheme="majorHAnsi" w:hAnsiTheme="majorHAnsi"/>
-                <w:sz w:val="20"/>
-                <w:szCs w:val="20"/>
-              </w:rPr>
-              <w:t>14/06/2023</w:t>
-            </w:r>
-          </w:p>
-        </w:tc>
-        <w:tc>
-          <w:tcPr>
-            <w:tcW w:w="4872" w:type="dxa"/>
-          </w:tcPr>
-          <w:p>
-            <w:pPr>
-              <w:ind w:firstLine="0"/>
-              <w:rPr>
-                <w:rFonts w:asciiTheme="majorHAnsi" w:hAnsiTheme="majorHAnsi"/>
-                <w:sz w:val="20"/>
-                <w:szCs w:val="20"/>
-              </w:rPr>
-            </w:pPr>
+            <w:r>
+              <w:rPr>
+                <w:rFonts w:asciiTheme="majorHAnsi" w:hAnsiTheme="majorHAnsi"/>
+                <w:sz w:val="20"/>
+                <w:szCs w:val="20"/>
+              </w:rPr>
+              <w:t xml:space="preserve"> </w:t>
+            </w:r>
           </w:p>
         </w:tc>
       </w:tr>
@@ -5111,6 +5171,7 @@
                 <w:sz w:val="20"/>
                 <w:szCs w:val="20"/>
               </w:rPr>
+              <w:lastRenderedPageBreak/>
               <w:t>20/06/2023</w:t>
             </w:r>
           </w:p>
@@ -5191,895 +5252,895 @@
                 <w:sz w:val="20"/>
                 <w:szCs w:val="20"/>
               </w:rPr>
+              <w:t>22/06/2023</w:t>
+            </w:r>
+          </w:p>
+        </w:tc>
+        <w:tc>
+          <w:tcPr>
+            <w:tcW w:w="4872" w:type="dxa"/>
+          </w:tcPr>
+          <w:p>
+            <w:pPr>
+              <w:ind w:firstLine="0"/>
+              <w:rPr>
+                <w:rFonts w:asciiTheme="majorHAnsi" w:hAnsiTheme="majorHAnsi"/>
+                <w:sz w:val="20"/>
+                <w:szCs w:val="20"/>
+              </w:rPr>
+            </w:pPr>
+          </w:p>
+        </w:tc>
+      </w:tr>
+      <w:tr>
+        <w:tc>
+          <w:tcPr>
+            <w:tcW w:w="2069" w:type="dxa"/>
+          </w:tcPr>
+          <w:p>
+            <w:pPr>
+              <w:ind w:firstLine="0"/>
+              <w:rPr>
+                <w:rFonts w:asciiTheme="majorHAnsi" w:hAnsiTheme="majorHAnsi"/>
+                <w:sz w:val="20"/>
+                <w:szCs w:val="20"/>
+              </w:rPr>
+            </w:pPr>
+            <w:r>
+              <w:rPr>
+                <w:rFonts w:asciiTheme="majorHAnsi" w:hAnsiTheme="majorHAnsi"/>
+                <w:sz w:val="20"/>
+                <w:szCs w:val="20"/>
+              </w:rPr>
+              <w:t>23/06/2023</w:t>
+            </w:r>
+          </w:p>
+        </w:tc>
+        <w:tc>
+          <w:tcPr>
+            <w:tcW w:w="4872" w:type="dxa"/>
+          </w:tcPr>
+          <w:p>
+            <w:pPr>
+              <w:ind w:firstLine="0"/>
+              <w:rPr>
+                <w:rFonts w:asciiTheme="majorHAnsi" w:hAnsiTheme="majorHAnsi"/>
+                <w:sz w:val="20"/>
+                <w:szCs w:val="20"/>
+              </w:rPr>
+            </w:pPr>
+          </w:p>
+        </w:tc>
+      </w:tr>
+      <w:tr>
+        <w:tc>
+          <w:tcPr>
+            <w:tcW w:w="2069" w:type="dxa"/>
+          </w:tcPr>
+          <w:p>
+            <w:pPr>
+              <w:ind w:firstLine="0"/>
+              <w:rPr>
+                <w:rFonts w:asciiTheme="majorHAnsi" w:hAnsiTheme="majorHAnsi"/>
+                <w:sz w:val="20"/>
+                <w:szCs w:val="20"/>
+              </w:rPr>
+            </w:pPr>
+            <w:r>
+              <w:rPr>
+                <w:rFonts w:asciiTheme="majorHAnsi" w:hAnsiTheme="majorHAnsi"/>
+                <w:sz w:val="20"/>
+                <w:szCs w:val="20"/>
+              </w:rPr>
+              <w:t>24/06/2023</w:t>
+            </w:r>
+          </w:p>
+        </w:tc>
+        <w:tc>
+          <w:tcPr>
+            <w:tcW w:w="4872" w:type="dxa"/>
+          </w:tcPr>
+          <w:p>
+            <w:pPr>
+              <w:ind w:firstLine="0"/>
+              <w:rPr>
+                <w:rFonts w:asciiTheme="majorHAnsi" w:hAnsiTheme="majorHAnsi"/>
+                <w:sz w:val="20"/>
+                <w:szCs w:val="20"/>
+              </w:rPr>
+            </w:pPr>
+          </w:p>
+        </w:tc>
+      </w:tr>
+      <w:tr>
+        <w:tc>
+          <w:tcPr>
+            <w:tcW w:w="2069" w:type="dxa"/>
+          </w:tcPr>
+          <w:p>
+            <w:pPr>
+              <w:ind w:firstLine="0"/>
+              <w:rPr>
+                <w:rFonts w:asciiTheme="majorHAnsi" w:hAnsiTheme="majorHAnsi"/>
+                <w:sz w:val="20"/>
+                <w:szCs w:val="20"/>
+              </w:rPr>
+            </w:pPr>
+            <w:r>
+              <w:rPr>
+                <w:rFonts w:asciiTheme="majorHAnsi" w:hAnsiTheme="majorHAnsi"/>
+                <w:sz w:val="20"/>
+                <w:szCs w:val="20"/>
+              </w:rPr>
+              <w:t>25/06/2023</w:t>
+            </w:r>
+          </w:p>
+        </w:tc>
+        <w:tc>
+          <w:tcPr>
+            <w:tcW w:w="4872" w:type="dxa"/>
+          </w:tcPr>
+          <w:p>
+            <w:pPr>
+              <w:ind w:firstLine="0"/>
+              <w:rPr>
+                <w:rFonts w:asciiTheme="majorHAnsi" w:hAnsiTheme="majorHAnsi"/>
+                <w:sz w:val="20"/>
+                <w:szCs w:val="20"/>
+              </w:rPr>
+            </w:pPr>
+          </w:p>
+        </w:tc>
+      </w:tr>
+      <w:tr>
+        <w:tc>
+          <w:tcPr>
+            <w:tcW w:w="2069" w:type="dxa"/>
+          </w:tcPr>
+          <w:p>
+            <w:pPr>
+              <w:ind w:firstLine="0"/>
+              <w:rPr>
+                <w:rFonts w:asciiTheme="majorHAnsi" w:hAnsiTheme="majorHAnsi"/>
+                <w:sz w:val="20"/>
+                <w:szCs w:val="20"/>
+              </w:rPr>
+            </w:pPr>
+            <w:r>
+              <w:rPr>
+                <w:rFonts w:asciiTheme="majorHAnsi" w:hAnsiTheme="majorHAnsi"/>
+                <w:sz w:val="20"/>
+                <w:szCs w:val="20"/>
+              </w:rPr>
+              <w:t>26/06/2023</w:t>
+            </w:r>
+          </w:p>
+        </w:tc>
+        <w:tc>
+          <w:tcPr>
+            <w:tcW w:w="4872" w:type="dxa"/>
+          </w:tcPr>
+          <w:p>
+            <w:pPr>
+              <w:ind w:firstLine="0"/>
+              <w:rPr>
+                <w:rFonts w:asciiTheme="majorHAnsi" w:hAnsiTheme="majorHAnsi"/>
+                <w:sz w:val="20"/>
+                <w:szCs w:val="20"/>
+              </w:rPr>
+            </w:pPr>
+          </w:p>
+        </w:tc>
+      </w:tr>
+      <w:tr>
+        <w:tc>
+          <w:tcPr>
+            <w:tcW w:w="2069" w:type="dxa"/>
+          </w:tcPr>
+          <w:p>
+            <w:pPr>
+              <w:ind w:firstLine="0"/>
+              <w:rPr>
+                <w:rFonts w:asciiTheme="majorHAnsi" w:hAnsiTheme="majorHAnsi"/>
+                <w:sz w:val="20"/>
+                <w:szCs w:val="20"/>
+              </w:rPr>
+            </w:pPr>
+            <w:r>
+              <w:rPr>
+                <w:rFonts w:asciiTheme="majorHAnsi" w:hAnsiTheme="majorHAnsi"/>
+                <w:sz w:val="20"/>
+                <w:szCs w:val="20"/>
+              </w:rPr>
+              <w:t>27/06/2023</w:t>
+            </w:r>
+          </w:p>
+        </w:tc>
+        <w:tc>
+          <w:tcPr>
+            <w:tcW w:w="4872" w:type="dxa"/>
+          </w:tcPr>
+          <w:p>
+            <w:pPr>
+              <w:ind w:firstLine="0"/>
+              <w:rPr>
+                <w:rFonts w:asciiTheme="majorHAnsi" w:hAnsiTheme="majorHAnsi"/>
+                <w:sz w:val="20"/>
+                <w:szCs w:val="20"/>
+              </w:rPr>
+            </w:pPr>
+          </w:p>
+        </w:tc>
+      </w:tr>
+      <w:tr>
+        <w:tc>
+          <w:tcPr>
+            <w:tcW w:w="2069" w:type="dxa"/>
+          </w:tcPr>
+          <w:p>
+            <w:pPr>
+              <w:ind w:firstLine="0"/>
+              <w:rPr>
+                <w:rFonts w:asciiTheme="majorHAnsi" w:hAnsiTheme="majorHAnsi"/>
+                <w:sz w:val="20"/>
+                <w:szCs w:val="20"/>
+              </w:rPr>
+            </w:pPr>
+            <w:r>
+              <w:rPr>
+                <w:rFonts w:asciiTheme="majorHAnsi" w:hAnsiTheme="majorHAnsi"/>
+                <w:sz w:val="20"/>
+                <w:szCs w:val="20"/>
+              </w:rPr>
+              <w:t>28/06/2023</w:t>
+            </w:r>
+          </w:p>
+        </w:tc>
+        <w:tc>
+          <w:tcPr>
+            <w:tcW w:w="4872" w:type="dxa"/>
+          </w:tcPr>
+          <w:p>
+            <w:pPr>
+              <w:ind w:firstLine="0"/>
+              <w:rPr>
+                <w:rFonts w:asciiTheme="majorHAnsi" w:hAnsiTheme="majorHAnsi"/>
+                <w:sz w:val="20"/>
+                <w:szCs w:val="20"/>
+              </w:rPr>
+            </w:pPr>
+          </w:p>
+        </w:tc>
+      </w:tr>
+      <w:tr>
+        <w:tc>
+          <w:tcPr>
+            <w:tcW w:w="2069" w:type="dxa"/>
+          </w:tcPr>
+          <w:p>
+            <w:pPr>
+              <w:ind w:firstLine="0"/>
+              <w:rPr>
+                <w:rFonts w:asciiTheme="majorHAnsi" w:hAnsiTheme="majorHAnsi"/>
+                <w:sz w:val="20"/>
+                <w:szCs w:val="20"/>
+              </w:rPr>
+            </w:pPr>
+            <w:r>
+              <w:rPr>
+                <w:rFonts w:asciiTheme="majorHAnsi" w:hAnsiTheme="majorHAnsi"/>
+                <w:sz w:val="20"/>
+                <w:szCs w:val="20"/>
+              </w:rPr>
+              <w:t>29/06/2023</w:t>
+            </w:r>
+          </w:p>
+        </w:tc>
+        <w:tc>
+          <w:tcPr>
+            <w:tcW w:w="4872" w:type="dxa"/>
+          </w:tcPr>
+          <w:p>
+            <w:pPr>
+              <w:ind w:firstLine="0"/>
+              <w:rPr>
+                <w:rFonts w:asciiTheme="majorHAnsi" w:hAnsiTheme="majorHAnsi"/>
+                <w:sz w:val="20"/>
+                <w:szCs w:val="20"/>
+              </w:rPr>
+            </w:pPr>
+          </w:p>
+        </w:tc>
+      </w:tr>
+      <w:tr>
+        <w:tc>
+          <w:tcPr>
+            <w:tcW w:w="2069" w:type="dxa"/>
+          </w:tcPr>
+          <w:p>
+            <w:pPr>
+              <w:ind w:firstLine="0"/>
+              <w:rPr>
+                <w:rFonts w:asciiTheme="majorHAnsi" w:hAnsiTheme="majorHAnsi"/>
+                <w:sz w:val="20"/>
+                <w:szCs w:val="20"/>
+              </w:rPr>
+            </w:pPr>
+            <w:r>
+              <w:rPr>
+                <w:rFonts w:asciiTheme="majorHAnsi" w:hAnsiTheme="majorHAnsi"/>
+                <w:sz w:val="20"/>
+                <w:szCs w:val="20"/>
+              </w:rPr>
+              <w:t>30/06/2023</w:t>
+            </w:r>
+          </w:p>
+        </w:tc>
+        <w:tc>
+          <w:tcPr>
+            <w:tcW w:w="4872" w:type="dxa"/>
+          </w:tcPr>
+          <w:p>
+            <w:pPr>
+              <w:ind w:firstLine="0"/>
+              <w:rPr>
+                <w:rFonts w:asciiTheme="majorHAnsi" w:hAnsiTheme="majorHAnsi"/>
+                <w:sz w:val="20"/>
+                <w:szCs w:val="20"/>
+              </w:rPr>
+            </w:pPr>
+          </w:p>
+        </w:tc>
+      </w:tr>
+      <w:tr>
+        <w:tc>
+          <w:tcPr>
+            <w:tcW w:w="2069" w:type="dxa"/>
+          </w:tcPr>
+          <w:p>
+            <w:pPr>
+              <w:ind w:firstLine="0"/>
+              <w:rPr>
+                <w:rFonts w:asciiTheme="majorHAnsi" w:hAnsiTheme="majorHAnsi"/>
+                <w:sz w:val="20"/>
+                <w:szCs w:val="20"/>
+              </w:rPr>
+            </w:pPr>
+            <w:r>
+              <w:rPr>
+                <w:rFonts w:asciiTheme="majorHAnsi" w:hAnsiTheme="majorHAnsi"/>
+                <w:sz w:val="20"/>
+                <w:szCs w:val="20"/>
+              </w:rPr>
+              <w:t>31/06/2023</w:t>
+            </w:r>
+          </w:p>
+        </w:tc>
+        <w:tc>
+          <w:tcPr>
+            <w:tcW w:w="4872" w:type="dxa"/>
+          </w:tcPr>
+          <w:p>
+            <w:pPr>
+              <w:ind w:firstLine="0"/>
+              <w:rPr>
+                <w:rFonts w:asciiTheme="majorHAnsi" w:hAnsiTheme="majorHAnsi"/>
+                <w:sz w:val="20"/>
+                <w:szCs w:val="20"/>
+              </w:rPr>
+            </w:pPr>
+          </w:p>
+        </w:tc>
+      </w:tr>
+      <w:tr>
+        <w:tc>
+          <w:tcPr>
+            <w:tcW w:w="2069" w:type="dxa"/>
+          </w:tcPr>
+          <w:p>
+            <w:pPr>
+              <w:ind w:firstLine="0"/>
+              <w:rPr>
+                <w:rFonts w:asciiTheme="majorHAnsi" w:hAnsiTheme="majorHAnsi"/>
+                <w:sz w:val="20"/>
+                <w:szCs w:val="20"/>
+              </w:rPr>
+            </w:pPr>
+            <w:r>
+              <w:rPr>
+                <w:rFonts w:asciiTheme="majorHAnsi" w:hAnsiTheme="majorHAnsi"/>
+                <w:sz w:val="20"/>
+                <w:szCs w:val="20"/>
+              </w:rPr>
+              <w:t>01/07/2023</w:t>
+            </w:r>
+          </w:p>
+        </w:tc>
+        <w:tc>
+          <w:tcPr>
+            <w:tcW w:w="4872" w:type="dxa"/>
+          </w:tcPr>
+          <w:p>
+            <w:pPr>
+              <w:ind w:firstLine="0"/>
+              <w:rPr>
+                <w:rFonts w:asciiTheme="majorHAnsi" w:hAnsiTheme="majorHAnsi"/>
+                <w:sz w:val="20"/>
+                <w:szCs w:val="20"/>
+              </w:rPr>
+            </w:pPr>
+          </w:p>
+        </w:tc>
+      </w:tr>
+      <w:tr>
+        <w:tc>
+          <w:tcPr>
+            <w:tcW w:w="2069" w:type="dxa"/>
+          </w:tcPr>
+          <w:p>
+            <w:pPr>
+              <w:ind w:firstLine="0"/>
+              <w:rPr>
+                <w:rFonts w:asciiTheme="majorHAnsi" w:hAnsiTheme="majorHAnsi"/>
+                <w:sz w:val="20"/>
+                <w:szCs w:val="20"/>
+              </w:rPr>
+            </w:pPr>
+            <w:r>
+              <w:rPr>
+                <w:rFonts w:asciiTheme="majorHAnsi" w:hAnsiTheme="majorHAnsi"/>
+                <w:sz w:val="20"/>
+                <w:szCs w:val="20"/>
+              </w:rPr>
+              <w:t>02/07/2023</w:t>
+            </w:r>
+          </w:p>
+        </w:tc>
+        <w:tc>
+          <w:tcPr>
+            <w:tcW w:w="4872" w:type="dxa"/>
+          </w:tcPr>
+          <w:p>
+            <w:pPr>
+              <w:ind w:firstLine="0"/>
+              <w:rPr>
+                <w:rFonts w:asciiTheme="majorHAnsi" w:hAnsiTheme="majorHAnsi"/>
+                <w:sz w:val="20"/>
+                <w:szCs w:val="20"/>
+              </w:rPr>
+            </w:pPr>
+          </w:p>
+        </w:tc>
+      </w:tr>
+      <w:tr>
+        <w:tc>
+          <w:tcPr>
+            <w:tcW w:w="2069" w:type="dxa"/>
+          </w:tcPr>
+          <w:p>
+            <w:pPr>
+              <w:ind w:firstLine="0"/>
+              <w:rPr>
+                <w:rFonts w:asciiTheme="majorHAnsi" w:hAnsiTheme="majorHAnsi"/>
+                <w:sz w:val="20"/>
+                <w:szCs w:val="20"/>
+              </w:rPr>
+            </w:pPr>
+            <w:r>
+              <w:rPr>
+                <w:rFonts w:asciiTheme="majorHAnsi" w:hAnsiTheme="majorHAnsi"/>
+                <w:sz w:val="20"/>
+                <w:szCs w:val="20"/>
+              </w:rPr>
+              <w:t>03/07/2023</w:t>
+            </w:r>
+          </w:p>
+        </w:tc>
+        <w:tc>
+          <w:tcPr>
+            <w:tcW w:w="4872" w:type="dxa"/>
+          </w:tcPr>
+          <w:p>
+            <w:pPr>
+              <w:ind w:firstLine="0"/>
+              <w:rPr>
+                <w:rFonts w:asciiTheme="majorHAnsi" w:hAnsiTheme="majorHAnsi"/>
+                <w:sz w:val="20"/>
+                <w:szCs w:val="20"/>
+              </w:rPr>
+            </w:pPr>
+          </w:p>
+        </w:tc>
+      </w:tr>
+      <w:tr>
+        <w:tc>
+          <w:tcPr>
+            <w:tcW w:w="2069" w:type="dxa"/>
+          </w:tcPr>
+          <w:p>
+            <w:pPr>
+              <w:ind w:firstLine="0"/>
+              <w:rPr>
+                <w:rFonts w:asciiTheme="majorHAnsi" w:hAnsiTheme="majorHAnsi"/>
+                <w:sz w:val="20"/>
+                <w:szCs w:val="20"/>
+              </w:rPr>
+            </w:pPr>
+            <w:r>
+              <w:rPr>
+                <w:rFonts w:asciiTheme="majorHAnsi" w:hAnsiTheme="majorHAnsi"/>
+                <w:sz w:val="20"/>
+                <w:szCs w:val="20"/>
+              </w:rPr>
+              <w:t>04/07/2023</w:t>
+            </w:r>
+          </w:p>
+        </w:tc>
+        <w:tc>
+          <w:tcPr>
+            <w:tcW w:w="4872" w:type="dxa"/>
+          </w:tcPr>
+          <w:p>
+            <w:pPr>
+              <w:ind w:firstLine="0"/>
+              <w:rPr>
+                <w:rFonts w:asciiTheme="majorHAnsi" w:hAnsiTheme="majorHAnsi"/>
+                <w:sz w:val="20"/>
+                <w:szCs w:val="20"/>
+              </w:rPr>
+            </w:pPr>
+          </w:p>
+        </w:tc>
+      </w:tr>
+      <w:tr>
+        <w:tc>
+          <w:tcPr>
+            <w:tcW w:w="2069" w:type="dxa"/>
+          </w:tcPr>
+          <w:p>
+            <w:pPr>
+              <w:ind w:firstLine="0"/>
+              <w:rPr>
+                <w:rFonts w:asciiTheme="majorHAnsi" w:hAnsiTheme="majorHAnsi"/>
+                <w:sz w:val="20"/>
+                <w:szCs w:val="20"/>
+              </w:rPr>
+            </w:pPr>
+            <w:r>
+              <w:rPr>
+                <w:rFonts w:asciiTheme="majorHAnsi" w:hAnsiTheme="majorHAnsi"/>
+                <w:sz w:val="20"/>
+                <w:szCs w:val="20"/>
+              </w:rPr>
+              <w:t>05/07/2023</w:t>
+            </w:r>
+          </w:p>
+        </w:tc>
+        <w:tc>
+          <w:tcPr>
+            <w:tcW w:w="4872" w:type="dxa"/>
+          </w:tcPr>
+          <w:p>
+            <w:pPr>
+              <w:ind w:firstLine="0"/>
+              <w:rPr>
+                <w:rFonts w:asciiTheme="majorHAnsi" w:hAnsiTheme="majorHAnsi"/>
+                <w:sz w:val="20"/>
+                <w:szCs w:val="20"/>
+              </w:rPr>
+            </w:pPr>
+            <w:r>
+              <w:rPr>
+                <w:rFonts w:asciiTheme="majorHAnsi" w:hAnsiTheme="majorHAnsi"/>
+                <w:sz w:val="20"/>
+                <w:szCs w:val="20"/>
+              </w:rPr>
+              <w:t xml:space="preserve">  </w:t>
+            </w:r>
+          </w:p>
+        </w:tc>
+      </w:tr>
+      <w:tr>
+        <w:tc>
+          <w:tcPr>
+            <w:tcW w:w="2069" w:type="dxa"/>
+          </w:tcPr>
+          <w:p>
+            <w:pPr>
+              <w:ind w:firstLine="0"/>
+              <w:rPr>
+                <w:rFonts w:asciiTheme="majorHAnsi" w:hAnsiTheme="majorHAnsi"/>
+                <w:sz w:val="20"/>
+                <w:szCs w:val="20"/>
+              </w:rPr>
+            </w:pPr>
+            <w:r>
+              <w:rPr>
+                <w:rFonts w:asciiTheme="majorHAnsi" w:hAnsiTheme="majorHAnsi"/>
+                <w:sz w:val="20"/>
+                <w:szCs w:val="20"/>
+              </w:rPr>
+              <w:t>06/07/2023</w:t>
+            </w:r>
+          </w:p>
+        </w:tc>
+        <w:tc>
+          <w:tcPr>
+            <w:tcW w:w="4872" w:type="dxa"/>
+          </w:tcPr>
+          <w:p>
+            <w:pPr>
+              <w:ind w:firstLine="0"/>
+              <w:rPr>
+                <w:rFonts w:asciiTheme="majorHAnsi" w:hAnsiTheme="majorHAnsi"/>
+                <w:sz w:val="20"/>
+                <w:szCs w:val="20"/>
+              </w:rPr>
+            </w:pPr>
+          </w:p>
+        </w:tc>
+      </w:tr>
+      <w:tr>
+        <w:tc>
+          <w:tcPr>
+            <w:tcW w:w="2069" w:type="dxa"/>
+          </w:tcPr>
+          <w:p>
+            <w:pPr>
+              <w:ind w:firstLine="0"/>
+              <w:rPr>
+                <w:rFonts w:asciiTheme="majorHAnsi" w:hAnsiTheme="majorHAnsi"/>
+                <w:sz w:val="20"/>
+                <w:szCs w:val="20"/>
+              </w:rPr>
+            </w:pPr>
+            <w:r>
+              <w:rPr>
+                <w:rFonts w:asciiTheme="majorHAnsi" w:hAnsiTheme="majorHAnsi"/>
+                <w:sz w:val="20"/>
+                <w:szCs w:val="20"/>
+              </w:rPr>
+              <w:t>07/07/2023</w:t>
+            </w:r>
+          </w:p>
+        </w:tc>
+        <w:tc>
+          <w:tcPr>
+            <w:tcW w:w="4872" w:type="dxa"/>
+          </w:tcPr>
+          <w:p>
+            <w:pPr>
+              <w:ind w:firstLine="0"/>
+              <w:rPr>
+                <w:rFonts w:asciiTheme="majorHAnsi" w:hAnsiTheme="majorHAnsi"/>
+                <w:sz w:val="20"/>
+                <w:szCs w:val="20"/>
+              </w:rPr>
+            </w:pPr>
+          </w:p>
+        </w:tc>
+      </w:tr>
+      <w:tr>
+        <w:tc>
+          <w:tcPr>
+            <w:tcW w:w="2069" w:type="dxa"/>
+          </w:tcPr>
+          <w:p>
+            <w:pPr>
+              <w:ind w:firstLine="0"/>
+              <w:rPr>
+                <w:rFonts w:asciiTheme="majorHAnsi" w:hAnsiTheme="majorHAnsi"/>
+                <w:sz w:val="20"/>
+                <w:szCs w:val="20"/>
+              </w:rPr>
+            </w:pPr>
+            <w:r>
+              <w:rPr>
+                <w:rFonts w:asciiTheme="majorHAnsi" w:hAnsiTheme="majorHAnsi"/>
+                <w:sz w:val="20"/>
+                <w:szCs w:val="20"/>
+              </w:rPr>
+              <w:t>08/07/2023</w:t>
+            </w:r>
+          </w:p>
+        </w:tc>
+        <w:tc>
+          <w:tcPr>
+            <w:tcW w:w="4872" w:type="dxa"/>
+          </w:tcPr>
+          <w:p>
+            <w:pPr>
+              <w:ind w:firstLine="0"/>
+              <w:rPr>
+                <w:rFonts w:asciiTheme="majorHAnsi" w:hAnsiTheme="majorHAnsi"/>
+                <w:sz w:val="20"/>
+                <w:szCs w:val="20"/>
+              </w:rPr>
+            </w:pPr>
+          </w:p>
+        </w:tc>
+      </w:tr>
+      <w:tr>
+        <w:tc>
+          <w:tcPr>
+            <w:tcW w:w="2069" w:type="dxa"/>
+          </w:tcPr>
+          <w:p>
+            <w:pPr>
+              <w:ind w:firstLine="0"/>
+              <w:rPr>
+                <w:rFonts w:asciiTheme="majorHAnsi" w:hAnsiTheme="majorHAnsi"/>
+                <w:sz w:val="20"/>
+                <w:szCs w:val="20"/>
+              </w:rPr>
+            </w:pPr>
+            <w:r>
+              <w:rPr>
+                <w:rFonts w:asciiTheme="majorHAnsi" w:hAnsiTheme="majorHAnsi"/>
+                <w:sz w:val="20"/>
+                <w:szCs w:val="20"/>
+              </w:rPr>
+              <w:t>09/07/2023</w:t>
+            </w:r>
+          </w:p>
+        </w:tc>
+        <w:tc>
+          <w:tcPr>
+            <w:tcW w:w="4872" w:type="dxa"/>
+          </w:tcPr>
+          <w:p>
+            <w:pPr>
+              <w:ind w:firstLine="0"/>
+              <w:rPr>
+                <w:rFonts w:asciiTheme="majorHAnsi" w:hAnsiTheme="majorHAnsi"/>
+                <w:sz w:val="20"/>
+                <w:szCs w:val="20"/>
+              </w:rPr>
+            </w:pPr>
+          </w:p>
+        </w:tc>
+      </w:tr>
+      <w:tr>
+        <w:tc>
+          <w:tcPr>
+            <w:tcW w:w="2069" w:type="dxa"/>
+          </w:tcPr>
+          <w:p>
+            <w:pPr>
+              <w:ind w:firstLine="0"/>
+              <w:rPr>
+                <w:rFonts w:asciiTheme="majorHAnsi" w:hAnsiTheme="majorHAnsi"/>
+                <w:sz w:val="20"/>
+                <w:szCs w:val="20"/>
+              </w:rPr>
+            </w:pPr>
+            <w:r>
+              <w:rPr>
+                <w:rFonts w:asciiTheme="majorHAnsi" w:hAnsiTheme="majorHAnsi"/>
+                <w:sz w:val="20"/>
+                <w:szCs w:val="20"/>
+              </w:rPr>
+              <w:t>10/07/2023</w:t>
+            </w:r>
+          </w:p>
+        </w:tc>
+        <w:tc>
+          <w:tcPr>
+            <w:tcW w:w="4872" w:type="dxa"/>
+          </w:tcPr>
+          <w:p>
+            <w:pPr>
+              <w:ind w:firstLine="0"/>
+              <w:rPr>
+                <w:rFonts w:asciiTheme="majorHAnsi" w:hAnsiTheme="majorHAnsi"/>
+                <w:sz w:val="20"/>
+                <w:szCs w:val="20"/>
+              </w:rPr>
+            </w:pPr>
+          </w:p>
+        </w:tc>
+      </w:tr>
+      <w:tr>
+        <w:tc>
+          <w:tcPr>
+            <w:tcW w:w="2069" w:type="dxa"/>
+          </w:tcPr>
+          <w:p>
+            <w:pPr>
+              <w:ind w:firstLine="0"/>
+              <w:rPr>
+                <w:rFonts w:asciiTheme="majorHAnsi" w:hAnsiTheme="majorHAnsi"/>
+                <w:sz w:val="20"/>
+                <w:szCs w:val="20"/>
+              </w:rPr>
+            </w:pPr>
+            <w:r>
+              <w:rPr>
+                <w:rFonts w:asciiTheme="majorHAnsi" w:hAnsiTheme="majorHAnsi"/>
+                <w:sz w:val="20"/>
+                <w:szCs w:val="20"/>
+              </w:rPr>
+              <w:t>11/07/2023</w:t>
+            </w:r>
+          </w:p>
+        </w:tc>
+        <w:tc>
+          <w:tcPr>
+            <w:tcW w:w="4872" w:type="dxa"/>
+          </w:tcPr>
+          <w:p>
+            <w:pPr>
+              <w:ind w:firstLine="0"/>
+              <w:rPr>
+                <w:rFonts w:asciiTheme="majorHAnsi" w:hAnsiTheme="majorHAnsi"/>
+                <w:sz w:val="20"/>
+                <w:szCs w:val="20"/>
+              </w:rPr>
+            </w:pPr>
+          </w:p>
+        </w:tc>
+      </w:tr>
+      <w:tr>
+        <w:tc>
+          <w:tcPr>
+            <w:tcW w:w="2069" w:type="dxa"/>
+          </w:tcPr>
+          <w:p>
+            <w:pPr>
+              <w:ind w:firstLine="0"/>
+              <w:rPr>
+                <w:rFonts w:asciiTheme="majorHAnsi" w:hAnsiTheme="majorHAnsi"/>
+                <w:sz w:val="20"/>
+                <w:szCs w:val="20"/>
+              </w:rPr>
+            </w:pPr>
+            <w:r>
+              <w:rPr>
+                <w:rFonts w:asciiTheme="majorHAnsi" w:hAnsiTheme="majorHAnsi"/>
+                <w:sz w:val="20"/>
+                <w:szCs w:val="20"/>
+              </w:rPr>
+              <w:t>12/07/2023</w:t>
+            </w:r>
+          </w:p>
+        </w:tc>
+        <w:tc>
+          <w:tcPr>
+            <w:tcW w:w="4872" w:type="dxa"/>
+          </w:tcPr>
+          <w:p>
+            <w:pPr>
+              <w:ind w:firstLine="0"/>
+              <w:rPr>
+                <w:rFonts w:asciiTheme="majorHAnsi" w:hAnsiTheme="majorHAnsi"/>
+                <w:sz w:val="20"/>
+                <w:szCs w:val="20"/>
+              </w:rPr>
+            </w:pPr>
+          </w:p>
+        </w:tc>
+      </w:tr>
+      <w:tr>
+        <w:tc>
+          <w:tcPr>
+            <w:tcW w:w="2069" w:type="dxa"/>
+          </w:tcPr>
+          <w:p>
+            <w:pPr>
+              <w:ind w:firstLine="0"/>
+              <w:rPr>
+                <w:rFonts w:asciiTheme="majorHAnsi" w:hAnsiTheme="majorHAnsi"/>
+                <w:sz w:val="20"/>
+                <w:szCs w:val="20"/>
+              </w:rPr>
+            </w:pPr>
+            <w:r>
+              <w:rPr>
+                <w:rFonts w:asciiTheme="majorHAnsi" w:hAnsiTheme="majorHAnsi"/>
+                <w:sz w:val="20"/>
+                <w:szCs w:val="20"/>
+              </w:rPr>
               <w:lastRenderedPageBreak/>
-              <w:t>22/06/2023</w:t>
-            </w:r>
-          </w:p>
-        </w:tc>
-        <w:tc>
-          <w:tcPr>
-            <w:tcW w:w="4872" w:type="dxa"/>
-          </w:tcPr>
-          <w:p>
-            <w:pPr>
-              <w:ind w:firstLine="0"/>
-              <w:rPr>
-                <w:rFonts w:asciiTheme="majorHAnsi" w:hAnsiTheme="majorHAnsi"/>
-                <w:sz w:val="20"/>
-                <w:szCs w:val="20"/>
-              </w:rPr>
-            </w:pPr>
-          </w:p>
-        </w:tc>
-      </w:tr>
-      <w:tr>
-        <w:tc>
-          <w:tcPr>
-            <w:tcW w:w="2069" w:type="dxa"/>
-          </w:tcPr>
-          <w:p>
-            <w:pPr>
-              <w:ind w:firstLine="0"/>
-              <w:rPr>
-                <w:rFonts w:asciiTheme="majorHAnsi" w:hAnsiTheme="majorHAnsi"/>
-                <w:sz w:val="20"/>
-                <w:szCs w:val="20"/>
-              </w:rPr>
-            </w:pPr>
-            <w:r>
-              <w:rPr>
-                <w:rFonts w:asciiTheme="majorHAnsi" w:hAnsiTheme="majorHAnsi"/>
-                <w:sz w:val="20"/>
-                <w:szCs w:val="20"/>
-              </w:rPr>
-              <w:t>23/06/2023</w:t>
-            </w:r>
-          </w:p>
-        </w:tc>
-        <w:tc>
-          <w:tcPr>
-            <w:tcW w:w="4872" w:type="dxa"/>
-          </w:tcPr>
-          <w:p>
-            <w:pPr>
-              <w:ind w:firstLine="0"/>
-              <w:rPr>
-                <w:rFonts w:asciiTheme="majorHAnsi" w:hAnsiTheme="majorHAnsi"/>
-                <w:sz w:val="20"/>
-                <w:szCs w:val="20"/>
-              </w:rPr>
-            </w:pPr>
-          </w:p>
-        </w:tc>
-      </w:tr>
-      <w:tr>
-        <w:tc>
-          <w:tcPr>
-            <w:tcW w:w="2069" w:type="dxa"/>
-          </w:tcPr>
-          <w:p>
-            <w:pPr>
-              <w:ind w:firstLine="0"/>
-              <w:rPr>
-                <w:rFonts w:asciiTheme="majorHAnsi" w:hAnsiTheme="majorHAnsi"/>
-                <w:sz w:val="20"/>
-                <w:szCs w:val="20"/>
-              </w:rPr>
-            </w:pPr>
-            <w:r>
-              <w:rPr>
-                <w:rFonts w:asciiTheme="majorHAnsi" w:hAnsiTheme="majorHAnsi"/>
-                <w:sz w:val="20"/>
-                <w:szCs w:val="20"/>
-              </w:rPr>
-              <w:t>24/06/2023</w:t>
-            </w:r>
-          </w:p>
-        </w:tc>
-        <w:tc>
-          <w:tcPr>
-            <w:tcW w:w="4872" w:type="dxa"/>
-          </w:tcPr>
-          <w:p>
-            <w:pPr>
-              <w:ind w:firstLine="0"/>
-              <w:rPr>
-                <w:rFonts w:asciiTheme="majorHAnsi" w:hAnsiTheme="majorHAnsi"/>
-                <w:sz w:val="20"/>
-                <w:szCs w:val="20"/>
-              </w:rPr>
-            </w:pPr>
-          </w:p>
-        </w:tc>
-      </w:tr>
-      <w:tr>
-        <w:tc>
-          <w:tcPr>
-            <w:tcW w:w="2069" w:type="dxa"/>
-          </w:tcPr>
-          <w:p>
-            <w:pPr>
-              <w:ind w:firstLine="0"/>
-              <w:rPr>
-                <w:rFonts w:asciiTheme="majorHAnsi" w:hAnsiTheme="majorHAnsi"/>
-                <w:sz w:val="20"/>
-                <w:szCs w:val="20"/>
-              </w:rPr>
-            </w:pPr>
-            <w:r>
-              <w:rPr>
-                <w:rFonts w:asciiTheme="majorHAnsi" w:hAnsiTheme="majorHAnsi"/>
-                <w:sz w:val="20"/>
-                <w:szCs w:val="20"/>
-              </w:rPr>
-              <w:t>25/06/2023</w:t>
-            </w:r>
-          </w:p>
-        </w:tc>
-        <w:tc>
-          <w:tcPr>
-            <w:tcW w:w="4872" w:type="dxa"/>
-          </w:tcPr>
-          <w:p>
-            <w:pPr>
-              <w:ind w:firstLine="0"/>
-              <w:rPr>
-                <w:rFonts w:asciiTheme="majorHAnsi" w:hAnsiTheme="majorHAnsi"/>
-                <w:sz w:val="20"/>
-                <w:szCs w:val="20"/>
-              </w:rPr>
-            </w:pPr>
-          </w:p>
-        </w:tc>
-      </w:tr>
-      <w:tr>
-        <w:tc>
-          <w:tcPr>
-            <w:tcW w:w="2069" w:type="dxa"/>
-          </w:tcPr>
-          <w:p>
-            <w:pPr>
-              <w:ind w:firstLine="0"/>
-              <w:rPr>
-                <w:rFonts w:asciiTheme="majorHAnsi" w:hAnsiTheme="majorHAnsi"/>
-                <w:sz w:val="20"/>
-                <w:szCs w:val="20"/>
-              </w:rPr>
-            </w:pPr>
-            <w:r>
-              <w:rPr>
-                <w:rFonts w:asciiTheme="majorHAnsi" w:hAnsiTheme="majorHAnsi"/>
-                <w:sz w:val="20"/>
-                <w:szCs w:val="20"/>
-              </w:rPr>
-              <w:t>26/06/2023</w:t>
-            </w:r>
-          </w:p>
-        </w:tc>
-        <w:tc>
-          <w:tcPr>
-            <w:tcW w:w="4872" w:type="dxa"/>
-          </w:tcPr>
-          <w:p>
-            <w:pPr>
-              <w:ind w:firstLine="0"/>
-              <w:rPr>
-                <w:rFonts w:asciiTheme="majorHAnsi" w:hAnsiTheme="majorHAnsi"/>
-                <w:sz w:val="20"/>
-                <w:szCs w:val="20"/>
-              </w:rPr>
-            </w:pPr>
-          </w:p>
-        </w:tc>
-      </w:tr>
-      <w:tr>
-        <w:tc>
-          <w:tcPr>
-            <w:tcW w:w="2069" w:type="dxa"/>
-          </w:tcPr>
-          <w:p>
-            <w:pPr>
-              <w:ind w:firstLine="0"/>
-              <w:rPr>
-                <w:rFonts w:asciiTheme="majorHAnsi" w:hAnsiTheme="majorHAnsi"/>
-                <w:sz w:val="20"/>
-                <w:szCs w:val="20"/>
-              </w:rPr>
-            </w:pPr>
-            <w:r>
-              <w:rPr>
-                <w:rFonts w:asciiTheme="majorHAnsi" w:hAnsiTheme="majorHAnsi"/>
-                <w:sz w:val="20"/>
-                <w:szCs w:val="20"/>
-              </w:rPr>
-              <w:t>27/06/2023</w:t>
-            </w:r>
-          </w:p>
-        </w:tc>
-        <w:tc>
-          <w:tcPr>
-            <w:tcW w:w="4872" w:type="dxa"/>
-          </w:tcPr>
-          <w:p>
-            <w:pPr>
-              <w:ind w:firstLine="0"/>
-              <w:rPr>
-                <w:rFonts w:asciiTheme="majorHAnsi" w:hAnsiTheme="majorHAnsi"/>
-                <w:sz w:val="20"/>
-                <w:szCs w:val="20"/>
-              </w:rPr>
-            </w:pPr>
-          </w:p>
-        </w:tc>
-      </w:tr>
-      <w:tr>
-        <w:tc>
-          <w:tcPr>
-            <w:tcW w:w="2069" w:type="dxa"/>
-          </w:tcPr>
-          <w:p>
-            <w:pPr>
-              <w:ind w:firstLine="0"/>
-              <w:rPr>
-                <w:rFonts w:asciiTheme="majorHAnsi" w:hAnsiTheme="majorHAnsi"/>
-                <w:sz w:val="20"/>
-                <w:szCs w:val="20"/>
-              </w:rPr>
-            </w:pPr>
-            <w:r>
-              <w:rPr>
-                <w:rFonts w:asciiTheme="majorHAnsi" w:hAnsiTheme="majorHAnsi"/>
-                <w:sz w:val="20"/>
-                <w:szCs w:val="20"/>
-              </w:rPr>
-              <w:t>28/06/2023</w:t>
-            </w:r>
-          </w:p>
-        </w:tc>
-        <w:tc>
-          <w:tcPr>
-            <w:tcW w:w="4872" w:type="dxa"/>
-          </w:tcPr>
-          <w:p>
-            <w:pPr>
-              <w:ind w:firstLine="0"/>
-              <w:rPr>
-                <w:rFonts w:asciiTheme="majorHAnsi" w:hAnsiTheme="majorHAnsi"/>
-                <w:sz w:val="20"/>
-                <w:szCs w:val="20"/>
-              </w:rPr>
-            </w:pPr>
-          </w:p>
-        </w:tc>
-      </w:tr>
-      <w:tr>
-        <w:tc>
-          <w:tcPr>
-            <w:tcW w:w="2069" w:type="dxa"/>
-          </w:tcPr>
-          <w:p>
-            <w:pPr>
-              <w:ind w:firstLine="0"/>
-              <w:rPr>
-                <w:rFonts w:asciiTheme="majorHAnsi" w:hAnsiTheme="majorHAnsi"/>
-                <w:sz w:val="20"/>
-                <w:szCs w:val="20"/>
-              </w:rPr>
-            </w:pPr>
-            <w:r>
-              <w:rPr>
-                <w:rFonts w:asciiTheme="majorHAnsi" w:hAnsiTheme="majorHAnsi"/>
-                <w:sz w:val="20"/>
-                <w:szCs w:val="20"/>
-              </w:rPr>
-              <w:t>29/06/2023</w:t>
-            </w:r>
-          </w:p>
-        </w:tc>
-        <w:tc>
-          <w:tcPr>
-            <w:tcW w:w="4872" w:type="dxa"/>
-          </w:tcPr>
-          <w:p>
-            <w:pPr>
-              <w:ind w:firstLine="0"/>
-              <w:rPr>
-                <w:rFonts w:asciiTheme="majorHAnsi" w:hAnsiTheme="majorHAnsi"/>
-                <w:sz w:val="20"/>
-                <w:szCs w:val="20"/>
-              </w:rPr>
-            </w:pPr>
-          </w:p>
-        </w:tc>
-      </w:tr>
-      <w:tr>
-        <w:tc>
-          <w:tcPr>
-            <w:tcW w:w="2069" w:type="dxa"/>
-          </w:tcPr>
-          <w:p>
-            <w:pPr>
-              <w:ind w:firstLine="0"/>
-              <w:rPr>
-                <w:rFonts w:asciiTheme="majorHAnsi" w:hAnsiTheme="majorHAnsi"/>
-                <w:sz w:val="20"/>
-                <w:szCs w:val="20"/>
-              </w:rPr>
-            </w:pPr>
-            <w:r>
-              <w:rPr>
-                <w:rFonts w:asciiTheme="majorHAnsi" w:hAnsiTheme="majorHAnsi"/>
-                <w:sz w:val="20"/>
-                <w:szCs w:val="20"/>
-              </w:rPr>
-              <w:t>30/06/2023</w:t>
-            </w:r>
-          </w:p>
-        </w:tc>
-        <w:tc>
-          <w:tcPr>
-            <w:tcW w:w="4872" w:type="dxa"/>
-          </w:tcPr>
-          <w:p>
-            <w:pPr>
-              <w:ind w:firstLine="0"/>
-              <w:rPr>
-                <w:rFonts w:asciiTheme="majorHAnsi" w:hAnsiTheme="majorHAnsi"/>
-                <w:sz w:val="20"/>
-                <w:szCs w:val="20"/>
-              </w:rPr>
-            </w:pPr>
-          </w:p>
-        </w:tc>
-      </w:tr>
-      <w:tr>
-        <w:tc>
-          <w:tcPr>
-            <w:tcW w:w="2069" w:type="dxa"/>
-          </w:tcPr>
-          <w:p>
-            <w:pPr>
-              <w:ind w:firstLine="0"/>
-              <w:rPr>
-                <w:rFonts w:asciiTheme="majorHAnsi" w:hAnsiTheme="majorHAnsi"/>
-                <w:sz w:val="20"/>
-                <w:szCs w:val="20"/>
-              </w:rPr>
-            </w:pPr>
-            <w:r>
-              <w:rPr>
-                <w:rFonts w:asciiTheme="majorHAnsi" w:hAnsiTheme="majorHAnsi"/>
-                <w:sz w:val="20"/>
-                <w:szCs w:val="20"/>
-              </w:rPr>
-              <w:t>31/06/2023</w:t>
-            </w:r>
-          </w:p>
-        </w:tc>
-        <w:tc>
-          <w:tcPr>
-            <w:tcW w:w="4872" w:type="dxa"/>
-          </w:tcPr>
-          <w:p>
-            <w:pPr>
-              <w:ind w:firstLine="0"/>
-              <w:rPr>
-                <w:rFonts w:asciiTheme="majorHAnsi" w:hAnsiTheme="majorHAnsi"/>
-                <w:sz w:val="20"/>
-                <w:szCs w:val="20"/>
-              </w:rPr>
-            </w:pPr>
-          </w:p>
-        </w:tc>
-      </w:tr>
-      <w:tr>
-        <w:tc>
-          <w:tcPr>
-            <w:tcW w:w="2069" w:type="dxa"/>
-          </w:tcPr>
-          <w:p>
-            <w:pPr>
-              <w:ind w:firstLine="0"/>
-              <w:rPr>
-                <w:rFonts w:asciiTheme="majorHAnsi" w:hAnsiTheme="majorHAnsi"/>
-                <w:sz w:val="20"/>
-                <w:szCs w:val="20"/>
-              </w:rPr>
-            </w:pPr>
-            <w:r>
-              <w:rPr>
-                <w:rFonts w:asciiTheme="majorHAnsi" w:hAnsiTheme="majorHAnsi"/>
-                <w:sz w:val="20"/>
-                <w:szCs w:val="20"/>
-              </w:rPr>
-              <w:t>01/07/2023</w:t>
-            </w:r>
-          </w:p>
-        </w:tc>
-        <w:tc>
-          <w:tcPr>
-            <w:tcW w:w="4872" w:type="dxa"/>
-          </w:tcPr>
-          <w:p>
-            <w:pPr>
-              <w:ind w:firstLine="0"/>
-              <w:rPr>
-                <w:rFonts w:asciiTheme="majorHAnsi" w:hAnsiTheme="majorHAnsi"/>
-                <w:sz w:val="20"/>
-                <w:szCs w:val="20"/>
-              </w:rPr>
-            </w:pPr>
-          </w:p>
-        </w:tc>
-      </w:tr>
-      <w:tr>
-        <w:tc>
-          <w:tcPr>
-            <w:tcW w:w="2069" w:type="dxa"/>
-          </w:tcPr>
-          <w:p>
-            <w:pPr>
-              <w:ind w:firstLine="0"/>
-              <w:rPr>
-                <w:rFonts w:asciiTheme="majorHAnsi" w:hAnsiTheme="majorHAnsi"/>
-                <w:sz w:val="20"/>
-                <w:szCs w:val="20"/>
-              </w:rPr>
-            </w:pPr>
-            <w:r>
-              <w:rPr>
-                <w:rFonts w:asciiTheme="majorHAnsi" w:hAnsiTheme="majorHAnsi"/>
-                <w:sz w:val="20"/>
-                <w:szCs w:val="20"/>
-              </w:rPr>
-              <w:t>02/07/2023</w:t>
-            </w:r>
-          </w:p>
-        </w:tc>
-        <w:tc>
-          <w:tcPr>
-            <w:tcW w:w="4872" w:type="dxa"/>
-          </w:tcPr>
-          <w:p>
-            <w:pPr>
-              <w:ind w:firstLine="0"/>
-              <w:rPr>
-                <w:rFonts w:asciiTheme="majorHAnsi" w:hAnsiTheme="majorHAnsi"/>
-                <w:sz w:val="20"/>
-                <w:szCs w:val="20"/>
-              </w:rPr>
-            </w:pPr>
-          </w:p>
-        </w:tc>
-      </w:tr>
-      <w:tr>
-        <w:tc>
-          <w:tcPr>
-            <w:tcW w:w="2069" w:type="dxa"/>
-          </w:tcPr>
-          <w:p>
-            <w:pPr>
-              <w:ind w:firstLine="0"/>
-              <w:rPr>
-                <w:rFonts w:asciiTheme="majorHAnsi" w:hAnsiTheme="majorHAnsi"/>
-                <w:sz w:val="20"/>
-                <w:szCs w:val="20"/>
-              </w:rPr>
-            </w:pPr>
-            <w:r>
-              <w:rPr>
-                <w:rFonts w:asciiTheme="majorHAnsi" w:hAnsiTheme="majorHAnsi"/>
-                <w:sz w:val="20"/>
-                <w:szCs w:val="20"/>
-              </w:rPr>
-              <w:t>03/07/2023</w:t>
-            </w:r>
-          </w:p>
-        </w:tc>
-        <w:tc>
-          <w:tcPr>
-            <w:tcW w:w="4872" w:type="dxa"/>
-          </w:tcPr>
-          <w:p>
-            <w:pPr>
-              <w:ind w:firstLine="0"/>
-              <w:rPr>
-                <w:rFonts w:asciiTheme="majorHAnsi" w:hAnsiTheme="majorHAnsi"/>
-                <w:sz w:val="20"/>
-                <w:szCs w:val="20"/>
-              </w:rPr>
-            </w:pPr>
-          </w:p>
-        </w:tc>
-      </w:tr>
-      <w:tr>
-        <w:tc>
-          <w:tcPr>
-            <w:tcW w:w="2069" w:type="dxa"/>
-          </w:tcPr>
-          <w:p>
-            <w:pPr>
-              <w:ind w:firstLine="0"/>
-              <w:rPr>
-                <w:rFonts w:asciiTheme="majorHAnsi" w:hAnsiTheme="majorHAnsi"/>
-                <w:sz w:val="20"/>
-                <w:szCs w:val="20"/>
-              </w:rPr>
-            </w:pPr>
-            <w:r>
-              <w:rPr>
-                <w:rFonts w:asciiTheme="majorHAnsi" w:hAnsiTheme="majorHAnsi"/>
-                <w:sz w:val="20"/>
-                <w:szCs w:val="20"/>
-              </w:rPr>
-              <w:t>04/07/2023</w:t>
-            </w:r>
-          </w:p>
-        </w:tc>
-        <w:tc>
-          <w:tcPr>
-            <w:tcW w:w="4872" w:type="dxa"/>
-          </w:tcPr>
-          <w:p>
-            <w:pPr>
-              <w:ind w:firstLine="0"/>
-              <w:rPr>
-                <w:rFonts w:asciiTheme="majorHAnsi" w:hAnsiTheme="majorHAnsi"/>
-                <w:sz w:val="20"/>
-                <w:szCs w:val="20"/>
-              </w:rPr>
-            </w:pPr>
-          </w:p>
-        </w:tc>
-      </w:tr>
-      <w:tr>
-        <w:tc>
-          <w:tcPr>
-            <w:tcW w:w="2069" w:type="dxa"/>
-          </w:tcPr>
-          <w:p>
-            <w:pPr>
-              <w:ind w:firstLine="0"/>
-              <w:rPr>
-                <w:rFonts w:asciiTheme="majorHAnsi" w:hAnsiTheme="majorHAnsi"/>
-                <w:sz w:val="20"/>
-                <w:szCs w:val="20"/>
-              </w:rPr>
-            </w:pPr>
-            <w:r>
-              <w:rPr>
-                <w:rFonts w:asciiTheme="majorHAnsi" w:hAnsiTheme="majorHAnsi"/>
-                <w:sz w:val="20"/>
-                <w:szCs w:val="20"/>
-              </w:rPr>
-              <w:t>05/07/2023</w:t>
-            </w:r>
-          </w:p>
-        </w:tc>
-        <w:tc>
-          <w:tcPr>
-            <w:tcW w:w="4872" w:type="dxa"/>
-          </w:tcPr>
-          <w:p>
-            <w:pPr>
-              <w:ind w:firstLine="0"/>
-              <w:rPr>
-                <w:rFonts w:asciiTheme="majorHAnsi" w:hAnsiTheme="majorHAnsi"/>
-                <w:sz w:val="20"/>
-                <w:szCs w:val="20"/>
-              </w:rPr>
-            </w:pPr>
-            <w:r>
-              <w:rPr>
-                <w:rFonts w:asciiTheme="majorHAnsi" w:hAnsiTheme="majorHAnsi"/>
-                <w:sz w:val="20"/>
-                <w:szCs w:val="20"/>
-              </w:rPr>
-              <w:t xml:space="preserve">  </w:t>
-            </w:r>
-          </w:p>
-        </w:tc>
-      </w:tr>
-      <w:tr>
-        <w:tc>
-          <w:tcPr>
-            <w:tcW w:w="2069" w:type="dxa"/>
-          </w:tcPr>
-          <w:p>
-            <w:pPr>
-              <w:ind w:firstLine="0"/>
-              <w:rPr>
-                <w:rFonts w:asciiTheme="majorHAnsi" w:hAnsiTheme="majorHAnsi"/>
-                <w:sz w:val="20"/>
-                <w:szCs w:val="20"/>
-              </w:rPr>
-            </w:pPr>
-            <w:r>
-              <w:rPr>
-                <w:rFonts w:asciiTheme="majorHAnsi" w:hAnsiTheme="majorHAnsi"/>
-                <w:sz w:val="20"/>
-                <w:szCs w:val="20"/>
-              </w:rPr>
-              <w:t>06/07/2023</w:t>
-            </w:r>
-          </w:p>
-        </w:tc>
-        <w:tc>
-          <w:tcPr>
-            <w:tcW w:w="4872" w:type="dxa"/>
-          </w:tcPr>
-          <w:p>
-            <w:pPr>
-              <w:ind w:firstLine="0"/>
-              <w:rPr>
-                <w:rFonts w:asciiTheme="majorHAnsi" w:hAnsiTheme="majorHAnsi"/>
-                <w:sz w:val="20"/>
-                <w:szCs w:val="20"/>
-              </w:rPr>
-            </w:pPr>
-          </w:p>
-        </w:tc>
-      </w:tr>
-      <w:tr>
-        <w:tc>
-          <w:tcPr>
-            <w:tcW w:w="2069" w:type="dxa"/>
-          </w:tcPr>
-          <w:p>
-            <w:pPr>
-              <w:ind w:firstLine="0"/>
-              <w:rPr>
-                <w:rFonts w:asciiTheme="majorHAnsi" w:hAnsiTheme="majorHAnsi"/>
-                <w:sz w:val="20"/>
-                <w:szCs w:val="20"/>
-              </w:rPr>
-            </w:pPr>
-            <w:r>
-              <w:rPr>
-                <w:rFonts w:asciiTheme="majorHAnsi" w:hAnsiTheme="majorHAnsi"/>
-                <w:sz w:val="20"/>
-                <w:szCs w:val="20"/>
-              </w:rPr>
-              <w:t>07/07/2023</w:t>
-            </w:r>
-          </w:p>
-        </w:tc>
-        <w:tc>
-          <w:tcPr>
-            <w:tcW w:w="4872" w:type="dxa"/>
-          </w:tcPr>
-          <w:p>
-            <w:pPr>
-              <w:ind w:firstLine="0"/>
-              <w:rPr>
-                <w:rFonts w:asciiTheme="majorHAnsi" w:hAnsiTheme="majorHAnsi"/>
-                <w:sz w:val="20"/>
-                <w:szCs w:val="20"/>
-              </w:rPr>
-            </w:pPr>
-          </w:p>
-        </w:tc>
-      </w:tr>
-      <w:tr>
-        <w:tc>
-          <w:tcPr>
-            <w:tcW w:w="2069" w:type="dxa"/>
-          </w:tcPr>
-          <w:p>
-            <w:pPr>
-              <w:ind w:firstLine="0"/>
-              <w:rPr>
-                <w:rFonts w:asciiTheme="majorHAnsi" w:hAnsiTheme="majorHAnsi"/>
-                <w:sz w:val="20"/>
-                <w:szCs w:val="20"/>
-              </w:rPr>
-            </w:pPr>
-            <w:r>
-              <w:rPr>
-                <w:rFonts w:asciiTheme="majorHAnsi" w:hAnsiTheme="majorHAnsi"/>
-                <w:sz w:val="20"/>
-                <w:szCs w:val="20"/>
-              </w:rPr>
-              <w:t>08/07/2023</w:t>
-            </w:r>
-          </w:p>
-        </w:tc>
-        <w:tc>
-          <w:tcPr>
-            <w:tcW w:w="4872" w:type="dxa"/>
-          </w:tcPr>
-          <w:p>
-            <w:pPr>
-              <w:ind w:firstLine="0"/>
-              <w:rPr>
-                <w:rFonts w:asciiTheme="majorHAnsi" w:hAnsiTheme="majorHAnsi"/>
-                <w:sz w:val="20"/>
-                <w:szCs w:val="20"/>
-              </w:rPr>
-            </w:pPr>
-          </w:p>
-        </w:tc>
-      </w:tr>
-      <w:tr>
-        <w:tc>
-          <w:tcPr>
-            <w:tcW w:w="2069" w:type="dxa"/>
-          </w:tcPr>
-          <w:p>
-            <w:pPr>
-              <w:ind w:firstLine="0"/>
-              <w:rPr>
-                <w:rFonts w:asciiTheme="majorHAnsi" w:hAnsiTheme="majorHAnsi"/>
-                <w:sz w:val="20"/>
-                <w:szCs w:val="20"/>
-              </w:rPr>
-            </w:pPr>
-            <w:r>
-              <w:rPr>
-                <w:rFonts w:asciiTheme="majorHAnsi" w:hAnsiTheme="majorHAnsi"/>
-                <w:sz w:val="20"/>
-                <w:szCs w:val="20"/>
-              </w:rPr>
-              <w:t>09/07/2023</w:t>
-            </w:r>
-          </w:p>
-        </w:tc>
-        <w:tc>
-          <w:tcPr>
-            <w:tcW w:w="4872" w:type="dxa"/>
-          </w:tcPr>
-          <w:p>
-            <w:pPr>
-              <w:ind w:firstLine="0"/>
-              <w:rPr>
-                <w:rFonts w:asciiTheme="majorHAnsi" w:hAnsiTheme="majorHAnsi"/>
-                <w:sz w:val="20"/>
-                <w:szCs w:val="20"/>
-              </w:rPr>
-            </w:pPr>
-          </w:p>
-        </w:tc>
-      </w:tr>
-      <w:tr>
-        <w:tc>
-          <w:tcPr>
-            <w:tcW w:w="2069" w:type="dxa"/>
-          </w:tcPr>
-          <w:p>
-            <w:pPr>
-              <w:ind w:firstLine="0"/>
-              <w:rPr>
-                <w:rFonts w:asciiTheme="majorHAnsi" w:hAnsiTheme="majorHAnsi"/>
-                <w:sz w:val="20"/>
-                <w:szCs w:val="20"/>
-              </w:rPr>
-            </w:pPr>
-            <w:r>
-              <w:rPr>
-                <w:rFonts w:asciiTheme="majorHAnsi" w:hAnsiTheme="majorHAnsi"/>
-                <w:sz w:val="20"/>
-                <w:szCs w:val="20"/>
-              </w:rPr>
-              <w:t>10/07/2023</w:t>
-            </w:r>
-          </w:p>
-        </w:tc>
-        <w:tc>
-          <w:tcPr>
-            <w:tcW w:w="4872" w:type="dxa"/>
-          </w:tcPr>
-          <w:p>
-            <w:pPr>
-              <w:ind w:firstLine="0"/>
-              <w:rPr>
-                <w:rFonts w:asciiTheme="majorHAnsi" w:hAnsiTheme="majorHAnsi"/>
-                <w:sz w:val="20"/>
-                <w:szCs w:val="20"/>
-              </w:rPr>
-            </w:pPr>
-          </w:p>
-        </w:tc>
-      </w:tr>
-      <w:tr>
-        <w:tc>
-          <w:tcPr>
-            <w:tcW w:w="2069" w:type="dxa"/>
-          </w:tcPr>
-          <w:p>
-            <w:pPr>
-              <w:ind w:firstLine="0"/>
-              <w:rPr>
-                <w:rFonts w:asciiTheme="majorHAnsi" w:hAnsiTheme="majorHAnsi"/>
-                <w:sz w:val="20"/>
-                <w:szCs w:val="20"/>
-              </w:rPr>
-            </w:pPr>
-            <w:r>
-              <w:rPr>
-                <w:rFonts w:asciiTheme="majorHAnsi" w:hAnsiTheme="majorHAnsi"/>
-                <w:sz w:val="20"/>
-                <w:szCs w:val="20"/>
-              </w:rPr>
-              <w:t>11/07/2023</w:t>
-            </w:r>
-          </w:p>
-        </w:tc>
-        <w:tc>
-          <w:tcPr>
-            <w:tcW w:w="4872" w:type="dxa"/>
-          </w:tcPr>
-          <w:p>
-            <w:pPr>
-              <w:ind w:firstLine="0"/>
-              <w:rPr>
-                <w:rFonts w:asciiTheme="majorHAnsi" w:hAnsiTheme="majorHAnsi"/>
-                <w:sz w:val="20"/>
-                <w:szCs w:val="20"/>
-              </w:rPr>
-            </w:pPr>
-          </w:p>
-        </w:tc>
-      </w:tr>
-      <w:tr>
-        <w:tc>
-          <w:tcPr>
-            <w:tcW w:w="2069" w:type="dxa"/>
-          </w:tcPr>
-          <w:p>
-            <w:pPr>
-              <w:ind w:firstLine="0"/>
-              <w:rPr>
-                <w:rFonts w:asciiTheme="majorHAnsi" w:hAnsiTheme="majorHAnsi"/>
-                <w:sz w:val="20"/>
-                <w:szCs w:val="20"/>
-              </w:rPr>
-            </w:pPr>
-            <w:r>
-              <w:rPr>
-                <w:rFonts w:asciiTheme="majorHAnsi" w:hAnsiTheme="majorHAnsi"/>
-                <w:sz w:val="20"/>
-                <w:szCs w:val="20"/>
-              </w:rPr>
-              <w:t>12/07/2023</w:t>
-            </w:r>
-          </w:p>
-        </w:tc>
-        <w:tc>
-          <w:tcPr>
-            <w:tcW w:w="4872" w:type="dxa"/>
-          </w:tcPr>
-          <w:p>
-            <w:pPr>
-              <w:ind w:firstLine="0"/>
-              <w:rPr>
-                <w:rFonts w:asciiTheme="majorHAnsi" w:hAnsiTheme="majorHAnsi"/>
-                <w:sz w:val="20"/>
-                <w:szCs w:val="20"/>
-              </w:rPr>
-            </w:pPr>
-          </w:p>
-        </w:tc>
-      </w:tr>
-      <w:tr>
-        <w:tc>
-          <w:tcPr>
-            <w:tcW w:w="2069" w:type="dxa"/>
-          </w:tcPr>
-          <w:p>
-            <w:pPr>
-              <w:ind w:firstLine="0"/>
-              <w:rPr>
-                <w:rFonts w:asciiTheme="majorHAnsi" w:hAnsiTheme="majorHAnsi"/>
-                <w:sz w:val="20"/>
-                <w:szCs w:val="20"/>
-              </w:rPr>
-            </w:pPr>
-            <w:r>
-              <w:rPr>
-                <w:rFonts w:asciiTheme="majorHAnsi" w:hAnsiTheme="majorHAnsi"/>
-                <w:sz w:val="20"/>
-                <w:szCs w:val="20"/>
-              </w:rPr>
               <w:t>13/07/2023</w:t>
             </w:r>
           </w:p>
@@ -6160,887 +6221,887 @@
                 <w:sz w:val="20"/>
                 <w:szCs w:val="20"/>
               </w:rPr>
+              <w:t>15/07/2023</w:t>
+            </w:r>
+          </w:p>
+        </w:tc>
+        <w:tc>
+          <w:tcPr>
+            <w:tcW w:w="4872" w:type="dxa"/>
+          </w:tcPr>
+          <w:p>
+            <w:pPr>
+              <w:ind w:firstLine="0"/>
+              <w:rPr>
+                <w:rFonts w:asciiTheme="majorHAnsi" w:hAnsiTheme="majorHAnsi"/>
+                <w:sz w:val="20"/>
+                <w:szCs w:val="20"/>
+              </w:rPr>
+            </w:pPr>
+          </w:p>
+        </w:tc>
+      </w:tr>
+      <w:tr>
+        <w:tc>
+          <w:tcPr>
+            <w:tcW w:w="2069" w:type="dxa"/>
+          </w:tcPr>
+          <w:p>
+            <w:pPr>
+              <w:ind w:firstLine="0"/>
+              <w:rPr>
+                <w:rFonts w:asciiTheme="majorHAnsi" w:hAnsiTheme="majorHAnsi"/>
+                <w:sz w:val="20"/>
+                <w:szCs w:val="20"/>
+              </w:rPr>
+            </w:pPr>
+            <w:r>
+              <w:rPr>
+                <w:rFonts w:asciiTheme="majorHAnsi" w:hAnsiTheme="majorHAnsi"/>
+                <w:sz w:val="20"/>
+                <w:szCs w:val="20"/>
+              </w:rPr>
+              <w:t>16/07/2023</w:t>
+            </w:r>
+          </w:p>
+        </w:tc>
+        <w:tc>
+          <w:tcPr>
+            <w:tcW w:w="4872" w:type="dxa"/>
+          </w:tcPr>
+          <w:p>
+            <w:pPr>
+              <w:ind w:firstLine="0"/>
+              <w:rPr>
+                <w:rFonts w:asciiTheme="majorHAnsi" w:hAnsiTheme="majorHAnsi"/>
+                <w:sz w:val="20"/>
+                <w:szCs w:val="20"/>
+              </w:rPr>
+            </w:pPr>
+          </w:p>
+        </w:tc>
+      </w:tr>
+      <w:tr>
+        <w:tc>
+          <w:tcPr>
+            <w:tcW w:w="2069" w:type="dxa"/>
+          </w:tcPr>
+          <w:p>
+            <w:pPr>
+              <w:ind w:firstLine="0"/>
+              <w:rPr>
+                <w:rFonts w:asciiTheme="majorHAnsi" w:hAnsiTheme="majorHAnsi"/>
+                <w:sz w:val="20"/>
+                <w:szCs w:val="20"/>
+              </w:rPr>
+            </w:pPr>
+            <w:r>
+              <w:rPr>
+                <w:rFonts w:asciiTheme="majorHAnsi" w:hAnsiTheme="majorHAnsi"/>
+                <w:sz w:val="20"/>
+                <w:szCs w:val="20"/>
+              </w:rPr>
+              <w:t>17/07/2023</w:t>
+            </w:r>
+          </w:p>
+        </w:tc>
+        <w:tc>
+          <w:tcPr>
+            <w:tcW w:w="4872" w:type="dxa"/>
+          </w:tcPr>
+          <w:p>
+            <w:pPr>
+              <w:ind w:firstLine="0"/>
+              <w:rPr>
+                <w:rFonts w:asciiTheme="majorHAnsi" w:hAnsiTheme="majorHAnsi"/>
+                <w:sz w:val="20"/>
+                <w:szCs w:val="20"/>
+              </w:rPr>
+            </w:pPr>
+          </w:p>
+        </w:tc>
+      </w:tr>
+      <w:tr>
+        <w:tc>
+          <w:tcPr>
+            <w:tcW w:w="2069" w:type="dxa"/>
+          </w:tcPr>
+          <w:p>
+            <w:pPr>
+              <w:ind w:firstLine="0"/>
+              <w:rPr>
+                <w:rFonts w:asciiTheme="majorHAnsi" w:hAnsiTheme="majorHAnsi"/>
+                <w:sz w:val="20"/>
+                <w:szCs w:val="20"/>
+              </w:rPr>
+            </w:pPr>
+            <w:r>
+              <w:rPr>
+                <w:rFonts w:asciiTheme="majorHAnsi" w:hAnsiTheme="majorHAnsi"/>
+                <w:sz w:val="20"/>
+                <w:szCs w:val="20"/>
+              </w:rPr>
+              <w:t>18/07/2023</w:t>
+            </w:r>
+          </w:p>
+        </w:tc>
+        <w:tc>
+          <w:tcPr>
+            <w:tcW w:w="4872" w:type="dxa"/>
+          </w:tcPr>
+          <w:p>
+            <w:pPr>
+              <w:ind w:firstLine="0"/>
+              <w:rPr>
+                <w:rFonts w:asciiTheme="majorHAnsi" w:hAnsiTheme="majorHAnsi"/>
+                <w:sz w:val="20"/>
+                <w:szCs w:val="20"/>
+              </w:rPr>
+            </w:pPr>
+          </w:p>
+        </w:tc>
+      </w:tr>
+      <w:tr>
+        <w:tc>
+          <w:tcPr>
+            <w:tcW w:w="2069" w:type="dxa"/>
+          </w:tcPr>
+          <w:p>
+            <w:pPr>
+              <w:ind w:firstLine="0"/>
+              <w:rPr>
+                <w:rFonts w:asciiTheme="majorHAnsi" w:hAnsiTheme="majorHAnsi"/>
+                <w:sz w:val="20"/>
+                <w:szCs w:val="20"/>
+              </w:rPr>
+            </w:pPr>
+            <w:r>
+              <w:rPr>
+                <w:rFonts w:asciiTheme="majorHAnsi" w:hAnsiTheme="majorHAnsi"/>
+                <w:sz w:val="20"/>
+                <w:szCs w:val="20"/>
+              </w:rPr>
+              <w:t>19/07/2023</w:t>
+            </w:r>
+          </w:p>
+        </w:tc>
+        <w:tc>
+          <w:tcPr>
+            <w:tcW w:w="4872" w:type="dxa"/>
+          </w:tcPr>
+          <w:p>
+            <w:pPr>
+              <w:ind w:firstLine="0"/>
+              <w:rPr>
+                <w:rFonts w:asciiTheme="majorHAnsi" w:hAnsiTheme="majorHAnsi"/>
+                <w:sz w:val="20"/>
+                <w:szCs w:val="20"/>
+              </w:rPr>
+            </w:pPr>
+          </w:p>
+        </w:tc>
+      </w:tr>
+      <w:tr>
+        <w:tc>
+          <w:tcPr>
+            <w:tcW w:w="2069" w:type="dxa"/>
+          </w:tcPr>
+          <w:p>
+            <w:pPr>
+              <w:ind w:firstLine="0"/>
+              <w:rPr>
+                <w:rFonts w:asciiTheme="majorHAnsi" w:hAnsiTheme="majorHAnsi"/>
+                <w:sz w:val="20"/>
+                <w:szCs w:val="20"/>
+              </w:rPr>
+            </w:pPr>
+            <w:r>
+              <w:rPr>
+                <w:rFonts w:asciiTheme="majorHAnsi" w:hAnsiTheme="majorHAnsi"/>
+                <w:sz w:val="20"/>
+                <w:szCs w:val="20"/>
+              </w:rPr>
+              <w:t>20/07/2023</w:t>
+            </w:r>
+          </w:p>
+        </w:tc>
+        <w:tc>
+          <w:tcPr>
+            <w:tcW w:w="4872" w:type="dxa"/>
+          </w:tcPr>
+          <w:p>
+            <w:pPr>
+              <w:ind w:firstLine="0"/>
+              <w:rPr>
+                <w:rFonts w:asciiTheme="majorHAnsi" w:hAnsiTheme="majorHAnsi"/>
+                <w:sz w:val="20"/>
+                <w:szCs w:val="20"/>
+              </w:rPr>
+            </w:pPr>
+          </w:p>
+        </w:tc>
+      </w:tr>
+      <w:tr>
+        <w:tc>
+          <w:tcPr>
+            <w:tcW w:w="2069" w:type="dxa"/>
+          </w:tcPr>
+          <w:p>
+            <w:pPr>
+              <w:ind w:firstLine="0"/>
+              <w:rPr>
+                <w:rFonts w:asciiTheme="majorHAnsi" w:hAnsiTheme="majorHAnsi"/>
+                <w:sz w:val="20"/>
+                <w:szCs w:val="20"/>
+              </w:rPr>
+            </w:pPr>
+            <w:r>
+              <w:rPr>
+                <w:rFonts w:asciiTheme="majorHAnsi" w:hAnsiTheme="majorHAnsi"/>
+                <w:sz w:val="20"/>
+                <w:szCs w:val="20"/>
+              </w:rPr>
+              <w:t>21/07/2023</w:t>
+            </w:r>
+          </w:p>
+        </w:tc>
+        <w:tc>
+          <w:tcPr>
+            <w:tcW w:w="4872" w:type="dxa"/>
+          </w:tcPr>
+          <w:p>
+            <w:pPr>
+              <w:ind w:firstLine="0"/>
+              <w:rPr>
+                <w:rFonts w:asciiTheme="majorHAnsi" w:hAnsiTheme="majorHAnsi"/>
+                <w:sz w:val="20"/>
+                <w:szCs w:val="20"/>
+              </w:rPr>
+            </w:pPr>
+          </w:p>
+        </w:tc>
+      </w:tr>
+      <w:tr>
+        <w:tc>
+          <w:tcPr>
+            <w:tcW w:w="2069" w:type="dxa"/>
+          </w:tcPr>
+          <w:p>
+            <w:pPr>
+              <w:ind w:firstLine="0"/>
+              <w:rPr>
+                <w:rFonts w:asciiTheme="majorHAnsi" w:hAnsiTheme="majorHAnsi"/>
+                <w:sz w:val="20"/>
+                <w:szCs w:val="20"/>
+              </w:rPr>
+            </w:pPr>
+            <w:r>
+              <w:rPr>
+                <w:rFonts w:asciiTheme="majorHAnsi" w:hAnsiTheme="majorHAnsi"/>
+                <w:sz w:val="20"/>
+                <w:szCs w:val="20"/>
+              </w:rPr>
+              <w:t>22/07/2023</w:t>
+            </w:r>
+          </w:p>
+        </w:tc>
+        <w:tc>
+          <w:tcPr>
+            <w:tcW w:w="4872" w:type="dxa"/>
+          </w:tcPr>
+          <w:p>
+            <w:pPr>
+              <w:ind w:firstLine="0"/>
+              <w:rPr>
+                <w:rFonts w:asciiTheme="majorHAnsi" w:hAnsiTheme="majorHAnsi"/>
+                <w:sz w:val="20"/>
+                <w:szCs w:val="20"/>
+              </w:rPr>
+            </w:pPr>
+          </w:p>
+        </w:tc>
+      </w:tr>
+      <w:tr>
+        <w:tc>
+          <w:tcPr>
+            <w:tcW w:w="2069" w:type="dxa"/>
+          </w:tcPr>
+          <w:p>
+            <w:pPr>
+              <w:ind w:firstLine="0"/>
+              <w:rPr>
+                <w:rFonts w:asciiTheme="majorHAnsi" w:hAnsiTheme="majorHAnsi"/>
+                <w:sz w:val="20"/>
+                <w:szCs w:val="20"/>
+              </w:rPr>
+            </w:pPr>
+            <w:r>
+              <w:rPr>
+                <w:rFonts w:asciiTheme="majorHAnsi" w:hAnsiTheme="majorHAnsi"/>
+                <w:sz w:val="20"/>
+                <w:szCs w:val="20"/>
+              </w:rPr>
+              <w:t>23/07/2023</w:t>
+            </w:r>
+          </w:p>
+        </w:tc>
+        <w:tc>
+          <w:tcPr>
+            <w:tcW w:w="4872" w:type="dxa"/>
+          </w:tcPr>
+          <w:p>
+            <w:pPr>
+              <w:ind w:firstLine="0"/>
+              <w:rPr>
+                <w:rFonts w:asciiTheme="majorHAnsi" w:hAnsiTheme="majorHAnsi"/>
+                <w:sz w:val="20"/>
+                <w:szCs w:val="20"/>
+              </w:rPr>
+            </w:pPr>
+          </w:p>
+        </w:tc>
+      </w:tr>
+      <w:tr>
+        <w:tc>
+          <w:tcPr>
+            <w:tcW w:w="2069" w:type="dxa"/>
+          </w:tcPr>
+          <w:p>
+            <w:pPr>
+              <w:ind w:firstLine="0"/>
+              <w:rPr>
+                <w:rFonts w:asciiTheme="majorHAnsi" w:hAnsiTheme="majorHAnsi"/>
+                <w:sz w:val="20"/>
+                <w:szCs w:val="20"/>
+              </w:rPr>
+            </w:pPr>
+            <w:r>
+              <w:rPr>
+                <w:rFonts w:asciiTheme="majorHAnsi" w:hAnsiTheme="majorHAnsi"/>
+                <w:sz w:val="20"/>
+                <w:szCs w:val="20"/>
+              </w:rPr>
+              <w:t>24/07/2023</w:t>
+            </w:r>
+          </w:p>
+        </w:tc>
+        <w:tc>
+          <w:tcPr>
+            <w:tcW w:w="4872" w:type="dxa"/>
+          </w:tcPr>
+          <w:p>
+            <w:pPr>
+              <w:ind w:firstLine="0"/>
+              <w:rPr>
+                <w:rFonts w:asciiTheme="majorHAnsi" w:hAnsiTheme="majorHAnsi"/>
+                <w:sz w:val="20"/>
+                <w:szCs w:val="20"/>
+              </w:rPr>
+            </w:pPr>
+          </w:p>
+        </w:tc>
+      </w:tr>
+      <w:tr>
+        <w:tc>
+          <w:tcPr>
+            <w:tcW w:w="2069" w:type="dxa"/>
+          </w:tcPr>
+          <w:p>
+            <w:pPr>
+              <w:ind w:firstLine="0"/>
+              <w:rPr>
+                <w:rFonts w:asciiTheme="majorHAnsi" w:hAnsiTheme="majorHAnsi"/>
+                <w:sz w:val="20"/>
+                <w:szCs w:val="20"/>
+              </w:rPr>
+            </w:pPr>
+            <w:r>
+              <w:rPr>
+                <w:rFonts w:asciiTheme="majorHAnsi" w:hAnsiTheme="majorHAnsi"/>
+                <w:sz w:val="20"/>
+                <w:szCs w:val="20"/>
+              </w:rPr>
+              <w:t>25/07/2023</w:t>
+            </w:r>
+          </w:p>
+        </w:tc>
+        <w:tc>
+          <w:tcPr>
+            <w:tcW w:w="4872" w:type="dxa"/>
+          </w:tcPr>
+          <w:p>
+            <w:pPr>
+              <w:ind w:firstLine="0"/>
+              <w:rPr>
+                <w:rFonts w:asciiTheme="majorHAnsi" w:hAnsiTheme="majorHAnsi"/>
+                <w:sz w:val="20"/>
+                <w:szCs w:val="20"/>
+              </w:rPr>
+            </w:pPr>
+          </w:p>
+        </w:tc>
+      </w:tr>
+      <w:tr>
+        <w:tc>
+          <w:tcPr>
+            <w:tcW w:w="2069" w:type="dxa"/>
+          </w:tcPr>
+          <w:p>
+            <w:pPr>
+              <w:ind w:firstLine="0"/>
+              <w:rPr>
+                <w:rFonts w:asciiTheme="majorHAnsi" w:hAnsiTheme="majorHAnsi"/>
+                <w:sz w:val="20"/>
+                <w:szCs w:val="20"/>
+              </w:rPr>
+            </w:pPr>
+            <w:r>
+              <w:rPr>
+                <w:rFonts w:asciiTheme="majorHAnsi" w:hAnsiTheme="majorHAnsi"/>
+                <w:sz w:val="20"/>
+                <w:szCs w:val="20"/>
+              </w:rPr>
+              <w:t>26/07/2023</w:t>
+            </w:r>
+          </w:p>
+        </w:tc>
+        <w:tc>
+          <w:tcPr>
+            <w:tcW w:w="4872" w:type="dxa"/>
+          </w:tcPr>
+          <w:p>
+            <w:pPr>
+              <w:ind w:firstLine="0"/>
+              <w:rPr>
+                <w:rFonts w:asciiTheme="majorHAnsi" w:hAnsiTheme="majorHAnsi"/>
+                <w:sz w:val="20"/>
+                <w:szCs w:val="20"/>
+              </w:rPr>
+            </w:pPr>
+          </w:p>
+        </w:tc>
+      </w:tr>
+      <w:tr>
+        <w:tc>
+          <w:tcPr>
+            <w:tcW w:w="2069" w:type="dxa"/>
+          </w:tcPr>
+          <w:p>
+            <w:pPr>
+              <w:ind w:firstLine="0"/>
+              <w:rPr>
+                <w:rFonts w:asciiTheme="majorHAnsi" w:hAnsiTheme="majorHAnsi"/>
+                <w:sz w:val="20"/>
+                <w:szCs w:val="20"/>
+              </w:rPr>
+            </w:pPr>
+            <w:r>
+              <w:rPr>
+                <w:rFonts w:asciiTheme="majorHAnsi" w:hAnsiTheme="majorHAnsi"/>
+                <w:sz w:val="20"/>
+                <w:szCs w:val="20"/>
+              </w:rPr>
+              <w:t>27/07/2023</w:t>
+            </w:r>
+          </w:p>
+        </w:tc>
+        <w:tc>
+          <w:tcPr>
+            <w:tcW w:w="4872" w:type="dxa"/>
+          </w:tcPr>
+          <w:p>
+            <w:pPr>
+              <w:ind w:firstLine="0"/>
+              <w:rPr>
+                <w:rFonts w:asciiTheme="majorHAnsi" w:hAnsiTheme="majorHAnsi"/>
+                <w:sz w:val="20"/>
+                <w:szCs w:val="20"/>
+              </w:rPr>
+            </w:pPr>
+          </w:p>
+        </w:tc>
+      </w:tr>
+      <w:tr>
+        <w:tc>
+          <w:tcPr>
+            <w:tcW w:w="2069" w:type="dxa"/>
+          </w:tcPr>
+          <w:p>
+            <w:pPr>
+              <w:ind w:firstLine="0"/>
+              <w:rPr>
+                <w:rFonts w:asciiTheme="majorHAnsi" w:hAnsiTheme="majorHAnsi"/>
+                <w:sz w:val="20"/>
+                <w:szCs w:val="20"/>
+              </w:rPr>
+            </w:pPr>
+            <w:r>
+              <w:rPr>
+                <w:rFonts w:asciiTheme="majorHAnsi" w:hAnsiTheme="majorHAnsi"/>
+                <w:sz w:val="20"/>
+                <w:szCs w:val="20"/>
+              </w:rPr>
+              <w:t>28/07/2023</w:t>
+            </w:r>
+          </w:p>
+        </w:tc>
+        <w:tc>
+          <w:tcPr>
+            <w:tcW w:w="4872" w:type="dxa"/>
+          </w:tcPr>
+          <w:p>
+            <w:pPr>
+              <w:ind w:firstLine="0"/>
+              <w:rPr>
+                <w:rFonts w:asciiTheme="majorHAnsi" w:hAnsiTheme="majorHAnsi"/>
+                <w:sz w:val="20"/>
+                <w:szCs w:val="20"/>
+              </w:rPr>
+            </w:pPr>
+          </w:p>
+        </w:tc>
+      </w:tr>
+      <w:tr>
+        <w:tc>
+          <w:tcPr>
+            <w:tcW w:w="2069" w:type="dxa"/>
+          </w:tcPr>
+          <w:p>
+            <w:pPr>
+              <w:ind w:firstLine="0"/>
+              <w:rPr>
+                <w:rFonts w:asciiTheme="majorHAnsi" w:hAnsiTheme="majorHAnsi"/>
+                <w:sz w:val="20"/>
+                <w:szCs w:val="20"/>
+              </w:rPr>
+            </w:pPr>
+            <w:r>
+              <w:rPr>
+                <w:rFonts w:asciiTheme="majorHAnsi" w:hAnsiTheme="majorHAnsi"/>
+                <w:sz w:val="20"/>
+                <w:szCs w:val="20"/>
+              </w:rPr>
+              <w:t>29/07/2023</w:t>
+            </w:r>
+          </w:p>
+        </w:tc>
+        <w:tc>
+          <w:tcPr>
+            <w:tcW w:w="4872" w:type="dxa"/>
+          </w:tcPr>
+          <w:p>
+            <w:pPr>
+              <w:ind w:firstLine="0"/>
+              <w:rPr>
+                <w:rFonts w:asciiTheme="majorHAnsi" w:hAnsiTheme="majorHAnsi"/>
+                <w:sz w:val="20"/>
+                <w:szCs w:val="20"/>
+              </w:rPr>
+            </w:pPr>
+          </w:p>
+        </w:tc>
+      </w:tr>
+      <w:tr>
+        <w:tc>
+          <w:tcPr>
+            <w:tcW w:w="2069" w:type="dxa"/>
+          </w:tcPr>
+          <w:p>
+            <w:pPr>
+              <w:ind w:firstLine="0"/>
+              <w:rPr>
+                <w:rFonts w:asciiTheme="majorHAnsi" w:hAnsiTheme="majorHAnsi"/>
+                <w:sz w:val="20"/>
+                <w:szCs w:val="20"/>
+              </w:rPr>
+            </w:pPr>
+            <w:r>
+              <w:rPr>
+                <w:rFonts w:asciiTheme="majorHAnsi" w:hAnsiTheme="majorHAnsi"/>
+                <w:sz w:val="20"/>
+                <w:szCs w:val="20"/>
+              </w:rPr>
+              <w:t>30/07/2023</w:t>
+            </w:r>
+          </w:p>
+        </w:tc>
+        <w:tc>
+          <w:tcPr>
+            <w:tcW w:w="4872" w:type="dxa"/>
+          </w:tcPr>
+          <w:p>
+            <w:pPr>
+              <w:ind w:firstLine="0"/>
+              <w:rPr>
+                <w:rFonts w:asciiTheme="majorHAnsi" w:hAnsiTheme="majorHAnsi"/>
+                <w:sz w:val="20"/>
+                <w:szCs w:val="20"/>
+              </w:rPr>
+            </w:pPr>
+          </w:p>
+        </w:tc>
+      </w:tr>
+      <w:tr>
+        <w:tc>
+          <w:tcPr>
+            <w:tcW w:w="2069" w:type="dxa"/>
+          </w:tcPr>
+          <w:p>
+            <w:pPr>
+              <w:ind w:firstLine="0"/>
+              <w:rPr>
+                <w:rFonts w:asciiTheme="majorHAnsi" w:hAnsiTheme="majorHAnsi"/>
+                <w:sz w:val="20"/>
+                <w:szCs w:val="20"/>
+              </w:rPr>
+            </w:pPr>
+            <w:r>
+              <w:rPr>
+                <w:rFonts w:asciiTheme="majorHAnsi" w:hAnsiTheme="majorHAnsi"/>
+                <w:sz w:val="20"/>
+                <w:szCs w:val="20"/>
+              </w:rPr>
+              <w:t>31/07/2023</w:t>
+            </w:r>
+          </w:p>
+        </w:tc>
+        <w:tc>
+          <w:tcPr>
+            <w:tcW w:w="4872" w:type="dxa"/>
+          </w:tcPr>
+          <w:p>
+            <w:pPr>
+              <w:ind w:firstLine="0"/>
+              <w:rPr>
+                <w:rFonts w:asciiTheme="majorHAnsi" w:hAnsiTheme="majorHAnsi"/>
+                <w:sz w:val="20"/>
+                <w:szCs w:val="20"/>
+              </w:rPr>
+            </w:pPr>
+          </w:p>
+        </w:tc>
+      </w:tr>
+      <w:tr>
+        <w:tc>
+          <w:tcPr>
+            <w:tcW w:w="2069" w:type="dxa"/>
+          </w:tcPr>
+          <w:p>
+            <w:pPr>
+              <w:ind w:firstLine="0"/>
+              <w:rPr>
+                <w:rFonts w:asciiTheme="majorHAnsi" w:hAnsiTheme="majorHAnsi"/>
+                <w:sz w:val="20"/>
+                <w:szCs w:val="20"/>
+              </w:rPr>
+            </w:pPr>
+            <w:r>
+              <w:rPr>
+                <w:rFonts w:asciiTheme="majorHAnsi" w:hAnsiTheme="majorHAnsi"/>
+                <w:sz w:val="20"/>
+                <w:szCs w:val="20"/>
+              </w:rPr>
+              <w:t>01/08/2023</w:t>
+            </w:r>
+          </w:p>
+        </w:tc>
+        <w:tc>
+          <w:tcPr>
+            <w:tcW w:w="4872" w:type="dxa"/>
+          </w:tcPr>
+          <w:p>
+            <w:pPr>
+              <w:ind w:firstLine="0"/>
+              <w:rPr>
+                <w:rFonts w:asciiTheme="majorHAnsi" w:hAnsiTheme="majorHAnsi"/>
+                <w:sz w:val="20"/>
+                <w:szCs w:val="20"/>
+              </w:rPr>
+            </w:pPr>
+          </w:p>
+        </w:tc>
+      </w:tr>
+      <w:tr>
+        <w:tc>
+          <w:tcPr>
+            <w:tcW w:w="2069" w:type="dxa"/>
+          </w:tcPr>
+          <w:p>
+            <w:pPr>
+              <w:ind w:firstLine="0"/>
+              <w:rPr>
+                <w:rFonts w:asciiTheme="majorHAnsi" w:hAnsiTheme="majorHAnsi"/>
+                <w:sz w:val="20"/>
+                <w:szCs w:val="20"/>
+              </w:rPr>
+            </w:pPr>
+            <w:r>
+              <w:rPr>
+                <w:rFonts w:asciiTheme="majorHAnsi" w:hAnsiTheme="majorHAnsi"/>
+                <w:sz w:val="20"/>
+                <w:szCs w:val="20"/>
+              </w:rPr>
+              <w:t>02/08/2023</w:t>
+            </w:r>
+          </w:p>
+        </w:tc>
+        <w:tc>
+          <w:tcPr>
+            <w:tcW w:w="4872" w:type="dxa"/>
+          </w:tcPr>
+          <w:p>
+            <w:pPr>
+              <w:ind w:firstLine="0"/>
+              <w:rPr>
+                <w:rFonts w:asciiTheme="majorHAnsi" w:hAnsiTheme="majorHAnsi"/>
+                <w:sz w:val="20"/>
+                <w:szCs w:val="20"/>
+              </w:rPr>
+            </w:pPr>
+          </w:p>
+        </w:tc>
+      </w:tr>
+      <w:tr>
+        <w:tc>
+          <w:tcPr>
+            <w:tcW w:w="2069" w:type="dxa"/>
+          </w:tcPr>
+          <w:p>
+            <w:pPr>
+              <w:ind w:firstLine="0"/>
+              <w:rPr>
+                <w:rFonts w:asciiTheme="majorHAnsi" w:hAnsiTheme="majorHAnsi"/>
+                <w:sz w:val="20"/>
+                <w:szCs w:val="20"/>
+              </w:rPr>
+            </w:pPr>
+            <w:r>
+              <w:rPr>
+                <w:rFonts w:asciiTheme="majorHAnsi" w:hAnsiTheme="majorHAnsi"/>
+                <w:sz w:val="20"/>
+                <w:szCs w:val="20"/>
+              </w:rPr>
+              <w:t>03/08/2023</w:t>
+            </w:r>
+          </w:p>
+        </w:tc>
+        <w:tc>
+          <w:tcPr>
+            <w:tcW w:w="4872" w:type="dxa"/>
+          </w:tcPr>
+          <w:p>
+            <w:pPr>
+              <w:ind w:firstLine="0"/>
+              <w:rPr>
+                <w:rFonts w:asciiTheme="majorHAnsi" w:hAnsiTheme="majorHAnsi"/>
+                <w:sz w:val="20"/>
+                <w:szCs w:val="20"/>
+              </w:rPr>
+            </w:pPr>
+          </w:p>
+        </w:tc>
+      </w:tr>
+      <w:tr>
+        <w:tc>
+          <w:tcPr>
+            <w:tcW w:w="2069" w:type="dxa"/>
+          </w:tcPr>
+          <w:p>
+            <w:pPr>
+              <w:ind w:firstLine="0"/>
+              <w:rPr>
+                <w:rFonts w:asciiTheme="majorHAnsi" w:hAnsiTheme="majorHAnsi"/>
+                <w:sz w:val="20"/>
+                <w:szCs w:val="20"/>
+              </w:rPr>
+            </w:pPr>
+            <w:r>
+              <w:rPr>
+                <w:rFonts w:asciiTheme="majorHAnsi" w:hAnsiTheme="majorHAnsi"/>
+                <w:sz w:val="20"/>
+                <w:szCs w:val="20"/>
+              </w:rPr>
+              <w:t>04/08/2023</w:t>
+            </w:r>
+          </w:p>
+        </w:tc>
+        <w:tc>
+          <w:tcPr>
+            <w:tcW w:w="4872" w:type="dxa"/>
+          </w:tcPr>
+          <w:p>
+            <w:pPr>
+              <w:ind w:firstLine="0"/>
+              <w:rPr>
+                <w:rFonts w:asciiTheme="majorHAnsi" w:hAnsiTheme="majorHAnsi"/>
+                <w:sz w:val="20"/>
+                <w:szCs w:val="20"/>
+              </w:rPr>
+            </w:pPr>
+          </w:p>
+        </w:tc>
+      </w:tr>
+      <w:tr>
+        <w:tc>
+          <w:tcPr>
+            <w:tcW w:w="2069" w:type="dxa"/>
+          </w:tcPr>
+          <w:p>
+            <w:pPr>
+              <w:ind w:firstLine="0"/>
+              <w:rPr>
+                <w:rFonts w:asciiTheme="majorHAnsi" w:hAnsiTheme="majorHAnsi"/>
+                <w:sz w:val="20"/>
+                <w:szCs w:val="20"/>
+              </w:rPr>
+            </w:pPr>
+            <w:r>
+              <w:rPr>
+                <w:rFonts w:asciiTheme="majorHAnsi" w:hAnsiTheme="majorHAnsi"/>
+                <w:sz w:val="20"/>
+                <w:szCs w:val="20"/>
+              </w:rPr>
+              <w:t>05/08/2023</w:t>
+            </w:r>
+          </w:p>
+        </w:tc>
+        <w:tc>
+          <w:tcPr>
+            <w:tcW w:w="4872" w:type="dxa"/>
+          </w:tcPr>
+          <w:p>
+            <w:pPr>
+              <w:ind w:firstLine="0"/>
+              <w:rPr>
+                <w:rFonts w:asciiTheme="majorHAnsi" w:hAnsiTheme="majorHAnsi"/>
+                <w:sz w:val="20"/>
+                <w:szCs w:val="20"/>
+              </w:rPr>
+            </w:pPr>
+          </w:p>
+        </w:tc>
+      </w:tr>
+      <w:tr>
+        <w:tc>
+          <w:tcPr>
+            <w:tcW w:w="2069" w:type="dxa"/>
+          </w:tcPr>
+          <w:p>
+            <w:pPr>
+              <w:ind w:firstLine="0"/>
+              <w:rPr>
+                <w:rFonts w:asciiTheme="majorHAnsi" w:hAnsiTheme="majorHAnsi"/>
+                <w:sz w:val="20"/>
+                <w:szCs w:val="20"/>
+              </w:rPr>
+            </w:pPr>
+            <w:r>
+              <w:rPr>
+                <w:rFonts w:asciiTheme="majorHAnsi" w:hAnsiTheme="majorHAnsi"/>
+                <w:sz w:val="20"/>
+                <w:szCs w:val="20"/>
+              </w:rPr>
               <w:lastRenderedPageBreak/>
-              <w:t>15/07/2023</w:t>
-            </w:r>
-          </w:p>
-        </w:tc>
-        <w:tc>
-          <w:tcPr>
-            <w:tcW w:w="4872" w:type="dxa"/>
-          </w:tcPr>
-          <w:p>
-            <w:pPr>
-              <w:ind w:firstLine="0"/>
-              <w:rPr>
-                <w:rFonts w:asciiTheme="majorHAnsi" w:hAnsiTheme="majorHAnsi"/>
-                <w:sz w:val="20"/>
-                <w:szCs w:val="20"/>
-              </w:rPr>
-            </w:pPr>
-          </w:p>
-        </w:tc>
-      </w:tr>
-      <w:tr>
-        <w:tc>
-          <w:tcPr>
-            <w:tcW w:w="2069" w:type="dxa"/>
-          </w:tcPr>
-          <w:p>
-            <w:pPr>
-              <w:ind w:firstLine="0"/>
-              <w:rPr>
-                <w:rFonts w:asciiTheme="majorHAnsi" w:hAnsiTheme="majorHAnsi"/>
-                <w:sz w:val="20"/>
-                <w:szCs w:val="20"/>
-              </w:rPr>
-            </w:pPr>
-            <w:r>
-              <w:rPr>
-                <w:rFonts w:asciiTheme="majorHAnsi" w:hAnsiTheme="majorHAnsi"/>
-                <w:sz w:val="20"/>
-                <w:szCs w:val="20"/>
-              </w:rPr>
-              <w:t>16/07/2023</w:t>
-            </w:r>
-          </w:p>
-        </w:tc>
-        <w:tc>
-          <w:tcPr>
-            <w:tcW w:w="4872" w:type="dxa"/>
-          </w:tcPr>
-          <w:p>
-            <w:pPr>
-              <w:ind w:firstLine="0"/>
-              <w:rPr>
-                <w:rFonts w:asciiTheme="majorHAnsi" w:hAnsiTheme="majorHAnsi"/>
-                <w:sz w:val="20"/>
-                <w:szCs w:val="20"/>
-              </w:rPr>
-            </w:pPr>
-          </w:p>
-        </w:tc>
-      </w:tr>
-      <w:tr>
-        <w:tc>
-          <w:tcPr>
-            <w:tcW w:w="2069" w:type="dxa"/>
-          </w:tcPr>
-          <w:p>
-            <w:pPr>
-              <w:ind w:firstLine="0"/>
-              <w:rPr>
-                <w:rFonts w:asciiTheme="majorHAnsi" w:hAnsiTheme="majorHAnsi"/>
-                <w:sz w:val="20"/>
-                <w:szCs w:val="20"/>
-              </w:rPr>
-            </w:pPr>
-            <w:r>
-              <w:rPr>
-                <w:rFonts w:asciiTheme="majorHAnsi" w:hAnsiTheme="majorHAnsi"/>
-                <w:sz w:val="20"/>
-                <w:szCs w:val="20"/>
-              </w:rPr>
-              <w:t>17/07/2023</w:t>
-            </w:r>
-          </w:p>
-        </w:tc>
-        <w:tc>
-          <w:tcPr>
-            <w:tcW w:w="4872" w:type="dxa"/>
-          </w:tcPr>
-          <w:p>
-            <w:pPr>
-              <w:ind w:firstLine="0"/>
-              <w:rPr>
-                <w:rFonts w:asciiTheme="majorHAnsi" w:hAnsiTheme="majorHAnsi"/>
-                <w:sz w:val="20"/>
-                <w:szCs w:val="20"/>
-              </w:rPr>
-            </w:pPr>
-          </w:p>
-        </w:tc>
-      </w:tr>
-      <w:tr>
-        <w:tc>
-          <w:tcPr>
-            <w:tcW w:w="2069" w:type="dxa"/>
-          </w:tcPr>
-          <w:p>
-            <w:pPr>
-              <w:ind w:firstLine="0"/>
-              <w:rPr>
-                <w:rFonts w:asciiTheme="majorHAnsi" w:hAnsiTheme="majorHAnsi"/>
-                <w:sz w:val="20"/>
-                <w:szCs w:val="20"/>
-              </w:rPr>
-            </w:pPr>
-            <w:r>
-              <w:rPr>
-                <w:rFonts w:asciiTheme="majorHAnsi" w:hAnsiTheme="majorHAnsi"/>
-                <w:sz w:val="20"/>
-                <w:szCs w:val="20"/>
-              </w:rPr>
-              <w:t>18/07/2023</w:t>
-            </w:r>
-          </w:p>
-        </w:tc>
-        <w:tc>
-          <w:tcPr>
-            <w:tcW w:w="4872" w:type="dxa"/>
-          </w:tcPr>
-          <w:p>
-            <w:pPr>
-              <w:ind w:firstLine="0"/>
-              <w:rPr>
-                <w:rFonts w:asciiTheme="majorHAnsi" w:hAnsiTheme="majorHAnsi"/>
-                <w:sz w:val="20"/>
-                <w:szCs w:val="20"/>
-              </w:rPr>
-            </w:pPr>
-          </w:p>
-        </w:tc>
-      </w:tr>
-      <w:tr>
-        <w:tc>
-          <w:tcPr>
-            <w:tcW w:w="2069" w:type="dxa"/>
-          </w:tcPr>
-          <w:p>
-            <w:pPr>
-              <w:ind w:firstLine="0"/>
-              <w:rPr>
-                <w:rFonts w:asciiTheme="majorHAnsi" w:hAnsiTheme="majorHAnsi"/>
-                <w:sz w:val="20"/>
-                <w:szCs w:val="20"/>
-              </w:rPr>
-            </w:pPr>
-            <w:r>
-              <w:rPr>
-                <w:rFonts w:asciiTheme="majorHAnsi" w:hAnsiTheme="majorHAnsi"/>
-                <w:sz w:val="20"/>
-                <w:szCs w:val="20"/>
-              </w:rPr>
-              <w:t>19/07/2023</w:t>
-            </w:r>
-          </w:p>
-        </w:tc>
-        <w:tc>
-          <w:tcPr>
-            <w:tcW w:w="4872" w:type="dxa"/>
-          </w:tcPr>
-          <w:p>
-            <w:pPr>
-              <w:ind w:firstLine="0"/>
-              <w:rPr>
-                <w:rFonts w:asciiTheme="majorHAnsi" w:hAnsiTheme="majorHAnsi"/>
-                <w:sz w:val="20"/>
-                <w:szCs w:val="20"/>
-              </w:rPr>
-            </w:pPr>
-          </w:p>
-        </w:tc>
-      </w:tr>
-      <w:tr>
-        <w:tc>
-          <w:tcPr>
-            <w:tcW w:w="2069" w:type="dxa"/>
-          </w:tcPr>
-          <w:p>
-            <w:pPr>
-              <w:ind w:firstLine="0"/>
-              <w:rPr>
-                <w:rFonts w:asciiTheme="majorHAnsi" w:hAnsiTheme="majorHAnsi"/>
-                <w:sz w:val="20"/>
-                <w:szCs w:val="20"/>
-              </w:rPr>
-            </w:pPr>
-            <w:r>
-              <w:rPr>
-                <w:rFonts w:asciiTheme="majorHAnsi" w:hAnsiTheme="majorHAnsi"/>
-                <w:sz w:val="20"/>
-                <w:szCs w:val="20"/>
-              </w:rPr>
-              <w:t>20/07/2023</w:t>
-            </w:r>
-          </w:p>
-        </w:tc>
-        <w:tc>
-          <w:tcPr>
-            <w:tcW w:w="4872" w:type="dxa"/>
-          </w:tcPr>
-          <w:p>
-            <w:pPr>
-              <w:ind w:firstLine="0"/>
-              <w:rPr>
-                <w:rFonts w:asciiTheme="majorHAnsi" w:hAnsiTheme="majorHAnsi"/>
-                <w:sz w:val="20"/>
-                <w:szCs w:val="20"/>
-              </w:rPr>
-            </w:pPr>
-          </w:p>
-        </w:tc>
-      </w:tr>
-      <w:tr>
-        <w:tc>
-          <w:tcPr>
-            <w:tcW w:w="2069" w:type="dxa"/>
-          </w:tcPr>
-          <w:p>
-            <w:pPr>
-              <w:ind w:firstLine="0"/>
-              <w:rPr>
-                <w:rFonts w:asciiTheme="majorHAnsi" w:hAnsiTheme="majorHAnsi"/>
-                <w:sz w:val="20"/>
-                <w:szCs w:val="20"/>
-              </w:rPr>
-            </w:pPr>
-            <w:r>
-              <w:rPr>
-                <w:rFonts w:asciiTheme="majorHAnsi" w:hAnsiTheme="majorHAnsi"/>
-                <w:sz w:val="20"/>
-                <w:szCs w:val="20"/>
-              </w:rPr>
-              <w:t>21/07/2023</w:t>
-            </w:r>
-          </w:p>
-        </w:tc>
-        <w:tc>
-          <w:tcPr>
-            <w:tcW w:w="4872" w:type="dxa"/>
-          </w:tcPr>
-          <w:p>
-            <w:pPr>
-              <w:ind w:firstLine="0"/>
-              <w:rPr>
-                <w:rFonts w:asciiTheme="majorHAnsi" w:hAnsiTheme="majorHAnsi"/>
-                <w:sz w:val="20"/>
-                <w:szCs w:val="20"/>
-              </w:rPr>
-            </w:pPr>
-          </w:p>
-        </w:tc>
-      </w:tr>
-      <w:tr>
-        <w:tc>
-          <w:tcPr>
-            <w:tcW w:w="2069" w:type="dxa"/>
-          </w:tcPr>
-          <w:p>
-            <w:pPr>
-              <w:ind w:firstLine="0"/>
-              <w:rPr>
-                <w:rFonts w:asciiTheme="majorHAnsi" w:hAnsiTheme="majorHAnsi"/>
-                <w:sz w:val="20"/>
-                <w:szCs w:val="20"/>
-              </w:rPr>
-            </w:pPr>
-            <w:r>
-              <w:rPr>
-                <w:rFonts w:asciiTheme="majorHAnsi" w:hAnsiTheme="majorHAnsi"/>
-                <w:sz w:val="20"/>
-                <w:szCs w:val="20"/>
-              </w:rPr>
-              <w:t>22/07/2023</w:t>
-            </w:r>
-          </w:p>
-        </w:tc>
-        <w:tc>
-          <w:tcPr>
-            <w:tcW w:w="4872" w:type="dxa"/>
-          </w:tcPr>
-          <w:p>
-            <w:pPr>
-              <w:ind w:firstLine="0"/>
-              <w:rPr>
-                <w:rFonts w:asciiTheme="majorHAnsi" w:hAnsiTheme="majorHAnsi"/>
-                <w:sz w:val="20"/>
-                <w:szCs w:val="20"/>
-              </w:rPr>
-            </w:pPr>
-          </w:p>
-        </w:tc>
-      </w:tr>
-      <w:tr>
-        <w:tc>
-          <w:tcPr>
-            <w:tcW w:w="2069" w:type="dxa"/>
-          </w:tcPr>
-          <w:p>
-            <w:pPr>
-              <w:ind w:firstLine="0"/>
-              <w:rPr>
-                <w:rFonts w:asciiTheme="majorHAnsi" w:hAnsiTheme="majorHAnsi"/>
-                <w:sz w:val="20"/>
-                <w:szCs w:val="20"/>
-              </w:rPr>
-            </w:pPr>
-            <w:r>
-              <w:rPr>
-                <w:rFonts w:asciiTheme="majorHAnsi" w:hAnsiTheme="majorHAnsi"/>
-                <w:sz w:val="20"/>
-                <w:szCs w:val="20"/>
-              </w:rPr>
-              <w:t>23/07/2023</w:t>
-            </w:r>
-          </w:p>
-        </w:tc>
-        <w:tc>
-          <w:tcPr>
-            <w:tcW w:w="4872" w:type="dxa"/>
-          </w:tcPr>
-          <w:p>
-            <w:pPr>
-              <w:ind w:firstLine="0"/>
-              <w:rPr>
-                <w:rFonts w:asciiTheme="majorHAnsi" w:hAnsiTheme="majorHAnsi"/>
-                <w:sz w:val="20"/>
-                <w:szCs w:val="20"/>
-              </w:rPr>
-            </w:pPr>
-          </w:p>
-        </w:tc>
-      </w:tr>
-      <w:tr>
-        <w:tc>
-          <w:tcPr>
-            <w:tcW w:w="2069" w:type="dxa"/>
-          </w:tcPr>
-          <w:p>
-            <w:pPr>
-              <w:ind w:firstLine="0"/>
-              <w:rPr>
-                <w:rFonts w:asciiTheme="majorHAnsi" w:hAnsiTheme="majorHAnsi"/>
-                <w:sz w:val="20"/>
-                <w:szCs w:val="20"/>
-              </w:rPr>
-            </w:pPr>
-            <w:r>
-              <w:rPr>
-                <w:rFonts w:asciiTheme="majorHAnsi" w:hAnsiTheme="majorHAnsi"/>
-                <w:sz w:val="20"/>
-                <w:szCs w:val="20"/>
-              </w:rPr>
-              <w:t>24/07/2023</w:t>
-            </w:r>
-          </w:p>
-        </w:tc>
-        <w:tc>
-          <w:tcPr>
-            <w:tcW w:w="4872" w:type="dxa"/>
-          </w:tcPr>
-          <w:p>
-            <w:pPr>
-              <w:ind w:firstLine="0"/>
-              <w:rPr>
-                <w:rFonts w:asciiTheme="majorHAnsi" w:hAnsiTheme="majorHAnsi"/>
-                <w:sz w:val="20"/>
-                <w:szCs w:val="20"/>
-              </w:rPr>
-            </w:pPr>
-          </w:p>
-        </w:tc>
-      </w:tr>
-      <w:tr>
-        <w:tc>
-          <w:tcPr>
-            <w:tcW w:w="2069" w:type="dxa"/>
-          </w:tcPr>
-          <w:p>
-            <w:pPr>
-              <w:ind w:firstLine="0"/>
-              <w:rPr>
-                <w:rFonts w:asciiTheme="majorHAnsi" w:hAnsiTheme="majorHAnsi"/>
-                <w:sz w:val="20"/>
-                <w:szCs w:val="20"/>
-              </w:rPr>
-            </w:pPr>
-            <w:r>
-              <w:rPr>
-                <w:rFonts w:asciiTheme="majorHAnsi" w:hAnsiTheme="majorHAnsi"/>
-                <w:sz w:val="20"/>
-                <w:szCs w:val="20"/>
-              </w:rPr>
-              <w:t>25/07/2023</w:t>
-            </w:r>
-          </w:p>
-        </w:tc>
-        <w:tc>
-          <w:tcPr>
-            <w:tcW w:w="4872" w:type="dxa"/>
-          </w:tcPr>
-          <w:p>
-            <w:pPr>
-              <w:ind w:firstLine="0"/>
-              <w:rPr>
-                <w:rFonts w:asciiTheme="majorHAnsi" w:hAnsiTheme="majorHAnsi"/>
-                <w:sz w:val="20"/>
-                <w:szCs w:val="20"/>
-              </w:rPr>
-            </w:pPr>
-          </w:p>
-        </w:tc>
-      </w:tr>
-      <w:tr>
-        <w:tc>
-          <w:tcPr>
-            <w:tcW w:w="2069" w:type="dxa"/>
-          </w:tcPr>
-          <w:p>
-            <w:pPr>
-              <w:ind w:firstLine="0"/>
-              <w:rPr>
-                <w:rFonts w:asciiTheme="majorHAnsi" w:hAnsiTheme="majorHAnsi"/>
-                <w:sz w:val="20"/>
-                <w:szCs w:val="20"/>
-              </w:rPr>
-            </w:pPr>
-            <w:r>
-              <w:rPr>
-                <w:rFonts w:asciiTheme="majorHAnsi" w:hAnsiTheme="majorHAnsi"/>
-                <w:sz w:val="20"/>
-                <w:szCs w:val="20"/>
-              </w:rPr>
-              <w:t>26/07/2023</w:t>
-            </w:r>
-          </w:p>
-        </w:tc>
-        <w:tc>
-          <w:tcPr>
-            <w:tcW w:w="4872" w:type="dxa"/>
-          </w:tcPr>
-          <w:p>
-            <w:pPr>
-              <w:ind w:firstLine="0"/>
-              <w:rPr>
-                <w:rFonts w:asciiTheme="majorHAnsi" w:hAnsiTheme="majorHAnsi"/>
-                <w:sz w:val="20"/>
-                <w:szCs w:val="20"/>
-              </w:rPr>
-            </w:pPr>
-          </w:p>
-        </w:tc>
-      </w:tr>
-      <w:tr>
-        <w:tc>
-          <w:tcPr>
-            <w:tcW w:w="2069" w:type="dxa"/>
-          </w:tcPr>
-          <w:p>
-            <w:pPr>
-              <w:ind w:firstLine="0"/>
-              <w:rPr>
-                <w:rFonts w:asciiTheme="majorHAnsi" w:hAnsiTheme="majorHAnsi"/>
-                <w:sz w:val="20"/>
-                <w:szCs w:val="20"/>
-              </w:rPr>
-            </w:pPr>
-            <w:r>
-              <w:rPr>
-                <w:rFonts w:asciiTheme="majorHAnsi" w:hAnsiTheme="majorHAnsi"/>
-                <w:sz w:val="20"/>
-                <w:szCs w:val="20"/>
-              </w:rPr>
-              <w:t>27/07/2023</w:t>
-            </w:r>
-          </w:p>
-        </w:tc>
-        <w:tc>
-          <w:tcPr>
-            <w:tcW w:w="4872" w:type="dxa"/>
-          </w:tcPr>
-          <w:p>
-            <w:pPr>
-              <w:ind w:firstLine="0"/>
-              <w:rPr>
-                <w:rFonts w:asciiTheme="majorHAnsi" w:hAnsiTheme="majorHAnsi"/>
-                <w:sz w:val="20"/>
-                <w:szCs w:val="20"/>
-              </w:rPr>
-            </w:pPr>
-          </w:p>
-        </w:tc>
-      </w:tr>
-      <w:tr>
-        <w:tc>
-          <w:tcPr>
-            <w:tcW w:w="2069" w:type="dxa"/>
-          </w:tcPr>
-          <w:p>
-            <w:pPr>
-              <w:ind w:firstLine="0"/>
-              <w:rPr>
-                <w:rFonts w:asciiTheme="majorHAnsi" w:hAnsiTheme="majorHAnsi"/>
-                <w:sz w:val="20"/>
-                <w:szCs w:val="20"/>
-              </w:rPr>
-            </w:pPr>
-            <w:r>
-              <w:rPr>
-                <w:rFonts w:asciiTheme="majorHAnsi" w:hAnsiTheme="majorHAnsi"/>
-                <w:sz w:val="20"/>
-                <w:szCs w:val="20"/>
-              </w:rPr>
-              <w:t>28/07/2023</w:t>
-            </w:r>
-          </w:p>
-        </w:tc>
-        <w:tc>
-          <w:tcPr>
-            <w:tcW w:w="4872" w:type="dxa"/>
-          </w:tcPr>
-          <w:p>
-            <w:pPr>
-              <w:ind w:firstLine="0"/>
-              <w:rPr>
-                <w:rFonts w:asciiTheme="majorHAnsi" w:hAnsiTheme="majorHAnsi"/>
-                <w:sz w:val="20"/>
-                <w:szCs w:val="20"/>
-              </w:rPr>
-            </w:pPr>
-          </w:p>
-        </w:tc>
-      </w:tr>
-      <w:tr>
-        <w:tc>
-          <w:tcPr>
-            <w:tcW w:w="2069" w:type="dxa"/>
-          </w:tcPr>
-          <w:p>
-            <w:pPr>
-              <w:ind w:firstLine="0"/>
-              <w:rPr>
-                <w:rFonts w:asciiTheme="majorHAnsi" w:hAnsiTheme="majorHAnsi"/>
-                <w:sz w:val="20"/>
-                <w:szCs w:val="20"/>
-              </w:rPr>
-            </w:pPr>
-            <w:r>
-              <w:rPr>
-                <w:rFonts w:asciiTheme="majorHAnsi" w:hAnsiTheme="majorHAnsi"/>
-                <w:sz w:val="20"/>
-                <w:szCs w:val="20"/>
-              </w:rPr>
-              <w:t>29/07/2023</w:t>
-            </w:r>
-          </w:p>
-        </w:tc>
-        <w:tc>
-          <w:tcPr>
-            <w:tcW w:w="4872" w:type="dxa"/>
-          </w:tcPr>
-          <w:p>
-            <w:pPr>
-              <w:ind w:firstLine="0"/>
-              <w:rPr>
-                <w:rFonts w:asciiTheme="majorHAnsi" w:hAnsiTheme="majorHAnsi"/>
-                <w:sz w:val="20"/>
-                <w:szCs w:val="20"/>
-              </w:rPr>
-            </w:pPr>
-          </w:p>
-        </w:tc>
-      </w:tr>
-      <w:tr>
-        <w:tc>
-          <w:tcPr>
-            <w:tcW w:w="2069" w:type="dxa"/>
-          </w:tcPr>
-          <w:p>
-            <w:pPr>
-              <w:ind w:firstLine="0"/>
-              <w:rPr>
-                <w:rFonts w:asciiTheme="majorHAnsi" w:hAnsiTheme="majorHAnsi"/>
-                <w:sz w:val="20"/>
-                <w:szCs w:val="20"/>
-              </w:rPr>
-            </w:pPr>
-            <w:r>
-              <w:rPr>
-                <w:rFonts w:asciiTheme="majorHAnsi" w:hAnsiTheme="majorHAnsi"/>
-                <w:sz w:val="20"/>
-                <w:szCs w:val="20"/>
-              </w:rPr>
-              <w:t>30/07/2023</w:t>
-            </w:r>
-          </w:p>
-        </w:tc>
-        <w:tc>
-          <w:tcPr>
-            <w:tcW w:w="4872" w:type="dxa"/>
-          </w:tcPr>
-          <w:p>
-            <w:pPr>
-              <w:ind w:firstLine="0"/>
-              <w:rPr>
-                <w:rFonts w:asciiTheme="majorHAnsi" w:hAnsiTheme="majorHAnsi"/>
-                <w:sz w:val="20"/>
-                <w:szCs w:val="20"/>
-              </w:rPr>
-            </w:pPr>
-          </w:p>
-        </w:tc>
-      </w:tr>
-      <w:tr>
-        <w:tc>
-          <w:tcPr>
-            <w:tcW w:w="2069" w:type="dxa"/>
-          </w:tcPr>
-          <w:p>
-            <w:pPr>
-              <w:ind w:firstLine="0"/>
-              <w:rPr>
-                <w:rFonts w:asciiTheme="majorHAnsi" w:hAnsiTheme="majorHAnsi"/>
-                <w:sz w:val="20"/>
-                <w:szCs w:val="20"/>
-              </w:rPr>
-            </w:pPr>
-            <w:r>
-              <w:rPr>
-                <w:rFonts w:asciiTheme="majorHAnsi" w:hAnsiTheme="majorHAnsi"/>
-                <w:sz w:val="20"/>
-                <w:szCs w:val="20"/>
-              </w:rPr>
-              <w:t>31/07/2023</w:t>
-            </w:r>
-          </w:p>
-        </w:tc>
-        <w:tc>
-          <w:tcPr>
-            <w:tcW w:w="4872" w:type="dxa"/>
-          </w:tcPr>
-          <w:p>
-            <w:pPr>
-              <w:ind w:firstLine="0"/>
-              <w:rPr>
-                <w:rFonts w:asciiTheme="majorHAnsi" w:hAnsiTheme="majorHAnsi"/>
-                <w:sz w:val="20"/>
-                <w:szCs w:val="20"/>
-              </w:rPr>
-            </w:pPr>
-          </w:p>
-        </w:tc>
-      </w:tr>
-      <w:tr>
-        <w:tc>
-          <w:tcPr>
-            <w:tcW w:w="2069" w:type="dxa"/>
-          </w:tcPr>
-          <w:p>
-            <w:pPr>
-              <w:ind w:firstLine="0"/>
-              <w:rPr>
-                <w:rFonts w:asciiTheme="majorHAnsi" w:hAnsiTheme="majorHAnsi"/>
-                <w:sz w:val="20"/>
-                <w:szCs w:val="20"/>
-              </w:rPr>
-            </w:pPr>
-            <w:r>
-              <w:rPr>
-                <w:rFonts w:asciiTheme="majorHAnsi" w:hAnsiTheme="majorHAnsi"/>
-                <w:sz w:val="20"/>
-                <w:szCs w:val="20"/>
-              </w:rPr>
-              <w:t>01/08/2023</w:t>
-            </w:r>
-          </w:p>
-        </w:tc>
-        <w:tc>
-          <w:tcPr>
-            <w:tcW w:w="4872" w:type="dxa"/>
-          </w:tcPr>
-          <w:p>
-            <w:pPr>
-              <w:ind w:firstLine="0"/>
-              <w:rPr>
-                <w:rFonts w:asciiTheme="majorHAnsi" w:hAnsiTheme="majorHAnsi"/>
-                <w:sz w:val="20"/>
-                <w:szCs w:val="20"/>
-              </w:rPr>
-            </w:pPr>
-          </w:p>
-        </w:tc>
-      </w:tr>
-      <w:tr>
-        <w:tc>
-          <w:tcPr>
-            <w:tcW w:w="2069" w:type="dxa"/>
-          </w:tcPr>
-          <w:p>
-            <w:pPr>
-              <w:ind w:firstLine="0"/>
-              <w:rPr>
-                <w:rFonts w:asciiTheme="majorHAnsi" w:hAnsiTheme="majorHAnsi"/>
-                <w:sz w:val="20"/>
-                <w:szCs w:val="20"/>
-              </w:rPr>
-            </w:pPr>
-            <w:r>
-              <w:rPr>
-                <w:rFonts w:asciiTheme="majorHAnsi" w:hAnsiTheme="majorHAnsi"/>
-                <w:sz w:val="20"/>
-                <w:szCs w:val="20"/>
-              </w:rPr>
-              <w:t>02/08/2023</w:t>
-            </w:r>
-          </w:p>
-        </w:tc>
-        <w:tc>
-          <w:tcPr>
-            <w:tcW w:w="4872" w:type="dxa"/>
-          </w:tcPr>
-          <w:p>
-            <w:pPr>
-              <w:ind w:firstLine="0"/>
-              <w:rPr>
-                <w:rFonts w:asciiTheme="majorHAnsi" w:hAnsiTheme="majorHAnsi"/>
-                <w:sz w:val="20"/>
-                <w:szCs w:val="20"/>
-              </w:rPr>
-            </w:pPr>
-          </w:p>
-        </w:tc>
-      </w:tr>
-      <w:tr>
-        <w:tc>
-          <w:tcPr>
-            <w:tcW w:w="2069" w:type="dxa"/>
-          </w:tcPr>
-          <w:p>
-            <w:pPr>
-              <w:ind w:firstLine="0"/>
-              <w:rPr>
-                <w:rFonts w:asciiTheme="majorHAnsi" w:hAnsiTheme="majorHAnsi"/>
-                <w:sz w:val="20"/>
-                <w:szCs w:val="20"/>
-              </w:rPr>
-            </w:pPr>
-            <w:r>
-              <w:rPr>
-                <w:rFonts w:asciiTheme="majorHAnsi" w:hAnsiTheme="majorHAnsi"/>
-                <w:sz w:val="20"/>
-                <w:szCs w:val="20"/>
-              </w:rPr>
-              <w:t>03/08/2023</w:t>
-            </w:r>
-          </w:p>
-        </w:tc>
-        <w:tc>
-          <w:tcPr>
-            <w:tcW w:w="4872" w:type="dxa"/>
-          </w:tcPr>
-          <w:p>
-            <w:pPr>
-              <w:ind w:firstLine="0"/>
-              <w:rPr>
-                <w:rFonts w:asciiTheme="majorHAnsi" w:hAnsiTheme="majorHAnsi"/>
-                <w:sz w:val="20"/>
-                <w:szCs w:val="20"/>
-              </w:rPr>
-            </w:pPr>
-          </w:p>
-        </w:tc>
-      </w:tr>
-      <w:tr>
-        <w:tc>
-          <w:tcPr>
-            <w:tcW w:w="2069" w:type="dxa"/>
-          </w:tcPr>
-          <w:p>
-            <w:pPr>
-              <w:ind w:firstLine="0"/>
-              <w:rPr>
-                <w:rFonts w:asciiTheme="majorHAnsi" w:hAnsiTheme="majorHAnsi"/>
-                <w:sz w:val="20"/>
-                <w:szCs w:val="20"/>
-              </w:rPr>
-            </w:pPr>
-            <w:r>
-              <w:rPr>
-                <w:rFonts w:asciiTheme="majorHAnsi" w:hAnsiTheme="majorHAnsi"/>
-                <w:sz w:val="20"/>
-                <w:szCs w:val="20"/>
-              </w:rPr>
-              <w:t>04/08/2023</w:t>
-            </w:r>
-          </w:p>
-        </w:tc>
-        <w:tc>
-          <w:tcPr>
-            <w:tcW w:w="4872" w:type="dxa"/>
-          </w:tcPr>
-          <w:p>
-            <w:pPr>
-              <w:ind w:firstLine="0"/>
-              <w:rPr>
-                <w:rFonts w:asciiTheme="majorHAnsi" w:hAnsiTheme="majorHAnsi"/>
-                <w:sz w:val="20"/>
-                <w:szCs w:val="20"/>
-              </w:rPr>
-            </w:pPr>
-          </w:p>
-        </w:tc>
-      </w:tr>
-      <w:tr>
-        <w:tc>
-          <w:tcPr>
-            <w:tcW w:w="2069" w:type="dxa"/>
-          </w:tcPr>
-          <w:p>
-            <w:pPr>
-              <w:ind w:firstLine="0"/>
-              <w:rPr>
-                <w:rFonts w:asciiTheme="majorHAnsi" w:hAnsiTheme="majorHAnsi"/>
-                <w:sz w:val="20"/>
-                <w:szCs w:val="20"/>
-              </w:rPr>
-            </w:pPr>
-            <w:r>
-              <w:rPr>
-                <w:rFonts w:asciiTheme="majorHAnsi" w:hAnsiTheme="majorHAnsi"/>
-                <w:sz w:val="20"/>
-                <w:szCs w:val="20"/>
-              </w:rPr>
-              <w:t>05/08/2023</w:t>
-            </w:r>
-          </w:p>
-        </w:tc>
-        <w:tc>
-          <w:tcPr>
-            <w:tcW w:w="4872" w:type="dxa"/>
-          </w:tcPr>
-          <w:p>
-            <w:pPr>
-              <w:ind w:firstLine="0"/>
-              <w:rPr>
-                <w:rFonts w:asciiTheme="majorHAnsi" w:hAnsiTheme="majorHAnsi"/>
-                <w:sz w:val="20"/>
-                <w:szCs w:val="20"/>
-              </w:rPr>
-            </w:pPr>
-          </w:p>
-        </w:tc>
-      </w:tr>
-      <w:tr>
-        <w:tc>
-          <w:tcPr>
-            <w:tcW w:w="2069" w:type="dxa"/>
-          </w:tcPr>
-          <w:p>
-            <w:pPr>
-              <w:ind w:firstLine="0"/>
-              <w:rPr>
-                <w:rFonts w:asciiTheme="majorHAnsi" w:hAnsiTheme="majorHAnsi"/>
-                <w:sz w:val="20"/>
-                <w:szCs w:val="20"/>
-              </w:rPr>
-            </w:pPr>
-            <w:r>
-              <w:rPr>
-                <w:rFonts w:asciiTheme="majorHAnsi" w:hAnsiTheme="majorHAnsi"/>
-                <w:sz w:val="20"/>
-                <w:szCs w:val="20"/>
-              </w:rPr>
               <w:t>06/08/2023</w:t>
             </w:r>
           </w:p>
@@ -7121,7 +7182,6 @@
                 <w:sz w:val="20"/>
                 <w:szCs w:val="20"/>
               </w:rPr>
-              <w:lastRenderedPageBreak/>
               <w:t>08/08/2023</w:t>
             </w:r>
           </w:p>
@@ -8182,6 +8242,7 @@
                 <w:szCs w:val="16"/>
                 <w:lang w:eastAsia="en-US"/>
               </w:rPr>
+              <w:lastRenderedPageBreak/>
               <w:t>Capacité de communiquer par écrit</w:t>
             </w:r>
           </w:p>
@@ -8297,7 +8358,6 @@
                 <w:szCs w:val="16"/>
                 <w:lang w:eastAsia="en-US"/>
               </w:rPr>
-              <w:lastRenderedPageBreak/>
               <w:t>Capacité de s’exprimer en public</w:t>
             </w:r>
           </w:p>
@@ -9123,6 +9183,7 @@
                 <w:szCs w:val="16"/>
                 <w:lang w:eastAsia="en-US"/>
               </w:rPr>
+              <w:lastRenderedPageBreak/>
               <w:t>Respecte les consignes</w:t>
             </w:r>
           </w:p>
@@ -9236,7 +9297,6 @@
           <w:rFonts w:asciiTheme="majorHAnsi" w:hAnsiTheme="majorHAnsi"/>
           <w:b/>
         </w:rPr>
-        <w:lastRenderedPageBreak/>
         <w:t>Avis final :</w:t>
       </w:r>
     </w:p>
@@ -9352,7 +9412,7 @@
                     </wp:anchor>
                   </w:drawing>
                 </mc:Choice>
-                <mc:Fallback xmlns:w16sdtdh="http://schemas.microsoft.com/office/word/2020/wordml/sdtdatahash" xmlns:w16="http://schemas.microsoft.com/office/word/2018/wordml" xmlns:w16cid="http://schemas.microsoft.com/office/word/2016/wordml/cid" xmlns:w16cex="http://schemas.microsoft.com/office/word/2018/wordml/cex" xmlns:oel="http://schemas.microsoft.com/office/2019/extlst" xmlns:am3d="http://schemas.microsoft.com/office/drawing/2017/model3d" xmlns:aink="http://schemas.microsoft.com/office/drawing/2016/ink" xmlns:cx8="http://schemas.microsoft.com/office/drawing/2016/5/14/chartex" xmlns:cx7="http://schemas.microsoft.com/office/drawing/2016/5/13/chartex" xmlns:cx6="http://schemas.microsoft.com/office/drawing/2016/5/12/chartex" xmlns:cx5="http://schemas.microsoft.com/office/drawing/2016/5/11/chartex" xmlns:cx4="http://schemas.microsoft.com/office/drawing/2016/5/10/chartex" xmlns:cx3="http://schemas.microsoft.com/office/drawing/2016/5/9/chartex" xmlns:cx2="http://schemas.microsoft.com/office/drawing/2015/10/21/chartex">
+                <mc:Fallback xmlns:cx2="http://schemas.microsoft.com/office/drawing/2015/10/21/chartex" xmlns:cx3="http://schemas.microsoft.com/office/drawing/2016/5/9/chartex" xmlns:cx4="http://schemas.microsoft.com/office/drawing/2016/5/10/chartex" xmlns:cx5="http://schemas.microsoft.com/office/drawing/2016/5/11/chartex" xmlns:cx6="http://schemas.microsoft.com/office/drawing/2016/5/12/chartex" xmlns:cx7="http://schemas.microsoft.com/office/drawing/2016/5/13/chartex" xmlns:cx8="http://schemas.microsoft.com/office/drawing/2016/5/14/chartex" xmlns:aink="http://schemas.microsoft.com/office/drawing/2016/ink" xmlns:am3d="http://schemas.microsoft.com/office/drawing/2017/model3d" xmlns:oel="http://schemas.microsoft.com/office/2019/extlst" xmlns:w16cex="http://schemas.microsoft.com/office/word/2018/wordml/cex" xmlns:w16cid="http://schemas.microsoft.com/office/word/2016/wordml/cid" xmlns:w16="http://schemas.microsoft.com/office/word/2018/wordml" xmlns:w16sdtdh="http://schemas.microsoft.com/office/word/2020/wordml/sdtdatahash">
                   <w:pict>
                     <v:shape w14:anchorId="5A847C36" id="Multiplication Sign 3" o:spid="_x0000_s1026" style="position:absolute;margin-left:10.8pt;margin-top:11.95pt;width:25.1pt;height:30.95pt;z-index:251660288;visibility:visible;mso-wrap-style:square;mso-wrap-distance-left:9pt;mso-wrap-distance-top:0;mso-wrap-distance-right:9pt;mso-wrap-distance-bottom:0;mso-position-horizontal:absolute;mso-position-horizontal-relative:text;mso-position-vertical:absolute;mso-position-vertical-relative:text;v-text-anchor:middle" coordsize="318591,393068" o:gfxdata="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" path="m47411,117996l105624,70814r53672,66218l212967,70814r58213,47182l207523,196534r63657,78538l212967,322254,159296,256036r-53672,66218l47411,275072r63657,-78538l47411,117996xe" fillcolor="#4f81bd [3204]" strokecolor="#243f60 [1604]" strokeweight="2pt">
                       <v:path arrowok="t" o:connecttype="custom" o:connectlocs="47411,117996;105624,70814;159296,137032;212967,70814;271180,117996;207523,196534;271180,275072;212967,322254;159296,256036;105624,322254;47411,275072;111068,196534;47411,117996" o:connectangles="0,0,0,0,0,0,0,0,0,0,0,0,0"/>
@@ -9721,6 +9781,7 @@
                 <w:szCs w:val="20"/>
                 <w:lang w:val="en-US" w:eastAsia="en-US"/>
               </w:rPr>
+              <w:lastRenderedPageBreak/>
               <w:drawing>
                 <wp:anchor distT="0" distB="0" distL="114300" distR="114300" simplePos="0" relativeHeight="251662336" behindDoc="0" locked="0" layoutInCell="1" allowOverlap="1" wp14:anchorId="6DE9BD3D" wp14:editId="1CB3DDF4">
                   <wp:simplePos x="0" y="0"/>
@@ -9850,6 +9911,7 @@
           <w:sz w:val="20"/>
           <w:szCs w:val="20"/>
         </w:rPr>
+        <w:lastRenderedPageBreak/>
         <w:br w:type="page"/>
       </w:r>
       <w:r>

</xml_diff>

<commit_message>
session + cookies + protection des route React
</commit_message>
<xml_diff>
--- a/Journal de Stage - stages obligatoires.docx
+++ b/Journal de Stage - stages obligatoires.docx
@@ -4936,9 +4936,43 @@
                 <w:sz w:val="20"/>
                 <w:szCs w:val="20"/>
               </w:rPr>
-              <w:t xml:space="preserve"> + update rapport de stage</w:t>
+              <w:t xml:space="preserve"> + update rapport de stage </w:t>
+            </w:r>
+            <w:r>
+              <w:rPr>
+                <w:rFonts w:asciiTheme="majorHAnsi" w:hAnsiTheme="majorHAnsi"/>
+                <w:sz w:val="20"/>
+                <w:szCs w:val="20"/>
+              </w:rPr>
+              <w:t xml:space="preserve">+ session </w:t>
+            </w:r>
+            <w:proofErr w:type="spellStart"/>
+            <w:r>
+              <w:rPr>
+                <w:rFonts w:asciiTheme="majorHAnsi" w:hAnsiTheme="majorHAnsi"/>
+                <w:sz w:val="20"/>
+                <w:szCs w:val="20"/>
+              </w:rPr>
+              <w:t>React</w:t>
+            </w:r>
+            <w:proofErr w:type="spellEnd"/>
+            <w:r>
+              <w:rPr>
+                <w:rFonts w:asciiTheme="majorHAnsi" w:hAnsiTheme="majorHAnsi"/>
+                <w:sz w:val="20"/>
+                <w:szCs w:val="20"/>
+              </w:rPr>
+              <w:t xml:space="preserve"> + récupération des utilisateur backoffice + </w:t>
             </w:r>
             <w:bookmarkStart w:id="0" w:name="_GoBack"/>
+            <w:r>
+              <w:rPr>
+                <w:rFonts w:asciiTheme="majorHAnsi" w:hAnsiTheme="majorHAnsi"/>
+                <w:sz w:val="20"/>
+                <w:szCs w:val="20"/>
+              </w:rPr>
+              <w:t>protection des route</w:t>
+            </w:r>
             <w:bookmarkEnd w:id="0"/>
             <w:r>
               <w:rPr>
@@ -4948,6 +4982,24 @@
               </w:rPr>
               <w:t xml:space="preserve"> </w:t>
             </w:r>
+            <w:proofErr w:type="spellStart"/>
+            <w:r>
+              <w:rPr>
+                <w:rFonts w:asciiTheme="majorHAnsi" w:hAnsiTheme="majorHAnsi"/>
+                <w:sz w:val="20"/>
+                <w:szCs w:val="20"/>
+              </w:rPr>
+              <w:t>React</w:t>
+            </w:r>
+            <w:proofErr w:type="spellEnd"/>
+            <w:r>
+              <w:rPr>
+                <w:rFonts w:asciiTheme="majorHAnsi" w:hAnsiTheme="majorHAnsi"/>
+                <w:sz w:val="20"/>
+                <w:szCs w:val="20"/>
+              </w:rPr>
+              <w:t xml:space="preserve"> </w:t>
+            </w:r>
           </w:p>
         </w:tc>
       </w:tr>
@@ -4982,12 +5034,24 @@
           <w:p>
             <w:pPr>
               <w:ind w:firstLine="0"/>
-              <w:rPr>
-                <w:rFonts w:asciiTheme="majorHAnsi" w:hAnsiTheme="majorHAnsi"/>
-                <w:sz w:val="20"/>
-                <w:szCs w:val="20"/>
-              </w:rPr>
-            </w:pPr>
+              <w:jc w:val="center"/>
+              <w:rPr>
+                <w:rFonts w:asciiTheme="majorHAnsi" w:hAnsiTheme="majorHAnsi"/>
+                <w:b/>
+                <w:sz w:val="20"/>
+                <w:szCs w:val="20"/>
+              </w:rPr>
+            </w:pPr>
+            <w:r>
+              <w:rPr>
+                <w:rFonts w:asciiTheme="majorHAnsi" w:hAnsiTheme="majorHAnsi"/>
+                <w:b/>
+                <w:color w:val="FF0000"/>
+                <w:sz w:val="20"/>
+                <w:szCs w:val="20"/>
+              </w:rPr>
+              <w:t>Day off</w:t>
+            </w:r>
           </w:p>
         </w:tc>
       </w:tr>
@@ -5022,12 +5086,24 @@
           <w:p>
             <w:pPr>
               <w:ind w:firstLine="0"/>
-              <w:rPr>
-                <w:rFonts w:asciiTheme="majorHAnsi" w:hAnsiTheme="majorHAnsi"/>
-                <w:sz w:val="20"/>
-                <w:szCs w:val="20"/>
-              </w:rPr>
-            </w:pPr>
+              <w:jc w:val="center"/>
+              <w:rPr>
+                <w:rFonts w:asciiTheme="majorHAnsi" w:hAnsiTheme="majorHAnsi"/>
+                <w:b/>
+                <w:sz w:val="20"/>
+                <w:szCs w:val="20"/>
+              </w:rPr>
+            </w:pPr>
+            <w:r>
+              <w:rPr>
+                <w:rFonts w:asciiTheme="majorHAnsi" w:hAnsiTheme="majorHAnsi"/>
+                <w:b/>
+                <w:color w:val="FF0000"/>
+                <w:sz w:val="20"/>
+                <w:szCs w:val="20"/>
+              </w:rPr>
+              <w:t>Day off</w:t>
+            </w:r>
           </w:p>
         </w:tc>
       </w:tr>
@@ -5062,12 +5138,23 @@
           <w:p>
             <w:pPr>
               <w:ind w:firstLine="0"/>
-              <w:rPr>
-                <w:rFonts w:asciiTheme="majorHAnsi" w:hAnsiTheme="majorHAnsi"/>
-                <w:sz w:val="20"/>
-                <w:szCs w:val="20"/>
-              </w:rPr>
-            </w:pPr>
+              <w:jc w:val="center"/>
+              <w:rPr>
+                <w:rFonts w:asciiTheme="majorHAnsi" w:hAnsiTheme="majorHAnsi"/>
+                <w:sz w:val="20"/>
+                <w:szCs w:val="20"/>
+              </w:rPr>
+            </w:pPr>
+            <w:r>
+              <w:rPr>
+                <w:rFonts w:asciiTheme="majorHAnsi" w:hAnsiTheme="majorHAnsi"/>
+                <w:b/>
+                <w:color w:val="4BACC6" w:themeColor="accent5"/>
+                <w:sz w:val="20"/>
+                <w:szCs w:val="20"/>
+              </w:rPr>
+              <w:t>Weekend</w:t>
+            </w:r>
           </w:p>
         </w:tc>
       </w:tr>
@@ -5102,35 +5189,47 @@
           <w:p>
             <w:pPr>
               <w:ind w:firstLine="0"/>
-              <w:rPr>
-                <w:rFonts w:asciiTheme="majorHAnsi" w:hAnsiTheme="majorHAnsi"/>
-                <w:sz w:val="20"/>
-                <w:szCs w:val="20"/>
-              </w:rPr>
-            </w:pPr>
-          </w:p>
-        </w:tc>
-      </w:tr>
-      <w:tr>
-        <w:tc>
-          <w:tcPr>
-            <w:tcW w:w="2069" w:type="dxa"/>
-          </w:tcPr>
-          <w:p>
-            <w:pPr>
-              <w:ind w:firstLine="0"/>
-              <w:rPr>
-                <w:rFonts w:asciiTheme="majorHAnsi" w:hAnsiTheme="majorHAnsi"/>
-                <w:sz w:val="20"/>
-                <w:szCs w:val="20"/>
-              </w:rPr>
-            </w:pPr>
-            <w:r>
-              <w:rPr>
-                <w:rFonts w:asciiTheme="majorHAnsi" w:hAnsiTheme="majorHAnsi"/>
-                <w:sz w:val="20"/>
-                <w:szCs w:val="20"/>
-              </w:rPr>
+              <w:jc w:val="center"/>
+              <w:rPr>
+                <w:rFonts w:asciiTheme="majorHAnsi" w:hAnsiTheme="majorHAnsi"/>
+                <w:sz w:val="20"/>
+                <w:szCs w:val="20"/>
+              </w:rPr>
+            </w:pPr>
+            <w:r>
+              <w:rPr>
+                <w:rFonts w:asciiTheme="majorHAnsi" w:hAnsiTheme="majorHAnsi"/>
+                <w:b/>
+                <w:color w:val="4BACC6" w:themeColor="accent5"/>
+                <w:sz w:val="20"/>
+                <w:szCs w:val="20"/>
+              </w:rPr>
+              <w:t>Weekend</w:t>
+            </w:r>
+          </w:p>
+        </w:tc>
+      </w:tr>
+      <w:tr>
+        <w:tc>
+          <w:tcPr>
+            <w:tcW w:w="2069" w:type="dxa"/>
+          </w:tcPr>
+          <w:p>
+            <w:pPr>
+              <w:ind w:firstLine="0"/>
+              <w:rPr>
+                <w:rFonts w:asciiTheme="majorHAnsi" w:hAnsiTheme="majorHAnsi"/>
+                <w:sz w:val="20"/>
+                <w:szCs w:val="20"/>
+              </w:rPr>
+            </w:pPr>
+            <w:r>
+              <w:rPr>
+                <w:rFonts w:asciiTheme="majorHAnsi" w:hAnsiTheme="majorHAnsi"/>
+                <w:sz w:val="20"/>
+                <w:szCs w:val="20"/>
+              </w:rPr>
+              <w:lastRenderedPageBreak/>
               <w:t>19/06/2023</w:t>
             </w:r>
           </w:p>
@@ -5146,6 +5245,1013 @@
                 <w:rFonts w:asciiTheme="majorHAnsi" w:hAnsiTheme="majorHAnsi"/>
                 <w:sz w:val="20"/>
                 <w:szCs w:val="20"/>
+                <w:lang w:val="en-US"/>
+              </w:rPr>
+            </w:pPr>
+            <w:r>
+              <w:rPr>
+                <w:rFonts w:asciiTheme="majorHAnsi" w:hAnsiTheme="majorHAnsi"/>
+                <w:sz w:val="20"/>
+                <w:szCs w:val="20"/>
+                <w:lang w:val="en-US"/>
+              </w:rPr>
+              <w:t>Super admin delete + update + a</w:t>
+            </w:r>
+            <w:r>
+              <w:rPr>
+                <w:rFonts w:asciiTheme="majorHAnsi" w:hAnsiTheme="majorHAnsi"/>
+                <w:sz w:val="20"/>
+                <w:szCs w:val="20"/>
+                <w:lang w:val="en-US"/>
+              </w:rPr>
+              <w:t xml:space="preserve">dd+ upgrade to </w:t>
+            </w:r>
+            <w:proofErr w:type="spellStart"/>
+            <w:r>
+              <w:rPr>
+                <w:rFonts w:asciiTheme="majorHAnsi" w:hAnsiTheme="majorHAnsi"/>
+                <w:sz w:val="20"/>
+                <w:szCs w:val="20"/>
+                <w:lang w:val="en-US"/>
+              </w:rPr>
+              <w:t>admin+logout</w:t>
+            </w:r>
+            <w:proofErr w:type="spellEnd"/>
+            <w:r>
+              <w:rPr>
+                <w:rFonts w:asciiTheme="majorHAnsi" w:hAnsiTheme="majorHAnsi"/>
+                <w:sz w:val="20"/>
+                <w:szCs w:val="20"/>
+                <w:lang w:val="en-US"/>
+              </w:rPr>
+              <w:t xml:space="preserve"> + image </w:t>
+            </w:r>
+            <w:proofErr w:type="spellStart"/>
+            <w:r>
+              <w:rPr>
+                <w:rFonts w:asciiTheme="majorHAnsi" w:hAnsiTheme="majorHAnsi"/>
+                <w:sz w:val="20"/>
+                <w:szCs w:val="20"/>
+                <w:lang w:val="en-US"/>
+              </w:rPr>
+              <w:t>navbar</w:t>
+            </w:r>
+            <w:proofErr w:type="spellEnd"/>
+            <w:r>
+              <w:rPr>
+                <w:rFonts w:asciiTheme="majorHAnsi" w:hAnsiTheme="majorHAnsi"/>
+                <w:sz w:val="20"/>
+                <w:szCs w:val="20"/>
+                <w:lang w:val="en-US"/>
+              </w:rPr>
+              <w:t xml:space="preserve"> + </w:t>
+            </w:r>
+            <w:proofErr w:type="spellStart"/>
+            <w:r>
+              <w:rPr>
+                <w:rFonts w:asciiTheme="majorHAnsi" w:hAnsiTheme="majorHAnsi"/>
+                <w:sz w:val="20"/>
+                <w:szCs w:val="20"/>
+                <w:lang w:val="en-US"/>
+              </w:rPr>
+              <w:t>midalewear</w:t>
+            </w:r>
+            <w:proofErr w:type="spellEnd"/>
+            <w:r>
+              <w:rPr>
+                <w:rFonts w:asciiTheme="majorHAnsi" w:hAnsiTheme="majorHAnsi"/>
+                <w:sz w:val="20"/>
+                <w:szCs w:val="20"/>
+                <w:lang w:val="en-US"/>
+              </w:rPr>
+              <w:t xml:space="preserve"> </w:t>
+            </w:r>
+          </w:p>
+        </w:tc>
+      </w:tr>
+      <w:tr>
+        <w:tc>
+          <w:tcPr>
+            <w:tcW w:w="2069" w:type="dxa"/>
+          </w:tcPr>
+          <w:p>
+            <w:pPr>
+              <w:ind w:firstLine="0"/>
+              <w:rPr>
+                <w:rFonts w:asciiTheme="majorHAnsi" w:hAnsiTheme="majorHAnsi"/>
+                <w:sz w:val="20"/>
+                <w:szCs w:val="20"/>
+              </w:rPr>
+            </w:pPr>
+            <w:r>
+              <w:rPr>
+                <w:rFonts w:asciiTheme="majorHAnsi" w:hAnsiTheme="majorHAnsi"/>
+                <w:sz w:val="20"/>
+                <w:szCs w:val="20"/>
+              </w:rPr>
+              <w:t>20/06/2023</w:t>
+            </w:r>
+          </w:p>
+        </w:tc>
+        <w:tc>
+          <w:tcPr>
+            <w:tcW w:w="4872" w:type="dxa"/>
+          </w:tcPr>
+          <w:p>
+            <w:pPr>
+              <w:ind w:firstLine="0"/>
+              <w:rPr>
+                <w:rFonts w:asciiTheme="majorHAnsi" w:hAnsiTheme="majorHAnsi"/>
+                <w:sz w:val="20"/>
+                <w:szCs w:val="20"/>
+              </w:rPr>
+            </w:pPr>
+          </w:p>
+        </w:tc>
+      </w:tr>
+      <w:tr>
+        <w:tc>
+          <w:tcPr>
+            <w:tcW w:w="2069" w:type="dxa"/>
+          </w:tcPr>
+          <w:p>
+            <w:pPr>
+              <w:ind w:firstLine="0"/>
+              <w:rPr>
+                <w:rFonts w:asciiTheme="majorHAnsi" w:hAnsiTheme="majorHAnsi"/>
+                <w:sz w:val="20"/>
+                <w:szCs w:val="20"/>
+              </w:rPr>
+            </w:pPr>
+            <w:r>
+              <w:rPr>
+                <w:rFonts w:asciiTheme="majorHAnsi" w:hAnsiTheme="majorHAnsi"/>
+                <w:sz w:val="20"/>
+                <w:szCs w:val="20"/>
+              </w:rPr>
+              <w:t>21/06/2023</w:t>
+            </w:r>
+          </w:p>
+        </w:tc>
+        <w:tc>
+          <w:tcPr>
+            <w:tcW w:w="4872" w:type="dxa"/>
+          </w:tcPr>
+          <w:p>
+            <w:pPr>
+              <w:ind w:firstLine="0"/>
+              <w:rPr>
+                <w:rFonts w:asciiTheme="majorHAnsi" w:hAnsiTheme="majorHAnsi"/>
+                <w:sz w:val="20"/>
+                <w:szCs w:val="20"/>
+              </w:rPr>
+            </w:pPr>
+          </w:p>
+        </w:tc>
+      </w:tr>
+      <w:tr>
+        <w:tc>
+          <w:tcPr>
+            <w:tcW w:w="2069" w:type="dxa"/>
+          </w:tcPr>
+          <w:p>
+            <w:pPr>
+              <w:ind w:firstLine="0"/>
+              <w:rPr>
+                <w:rFonts w:asciiTheme="majorHAnsi" w:hAnsiTheme="majorHAnsi"/>
+                <w:sz w:val="20"/>
+                <w:szCs w:val="20"/>
+              </w:rPr>
+            </w:pPr>
+            <w:r>
+              <w:rPr>
+                <w:rFonts w:asciiTheme="majorHAnsi" w:hAnsiTheme="majorHAnsi"/>
+                <w:sz w:val="20"/>
+                <w:szCs w:val="20"/>
+              </w:rPr>
+              <w:t>22/06/2023</w:t>
+            </w:r>
+          </w:p>
+        </w:tc>
+        <w:tc>
+          <w:tcPr>
+            <w:tcW w:w="4872" w:type="dxa"/>
+          </w:tcPr>
+          <w:p>
+            <w:pPr>
+              <w:ind w:firstLine="0"/>
+              <w:rPr>
+                <w:rFonts w:asciiTheme="majorHAnsi" w:hAnsiTheme="majorHAnsi"/>
+                <w:sz w:val="20"/>
+                <w:szCs w:val="20"/>
+              </w:rPr>
+            </w:pPr>
+          </w:p>
+        </w:tc>
+      </w:tr>
+      <w:tr>
+        <w:tc>
+          <w:tcPr>
+            <w:tcW w:w="2069" w:type="dxa"/>
+          </w:tcPr>
+          <w:p>
+            <w:pPr>
+              <w:ind w:firstLine="0"/>
+              <w:rPr>
+                <w:rFonts w:asciiTheme="majorHAnsi" w:hAnsiTheme="majorHAnsi"/>
+                <w:sz w:val="20"/>
+                <w:szCs w:val="20"/>
+              </w:rPr>
+            </w:pPr>
+            <w:r>
+              <w:rPr>
+                <w:rFonts w:asciiTheme="majorHAnsi" w:hAnsiTheme="majorHAnsi"/>
+                <w:sz w:val="20"/>
+                <w:szCs w:val="20"/>
+              </w:rPr>
+              <w:t>23/06/2023</w:t>
+            </w:r>
+          </w:p>
+        </w:tc>
+        <w:tc>
+          <w:tcPr>
+            <w:tcW w:w="4872" w:type="dxa"/>
+          </w:tcPr>
+          <w:p>
+            <w:pPr>
+              <w:ind w:firstLine="0"/>
+              <w:rPr>
+                <w:rFonts w:asciiTheme="majorHAnsi" w:hAnsiTheme="majorHAnsi"/>
+                <w:sz w:val="20"/>
+                <w:szCs w:val="20"/>
+              </w:rPr>
+            </w:pPr>
+          </w:p>
+        </w:tc>
+      </w:tr>
+      <w:tr>
+        <w:tc>
+          <w:tcPr>
+            <w:tcW w:w="2069" w:type="dxa"/>
+          </w:tcPr>
+          <w:p>
+            <w:pPr>
+              <w:ind w:firstLine="0"/>
+              <w:rPr>
+                <w:rFonts w:asciiTheme="majorHAnsi" w:hAnsiTheme="majorHAnsi"/>
+                <w:sz w:val="20"/>
+                <w:szCs w:val="20"/>
+              </w:rPr>
+            </w:pPr>
+            <w:r>
+              <w:rPr>
+                <w:rFonts w:asciiTheme="majorHAnsi" w:hAnsiTheme="majorHAnsi"/>
+                <w:sz w:val="20"/>
+                <w:szCs w:val="20"/>
+              </w:rPr>
+              <w:t>24/06/2023</w:t>
+            </w:r>
+          </w:p>
+        </w:tc>
+        <w:tc>
+          <w:tcPr>
+            <w:tcW w:w="4872" w:type="dxa"/>
+          </w:tcPr>
+          <w:p>
+            <w:pPr>
+              <w:ind w:firstLine="0"/>
+              <w:rPr>
+                <w:rFonts w:asciiTheme="majorHAnsi" w:hAnsiTheme="majorHAnsi"/>
+                <w:sz w:val="20"/>
+                <w:szCs w:val="20"/>
+              </w:rPr>
+            </w:pPr>
+          </w:p>
+        </w:tc>
+      </w:tr>
+      <w:tr>
+        <w:tc>
+          <w:tcPr>
+            <w:tcW w:w="2069" w:type="dxa"/>
+          </w:tcPr>
+          <w:p>
+            <w:pPr>
+              <w:ind w:firstLine="0"/>
+              <w:rPr>
+                <w:rFonts w:asciiTheme="majorHAnsi" w:hAnsiTheme="majorHAnsi"/>
+                <w:sz w:val="20"/>
+                <w:szCs w:val="20"/>
+              </w:rPr>
+            </w:pPr>
+            <w:r>
+              <w:rPr>
+                <w:rFonts w:asciiTheme="majorHAnsi" w:hAnsiTheme="majorHAnsi"/>
+                <w:sz w:val="20"/>
+                <w:szCs w:val="20"/>
+              </w:rPr>
+              <w:t>25/06/2023</w:t>
+            </w:r>
+          </w:p>
+        </w:tc>
+        <w:tc>
+          <w:tcPr>
+            <w:tcW w:w="4872" w:type="dxa"/>
+          </w:tcPr>
+          <w:p>
+            <w:pPr>
+              <w:ind w:firstLine="0"/>
+              <w:rPr>
+                <w:rFonts w:asciiTheme="majorHAnsi" w:hAnsiTheme="majorHAnsi"/>
+                <w:sz w:val="20"/>
+                <w:szCs w:val="20"/>
+              </w:rPr>
+            </w:pPr>
+          </w:p>
+        </w:tc>
+      </w:tr>
+      <w:tr>
+        <w:tc>
+          <w:tcPr>
+            <w:tcW w:w="2069" w:type="dxa"/>
+          </w:tcPr>
+          <w:p>
+            <w:pPr>
+              <w:ind w:firstLine="0"/>
+              <w:rPr>
+                <w:rFonts w:asciiTheme="majorHAnsi" w:hAnsiTheme="majorHAnsi"/>
+                <w:sz w:val="20"/>
+                <w:szCs w:val="20"/>
+              </w:rPr>
+            </w:pPr>
+            <w:r>
+              <w:rPr>
+                <w:rFonts w:asciiTheme="majorHAnsi" w:hAnsiTheme="majorHAnsi"/>
+                <w:sz w:val="20"/>
+                <w:szCs w:val="20"/>
+              </w:rPr>
+              <w:t>26/06/2023</w:t>
+            </w:r>
+          </w:p>
+        </w:tc>
+        <w:tc>
+          <w:tcPr>
+            <w:tcW w:w="4872" w:type="dxa"/>
+          </w:tcPr>
+          <w:p>
+            <w:pPr>
+              <w:ind w:firstLine="0"/>
+              <w:rPr>
+                <w:rFonts w:asciiTheme="majorHAnsi" w:hAnsiTheme="majorHAnsi"/>
+                <w:sz w:val="20"/>
+                <w:szCs w:val="20"/>
+              </w:rPr>
+            </w:pPr>
+          </w:p>
+        </w:tc>
+      </w:tr>
+      <w:tr>
+        <w:tc>
+          <w:tcPr>
+            <w:tcW w:w="2069" w:type="dxa"/>
+          </w:tcPr>
+          <w:p>
+            <w:pPr>
+              <w:ind w:firstLine="0"/>
+              <w:rPr>
+                <w:rFonts w:asciiTheme="majorHAnsi" w:hAnsiTheme="majorHAnsi"/>
+                <w:sz w:val="20"/>
+                <w:szCs w:val="20"/>
+              </w:rPr>
+            </w:pPr>
+            <w:r>
+              <w:rPr>
+                <w:rFonts w:asciiTheme="majorHAnsi" w:hAnsiTheme="majorHAnsi"/>
+                <w:sz w:val="20"/>
+                <w:szCs w:val="20"/>
+              </w:rPr>
+              <w:t>27/06/2023</w:t>
+            </w:r>
+          </w:p>
+        </w:tc>
+        <w:tc>
+          <w:tcPr>
+            <w:tcW w:w="4872" w:type="dxa"/>
+          </w:tcPr>
+          <w:p>
+            <w:pPr>
+              <w:ind w:firstLine="0"/>
+              <w:rPr>
+                <w:rFonts w:asciiTheme="majorHAnsi" w:hAnsiTheme="majorHAnsi"/>
+                <w:sz w:val="20"/>
+                <w:szCs w:val="20"/>
+              </w:rPr>
+            </w:pPr>
+          </w:p>
+        </w:tc>
+      </w:tr>
+      <w:tr>
+        <w:tc>
+          <w:tcPr>
+            <w:tcW w:w="2069" w:type="dxa"/>
+          </w:tcPr>
+          <w:p>
+            <w:pPr>
+              <w:ind w:firstLine="0"/>
+              <w:rPr>
+                <w:rFonts w:asciiTheme="majorHAnsi" w:hAnsiTheme="majorHAnsi"/>
+                <w:sz w:val="20"/>
+                <w:szCs w:val="20"/>
+              </w:rPr>
+            </w:pPr>
+            <w:r>
+              <w:rPr>
+                <w:rFonts w:asciiTheme="majorHAnsi" w:hAnsiTheme="majorHAnsi"/>
+                <w:sz w:val="20"/>
+                <w:szCs w:val="20"/>
+              </w:rPr>
+              <w:t>28/06/2023</w:t>
+            </w:r>
+          </w:p>
+        </w:tc>
+        <w:tc>
+          <w:tcPr>
+            <w:tcW w:w="4872" w:type="dxa"/>
+          </w:tcPr>
+          <w:p>
+            <w:pPr>
+              <w:ind w:firstLine="0"/>
+              <w:rPr>
+                <w:rFonts w:asciiTheme="majorHAnsi" w:hAnsiTheme="majorHAnsi"/>
+                <w:sz w:val="20"/>
+                <w:szCs w:val="20"/>
+              </w:rPr>
+            </w:pPr>
+          </w:p>
+        </w:tc>
+      </w:tr>
+      <w:tr>
+        <w:tc>
+          <w:tcPr>
+            <w:tcW w:w="2069" w:type="dxa"/>
+          </w:tcPr>
+          <w:p>
+            <w:pPr>
+              <w:ind w:firstLine="0"/>
+              <w:rPr>
+                <w:rFonts w:asciiTheme="majorHAnsi" w:hAnsiTheme="majorHAnsi"/>
+                <w:sz w:val="20"/>
+                <w:szCs w:val="20"/>
+              </w:rPr>
+            </w:pPr>
+            <w:r>
+              <w:rPr>
+                <w:rFonts w:asciiTheme="majorHAnsi" w:hAnsiTheme="majorHAnsi"/>
+                <w:sz w:val="20"/>
+                <w:szCs w:val="20"/>
+              </w:rPr>
+              <w:t>29/06/2023</w:t>
+            </w:r>
+          </w:p>
+        </w:tc>
+        <w:tc>
+          <w:tcPr>
+            <w:tcW w:w="4872" w:type="dxa"/>
+          </w:tcPr>
+          <w:p>
+            <w:pPr>
+              <w:ind w:firstLine="0"/>
+              <w:rPr>
+                <w:rFonts w:asciiTheme="majorHAnsi" w:hAnsiTheme="majorHAnsi"/>
+                <w:sz w:val="20"/>
+                <w:szCs w:val="20"/>
+              </w:rPr>
+            </w:pPr>
+          </w:p>
+        </w:tc>
+      </w:tr>
+      <w:tr>
+        <w:tc>
+          <w:tcPr>
+            <w:tcW w:w="2069" w:type="dxa"/>
+          </w:tcPr>
+          <w:p>
+            <w:pPr>
+              <w:ind w:firstLine="0"/>
+              <w:rPr>
+                <w:rFonts w:asciiTheme="majorHAnsi" w:hAnsiTheme="majorHAnsi"/>
+                <w:sz w:val="20"/>
+                <w:szCs w:val="20"/>
+              </w:rPr>
+            </w:pPr>
+            <w:r>
+              <w:rPr>
+                <w:rFonts w:asciiTheme="majorHAnsi" w:hAnsiTheme="majorHAnsi"/>
+                <w:sz w:val="20"/>
+                <w:szCs w:val="20"/>
+              </w:rPr>
+              <w:t>30/06/2023</w:t>
+            </w:r>
+          </w:p>
+        </w:tc>
+        <w:tc>
+          <w:tcPr>
+            <w:tcW w:w="4872" w:type="dxa"/>
+          </w:tcPr>
+          <w:p>
+            <w:pPr>
+              <w:ind w:firstLine="0"/>
+              <w:rPr>
+                <w:rFonts w:asciiTheme="majorHAnsi" w:hAnsiTheme="majorHAnsi"/>
+                <w:sz w:val="20"/>
+                <w:szCs w:val="20"/>
+              </w:rPr>
+            </w:pPr>
+          </w:p>
+        </w:tc>
+      </w:tr>
+      <w:tr>
+        <w:tc>
+          <w:tcPr>
+            <w:tcW w:w="2069" w:type="dxa"/>
+          </w:tcPr>
+          <w:p>
+            <w:pPr>
+              <w:ind w:firstLine="0"/>
+              <w:rPr>
+                <w:rFonts w:asciiTheme="majorHAnsi" w:hAnsiTheme="majorHAnsi"/>
+                <w:sz w:val="20"/>
+                <w:szCs w:val="20"/>
+              </w:rPr>
+            </w:pPr>
+            <w:r>
+              <w:rPr>
+                <w:rFonts w:asciiTheme="majorHAnsi" w:hAnsiTheme="majorHAnsi"/>
+                <w:sz w:val="20"/>
+                <w:szCs w:val="20"/>
+              </w:rPr>
+              <w:t>31/06/2023</w:t>
+            </w:r>
+          </w:p>
+        </w:tc>
+        <w:tc>
+          <w:tcPr>
+            <w:tcW w:w="4872" w:type="dxa"/>
+          </w:tcPr>
+          <w:p>
+            <w:pPr>
+              <w:ind w:firstLine="0"/>
+              <w:rPr>
+                <w:rFonts w:asciiTheme="majorHAnsi" w:hAnsiTheme="majorHAnsi"/>
+                <w:sz w:val="20"/>
+                <w:szCs w:val="20"/>
+              </w:rPr>
+            </w:pPr>
+          </w:p>
+        </w:tc>
+      </w:tr>
+      <w:tr>
+        <w:tc>
+          <w:tcPr>
+            <w:tcW w:w="2069" w:type="dxa"/>
+          </w:tcPr>
+          <w:p>
+            <w:pPr>
+              <w:ind w:firstLine="0"/>
+              <w:rPr>
+                <w:rFonts w:asciiTheme="majorHAnsi" w:hAnsiTheme="majorHAnsi"/>
+                <w:sz w:val="20"/>
+                <w:szCs w:val="20"/>
+              </w:rPr>
+            </w:pPr>
+            <w:r>
+              <w:rPr>
+                <w:rFonts w:asciiTheme="majorHAnsi" w:hAnsiTheme="majorHAnsi"/>
+                <w:sz w:val="20"/>
+                <w:szCs w:val="20"/>
+              </w:rPr>
+              <w:t>01/07/2023</w:t>
+            </w:r>
+          </w:p>
+        </w:tc>
+        <w:tc>
+          <w:tcPr>
+            <w:tcW w:w="4872" w:type="dxa"/>
+          </w:tcPr>
+          <w:p>
+            <w:pPr>
+              <w:ind w:firstLine="0"/>
+              <w:rPr>
+                <w:rFonts w:asciiTheme="majorHAnsi" w:hAnsiTheme="majorHAnsi"/>
+                <w:sz w:val="20"/>
+                <w:szCs w:val="20"/>
+              </w:rPr>
+            </w:pPr>
+          </w:p>
+        </w:tc>
+      </w:tr>
+      <w:tr>
+        <w:tc>
+          <w:tcPr>
+            <w:tcW w:w="2069" w:type="dxa"/>
+          </w:tcPr>
+          <w:p>
+            <w:pPr>
+              <w:ind w:firstLine="0"/>
+              <w:rPr>
+                <w:rFonts w:asciiTheme="majorHAnsi" w:hAnsiTheme="majorHAnsi"/>
+                <w:sz w:val="20"/>
+                <w:szCs w:val="20"/>
+              </w:rPr>
+            </w:pPr>
+            <w:r>
+              <w:rPr>
+                <w:rFonts w:asciiTheme="majorHAnsi" w:hAnsiTheme="majorHAnsi"/>
+                <w:sz w:val="20"/>
+                <w:szCs w:val="20"/>
+              </w:rPr>
+              <w:t>02/07/2023</w:t>
+            </w:r>
+          </w:p>
+        </w:tc>
+        <w:tc>
+          <w:tcPr>
+            <w:tcW w:w="4872" w:type="dxa"/>
+          </w:tcPr>
+          <w:p>
+            <w:pPr>
+              <w:ind w:firstLine="0"/>
+              <w:rPr>
+                <w:rFonts w:asciiTheme="majorHAnsi" w:hAnsiTheme="majorHAnsi"/>
+                <w:sz w:val="20"/>
+                <w:szCs w:val="20"/>
+              </w:rPr>
+            </w:pPr>
+          </w:p>
+        </w:tc>
+      </w:tr>
+      <w:tr>
+        <w:tc>
+          <w:tcPr>
+            <w:tcW w:w="2069" w:type="dxa"/>
+          </w:tcPr>
+          <w:p>
+            <w:pPr>
+              <w:ind w:firstLine="0"/>
+              <w:rPr>
+                <w:rFonts w:asciiTheme="majorHAnsi" w:hAnsiTheme="majorHAnsi"/>
+                <w:sz w:val="20"/>
+                <w:szCs w:val="20"/>
+              </w:rPr>
+            </w:pPr>
+            <w:r>
+              <w:rPr>
+                <w:rFonts w:asciiTheme="majorHAnsi" w:hAnsiTheme="majorHAnsi"/>
+                <w:sz w:val="20"/>
+                <w:szCs w:val="20"/>
+              </w:rPr>
+              <w:t>03/07/2023</w:t>
+            </w:r>
+          </w:p>
+        </w:tc>
+        <w:tc>
+          <w:tcPr>
+            <w:tcW w:w="4872" w:type="dxa"/>
+          </w:tcPr>
+          <w:p>
+            <w:pPr>
+              <w:ind w:firstLine="0"/>
+              <w:rPr>
+                <w:rFonts w:asciiTheme="majorHAnsi" w:hAnsiTheme="majorHAnsi"/>
+                <w:sz w:val="20"/>
+                <w:szCs w:val="20"/>
+              </w:rPr>
+            </w:pPr>
+          </w:p>
+        </w:tc>
+      </w:tr>
+      <w:tr>
+        <w:tc>
+          <w:tcPr>
+            <w:tcW w:w="2069" w:type="dxa"/>
+          </w:tcPr>
+          <w:p>
+            <w:pPr>
+              <w:ind w:firstLine="0"/>
+              <w:rPr>
+                <w:rFonts w:asciiTheme="majorHAnsi" w:hAnsiTheme="majorHAnsi"/>
+                <w:sz w:val="20"/>
+                <w:szCs w:val="20"/>
+              </w:rPr>
+            </w:pPr>
+            <w:r>
+              <w:rPr>
+                <w:rFonts w:asciiTheme="majorHAnsi" w:hAnsiTheme="majorHAnsi"/>
+                <w:sz w:val="20"/>
+                <w:szCs w:val="20"/>
+              </w:rPr>
+              <w:t>04/07/2023</w:t>
+            </w:r>
+          </w:p>
+        </w:tc>
+        <w:tc>
+          <w:tcPr>
+            <w:tcW w:w="4872" w:type="dxa"/>
+          </w:tcPr>
+          <w:p>
+            <w:pPr>
+              <w:ind w:firstLine="0"/>
+              <w:rPr>
+                <w:rFonts w:asciiTheme="majorHAnsi" w:hAnsiTheme="majorHAnsi"/>
+                <w:sz w:val="20"/>
+                <w:szCs w:val="20"/>
+              </w:rPr>
+            </w:pPr>
+          </w:p>
+        </w:tc>
+      </w:tr>
+      <w:tr>
+        <w:tc>
+          <w:tcPr>
+            <w:tcW w:w="2069" w:type="dxa"/>
+          </w:tcPr>
+          <w:p>
+            <w:pPr>
+              <w:ind w:firstLine="0"/>
+              <w:rPr>
+                <w:rFonts w:asciiTheme="majorHAnsi" w:hAnsiTheme="majorHAnsi"/>
+                <w:sz w:val="20"/>
+                <w:szCs w:val="20"/>
+              </w:rPr>
+            </w:pPr>
+            <w:r>
+              <w:rPr>
+                <w:rFonts w:asciiTheme="majorHAnsi" w:hAnsiTheme="majorHAnsi"/>
+                <w:sz w:val="20"/>
+                <w:szCs w:val="20"/>
+              </w:rPr>
+              <w:t>05/07/2023</w:t>
+            </w:r>
+          </w:p>
+        </w:tc>
+        <w:tc>
+          <w:tcPr>
+            <w:tcW w:w="4872" w:type="dxa"/>
+          </w:tcPr>
+          <w:p>
+            <w:pPr>
+              <w:ind w:firstLine="0"/>
+              <w:rPr>
+                <w:rFonts w:asciiTheme="majorHAnsi" w:hAnsiTheme="majorHAnsi"/>
+                <w:sz w:val="20"/>
+                <w:szCs w:val="20"/>
+              </w:rPr>
+            </w:pPr>
+            <w:r>
+              <w:rPr>
+                <w:rFonts w:asciiTheme="majorHAnsi" w:hAnsiTheme="majorHAnsi"/>
+                <w:sz w:val="20"/>
+                <w:szCs w:val="20"/>
+              </w:rPr>
+              <w:t xml:space="preserve">  </w:t>
+            </w:r>
+          </w:p>
+        </w:tc>
+      </w:tr>
+      <w:tr>
+        <w:tc>
+          <w:tcPr>
+            <w:tcW w:w="2069" w:type="dxa"/>
+          </w:tcPr>
+          <w:p>
+            <w:pPr>
+              <w:ind w:firstLine="0"/>
+              <w:rPr>
+                <w:rFonts w:asciiTheme="majorHAnsi" w:hAnsiTheme="majorHAnsi"/>
+                <w:sz w:val="20"/>
+                <w:szCs w:val="20"/>
+              </w:rPr>
+            </w:pPr>
+            <w:r>
+              <w:rPr>
+                <w:rFonts w:asciiTheme="majorHAnsi" w:hAnsiTheme="majorHAnsi"/>
+                <w:sz w:val="20"/>
+                <w:szCs w:val="20"/>
+              </w:rPr>
+              <w:t>06/07/2023</w:t>
+            </w:r>
+          </w:p>
+        </w:tc>
+        <w:tc>
+          <w:tcPr>
+            <w:tcW w:w="4872" w:type="dxa"/>
+          </w:tcPr>
+          <w:p>
+            <w:pPr>
+              <w:ind w:firstLine="0"/>
+              <w:rPr>
+                <w:rFonts w:asciiTheme="majorHAnsi" w:hAnsiTheme="majorHAnsi"/>
+                <w:sz w:val="20"/>
+                <w:szCs w:val="20"/>
+              </w:rPr>
+            </w:pPr>
+          </w:p>
+        </w:tc>
+      </w:tr>
+      <w:tr>
+        <w:tc>
+          <w:tcPr>
+            <w:tcW w:w="2069" w:type="dxa"/>
+          </w:tcPr>
+          <w:p>
+            <w:pPr>
+              <w:ind w:firstLine="0"/>
+              <w:rPr>
+                <w:rFonts w:asciiTheme="majorHAnsi" w:hAnsiTheme="majorHAnsi"/>
+                <w:sz w:val="20"/>
+                <w:szCs w:val="20"/>
+              </w:rPr>
+            </w:pPr>
+            <w:r>
+              <w:rPr>
+                <w:rFonts w:asciiTheme="majorHAnsi" w:hAnsiTheme="majorHAnsi"/>
+                <w:sz w:val="20"/>
+                <w:szCs w:val="20"/>
+              </w:rPr>
+              <w:t>07/07/2023</w:t>
+            </w:r>
+          </w:p>
+        </w:tc>
+        <w:tc>
+          <w:tcPr>
+            <w:tcW w:w="4872" w:type="dxa"/>
+          </w:tcPr>
+          <w:p>
+            <w:pPr>
+              <w:ind w:firstLine="0"/>
+              <w:rPr>
+                <w:rFonts w:asciiTheme="majorHAnsi" w:hAnsiTheme="majorHAnsi"/>
+                <w:sz w:val="20"/>
+                <w:szCs w:val="20"/>
+              </w:rPr>
+            </w:pPr>
+          </w:p>
+        </w:tc>
+      </w:tr>
+      <w:tr>
+        <w:tc>
+          <w:tcPr>
+            <w:tcW w:w="2069" w:type="dxa"/>
+          </w:tcPr>
+          <w:p>
+            <w:pPr>
+              <w:ind w:firstLine="0"/>
+              <w:rPr>
+                <w:rFonts w:asciiTheme="majorHAnsi" w:hAnsiTheme="majorHAnsi"/>
+                <w:sz w:val="20"/>
+                <w:szCs w:val="20"/>
+              </w:rPr>
+            </w:pPr>
+            <w:r>
+              <w:rPr>
+                <w:rFonts w:asciiTheme="majorHAnsi" w:hAnsiTheme="majorHAnsi"/>
+                <w:sz w:val="20"/>
+                <w:szCs w:val="20"/>
+              </w:rPr>
+              <w:t>08/07/2023</w:t>
+            </w:r>
+          </w:p>
+        </w:tc>
+        <w:tc>
+          <w:tcPr>
+            <w:tcW w:w="4872" w:type="dxa"/>
+          </w:tcPr>
+          <w:p>
+            <w:pPr>
+              <w:ind w:firstLine="0"/>
+              <w:rPr>
+                <w:rFonts w:asciiTheme="majorHAnsi" w:hAnsiTheme="majorHAnsi"/>
+                <w:sz w:val="20"/>
+                <w:szCs w:val="20"/>
+              </w:rPr>
+            </w:pPr>
+          </w:p>
+        </w:tc>
+      </w:tr>
+      <w:tr>
+        <w:tc>
+          <w:tcPr>
+            <w:tcW w:w="2069" w:type="dxa"/>
+          </w:tcPr>
+          <w:p>
+            <w:pPr>
+              <w:ind w:firstLine="0"/>
+              <w:rPr>
+                <w:rFonts w:asciiTheme="majorHAnsi" w:hAnsiTheme="majorHAnsi"/>
+                <w:sz w:val="20"/>
+                <w:szCs w:val="20"/>
+              </w:rPr>
+            </w:pPr>
+            <w:r>
+              <w:rPr>
+                <w:rFonts w:asciiTheme="majorHAnsi" w:hAnsiTheme="majorHAnsi"/>
+                <w:sz w:val="20"/>
+                <w:szCs w:val="20"/>
+              </w:rPr>
+              <w:t>09/07/2023</w:t>
+            </w:r>
+          </w:p>
+        </w:tc>
+        <w:tc>
+          <w:tcPr>
+            <w:tcW w:w="4872" w:type="dxa"/>
+          </w:tcPr>
+          <w:p>
+            <w:pPr>
+              <w:ind w:firstLine="0"/>
+              <w:rPr>
+                <w:rFonts w:asciiTheme="majorHAnsi" w:hAnsiTheme="majorHAnsi"/>
+                <w:sz w:val="20"/>
+                <w:szCs w:val="20"/>
+              </w:rPr>
+            </w:pPr>
+          </w:p>
+        </w:tc>
+      </w:tr>
+      <w:tr>
+        <w:tc>
+          <w:tcPr>
+            <w:tcW w:w="2069" w:type="dxa"/>
+          </w:tcPr>
+          <w:p>
+            <w:pPr>
+              <w:ind w:firstLine="0"/>
+              <w:rPr>
+                <w:rFonts w:asciiTheme="majorHAnsi" w:hAnsiTheme="majorHAnsi"/>
+                <w:sz w:val="20"/>
+                <w:szCs w:val="20"/>
+              </w:rPr>
+            </w:pPr>
+            <w:r>
+              <w:rPr>
+                <w:rFonts w:asciiTheme="majorHAnsi" w:hAnsiTheme="majorHAnsi"/>
+                <w:sz w:val="20"/>
+                <w:szCs w:val="20"/>
+              </w:rPr>
+              <w:t>10/07/2023</w:t>
+            </w:r>
+          </w:p>
+        </w:tc>
+        <w:tc>
+          <w:tcPr>
+            <w:tcW w:w="4872" w:type="dxa"/>
+          </w:tcPr>
+          <w:p>
+            <w:pPr>
+              <w:ind w:firstLine="0"/>
+              <w:rPr>
+                <w:rFonts w:asciiTheme="majorHAnsi" w:hAnsiTheme="majorHAnsi"/>
+                <w:sz w:val="20"/>
+                <w:szCs w:val="20"/>
+              </w:rPr>
+            </w:pPr>
+          </w:p>
+        </w:tc>
+      </w:tr>
+      <w:tr>
+        <w:tc>
+          <w:tcPr>
+            <w:tcW w:w="2069" w:type="dxa"/>
+          </w:tcPr>
+          <w:p>
+            <w:pPr>
+              <w:ind w:firstLine="0"/>
+              <w:rPr>
+                <w:rFonts w:asciiTheme="majorHAnsi" w:hAnsiTheme="majorHAnsi"/>
+                <w:sz w:val="20"/>
+                <w:szCs w:val="20"/>
+              </w:rPr>
+            </w:pPr>
+            <w:r>
+              <w:rPr>
+                <w:rFonts w:asciiTheme="majorHAnsi" w:hAnsiTheme="majorHAnsi"/>
+                <w:sz w:val="20"/>
+                <w:szCs w:val="20"/>
+              </w:rPr>
+              <w:t>11/07/2023</w:t>
+            </w:r>
+          </w:p>
+        </w:tc>
+        <w:tc>
+          <w:tcPr>
+            <w:tcW w:w="4872" w:type="dxa"/>
+          </w:tcPr>
+          <w:p>
+            <w:pPr>
+              <w:ind w:firstLine="0"/>
+              <w:rPr>
+                <w:rFonts w:asciiTheme="majorHAnsi" w:hAnsiTheme="majorHAnsi"/>
+                <w:sz w:val="20"/>
+                <w:szCs w:val="20"/>
               </w:rPr>
             </w:pPr>
           </w:p>
@@ -5172,934 +6278,6 @@
                 <w:szCs w:val="20"/>
               </w:rPr>
               <w:lastRenderedPageBreak/>
-              <w:t>20/06/2023</w:t>
-            </w:r>
-          </w:p>
-        </w:tc>
-        <w:tc>
-          <w:tcPr>
-            <w:tcW w:w="4872" w:type="dxa"/>
-          </w:tcPr>
-          <w:p>
-            <w:pPr>
-              <w:ind w:firstLine="0"/>
-              <w:rPr>
-                <w:rFonts w:asciiTheme="majorHAnsi" w:hAnsiTheme="majorHAnsi"/>
-                <w:sz w:val="20"/>
-                <w:szCs w:val="20"/>
-              </w:rPr>
-            </w:pPr>
-          </w:p>
-        </w:tc>
-      </w:tr>
-      <w:tr>
-        <w:tc>
-          <w:tcPr>
-            <w:tcW w:w="2069" w:type="dxa"/>
-          </w:tcPr>
-          <w:p>
-            <w:pPr>
-              <w:ind w:firstLine="0"/>
-              <w:rPr>
-                <w:rFonts w:asciiTheme="majorHAnsi" w:hAnsiTheme="majorHAnsi"/>
-                <w:sz w:val="20"/>
-                <w:szCs w:val="20"/>
-              </w:rPr>
-            </w:pPr>
-            <w:r>
-              <w:rPr>
-                <w:rFonts w:asciiTheme="majorHAnsi" w:hAnsiTheme="majorHAnsi"/>
-                <w:sz w:val="20"/>
-                <w:szCs w:val="20"/>
-              </w:rPr>
-              <w:t>21/06/2023</w:t>
-            </w:r>
-          </w:p>
-        </w:tc>
-        <w:tc>
-          <w:tcPr>
-            <w:tcW w:w="4872" w:type="dxa"/>
-          </w:tcPr>
-          <w:p>
-            <w:pPr>
-              <w:ind w:firstLine="0"/>
-              <w:rPr>
-                <w:rFonts w:asciiTheme="majorHAnsi" w:hAnsiTheme="majorHAnsi"/>
-                <w:sz w:val="20"/>
-                <w:szCs w:val="20"/>
-              </w:rPr>
-            </w:pPr>
-          </w:p>
-        </w:tc>
-      </w:tr>
-      <w:tr>
-        <w:tc>
-          <w:tcPr>
-            <w:tcW w:w="2069" w:type="dxa"/>
-          </w:tcPr>
-          <w:p>
-            <w:pPr>
-              <w:ind w:firstLine="0"/>
-              <w:rPr>
-                <w:rFonts w:asciiTheme="majorHAnsi" w:hAnsiTheme="majorHAnsi"/>
-                <w:sz w:val="20"/>
-                <w:szCs w:val="20"/>
-              </w:rPr>
-            </w:pPr>
-            <w:r>
-              <w:rPr>
-                <w:rFonts w:asciiTheme="majorHAnsi" w:hAnsiTheme="majorHAnsi"/>
-                <w:sz w:val="20"/>
-                <w:szCs w:val="20"/>
-              </w:rPr>
-              <w:t>22/06/2023</w:t>
-            </w:r>
-          </w:p>
-        </w:tc>
-        <w:tc>
-          <w:tcPr>
-            <w:tcW w:w="4872" w:type="dxa"/>
-          </w:tcPr>
-          <w:p>
-            <w:pPr>
-              <w:ind w:firstLine="0"/>
-              <w:rPr>
-                <w:rFonts w:asciiTheme="majorHAnsi" w:hAnsiTheme="majorHAnsi"/>
-                <w:sz w:val="20"/>
-                <w:szCs w:val="20"/>
-              </w:rPr>
-            </w:pPr>
-          </w:p>
-        </w:tc>
-      </w:tr>
-      <w:tr>
-        <w:tc>
-          <w:tcPr>
-            <w:tcW w:w="2069" w:type="dxa"/>
-          </w:tcPr>
-          <w:p>
-            <w:pPr>
-              <w:ind w:firstLine="0"/>
-              <w:rPr>
-                <w:rFonts w:asciiTheme="majorHAnsi" w:hAnsiTheme="majorHAnsi"/>
-                <w:sz w:val="20"/>
-                <w:szCs w:val="20"/>
-              </w:rPr>
-            </w:pPr>
-            <w:r>
-              <w:rPr>
-                <w:rFonts w:asciiTheme="majorHAnsi" w:hAnsiTheme="majorHAnsi"/>
-                <w:sz w:val="20"/>
-                <w:szCs w:val="20"/>
-              </w:rPr>
-              <w:t>23/06/2023</w:t>
-            </w:r>
-          </w:p>
-        </w:tc>
-        <w:tc>
-          <w:tcPr>
-            <w:tcW w:w="4872" w:type="dxa"/>
-          </w:tcPr>
-          <w:p>
-            <w:pPr>
-              <w:ind w:firstLine="0"/>
-              <w:rPr>
-                <w:rFonts w:asciiTheme="majorHAnsi" w:hAnsiTheme="majorHAnsi"/>
-                <w:sz w:val="20"/>
-                <w:szCs w:val="20"/>
-              </w:rPr>
-            </w:pPr>
-          </w:p>
-        </w:tc>
-      </w:tr>
-      <w:tr>
-        <w:tc>
-          <w:tcPr>
-            <w:tcW w:w="2069" w:type="dxa"/>
-          </w:tcPr>
-          <w:p>
-            <w:pPr>
-              <w:ind w:firstLine="0"/>
-              <w:rPr>
-                <w:rFonts w:asciiTheme="majorHAnsi" w:hAnsiTheme="majorHAnsi"/>
-                <w:sz w:val="20"/>
-                <w:szCs w:val="20"/>
-              </w:rPr>
-            </w:pPr>
-            <w:r>
-              <w:rPr>
-                <w:rFonts w:asciiTheme="majorHAnsi" w:hAnsiTheme="majorHAnsi"/>
-                <w:sz w:val="20"/>
-                <w:szCs w:val="20"/>
-              </w:rPr>
-              <w:t>24/06/2023</w:t>
-            </w:r>
-          </w:p>
-        </w:tc>
-        <w:tc>
-          <w:tcPr>
-            <w:tcW w:w="4872" w:type="dxa"/>
-          </w:tcPr>
-          <w:p>
-            <w:pPr>
-              <w:ind w:firstLine="0"/>
-              <w:rPr>
-                <w:rFonts w:asciiTheme="majorHAnsi" w:hAnsiTheme="majorHAnsi"/>
-                <w:sz w:val="20"/>
-                <w:szCs w:val="20"/>
-              </w:rPr>
-            </w:pPr>
-          </w:p>
-        </w:tc>
-      </w:tr>
-      <w:tr>
-        <w:tc>
-          <w:tcPr>
-            <w:tcW w:w="2069" w:type="dxa"/>
-          </w:tcPr>
-          <w:p>
-            <w:pPr>
-              <w:ind w:firstLine="0"/>
-              <w:rPr>
-                <w:rFonts w:asciiTheme="majorHAnsi" w:hAnsiTheme="majorHAnsi"/>
-                <w:sz w:val="20"/>
-                <w:szCs w:val="20"/>
-              </w:rPr>
-            </w:pPr>
-            <w:r>
-              <w:rPr>
-                <w:rFonts w:asciiTheme="majorHAnsi" w:hAnsiTheme="majorHAnsi"/>
-                <w:sz w:val="20"/>
-                <w:szCs w:val="20"/>
-              </w:rPr>
-              <w:t>25/06/2023</w:t>
-            </w:r>
-          </w:p>
-        </w:tc>
-        <w:tc>
-          <w:tcPr>
-            <w:tcW w:w="4872" w:type="dxa"/>
-          </w:tcPr>
-          <w:p>
-            <w:pPr>
-              <w:ind w:firstLine="0"/>
-              <w:rPr>
-                <w:rFonts w:asciiTheme="majorHAnsi" w:hAnsiTheme="majorHAnsi"/>
-                <w:sz w:val="20"/>
-                <w:szCs w:val="20"/>
-              </w:rPr>
-            </w:pPr>
-          </w:p>
-        </w:tc>
-      </w:tr>
-      <w:tr>
-        <w:tc>
-          <w:tcPr>
-            <w:tcW w:w="2069" w:type="dxa"/>
-          </w:tcPr>
-          <w:p>
-            <w:pPr>
-              <w:ind w:firstLine="0"/>
-              <w:rPr>
-                <w:rFonts w:asciiTheme="majorHAnsi" w:hAnsiTheme="majorHAnsi"/>
-                <w:sz w:val="20"/>
-                <w:szCs w:val="20"/>
-              </w:rPr>
-            </w:pPr>
-            <w:r>
-              <w:rPr>
-                <w:rFonts w:asciiTheme="majorHAnsi" w:hAnsiTheme="majorHAnsi"/>
-                <w:sz w:val="20"/>
-                <w:szCs w:val="20"/>
-              </w:rPr>
-              <w:t>26/06/2023</w:t>
-            </w:r>
-          </w:p>
-        </w:tc>
-        <w:tc>
-          <w:tcPr>
-            <w:tcW w:w="4872" w:type="dxa"/>
-          </w:tcPr>
-          <w:p>
-            <w:pPr>
-              <w:ind w:firstLine="0"/>
-              <w:rPr>
-                <w:rFonts w:asciiTheme="majorHAnsi" w:hAnsiTheme="majorHAnsi"/>
-                <w:sz w:val="20"/>
-                <w:szCs w:val="20"/>
-              </w:rPr>
-            </w:pPr>
-          </w:p>
-        </w:tc>
-      </w:tr>
-      <w:tr>
-        <w:tc>
-          <w:tcPr>
-            <w:tcW w:w="2069" w:type="dxa"/>
-          </w:tcPr>
-          <w:p>
-            <w:pPr>
-              <w:ind w:firstLine="0"/>
-              <w:rPr>
-                <w:rFonts w:asciiTheme="majorHAnsi" w:hAnsiTheme="majorHAnsi"/>
-                <w:sz w:val="20"/>
-                <w:szCs w:val="20"/>
-              </w:rPr>
-            </w:pPr>
-            <w:r>
-              <w:rPr>
-                <w:rFonts w:asciiTheme="majorHAnsi" w:hAnsiTheme="majorHAnsi"/>
-                <w:sz w:val="20"/>
-                <w:szCs w:val="20"/>
-              </w:rPr>
-              <w:t>27/06/2023</w:t>
-            </w:r>
-          </w:p>
-        </w:tc>
-        <w:tc>
-          <w:tcPr>
-            <w:tcW w:w="4872" w:type="dxa"/>
-          </w:tcPr>
-          <w:p>
-            <w:pPr>
-              <w:ind w:firstLine="0"/>
-              <w:rPr>
-                <w:rFonts w:asciiTheme="majorHAnsi" w:hAnsiTheme="majorHAnsi"/>
-                <w:sz w:val="20"/>
-                <w:szCs w:val="20"/>
-              </w:rPr>
-            </w:pPr>
-          </w:p>
-        </w:tc>
-      </w:tr>
-      <w:tr>
-        <w:tc>
-          <w:tcPr>
-            <w:tcW w:w="2069" w:type="dxa"/>
-          </w:tcPr>
-          <w:p>
-            <w:pPr>
-              <w:ind w:firstLine="0"/>
-              <w:rPr>
-                <w:rFonts w:asciiTheme="majorHAnsi" w:hAnsiTheme="majorHAnsi"/>
-                <w:sz w:val="20"/>
-                <w:szCs w:val="20"/>
-              </w:rPr>
-            </w:pPr>
-            <w:r>
-              <w:rPr>
-                <w:rFonts w:asciiTheme="majorHAnsi" w:hAnsiTheme="majorHAnsi"/>
-                <w:sz w:val="20"/>
-                <w:szCs w:val="20"/>
-              </w:rPr>
-              <w:t>28/06/2023</w:t>
-            </w:r>
-          </w:p>
-        </w:tc>
-        <w:tc>
-          <w:tcPr>
-            <w:tcW w:w="4872" w:type="dxa"/>
-          </w:tcPr>
-          <w:p>
-            <w:pPr>
-              <w:ind w:firstLine="0"/>
-              <w:rPr>
-                <w:rFonts w:asciiTheme="majorHAnsi" w:hAnsiTheme="majorHAnsi"/>
-                <w:sz w:val="20"/>
-                <w:szCs w:val="20"/>
-              </w:rPr>
-            </w:pPr>
-          </w:p>
-        </w:tc>
-      </w:tr>
-      <w:tr>
-        <w:tc>
-          <w:tcPr>
-            <w:tcW w:w="2069" w:type="dxa"/>
-          </w:tcPr>
-          <w:p>
-            <w:pPr>
-              <w:ind w:firstLine="0"/>
-              <w:rPr>
-                <w:rFonts w:asciiTheme="majorHAnsi" w:hAnsiTheme="majorHAnsi"/>
-                <w:sz w:val="20"/>
-                <w:szCs w:val="20"/>
-              </w:rPr>
-            </w:pPr>
-            <w:r>
-              <w:rPr>
-                <w:rFonts w:asciiTheme="majorHAnsi" w:hAnsiTheme="majorHAnsi"/>
-                <w:sz w:val="20"/>
-                <w:szCs w:val="20"/>
-              </w:rPr>
-              <w:t>29/06/2023</w:t>
-            </w:r>
-          </w:p>
-        </w:tc>
-        <w:tc>
-          <w:tcPr>
-            <w:tcW w:w="4872" w:type="dxa"/>
-          </w:tcPr>
-          <w:p>
-            <w:pPr>
-              <w:ind w:firstLine="0"/>
-              <w:rPr>
-                <w:rFonts w:asciiTheme="majorHAnsi" w:hAnsiTheme="majorHAnsi"/>
-                <w:sz w:val="20"/>
-                <w:szCs w:val="20"/>
-              </w:rPr>
-            </w:pPr>
-          </w:p>
-        </w:tc>
-      </w:tr>
-      <w:tr>
-        <w:tc>
-          <w:tcPr>
-            <w:tcW w:w="2069" w:type="dxa"/>
-          </w:tcPr>
-          <w:p>
-            <w:pPr>
-              <w:ind w:firstLine="0"/>
-              <w:rPr>
-                <w:rFonts w:asciiTheme="majorHAnsi" w:hAnsiTheme="majorHAnsi"/>
-                <w:sz w:val="20"/>
-                <w:szCs w:val="20"/>
-              </w:rPr>
-            </w:pPr>
-            <w:r>
-              <w:rPr>
-                <w:rFonts w:asciiTheme="majorHAnsi" w:hAnsiTheme="majorHAnsi"/>
-                <w:sz w:val="20"/>
-                <w:szCs w:val="20"/>
-              </w:rPr>
-              <w:t>30/06/2023</w:t>
-            </w:r>
-          </w:p>
-        </w:tc>
-        <w:tc>
-          <w:tcPr>
-            <w:tcW w:w="4872" w:type="dxa"/>
-          </w:tcPr>
-          <w:p>
-            <w:pPr>
-              <w:ind w:firstLine="0"/>
-              <w:rPr>
-                <w:rFonts w:asciiTheme="majorHAnsi" w:hAnsiTheme="majorHAnsi"/>
-                <w:sz w:val="20"/>
-                <w:szCs w:val="20"/>
-              </w:rPr>
-            </w:pPr>
-          </w:p>
-        </w:tc>
-      </w:tr>
-      <w:tr>
-        <w:tc>
-          <w:tcPr>
-            <w:tcW w:w="2069" w:type="dxa"/>
-          </w:tcPr>
-          <w:p>
-            <w:pPr>
-              <w:ind w:firstLine="0"/>
-              <w:rPr>
-                <w:rFonts w:asciiTheme="majorHAnsi" w:hAnsiTheme="majorHAnsi"/>
-                <w:sz w:val="20"/>
-                <w:szCs w:val="20"/>
-              </w:rPr>
-            </w:pPr>
-            <w:r>
-              <w:rPr>
-                <w:rFonts w:asciiTheme="majorHAnsi" w:hAnsiTheme="majorHAnsi"/>
-                <w:sz w:val="20"/>
-                <w:szCs w:val="20"/>
-              </w:rPr>
-              <w:t>31/06/2023</w:t>
-            </w:r>
-          </w:p>
-        </w:tc>
-        <w:tc>
-          <w:tcPr>
-            <w:tcW w:w="4872" w:type="dxa"/>
-          </w:tcPr>
-          <w:p>
-            <w:pPr>
-              <w:ind w:firstLine="0"/>
-              <w:rPr>
-                <w:rFonts w:asciiTheme="majorHAnsi" w:hAnsiTheme="majorHAnsi"/>
-                <w:sz w:val="20"/>
-                <w:szCs w:val="20"/>
-              </w:rPr>
-            </w:pPr>
-          </w:p>
-        </w:tc>
-      </w:tr>
-      <w:tr>
-        <w:tc>
-          <w:tcPr>
-            <w:tcW w:w="2069" w:type="dxa"/>
-          </w:tcPr>
-          <w:p>
-            <w:pPr>
-              <w:ind w:firstLine="0"/>
-              <w:rPr>
-                <w:rFonts w:asciiTheme="majorHAnsi" w:hAnsiTheme="majorHAnsi"/>
-                <w:sz w:val="20"/>
-                <w:szCs w:val="20"/>
-              </w:rPr>
-            </w:pPr>
-            <w:r>
-              <w:rPr>
-                <w:rFonts w:asciiTheme="majorHAnsi" w:hAnsiTheme="majorHAnsi"/>
-                <w:sz w:val="20"/>
-                <w:szCs w:val="20"/>
-              </w:rPr>
-              <w:t>01/07/2023</w:t>
-            </w:r>
-          </w:p>
-        </w:tc>
-        <w:tc>
-          <w:tcPr>
-            <w:tcW w:w="4872" w:type="dxa"/>
-          </w:tcPr>
-          <w:p>
-            <w:pPr>
-              <w:ind w:firstLine="0"/>
-              <w:rPr>
-                <w:rFonts w:asciiTheme="majorHAnsi" w:hAnsiTheme="majorHAnsi"/>
-                <w:sz w:val="20"/>
-                <w:szCs w:val="20"/>
-              </w:rPr>
-            </w:pPr>
-          </w:p>
-        </w:tc>
-      </w:tr>
-      <w:tr>
-        <w:tc>
-          <w:tcPr>
-            <w:tcW w:w="2069" w:type="dxa"/>
-          </w:tcPr>
-          <w:p>
-            <w:pPr>
-              <w:ind w:firstLine="0"/>
-              <w:rPr>
-                <w:rFonts w:asciiTheme="majorHAnsi" w:hAnsiTheme="majorHAnsi"/>
-                <w:sz w:val="20"/>
-                <w:szCs w:val="20"/>
-              </w:rPr>
-            </w:pPr>
-            <w:r>
-              <w:rPr>
-                <w:rFonts w:asciiTheme="majorHAnsi" w:hAnsiTheme="majorHAnsi"/>
-                <w:sz w:val="20"/>
-                <w:szCs w:val="20"/>
-              </w:rPr>
-              <w:t>02/07/2023</w:t>
-            </w:r>
-          </w:p>
-        </w:tc>
-        <w:tc>
-          <w:tcPr>
-            <w:tcW w:w="4872" w:type="dxa"/>
-          </w:tcPr>
-          <w:p>
-            <w:pPr>
-              <w:ind w:firstLine="0"/>
-              <w:rPr>
-                <w:rFonts w:asciiTheme="majorHAnsi" w:hAnsiTheme="majorHAnsi"/>
-                <w:sz w:val="20"/>
-                <w:szCs w:val="20"/>
-              </w:rPr>
-            </w:pPr>
-          </w:p>
-        </w:tc>
-      </w:tr>
-      <w:tr>
-        <w:tc>
-          <w:tcPr>
-            <w:tcW w:w="2069" w:type="dxa"/>
-          </w:tcPr>
-          <w:p>
-            <w:pPr>
-              <w:ind w:firstLine="0"/>
-              <w:rPr>
-                <w:rFonts w:asciiTheme="majorHAnsi" w:hAnsiTheme="majorHAnsi"/>
-                <w:sz w:val="20"/>
-                <w:szCs w:val="20"/>
-              </w:rPr>
-            </w:pPr>
-            <w:r>
-              <w:rPr>
-                <w:rFonts w:asciiTheme="majorHAnsi" w:hAnsiTheme="majorHAnsi"/>
-                <w:sz w:val="20"/>
-                <w:szCs w:val="20"/>
-              </w:rPr>
-              <w:t>03/07/2023</w:t>
-            </w:r>
-          </w:p>
-        </w:tc>
-        <w:tc>
-          <w:tcPr>
-            <w:tcW w:w="4872" w:type="dxa"/>
-          </w:tcPr>
-          <w:p>
-            <w:pPr>
-              <w:ind w:firstLine="0"/>
-              <w:rPr>
-                <w:rFonts w:asciiTheme="majorHAnsi" w:hAnsiTheme="majorHAnsi"/>
-                <w:sz w:val="20"/>
-                <w:szCs w:val="20"/>
-              </w:rPr>
-            </w:pPr>
-          </w:p>
-        </w:tc>
-      </w:tr>
-      <w:tr>
-        <w:tc>
-          <w:tcPr>
-            <w:tcW w:w="2069" w:type="dxa"/>
-          </w:tcPr>
-          <w:p>
-            <w:pPr>
-              <w:ind w:firstLine="0"/>
-              <w:rPr>
-                <w:rFonts w:asciiTheme="majorHAnsi" w:hAnsiTheme="majorHAnsi"/>
-                <w:sz w:val="20"/>
-                <w:szCs w:val="20"/>
-              </w:rPr>
-            </w:pPr>
-            <w:r>
-              <w:rPr>
-                <w:rFonts w:asciiTheme="majorHAnsi" w:hAnsiTheme="majorHAnsi"/>
-                <w:sz w:val="20"/>
-                <w:szCs w:val="20"/>
-              </w:rPr>
-              <w:t>04/07/2023</w:t>
-            </w:r>
-          </w:p>
-        </w:tc>
-        <w:tc>
-          <w:tcPr>
-            <w:tcW w:w="4872" w:type="dxa"/>
-          </w:tcPr>
-          <w:p>
-            <w:pPr>
-              <w:ind w:firstLine="0"/>
-              <w:rPr>
-                <w:rFonts w:asciiTheme="majorHAnsi" w:hAnsiTheme="majorHAnsi"/>
-                <w:sz w:val="20"/>
-                <w:szCs w:val="20"/>
-              </w:rPr>
-            </w:pPr>
-          </w:p>
-        </w:tc>
-      </w:tr>
-      <w:tr>
-        <w:tc>
-          <w:tcPr>
-            <w:tcW w:w="2069" w:type="dxa"/>
-          </w:tcPr>
-          <w:p>
-            <w:pPr>
-              <w:ind w:firstLine="0"/>
-              <w:rPr>
-                <w:rFonts w:asciiTheme="majorHAnsi" w:hAnsiTheme="majorHAnsi"/>
-                <w:sz w:val="20"/>
-                <w:szCs w:val="20"/>
-              </w:rPr>
-            </w:pPr>
-            <w:r>
-              <w:rPr>
-                <w:rFonts w:asciiTheme="majorHAnsi" w:hAnsiTheme="majorHAnsi"/>
-                <w:sz w:val="20"/>
-                <w:szCs w:val="20"/>
-              </w:rPr>
-              <w:t>05/07/2023</w:t>
-            </w:r>
-          </w:p>
-        </w:tc>
-        <w:tc>
-          <w:tcPr>
-            <w:tcW w:w="4872" w:type="dxa"/>
-          </w:tcPr>
-          <w:p>
-            <w:pPr>
-              <w:ind w:firstLine="0"/>
-              <w:rPr>
-                <w:rFonts w:asciiTheme="majorHAnsi" w:hAnsiTheme="majorHAnsi"/>
-                <w:sz w:val="20"/>
-                <w:szCs w:val="20"/>
-              </w:rPr>
-            </w:pPr>
-            <w:r>
-              <w:rPr>
-                <w:rFonts w:asciiTheme="majorHAnsi" w:hAnsiTheme="majorHAnsi"/>
-                <w:sz w:val="20"/>
-                <w:szCs w:val="20"/>
-              </w:rPr>
-              <w:t xml:space="preserve">  </w:t>
-            </w:r>
-          </w:p>
-        </w:tc>
-      </w:tr>
-      <w:tr>
-        <w:tc>
-          <w:tcPr>
-            <w:tcW w:w="2069" w:type="dxa"/>
-          </w:tcPr>
-          <w:p>
-            <w:pPr>
-              <w:ind w:firstLine="0"/>
-              <w:rPr>
-                <w:rFonts w:asciiTheme="majorHAnsi" w:hAnsiTheme="majorHAnsi"/>
-                <w:sz w:val="20"/>
-                <w:szCs w:val="20"/>
-              </w:rPr>
-            </w:pPr>
-            <w:r>
-              <w:rPr>
-                <w:rFonts w:asciiTheme="majorHAnsi" w:hAnsiTheme="majorHAnsi"/>
-                <w:sz w:val="20"/>
-                <w:szCs w:val="20"/>
-              </w:rPr>
-              <w:t>06/07/2023</w:t>
-            </w:r>
-          </w:p>
-        </w:tc>
-        <w:tc>
-          <w:tcPr>
-            <w:tcW w:w="4872" w:type="dxa"/>
-          </w:tcPr>
-          <w:p>
-            <w:pPr>
-              <w:ind w:firstLine="0"/>
-              <w:rPr>
-                <w:rFonts w:asciiTheme="majorHAnsi" w:hAnsiTheme="majorHAnsi"/>
-                <w:sz w:val="20"/>
-                <w:szCs w:val="20"/>
-              </w:rPr>
-            </w:pPr>
-          </w:p>
-        </w:tc>
-      </w:tr>
-      <w:tr>
-        <w:tc>
-          <w:tcPr>
-            <w:tcW w:w="2069" w:type="dxa"/>
-          </w:tcPr>
-          <w:p>
-            <w:pPr>
-              <w:ind w:firstLine="0"/>
-              <w:rPr>
-                <w:rFonts w:asciiTheme="majorHAnsi" w:hAnsiTheme="majorHAnsi"/>
-                <w:sz w:val="20"/>
-                <w:szCs w:val="20"/>
-              </w:rPr>
-            </w:pPr>
-            <w:r>
-              <w:rPr>
-                <w:rFonts w:asciiTheme="majorHAnsi" w:hAnsiTheme="majorHAnsi"/>
-                <w:sz w:val="20"/>
-                <w:szCs w:val="20"/>
-              </w:rPr>
-              <w:t>07/07/2023</w:t>
-            </w:r>
-          </w:p>
-        </w:tc>
-        <w:tc>
-          <w:tcPr>
-            <w:tcW w:w="4872" w:type="dxa"/>
-          </w:tcPr>
-          <w:p>
-            <w:pPr>
-              <w:ind w:firstLine="0"/>
-              <w:rPr>
-                <w:rFonts w:asciiTheme="majorHAnsi" w:hAnsiTheme="majorHAnsi"/>
-                <w:sz w:val="20"/>
-                <w:szCs w:val="20"/>
-              </w:rPr>
-            </w:pPr>
-          </w:p>
-        </w:tc>
-      </w:tr>
-      <w:tr>
-        <w:tc>
-          <w:tcPr>
-            <w:tcW w:w="2069" w:type="dxa"/>
-          </w:tcPr>
-          <w:p>
-            <w:pPr>
-              <w:ind w:firstLine="0"/>
-              <w:rPr>
-                <w:rFonts w:asciiTheme="majorHAnsi" w:hAnsiTheme="majorHAnsi"/>
-                <w:sz w:val="20"/>
-                <w:szCs w:val="20"/>
-              </w:rPr>
-            </w:pPr>
-            <w:r>
-              <w:rPr>
-                <w:rFonts w:asciiTheme="majorHAnsi" w:hAnsiTheme="majorHAnsi"/>
-                <w:sz w:val="20"/>
-                <w:szCs w:val="20"/>
-              </w:rPr>
-              <w:t>08/07/2023</w:t>
-            </w:r>
-          </w:p>
-        </w:tc>
-        <w:tc>
-          <w:tcPr>
-            <w:tcW w:w="4872" w:type="dxa"/>
-          </w:tcPr>
-          <w:p>
-            <w:pPr>
-              <w:ind w:firstLine="0"/>
-              <w:rPr>
-                <w:rFonts w:asciiTheme="majorHAnsi" w:hAnsiTheme="majorHAnsi"/>
-                <w:sz w:val="20"/>
-                <w:szCs w:val="20"/>
-              </w:rPr>
-            </w:pPr>
-          </w:p>
-        </w:tc>
-      </w:tr>
-      <w:tr>
-        <w:tc>
-          <w:tcPr>
-            <w:tcW w:w="2069" w:type="dxa"/>
-          </w:tcPr>
-          <w:p>
-            <w:pPr>
-              <w:ind w:firstLine="0"/>
-              <w:rPr>
-                <w:rFonts w:asciiTheme="majorHAnsi" w:hAnsiTheme="majorHAnsi"/>
-                <w:sz w:val="20"/>
-                <w:szCs w:val="20"/>
-              </w:rPr>
-            </w:pPr>
-            <w:r>
-              <w:rPr>
-                <w:rFonts w:asciiTheme="majorHAnsi" w:hAnsiTheme="majorHAnsi"/>
-                <w:sz w:val="20"/>
-                <w:szCs w:val="20"/>
-              </w:rPr>
-              <w:t>09/07/2023</w:t>
-            </w:r>
-          </w:p>
-        </w:tc>
-        <w:tc>
-          <w:tcPr>
-            <w:tcW w:w="4872" w:type="dxa"/>
-          </w:tcPr>
-          <w:p>
-            <w:pPr>
-              <w:ind w:firstLine="0"/>
-              <w:rPr>
-                <w:rFonts w:asciiTheme="majorHAnsi" w:hAnsiTheme="majorHAnsi"/>
-                <w:sz w:val="20"/>
-                <w:szCs w:val="20"/>
-              </w:rPr>
-            </w:pPr>
-          </w:p>
-        </w:tc>
-      </w:tr>
-      <w:tr>
-        <w:tc>
-          <w:tcPr>
-            <w:tcW w:w="2069" w:type="dxa"/>
-          </w:tcPr>
-          <w:p>
-            <w:pPr>
-              <w:ind w:firstLine="0"/>
-              <w:rPr>
-                <w:rFonts w:asciiTheme="majorHAnsi" w:hAnsiTheme="majorHAnsi"/>
-                <w:sz w:val="20"/>
-                <w:szCs w:val="20"/>
-              </w:rPr>
-            </w:pPr>
-            <w:r>
-              <w:rPr>
-                <w:rFonts w:asciiTheme="majorHAnsi" w:hAnsiTheme="majorHAnsi"/>
-                <w:sz w:val="20"/>
-                <w:szCs w:val="20"/>
-              </w:rPr>
-              <w:t>10/07/2023</w:t>
-            </w:r>
-          </w:p>
-        </w:tc>
-        <w:tc>
-          <w:tcPr>
-            <w:tcW w:w="4872" w:type="dxa"/>
-          </w:tcPr>
-          <w:p>
-            <w:pPr>
-              <w:ind w:firstLine="0"/>
-              <w:rPr>
-                <w:rFonts w:asciiTheme="majorHAnsi" w:hAnsiTheme="majorHAnsi"/>
-                <w:sz w:val="20"/>
-                <w:szCs w:val="20"/>
-              </w:rPr>
-            </w:pPr>
-          </w:p>
-        </w:tc>
-      </w:tr>
-      <w:tr>
-        <w:tc>
-          <w:tcPr>
-            <w:tcW w:w="2069" w:type="dxa"/>
-          </w:tcPr>
-          <w:p>
-            <w:pPr>
-              <w:ind w:firstLine="0"/>
-              <w:rPr>
-                <w:rFonts w:asciiTheme="majorHAnsi" w:hAnsiTheme="majorHAnsi"/>
-                <w:sz w:val="20"/>
-                <w:szCs w:val="20"/>
-              </w:rPr>
-            </w:pPr>
-            <w:r>
-              <w:rPr>
-                <w:rFonts w:asciiTheme="majorHAnsi" w:hAnsiTheme="majorHAnsi"/>
-                <w:sz w:val="20"/>
-                <w:szCs w:val="20"/>
-              </w:rPr>
-              <w:t>11/07/2023</w:t>
-            </w:r>
-          </w:p>
-        </w:tc>
-        <w:tc>
-          <w:tcPr>
-            <w:tcW w:w="4872" w:type="dxa"/>
-          </w:tcPr>
-          <w:p>
-            <w:pPr>
-              <w:ind w:firstLine="0"/>
-              <w:rPr>
-                <w:rFonts w:asciiTheme="majorHAnsi" w:hAnsiTheme="majorHAnsi"/>
-                <w:sz w:val="20"/>
-                <w:szCs w:val="20"/>
-              </w:rPr>
-            </w:pPr>
-          </w:p>
-        </w:tc>
-      </w:tr>
-      <w:tr>
-        <w:tc>
-          <w:tcPr>
-            <w:tcW w:w="2069" w:type="dxa"/>
-          </w:tcPr>
-          <w:p>
-            <w:pPr>
-              <w:ind w:firstLine="0"/>
-              <w:rPr>
-                <w:rFonts w:asciiTheme="majorHAnsi" w:hAnsiTheme="majorHAnsi"/>
-                <w:sz w:val="20"/>
-                <w:szCs w:val="20"/>
-              </w:rPr>
-            </w:pPr>
-            <w:r>
-              <w:rPr>
-                <w:rFonts w:asciiTheme="majorHAnsi" w:hAnsiTheme="majorHAnsi"/>
-                <w:sz w:val="20"/>
-                <w:szCs w:val="20"/>
-              </w:rPr>
               <w:t>12/07/2023</w:t>
             </w:r>
           </w:p>
@@ -6140,927 +6318,927 @@
                 <w:sz w:val="20"/>
                 <w:szCs w:val="20"/>
               </w:rPr>
+              <w:t>13/07/2023</w:t>
+            </w:r>
+          </w:p>
+        </w:tc>
+        <w:tc>
+          <w:tcPr>
+            <w:tcW w:w="4872" w:type="dxa"/>
+          </w:tcPr>
+          <w:p>
+            <w:pPr>
+              <w:ind w:firstLine="0"/>
+              <w:rPr>
+                <w:rFonts w:asciiTheme="majorHAnsi" w:hAnsiTheme="majorHAnsi"/>
+                <w:sz w:val="20"/>
+                <w:szCs w:val="20"/>
+              </w:rPr>
+            </w:pPr>
+          </w:p>
+        </w:tc>
+      </w:tr>
+      <w:tr>
+        <w:tc>
+          <w:tcPr>
+            <w:tcW w:w="2069" w:type="dxa"/>
+          </w:tcPr>
+          <w:p>
+            <w:pPr>
+              <w:ind w:firstLine="0"/>
+              <w:rPr>
+                <w:rFonts w:asciiTheme="majorHAnsi" w:hAnsiTheme="majorHAnsi"/>
+                <w:sz w:val="20"/>
+                <w:szCs w:val="20"/>
+              </w:rPr>
+            </w:pPr>
+            <w:r>
+              <w:rPr>
+                <w:rFonts w:asciiTheme="majorHAnsi" w:hAnsiTheme="majorHAnsi"/>
+                <w:sz w:val="20"/>
+                <w:szCs w:val="20"/>
+              </w:rPr>
+              <w:t>14/07/2023</w:t>
+            </w:r>
+          </w:p>
+        </w:tc>
+        <w:tc>
+          <w:tcPr>
+            <w:tcW w:w="4872" w:type="dxa"/>
+          </w:tcPr>
+          <w:p>
+            <w:pPr>
+              <w:ind w:firstLine="0"/>
+              <w:rPr>
+                <w:rFonts w:asciiTheme="majorHAnsi" w:hAnsiTheme="majorHAnsi"/>
+                <w:sz w:val="20"/>
+                <w:szCs w:val="20"/>
+              </w:rPr>
+            </w:pPr>
+          </w:p>
+        </w:tc>
+      </w:tr>
+      <w:tr>
+        <w:tc>
+          <w:tcPr>
+            <w:tcW w:w="2069" w:type="dxa"/>
+          </w:tcPr>
+          <w:p>
+            <w:pPr>
+              <w:ind w:firstLine="0"/>
+              <w:rPr>
+                <w:rFonts w:asciiTheme="majorHAnsi" w:hAnsiTheme="majorHAnsi"/>
+                <w:sz w:val="20"/>
+                <w:szCs w:val="20"/>
+              </w:rPr>
+            </w:pPr>
+            <w:r>
+              <w:rPr>
+                <w:rFonts w:asciiTheme="majorHAnsi" w:hAnsiTheme="majorHAnsi"/>
+                <w:sz w:val="20"/>
+                <w:szCs w:val="20"/>
+              </w:rPr>
+              <w:t>15/07/2023</w:t>
+            </w:r>
+          </w:p>
+        </w:tc>
+        <w:tc>
+          <w:tcPr>
+            <w:tcW w:w="4872" w:type="dxa"/>
+          </w:tcPr>
+          <w:p>
+            <w:pPr>
+              <w:ind w:firstLine="0"/>
+              <w:rPr>
+                <w:rFonts w:asciiTheme="majorHAnsi" w:hAnsiTheme="majorHAnsi"/>
+                <w:sz w:val="20"/>
+                <w:szCs w:val="20"/>
+              </w:rPr>
+            </w:pPr>
+          </w:p>
+        </w:tc>
+      </w:tr>
+      <w:tr>
+        <w:tc>
+          <w:tcPr>
+            <w:tcW w:w="2069" w:type="dxa"/>
+          </w:tcPr>
+          <w:p>
+            <w:pPr>
+              <w:ind w:firstLine="0"/>
+              <w:rPr>
+                <w:rFonts w:asciiTheme="majorHAnsi" w:hAnsiTheme="majorHAnsi"/>
+                <w:sz w:val="20"/>
+                <w:szCs w:val="20"/>
+              </w:rPr>
+            </w:pPr>
+            <w:r>
+              <w:rPr>
+                <w:rFonts w:asciiTheme="majorHAnsi" w:hAnsiTheme="majorHAnsi"/>
+                <w:sz w:val="20"/>
+                <w:szCs w:val="20"/>
+              </w:rPr>
+              <w:t>16/07/2023</w:t>
+            </w:r>
+          </w:p>
+        </w:tc>
+        <w:tc>
+          <w:tcPr>
+            <w:tcW w:w="4872" w:type="dxa"/>
+          </w:tcPr>
+          <w:p>
+            <w:pPr>
+              <w:ind w:firstLine="0"/>
+              <w:rPr>
+                <w:rFonts w:asciiTheme="majorHAnsi" w:hAnsiTheme="majorHAnsi"/>
+                <w:sz w:val="20"/>
+                <w:szCs w:val="20"/>
+              </w:rPr>
+            </w:pPr>
+          </w:p>
+        </w:tc>
+      </w:tr>
+      <w:tr>
+        <w:tc>
+          <w:tcPr>
+            <w:tcW w:w="2069" w:type="dxa"/>
+          </w:tcPr>
+          <w:p>
+            <w:pPr>
+              <w:ind w:firstLine="0"/>
+              <w:rPr>
+                <w:rFonts w:asciiTheme="majorHAnsi" w:hAnsiTheme="majorHAnsi"/>
+                <w:sz w:val="20"/>
+                <w:szCs w:val="20"/>
+              </w:rPr>
+            </w:pPr>
+            <w:r>
+              <w:rPr>
+                <w:rFonts w:asciiTheme="majorHAnsi" w:hAnsiTheme="majorHAnsi"/>
+                <w:sz w:val="20"/>
+                <w:szCs w:val="20"/>
+              </w:rPr>
+              <w:t>17/07/2023</w:t>
+            </w:r>
+          </w:p>
+        </w:tc>
+        <w:tc>
+          <w:tcPr>
+            <w:tcW w:w="4872" w:type="dxa"/>
+          </w:tcPr>
+          <w:p>
+            <w:pPr>
+              <w:ind w:firstLine="0"/>
+              <w:rPr>
+                <w:rFonts w:asciiTheme="majorHAnsi" w:hAnsiTheme="majorHAnsi"/>
+                <w:sz w:val="20"/>
+                <w:szCs w:val="20"/>
+              </w:rPr>
+            </w:pPr>
+          </w:p>
+        </w:tc>
+      </w:tr>
+      <w:tr>
+        <w:tc>
+          <w:tcPr>
+            <w:tcW w:w="2069" w:type="dxa"/>
+          </w:tcPr>
+          <w:p>
+            <w:pPr>
+              <w:ind w:firstLine="0"/>
+              <w:rPr>
+                <w:rFonts w:asciiTheme="majorHAnsi" w:hAnsiTheme="majorHAnsi"/>
+                <w:sz w:val="20"/>
+                <w:szCs w:val="20"/>
+              </w:rPr>
+            </w:pPr>
+            <w:r>
+              <w:rPr>
+                <w:rFonts w:asciiTheme="majorHAnsi" w:hAnsiTheme="majorHAnsi"/>
+                <w:sz w:val="20"/>
+                <w:szCs w:val="20"/>
+              </w:rPr>
+              <w:t>18/07/2023</w:t>
+            </w:r>
+          </w:p>
+        </w:tc>
+        <w:tc>
+          <w:tcPr>
+            <w:tcW w:w="4872" w:type="dxa"/>
+          </w:tcPr>
+          <w:p>
+            <w:pPr>
+              <w:ind w:firstLine="0"/>
+              <w:rPr>
+                <w:rFonts w:asciiTheme="majorHAnsi" w:hAnsiTheme="majorHAnsi"/>
+                <w:sz w:val="20"/>
+                <w:szCs w:val="20"/>
+              </w:rPr>
+            </w:pPr>
+          </w:p>
+        </w:tc>
+      </w:tr>
+      <w:tr>
+        <w:tc>
+          <w:tcPr>
+            <w:tcW w:w="2069" w:type="dxa"/>
+          </w:tcPr>
+          <w:p>
+            <w:pPr>
+              <w:ind w:firstLine="0"/>
+              <w:rPr>
+                <w:rFonts w:asciiTheme="majorHAnsi" w:hAnsiTheme="majorHAnsi"/>
+                <w:sz w:val="20"/>
+                <w:szCs w:val="20"/>
+              </w:rPr>
+            </w:pPr>
+            <w:r>
+              <w:rPr>
+                <w:rFonts w:asciiTheme="majorHAnsi" w:hAnsiTheme="majorHAnsi"/>
+                <w:sz w:val="20"/>
+                <w:szCs w:val="20"/>
+              </w:rPr>
+              <w:t>19/07/2023</w:t>
+            </w:r>
+          </w:p>
+        </w:tc>
+        <w:tc>
+          <w:tcPr>
+            <w:tcW w:w="4872" w:type="dxa"/>
+          </w:tcPr>
+          <w:p>
+            <w:pPr>
+              <w:ind w:firstLine="0"/>
+              <w:rPr>
+                <w:rFonts w:asciiTheme="majorHAnsi" w:hAnsiTheme="majorHAnsi"/>
+                <w:sz w:val="20"/>
+                <w:szCs w:val="20"/>
+              </w:rPr>
+            </w:pPr>
+          </w:p>
+        </w:tc>
+      </w:tr>
+      <w:tr>
+        <w:tc>
+          <w:tcPr>
+            <w:tcW w:w="2069" w:type="dxa"/>
+          </w:tcPr>
+          <w:p>
+            <w:pPr>
+              <w:ind w:firstLine="0"/>
+              <w:rPr>
+                <w:rFonts w:asciiTheme="majorHAnsi" w:hAnsiTheme="majorHAnsi"/>
+                <w:sz w:val="20"/>
+                <w:szCs w:val="20"/>
+              </w:rPr>
+            </w:pPr>
+            <w:r>
+              <w:rPr>
+                <w:rFonts w:asciiTheme="majorHAnsi" w:hAnsiTheme="majorHAnsi"/>
+                <w:sz w:val="20"/>
+                <w:szCs w:val="20"/>
+              </w:rPr>
+              <w:t>20/07/2023</w:t>
+            </w:r>
+          </w:p>
+        </w:tc>
+        <w:tc>
+          <w:tcPr>
+            <w:tcW w:w="4872" w:type="dxa"/>
+          </w:tcPr>
+          <w:p>
+            <w:pPr>
+              <w:ind w:firstLine="0"/>
+              <w:rPr>
+                <w:rFonts w:asciiTheme="majorHAnsi" w:hAnsiTheme="majorHAnsi"/>
+                <w:sz w:val="20"/>
+                <w:szCs w:val="20"/>
+              </w:rPr>
+            </w:pPr>
+          </w:p>
+        </w:tc>
+      </w:tr>
+      <w:tr>
+        <w:tc>
+          <w:tcPr>
+            <w:tcW w:w="2069" w:type="dxa"/>
+          </w:tcPr>
+          <w:p>
+            <w:pPr>
+              <w:ind w:firstLine="0"/>
+              <w:rPr>
+                <w:rFonts w:asciiTheme="majorHAnsi" w:hAnsiTheme="majorHAnsi"/>
+                <w:sz w:val="20"/>
+                <w:szCs w:val="20"/>
+              </w:rPr>
+            </w:pPr>
+            <w:r>
+              <w:rPr>
+                <w:rFonts w:asciiTheme="majorHAnsi" w:hAnsiTheme="majorHAnsi"/>
+                <w:sz w:val="20"/>
+                <w:szCs w:val="20"/>
+              </w:rPr>
+              <w:t>21/07/2023</w:t>
+            </w:r>
+          </w:p>
+        </w:tc>
+        <w:tc>
+          <w:tcPr>
+            <w:tcW w:w="4872" w:type="dxa"/>
+          </w:tcPr>
+          <w:p>
+            <w:pPr>
+              <w:ind w:firstLine="0"/>
+              <w:rPr>
+                <w:rFonts w:asciiTheme="majorHAnsi" w:hAnsiTheme="majorHAnsi"/>
+                <w:sz w:val="20"/>
+                <w:szCs w:val="20"/>
+              </w:rPr>
+            </w:pPr>
+          </w:p>
+        </w:tc>
+      </w:tr>
+      <w:tr>
+        <w:tc>
+          <w:tcPr>
+            <w:tcW w:w="2069" w:type="dxa"/>
+          </w:tcPr>
+          <w:p>
+            <w:pPr>
+              <w:ind w:firstLine="0"/>
+              <w:rPr>
+                <w:rFonts w:asciiTheme="majorHAnsi" w:hAnsiTheme="majorHAnsi"/>
+                <w:sz w:val="20"/>
+                <w:szCs w:val="20"/>
+              </w:rPr>
+            </w:pPr>
+            <w:r>
+              <w:rPr>
+                <w:rFonts w:asciiTheme="majorHAnsi" w:hAnsiTheme="majorHAnsi"/>
+                <w:sz w:val="20"/>
+                <w:szCs w:val="20"/>
+              </w:rPr>
+              <w:t>22/07/2023</w:t>
+            </w:r>
+          </w:p>
+        </w:tc>
+        <w:tc>
+          <w:tcPr>
+            <w:tcW w:w="4872" w:type="dxa"/>
+          </w:tcPr>
+          <w:p>
+            <w:pPr>
+              <w:ind w:firstLine="0"/>
+              <w:rPr>
+                <w:rFonts w:asciiTheme="majorHAnsi" w:hAnsiTheme="majorHAnsi"/>
+                <w:sz w:val="20"/>
+                <w:szCs w:val="20"/>
+              </w:rPr>
+            </w:pPr>
+          </w:p>
+        </w:tc>
+      </w:tr>
+      <w:tr>
+        <w:tc>
+          <w:tcPr>
+            <w:tcW w:w="2069" w:type="dxa"/>
+          </w:tcPr>
+          <w:p>
+            <w:pPr>
+              <w:ind w:firstLine="0"/>
+              <w:rPr>
+                <w:rFonts w:asciiTheme="majorHAnsi" w:hAnsiTheme="majorHAnsi"/>
+                <w:sz w:val="20"/>
+                <w:szCs w:val="20"/>
+              </w:rPr>
+            </w:pPr>
+            <w:r>
+              <w:rPr>
+                <w:rFonts w:asciiTheme="majorHAnsi" w:hAnsiTheme="majorHAnsi"/>
+                <w:sz w:val="20"/>
+                <w:szCs w:val="20"/>
+              </w:rPr>
+              <w:t>23/07/2023</w:t>
+            </w:r>
+          </w:p>
+        </w:tc>
+        <w:tc>
+          <w:tcPr>
+            <w:tcW w:w="4872" w:type="dxa"/>
+          </w:tcPr>
+          <w:p>
+            <w:pPr>
+              <w:ind w:firstLine="0"/>
+              <w:rPr>
+                <w:rFonts w:asciiTheme="majorHAnsi" w:hAnsiTheme="majorHAnsi"/>
+                <w:sz w:val="20"/>
+                <w:szCs w:val="20"/>
+              </w:rPr>
+            </w:pPr>
+          </w:p>
+        </w:tc>
+      </w:tr>
+      <w:tr>
+        <w:tc>
+          <w:tcPr>
+            <w:tcW w:w="2069" w:type="dxa"/>
+          </w:tcPr>
+          <w:p>
+            <w:pPr>
+              <w:ind w:firstLine="0"/>
+              <w:rPr>
+                <w:rFonts w:asciiTheme="majorHAnsi" w:hAnsiTheme="majorHAnsi"/>
+                <w:sz w:val="20"/>
+                <w:szCs w:val="20"/>
+              </w:rPr>
+            </w:pPr>
+            <w:r>
+              <w:rPr>
+                <w:rFonts w:asciiTheme="majorHAnsi" w:hAnsiTheme="majorHAnsi"/>
+                <w:sz w:val="20"/>
+                <w:szCs w:val="20"/>
+              </w:rPr>
+              <w:t>24/07/2023</w:t>
+            </w:r>
+          </w:p>
+        </w:tc>
+        <w:tc>
+          <w:tcPr>
+            <w:tcW w:w="4872" w:type="dxa"/>
+          </w:tcPr>
+          <w:p>
+            <w:pPr>
+              <w:ind w:firstLine="0"/>
+              <w:rPr>
+                <w:rFonts w:asciiTheme="majorHAnsi" w:hAnsiTheme="majorHAnsi"/>
+                <w:sz w:val="20"/>
+                <w:szCs w:val="20"/>
+              </w:rPr>
+            </w:pPr>
+          </w:p>
+        </w:tc>
+      </w:tr>
+      <w:tr>
+        <w:tc>
+          <w:tcPr>
+            <w:tcW w:w="2069" w:type="dxa"/>
+          </w:tcPr>
+          <w:p>
+            <w:pPr>
+              <w:ind w:firstLine="0"/>
+              <w:rPr>
+                <w:rFonts w:asciiTheme="majorHAnsi" w:hAnsiTheme="majorHAnsi"/>
+                <w:sz w:val="20"/>
+                <w:szCs w:val="20"/>
+              </w:rPr>
+            </w:pPr>
+            <w:r>
+              <w:rPr>
+                <w:rFonts w:asciiTheme="majorHAnsi" w:hAnsiTheme="majorHAnsi"/>
+                <w:sz w:val="20"/>
+                <w:szCs w:val="20"/>
+              </w:rPr>
+              <w:t>25/07/2023</w:t>
+            </w:r>
+          </w:p>
+        </w:tc>
+        <w:tc>
+          <w:tcPr>
+            <w:tcW w:w="4872" w:type="dxa"/>
+          </w:tcPr>
+          <w:p>
+            <w:pPr>
+              <w:ind w:firstLine="0"/>
+              <w:rPr>
+                <w:rFonts w:asciiTheme="majorHAnsi" w:hAnsiTheme="majorHAnsi"/>
+                <w:sz w:val="20"/>
+                <w:szCs w:val="20"/>
+              </w:rPr>
+            </w:pPr>
+          </w:p>
+        </w:tc>
+      </w:tr>
+      <w:tr>
+        <w:tc>
+          <w:tcPr>
+            <w:tcW w:w="2069" w:type="dxa"/>
+          </w:tcPr>
+          <w:p>
+            <w:pPr>
+              <w:ind w:firstLine="0"/>
+              <w:rPr>
+                <w:rFonts w:asciiTheme="majorHAnsi" w:hAnsiTheme="majorHAnsi"/>
+                <w:sz w:val="20"/>
+                <w:szCs w:val="20"/>
+              </w:rPr>
+            </w:pPr>
+            <w:r>
+              <w:rPr>
+                <w:rFonts w:asciiTheme="majorHAnsi" w:hAnsiTheme="majorHAnsi"/>
+                <w:sz w:val="20"/>
+                <w:szCs w:val="20"/>
+              </w:rPr>
+              <w:t>26/07/2023</w:t>
+            </w:r>
+          </w:p>
+        </w:tc>
+        <w:tc>
+          <w:tcPr>
+            <w:tcW w:w="4872" w:type="dxa"/>
+          </w:tcPr>
+          <w:p>
+            <w:pPr>
+              <w:ind w:firstLine="0"/>
+              <w:rPr>
+                <w:rFonts w:asciiTheme="majorHAnsi" w:hAnsiTheme="majorHAnsi"/>
+                <w:sz w:val="20"/>
+                <w:szCs w:val="20"/>
+              </w:rPr>
+            </w:pPr>
+          </w:p>
+        </w:tc>
+      </w:tr>
+      <w:tr>
+        <w:tc>
+          <w:tcPr>
+            <w:tcW w:w="2069" w:type="dxa"/>
+          </w:tcPr>
+          <w:p>
+            <w:pPr>
+              <w:ind w:firstLine="0"/>
+              <w:rPr>
+                <w:rFonts w:asciiTheme="majorHAnsi" w:hAnsiTheme="majorHAnsi"/>
+                <w:sz w:val="20"/>
+                <w:szCs w:val="20"/>
+              </w:rPr>
+            </w:pPr>
+            <w:r>
+              <w:rPr>
+                <w:rFonts w:asciiTheme="majorHAnsi" w:hAnsiTheme="majorHAnsi"/>
+                <w:sz w:val="20"/>
+                <w:szCs w:val="20"/>
+              </w:rPr>
+              <w:t>27/07/2023</w:t>
+            </w:r>
+          </w:p>
+        </w:tc>
+        <w:tc>
+          <w:tcPr>
+            <w:tcW w:w="4872" w:type="dxa"/>
+          </w:tcPr>
+          <w:p>
+            <w:pPr>
+              <w:ind w:firstLine="0"/>
+              <w:rPr>
+                <w:rFonts w:asciiTheme="majorHAnsi" w:hAnsiTheme="majorHAnsi"/>
+                <w:sz w:val="20"/>
+                <w:szCs w:val="20"/>
+              </w:rPr>
+            </w:pPr>
+          </w:p>
+        </w:tc>
+      </w:tr>
+      <w:tr>
+        <w:tc>
+          <w:tcPr>
+            <w:tcW w:w="2069" w:type="dxa"/>
+          </w:tcPr>
+          <w:p>
+            <w:pPr>
+              <w:ind w:firstLine="0"/>
+              <w:rPr>
+                <w:rFonts w:asciiTheme="majorHAnsi" w:hAnsiTheme="majorHAnsi"/>
+                <w:sz w:val="20"/>
+                <w:szCs w:val="20"/>
+              </w:rPr>
+            </w:pPr>
+            <w:r>
+              <w:rPr>
+                <w:rFonts w:asciiTheme="majorHAnsi" w:hAnsiTheme="majorHAnsi"/>
+                <w:sz w:val="20"/>
+                <w:szCs w:val="20"/>
+              </w:rPr>
+              <w:t>28/07/2023</w:t>
+            </w:r>
+          </w:p>
+        </w:tc>
+        <w:tc>
+          <w:tcPr>
+            <w:tcW w:w="4872" w:type="dxa"/>
+          </w:tcPr>
+          <w:p>
+            <w:pPr>
+              <w:ind w:firstLine="0"/>
+              <w:rPr>
+                <w:rFonts w:asciiTheme="majorHAnsi" w:hAnsiTheme="majorHAnsi"/>
+                <w:sz w:val="20"/>
+                <w:szCs w:val="20"/>
+              </w:rPr>
+            </w:pPr>
+          </w:p>
+        </w:tc>
+      </w:tr>
+      <w:tr>
+        <w:tc>
+          <w:tcPr>
+            <w:tcW w:w="2069" w:type="dxa"/>
+          </w:tcPr>
+          <w:p>
+            <w:pPr>
+              <w:ind w:firstLine="0"/>
+              <w:rPr>
+                <w:rFonts w:asciiTheme="majorHAnsi" w:hAnsiTheme="majorHAnsi"/>
+                <w:sz w:val="20"/>
+                <w:szCs w:val="20"/>
+              </w:rPr>
+            </w:pPr>
+            <w:r>
+              <w:rPr>
+                <w:rFonts w:asciiTheme="majorHAnsi" w:hAnsiTheme="majorHAnsi"/>
+                <w:sz w:val="20"/>
+                <w:szCs w:val="20"/>
+              </w:rPr>
+              <w:t>29/07/2023</w:t>
+            </w:r>
+          </w:p>
+        </w:tc>
+        <w:tc>
+          <w:tcPr>
+            <w:tcW w:w="4872" w:type="dxa"/>
+          </w:tcPr>
+          <w:p>
+            <w:pPr>
+              <w:ind w:firstLine="0"/>
+              <w:rPr>
+                <w:rFonts w:asciiTheme="majorHAnsi" w:hAnsiTheme="majorHAnsi"/>
+                <w:sz w:val="20"/>
+                <w:szCs w:val="20"/>
+              </w:rPr>
+            </w:pPr>
+          </w:p>
+        </w:tc>
+      </w:tr>
+      <w:tr>
+        <w:tc>
+          <w:tcPr>
+            <w:tcW w:w="2069" w:type="dxa"/>
+          </w:tcPr>
+          <w:p>
+            <w:pPr>
+              <w:ind w:firstLine="0"/>
+              <w:rPr>
+                <w:rFonts w:asciiTheme="majorHAnsi" w:hAnsiTheme="majorHAnsi"/>
+                <w:sz w:val="20"/>
+                <w:szCs w:val="20"/>
+              </w:rPr>
+            </w:pPr>
+            <w:r>
+              <w:rPr>
+                <w:rFonts w:asciiTheme="majorHAnsi" w:hAnsiTheme="majorHAnsi"/>
+                <w:sz w:val="20"/>
+                <w:szCs w:val="20"/>
+              </w:rPr>
+              <w:t>30/07/2023</w:t>
+            </w:r>
+          </w:p>
+        </w:tc>
+        <w:tc>
+          <w:tcPr>
+            <w:tcW w:w="4872" w:type="dxa"/>
+          </w:tcPr>
+          <w:p>
+            <w:pPr>
+              <w:ind w:firstLine="0"/>
+              <w:rPr>
+                <w:rFonts w:asciiTheme="majorHAnsi" w:hAnsiTheme="majorHAnsi"/>
+                <w:sz w:val="20"/>
+                <w:szCs w:val="20"/>
+              </w:rPr>
+            </w:pPr>
+          </w:p>
+        </w:tc>
+      </w:tr>
+      <w:tr>
+        <w:tc>
+          <w:tcPr>
+            <w:tcW w:w="2069" w:type="dxa"/>
+          </w:tcPr>
+          <w:p>
+            <w:pPr>
+              <w:ind w:firstLine="0"/>
+              <w:rPr>
+                <w:rFonts w:asciiTheme="majorHAnsi" w:hAnsiTheme="majorHAnsi"/>
+                <w:sz w:val="20"/>
+                <w:szCs w:val="20"/>
+              </w:rPr>
+            </w:pPr>
+            <w:r>
+              <w:rPr>
+                <w:rFonts w:asciiTheme="majorHAnsi" w:hAnsiTheme="majorHAnsi"/>
+                <w:sz w:val="20"/>
+                <w:szCs w:val="20"/>
+              </w:rPr>
+              <w:t>31/07/2023</w:t>
+            </w:r>
+          </w:p>
+        </w:tc>
+        <w:tc>
+          <w:tcPr>
+            <w:tcW w:w="4872" w:type="dxa"/>
+          </w:tcPr>
+          <w:p>
+            <w:pPr>
+              <w:ind w:firstLine="0"/>
+              <w:rPr>
+                <w:rFonts w:asciiTheme="majorHAnsi" w:hAnsiTheme="majorHAnsi"/>
+                <w:sz w:val="20"/>
+                <w:szCs w:val="20"/>
+              </w:rPr>
+            </w:pPr>
+          </w:p>
+        </w:tc>
+      </w:tr>
+      <w:tr>
+        <w:tc>
+          <w:tcPr>
+            <w:tcW w:w="2069" w:type="dxa"/>
+          </w:tcPr>
+          <w:p>
+            <w:pPr>
+              <w:ind w:firstLine="0"/>
+              <w:rPr>
+                <w:rFonts w:asciiTheme="majorHAnsi" w:hAnsiTheme="majorHAnsi"/>
+                <w:sz w:val="20"/>
+                <w:szCs w:val="20"/>
+              </w:rPr>
+            </w:pPr>
+            <w:r>
+              <w:rPr>
+                <w:rFonts w:asciiTheme="majorHAnsi" w:hAnsiTheme="majorHAnsi"/>
+                <w:sz w:val="20"/>
+                <w:szCs w:val="20"/>
+              </w:rPr>
+              <w:t>01/08/2023</w:t>
+            </w:r>
+          </w:p>
+        </w:tc>
+        <w:tc>
+          <w:tcPr>
+            <w:tcW w:w="4872" w:type="dxa"/>
+          </w:tcPr>
+          <w:p>
+            <w:pPr>
+              <w:ind w:firstLine="0"/>
+              <w:rPr>
+                <w:rFonts w:asciiTheme="majorHAnsi" w:hAnsiTheme="majorHAnsi"/>
+                <w:sz w:val="20"/>
+                <w:szCs w:val="20"/>
+              </w:rPr>
+            </w:pPr>
+          </w:p>
+        </w:tc>
+      </w:tr>
+      <w:tr>
+        <w:tc>
+          <w:tcPr>
+            <w:tcW w:w="2069" w:type="dxa"/>
+          </w:tcPr>
+          <w:p>
+            <w:pPr>
+              <w:ind w:firstLine="0"/>
+              <w:rPr>
+                <w:rFonts w:asciiTheme="majorHAnsi" w:hAnsiTheme="majorHAnsi"/>
+                <w:sz w:val="20"/>
+                <w:szCs w:val="20"/>
+              </w:rPr>
+            </w:pPr>
+            <w:r>
+              <w:rPr>
+                <w:rFonts w:asciiTheme="majorHAnsi" w:hAnsiTheme="majorHAnsi"/>
+                <w:sz w:val="20"/>
+                <w:szCs w:val="20"/>
+              </w:rPr>
+              <w:t>02/08/2023</w:t>
+            </w:r>
+          </w:p>
+        </w:tc>
+        <w:tc>
+          <w:tcPr>
+            <w:tcW w:w="4872" w:type="dxa"/>
+          </w:tcPr>
+          <w:p>
+            <w:pPr>
+              <w:ind w:firstLine="0"/>
+              <w:rPr>
+                <w:rFonts w:asciiTheme="majorHAnsi" w:hAnsiTheme="majorHAnsi"/>
+                <w:sz w:val="20"/>
+                <w:szCs w:val="20"/>
+              </w:rPr>
+            </w:pPr>
+          </w:p>
+        </w:tc>
+      </w:tr>
+      <w:tr>
+        <w:tc>
+          <w:tcPr>
+            <w:tcW w:w="2069" w:type="dxa"/>
+          </w:tcPr>
+          <w:p>
+            <w:pPr>
+              <w:ind w:firstLine="0"/>
+              <w:rPr>
+                <w:rFonts w:asciiTheme="majorHAnsi" w:hAnsiTheme="majorHAnsi"/>
+                <w:sz w:val="20"/>
+                <w:szCs w:val="20"/>
+              </w:rPr>
+            </w:pPr>
+            <w:r>
+              <w:rPr>
+                <w:rFonts w:asciiTheme="majorHAnsi" w:hAnsiTheme="majorHAnsi"/>
+                <w:sz w:val="20"/>
+                <w:szCs w:val="20"/>
+              </w:rPr>
+              <w:t>03/08/2023</w:t>
+            </w:r>
+          </w:p>
+        </w:tc>
+        <w:tc>
+          <w:tcPr>
+            <w:tcW w:w="4872" w:type="dxa"/>
+          </w:tcPr>
+          <w:p>
+            <w:pPr>
+              <w:ind w:firstLine="0"/>
+              <w:rPr>
+                <w:rFonts w:asciiTheme="majorHAnsi" w:hAnsiTheme="majorHAnsi"/>
+                <w:sz w:val="20"/>
+                <w:szCs w:val="20"/>
+              </w:rPr>
+            </w:pPr>
+          </w:p>
+        </w:tc>
+      </w:tr>
+      <w:tr>
+        <w:tc>
+          <w:tcPr>
+            <w:tcW w:w="2069" w:type="dxa"/>
+          </w:tcPr>
+          <w:p>
+            <w:pPr>
+              <w:ind w:firstLine="0"/>
+              <w:rPr>
+                <w:rFonts w:asciiTheme="majorHAnsi" w:hAnsiTheme="majorHAnsi"/>
+                <w:sz w:val="20"/>
+                <w:szCs w:val="20"/>
+              </w:rPr>
+            </w:pPr>
+            <w:r>
+              <w:rPr>
+                <w:rFonts w:asciiTheme="majorHAnsi" w:hAnsiTheme="majorHAnsi"/>
+                <w:sz w:val="20"/>
+                <w:szCs w:val="20"/>
+              </w:rPr>
+              <w:t>04/08/2023</w:t>
+            </w:r>
+          </w:p>
+        </w:tc>
+        <w:tc>
+          <w:tcPr>
+            <w:tcW w:w="4872" w:type="dxa"/>
+          </w:tcPr>
+          <w:p>
+            <w:pPr>
+              <w:ind w:firstLine="0"/>
+              <w:rPr>
+                <w:rFonts w:asciiTheme="majorHAnsi" w:hAnsiTheme="majorHAnsi"/>
+                <w:sz w:val="20"/>
+                <w:szCs w:val="20"/>
+              </w:rPr>
+            </w:pPr>
+          </w:p>
+        </w:tc>
+      </w:tr>
+      <w:tr>
+        <w:tc>
+          <w:tcPr>
+            <w:tcW w:w="2069" w:type="dxa"/>
+          </w:tcPr>
+          <w:p>
+            <w:pPr>
+              <w:ind w:firstLine="0"/>
+              <w:rPr>
+                <w:rFonts w:asciiTheme="majorHAnsi" w:hAnsiTheme="majorHAnsi"/>
+                <w:sz w:val="20"/>
+                <w:szCs w:val="20"/>
+              </w:rPr>
+            </w:pPr>
+            <w:r>
+              <w:rPr>
+                <w:rFonts w:asciiTheme="majorHAnsi" w:hAnsiTheme="majorHAnsi"/>
+                <w:sz w:val="20"/>
+                <w:szCs w:val="20"/>
+              </w:rPr>
               <w:lastRenderedPageBreak/>
-              <w:t>13/07/2023</w:t>
-            </w:r>
-          </w:p>
-        </w:tc>
-        <w:tc>
-          <w:tcPr>
-            <w:tcW w:w="4872" w:type="dxa"/>
-          </w:tcPr>
-          <w:p>
-            <w:pPr>
-              <w:ind w:firstLine="0"/>
-              <w:rPr>
-                <w:rFonts w:asciiTheme="majorHAnsi" w:hAnsiTheme="majorHAnsi"/>
-                <w:sz w:val="20"/>
-                <w:szCs w:val="20"/>
-              </w:rPr>
-            </w:pPr>
-          </w:p>
-        </w:tc>
-      </w:tr>
-      <w:tr>
-        <w:tc>
-          <w:tcPr>
-            <w:tcW w:w="2069" w:type="dxa"/>
-          </w:tcPr>
-          <w:p>
-            <w:pPr>
-              <w:ind w:firstLine="0"/>
-              <w:rPr>
-                <w:rFonts w:asciiTheme="majorHAnsi" w:hAnsiTheme="majorHAnsi"/>
-                <w:sz w:val="20"/>
-                <w:szCs w:val="20"/>
-              </w:rPr>
-            </w:pPr>
-            <w:r>
-              <w:rPr>
-                <w:rFonts w:asciiTheme="majorHAnsi" w:hAnsiTheme="majorHAnsi"/>
-                <w:sz w:val="20"/>
-                <w:szCs w:val="20"/>
-              </w:rPr>
-              <w:t>14/07/2023</w:t>
-            </w:r>
-          </w:p>
-        </w:tc>
-        <w:tc>
-          <w:tcPr>
-            <w:tcW w:w="4872" w:type="dxa"/>
-          </w:tcPr>
-          <w:p>
-            <w:pPr>
-              <w:ind w:firstLine="0"/>
-              <w:rPr>
-                <w:rFonts w:asciiTheme="majorHAnsi" w:hAnsiTheme="majorHAnsi"/>
-                <w:sz w:val="20"/>
-                <w:szCs w:val="20"/>
-              </w:rPr>
-            </w:pPr>
-          </w:p>
-        </w:tc>
-      </w:tr>
-      <w:tr>
-        <w:tc>
-          <w:tcPr>
-            <w:tcW w:w="2069" w:type="dxa"/>
-          </w:tcPr>
-          <w:p>
-            <w:pPr>
-              <w:ind w:firstLine="0"/>
-              <w:rPr>
-                <w:rFonts w:asciiTheme="majorHAnsi" w:hAnsiTheme="majorHAnsi"/>
-                <w:sz w:val="20"/>
-                <w:szCs w:val="20"/>
-              </w:rPr>
-            </w:pPr>
-            <w:r>
-              <w:rPr>
-                <w:rFonts w:asciiTheme="majorHAnsi" w:hAnsiTheme="majorHAnsi"/>
-                <w:sz w:val="20"/>
-                <w:szCs w:val="20"/>
-              </w:rPr>
-              <w:t>15/07/2023</w:t>
-            </w:r>
-          </w:p>
-        </w:tc>
-        <w:tc>
-          <w:tcPr>
-            <w:tcW w:w="4872" w:type="dxa"/>
-          </w:tcPr>
-          <w:p>
-            <w:pPr>
-              <w:ind w:firstLine="0"/>
-              <w:rPr>
-                <w:rFonts w:asciiTheme="majorHAnsi" w:hAnsiTheme="majorHAnsi"/>
-                <w:sz w:val="20"/>
-                <w:szCs w:val="20"/>
-              </w:rPr>
-            </w:pPr>
-          </w:p>
-        </w:tc>
-      </w:tr>
-      <w:tr>
-        <w:tc>
-          <w:tcPr>
-            <w:tcW w:w="2069" w:type="dxa"/>
-          </w:tcPr>
-          <w:p>
-            <w:pPr>
-              <w:ind w:firstLine="0"/>
-              <w:rPr>
-                <w:rFonts w:asciiTheme="majorHAnsi" w:hAnsiTheme="majorHAnsi"/>
-                <w:sz w:val="20"/>
-                <w:szCs w:val="20"/>
-              </w:rPr>
-            </w:pPr>
-            <w:r>
-              <w:rPr>
-                <w:rFonts w:asciiTheme="majorHAnsi" w:hAnsiTheme="majorHAnsi"/>
-                <w:sz w:val="20"/>
-                <w:szCs w:val="20"/>
-              </w:rPr>
-              <w:t>16/07/2023</w:t>
-            </w:r>
-          </w:p>
-        </w:tc>
-        <w:tc>
-          <w:tcPr>
-            <w:tcW w:w="4872" w:type="dxa"/>
-          </w:tcPr>
-          <w:p>
-            <w:pPr>
-              <w:ind w:firstLine="0"/>
-              <w:rPr>
-                <w:rFonts w:asciiTheme="majorHAnsi" w:hAnsiTheme="majorHAnsi"/>
-                <w:sz w:val="20"/>
-                <w:szCs w:val="20"/>
-              </w:rPr>
-            </w:pPr>
-          </w:p>
-        </w:tc>
-      </w:tr>
-      <w:tr>
-        <w:tc>
-          <w:tcPr>
-            <w:tcW w:w="2069" w:type="dxa"/>
-          </w:tcPr>
-          <w:p>
-            <w:pPr>
-              <w:ind w:firstLine="0"/>
-              <w:rPr>
-                <w:rFonts w:asciiTheme="majorHAnsi" w:hAnsiTheme="majorHAnsi"/>
-                <w:sz w:val="20"/>
-                <w:szCs w:val="20"/>
-              </w:rPr>
-            </w:pPr>
-            <w:r>
-              <w:rPr>
-                <w:rFonts w:asciiTheme="majorHAnsi" w:hAnsiTheme="majorHAnsi"/>
-                <w:sz w:val="20"/>
-                <w:szCs w:val="20"/>
-              </w:rPr>
-              <w:t>17/07/2023</w:t>
-            </w:r>
-          </w:p>
-        </w:tc>
-        <w:tc>
-          <w:tcPr>
-            <w:tcW w:w="4872" w:type="dxa"/>
-          </w:tcPr>
-          <w:p>
-            <w:pPr>
-              <w:ind w:firstLine="0"/>
-              <w:rPr>
-                <w:rFonts w:asciiTheme="majorHAnsi" w:hAnsiTheme="majorHAnsi"/>
-                <w:sz w:val="20"/>
-                <w:szCs w:val="20"/>
-              </w:rPr>
-            </w:pPr>
-          </w:p>
-        </w:tc>
-      </w:tr>
-      <w:tr>
-        <w:tc>
-          <w:tcPr>
-            <w:tcW w:w="2069" w:type="dxa"/>
-          </w:tcPr>
-          <w:p>
-            <w:pPr>
-              <w:ind w:firstLine="0"/>
-              <w:rPr>
-                <w:rFonts w:asciiTheme="majorHAnsi" w:hAnsiTheme="majorHAnsi"/>
-                <w:sz w:val="20"/>
-                <w:szCs w:val="20"/>
-              </w:rPr>
-            </w:pPr>
-            <w:r>
-              <w:rPr>
-                <w:rFonts w:asciiTheme="majorHAnsi" w:hAnsiTheme="majorHAnsi"/>
-                <w:sz w:val="20"/>
-                <w:szCs w:val="20"/>
-              </w:rPr>
-              <w:t>18/07/2023</w:t>
-            </w:r>
-          </w:p>
-        </w:tc>
-        <w:tc>
-          <w:tcPr>
-            <w:tcW w:w="4872" w:type="dxa"/>
-          </w:tcPr>
-          <w:p>
-            <w:pPr>
-              <w:ind w:firstLine="0"/>
-              <w:rPr>
-                <w:rFonts w:asciiTheme="majorHAnsi" w:hAnsiTheme="majorHAnsi"/>
-                <w:sz w:val="20"/>
-                <w:szCs w:val="20"/>
-              </w:rPr>
-            </w:pPr>
-          </w:p>
-        </w:tc>
-      </w:tr>
-      <w:tr>
-        <w:tc>
-          <w:tcPr>
-            <w:tcW w:w="2069" w:type="dxa"/>
-          </w:tcPr>
-          <w:p>
-            <w:pPr>
-              <w:ind w:firstLine="0"/>
-              <w:rPr>
-                <w:rFonts w:asciiTheme="majorHAnsi" w:hAnsiTheme="majorHAnsi"/>
-                <w:sz w:val="20"/>
-                <w:szCs w:val="20"/>
-              </w:rPr>
-            </w:pPr>
-            <w:r>
-              <w:rPr>
-                <w:rFonts w:asciiTheme="majorHAnsi" w:hAnsiTheme="majorHAnsi"/>
-                <w:sz w:val="20"/>
-                <w:szCs w:val="20"/>
-              </w:rPr>
-              <w:t>19/07/2023</w:t>
-            </w:r>
-          </w:p>
-        </w:tc>
-        <w:tc>
-          <w:tcPr>
-            <w:tcW w:w="4872" w:type="dxa"/>
-          </w:tcPr>
-          <w:p>
-            <w:pPr>
-              <w:ind w:firstLine="0"/>
-              <w:rPr>
-                <w:rFonts w:asciiTheme="majorHAnsi" w:hAnsiTheme="majorHAnsi"/>
-                <w:sz w:val="20"/>
-                <w:szCs w:val="20"/>
-              </w:rPr>
-            </w:pPr>
-          </w:p>
-        </w:tc>
-      </w:tr>
-      <w:tr>
-        <w:tc>
-          <w:tcPr>
-            <w:tcW w:w="2069" w:type="dxa"/>
-          </w:tcPr>
-          <w:p>
-            <w:pPr>
-              <w:ind w:firstLine="0"/>
-              <w:rPr>
-                <w:rFonts w:asciiTheme="majorHAnsi" w:hAnsiTheme="majorHAnsi"/>
-                <w:sz w:val="20"/>
-                <w:szCs w:val="20"/>
-              </w:rPr>
-            </w:pPr>
-            <w:r>
-              <w:rPr>
-                <w:rFonts w:asciiTheme="majorHAnsi" w:hAnsiTheme="majorHAnsi"/>
-                <w:sz w:val="20"/>
-                <w:szCs w:val="20"/>
-              </w:rPr>
-              <w:t>20/07/2023</w:t>
-            </w:r>
-          </w:p>
-        </w:tc>
-        <w:tc>
-          <w:tcPr>
-            <w:tcW w:w="4872" w:type="dxa"/>
-          </w:tcPr>
-          <w:p>
-            <w:pPr>
-              <w:ind w:firstLine="0"/>
-              <w:rPr>
-                <w:rFonts w:asciiTheme="majorHAnsi" w:hAnsiTheme="majorHAnsi"/>
-                <w:sz w:val="20"/>
-                <w:szCs w:val="20"/>
-              </w:rPr>
-            </w:pPr>
-          </w:p>
-        </w:tc>
-      </w:tr>
-      <w:tr>
-        <w:tc>
-          <w:tcPr>
-            <w:tcW w:w="2069" w:type="dxa"/>
-          </w:tcPr>
-          <w:p>
-            <w:pPr>
-              <w:ind w:firstLine="0"/>
-              <w:rPr>
-                <w:rFonts w:asciiTheme="majorHAnsi" w:hAnsiTheme="majorHAnsi"/>
-                <w:sz w:val="20"/>
-                <w:szCs w:val="20"/>
-              </w:rPr>
-            </w:pPr>
-            <w:r>
-              <w:rPr>
-                <w:rFonts w:asciiTheme="majorHAnsi" w:hAnsiTheme="majorHAnsi"/>
-                <w:sz w:val="20"/>
-                <w:szCs w:val="20"/>
-              </w:rPr>
-              <w:t>21/07/2023</w:t>
-            </w:r>
-          </w:p>
-        </w:tc>
-        <w:tc>
-          <w:tcPr>
-            <w:tcW w:w="4872" w:type="dxa"/>
-          </w:tcPr>
-          <w:p>
-            <w:pPr>
-              <w:ind w:firstLine="0"/>
-              <w:rPr>
-                <w:rFonts w:asciiTheme="majorHAnsi" w:hAnsiTheme="majorHAnsi"/>
-                <w:sz w:val="20"/>
-                <w:szCs w:val="20"/>
-              </w:rPr>
-            </w:pPr>
-          </w:p>
-        </w:tc>
-      </w:tr>
-      <w:tr>
-        <w:tc>
-          <w:tcPr>
-            <w:tcW w:w="2069" w:type="dxa"/>
-          </w:tcPr>
-          <w:p>
-            <w:pPr>
-              <w:ind w:firstLine="0"/>
-              <w:rPr>
-                <w:rFonts w:asciiTheme="majorHAnsi" w:hAnsiTheme="majorHAnsi"/>
-                <w:sz w:val="20"/>
-                <w:szCs w:val="20"/>
-              </w:rPr>
-            </w:pPr>
-            <w:r>
-              <w:rPr>
-                <w:rFonts w:asciiTheme="majorHAnsi" w:hAnsiTheme="majorHAnsi"/>
-                <w:sz w:val="20"/>
-                <w:szCs w:val="20"/>
-              </w:rPr>
-              <w:t>22/07/2023</w:t>
-            </w:r>
-          </w:p>
-        </w:tc>
-        <w:tc>
-          <w:tcPr>
-            <w:tcW w:w="4872" w:type="dxa"/>
-          </w:tcPr>
-          <w:p>
-            <w:pPr>
-              <w:ind w:firstLine="0"/>
-              <w:rPr>
-                <w:rFonts w:asciiTheme="majorHAnsi" w:hAnsiTheme="majorHAnsi"/>
-                <w:sz w:val="20"/>
-                <w:szCs w:val="20"/>
-              </w:rPr>
-            </w:pPr>
-          </w:p>
-        </w:tc>
-      </w:tr>
-      <w:tr>
-        <w:tc>
-          <w:tcPr>
-            <w:tcW w:w="2069" w:type="dxa"/>
-          </w:tcPr>
-          <w:p>
-            <w:pPr>
-              <w:ind w:firstLine="0"/>
-              <w:rPr>
-                <w:rFonts w:asciiTheme="majorHAnsi" w:hAnsiTheme="majorHAnsi"/>
-                <w:sz w:val="20"/>
-                <w:szCs w:val="20"/>
-              </w:rPr>
-            </w:pPr>
-            <w:r>
-              <w:rPr>
-                <w:rFonts w:asciiTheme="majorHAnsi" w:hAnsiTheme="majorHAnsi"/>
-                <w:sz w:val="20"/>
-                <w:szCs w:val="20"/>
-              </w:rPr>
-              <w:t>23/07/2023</w:t>
-            </w:r>
-          </w:p>
-        </w:tc>
-        <w:tc>
-          <w:tcPr>
-            <w:tcW w:w="4872" w:type="dxa"/>
-          </w:tcPr>
-          <w:p>
-            <w:pPr>
-              <w:ind w:firstLine="0"/>
-              <w:rPr>
-                <w:rFonts w:asciiTheme="majorHAnsi" w:hAnsiTheme="majorHAnsi"/>
-                <w:sz w:val="20"/>
-                <w:szCs w:val="20"/>
-              </w:rPr>
-            </w:pPr>
-          </w:p>
-        </w:tc>
-      </w:tr>
-      <w:tr>
-        <w:tc>
-          <w:tcPr>
-            <w:tcW w:w="2069" w:type="dxa"/>
-          </w:tcPr>
-          <w:p>
-            <w:pPr>
-              <w:ind w:firstLine="0"/>
-              <w:rPr>
-                <w:rFonts w:asciiTheme="majorHAnsi" w:hAnsiTheme="majorHAnsi"/>
-                <w:sz w:val="20"/>
-                <w:szCs w:val="20"/>
-              </w:rPr>
-            </w:pPr>
-            <w:r>
-              <w:rPr>
-                <w:rFonts w:asciiTheme="majorHAnsi" w:hAnsiTheme="majorHAnsi"/>
-                <w:sz w:val="20"/>
-                <w:szCs w:val="20"/>
-              </w:rPr>
-              <w:t>24/07/2023</w:t>
-            </w:r>
-          </w:p>
-        </w:tc>
-        <w:tc>
-          <w:tcPr>
-            <w:tcW w:w="4872" w:type="dxa"/>
-          </w:tcPr>
-          <w:p>
-            <w:pPr>
-              <w:ind w:firstLine="0"/>
-              <w:rPr>
-                <w:rFonts w:asciiTheme="majorHAnsi" w:hAnsiTheme="majorHAnsi"/>
-                <w:sz w:val="20"/>
-                <w:szCs w:val="20"/>
-              </w:rPr>
-            </w:pPr>
-          </w:p>
-        </w:tc>
-      </w:tr>
-      <w:tr>
-        <w:tc>
-          <w:tcPr>
-            <w:tcW w:w="2069" w:type="dxa"/>
-          </w:tcPr>
-          <w:p>
-            <w:pPr>
-              <w:ind w:firstLine="0"/>
-              <w:rPr>
-                <w:rFonts w:asciiTheme="majorHAnsi" w:hAnsiTheme="majorHAnsi"/>
-                <w:sz w:val="20"/>
-                <w:szCs w:val="20"/>
-              </w:rPr>
-            </w:pPr>
-            <w:r>
-              <w:rPr>
-                <w:rFonts w:asciiTheme="majorHAnsi" w:hAnsiTheme="majorHAnsi"/>
-                <w:sz w:val="20"/>
-                <w:szCs w:val="20"/>
-              </w:rPr>
-              <w:t>25/07/2023</w:t>
-            </w:r>
-          </w:p>
-        </w:tc>
-        <w:tc>
-          <w:tcPr>
-            <w:tcW w:w="4872" w:type="dxa"/>
-          </w:tcPr>
-          <w:p>
-            <w:pPr>
-              <w:ind w:firstLine="0"/>
-              <w:rPr>
-                <w:rFonts w:asciiTheme="majorHAnsi" w:hAnsiTheme="majorHAnsi"/>
-                <w:sz w:val="20"/>
-                <w:szCs w:val="20"/>
-              </w:rPr>
-            </w:pPr>
-          </w:p>
-        </w:tc>
-      </w:tr>
-      <w:tr>
-        <w:tc>
-          <w:tcPr>
-            <w:tcW w:w="2069" w:type="dxa"/>
-          </w:tcPr>
-          <w:p>
-            <w:pPr>
-              <w:ind w:firstLine="0"/>
-              <w:rPr>
-                <w:rFonts w:asciiTheme="majorHAnsi" w:hAnsiTheme="majorHAnsi"/>
-                <w:sz w:val="20"/>
-                <w:szCs w:val="20"/>
-              </w:rPr>
-            </w:pPr>
-            <w:r>
-              <w:rPr>
-                <w:rFonts w:asciiTheme="majorHAnsi" w:hAnsiTheme="majorHAnsi"/>
-                <w:sz w:val="20"/>
-                <w:szCs w:val="20"/>
-              </w:rPr>
-              <w:t>26/07/2023</w:t>
-            </w:r>
-          </w:p>
-        </w:tc>
-        <w:tc>
-          <w:tcPr>
-            <w:tcW w:w="4872" w:type="dxa"/>
-          </w:tcPr>
-          <w:p>
-            <w:pPr>
-              <w:ind w:firstLine="0"/>
-              <w:rPr>
-                <w:rFonts w:asciiTheme="majorHAnsi" w:hAnsiTheme="majorHAnsi"/>
-                <w:sz w:val="20"/>
-                <w:szCs w:val="20"/>
-              </w:rPr>
-            </w:pPr>
-          </w:p>
-        </w:tc>
-      </w:tr>
-      <w:tr>
-        <w:tc>
-          <w:tcPr>
-            <w:tcW w:w="2069" w:type="dxa"/>
-          </w:tcPr>
-          <w:p>
-            <w:pPr>
-              <w:ind w:firstLine="0"/>
-              <w:rPr>
-                <w:rFonts w:asciiTheme="majorHAnsi" w:hAnsiTheme="majorHAnsi"/>
-                <w:sz w:val="20"/>
-                <w:szCs w:val="20"/>
-              </w:rPr>
-            </w:pPr>
-            <w:r>
-              <w:rPr>
-                <w:rFonts w:asciiTheme="majorHAnsi" w:hAnsiTheme="majorHAnsi"/>
-                <w:sz w:val="20"/>
-                <w:szCs w:val="20"/>
-              </w:rPr>
-              <w:t>27/07/2023</w:t>
-            </w:r>
-          </w:p>
-        </w:tc>
-        <w:tc>
-          <w:tcPr>
-            <w:tcW w:w="4872" w:type="dxa"/>
-          </w:tcPr>
-          <w:p>
-            <w:pPr>
-              <w:ind w:firstLine="0"/>
-              <w:rPr>
-                <w:rFonts w:asciiTheme="majorHAnsi" w:hAnsiTheme="majorHAnsi"/>
-                <w:sz w:val="20"/>
-                <w:szCs w:val="20"/>
-              </w:rPr>
-            </w:pPr>
-          </w:p>
-        </w:tc>
-      </w:tr>
-      <w:tr>
-        <w:tc>
-          <w:tcPr>
-            <w:tcW w:w="2069" w:type="dxa"/>
-          </w:tcPr>
-          <w:p>
-            <w:pPr>
-              <w:ind w:firstLine="0"/>
-              <w:rPr>
-                <w:rFonts w:asciiTheme="majorHAnsi" w:hAnsiTheme="majorHAnsi"/>
-                <w:sz w:val="20"/>
-                <w:szCs w:val="20"/>
-              </w:rPr>
-            </w:pPr>
-            <w:r>
-              <w:rPr>
-                <w:rFonts w:asciiTheme="majorHAnsi" w:hAnsiTheme="majorHAnsi"/>
-                <w:sz w:val="20"/>
-                <w:szCs w:val="20"/>
-              </w:rPr>
-              <w:t>28/07/2023</w:t>
-            </w:r>
-          </w:p>
-        </w:tc>
-        <w:tc>
-          <w:tcPr>
-            <w:tcW w:w="4872" w:type="dxa"/>
-          </w:tcPr>
-          <w:p>
-            <w:pPr>
-              <w:ind w:firstLine="0"/>
-              <w:rPr>
-                <w:rFonts w:asciiTheme="majorHAnsi" w:hAnsiTheme="majorHAnsi"/>
-                <w:sz w:val="20"/>
-                <w:szCs w:val="20"/>
-              </w:rPr>
-            </w:pPr>
-          </w:p>
-        </w:tc>
-      </w:tr>
-      <w:tr>
-        <w:tc>
-          <w:tcPr>
-            <w:tcW w:w="2069" w:type="dxa"/>
-          </w:tcPr>
-          <w:p>
-            <w:pPr>
-              <w:ind w:firstLine="0"/>
-              <w:rPr>
-                <w:rFonts w:asciiTheme="majorHAnsi" w:hAnsiTheme="majorHAnsi"/>
-                <w:sz w:val="20"/>
-                <w:szCs w:val="20"/>
-              </w:rPr>
-            </w:pPr>
-            <w:r>
-              <w:rPr>
-                <w:rFonts w:asciiTheme="majorHAnsi" w:hAnsiTheme="majorHAnsi"/>
-                <w:sz w:val="20"/>
-                <w:szCs w:val="20"/>
-              </w:rPr>
-              <w:t>29/07/2023</w:t>
-            </w:r>
-          </w:p>
-        </w:tc>
-        <w:tc>
-          <w:tcPr>
-            <w:tcW w:w="4872" w:type="dxa"/>
-          </w:tcPr>
-          <w:p>
-            <w:pPr>
-              <w:ind w:firstLine="0"/>
-              <w:rPr>
-                <w:rFonts w:asciiTheme="majorHAnsi" w:hAnsiTheme="majorHAnsi"/>
-                <w:sz w:val="20"/>
-                <w:szCs w:val="20"/>
-              </w:rPr>
-            </w:pPr>
-          </w:p>
-        </w:tc>
-      </w:tr>
-      <w:tr>
-        <w:tc>
-          <w:tcPr>
-            <w:tcW w:w="2069" w:type="dxa"/>
-          </w:tcPr>
-          <w:p>
-            <w:pPr>
-              <w:ind w:firstLine="0"/>
-              <w:rPr>
-                <w:rFonts w:asciiTheme="majorHAnsi" w:hAnsiTheme="majorHAnsi"/>
-                <w:sz w:val="20"/>
-                <w:szCs w:val="20"/>
-              </w:rPr>
-            </w:pPr>
-            <w:r>
-              <w:rPr>
-                <w:rFonts w:asciiTheme="majorHAnsi" w:hAnsiTheme="majorHAnsi"/>
-                <w:sz w:val="20"/>
-                <w:szCs w:val="20"/>
-              </w:rPr>
-              <w:t>30/07/2023</w:t>
-            </w:r>
-          </w:p>
-        </w:tc>
-        <w:tc>
-          <w:tcPr>
-            <w:tcW w:w="4872" w:type="dxa"/>
-          </w:tcPr>
-          <w:p>
-            <w:pPr>
-              <w:ind w:firstLine="0"/>
-              <w:rPr>
-                <w:rFonts w:asciiTheme="majorHAnsi" w:hAnsiTheme="majorHAnsi"/>
-                <w:sz w:val="20"/>
-                <w:szCs w:val="20"/>
-              </w:rPr>
-            </w:pPr>
-          </w:p>
-        </w:tc>
-      </w:tr>
-      <w:tr>
-        <w:tc>
-          <w:tcPr>
-            <w:tcW w:w="2069" w:type="dxa"/>
-          </w:tcPr>
-          <w:p>
-            <w:pPr>
-              <w:ind w:firstLine="0"/>
-              <w:rPr>
-                <w:rFonts w:asciiTheme="majorHAnsi" w:hAnsiTheme="majorHAnsi"/>
-                <w:sz w:val="20"/>
-                <w:szCs w:val="20"/>
-              </w:rPr>
-            </w:pPr>
-            <w:r>
-              <w:rPr>
-                <w:rFonts w:asciiTheme="majorHAnsi" w:hAnsiTheme="majorHAnsi"/>
-                <w:sz w:val="20"/>
-                <w:szCs w:val="20"/>
-              </w:rPr>
-              <w:t>31/07/2023</w:t>
-            </w:r>
-          </w:p>
-        </w:tc>
-        <w:tc>
-          <w:tcPr>
-            <w:tcW w:w="4872" w:type="dxa"/>
-          </w:tcPr>
-          <w:p>
-            <w:pPr>
-              <w:ind w:firstLine="0"/>
-              <w:rPr>
-                <w:rFonts w:asciiTheme="majorHAnsi" w:hAnsiTheme="majorHAnsi"/>
-                <w:sz w:val="20"/>
-                <w:szCs w:val="20"/>
-              </w:rPr>
-            </w:pPr>
-          </w:p>
-        </w:tc>
-      </w:tr>
-      <w:tr>
-        <w:tc>
-          <w:tcPr>
-            <w:tcW w:w="2069" w:type="dxa"/>
-          </w:tcPr>
-          <w:p>
-            <w:pPr>
-              <w:ind w:firstLine="0"/>
-              <w:rPr>
-                <w:rFonts w:asciiTheme="majorHAnsi" w:hAnsiTheme="majorHAnsi"/>
-                <w:sz w:val="20"/>
-                <w:szCs w:val="20"/>
-              </w:rPr>
-            </w:pPr>
-            <w:r>
-              <w:rPr>
-                <w:rFonts w:asciiTheme="majorHAnsi" w:hAnsiTheme="majorHAnsi"/>
-                <w:sz w:val="20"/>
-                <w:szCs w:val="20"/>
-              </w:rPr>
-              <w:t>01/08/2023</w:t>
-            </w:r>
-          </w:p>
-        </w:tc>
-        <w:tc>
-          <w:tcPr>
-            <w:tcW w:w="4872" w:type="dxa"/>
-          </w:tcPr>
-          <w:p>
-            <w:pPr>
-              <w:ind w:firstLine="0"/>
-              <w:rPr>
-                <w:rFonts w:asciiTheme="majorHAnsi" w:hAnsiTheme="majorHAnsi"/>
-                <w:sz w:val="20"/>
-                <w:szCs w:val="20"/>
-              </w:rPr>
-            </w:pPr>
-          </w:p>
-        </w:tc>
-      </w:tr>
-      <w:tr>
-        <w:tc>
-          <w:tcPr>
-            <w:tcW w:w="2069" w:type="dxa"/>
-          </w:tcPr>
-          <w:p>
-            <w:pPr>
-              <w:ind w:firstLine="0"/>
-              <w:rPr>
-                <w:rFonts w:asciiTheme="majorHAnsi" w:hAnsiTheme="majorHAnsi"/>
-                <w:sz w:val="20"/>
-                <w:szCs w:val="20"/>
-              </w:rPr>
-            </w:pPr>
-            <w:r>
-              <w:rPr>
-                <w:rFonts w:asciiTheme="majorHAnsi" w:hAnsiTheme="majorHAnsi"/>
-                <w:sz w:val="20"/>
-                <w:szCs w:val="20"/>
-              </w:rPr>
-              <w:t>02/08/2023</w:t>
-            </w:r>
-          </w:p>
-        </w:tc>
-        <w:tc>
-          <w:tcPr>
-            <w:tcW w:w="4872" w:type="dxa"/>
-          </w:tcPr>
-          <w:p>
-            <w:pPr>
-              <w:ind w:firstLine="0"/>
-              <w:rPr>
-                <w:rFonts w:asciiTheme="majorHAnsi" w:hAnsiTheme="majorHAnsi"/>
-                <w:sz w:val="20"/>
-                <w:szCs w:val="20"/>
-              </w:rPr>
-            </w:pPr>
-          </w:p>
-        </w:tc>
-      </w:tr>
-      <w:tr>
-        <w:tc>
-          <w:tcPr>
-            <w:tcW w:w="2069" w:type="dxa"/>
-          </w:tcPr>
-          <w:p>
-            <w:pPr>
-              <w:ind w:firstLine="0"/>
-              <w:rPr>
-                <w:rFonts w:asciiTheme="majorHAnsi" w:hAnsiTheme="majorHAnsi"/>
-                <w:sz w:val="20"/>
-                <w:szCs w:val="20"/>
-              </w:rPr>
-            </w:pPr>
-            <w:r>
-              <w:rPr>
-                <w:rFonts w:asciiTheme="majorHAnsi" w:hAnsiTheme="majorHAnsi"/>
-                <w:sz w:val="20"/>
-                <w:szCs w:val="20"/>
-              </w:rPr>
-              <w:t>03/08/2023</w:t>
-            </w:r>
-          </w:p>
-        </w:tc>
-        <w:tc>
-          <w:tcPr>
-            <w:tcW w:w="4872" w:type="dxa"/>
-          </w:tcPr>
-          <w:p>
-            <w:pPr>
-              <w:ind w:firstLine="0"/>
-              <w:rPr>
-                <w:rFonts w:asciiTheme="majorHAnsi" w:hAnsiTheme="majorHAnsi"/>
-                <w:sz w:val="20"/>
-                <w:szCs w:val="20"/>
-              </w:rPr>
-            </w:pPr>
-          </w:p>
-        </w:tc>
-      </w:tr>
-      <w:tr>
-        <w:tc>
-          <w:tcPr>
-            <w:tcW w:w="2069" w:type="dxa"/>
-          </w:tcPr>
-          <w:p>
-            <w:pPr>
-              <w:ind w:firstLine="0"/>
-              <w:rPr>
-                <w:rFonts w:asciiTheme="majorHAnsi" w:hAnsiTheme="majorHAnsi"/>
-                <w:sz w:val="20"/>
-                <w:szCs w:val="20"/>
-              </w:rPr>
-            </w:pPr>
-            <w:r>
-              <w:rPr>
-                <w:rFonts w:asciiTheme="majorHAnsi" w:hAnsiTheme="majorHAnsi"/>
-                <w:sz w:val="20"/>
-                <w:szCs w:val="20"/>
-              </w:rPr>
-              <w:t>04/08/2023</w:t>
-            </w:r>
-          </w:p>
-        </w:tc>
-        <w:tc>
-          <w:tcPr>
-            <w:tcW w:w="4872" w:type="dxa"/>
-          </w:tcPr>
-          <w:p>
-            <w:pPr>
-              <w:ind w:firstLine="0"/>
-              <w:rPr>
-                <w:rFonts w:asciiTheme="majorHAnsi" w:hAnsiTheme="majorHAnsi"/>
-                <w:sz w:val="20"/>
-                <w:szCs w:val="20"/>
-              </w:rPr>
-            </w:pPr>
-          </w:p>
-        </w:tc>
-      </w:tr>
-      <w:tr>
-        <w:tc>
-          <w:tcPr>
-            <w:tcW w:w="2069" w:type="dxa"/>
-          </w:tcPr>
-          <w:p>
-            <w:pPr>
-              <w:ind w:firstLine="0"/>
-              <w:rPr>
-                <w:rFonts w:asciiTheme="majorHAnsi" w:hAnsiTheme="majorHAnsi"/>
-                <w:sz w:val="20"/>
-                <w:szCs w:val="20"/>
-              </w:rPr>
-            </w:pPr>
-            <w:r>
-              <w:rPr>
-                <w:rFonts w:asciiTheme="majorHAnsi" w:hAnsiTheme="majorHAnsi"/>
-                <w:sz w:val="20"/>
-                <w:szCs w:val="20"/>
-              </w:rPr>
               <w:t>05/08/2023</w:t>
             </w:r>
           </w:p>
@@ -7101,7 +7279,6 @@
                 <w:sz w:val="20"/>
                 <w:szCs w:val="20"/>
               </w:rPr>
-              <w:lastRenderedPageBreak/>
               <w:t>06/08/2023</w:t>
             </w:r>
           </w:p>
@@ -9412,7 +9589,7 @@
                     </wp:anchor>
                   </w:drawing>
                 </mc:Choice>
-                <mc:Fallback xmlns:cx2="http://schemas.microsoft.com/office/drawing/2015/10/21/chartex" xmlns:cx3="http://schemas.microsoft.com/office/drawing/2016/5/9/chartex" xmlns:cx4="http://schemas.microsoft.com/office/drawing/2016/5/10/chartex" xmlns:cx5="http://schemas.microsoft.com/office/drawing/2016/5/11/chartex" xmlns:cx6="http://schemas.microsoft.com/office/drawing/2016/5/12/chartex" xmlns:cx7="http://schemas.microsoft.com/office/drawing/2016/5/13/chartex" xmlns:cx8="http://schemas.microsoft.com/office/drawing/2016/5/14/chartex" xmlns:aink="http://schemas.microsoft.com/office/drawing/2016/ink" xmlns:am3d="http://schemas.microsoft.com/office/drawing/2017/model3d" xmlns:oel="http://schemas.microsoft.com/office/2019/extlst" xmlns:w16cex="http://schemas.microsoft.com/office/word/2018/wordml/cex" xmlns:w16cid="http://schemas.microsoft.com/office/word/2016/wordml/cid" xmlns:w16="http://schemas.microsoft.com/office/word/2018/wordml" xmlns:w16sdtdh="http://schemas.microsoft.com/office/word/2020/wordml/sdtdatahash">
+                <mc:Fallback xmlns:w16sdtdh="http://schemas.microsoft.com/office/word/2020/wordml/sdtdatahash" xmlns:w16="http://schemas.microsoft.com/office/word/2018/wordml" xmlns:w16cid="http://schemas.microsoft.com/office/word/2016/wordml/cid" xmlns:w16cex="http://schemas.microsoft.com/office/word/2018/wordml/cex" xmlns:oel="http://schemas.microsoft.com/office/2019/extlst" xmlns:am3d="http://schemas.microsoft.com/office/drawing/2017/model3d" xmlns:aink="http://schemas.microsoft.com/office/drawing/2016/ink" xmlns:cx8="http://schemas.microsoft.com/office/drawing/2016/5/14/chartex" xmlns:cx7="http://schemas.microsoft.com/office/drawing/2016/5/13/chartex" xmlns:cx6="http://schemas.microsoft.com/office/drawing/2016/5/12/chartex" xmlns:cx5="http://schemas.microsoft.com/office/drawing/2016/5/11/chartex" xmlns:cx4="http://schemas.microsoft.com/office/drawing/2016/5/10/chartex" xmlns:cx3="http://schemas.microsoft.com/office/drawing/2016/5/9/chartex" xmlns:cx2="http://schemas.microsoft.com/office/drawing/2015/10/21/chartex">
                   <w:pict>
                     <v:shape w14:anchorId="5A847C36" id="Multiplication Sign 3" o:spid="_x0000_s1026" style="position:absolute;margin-left:10.8pt;margin-top:11.95pt;width:25.1pt;height:30.95pt;z-index:251660288;visibility:visible;mso-wrap-style:square;mso-wrap-distance-left:9pt;mso-wrap-distance-top:0;mso-wrap-distance-right:9pt;mso-wrap-distance-bottom:0;mso-position-horizontal:absolute;mso-position-horizontal-relative:text;mso-position-vertical:absolute;mso-position-vertical-relative:text;v-text-anchor:middle" coordsize="318591,393068" o:gfxdata="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" path="m47411,117996l105624,70814r53672,66218l212967,70814r58213,47182l207523,196534r63657,78538l212967,322254,159296,256036r-53672,66218l47411,275072r63657,-78538l47411,117996xe" fillcolor="#4f81bd [3204]" strokecolor="#243f60 [1604]" strokeweight="2pt">
                       <v:path arrowok="t" o:connecttype="custom" o:connectlocs="47411,117996;105624,70814;159296,137032;212967,70814;271180,117996;207523,196534;271180,275072;212967,322254;159296,256036;105624,322254;47411,275072;111068,196534;47411,117996" o:connectangles="0,0,0,0,0,0,0,0,0,0,0,0,0"/>

</xml_diff>

<commit_message>
consommation upgrade user to admin & downgrade admin to user
</commit_message>
<xml_diff>
--- a/Journal de Stage - stages obligatoires.docx
+++ b/Journal de Stage - stages obligatoires.docx
@@ -5034,6 +5034,620 @@
               </w:rPr>
               <w:t>Day off</w:t>
             </w:r>
+          </w:p>
+        </w:tc>
+      </w:tr>
+      <w:tr>
+        <w:tc>
+          <w:tcPr>
+            <w:tcW w:w="2069" w:type="dxa"/>
+          </w:tcPr>
+          <w:p>
+            <w:pPr>
+              <w:ind w:firstLine="0"/>
+              <w:rPr>
+                <w:rFonts w:asciiTheme="majorHAnsi" w:hAnsiTheme="majorHAnsi"/>
+                <w:sz w:val="20"/>
+                <w:szCs w:val="20"/>
+              </w:rPr>
+            </w:pPr>
+            <w:r>
+              <w:rPr>
+                <w:rFonts w:asciiTheme="majorHAnsi" w:hAnsiTheme="majorHAnsi"/>
+                <w:sz w:val="20"/>
+                <w:szCs w:val="20"/>
+              </w:rPr>
+              <w:t>16/06/2023</w:t>
+            </w:r>
+          </w:p>
+        </w:tc>
+        <w:tc>
+          <w:tcPr>
+            <w:tcW w:w="4872" w:type="dxa"/>
+          </w:tcPr>
+          <w:p>
+            <w:pPr>
+              <w:ind w:firstLine="0"/>
+              <w:jc w:val="center"/>
+              <w:rPr>
+                <w:rFonts w:asciiTheme="majorHAnsi" w:hAnsiTheme="majorHAnsi"/>
+                <w:b/>
+                <w:sz w:val="20"/>
+                <w:szCs w:val="20"/>
+              </w:rPr>
+            </w:pPr>
+            <w:r>
+              <w:rPr>
+                <w:rFonts w:asciiTheme="majorHAnsi" w:hAnsiTheme="majorHAnsi"/>
+                <w:b/>
+                <w:color w:val="FF0000"/>
+                <w:sz w:val="20"/>
+                <w:szCs w:val="20"/>
+              </w:rPr>
+              <w:t>Day off</w:t>
+            </w:r>
+          </w:p>
+        </w:tc>
+      </w:tr>
+      <w:tr>
+        <w:tc>
+          <w:tcPr>
+            <w:tcW w:w="2069" w:type="dxa"/>
+          </w:tcPr>
+          <w:p>
+            <w:pPr>
+              <w:ind w:firstLine="0"/>
+              <w:rPr>
+                <w:rFonts w:asciiTheme="majorHAnsi" w:hAnsiTheme="majorHAnsi"/>
+                <w:sz w:val="20"/>
+                <w:szCs w:val="20"/>
+              </w:rPr>
+            </w:pPr>
+            <w:r>
+              <w:rPr>
+                <w:rFonts w:asciiTheme="majorHAnsi" w:hAnsiTheme="majorHAnsi"/>
+                <w:sz w:val="20"/>
+                <w:szCs w:val="20"/>
+              </w:rPr>
+              <w:t>17/06/2023</w:t>
+            </w:r>
+          </w:p>
+        </w:tc>
+        <w:tc>
+          <w:tcPr>
+            <w:tcW w:w="4872" w:type="dxa"/>
+          </w:tcPr>
+          <w:p>
+            <w:pPr>
+              <w:ind w:firstLine="0"/>
+              <w:jc w:val="center"/>
+              <w:rPr>
+                <w:rFonts w:asciiTheme="majorHAnsi" w:hAnsiTheme="majorHAnsi"/>
+                <w:sz w:val="20"/>
+                <w:szCs w:val="20"/>
+              </w:rPr>
+            </w:pPr>
+            <w:r>
+              <w:rPr>
+                <w:rFonts w:asciiTheme="majorHAnsi" w:hAnsiTheme="majorHAnsi"/>
+                <w:b/>
+                <w:color w:val="4BACC6" w:themeColor="accent5"/>
+                <w:sz w:val="20"/>
+                <w:szCs w:val="20"/>
+              </w:rPr>
+              <w:t>Weekend</w:t>
+            </w:r>
+          </w:p>
+        </w:tc>
+      </w:tr>
+      <w:tr>
+        <w:tc>
+          <w:tcPr>
+            <w:tcW w:w="2069" w:type="dxa"/>
+          </w:tcPr>
+          <w:p>
+            <w:pPr>
+              <w:ind w:firstLine="0"/>
+              <w:rPr>
+                <w:rFonts w:asciiTheme="majorHAnsi" w:hAnsiTheme="majorHAnsi"/>
+                <w:sz w:val="20"/>
+                <w:szCs w:val="20"/>
+              </w:rPr>
+            </w:pPr>
+            <w:r>
+              <w:rPr>
+                <w:rFonts w:asciiTheme="majorHAnsi" w:hAnsiTheme="majorHAnsi"/>
+                <w:sz w:val="20"/>
+                <w:szCs w:val="20"/>
+              </w:rPr>
+              <w:t>18/06/2023</w:t>
+            </w:r>
+          </w:p>
+        </w:tc>
+        <w:tc>
+          <w:tcPr>
+            <w:tcW w:w="4872" w:type="dxa"/>
+          </w:tcPr>
+          <w:p>
+            <w:pPr>
+              <w:ind w:firstLine="0"/>
+              <w:jc w:val="center"/>
+              <w:rPr>
+                <w:rFonts w:asciiTheme="majorHAnsi" w:hAnsiTheme="majorHAnsi"/>
+                <w:sz w:val="20"/>
+                <w:szCs w:val="20"/>
+              </w:rPr>
+            </w:pPr>
+            <w:r>
+              <w:rPr>
+                <w:rFonts w:asciiTheme="majorHAnsi" w:hAnsiTheme="majorHAnsi"/>
+                <w:b/>
+                <w:color w:val="4BACC6" w:themeColor="accent5"/>
+                <w:sz w:val="20"/>
+                <w:szCs w:val="20"/>
+              </w:rPr>
+              <w:t>Weekend</w:t>
+            </w:r>
+          </w:p>
+        </w:tc>
+      </w:tr>
+      <w:tr>
+        <w:tc>
+          <w:tcPr>
+            <w:tcW w:w="2069" w:type="dxa"/>
+          </w:tcPr>
+          <w:p>
+            <w:pPr>
+              <w:ind w:firstLine="0"/>
+              <w:rPr>
+                <w:rFonts w:asciiTheme="majorHAnsi" w:hAnsiTheme="majorHAnsi"/>
+                <w:sz w:val="20"/>
+                <w:szCs w:val="20"/>
+              </w:rPr>
+            </w:pPr>
+            <w:r>
+              <w:rPr>
+                <w:rFonts w:asciiTheme="majorHAnsi" w:hAnsiTheme="majorHAnsi"/>
+                <w:sz w:val="20"/>
+                <w:szCs w:val="20"/>
+              </w:rPr>
+              <w:lastRenderedPageBreak/>
+              <w:t>19/06/2023</w:t>
+            </w:r>
+          </w:p>
+        </w:tc>
+        <w:tc>
+          <w:tcPr>
+            <w:tcW w:w="4872" w:type="dxa"/>
+          </w:tcPr>
+          <w:p>
+            <w:pPr>
+              <w:ind w:firstLine="0"/>
+              <w:rPr>
+                <w:rFonts w:asciiTheme="majorHAnsi" w:hAnsiTheme="majorHAnsi"/>
+                <w:sz w:val="20"/>
+                <w:szCs w:val="20"/>
+              </w:rPr>
+            </w:pPr>
+            <w:proofErr w:type="spellStart"/>
+            <w:r>
+              <w:rPr>
+                <w:rFonts w:asciiTheme="majorHAnsi" w:hAnsiTheme="majorHAnsi"/>
+                <w:sz w:val="20"/>
+                <w:szCs w:val="20"/>
+              </w:rPr>
+              <w:t>logout</w:t>
+            </w:r>
+            <w:proofErr w:type="spellEnd"/>
+            <w:r>
+              <w:rPr>
+                <w:rFonts w:asciiTheme="majorHAnsi" w:hAnsiTheme="majorHAnsi"/>
+                <w:sz w:val="20"/>
+                <w:szCs w:val="20"/>
+              </w:rPr>
+              <w:t xml:space="preserve"> + image </w:t>
+            </w:r>
+            <w:proofErr w:type="spellStart"/>
+            <w:r>
+              <w:rPr>
+                <w:rFonts w:asciiTheme="majorHAnsi" w:hAnsiTheme="majorHAnsi"/>
+                <w:sz w:val="20"/>
+                <w:szCs w:val="20"/>
+              </w:rPr>
+              <w:t>navbar</w:t>
+            </w:r>
+            <w:proofErr w:type="spellEnd"/>
+            <w:r>
+              <w:rPr>
+                <w:rFonts w:asciiTheme="majorHAnsi" w:hAnsiTheme="majorHAnsi"/>
+                <w:sz w:val="20"/>
+                <w:szCs w:val="20"/>
+              </w:rPr>
+              <w:t xml:space="preserve"> + </w:t>
+            </w:r>
+            <w:r>
+              <w:rPr>
+                <w:rFonts w:asciiTheme="majorHAnsi" w:hAnsiTheme="majorHAnsi"/>
+                <w:sz w:val="20"/>
+                <w:szCs w:val="20"/>
+              </w:rPr>
+              <w:t>+</w:t>
+            </w:r>
+            <w:proofErr w:type="spellStart"/>
+            <w:r>
+              <w:rPr>
+                <w:rFonts w:asciiTheme="majorHAnsi" w:hAnsiTheme="majorHAnsi"/>
+                <w:sz w:val="20"/>
+                <w:szCs w:val="20"/>
+              </w:rPr>
+              <w:t>lazy</w:t>
+            </w:r>
+            <w:proofErr w:type="spellEnd"/>
+            <w:r>
+              <w:rPr>
+                <w:rFonts w:asciiTheme="majorHAnsi" w:hAnsiTheme="majorHAnsi"/>
+                <w:sz w:val="20"/>
+                <w:szCs w:val="20"/>
+              </w:rPr>
+              <w:t xml:space="preserve"> </w:t>
+            </w:r>
+            <w:proofErr w:type="spellStart"/>
+            <w:r>
+              <w:rPr>
+                <w:rFonts w:asciiTheme="majorHAnsi" w:hAnsiTheme="majorHAnsi"/>
+                <w:sz w:val="20"/>
+                <w:szCs w:val="20"/>
+              </w:rPr>
+              <w:t>loading</w:t>
+            </w:r>
+            <w:proofErr w:type="spellEnd"/>
+            <w:r>
+              <w:rPr>
+                <w:rFonts w:asciiTheme="majorHAnsi" w:hAnsiTheme="majorHAnsi"/>
+                <w:sz w:val="20"/>
+                <w:szCs w:val="20"/>
+              </w:rPr>
+              <w:t xml:space="preserve"> </w:t>
+            </w:r>
+            <w:r>
+              <w:rPr>
+                <w:rFonts w:asciiTheme="majorHAnsi" w:hAnsiTheme="majorHAnsi"/>
+                <w:sz w:val="20"/>
+                <w:szCs w:val="20"/>
+              </w:rPr>
+              <w:t>+ nettoyage de la totalité du code</w:t>
+            </w:r>
+            <w:r>
+              <w:rPr>
+                <w:rFonts w:asciiTheme="majorHAnsi" w:hAnsiTheme="majorHAnsi"/>
+                <w:sz w:val="20"/>
+                <w:szCs w:val="20"/>
+              </w:rPr>
+              <w:t xml:space="preserve"> +</w:t>
+            </w:r>
+            <w:r>
+              <w:rPr>
+                <w:rFonts w:asciiTheme="majorHAnsi" w:hAnsiTheme="majorHAnsi"/>
+                <w:sz w:val="20"/>
+                <w:szCs w:val="20"/>
+              </w:rPr>
+              <w:t xml:space="preserve"> nettoyage de la </w:t>
+            </w:r>
+            <w:r>
+              <w:rPr>
+                <w:rFonts w:asciiTheme="majorHAnsi" w:hAnsiTheme="majorHAnsi"/>
+                <w:sz w:val="20"/>
+                <w:szCs w:val="20"/>
+              </w:rPr>
+              <w:t xml:space="preserve">Template </w:t>
+            </w:r>
+          </w:p>
+        </w:tc>
+      </w:tr>
+      <w:tr>
+        <w:tc>
+          <w:tcPr>
+            <w:tcW w:w="2069" w:type="dxa"/>
+          </w:tcPr>
+          <w:p>
+            <w:pPr>
+              <w:ind w:firstLine="0"/>
+              <w:rPr>
+                <w:rFonts w:asciiTheme="majorHAnsi" w:hAnsiTheme="majorHAnsi"/>
+                <w:sz w:val="20"/>
+                <w:szCs w:val="20"/>
+              </w:rPr>
+            </w:pPr>
+            <w:r>
+              <w:rPr>
+                <w:rFonts w:asciiTheme="majorHAnsi" w:hAnsiTheme="majorHAnsi"/>
+                <w:sz w:val="20"/>
+                <w:szCs w:val="20"/>
+              </w:rPr>
+              <w:t>20/06/2023</w:t>
+            </w:r>
+          </w:p>
+        </w:tc>
+        <w:tc>
+          <w:tcPr>
+            <w:tcW w:w="4872" w:type="dxa"/>
+          </w:tcPr>
+          <w:p>
+            <w:pPr>
+              <w:ind w:firstLine="0"/>
+              <w:rPr>
+                <w:rFonts w:asciiTheme="majorHAnsi" w:hAnsiTheme="majorHAnsi"/>
+                <w:sz w:val="20"/>
+                <w:szCs w:val="20"/>
+                <w:lang w:val="en-US"/>
+              </w:rPr>
+            </w:pPr>
+            <w:proofErr w:type="spellStart"/>
+            <w:r>
+              <w:rPr>
+                <w:rFonts w:asciiTheme="majorHAnsi" w:hAnsiTheme="majorHAnsi"/>
+                <w:sz w:val="20"/>
+                <w:szCs w:val="20"/>
+                <w:lang w:val="en-US"/>
+              </w:rPr>
+              <w:t>Réglage</w:t>
+            </w:r>
+            <w:proofErr w:type="spellEnd"/>
+            <w:r>
+              <w:rPr>
+                <w:rFonts w:asciiTheme="majorHAnsi" w:hAnsiTheme="majorHAnsi"/>
+                <w:sz w:val="20"/>
+                <w:szCs w:val="20"/>
+                <w:lang w:val="en-US"/>
+              </w:rPr>
+              <w:t xml:space="preserve"> problem session user/admin + </w:t>
+            </w:r>
+          </w:p>
+        </w:tc>
+      </w:tr>
+      <w:tr>
+        <w:tc>
+          <w:tcPr>
+            <w:tcW w:w="2069" w:type="dxa"/>
+          </w:tcPr>
+          <w:p>
+            <w:pPr>
+              <w:ind w:firstLine="0"/>
+              <w:rPr>
+                <w:rFonts w:asciiTheme="majorHAnsi" w:hAnsiTheme="majorHAnsi"/>
+                <w:sz w:val="20"/>
+                <w:szCs w:val="20"/>
+              </w:rPr>
+            </w:pPr>
+            <w:r>
+              <w:rPr>
+                <w:rFonts w:asciiTheme="majorHAnsi" w:hAnsiTheme="majorHAnsi"/>
+                <w:sz w:val="20"/>
+                <w:szCs w:val="20"/>
+              </w:rPr>
+              <w:t>21/06/2023</w:t>
+            </w:r>
+          </w:p>
+        </w:tc>
+        <w:tc>
+          <w:tcPr>
+            <w:tcW w:w="4872" w:type="dxa"/>
+          </w:tcPr>
+          <w:p>
+            <w:pPr>
+              <w:ind w:firstLine="0"/>
+              <w:rPr>
+                <w:rFonts w:asciiTheme="majorHAnsi" w:hAnsiTheme="majorHAnsi"/>
+                <w:sz w:val="20"/>
+                <w:szCs w:val="20"/>
+              </w:rPr>
+            </w:pPr>
+            <w:r>
+              <w:rPr>
+                <w:rFonts w:asciiTheme="majorHAnsi" w:hAnsiTheme="majorHAnsi"/>
+                <w:sz w:val="20"/>
+                <w:szCs w:val="20"/>
+              </w:rPr>
+              <w:t xml:space="preserve">Super admin </w:t>
+            </w:r>
+            <w:proofErr w:type="spellStart"/>
+            <w:r>
+              <w:rPr>
+                <w:rFonts w:asciiTheme="majorHAnsi" w:hAnsiTheme="majorHAnsi"/>
+                <w:sz w:val="20"/>
+                <w:szCs w:val="20"/>
+              </w:rPr>
+              <w:t>delete</w:t>
+            </w:r>
+            <w:proofErr w:type="spellEnd"/>
+            <w:r>
+              <w:rPr>
+                <w:rFonts w:asciiTheme="majorHAnsi" w:hAnsiTheme="majorHAnsi"/>
+                <w:sz w:val="20"/>
+                <w:szCs w:val="20"/>
+              </w:rPr>
+              <w:t xml:space="preserve"> + + </w:t>
+            </w:r>
+            <w:proofErr w:type="spellStart"/>
+            <w:r>
+              <w:rPr>
+                <w:rFonts w:asciiTheme="majorHAnsi" w:hAnsiTheme="majorHAnsi"/>
+                <w:sz w:val="20"/>
+                <w:szCs w:val="20"/>
+              </w:rPr>
+              <w:t>retrograde</w:t>
+            </w:r>
+            <w:proofErr w:type="spellEnd"/>
+            <w:r>
+              <w:rPr>
+                <w:rFonts w:asciiTheme="majorHAnsi" w:hAnsiTheme="majorHAnsi"/>
+                <w:sz w:val="20"/>
+                <w:szCs w:val="20"/>
+              </w:rPr>
+              <w:t xml:space="preserve"> admin en utilisateur</w:t>
+            </w:r>
+            <w:r>
+              <w:rPr>
+                <w:rFonts w:asciiTheme="majorHAnsi" w:hAnsiTheme="majorHAnsi"/>
+                <w:sz w:val="20"/>
+                <w:szCs w:val="20"/>
+              </w:rPr>
+              <w:t xml:space="preserve"> +</w:t>
+            </w:r>
+            <w:r>
+              <w:rPr>
+                <w:rFonts w:asciiTheme="majorHAnsi" w:hAnsiTheme="majorHAnsi"/>
+                <w:sz w:val="20"/>
+                <w:szCs w:val="20"/>
+              </w:rPr>
+              <w:t xml:space="preserve"> </w:t>
+            </w:r>
+            <w:r>
+              <w:t xml:space="preserve"> </w:t>
+            </w:r>
+            <w:r>
+              <w:rPr>
+                <w:rFonts w:asciiTheme="majorHAnsi" w:hAnsiTheme="majorHAnsi"/>
+                <w:sz w:val="20"/>
+                <w:szCs w:val="20"/>
+              </w:rPr>
+              <w:t>mettre à niveau l'administrateur vers l'utilisateur</w:t>
+            </w:r>
+          </w:p>
+        </w:tc>
+      </w:tr>
+      <w:tr>
+        <w:tc>
+          <w:tcPr>
+            <w:tcW w:w="2069" w:type="dxa"/>
+          </w:tcPr>
+          <w:p>
+            <w:pPr>
+              <w:ind w:firstLine="0"/>
+              <w:rPr>
+                <w:rFonts w:asciiTheme="majorHAnsi" w:hAnsiTheme="majorHAnsi"/>
+                <w:sz w:val="20"/>
+                <w:szCs w:val="20"/>
+              </w:rPr>
+            </w:pPr>
+            <w:r>
+              <w:rPr>
+                <w:rFonts w:asciiTheme="majorHAnsi" w:hAnsiTheme="majorHAnsi"/>
+                <w:sz w:val="20"/>
+                <w:szCs w:val="20"/>
+              </w:rPr>
+              <w:t>22/06/2023</w:t>
+            </w:r>
+          </w:p>
+        </w:tc>
+        <w:tc>
+          <w:tcPr>
+            <w:tcW w:w="4872" w:type="dxa"/>
+          </w:tcPr>
+          <w:p>
+            <w:pPr>
+              <w:ind w:firstLine="0"/>
+              <w:rPr>
+                <w:rFonts w:asciiTheme="majorHAnsi" w:hAnsiTheme="majorHAnsi"/>
+                <w:sz w:val="20"/>
+                <w:szCs w:val="20"/>
+                <w:lang w:val="en-US"/>
+              </w:rPr>
+            </w:pPr>
+            <w:r>
+              <w:rPr>
+                <w:rFonts w:asciiTheme="majorHAnsi" w:hAnsiTheme="majorHAnsi"/>
+                <w:sz w:val="20"/>
+                <w:szCs w:val="20"/>
+                <w:lang w:val="en-US"/>
+              </w:rPr>
+              <w:t>Super admin update + a</w:t>
+            </w:r>
+            <w:r>
+              <w:rPr>
+                <w:rFonts w:asciiTheme="majorHAnsi" w:hAnsiTheme="majorHAnsi"/>
+                <w:sz w:val="20"/>
+                <w:szCs w:val="20"/>
+                <w:lang w:val="en-US"/>
+              </w:rPr>
+              <w:t>dd</w:t>
+            </w:r>
+            <w:r>
+              <w:rPr>
+                <w:rFonts w:asciiTheme="majorHAnsi" w:hAnsiTheme="majorHAnsi"/>
+                <w:sz w:val="20"/>
+                <w:szCs w:val="20"/>
+                <w:lang w:val="en-US"/>
+              </w:rPr>
+              <w:t xml:space="preserve"> +</w:t>
+            </w:r>
+            <w:r>
+              <w:rPr>
+                <w:rFonts w:asciiTheme="majorHAnsi" w:hAnsiTheme="majorHAnsi"/>
+                <w:sz w:val="20"/>
+                <w:szCs w:val="20"/>
+                <w:lang w:val="en-US"/>
+              </w:rPr>
+              <w:t xml:space="preserve"> </w:t>
+            </w:r>
+            <w:proofErr w:type="spellStart"/>
+            <w:r>
+              <w:rPr>
+                <w:rFonts w:asciiTheme="majorHAnsi" w:hAnsiTheme="majorHAnsi"/>
+                <w:sz w:val="20"/>
+                <w:szCs w:val="20"/>
+                <w:lang w:val="en-US"/>
+              </w:rPr>
+              <w:t>mi</w:t>
+            </w:r>
+            <w:r>
+              <w:rPr>
+                <w:rFonts w:asciiTheme="majorHAnsi" w:hAnsiTheme="majorHAnsi"/>
+                <w:sz w:val="20"/>
+                <w:szCs w:val="20"/>
+                <w:lang w:val="en-US"/>
+              </w:rPr>
+              <w:t>dd</w:t>
+            </w:r>
+            <w:r>
+              <w:rPr>
+                <w:rFonts w:asciiTheme="majorHAnsi" w:hAnsiTheme="majorHAnsi"/>
+                <w:sz w:val="20"/>
+                <w:szCs w:val="20"/>
+                <w:lang w:val="en-US"/>
+              </w:rPr>
+              <w:t>lewear</w:t>
+            </w:r>
+            <w:proofErr w:type="spellEnd"/>
+            <w:r>
+              <w:rPr>
+                <w:rFonts w:asciiTheme="majorHAnsi" w:hAnsiTheme="majorHAnsi"/>
+                <w:sz w:val="20"/>
+                <w:szCs w:val="20"/>
+                <w:lang w:val="en-US"/>
+              </w:rPr>
+              <w:t xml:space="preserve"> + controlee de </w:t>
+            </w:r>
+            <w:proofErr w:type="spellStart"/>
+            <w:r>
+              <w:rPr>
+                <w:rFonts w:asciiTheme="majorHAnsi" w:hAnsiTheme="majorHAnsi"/>
+                <w:sz w:val="20"/>
+                <w:szCs w:val="20"/>
+                <w:lang w:val="en-US"/>
+              </w:rPr>
+              <w:t>saisie</w:t>
+            </w:r>
+            <w:proofErr w:type="spellEnd"/>
+            <w:r>
+              <w:rPr>
+                <w:rFonts w:asciiTheme="majorHAnsi" w:hAnsiTheme="majorHAnsi"/>
+                <w:sz w:val="20"/>
+                <w:szCs w:val="20"/>
+                <w:lang w:val="en-US"/>
+              </w:rPr>
+              <w:t xml:space="preserve"> </w:t>
+            </w:r>
             <w:bookmarkStart w:id="0" w:name="_GoBack"/>
             <w:bookmarkEnd w:id="0"/>
           </w:p>
@@ -5059,137 +5673,711 @@
                 <w:sz w:val="20"/>
                 <w:szCs w:val="20"/>
               </w:rPr>
-              <w:t>16/06/2023</w:t>
-            </w:r>
-          </w:p>
-        </w:tc>
-        <w:tc>
-          <w:tcPr>
-            <w:tcW w:w="4872" w:type="dxa"/>
-          </w:tcPr>
-          <w:p>
-            <w:pPr>
-              <w:ind w:firstLine="0"/>
-              <w:jc w:val="center"/>
-              <w:rPr>
-                <w:rFonts w:asciiTheme="majorHAnsi" w:hAnsiTheme="majorHAnsi"/>
-                <w:b/>
-                <w:sz w:val="20"/>
-                <w:szCs w:val="20"/>
-              </w:rPr>
-            </w:pPr>
-            <w:r>
-              <w:rPr>
-                <w:rFonts w:asciiTheme="majorHAnsi" w:hAnsiTheme="majorHAnsi"/>
-                <w:b/>
-                <w:color w:val="FF0000"/>
-                <w:sz w:val="20"/>
-                <w:szCs w:val="20"/>
-              </w:rPr>
-              <w:t>Day off</w:t>
-            </w:r>
-          </w:p>
-        </w:tc>
-      </w:tr>
-      <w:tr>
-        <w:tc>
-          <w:tcPr>
-            <w:tcW w:w="2069" w:type="dxa"/>
-          </w:tcPr>
-          <w:p>
-            <w:pPr>
-              <w:ind w:firstLine="0"/>
-              <w:rPr>
-                <w:rFonts w:asciiTheme="majorHAnsi" w:hAnsiTheme="majorHAnsi"/>
-                <w:sz w:val="20"/>
-                <w:szCs w:val="20"/>
-              </w:rPr>
-            </w:pPr>
-            <w:r>
-              <w:rPr>
-                <w:rFonts w:asciiTheme="majorHAnsi" w:hAnsiTheme="majorHAnsi"/>
-                <w:sz w:val="20"/>
-                <w:szCs w:val="20"/>
-              </w:rPr>
-              <w:t>17/06/2023</w:t>
-            </w:r>
-          </w:p>
-        </w:tc>
-        <w:tc>
-          <w:tcPr>
-            <w:tcW w:w="4872" w:type="dxa"/>
-          </w:tcPr>
-          <w:p>
-            <w:pPr>
-              <w:ind w:firstLine="0"/>
-              <w:jc w:val="center"/>
-              <w:rPr>
-                <w:rFonts w:asciiTheme="majorHAnsi" w:hAnsiTheme="majorHAnsi"/>
-                <w:sz w:val="20"/>
-                <w:szCs w:val="20"/>
-              </w:rPr>
-            </w:pPr>
-            <w:r>
-              <w:rPr>
-                <w:rFonts w:asciiTheme="majorHAnsi" w:hAnsiTheme="majorHAnsi"/>
-                <w:b/>
-                <w:color w:val="4BACC6" w:themeColor="accent5"/>
-                <w:sz w:val="20"/>
-                <w:szCs w:val="20"/>
-              </w:rPr>
-              <w:t>Weekend</w:t>
-            </w:r>
-          </w:p>
-        </w:tc>
-      </w:tr>
-      <w:tr>
-        <w:tc>
-          <w:tcPr>
-            <w:tcW w:w="2069" w:type="dxa"/>
-          </w:tcPr>
-          <w:p>
-            <w:pPr>
-              <w:ind w:firstLine="0"/>
-              <w:rPr>
-                <w:rFonts w:asciiTheme="majorHAnsi" w:hAnsiTheme="majorHAnsi"/>
-                <w:sz w:val="20"/>
-                <w:szCs w:val="20"/>
-              </w:rPr>
-            </w:pPr>
-            <w:r>
-              <w:rPr>
-                <w:rFonts w:asciiTheme="majorHAnsi" w:hAnsiTheme="majorHAnsi"/>
-                <w:sz w:val="20"/>
-                <w:szCs w:val="20"/>
-              </w:rPr>
-              <w:t>18/06/2023</w:t>
-            </w:r>
-          </w:p>
-        </w:tc>
-        <w:tc>
-          <w:tcPr>
-            <w:tcW w:w="4872" w:type="dxa"/>
-          </w:tcPr>
-          <w:p>
-            <w:pPr>
-              <w:ind w:firstLine="0"/>
-              <w:jc w:val="center"/>
-              <w:rPr>
-                <w:rFonts w:asciiTheme="majorHAnsi" w:hAnsiTheme="majorHAnsi"/>
-                <w:sz w:val="20"/>
-                <w:szCs w:val="20"/>
-              </w:rPr>
-            </w:pPr>
-            <w:r>
-              <w:rPr>
-                <w:rFonts w:asciiTheme="majorHAnsi" w:hAnsiTheme="majorHAnsi"/>
-                <w:b/>
-                <w:color w:val="4BACC6" w:themeColor="accent5"/>
-                <w:sz w:val="20"/>
-                <w:szCs w:val="20"/>
-              </w:rPr>
-              <w:t>Weekend</w:t>
-            </w:r>
+              <w:t>23/06/2023</w:t>
+            </w:r>
+          </w:p>
+        </w:tc>
+        <w:tc>
+          <w:tcPr>
+            <w:tcW w:w="4872" w:type="dxa"/>
+          </w:tcPr>
+          <w:p>
+            <w:pPr>
+              <w:ind w:firstLine="0"/>
+              <w:rPr>
+                <w:rFonts w:asciiTheme="majorHAnsi" w:hAnsiTheme="majorHAnsi"/>
+                <w:sz w:val="20"/>
+                <w:szCs w:val="20"/>
+              </w:rPr>
+            </w:pPr>
+          </w:p>
+        </w:tc>
+      </w:tr>
+      <w:tr>
+        <w:tc>
+          <w:tcPr>
+            <w:tcW w:w="2069" w:type="dxa"/>
+          </w:tcPr>
+          <w:p>
+            <w:pPr>
+              <w:ind w:firstLine="0"/>
+              <w:rPr>
+                <w:rFonts w:asciiTheme="majorHAnsi" w:hAnsiTheme="majorHAnsi"/>
+                <w:sz w:val="20"/>
+                <w:szCs w:val="20"/>
+              </w:rPr>
+            </w:pPr>
+            <w:r>
+              <w:rPr>
+                <w:rFonts w:asciiTheme="majorHAnsi" w:hAnsiTheme="majorHAnsi"/>
+                <w:sz w:val="20"/>
+                <w:szCs w:val="20"/>
+              </w:rPr>
+              <w:t>24/06/2023</w:t>
+            </w:r>
+          </w:p>
+        </w:tc>
+        <w:tc>
+          <w:tcPr>
+            <w:tcW w:w="4872" w:type="dxa"/>
+          </w:tcPr>
+          <w:p>
+            <w:pPr>
+              <w:ind w:firstLine="0"/>
+              <w:rPr>
+                <w:rFonts w:asciiTheme="majorHAnsi" w:hAnsiTheme="majorHAnsi"/>
+                <w:sz w:val="20"/>
+                <w:szCs w:val="20"/>
+              </w:rPr>
+            </w:pPr>
+          </w:p>
+        </w:tc>
+      </w:tr>
+      <w:tr>
+        <w:tc>
+          <w:tcPr>
+            <w:tcW w:w="2069" w:type="dxa"/>
+          </w:tcPr>
+          <w:p>
+            <w:pPr>
+              <w:ind w:firstLine="0"/>
+              <w:rPr>
+                <w:rFonts w:asciiTheme="majorHAnsi" w:hAnsiTheme="majorHAnsi"/>
+                <w:sz w:val="20"/>
+                <w:szCs w:val="20"/>
+              </w:rPr>
+            </w:pPr>
+            <w:r>
+              <w:rPr>
+                <w:rFonts w:asciiTheme="majorHAnsi" w:hAnsiTheme="majorHAnsi"/>
+                <w:sz w:val="20"/>
+                <w:szCs w:val="20"/>
+              </w:rPr>
+              <w:t>25/06/2023</w:t>
+            </w:r>
+          </w:p>
+        </w:tc>
+        <w:tc>
+          <w:tcPr>
+            <w:tcW w:w="4872" w:type="dxa"/>
+          </w:tcPr>
+          <w:p>
+            <w:pPr>
+              <w:ind w:firstLine="0"/>
+              <w:rPr>
+                <w:rFonts w:asciiTheme="majorHAnsi" w:hAnsiTheme="majorHAnsi"/>
+                <w:sz w:val="20"/>
+                <w:szCs w:val="20"/>
+              </w:rPr>
+            </w:pPr>
+          </w:p>
+        </w:tc>
+      </w:tr>
+      <w:tr>
+        <w:tc>
+          <w:tcPr>
+            <w:tcW w:w="2069" w:type="dxa"/>
+          </w:tcPr>
+          <w:p>
+            <w:pPr>
+              <w:ind w:firstLine="0"/>
+              <w:rPr>
+                <w:rFonts w:asciiTheme="majorHAnsi" w:hAnsiTheme="majorHAnsi"/>
+                <w:sz w:val="20"/>
+                <w:szCs w:val="20"/>
+              </w:rPr>
+            </w:pPr>
+            <w:r>
+              <w:rPr>
+                <w:rFonts w:asciiTheme="majorHAnsi" w:hAnsiTheme="majorHAnsi"/>
+                <w:sz w:val="20"/>
+                <w:szCs w:val="20"/>
+              </w:rPr>
+              <w:t>26/06/2023</w:t>
+            </w:r>
+          </w:p>
+        </w:tc>
+        <w:tc>
+          <w:tcPr>
+            <w:tcW w:w="4872" w:type="dxa"/>
+          </w:tcPr>
+          <w:p>
+            <w:pPr>
+              <w:ind w:firstLine="0"/>
+              <w:rPr>
+                <w:rFonts w:asciiTheme="majorHAnsi" w:hAnsiTheme="majorHAnsi"/>
+                <w:sz w:val="20"/>
+                <w:szCs w:val="20"/>
+              </w:rPr>
+            </w:pPr>
+          </w:p>
+        </w:tc>
+      </w:tr>
+      <w:tr>
+        <w:tc>
+          <w:tcPr>
+            <w:tcW w:w="2069" w:type="dxa"/>
+          </w:tcPr>
+          <w:p>
+            <w:pPr>
+              <w:ind w:firstLine="0"/>
+              <w:rPr>
+                <w:rFonts w:asciiTheme="majorHAnsi" w:hAnsiTheme="majorHAnsi"/>
+                <w:sz w:val="20"/>
+                <w:szCs w:val="20"/>
+              </w:rPr>
+            </w:pPr>
+            <w:r>
+              <w:rPr>
+                <w:rFonts w:asciiTheme="majorHAnsi" w:hAnsiTheme="majorHAnsi"/>
+                <w:sz w:val="20"/>
+                <w:szCs w:val="20"/>
+              </w:rPr>
+              <w:t>27/06/2023</w:t>
+            </w:r>
+          </w:p>
+        </w:tc>
+        <w:tc>
+          <w:tcPr>
+            <w:tcW w:w="4872" w:type="dxa"/>
+          </w:tcPr>
+          <w:p>
+            <w:pPr>
+              <w:ind w:firstLine="0"/>
+              <w:rPr>
+                <w:rFonts w:asciiTheme="majorHAnsi" w:hAnsiTheme="majorHAnsi"/>
+                <w:sz w:val="20"/>
+                <w:szCs w:val="20"/>
+              </w:rPr>
+            </w:pPr>
+          </w:p>
+        </w:tc>
+      </w:tr>
+      <w:tr>
+        <w:tc>
+          <w:tcPr>
+            <w:tcW w:w="2069" w:type="dxa"/>
+          </w:tcPr>
+          <w:p>
+            <w:pPr>
+              <w:ind w:firstLine="0"/>
+              <w:rPr>
+                <w:rFonts w:asciiTheme="majorHAnsi" w:hAnsiTheme="majorHAnsi"/>
+                <w:sz w:val="20"/>
+                <w:szCs w:val="20"/>
+              </w:rPr>
+            </w:pPr>
+            <w:r>
+              <w:rPr>
+                <w:rFonts w:asciiTheme="majorHAnsi" w:hAnsiTheme="majorHAnsi"/>
+                <w:sz w:val="20"/>
+                <w:szCs w:val="20"/>
+              </w:rPr>
+              <w:t>28/06/2023</w:t>
+            </w:r>
+          </w:p>
+        </w:tc>
+        <w:tc>
+          <w:tcPr>
+            <w:tcW w:w="4872" w:type="dxa"/>
+          </w:tcPr>
+          <w:p>
+            <w:pPr>
+              <w:ind w:firstLine="0"/>
+              <w:rPr>
+                <w:rFonts w:asciiTheme="majorHAnsi" w:hAnsiTheme="majorHAnsi"/>
+                <w:sz w:val="20"/>
+                <w:szCs w:val="20"/>
+              </w:rPr>
+            </w:pPr>
+          </w:p>
+        </w:tc>
+      </w:tr>
+      <w:tr>
+        <w:tc>
+          <w:tcPr>
+            <w:tcW w:w="2069" w:type="dxa"/>
+          </w:tcPr>
+          <w:p>
+            <w:pPr>
+              <w:ind w:firstLine="0"/>
+              <w:rPr>
+                <w:rFonts w:asciiTheme="majorHAnsi" w:hAnsiTheme="majorHAnsi"/>
+                <w:sz w:val="20"/>
+                <w:szCs w:val="20"/>
+              </w:rPr>
+            </w:pPr>
+            <w:r>
+              <w:rPr>
+                <w:rFonts w:asciiTheme="majorHAnsi" w:hAnsiTheme="majorHAnsi"/>
+                <w:sz w:val="20"/>
+                <w:szCs w:val="20"/>
+              </w:rPr>
+              <w:t>29/06/2023</w:t>
+            </w:r>
+          </w:p>
+        </w:tc>
+        <w:tc>
+          <w:tcPr>
+            <w:tcW w:w="4872" w:type="dxa"/>
+          </w:tcPr>
+          <w:p>
+            <w:pPr>
+              <w:ind w:firstLine="0"/>
+              <w:rPr>
+                <w:rFonts w:asciiTheme="majorHAnsi" w:hAnsiTheme="majorHAnsi"/>
+                <w:sz w:val="20"/>
+                <w:szCs w:val="20"/>
+              </w:rPr>
+            </w:pPr>
+          </w:p>
+        </w:tc>
+      </w:tr>
+      <w:tr>
+        <w:tc>
+          <w:tcPr>
+            <w:tcW w:w="2069" w:type="dxa"/>
+          </w:tcPr>
+          <w:p>
+            <w:pPr>
+              <w:ind w:firstLine="0"/>
+              <w:rPr>
+                <w:rFonts w:asciiTheme="majorHAnsi" w:hAnsiTheme="majorHAnsi"/>
+                <w:sz w:val="20"/>
+                <w:szCs w:val="20"/>
+              </w:rPr>
+            </w:pPr>
+            <w:r>
+              <w:rPr>
+                <w:rFonts w:asciiTheme="majorHAnsi" w:hAnsiTheme="majorHAnsi"/>
+                <w:sz w:val="20"/>
+                <w:szCs w:val="20"/>
+              </w:rPr>
+              <w:t>30/06/2023</w:t>
+            </w:r>
+          </w:p>
+        </w:tc>
+        <w:tc>
+          <w:tcPr>
+            <w:tcW w:w="4872" w:type="dxa"/>
+          </w:tcPr>
+          <w:p>
+            <w:pPr>
+              <w:ind w:firstLine="0"/>
+              <w:rPr>
+                <w:rFonts w:asciiTheme="majorHAnsi" w:hAnsiTheme="majorHAnsi"/>
+                <w:sz w:val="20"/>
+                <w:szCs w:val="20"/>
+              </w:rPr>
+            </w:pPr>
+          </w:p>
+        </w:tc>
+      </w:tr>
+      <w:tr>
+        <w:tc>
+          <w:tcPr>
+            <w:tcW w:w="2069" w:type="dxa"/>
+          </w:tcPr>
+          <w:p>
+            <w:pPr>
+              <w:ind w:firstLine="0"/>
+              <w:rPr>
+                <w:rFonts w:asciiTheme="majorHAnsi" w:hAnsiTheme="majorHAnsi"/>
+                <w:sz w:val="20"/>
+                <w:szCs w:val="20"/>
+              </w:rPr>
+            </w:pPr>
+            <w:r>
+              <w:rPr>
+                <w:rFonts w:asciiTheme="majorHAnsi" w:hAnsiTheme="majorHAnsi"/>
+                <w:sz w:val="20"/>
+                <w:szCs w:val="20"/>
+              </w:rPr>
+              <w:t>31/06/2023</w:t>
+            </w:r>
+          </w:p>
+        </w:tc>
+        <w:tc>
+          <w:tcPr>
+            <w:tcW w:w="4872" w:type="dxa"/>
+          </w:tcPr>
+          <w:p>
+            <w:pPr>
+              <w:ind w:firstLine="0"/>
+              <w:rPr>
+                <w:rFonts w:asciiTheme="majorHAnsi" w:hAnsiTheme="majorHAnsi"/>
+                <w:sz w:val="20"/>
+                <w:szCs w:val="20"/>
+              </w:rPr>
+            </w:pPr>
+          </w:p>
+        </w:tc>
+      </w:tr>
+      <w:tr>
+        <w:tc>
+          <w:tcPr>
+            <w:tcW w:w="2069" w:type="dxa"/>
+          </w:tcPr>
+          <w:p>
+            <w:pPr>
+              <w:ind w:firstLine="0"/>
+              <w:rPr>
+                <w:rFonts w:asciiTheme="majorHAnsi" w:hAnsiTheme="majorHAnsi"/>
+                <w:sz w:val="20"/>
+                <w:szCs w:val="20"/>
+              </w:rPr>
+            </w:pPr>
+            <w:r>
+              <w:rPr>
+                <w:rFonts w:asciiTheme="majorHAnsi" w:hAnsiTheme="majorHAnsi"/>
+                <w:sz w:val="20"/>
+                <w:szCs w:val="20"/>
+              </w:rPr>
+              <w:t>01/07/2023</w:t>
+            </w:r>
+          </w:p>
+        </w:tc>
+        <w:tc>
+          <w:tcPr>
+            <w:tcW w:w="4872" w:type="dxa"/>
+          </w:tcPr>
+          <w:p>
+            <w:pPr>
+              <w:ind w:firstLine="0"/>
+              <w:rPr>
+                <w:rFonts w:asciiTheme="majorHAnsi" w:hAnsiTheme="majorHAnsi"/>
+                <w:sz w:val="20"/>
+                <w:szCs w:val="20"/>
+              </w:rPr>
+            </w:pPr>
+          </w:p>
+        </w:tc>
+      </w:tr>
+      <w:tr>
+        <w:tc>
+          <w:tcPr>
+            <w:tcW w:w="2069" w:type="dxa"/>
+          </w:tcPr>
+          <w:p>
+            <w:pPr>
+              <w:ind w:firstLine="0"/>
+              <w:rPr>
+                <w:rFonts w:asciiTheme="majorHAnsi" w:hAnsiTheme="majorHAnsi"/>
+                <w:sz w:val="20"/>
+                <w:szCs w:val="20"/>
+              </w:rPr>
+            </w:pPr>
+            <w:r>
+              <w:rPr>
+                <w:rFonts w:asciiTheme="majorHAnsi" w:hAnsiTheme="majorHAnsi"/>
+                <w:sz w:val="20"/>
+                <w:szCs w:val="20"/>
+              </w:rPr>
+              <w:t>02/07/2023</w:t>
+            </w:r>
+          </w:p>
+        </w:tc>
+        <w:tc>
+          <w:tcPr>
+            <w:tcW w:w="4872" w:type="dxa"/>
+          </w:tcPr>
+          <w:p>
+            <w:pPr>
+              <w:ind w:firstLine="0"/>
+              <w:rPr>
+                <w:rFonts w:asciiTheme="majorHAnsi" w:hAnsiTheme="majorHAnsi"/>
+                <w:sz w:val="20"/>
+                <w:szCs w:val="20"/>
+              </w:rPr>
+            </w:pPr>
+          </w:p>
+        </w:tc>
+      </w:tr>
+      <w:tr>
+        <w:tc>
+          <w:tcPr>
+            <w:tcW w:w="2069" w:type="dxa"/>
+          </w:tcPr>
+          <w:p>
+            <w:pPr>
+              <w:ind w:firstLine="0"/>
+              <w:rPr>
+                <w:rFonts w:asciiTheme="majorHAnsi" w:hAnsiTheme="majorHAnsi"/>
+                <w:sz w:val="20"/>
+                <w:szCs w:val="20"/>
+              </w:rPr>
+            </w:pPr>
+            <w:r>
+              <w:rPr>
+                <w:rFonts w:asciiTheme="majorHAnsi" w:hAnsiTheme="majorHAnsi"/>
+                <w:sz w:val="20"/>
+                <w:szCs w:val="20"/>
+              </w:rPr>
+              <w:t>03/07/2023</w:t>
+            </w:r>
+          </w:p>
+        </w:tc>
+        <w:tc>
+          <w:tcPr>
+            <w:tcW w:w="4872" w:type="dxa"/>
+          </w:tcPr>
+          <w:p>
+            <w:pPr>
+              <w:ind w:firstLine="0"/>
+              <w:rPr>
+                <w:rFonts w:asciiTheme="majorHAnsi" w:hAnsiTheme="majorHAnsi"/>
+                <w:sz w:val="20"/>
+                <w:szCs w:val="20"/>
+              </w:rPr>
+            </w:pPr>
+          </w:p>
+        </w:tc>
+      </w:tr>
+      <w:tr>
+        <w:tc>
+          <w:tcPr>
+            <w:tcW w:w="2069" w:type="dxa"/>
+          </w:tcPr>
+          <w:p>
+            <w:pPr>
+              <w:ind w:firstLine="0"/>
+              <w:rPr>
+                <w:rFonts w:asciiTheme="majorHAnsi" w:hAnsiTheme="majorHAnsi"/>
+                <w:sz w:val="20"/>
+                <w:szCs w:val="20"/>
+              </w:rPr>
+            </w:pPr>
+            <w:r>
+              <w:rPr>
+                <w:rFonts w:asciiTheme="majorHAnsi" w:hAnsiTheme="majorHAnsi"/>
+                <w:sz w:val="20"/>
+                <w:szCs w:val="20"/>
+              </w:rPr>
+              <w:t>04/07/2023</w:t>
+            </w:r>
+          </w:p>
+        </w:tc>
+        <w:tc>
+          <w:tcPr>
+            <w:tcW w:w="4872" w:type="dxa"/>
+          </w:tcPr>
+          <w:p>
+            <w:pPr>
+              <w:ind w:firstLine="0"/>
+              <w:rPr>
+                <w:rFonts w:asciiTheme="majorHAnsi" w:hAnsiTheme="majorHAnsi"/>
+                <w:sz w:val="20"/>
+                <w:szCs w:val="20"/>
+              </w:rPr>
+            </w:pPr>
+          </w:p>
+        </w:tc>
+      </w:tr>
+      <w:tr>
+        <w:tc>
+          <w:tcPr>
+            <w:tcW w:w="2069" w:type="dxa"/>
+          </w:tcPr>
+          <w:p>
+            <w:pPr>
+              <w:ind w:firstLine="0"/>
+              <w:rPr>
+                <w:rFonts w:asciiTheme="majorHAnsi" w:hAnsiTheme="majorHAnsi"/>
+                <w:sz w:val="20"/>
+                <w:szCs w:val="20"/>
+              </w:rPr>
+            </w:pPr>
+            <w:r>
+              <w:rPr>
+                <w:rFonts w:asciiTheme="majorHAnsi" w:hAnsiTheme="majorHAnsi"/>
+                <w:sz w:val="20"/>
+                <w:szCs w:val="20"/>
+              </w:rPr>
+              <w:t>05/07/2023</w:t>
+            </w:r>
+          </w:p>
+        </w:tc>
+        <w:tc>
+          <w:tcPr>
+            <w:tcW w:w="4872" w:type="dxa"/>
+          </w:tcPr>
+          <w:p>
+            <w:pPr>
+              <w:ind w:firstLine="0"/>
+              <w:rPr>
+                <w:rFonts w:asciiTheme="majorHAnsi" w:hAnsiTheme="majorHAnsi"/>
+                <w:sz w:val="20"/>
+                <w:szCs w:val="20"/>
+              </w:rPr>
+            </w:pPr>
+            <w:r>
+              <w:rPr>
+                <w:rFonts w:asciiTheme="majorHAnsi" w:hAnsiTheme="majorHAnsi"/>
+                <w:sz w:val="20"/>
+                <w:szCs w:val="20"/>
+              </w:rPr>
+              <w:t xml:space="preserve">  </w:t>
+            </w:r>
+          </w:p>
+        </w:tc>
+      </w:tr>
+      <w:tr>
+        <w:tc>
+          <w:tcPr>
+            <w:tcW w:w="2069" w:type="dxa"/>
+          </w:tcPr>
+          <w:p>
+            <w:pPr>
+              <w:ind w:firstLine="0"/>
+              <w:rPr>
+                <w:rFonts w:asciiTheme="majorHAnsi" w:hAnsiTheme="majorHAnsi"/>
+                <w:sz w:val="20"/>
+                <w:szCs w:val="20"/>
+              </w:rPr>
+            </w:pPr>
+            <w:r>
+              <w:rPr>
+                <w:rFonts w:asciiTheme="majorHAnsi" w:hAnsiTheme="majorHAnsi"/>
+                <w:sz w:val="20"/>
+                <w:szCs w:val="20"/>
+              </w:rPr>
+              <w:t>06/07/2023</w:t>
+            </w:r>
+          </w:p>
+        </w:tc>
+        <w:tc>
+          <w:tcPr>
+            <w:tcW w:w="4872" w:type="dxa"/>
+          </w:tcPr>
+          <w:p>
+            <w:pPr>
+              <w:ind w:firstLine="0"/>
+              <w:rPr>
+                <w:rFonts w:asciiTheme="majorHAnsi" w:hAnsiTheme="majorHAnsi"/>
+                <w:sz w:val="20"/>
+                <w:szCs w:val="20"/>
+              </w:rPr>
+            </w:pPr>
+          </w:p>
+        </w:tc>
+      </w:tr>
+      <w:tr>
+        <w:tc>
+          <w:tcPr>
+            <w:tcW w:w="2069" w:type="dxa"/>
+          </w:tcPr>
+          <w:p>
+            <w:pPr>
+              <w:ind w:firstLine="0"/>
+              <w:rPr>
+                <w:rFonts w:asciiTheme="majorHAnsi" w:hAnsiTheme="majorHAnsi"/>
+                <w:sz w:val="20"/>
+                <w:szCs w:val="20"/>
+              </w:rPr>
+            </w:pPr>
+            <w:r>
+              <w:rPr>
+                <w:rFonts w:asciiTheme="majorHAnsi" w:hAnsiTheme="majorHAnsi"/>
+                <w:sz w:val="20"/>
+                <w:szCs w:val="20"/>
+              </w:rPr>
+              <w:t>07/07/2023</w:t>
+            </w:r>
+          </w:p>
+        </w:tc>
+        <w:tc>
+          <w:tcPr>
+            <w:tcW w:w="4872" w:type="dxa"/>
+          </w:tcPr>
+          <w:p>
+            <w:pPr>
+              <w:ind w:firstLine="0"/>
+              <w:rPr>
+                <w:rFonts w:asciiTheme="majorHAnsi" w:hAnsiTheme="majorHAnsi"/>
+                <w:sz w:val="20"/>
+                <w:szCs w:val="20"/>
+              </w:rPr>
+            </w:pPr>
+          </w:p>
+        </w:tc>
+      </w:tr>
+      <w:tr>
+        <w:tc>
+          <w:tcPr>
+            <w:tcW w:w="2069" w:type="dxa"/>
+          </w:tcPr>
+          <w:p>
+            <w:pPr>
+              <w:ind w:firstLine="0"/>
+              <w:rPr>
+                <w:rFonts w:asciiTheme="majorHAnsi" w:hAnsiTheme="majorHAnsi"/>
+                <w:sz w:val="20"/>
+                <w:szCs w:val="20"/>
+              </w:rPr>
+            </w:pPr>
+            <w:r>
+              <w:rPr>
+                <w:rFonts w:asciiTheme="majorHAnsi" w:hAnsiTheme="majorHAnsi"/>
+                <w:sz w:val="20"/>
+                <w:szCs w:val="20"/>
+              </w:rPr>
+              <w:t>08/07/2023</w:t>
+            </w:r>
+          </w:p>
+        </w:tc>
+        <w:tc>
+          <w:tcPr>
+            <w:tcW w:w="4872" w:type="dxa"/>
+          </w:tcPr>
+          <w:p>
+            <w:pPr>
+              <w:ind w:firstLine="0"/>
+              <w:rPr>
+                <w:rFonts w:asciiTheme="majorHAnsi" w:hAnsiTheme="majorHAnsi"/>
+                <w:sz w:val="20"/>
+                <w:szCs w:val="20"/>
+              </w:rPr>
+            </w:pPr>
+          </w:p>
+        </w:tc>
+      </w:tr>
+      <w:tr>
+        <w:tc>
+          <w:tcPr>
+            <w:tcW w:w="2069" w:type="dxa"/>
+          </w:tcPr>
+          <w:p>
+            <w:pPr>
+              <w:ind w:firstLine="0"/>
+              <w:rPr>
+                <w:rFonts w:asciiTheme="majorHAnsi" w:hAnsiTheme="majorHAnsi"/>
+                <w:sz w:val="20"/>
+                <w:szCs w:val="20"/>
+              </w:rPr>
+            </w:pPr>
+            <w:r>
+              <w:rPr>
+                <w:rFonts w:asciiTheme="majorHAnsi" w:hAnsiTheme="majorHAnsi"/>
+                <w:sz w:val="20"/>
+                <w:szCs w:val="20"/>
+              </w:rPr>
+              <w:t>09/07/2023</w:t>
+            </w:r>
+          </w:p>
+        </w:tc>
+        <w:tc>
+          <w:tcPr>
+            <w:tcW w:w="4872" w:type="dxa"/>
+          </w:tcPr>
+          <w:p>
+            <w:pPr>
+              <w:ind w:firstLine="0"/>
+              <w:rPr>
+                <w:rFonts w:asciiTheme="majorHAnsi" w:hAnsiTheme="majorHAnsi"/>
+                <w:sz w:val="20"/>
+                <w:szCs w:val="20"/>
+              </w:rPr>
+            </w:pPr>
           </w:p>
         </w:tc>
       </w:tr>
@@ -5214,1090 +6402,6 @@
                 <w:szCs w:val="20"/>
               </w:rPr>
               <w:lastRenderedPageBreak/>
-              <w:t>19/06/2023</w:t>
-            </w:r>
-          </w:p>
-        </w:tc>
-        <w:tc>
-          <w:tcPr>
-            <w:tcW w:w="4872" w:type="dxa"/>
-          </w:tcPr>
-          <w:p>
-            <w:pPr>
-              <w:ind w:firstLine="0"/>
-              <w:rPr>
-                <w:rFonts w:asciiTheme="majorHAnsi" w:hAnsiTheme="majorHAnsi"/>
-                <w:sz w:val="20"/>
-                <w:szCs w:val="20"/>
-              </w:rPr>
-            </w:pPr>
-            <w:proofErr w:type="spellStart"/>
-            <w:r>
-              <w:rPr>
-                <w:rFonts w:asciiTheme="majorHAnsi" w:hAnsiTheme="majorHAnsi"/>
-                <w:sz w:val="20"/>
-                <w:szCs w:val="20"/>
-              </w:rPr>
-              <w:t>logout</w:t>
-            </w:r>
-            <w:proofErr w:type="spellEnd"/>
-            <w:r>
-              <w:rPr>
-                <w:rFonts w:asciiTheme="majorHAnsi" w:hAnsiTheme="majorHAnsi"/>
-                <w:sz w:val="20"/>
-                <w:szCs w:val="20"/>
-              </w:rPr>
-              <w:t xml:space="preserve"> + image </w:t>
-            </w:r>
-            <w:proofErr w:type="spellStart"/>
-            <w:r>
-              <w:rPr>
-                <w:rFonts w:asciiTheme="majorHAnsi" w:hAnsiTheme="majorHAnsi"/>
-                <w:sz w:val="20"/>
-                <w:szCs w:val="20"/>
-              </w:rPr>
-              <w:t>navbar</w:t>
-            </w:r>
-            <w:proofErr w:type="spellEnd"/>
-            <w:r>
-              <w:rPr>
-                <w:rFonts w:asciiTheme="majorHAnsi" w:hAnsiTheme="majorHAnsi"/>
-                <w:sz w:val="20"/>
-                <w:szCs w:val="20"/>
-              </w:rPr>
-              <w:t xml:space="preserve"> + </w:t>
-            </w:r>
-            <w:r>
-              <w:rPr>
-                <w:rFonts w:asciiTheme="majorHAnsi" w:hAnsiTheme="majorHAnsi"/>
-                <w:sz w:val="20"/>
-                <w:szCs w:val="20"/>
-              </w:rPr>
-              <w:t>+</w:t>
-            </w:r>
-            <w:proofErr w:type="spellStart"/>
-            <w:r>
-              <w:rPr>
-                <w:rFonts w:asciiTheme="majorHAnsi" w:hAnsiTheme="majorHAnsi"/>
-                <w:sz w:val="20"/>
-                <w:szCs w:val="20"/>
-              </w:rPr>
-              <w:t>lazy</w:t>
-            </w:r>
-            <w:proofErr w:type="spellEnd"/>
-            <w:r>
-              <w:rPr>
-                <w:rFonts w:asciiTheme="majorHAnsi" w:hAnsiTheme="majorHAnsi"/>
-                <w:sz w:val="20"/>
-                <w:szCs w:val="20"/>
-              </w:rPr>
-              <w:t xml:space="preserve"> </w:t>
-            </w:r>
-            <w:proofErr w:type="spellStart"/>
-            <w:r>
-              <w:rPr>
-                <w:rFonts w:asciiTheme="majorHAnsi" w:hAnsiTheme="majorHAnsi"/>
-                <w:sz w:val="20"/>
-                <w:szCs w:val="20"/>
-              </w:rPr>
-              <w:t>loading</w:t>
-            </w:r>
-            <w:proofErr w:type="spellEnd"/>
-            <w:r>
-              <w:rPr>
-                <w:rFonts w:asciiTheme="majorHAnsi" w:hAnsiTheme="majorHAnsi"/>
-                <w:sz w:val="20"/>
-                <w:szCs w:val="20"/>
-              </w:rPr>
-              <w:t xml:space="preserve"> </w:t>
-            </w:r>
-            <w:r>
-              <w:rPr>
-                <w:rFonts w:asciiTheme="majorHAnsi" w:hAnsiTheme="majorHAnsi"/>
-                <w:sz w:val="20"/>
-                <w:szCs w:val="20"/>
-              </w:rPr>
-              <w:t>+ nettoyage de la totalité du code</w:t>
-            </w:r>
-            <w:r>
-              <w:rPr>
-                <w:rFonts w:asciiTheme="majorHAnsi" w:hAnsiTheme="majorHAnsi"/>
-                <w:sz w:val="20"/>
-                <w:szCs w:val="20"/>
-              </w:rPr>
-              <w:t xml:space="preserve"> +</w:t>
-            </w:r>
-            <w:r>
-              <w:rPr>
-                <w:rFonts w:asciiTheme="majorHAnsi" w:hAnsiTheme="majorHAnsi"/>
-                <w:sz w:val="20"/>
-                <w:szCs w:val="20"/>
-              </w:rPr>
-              <w:t xml:space="preserve"> nettoyage de la </w:t>
-            </w:r>
-            <w:r>
-              <w:rPr>
-                <w:rFonts w:asciiTheme="majorHAnsi" w:hAnsiTheme="majorHAnsi"/>
-                <w:sz w:val="20"/>
-                <w:szCs w:val="20"/>
-              </w:rPr>
-              <w:t xml:space="preserve">Template </w:t>
-            </w:r>
-          </w:p>
-        </w:tc>
-      </w:tr>
-      <w:tr>
-        <w:tc>
-          <w:tcPr>
-            <w:tcW w:w="2069" w:type="dxa"/>
-          </w:tcPr>
-          <w:p>
-            <w:pPr>
-              <w:ind w:firstLine="0"/>
-              <w:rPr>
-                <w:rFonts w:asciiTheme="majorHAnsi" w:hAnsiTheme="majorHAnsi"/>
-                <w:sz w:val="20"/>
-                <w:szCs w:val="20"/>
-              </w:rPr>
-            </w:pPr>
-            <w:r>
-              <w:rPr>
-                <w:rFonts w:asciiTheme="majorHAnsi" w:hAnsiTheme="majorHAnsi"/>
-                <w:sz w:val="20"/>
-                <w:szCs w:val="20"/>
-              </w:rPr>
-              <w:t>20/06/2023</w:t>
-            </w:r>
-          </w:p>
-        </w:tc>
-        <w:tc>
-          <w:tcPr>
-            <w:tcW w:w="4872" w:type="dxa"/>
-          </w:tcPr>
-          <w:p>
-            <w:pPr>
-              <w:ind w:firstLine="0"/>
-              <w:rPr>
-                <w:rFonts w:asciiTheme="majorHAnsi" w:hAnsiTheme="majorHAnsi"/>
-                <w:sz w:val="20"/>
-                <w:szCs w:val="20"/>
-                <w:lang w:val="en-US"/>
-              </w:rPr>
-            </w:pPr>
-            <w:proofErr w:type="spellStart"/>
-            <w:r>
-              <w:rPr>
-                <w:rFonts w:asciiTheme="majorHAnsi" w:hAnsiTheme="majorHAnsi"/>
-                <w:sz w:val="20"/>
-                <w:szCs w:val="20"/>
-                <w:lang w:val="en-US"/>
-              </w:rPr>
-              <w:t>Réglage</w:t>
-            </w:r>
-            <w:proofErr w:type="spellEnd"/>
-            <w:r>
-              <w:rPr>
-                <w:rFonts w:asciiTheme="majorHAnsi" w:hAnsiTheme="majorHAnsi"/>
-                <w:sz w:val="20"/>
-                <w:szCs w:val="20"/>
-                <w:lang w:val="en-US"/>
-              </w:rPr>
-              <w:t xml:space="preserve"> problem session user/admin + </w:t>
-            </w:r>
-          </w:p>
-        </w:tc>
-      </w:tr>
-      <w:tr>
-        <w:tc>
-          <w:tcPr>
-            <w:tcW w:w="2069" w:type="dxa"/>
-          </w:tcPr>
-          <w:p>
-            <w:pPr>
-              <w:ind w:firstLine="0"/>
-              <w:rPr>
-                <w:rFonts w:asciiTheme="majorHAnsi" w:hAnsiTheme="majorHAnsi"/>
-                <w:sz w:val="20"/>
-                <w:szCs w:val="20"/>
-              </w:rPr>
-            </w:pPr>
-            <w:r>
-              <w:rPr>
-                <w:rFonts w:asciiTheme="majorHAnsi" w:hAnsiTheme="majorHAnsi"/>
-                <w:sz w:val="20"/>
-                <w:szCs w:val="20"/>
-              </w:rPr>
-              <w:t>21/06/2023</w:t>
-            </w:r>
-          </w:p>
-        </w:tc>
-        <w:tc>
-          <w:tcPr>
-            <w:tcW w:w="4872" w:type="dxa"/>
-          </w:tcPr>
-          <w:p>
-            <w:pPr>
-              <w:ind w:firstLine="0"/>
-              <w:rPr>
-                <w:rFonts w:asciiTheme="majorHAnsi" w:hAnsiTheme="majorHAnsi"/>
-                <w:sz w:val="20"/>
-                <w:szCs w:val="20"/>
-                <w:lang w:val="en-US"/>
-              </w:rPr>
-            </w:pPr>
-            <w:r>
-              <w:rPr>
-                <w:rFonts w:asciiTheme="majorHAnsi" w:hAnsiTheme="majorHAnsi"/>
-                <w:sz w:val="20"/>
-                <w:szCs w:val="20"/>
-                <w:lang w:val="en-US"/>
-              </w:rPr>
-              <w:t>Super admin delete + update + a</w:t>
-            </w:r>
-            <w:r>
-              <w:rPr>
-                <w:rFonts w:asciiTheme="majorHAnsi" w:hAnsiTheme="majorHAnsi"/>
-                <w:sz w:val="20"/>
-                <w:szCs w:val="20"/>
-                <w:lang w:val="en-US"/>
-              </w:rPr>
-              <w:t>dd+ upgrade to admin +</w:t>
-            </w:r>
-            <w:r>
-              <w:rPr>
-                <w:lang w:val="en-US"/>
-              </w:rPr>
-              <w:t xml:space="preserve"> </w:t>
-            </w:r>
-            <w:proofErr w:type="spellStart"/>
-            <w:r>
-              <w:rPr>
-                <w:rFonts w:asciiTheme="majorHAnsi" w:hAnsiTheme="majorHAnsi"/>
-                <w:sz w:val="20"/>
-                <w:szCs w:val="20"/>
-                <w:lang w:val="en-US"/>
-              </w:rPr>
-              <w:t>mi</w:t>
-            </w:r>
-            <w:r>
-              <w:rPr>
-                <w:rFonts w:asciiTheme="majorHAnsi" w:hAnsiTheme="majorHAnsi"/>
-                <w:sz w:val="20"/>
-                <w:szCs w:val="20"/>
-                <w:lang w:val="en-US"/>
-              </w:rPr>
-              <w:t>dd</w:t>
-            </w:r>
-            <w:r>
-              <w:rPr>
-                <w:rFonts w:asciiTheme="majorHAnsi" w:hAnsiTheme="majorHAnsi"/>
-                <w:sz w:val="20"/>
-                <w:szCs w:val="20"/>
-                <w:lang w:val="en-US"/>
-              </w:rPr>
-              <w:t>lewear</w:t>
-            </w:r>
-            <w:proofErr w:type="spellEnd"/>
-            <w:r>
-              <w:rPr>
-                <w:rFonts w:asciiTheme="majorHAnsi" w:hAnsiTheme="majorHAnsi"/>
-                <w:sz w:val="20"/>
-                <w:szCs w:val="20"/>
-                <w:lang w:val="en-US"/>
-              </w:rPr>
-              <w:t xml:space="preserve">  </w:t>
-            </w:r>
-          </w:p>
-        </w:tc>
-      </w:tr>
-      <w:tr>
-        <w:tc>
-          <w:tcPr>
-            <w:tcW w:w="2069" w:type="dxa"/>
-          </w:tcPr>
-          <w:p>
-            <w:pPr>
-              <w:ind w:firstLine="0"/>
-              <w:rPr>
-                <w:rFonts w:asciiTheme="majorHAnsi" w:hAnsiTheme="majorHAnsi"/>
-                <w:sz w:val="20"/>
-                <w:szCs w:val="20"/>
-              </w:rPr>
-            </w:pPr>
-            <w:r>
-              <w:rPr>
-                <w:rFonts w:asciiTheme="majorHAnsi" w:hAnsiTheme="majorHAnsi"/>
-                <w:sz w:val="20"/>
-                <w:szCs w:val="20"/>
-              </w:rPr>
-              <w:t>22/06/2023</w:t>
-            </w:r>
-          </w:p>
-        </w:tc>
-        <w:tc>
-          <w:tcPr>
-            <w:tcW w:w="4872" w:type="dxa"/>
-          </w:tcPr>
-          <w:p>
-            <w:pPr>
-              <w:ind w:firstLine="0"/>
-              <w:rPr>
-                <w:rFonts w:asciiTheme="majorHAnsi" w:hAnsiTheme="majorHAnsi"/>
-                <w:sz w:val="20"/>
-                <w:szCs w:val="20"/>
-              </w:rPr>
-            </w:pPr>
-          </w:p>
-        </w:tc>
-      </w:tr>
-      <w:tr>
-        <w:tc>
-          <w:tcPr>
-            <w:tcW w:w="2069" w:type="dxa"/>
-          </w:tcPr>
-          <w:p>
-            <w:pPr>
-              <w:ind w:firstLine="0"/>
-              <w:rPr>
-                <w:rFonts w:asciiTheme="majorHAnsi" w:hAnsiTheme="majorHAnsi"/>
-                <w:sz w:val="20"/>
-                <w:szCs w:val="20"/>
-              </w:rPr>
-            </w:pPr>
-            <w:r>
-              <w:rPr>
-                <w:rFonts w:asciiTheme="majorHAnsi" w:hAnsiTheme="majorHAnsi"/>
-                <w:sz w:val="20"/>
-                <w:szCs w:val="20"/>
-              </w:rPr>
-              <w:t>23/06/2023</w:t>
-            </w:r>
-          </w:p>
-        </w:tc>
-        <w:tc>
-          <w:tcPr>
-            <w:tcW w:w="4872" w:type="dxa"/>
-          </w:tcPr>
-          <w:p>
-            <w:pPr>
-              <w:ind w:firstLine="0"/>
-              <w:rPr>
-                <w:rFonts w:asciiTheme="majorHAnsi" w:hAnsiTheme="majorHAnsi"/>
-                <w:sz w:val="20"/>
-                <w:szCs w:val="20"/>
-              </w:rPr>
-            </w:pPr>
-          </w:p>
-        </w:tc>
-      </w:tr>
-      <w:tr>
-        <w:tc>
-          <w:tcPr>
-            <w:tcW w:w="2069" w:type="dxa"/>
-          </w:tcPr>
-          <w:p>
-            <w:pPr>
-              <w:ind w:firstLine="0"/>
-              <w:rPr>
-                <w:rFonts w:asciiTheme="majorHAnsi" w:hAnsiTheme="majorHAnsi"/>
-                <w:sz w:val="20"/>
-                <w:szCs w:val="20"/>
-              </w:rPr>
-            </w:pPr>
-            <w:r>
-              <w:rPr>
-                <w:rFonts w:asciiTheme="majorHAnsi" w:hAnsiTheme="majorHAnsi"/>
-                <w:sz w:val="20"/>
-                <w:szCs w:val="20"/>
-              </w:rPr>
-              <w:t>24/06/2023</w:t>
-            </w:r>
-          </w:p>
-        </w:tc>
-        <w:tc>
-          <w:tcPr>
-            <w:tcW w:w="4872" w:type="dxa"/>
-          </w:tcPr>
-          <w:p>
-            <w:pPr>
-              <w:ind w:firstLine="0"/>
-              <w:rPr>
-                <w:rFonts w:asciiTheme="majorHAnsi" w:hAnsiTheme="majorHAnsi"/>
-                <w:sz w:val="20"/>
-                <w:szCs w:val="20"/>
-              </w:rPr>
-            </w:pPr>
-          </w:p>
-        </w:tc>
-      </w:tr>
-      <w:tr>
-        <w:tc>
-          <w:tcPr>
-            <w:tcW w:w="2069" w:type="dxa"/>
-          </w:tcPr>
-          <w:p>
-            <w:pPr>
-              <w:ind w:firstLine="0"/>
-              <w:rPr>
-                <w:rFonts w:asciiTheme="majorHAnsi" w:hAnsiTheme="majorHAnsi"/>
-                <w:sz w:val="20"/>
-                <w:szCs w:val="20"/>
-              </w:rPr>
-            </w:pPr>
-            <w:r>
-              <w:rPr>
-                <w:rFonts w:asciiTheme="majorHAnsi" w:hAnsiTheme="majorHAnsi"/>
-                <w:sz w:val="20"/>
-                <w:szCs w:val="20"/>
-              </w:rPr>
-              <w:t>25/06/2023</w:t>
-            </w:r>
-          </w:p>
-        </w:tc>
-        <w:tc>
-          <w:tcPr>
-            <w:tcW w:w="4872" w:type="dxa"/>
-          </w:tcPr>
-          <w:p>
-            <w:pPr>
-              <w:ind w:firstLine="0"/>
-              <w:rPr>
-                <w:rFonts w:asciiTheme="majorHAnsi" w:hAnsiTheme="majorHAnsi"/>
-                <w:sz w:val="20"/>
-                <w:szCs w:val="20"/>
-              </w:rPr>
-            </w:pPr>
-          </w:p>
-        </w:tc>
-      </w:tr>
-      <w:tr>
-        <w:tc>
-          <w:tcPr>
-            <w:tcW w:w="2069" w:type="dxa"/>
-          </w:tcPr>
-          <w:p>
-            <w:pPr>
-              <w:ind w:firstLine="0"/>
-              <w:rPr>
-                <w:rFonts w:asciiTheme="majorHAnsi" w:hAnsiTheme="majorHAnsi"/>
-                <w:sz w:val="20"/>
-                <w:szCs w:val="20"/>
-              </w:rPr>
-            </w:pPr>
-            <w:r>
-              <w:rPr>
-                <w:rFonts w:asciiTheme="majorHAnsi" w:hAnsiTheme="majorHAnsi"/>
-                <w:sz w:val="20"/>
-                <w:szCs w:val="20"/>
-              </w:rPr>
-              <w:t>26/06/2023</w:t>
-            </w:r>
-          </w:p>
-        </w:tc>
-        <w:tc>
-          <w:tcPr>
-            <w:tcW w:w="4872" w:type="dxa"/>
-          </w:tcPr>
-          <w:p>
-            <w:pPr>
-              <w:ind w:firstLine="0"/>
-              <w:rPr>
-                <w:rFonts w:asciiTheme="majorHAnsi" w:hAnsiTheme="majorHAnsi"/>
-                <w:sz w:val="20"/>
-                <w:szCs w:val="20"/>
-              </w:rPr>
-            </w:pPr>
-          </w:p>
-        </w:tc>
-      </w:tr>
-      <w:tr>
-        <w:tc>
-          <w:tcPr>
-            <w:tcW w:w="2069" w:type="dxa"/>
-          </w:tcPr>
-          <w:p>
-            <w:pPr>
-              <w:ind w:firstLine="0"/>
-              <w:rPr>
-                <w:rFonts w:asciiTheme="majorHAnsi" w:hAnsiTheme="majorHAnsi"/>
-                <w:sz w:val="20"/>
-                <w:szCs w:val="20"/>
-              </w:rPr>
-            </w:pPr>
-            <w:r>
-              <w:rPr>
-                <w:rFonts w:asciiTheme="majorHAnsi" w:hAnsiTheme="majorHAnsi"/>
-                <w:sz w:val="20"/>
-                <w:szCs w:val="20"/>
-              </w:rPr>
-              <w:t>27/06/2023</w:t>
-            </w:r>
-          </w:p>
-        </w:tc>
-        <w:tc>
-          <w:tcPr>
-            <w:tcW w:w="4872" w:type="dxa"/>
-          </w:tcPr>
-          <w:p>
-            <w:pPr>
-              <w:ind w:firstLine="0"/>
-              <w:rPr>
-                <w:rFonts w:asciiTheme="majorHAnsi" w:hAnsiTheme="majorHAnsi"/>
-                <w:sz w:val="20"/>
-                <w:szCs w:val="20"/>
-              </w:rPr>
-            </w:pPr>
-          </w:p>
-        </w:tc>
-      </w:tr>
-      <w:tr>
-        <w:tc>
-          <w:tcPr>
-            <w:tcW w:w="2069" w:type="dxa"/>
-          </w:tcPr>
-          <w:p>
-            <w:pPr>
-              <w:ind w:firstLine="0"/>
-              <w:rPr>
-                <w:rFonts w:asciiTheme="majorHAnsi" w:hAnsiTheme="majorHAnsi"/>
-                <w:sz w:val="20"/>
-                <w:szCs w:val="20"/>
-              </w:rPr>
-            </w:pPr>
-            <w:r>
-              <w:rPr>
-                <w:rFonts w:asciiTheme="majorHAnsi" w:hAnsiTheme="majorHAnsi"/>
-                <w:sz w:val="20"/>
-                <w:szCs w:val="20"/>
-              </w:rPr>
-              <w:t>28/06/2023</w:t>
-            </w:r>
-          </w:p>
-        </w:tc>
-        <w:tc>
-          <w:tcPr>
-            <w:tcW w:w="4872" w:type="dxa"/>
-          </w:tcPr>
-          <w:p>
-            <w:pPr>
-              <w:ind w:firstLine="0"/>
-              <w:rPr>
-                <w:rFonts w:asciiTheme="majorHAnsi" w:hAnsiTheme="majorHAnsi"/>
-                <w:sz w:val="20"/>
-                <w:szCs w:val="20"/>
-              </w:rPr>
-            </w:pPr>
-          </w:p>
-        </w:tc>
-      </w:tr>
-      <w:tr>
-        <w:tc>
-          <w:tcPr>
-            <w:tcW w:w="2069" w:type="dxa"/>
-          </w:tcPr>
-          <w:p>
-            <w:pPr>
-              <w:ind w:firstLine="0"/>
-              <w:rPr>
-                <w:rFonts w:asciiTheme="majorHAnsi" w:hAnsiTheme="majorHAnsi"/>
-                <w:sz w:val="20"/>
-                <w:szCs w:val="20"/>
-              </w:rPr>
-            </w:pPr>
-            <w:r>
-              <w:rPr>
-                <w:rFonts w:asciiTheme="majorHAnsi" w:hAnsiTheme="majorHAnsi"/>
-                <w:sz w:val="20"/>
-                <w:szCs w:val="20"/>
-              </w:rPr>
-              <w:t>29/06/2023</w:t>
-            </w:r>
-          </w:p>
-        </w:tc>
-        <w:tc>
-          <w:tcPr>
-            <w:tcW w:w="4872" w:type="dxa"/>
-          </w:tcPr>
-          <w:p>
-            <w:pPr>
-              <w:ind w:firstLine="0"/>
-              <w:rPr>
-                <w:rFonts w:asciiTheme="majorHAnsi" w:hAnsiTheme="majorHAnsi"/>
-                <w:sz w:val="20"/>
-                <w:szCs w:val="20"/>
-              </w:rPr>
-            </w:pPr>
-          </w:p>
-        </w:tc>
-      </w:tr>
-      <w:tr>
-        <w:tc>
-          <w:tcPr>
-            <w:tcW w:w="2069" w:type="dxa"/>
-          </w:tcPr>
-          <w:p>
-            <w:pPr>
-              <w:ind w:firstLine="0"/>
-              <w:rPr>
-                <w:rFonts w:asciiTheme="majorHAnsi" w:hAnsiTheme="majorHAnsi"/>
-                <w:sz w:val="20"/>
-                <w:szCs w:val="20"/>
-              </w:rPr>
-            </w:pPr>
-            <w:r>
-              <w:rPr>
-                <w:rFonts w:asciiTheme="majorHAnsi" w:hAnsiTheme="majorHAnsi"/>
-                <w:sz w:val="20"/>
-                <w:szCs w:val="20"/>
-              </w:rPr>
-              <w:t>30/06/2023</w:t>
-            </w:r>
-          </w:p>
-        </w:tc>
-        <w:tc>
-          <w:tcPr>
-            <w:tcW w:w="4872" w:type="dxa"/>
-          </w:tcPr>
-          <w:p>
-            <w:pPr>
-              <w:ind w:firstLine="0"/>
-              <w:rPr>
-                <w:rFonts w:asciiTheme="majorHAnsi" w:hAnsiTheme="majorHAnsi"/>
-                <w:sz w:val="20"/>
-                <w:szCs w:val="20"/>
-              </w:rPr>
-            </w:pPr>
-          </w:p>
-        </w:tc>
-      </w:tr>
-      <w:tr>
-        <w:tc>
-          <w:tcPr>
-            <w:tcW w:w="2069" w:type="dxa"/>
-          </w:tcPr>
-          <w:p>
-            <w:pPr>
-              <w:ind w:firstLine="0"/>
-              <w:rPr>
-                <w:rFonts w:asciiTheme="majorHAnsi" w:hAnsiTheme="majorHAnsi"/>
-                <w:sz w:val="20"/>
-                <w:szCs w:val="20"/>
-              </w:rPr>
-            </w:pPr>
-            <w:r>
-              <w:rPr>
-                <w:rFonts w:asciiTheme="majorHAnsi" w:hAnsiTheme="majorHAnsi"/>
-                <w:sz w:val="20"/>
-                <w:szCs w:val="20"/>
-              </w:rPr>
-              <w:t>31/06/2023</w:t>
-            </w:r>
-          </w:p>
-        </w:tc>
-        <w:tc>
-          <w:tcPr>
-            <w:tcW w:w="4872" w:type="dxa"/>
-          </w:tcPr>
-          <w:p>
-            <w:pPr>
-              <w:ind w:firstLine="0"/>
-              <w:rPr>
-                <w:rFonts w:asciiTheme="majorHAnsi" w:hAnsiTheme="majorHAnsi"/>
-                <w:sz w:val="20"/>
-                <w:szCs w:val="20"/>
-              </w:rPr>
-            </w:pPr>
-          </w:p>
-        </w:tc>
-      </w:tr>
-      <w:tr>
-        <w:tc>
-          <w:tcPr>
-            <w:tcW w:w="2069" w:type="dxa"/>
-          </w:tcPr>
-          <w:p>
-            <w:pPr>
-              <w:ind w:firstLine="0"/>
-              <w:rPr>
-                <w:rFonts w:asciiTheme="majorHAnsi" w:hAnsiTheme="majorHAnsi"/>
-                <w:sz w:val="20"/>
-                <w:szCs w:val="20"/>
-              </w:rPr>
-            </w:pPr>
-            <w:r>
-              <w:rPr>
-                <w:rFonts w:asciiTheme="majorHAnsi" w:hAnsiTheme="majorHAnsi"/>
-                <w:sz w:val="20"/>
-                <w:szCs w:val="20"/>
-              </w:rPr>
-              <w:t>01/07/2023</w:t>
-            </w:r>
-          </w:p>
-        </w:tc>
-        <w:tc>
-          <w:tcPr>
-            <w:tcW w:w="4872" w:type="dxa"/>
-          </w:tcPr>
-          <w:p>
-            <w:pPr>
-              <w:ind w:firstLine="0"/>
-              <w:rPr>
-                <w:rFonts w:asciiTheme="majorHAnsi" w:hAnsiTheme="majorHAnsi"/>
-                <w:sz w:val="20"/>
-                <w:szCs w:val="20"/>
-              </w:rPr>
-            </w:pPr>
-          </w:p>
-        </w:tc>
-      </w:tr>
-      <w:tr>
-        <w:tc>
-          <w:tcPr>
-            <w:tcW w:w="2069" w:type="dxa"/>
-          </w:tcPr>
-          <w:p>
-            <w:pPr>
-              <w:ind w:firstLine="0"/>
-              <w:rPr>
-                <w:rFonts w:asciiTheme="majorHAnsi" w:hAnsiTheme="majorHAnsi"/>
-                <w:sz w:val="20"/>
-                <w:szCs w:val="20"/>
-              </w:rPr>
-            </w:pPr>
-            <w:r>
-              <w:rPr>
-                <w:rFonts w:asciiTheme="majorHAnsi" w:hAnsiTheme="majorHAnsi"/>
-                <w:sz w:val="20"/>
-                <w:szCs w:val="20"/>
-              </w:rPr>
-              <w:t>02/07/2023</w:t>
-            </w:r>
-          </w:p>
-        </w:tc>
-        <w:tc>
-          <w:tcPr>
-            <w:tcW w:w="4872" w:type="dxa"/>
-          </w:tcPr>
-          <w:p>
-            <w:pPr>
-              <w:ind w:firstLine="0"/>
-              <w:rPr>
-                <w:rFonts w:asciiTheme="majorHAnsi" w:hAnsiTheme="majorHAnsi"/>
-                <w:sz w:val="20"/>
-                <w:szCs w:val="20"/>
-              </w:rPr>
-            </w:pPr>
-          </w:p>
-        </w:tc>
-      </w:tr>
-      <w:tr>
-        <w:tc>
-          <w:tcPr>
-            <w:tcW w:w="2069" w:type="dxa"/>
-          </w:tcPr>
-          <w:p>
-            <w:pPr>
-              <w:ind w:firstLine="0"/>
-              <w:rPr>
-                <w:rFonts w:asciiTheme="majorHAnsi" w:hAnsiTheme="majorHAnsi"/>
-                <w:sz w:val="20"/>
-                <w:szCs w:val="20"/>
-              </w:rPr>
-            </w:pPr>
-            <w:r>
-              <w:rPr>
-                <w:rFonts w:asciiTheme="majorHAnsi" w:hAnsiTheme="majorHAnsi"/>
-                <w:sz w:val="20"/>
-                <w:szCs w:val="20"/>
-              </w:rPr>
-              <w:t>03/07/2023</w:t>
-            </w:r>
-          </w:p>
-        </w:tc>
-        <w:tc>
-          <w:tcPr>
-            <w:tcW w:w="4872" w:type="dxa"/>
-          </w:tcPr>
-          <w:p>
-            <w:pPr>
-              <w:ind w:firstLine="0"/>
-              <w:rPr>
-                <w:rFonts w:asciiTheme="majorHAnsi" w:hAnsiTheme="majorHAnsi"/>
-                <w:sz w:val="20"/>
-                <w:szCs w:val="20"/>
-              </w:rPr>
-            </w:pPr>
-          </w:p>
-        </w:tc>
-      </w:tr>
-      <w:tr>
-        <w:tc>
-          <w:tcPr>
-            <w:tcW w:w="2069" w:type="dxa"/>
-          </w:tcPr>
-          <w:p>
-            <w:pPr>
-              <w:ind w:firstLine="0"/>
-              <w:rPr>
-                <w:rFonts w:asciiTheme="majorHAnsi" w:hAnsiTheme="majorHAnsi"/>
-                <w:sz w:val="20"/>
-                <w:szCs w:val="20"/>
-              </w:rPr>
-            </w:pPr>
-            <w:r>
-              <w:rPr>
-                <w:rFonts w:asciiTheme="majorHAnsi" w:hAnsiTheme="majorHAnsi"/>
-                <w:sz w:val="20"/>
-                <w:szCs w:val="20"/>
-              </w:rPr>
-              <w:t>04/07/2023</w:t>
-            </w:r>
-          </w:p>
-        </w:tc>
-        <w:tc>
-          <w:tcPr>
-            <w:tcW w:w="4872" w:type="dxa"/>
-          </w:tcPr>
-          <w:p>
-            <w:pPr>
-              <w:ind w:firstLine="0"/>
-              <w:rPr>
-                <w:rFonts w:asciiTheme="majorHAnsi" w:hAnsiTheme="majorHAnsi"/>
-                <w:sz w:val="20"/>
-                <w:szCs w:val="20"/>
-              </w:rPr>
-            </w:pPr>
-          </w:p>
-        </w:tc>
-      </w:tr>
-      <w:tr>
-        <w:tc>
-          <w:tcPr>
-            <w:tcW w:w="2069" w:type="dxa"/>
-          </w:tcPr>
-          <w:p>
-            <w:pPr>
-              <w:ind w:firstLine="0"/>
-              <w:rPr>
-                <w:rFonts w:asciiTheme="majorHAnsi" w:hAnsiTheme="majorHAnsi"/>
-                <w:sz w:val="20"/>
-                <w:szCs w:val="20"/>
-              </w:rPr>
-            </w:pPr>
-            <w:r>
-              <w:rPr>
-                <w:rFonts w:asciiTheme="majorHAnsi" w:hAnsiTheme="majorHAnsi"/>
-                <w:sz w:val="20"/>
-                <w:szCs w:val="20"/>
-              </w:rPr>
-              <w:t>05/07/2023</w:t>
-            </w:r>
-          </w:p>
-        </w:tc>
-        <w:tc>
-          <w:tcPr>
-            <w:tcW w:w="4872" w:type="dxa"/>
-          </w:tcPr>
-          <w:p>
-            <w:pPr>
-              <w:ind w:firstLine="0"/>
-              <w:rPr>
-                <w:rFonts w:asciiTheme="majorHAnsi" w:hAnsiTheme="majorHAnsi"/>
-                <w:sz w:val="20"/>
-                <w:szCs w:val="20"/>
-              </w:rPr>
-            </w:pPr>
-            <w:r>
-              <w:rPr>
-                <w:rFonts w:asciiTheme="majorHAnsi" w:hAnsiTheme="majorHAnsi"/>
-                <w:sz w:val="20"/>
-                <w:szCs w:val="20"/>
-              </w:rPr>
-              <w:t xml:space="preserve">  </w:t>
-            </w:r>
-          </w:p>
-        </w:tc>
-      </w:tr>
-      <w:tr>
-        <w:tc>
-          <w:tcPr>
-            <w:tcW w:w="2069" w:type="dxa"/>
-          </w:tcPr>
-          <w:p>
-            <w:pPr>
-              <w:ind w:firstLine="0"/>
-              <w:rPr>
-                <w:rFonts w:asciiTheme="majorHAnsi" w:hAnsiTheme="majorHAnsi"/>
-                <w:sz w:val="20"/>
-                <w:szCs w:val="20"/>
-              </w:rPr>
-            </w:pPr>
-            <w:r>
-              <w:rPr>
-                <w:rFonts w:asciiTheme="majorHAnsi" w:hAnsiTheme="majorHAnsi"/>
-                <w:sz w:val="20"/>
-                <w:szCs w:val="20"/>
-              </w:rPr>
-              <w:t>06/07/2023</w:t>
-            </w:r>
-          </w:p>
-        </w:tc>
-        <w:tc>
-          <w:tcPr>
-            <w:tcW w:w="4872" w:type="dxa"/>
-          </w:tcPr>
-          <w:p>
-            <w:pPr>
-              <w:ind w:firstLine="0"/>
-              <w:rPr>
-                <w:rFonts w:asciiTheme="majorHAnsi" w:hAnsiTheme="majorHAnsi"/>
-                <w:sz w:val="20"/>
-                <w:szCs w:val="20"/>
-              </w:rPr>
-            </w:pPr>
-          </w:p>
-        </w:tc>
-      </w:tr>
-      <w:tr>
-        <w:tc>
-          <w:tcPr>
-            <w:tcW w:w="2069" w:type="dxa"/>
-          </w:tcPr>
-          <w:p>
-            <w:pPr>
-              <w:ind w:firstLine="0"/>
-              <w:rPr>
-                <w:rFonts w:asciiTheme="majorHAnsi" w:hAnsiTheme="majorHAnsi"/>
-                <w:sz w:val="20"/>
-                <w:szCs w:val="20"/>
-              </w:rPr>
-            </w:pPr>
-            <w:r>
-              <w:rPr>
-                <w:rFonts w:asciiTheme="majorHAnsi" w:hAnsiTheme="majorHAnsi"/>
-                <w:sz w:val="20"/>
-                <w:szCs w:val="20"/>
-              </w:rPr>
-              <w:t>07/07/2023</w:t>
-            </w:r>
-          </w:p>
-        </w:tc>
-        <w:tc>
-          <w:tcPr>
-            <w:tcW w:w="4872" w:type="dxa"/>
-          </w:tcPr>
-          <w:p>
-            <w:pPr>
-              <w:ind w:firstLine="0"/>
-              <w:rPr>
-                <w:rFonts w:asciiTheme="majorHAnsi" w:hAnsiTheme="majorHAnsi"/>
-                <w:sz w:val="20"/>
-                <w:szCs w:val="20"/>
-              </w:rPr>
-            </w:pPr>
-          </w:p>
-        </w:tc>
-      </w:tr>
-      <w:tr>
-        <w:tc>
-          <w:tcPr>
-            <w:tcW w:w="2069" w:type="dxa"/>
-          </w:tcPr>
-          <w:p>
-            <w:pPr>
-              <w:ind w:firstLine="0"/>
-              <w:rPr>
-                <w:rFonts w:asciiTheme="majorHAnsi" w:hAnsiTheme="majorHAnsi"/>
-                <w:sz w:val="20"/>
-                <w:szCs w:val="20"/>
-              </w:rPr>
-            </w:pPr>
-            <w:r>
-              <w:rPr>
-                <w:rFonts w:asciiTheme="majorHAnsi" w:hAnsiTheme="majorHAnsi"/>
-                <w:sz w:val="20"/>
-                <w:szCs w:val="20"/>
-              </w:rPr>
-              <w:t>08/07/2023</w:t>
-            </w:r>
-          </w:p>
-        </w:tc>
-        <w:tc>
-          <w:tcPr>
-            <w:tcW w:w="4872" w:type="dxa"/>
-          </w:tcPr>
-          <w:p>
-            <w:pPr>
-              <w:ind w:firstLine="0"/>
-              <w:rPr>
-                <w:rFonts w:asciiTheme="majorHAnsi" w:hAnsiTheme="majorHAnsi"/>
-                <w:sz w:val="20"/>
-                <w:szCs w:val="20"/>
-              </w:rPr>
-            </w:pPr>
-          </w:p>
-        </w:tc>
-      </w:tr>
-      <w:tr>
-        <w:tc>
-          <w:tcPr>
-            <w:tcW w:w="2069" w:type="dxa"/>
-          </w:tcPr>
-          <w:p>
-            <w:pPr>
-              <w:ind w:firstLine="0"/>
-              <w:rPr>
-                <w:rFonts w:asciiTheme="majorHAnsi" w:hAnsiTheme="majorHAnsi"/>
-                <w:sz w:val="20"/>
-                <w:szCs w:val="20"/>
-              </w:rPr>
-            </w:pPr>
-            <w:r>
-              <w:rPr>
-                <w:rFonts w:asciiTheme="majorHAnsi" w:hAnsiTheme="majorHAnsi"/>
-                <w:sz w:val="20"/>
-                <w:szCs w:val="20"/>
-              </w:rPr>
-              <w:t>09/07/2023</w:t>
-            </w:r>
-          </w:p>
-        </w:tc>
-        <w:tc>
-          <w:tcPr>
-            <w:tcW w:w="4872" w:type="dxa"/>
-          </w:tcPr>
-          <w:p>
-            <w:pPr>
-              <w:ind w:firstLine="0"/>
-              <w:rPr>
-                <w:rFonts w:asciiTheme="majorHAnsi" w:hAnsiTheme="majorHAnsi"/>
-                <w:sz w:val="20"/>
-                <w:szCs w:val="20"/>
-              </w:rPr>
-            </w:pPr>
-          </w:p>
-        </w:tc>
-      </w:tr>
-      <w:tr>
-        <w:tc>
-          <w:tcPr>
-            <w:tcW w:w="2069" w:type="dxa"/>
-          </w:tcPr>
-          <w:p>
-            <w:pPr>
-              <w:ind w:firstLine="0"/>
-              <w:rPr>
-                <w:rFonts w:asciiTheme="majorHAnsi" w:hAnsiTheme="majorHAnsi"/>
-                <w:sz w:val="20"/>
-                <w:szCs w:val="20"/>
-              </w:rPr>
-            </w:pPr>
-            <w:r>
-              <w:rPr>
-                <w:rFonts w:asciiTheme="majorHAnsi" w:hAnsiTheme="majorHAnsi"/>
-                <w:sz w:val="20"/>
-                <w:szCs w:val="20"/>
-              </w:rPr>
               <w:t>10/07/2023</w:t>
             </w:r>
           </w:p>
@@ -6338,927 +6442,927 @@
                 <w:sz w:val="20"/>
                 <w:szCs w:val="20"/>
               </w:rPr>
+              <w:t>11/07/2023</w:t>
+            </w:r>
+          </w:p>
+        </w:tc>
+        <w:tc>
+          <w:tcPr>
+            <w:tcW w:w="4872" w:type="dxa"/>
+          </w:tcPr>
+          <w:p>
+            <w:pPr>
+              <w:ind w:firstLine="0"/>
+              <w:rPr>
+                <w:rFonts w:asciiTheme="majorHAnsi" w:hAnsiTheme="majorHAnsi"/>
+                <w:sz w:val="20"/>
+                <w:szCs w:val="20"/>
+              </w:rPr>
+            </w:pPr>
+          </w:p>
+        </w:tc>
+      </w:tr>
+      <w:tr>
+        <w:tc>
+          <w:tcPr>
+            <w:tcW w:w="2069" w:type="dxa"/>
+          </w:tcPr>
+          <w:p>
+            <w:pPr>
+              <w:ind w:firstLine="0"/>
+              <w:rPr>
+                <w:rFonts w:asciiTheme="majorHAnsi" w:hAnsiTheme="majorHAnsi"/>
+                <w:sz w:val="20"/>
+                <w:szCs w:val="20"/>
+              </w:rPr>
+            </w:pPr>
+            <w:r>
+              <w:rPr>
+                <w:rFonts w:asciiTheme="majorHAnsi" w:hAnsiTheme="majorHAnsi"/>
+                <w:sz w:val="20"/>
+                <w:szCs w:val="20"/>
+              </w:rPr>
+              <w:t>12/07/2023</w:t>
+            </w:r>
+          </w:p>
+        </w:tc>
+        <w:tc>
+          <w:tcPr>
+            <w:tcW w:w="4872" w:type="dxa"/>
+          </w:tcPr>
+          <w:p>
+            <w:pPr>
+              <w:ind w:firstLine="0"/>
+              <w:rPr>
+                <w:rFonts w:asciiTheme="majorHAnsi" w:hAnsiTheme="majorHAnsi"/>
+                <w:sz w:val="20"/>
+                <w:szCs w:val="20"/>
+              </w:rPr>
+            </w:pPr>
+          </w:p>
+        </w:tc>
+      </w:tr>
+      <w:tr>
+        <w:tc>
+          <w:tcPr>
+            <w:tcW w:w="2069" w:type="dxa"/>
+          </w:tcPr>
+          <w:p>
+            <w:pPr>
+              <w:ind w:firstLine="0"/>
+              <w:rPr>
+                <w:rFonts w:asciiTheme="majorHAnsi" w:hAnsiTheme="majorHAnsi"/>
+                <w:sz w:val="20"/>
+                <w:szCs w:val="20"/>
+              </w:rPr>
+            </w:pPr>
+            <w:r>
+              <w:rPr>
+                <w:rFonts w:asciiTheme="majorHAnsi" w:hAnsiTheme="majorHAnsi"/>
+                <w:sz w:val="20"/>
+                <w:szCs w:val="20"/>
+              </w:rPr>
+              <w:t>13/07/2023</w:t>
+            </w:r>
+          </w:p>
+        </w:tc>
+        <w:tc>
+          <w:tcPr>
+            <w:tcW w:w="4872" w:type="dxa"/>
+          </w:tcPr>
+          <w:p>
+            <w:pPr>
+              <w:ind w:firstLine="0"/>
+              <w:rPr>
+                <w:rFonts w:asciiTheme="majorHAnsi" w:hAnsiTheme="majorHAnsi"/>
+                <w:sz w:val="20"/>
+                <w:szCs w:val="20"/>
+              </w:rPr>
+            </w:pPr>
+          </w:p>
+        </w:tc>
+      </w:tr>
+      <w:tr>
+        <w:tc>
+          <w:tcPr>
+            <w:tcW w:w="2069" w:type="dxa"/>
+          </w:tcPr>
+          <w:p>
+            <w:pPr>
+              <w:ind w:firstLine="0"/>
+              <w:rPr>
+                <w:rFonts w:asciiTheme="majorHAnsi" w:hAnsiTheme="majorHAnsi"/>
+                <w:sz w:val="20"/>
+                <w:szCs w:val="20"/>
+              </w:rPr>
+            </w:pPr>
+            <w:r>
+              <w:rPr>
+                <w:rFonts w:asciiTheme="majorHAnsi" w:hAnsiTheme="majorHAnsi"/>
+                <w:sz w:val="20"/>
+                <w:szCs w:val="20"/>
+              </w:rPr>
+              <w:t>14/07/2023</w:t>
+            </w:r>
+          </w:p>
+        </w:tc>
+        <w:tc>
+          <w:tcPr>
+            <w:tcW w:w="4872" w:type="dxa"/>
+          </w:tcPr>
+          <w:p>
+            <w:pPr>
+              <w:ind w:firstLine="0"/>
+              <w:rPr>
+                <w:rFonts w:asciiTheme="majorHAnsi" w:hAnsiTheme="majorHAnsi"/>
+                <w:sz w:val="20"/>
+                <w:szCs w:val="20"/>
+              </w:rPr>
+            </w:pPr>
+          </w:p>
+        </w:tc>
+      </w:tr>
+      <w:tr>
+        <w:tc>
+          <w:tcPr>
+            <w:tcW w:w="2069" w:type="dxa"/>
+          </w:tcPr>
+          <w:p>
+            <w:pPr>
+              <w:ind w:firstLine="0"/>
+              <w:rPr>
+                <w:rFonts w:asciiTheme="majorHAnsi" w:hAnsiTheme="majorHAnsi"/>
+                <w:sz w:val="20"/>
+                <w:szCs w:val="20"/>
+              </w:rPr>
+            </w:pPr>
+            <w:r>
+              <w:rPr>
+                <w:rFonts w:asciiTheme="majorHAnsi" w:hAnsiTheme="majorHAnsi"/>
+                <w:sz w:val="20"/>
+                <w:szCs w:val="20"/>
+              </w:rPr>
+              <w:t>15/07/2023</w:t>
+            </w:r>
+          </w:p>
+        </w:tc>
+        <w:tc>
+          <w:tcPr>
+            <w:tcW w:w="4872" w:type="dxa"/>
+          </w:tcPr>
+          <w:p>
+            <w:pPr>
+              <w:ind w:firstLine="0"/>
+              <w:rPr>
+                <w:rFonts w:asciiTheme="majorHAnsi" w:hAnsiTheme="majorHAnsi"/>
+                <w:sz w:val="20"/>
+                <w:szCs w:val="20"/>
+              </w:rPr>
+            </w:pPr>
+          </w:p>
+        </w:tc>
+      </w:tr>
+      <w:tr>
+        <w:tc>
+          <w:tcPr>
+            <w:tcW w:w="2069" w:type="dxa"/>
+          </w:tcPr>
+          <w:p>
+            <w:pPr>
+              <w:ind w:firstLine="0"/>
+              <w:rPr>
+                <w:rFonts w:asciiTheme="majorHAnsi" w:hAnsiTheme="majorHAnsi"/>
+                <w:sz w:val="20"/>
+                <w:szCs w:val="20"/>
+              </w:rPr>
+            </w:pPr>
+            <w:r>
+              <w:rPr>
+                <w:rFonts w:asciiTheme="majorHAnsi" w:hAnsiTheme="majorHAnsi"/>
+                <w:sz w:val="20"/>
+                <w:szCs w:val="20"/>
+              </w:rPr>
+              <w:t>16/07/2023</w:t>
+            </w:r>
+          </w:p>
+        </w:tc>
+        <w:tc>
+          <w:tcPr>
+            <w:tcW w:w="4872" w:type="dxa"/>
+          </w:tcPr>
+          <w:p>
+            <w:pPr>
+              <w:ind w:firstLine="0"/>
+              <w:rPr>
+                <w:rFonts w:asciiTheme="majorHAnsi" w:hAnsiTheme="majorHAnsi"/>
+                <w:sz w:val="20"/>
+                <w:szCs w:val="20"/>
+              </w:rPr>
+            </w:pPr>
+          </w:p>
+        </w:tc>
+      </w:tr>
+      <w:tr>
+        <w:tc>
+          <w:tcPr>
+            <w:tcW w:w="2069" w:type="dxa"/>
+          </w:tcPr>
+          <w:p>
+            <w:pPr>
+              <w:ind w:firstLine="0"/>
+              <w:rPr>
+                <w:rFonts w:asciiTheme="majorHAnsi" w:hAnsiTheme="majorHAnsi"/>
+                <w:sz w:val="20"/>
+                <w:szCs w:val="20"/>
+              </w:rPr>
+            </w:pPr>
+            <w:r>
+              <w:rPr>
+                <w:rFonts w:asciiTheme="majorHAnsi" w:hAnsiTheme="majorHAnsi"/>
+                <w:sz w:val="20"/>
+                <w:szCs w:val="20"/>
+              </w:rPr>
+              <w:t>17/07/2023</w:t>
+            </w:r>
+          </w:p>
+        </w:tc>
+        <w:tc>
+          <w:tcPr>
+            <w:tcW w:w="4872" w:type="dxa"/>
+          </w:tcPr>
+          <w:p>
+            <w:pPr>
+              <w:ind w:firstLine="0"/>
+              <w:rPr>
+                <w:rFonts w:asciiTheme="majorHAnsi" w:hAnsiTheme="majorHAnsi"/>
+                <w:sz w:val="20"/>
+                <w:szCs w:val="20"/>
+              </w:rPr>
+            </w:pPr>
+          </w:p>
+        </w:tc>
+      </w:tr>
+      <w:tr>
+        <w:tc>
+          <w:tcPr>
+            <w:tcW w:w="2069" w:type="dxa"/>
+          </w:tcPr>
+          <w:p>
+            <w:pPr>
+              <w:ind w:firstLine="0"/>
+              <w:rPr>
+                <w:rFonts w:asciiTheme="majorHAnsi" w:hAnsiTheme="majorHAnsi"/>
+                <w:sz w:val="20"/>
+                <w:szCs w:val="20"/>
+              </w:rPr>
+            </w:pPr>
+            <w:r>
+              <w:rPr>
+                <w:rFonts w:asciiTheme="majorHAnsi" w:hAnsiTheme="majorHAnsi"/>
+                <w:sz w:val="20"/>
+                <w:szCs w:val="20"/>
+              </w:rPr>
+              <w:t>18/07/2023</w:t>
+            </w:r>
+          </w:p>
+        </w:tc>
+        <w:tc>
+          <w:tcPr>
+            <w:tcW w:w="4872" w:type="dxa"/>
+          </w:tcPr>
+          <w:p>
+            <w:pPr>
+              <w:ind w:firstLine="0"/>
+              <w:rPr>
+                <w:rFonts w:asciiTheme="majorHAnsi" w:hAnsiTheme="majorHAnsi"/>
+                <w:sz w:val="20"/>
+                <w:szCs w:val="20"/>
+              </w:rPr>
+            </w:pPr>
+          </w:p>
+        </w:tc>
+      </w:tr>
+      <w:tr>
+        <w:tc>
+          <w:tcPr>
+            <w:tcW w:w="2069" w:type="dxa"/>
+          </w:tcPr>
+          <w:p>
+            <w:pPr>
+              <w:ind w:firstLine="0"/>
+              <w:rPr>
+                <w:rFonts w:asciiTheme="majorHAnsi" w:hAnsiTheme="majorHAnsi"/>
+                <w:sz w:val="20"/>
+                <w:szCs w:val="20"/>
+              </w:rPr>
+            </w:pPr>
+            <w:r>
+              <w:rPr>
+                <w:rFonts w:asciiTheme="majorHAnsi" w:hAnsiTheme="majorHAnsi"/>
+                <w:sz w:val="20"/>
+                <w:szCs w:val="20"/>
+              </w:rPr>
+              <w:t>19/07/2023</w:t>
+            </w:r>
+          </w:p>
+        </w:tc>
+        <w:tc>
+          <w:tcPr>
+            <w:tcW w:w="4872" w:type="dxa"/>
+          </w:tcPr>
+          <w:p>
+            <w:pPr>
+              <w:ind w:firstLine="0"/>
+              <w:rPr>
+                <w:rFonts w:asciiTheme="majorHAnsi" w:hAnsiTheme="majorHAnsi"/>
+                <w:sz w:val="20"/>
+                <w:szCs w:val="20"/>
+              </w:rPr>
+            </w:pPr>
+          </w:p>
+        </w:tc>
+      </w:tr>
+      <w:tr>
+        <w:tc>
+          <w:tcPr>
+            <w:tcW w:w="2069" w:type="dxa"/>
+          </w:tcPr>
+          <w:p>
+            <w:pPr>
+              <w:ind w:firstLine="0"/>
+              <w:rPr>
+                <w:rFonts w:asciiTheme="majorHAnsi" w:hAnsiTheme="majorHAnsi"/>
+                <w:sz w:val="20"/>
+                <w:szCs w:val="20"/>
+              </w:rPr>
+            </w:pPr>
+            <w:r>
+              <w:rPr>
+                <w:rFonts w:asciiTheme="majorHAnsi" w:hAnsiTheme="majorHAnsi"/>
+                <w:sz w:val="20"/>
+                <w:szCs w:val="20"/>
+              </w:rPr>
+              <w:t>20/07/2023</w:t>
+            </w:r>
+          </w:p>
+        </w:tc>
+        <w:tc>
+          <w:tcPr>
+            <w:tcW w:w="4872" w:type="dxa"/>
+          </w:tcPr>
+          <w:p>
+            <w:pPr>
+              <w:ind w:firstLine="0"/>
+              <w:rPr>
+                <w:rFonts w:asciiTheme="majorHAnsi" w:hAnsiTheme="majorHAnsi"/>
+                <w:sz w:val="20"/>
+                <w:szCs w:val="20"/>
+              </w:rPr>
+            </w:pPr>
+          </w:p>
+        </w:tc>
+      </w:tr>
+      <w:tr>
+        <w:tc>
+          <w:tcPr>
+            <w:tcW w:w="2069" w:type="dxa"/>
+          </w:tcPr>
+          <w:p>
+            <w:pPr>
+              <w:ind w:firstLine="0"/>
+              <w:rPr>
+                <w:rFonts w:asciiTheme="majorHAnsi" w:hAnsiTheme="majorHAnsi"/>
+                <w:sz w:val="20"/>
+                <w:szCs w:val="20"/>
+              </w:rPr>
+            </w:pPr>
+            <w:r>
+              <w:rPr>
+                <w:rFonts w:asciiTheme="majorHAnsi" w:hAnsiTheme="majorHAnsi"/>
+                <w:sz w:val="20"/>
+                <w:szCs w:val="20"/>
+              </w:rPr>
+              <w:t>21/07/2023</w:t>
+            </w:r>
+          </w:p>
+        </w:tc>
+        <w:tc>
+          <w:tcPr>
+            <w:tcW w:w="4872" w:type="dxa"/>
+          </w:tcPr>
+          <w:p>
+            <w:pPr>
+              <w:ind w:firstLine="0"/>
+              <w:rPr>
+                <w:rFonts w:asciiTheme="majorHAnsi" w:hAnsiTheme="majorHAnsi"/>
+                <w:sz w:val="20"/>
+                <w:szCs w:val="20"/>
+              </w:rPr>
+            </w:pPr>
+          </w:p>
+        </w:tc>
+      </w:tr>
+      <w:tr>
+        <w:tc>
+          <w:tcPr>
+            <w:tcW w:w="2069" w:type="dxa"/>
+          </w:tcPr>
+          <w:p>
+            <w:pPr>
+              <w:ind w:firstLine="0"/>
+              <w:rPr>
+                <w:rFonts w:asciiTheme="majorHAnsi" w:hAnsiTheme="majorHAnsi"/>
+                <w:sz w:val="20"/>
+                <w:szCs w:val="20"/>
+              </w:rPr>
+            </w:pPr>
+            <w:r>
+              <w:rPr>
+                <w:rFonts w:asciiTheme="majorHAnsi" w:hAnsiTheme="majorHAnsi"/>
+                <w:sz w:val="20"/>
+                <w:szCs w:val="20"/>
+              </w:rPr>
+              <w:t>22/07/2023</w:t>
+            </w:r>
+          </w:p>
+        </w:tc>
+        <w:tc>
+          <w:tcPr>
+            <w:tcW w:w="4872" w:type="dxa"/>
+          </w:tcPr>
+          <w:p>
+            <w:pPr>
+              <w:ind w:firstLine="0"/>
+              <w:rPr>
+                <w:rFonts w:asciiTheme="majorHAnsi" w:hAnsiTheme="majorHAnsi"/>
+                <w:sz w:val="20"/>
+                <w:szCs w:val="20"/>
+              </w:rPr>
+            </w:pPr>
+          </w:p>
+        </w:tc>
+      </w:tr>
+      <w:tr>
+        <w:tc>
+          <w:tcPr>
+            <w:tcW w:w="2069" w:type="dxa"/>
+          </w:tcPr>
+          <w:p>
+            <w:pPr>
+              <w:ind w:firstLine="0"/>
+              <w:rPr>
+                <w:rFonts w:asciiTheme="majorHAnsi" w:hAnsiTheme="majorHAnsi"/>
+                <w:sz w:val="20"/>
+                <w:szCs w:val="20"/>
+              </w:rPr>
+            </w:pPr>
+            <w:r>
+              <w:rPr>
+                <w:rFonts w:asciiTheme="majorHAnsi" w:hAnsiTheme="majorHAnsi"/>
+                <w:sz w:val="20"/>
+                <w:szCs w:val="20"/>
+              </w:rPr>
+              <w:t>23/07/2023</w:t>
+            </w:r>
+          </w:p>
+        </w:tc>
+        <w:tc>
+          <w:tcPr>
+            <w:tcW w:w="4872" w:type="dxa"/>
+          </w:tcPr>
+          <w:p>
+            <w:pPr>
+              <w:ind w:firstLine="0"/>
+              <w:rPr>
+                <w:rFonts w:asciiTheme="majorHAnsi" w:hAnsiTheme="majorHAnsi"/>
+                <w:sz w:val="20"/>
+                <w:szCs w:val="20"/>
+              </w:rPr>
+            </w:pPr>
+          </w:p>
+        </w:tc>
+      </w:tr>
+      <w:tr>
+        <w:tc>
+          <w:tcPr>
+            <w:tcW w:w="2069" w:type="dxa"/>
+          </w:tcPr>
+          <w:p>
+            <w:pPr>
+              <w:ind w:firstLine="0"/>
+              <w:rPr>
+                <w:rFonts w:asciiTheme="majorHAnsi" w:hAnsiTheme="majorHAnsi"/>
+                <w:sz w:val="20"/>
+                <w:szCs w:val="20"/>
+              </w:rPr>
+            </w:pPr>
+            <w:r>
+              <w:rPr>
+                <w:rFonts w:asciiTheme="majorHAnsi" w:hAnsiTheme="majorHAnsi"/>
+                <w:sz w:val="20"/>
+                <w:szCs w:val="20"/>
+              </w:rPr>
+              <w:t>24/07/2023</w:t>
+            </w:r>
+          </w:p>
+        </w:tc>
+        <w:tc>
+          <w:tcPr>
+            <w:tcW w:w="4872" w:type="dxa"/>
+          </w:tcPr>
+          <w:p>
+            <w:pPr>
+              <w:ind w:firstLine="0"/>
+              <w:rPr>
+                <w:rFonts w:asciiTheme="majorHAnsi" w:hAnsiTheme="majorHAnsi"/>
+                <w:sz w:val="20"/>
+                <w:szCs w:val="20"/>
+              </w:rPr>
+            </w:pPr>
+          </w:p>
+        </w:tc>
+      </w:tr>
+      <w:tr>
+        <w:tc>
+          <w:tcPr>
+            <w:tcW w:w="2069" w:type="dxa"/>
+          </w:tcPr>
+          <w:p>
+            <w:pPr>
+              <w:ind w:firstLine="0"/>
+              <w:rPr>
+                <w:rFonts w:asciiTheme="majorHAnsi" w:hAnsiTheme="majorHAnsi"/>
+                <w:sz w:val="20"/>
+                <w:szCs w:val="20"/>
+              </w:rPr>
+            </w:pPr>
+            <w:r>
+              <w:rPr>
+                <w:rFonts w:asciiTheme="majorHAnsi" w:hAnsiTheme="majorHAnsi"/>
+                <w:sz w:val="20"/>
+                <w:szCs w:val="20"/>
+              </w:rPr>
+              <w:t>25/07/2023</w:t>
+            </w:r>
+          </w:p>
+        </w:tc>
+        <w:tc>
+          <w:tcPr>
+            <w:tcW w:w="4872" w:type="dxa"/>
+          </w:tcPr>
+          <w:p>
+            <w:pPr>
+              <w:ind w:firstLine="0"/>
+              <w:rPr>
+                <w:rFonts w:asciiTheme="majorHAnsi" w:hAnsiTheme="majorHAnsi"/>
+                <w:sz w:val="20"/>
+                <w:szCs w:val="20"/>
+              </w:rPr>
+            </w:pPr>
+          </w:p>
+        </w:tc>
+      </w:tr>
+      <w:tr>
+        <w:tc>
+          <w:tcPr>
+            <w:tcW w:w="2069" w:type="dxa"/>
+          </w:tcPr>
+          <w:p>
+            <w:pPr>
+              <w:ind w:firstLine="0"/>
+              <w:rPr>
+                <w:rFonts w:asciiTheme="majorHAnsi" w:hAnsiTheme="majorHAnsi"/>
+                <w:sz w:val="20"/>
+                <w:szCs w:val="20"/>
+              </w:rPr>
+            </w:pPr>
+            <w:r>
+              <w:rPr>
+                <w:rFonts w:asciiTheme="majorHAnsi" w:hAnsiTheme="majorHAnsi"/>
+                <w:sz w:val="20"/>
+                <w:szCs w:val="20"/>
+              </w:rPr>
+              <w:t>26/07/2023</w:t>
+            </w:r>
+          </w:p>
+        </w:tc>
+        <w:tc>
+          <w:tcPr>
+            <w:tcW w:w="4872" w:type="dxa"/>
+          </w:tcPr>
+          <w:p>
+            <w:pPr>
+              <w:ind w:firstLine="0"/>
+              <w:rPr>
+                <w:rFonts w:asciiTheme="majorHAnsi" w:hAnsiTheme="majorHAnsi"/>
+                <w:sz w:val="20"/>
+                <w:szCs w:val="20"/>
+              </w:rPr>
+            </w:pPr>
+          </w:p>
+        </w:tc>
+      </w:tr>
+      <w:tr>
+        <w:tc>
+          <w:tcPr>
+            <w:tcW w:w="2069" w:type="dxa"/>
+          </w:tcPr>
+          <w:p>
+            <w:pPr>
+              <w:ind w:firstLine="0"/>
+              <w:rPr>
+                <w:rFonts w:asciiTheme="majorHAnsi" w:hAnsiTheme="majorHAnsi"/>
+                <w:sz w:val="20"/>
+                <w:szCs w:val="20"/>
+              </w:rPr>
+            </w:pPr>
+            <w:r>
+              <w:rPr>
+                <w:rFonts w:asciiTheme="majorHAnsi" w:hAnsiTheme="majorHAnsi"/>
+                <w:sz w:val="20"/>
+                <w:szCs w:val="20"/>
+              </w:rPr>
+              <w:t>27/07/2023</w:t>
+            </w:r>
+          </w:p>
+        </w:tc>
+        <w:tc>
+          <w:tcPr>
+            <w:tcW w:w="4872" w:type="dxa"/>
+          </w:tcPr>
+          <w:p>
+            <w:pPr>
+              <w:ind w:firstLine="0"/>
+              <w:rPr>
+                <w:rFonts w:asciiTheme="majorHAnsi" w:hAnsiTheme="majorHAnsi"/>
+                <w:sz w:val="20"/>
+                <w:szCs w:val="20"/>
+              </w:rPr>
+            </w:pPr>
+          </w:p>
+        </w:tc>
+      </w:tr>
+      <w:tr>
+        <w:tc>
+          <w:tcPr>
+            <w:tcW w:w="2069" w:type="dxa"/>
+          </w:tcPr>
+          <w:p>
+            <w:pPr>
+              <w:ind w:firstLine="0"/>
+              <w:rPr>
+                <w:rFonts w:asciiTheme="majorHAnsi" w:hAnsiTheme="majorHAnsi"/>
+                <w:sz w:val="20"/>
+                <w:szCs w:val="20"/>
+              </w:rPr>
+            </w:pPr>
+            <w:r>
+              <w:rPr>
+                <w:rFonts w:asciiTheme="majorHAnsi" w:hAnsiTheme="majorHAnsi"/>
+                <w:sz w:val="20"/>
+                <w:szCs w:val="20"/>
+              </w:rPr>
+              <w:t>28/07/2023</w:t>
+            </w:r>
+          </w:p>
+        </w:tc>
+        <w:tc>
+          <w:tcPr>
+            <w:tcW w:w="4872" w:type="dxa"/>
+          </w:tcPr>
+          <w:p>
+            <w:pPr>
+              <w:ind w:firstLine="0"/>
+              <w:rPr>
+                <w:rFonts w:asciiTheme="majorHAnsi" w:hAnsiTheme="majorHAnsi"/>
+                <w:sz w:val="20"/>
+                <w:szCs w:val="20"/>
+              </w:rPr>
+            </w:pPr>
+          </w:p>
+        </w:tc>
+      </w:tr>
+      <w:tr>
+        <w:tc>
+          <w:tcPr>
+            <w:tcW w:w="2069" w:type="dxa"/>
+          </w:tcPr>
+          <w:p>
+            <w:pPr>
+              <w:ind w:firstLine="0"/>
+              <w:rPr>
+                <w:rFonts w:asciiTheme="majorHAnsi" w:hAnsiTheme="majorHAnsi"/>
+                <w:sz w:val="20"/>
+                <w:szCs w:val="20"/>
+              </w:rPr>
+            </w:pPr>
+            <w:r>
+              <w:rPr>
+                <w:rFonts w:asciiTheme="majorHAnsi" w:hAnsiTheme="majorHAnsi"/>
+                <w:sz w:val="20"/>
+                <w:szCs w:val="20"/>
+              </w:rPr>
+              <w:t>29/07/2023</w:t>
+            </w:r>
+          </w:p>
+        </w:tc>
+        <w:tc>
+          <w:tcPr>
+            <w:tcW w:w="4872" w:type="dxa"/>
+          </w:tcPr>
+          <w:p>
+            <w:pPr>
+              <w:ind w:firstLine="0"/>
+              <w:rPr>
+                <w:rFonts w:asciiTheme="majorHAnsi" w:hAnsiTheme="majorHAnsi"/>
+                <w:sz w:val="20"/>
+                <w:szCs w:val="20"/>
+              </w:rPr>
+            </w:pPr>
+          </w:p>
+        </w:tc>
+      </w:tr>
+      <w:tr>
+        <w:tc>
+          <w:tcPr>
+            <w:tcW w:w="2069" w:type="dxa"/>
+          </w:tcPr>
+          <w:p>
+            <w:pPr>
+              <w:ind w:firstLine="0"/>
+              <w:rPr>
+                <w:rFonts w:asciiTheme="majorHAnsi" w:hAnsiTheme="majorHAnsi"/>
+                <w:sz w:val="20"/>
+                <w:szCs w:val="20"/>
+              </w:rPr>
+            </w:pPr>
+            <w:r>
+              <w:rPr>
+                <w:rFonts w:asciiTheme="majorHAnsi" w:hAnsiTheme="majorHAnsi"/>
+                <w:sz w:val="20"/>
+                <w:szCs w:val="20"/>
+              </w:rPr>
+              <w:t>30/07/2023</w:t>
+            </w:r>
+          </w:p>
+        </w:tc>
+        <w:tc>
+          <w:tcPr>
+            <w:tcW w:w="4872" w:type="dxa"/>
+          </w:tcPr>
+          <w:p>
+            <w:pPr>
+              <w:ind w:firstLine="0"/>
+              <w:rPr>
+                <w:rFonts w:asciiTheme="majorHAnsi" w:hAnsiTheme="majorHAnsi"/>
+                <w:sz w:val="20"/>
+                <w:szCs w:val="20"/>
+              </w:rPr>
+            </w:pPr>
+          </w:p>
+        </w:tc>
+      </w:tr>
+      <w:tr>
+        <w:tc>
+          <w:tcPr>
+            <w:tcW w:w="2069" w:type="dxa"/>
+          </w:tcPr>
+          <w:p>
+            <w:pPr>
+              <w:ind w:firstLine="0"/>
+              <w:rPr>
+                <w:rFonts w:asciiTheme="majorHAnsi" w:hAnsiTheme="majorHAnsi"/>
+                <w:sz w:val="20"/>
+                <w:szCs w:val="20"/>
+              </w:rPr>
+            </w:pPr>
+            <w:r>
+              <w:rPr>
+                <w:rFonts w:asciiTheme="majorHAnsi" w:hAnsiTheme="majorHAnsi"/>
+                <w:sz w:val="20"/>
+                <w:szCs w:val="20"/>
+              </w:rPr>
+              <w:t>31/07/2023</w:t>
+            </w:r>
+          </w:p>
+        </w:tc>
+        <w:tc>
+          <w:tcPr>
+            <w:tcW w:w="4872" w:type="dxa"/>
+          </w:tcPr>
+          <w:p>
+            <w:pPr>
+              <w:ind w:firstLine="0"/>
+              <w:rPr>
+                <w:rFonts w:asciiTheme="majorHAnsi" w:hAnsiTheme="majorHAnsi"/>
+                <w:sz w:val="20"/>
+                <w:szCs w:val="20"/>
+              </w:rPr>
+            </w:pPr>
+          </w:p>
+        </w:tc>
+      </w:tr>
+      <w:tr>
+        <w:tc>
+          <w:tcPr>
+            <w:tcW w:w="2069" w:type="dxa"/>
+          </w:tcPr>
+          <w:p>
+            <w:pPr>
+              <w:ind w:firstLine="0"/>
+              <w:rPr>
+                <w:rFonts w:asciiTheme="majorHAnsi" w:hAnsiTheme="majorHAnsi"/>
+                <w:sz w:val="20"/>
+                <w:szCs w:val="20"/>
+              </w:rPr>
+            </w:pPr>
+            <w:r>
+              <w:rPr>
+                <w:rFonts w:asciiTheme="majorHAnsi" w:hAnsiTheme="majorHAnsi"/>
+                <w:sz w:val="20"/>
+                <w:szCs w:val="20"/>
+              </w:rPr>
+              <w:t>01/08/2023</w:t>
+            </w:r>
+          </w:p>
+        </w:tc>
+        <w:tc>
+          <w:tcPr>
+            <w:tcW w:w="4872" w:type="dxa"/>
+          </w:tcPr>
+          <w:p>
+            <w:pPr>
+              <w:ind w:firstLine="0"/>
+              <w:rPr>
+                <w:rFonts w:asciiTheme="majorHAnsi" w:hAnsiTheme="majorHAnsi"/>
+                <w:sz w:val="20"/>
+                <w:szCs w:val="20"/>
+              </w:rPr>
+            </w:pPr>
+          </w:p>
+        </w:tc>
+      </w:tr>
+      <w:tr>
+        <w:tc>
+          <w:tcPr>
+            <w:tcW w:w="2069" w:type="dxa"/>
+          </w:tcPr>
+          <w:p>
+            <w:pPr>
+              <w:ind w:firstLine="0"/>
+              <w:rPr>
+                <w:rFonts w:asciiTheme="majorHAnsi" w:hAnsiTheme="majorHAnsi"/>
+                <w:sz w:val="20"/>
+                <w:szCs w:val="20"/>
+              </w:rPr>
+            </w:pPr>
+            <w:r>
+              <w:rPr>
+                <w:rFonts w:asciiTheme="majorHAnsi" w:hAnsiTheme="majorHAnsi"/>
+                <w:sz w:val="20"/>
+                <w:szCs w:val="20"/>
+              </w:rPr>
+              <w:t>02/08/2023</w:t>
+            </w:r>
+          </w:p>
+        </w:tc>
+        <w:tc>
+          <w:tcPr>
+            <w:tcW w:w="4872" w:type="dxa"/>
+          </w:tcPr>
+          <w:p>
+            <w:pPr>
+              <w:ind w:firstLine="0"/>
+              <w:rPr>
+                <w:rFonts w:asciiTheme="majorHAnsi" w:hAnsiTheme="majorHAnsi"/>
+                <w:sz w:val="20"/>
+                <w:szCs w:val="20"/>
+              </w:rPr>
+            </w:pPr>
+          </w:p>
+        </w:tc>
+      </w:tr>
+      <w:tr>
+        <w:tc>
+          <w:tcPr>
+            <w:tcW w:w="2069" w:type="dxa"/>
+          </w:tcPr>
+          <w:p>
+            <w:pPr>
+              <w:ind w:firstLine="0"/>
+              <w:rPr>
+                <w:rFonts w:asciiTheme="majorHAnsi" w:hAnsiTheme="majorHAnsi"/>
+                <w:sz w:val="20"/>
+                <w:szCs w:val="20"/>
+              </w:rPr>
+            </w:pPr>
+            <w:r>
+              <w:rPr>
+                <w:rFonts w:asciiTheme="majorHAnsi" w:hAnsiTheme="majorHAnsi"/>
+                <w:sz w:val="20"/>
+                <w:szCs w:val="20"/>
+              </w:rPr>
               <w:lastRenderedPageBreak/>
-              <w:t>11/07/2023</w:t>
-            </w:r>
-          </w:p>
-        </w:tc>
-        <w:tc>
-          <w:tcPr>
-            <w:tcW w:w="4872" w:type="dxa"/>
-          </w:tcPr>
-          <w:p>
-            <w:pPr>
-              <w:ind w:firstLine="0"/>
-              <w:rPr>
-                <w:rFonts w:asciiTheme="majorHAnsi" w:hAnsiTheme="majorHAnsi"/>
-                <w:sz w:val="20"/>
-                <w:szCs w:val="20"/>
-              </w:rPr>
-            </w:pPr>
-          </w:p>
-        </w:tc>
-      </w:tr>
-      <w:tr>
-        <w:tc>
-          <w:tcPr>
-            <w:tcW w:w="2069" w:type="dxa"/>
-          </w:tcPr>
-          <w:p>
-            <w:pPr>
-              <w:ind w:firstLine="0"/>
-              <w:rPr>
-                <w:rFonts w:asciiTheme="majorHAnsi" w:hAnsiTheme="majorHAnsi"/>
-                <w:sz w:val="20"/>
-                <w:szCs w:val="20"/>
-              </w:rPr>
-            </w:pPr>
-            <w:r>
-              <w:rPr>
-                <w:rFonts w:asciiTheme="majorHAnsi" w:hAnsiTheme="majorHAnsi"/>
-                <w:sz w:val="20"/>
-                <w:szCs w:val="20"/>
-              </w:rPr>
-              <w:t>12/07/2023</w:t>
-            </w:r>
-          </w:p>
-        </w:tc>
-        <w:tc>
-          <w:tcPr>
-            <w:tcW w:w="4872" w:type="dxa"/>
-          </w:tcPr>
-          <w:p>
-            <w:pPr>
-              <w:ind w:firstLine="0"/>
-              <w:rPr>
-                <w:rFonts w:asciiTheme="majorHAnsi" w:hAnsiTheme="majorHAnsi"/>
-                <w:sz w:val="20"/>
-                <w:szCs w:val="20"/>
-              </w:rPr>
-            </w:pPr>
-          </w:p>
-        </w:tc>
-      </w:tr>
-      <w:tr>
-        <w:tc>
-          <w:tcPr>
-            <w:tcW w:w="2069" w:type="dxa"/>
-          </w:tcPr>
-          <w:p>
-            <w:pPr>
-              <w:ind w:firstLine="0"/>
-              <w:rPr>
-                <w:rFonts w:asciiTheme="majorHAnsi" w:hAnsiTheme="majorHAnsi"/>
-                <w:sz w:val="20"/>
-                <w:szCs w:val="20"/>
-              </w:rPr>
-            </w:pPr>
-            <w:r>
-              <w:rPr>
-                <w:rFonts w:asciiTheme="majorHAnsi" w:hAnsiTheme="majorHAnsi"/>
-                <w:sz w:val="20"/>
-                <w:szCs w:val="20"/>
-              </w:rPr>
-              <w:t>13/07/2023</w:t>
-            </w:r>
-          </w:p>
-        </w:tc>
-        <w:tc>
-          <w:tcPr>
-            <w:tcW w:w="4872" w:type="dxa"/>
-          </w:tcPr>
-          <w:p>
-            <w:pPr>
-              <w:ind w:firstLine="0"/>
-              <w:rPr>
-                <w:rFonts w:asciiTheme="majorHAnsi" w:hAnsiTheme="majorHAnsi"/>
-                <w:sz w:val="20"/>
-                <w:szCs w:val="20"/>
-              </w:rPr>
-            </w:pPr>
-          </w:p>
-        </w:tc>
-      </w:tr>
-      <w:tr>
-        <w:tc>
-          <w:tcPr>
-            <w:tcW w:w="2069" w:type="dxa"/>
-          </w:tcPr>
-          <w:p>
-            <w:pPr>
-              <w:ind w:firstLine="0"/>
-              <w:rPr>
-                <w:rFonts w:asciiTheme="majorHAnsi" w:hAnsiTheme="majorHAnsi"/>
-                <w:sz w:val="20"/>
-                <w:szCs w:val="20"/>
-              </w:rPr>
-            </w:pPr>
-            <w:r>
-              <w:rPr>
-                <w:rFonts w:asciiTheme="majorHAnsi" w:hAnsiTheme="majorHAnsi"/>
-                <w:sz w:val="20"/>
-                <w:szCs w:val="20"/>
-              </w:rPr>
-              <w:t>14/07/2023</w:t>
-            </w:r>
-          </w:p>
-        </w:tc>
-        <w:tc>
-          <w:tcPr>
-            <w:tcW w:w="4872" w:type="dxa"/>
-          </w:tcPr>
-          <w:p>
-            <w:pPr>
-              <w:ind w:firstLine="0"/>
-              <w:rPr>
-                <w:rFonts w:asciiTheme="majorHAnsi" w:hAnsiTheme="majorHAnsi"/>
-                <w:sz w:val="20"/>
-                <w:szCs w:val="20"/>
-              </w:rPr>
-            </w:pPr>
-          </w:p>
-        </w:tc>
-      </w:tr>
-      <w:tr>
-        <w:tc>
-          <w:tcPr>
-            <w:tcW w:w="2069" w:type="dxa"/>
-          </w:tcPr>
-          <w:p>
-            <w:pPr>
-              <w:ind w:firstLine="0"/>
-              <w:rPr>
-                <w:rFonts w:asciiTheme="majorHAnsi" w:hAnsiTheme="majorHAnsi"/>
-                <w:sz w:val="20"/>
-                <w:szCs w:val="20"/>
-              </w:rPr>
-            </w:pPr>
-            <w:r>
-              <w:rPr>
-                <w:rFonts w:asciiTheme="majorHAnsi" w:hAnsiTheme="majorHAnsi"/>
-                <w:sz w:val="20"/>
-                <w:szCs w:val="20"/>
-              </w:rPr>
-              <w:t>15/07/2023</w:t>
-            </w:r>
-          </w:p>
-        </w:tc>
-        <w:tc>
-          <w:tcPr>
-            <w:tcW w:w="4872" w:type="dxa"/>
-          </w:tcPr>
-          <w:p>
-            <w:pPr>
-              <w:ind w:firstLine="0"/>
-              <w:rPr>
-                <w:rFonts w:asciiTheme="majorHAnsi" w:hAnsiTheme="majorHAnsi"/>
-                <w:sz w:val="20"/>
-                <w:szCs w:val="20"/>
-              </w:rPr>
-            </w:pPr>
-          </w:p>
-        </w:tc>
-      </w:tr>
-      <w:tr>
-        <w:tc>
-          <w:tcPr>
-            <w:tcW w:w="2069" w:type="dxa"/>
-          </w:tcPr>
-          <w:p>
-            <w:pPr>
-              <w:ind w:firstLine="0"/>
-              <w:rPr>
-                <w:rFonts w:asciiTheme="majorHAnsi" w:hAnsiTheme="majorHAnsi"/>
-                <w:sz w:val="20"/>
-                <w:szCs w:val="20"/>
-              </w:rPr>
-            </w:pPr>
-            <w:r>
-              <w:rPr>
-                <w:rFonts w:asciiTheme="majorHAnsi" w:hAnsiTheme="majorHAnsi"/>
-                <w:sz w:val="20"/>
-                <w:szCs w:val="20"/>
-              </w:rPr>
-              <w:t>16/07/2023</w:t>
-            </w:r>
-          </w:p>
-        </w:tc>
-        <w:tc>
-          <w:tcPr>
-            <w:tcW w:w="4872" w:type="dxa"/>
-          </w:tcPr>
-          <w:p>
-            <w:pPr>
-              <w:ind w:firstLine="0"/>
-              <w:rPr>
-                <w:rFonts w:asciiTheme="majorHAnsi" w:hAnsiTheme="majorHAnsi"/>
-                <w:sz w:val="20"/>
-                <w:szCs w:val="20"/>
-              </w:rPr>
-            </w:pPr>
-          </w:p>
-        </w:tc>
-      </w:tr>
-      <w:tr>
-        <w:tc>
-          <w:tcPr>
-            <w:tcW w:w="2069" w:type="dxa"/>
-          </w:tcPr>
-          <w:p>
-            <w:pPr>
-              <w:ind w:firstLine="0"/>
-              <w:rPr>
-                <w:rFonts w:asciiTheme="majorHAnsi" w:hAnsiTheme="majorHAnsi"/>
-                <w:sz w:val="20"/>
-                <w:szCs w:val="20"/>
-              </w:rPr>
-            </w:pPr>
-            <w:r>
-              <w:rPr>
-                <w:rFonts w:asciiTheme="majorHAnsi" w:hAnsiTheme="majorHAnsi"/>
-                <w:sz w:val="20"/>
-                <w:szCs w:val="20"/>
-              </w:rPr>
-              <w:t>17/07/2023</w:t>
-            </w:r>
-          </w:p>
-        </w:tc>
-        <w:tc>
-          <w:tcPr>
-            <w:tcW w:w="4872" w:type="dxa"/>
-          </w:tcPr>
-          <w:p>
-            <w:pPr>
-              <w:ind w:firstLine="0"/>
-              <w:rPr>
-                <w:rFonts w:asciiTheme="majorHAnsi" w:hAnsiTheme="majorHAnsi"/>
-                <w:sz w:val="20"/>
-                <w:szCs w:val="20"/>
-              </w:rPr>
-            </w:pPr>
-          </w:p>
-        </w:tc>
-      </w:tr>
-      <w:tr>
-        <w:tc>
-          <w:tcPr>
-            <w:tcW w:w="2069" w:type="dxa"/>
-          </w:tcPr>
-          <w:p>
-            <w:pPr>
-              <w:ind w:firstLine="0"/>
-              <w:rPr>
-                <w:rFonts w:asciiTheme="majorHAnsi" w:hAnsiTheme="majorHAnsi"/>
-                <w:sz w:val="20"/>
-                <w:szCs w:val="20"/>
-              </w:rPr>
-            </w:pPr>
-            <w:r>
-              <w:rPr>
-                <w:rFonts w:asciiTheme="majorHAnsi" w:hAnsiTheme="majorHAnsi"/>
-                <w:sz w:val="20"/>
-                <w:szCs w:val="20"/>
-              </w:rPr>
-              <w:t>18/07/2023</w:t>
-            </w:r>
-          </w:p>
-        </w:tc>
-        <w:tc>
-          <w:tcPr>
-            <w:tcW w:w="4872" w:type="dxa"/>
-          </w:tcPr>
-          <w:p>
-            <w:pPr>
-              <w:ind w:firstLine="0"/>
-              <w:rPr>
-                <w:rFonts w:asciiTheme="majorHAnsi" w:hAnsiTheme="majorHAnsi"/>
-                <w:sz w:val="20"/>
-                <w:szCs w:val="20"/>
-              </w:rPr>
-            </w:pPr>
-          </w:p>
-        </w:tc>
-      </w:tr>
-      <w:tr>
-        <w:tc>
-          <w:tcPr>
-            <w:tcW w:w="2069" w:type="dxa"/>
-          </w:tcPr>
-          <w:p>
-            <w:pPr>
-              <w:ind w:firstLine="0"/>
-              <w:rPr>
-                <w:rFonts w:asciiTheme="majorHAnsi" w:hAnsiTheme="majorHAnsi"/>
-                <w:sz w:val="20"/>
-                <w:szCs w:val="20"/>
-              </w:rPr>
-            </w:pPr>
-            <w:r>
-              <w:rPr>
-                <w:rFonts w:asciiTheme="majorHAnsi" w:hAnsiTheme="majorHAnsi"/>
-                <w:sz w:val="20"/>
-                <w:szCs w:val="20"/>
-              </w:rPr>
-              <w:t>19/07/2023</w:t>
-            </w:r>
-          </w:p>
-        </w:tc>
-        <w:tc>
-          <w:tcPr>
-            <w:tcW w:w="4872" w:type="dxa"/>
-          </w:tcPr>
-          <w:p>
-            <w:pPr>
-              <w:ind w:firstLine="0"/>
-              <w:rPr>
-                <w:rFonts w:asciiTheme="majorHAnsi" w:hAnsiTheme="majorHAnsi"/>
-                <w:sz w:val="20"/>
-                <w:szCs w:val="20"/>
-              </w:rPr>
-            </w:pPr>
-          </w:p>
-        </w:tc>
-      </w:tr>
-      <w:tr>
-        <w:tc>
-          <w:tcPr>
-            <w:tcW w:w="2069" w:type="dxa"/>
-          </w:tcPr>
-          <w:p>
-            <w:pPr>
-              <w:ind w:firstLine="0"/>
-              <w:rPr>
-                <w:rFonts w:asciiTheme="majorHAnsi" w:hAnsiTheme="majorHAnsi"/>
-                <w:sz w:val="20"/>
-                <w:szCs w:val="20"/>
-              </w:rPr>
-            </w:pPr>
-            <w:r>
-              <w:rPr>
-                <w:rFonts w:asciiTheme="majorHAnsi" w:hAnsiTheme="majorHAnsi"/>
-                <w:sz w:val="20"/>
-                <w:szCs w:val="20"/>
-              </w:rPr>
-              <w:t>20/07/2023</w:t>
-            </w:r>
-          </w:p>
-        </w:tc>
-        <w:tc>
-          <w:tcPr>
-            <w:tcW w:w="4872" w:type="dxa"/>
-          </w:tcPr>
-          <w:p>
-            <w:pPr>
-              <w:ind w:firstLine="0"/>
-              <w:rPr>
-                <w:rFonts w:asciiTheme="majorHAnsi" w:hAnsiTheme="majorHAnsi"/>
-                <w:sz w:val="20"/>
-                <w:szCs w:val="20"/>
-              </w:rPr>
-            </w:pPr>
-          </w:p>
-        </w:tc>
-      </w:tr>
-      <w:tr>
-        <w:tc>
-          <w:tcPr>
-            <w:tcW w:w="2069" w:type="dxa"/>
-          </w:tcPr>
-          <w:p>
-            <w:pPr>
-              <w:ind w:firstLine="0"/>
-              <w:rPr>
-                <w:rFonts w:asciiTheme="majorHAnsi" w:hAnsiTheme="majorHAnsi"/>
-                <w:sz w:val="20"/>
-                <w:szCs w:val="20"/>
-              </w:rPr>
-            </w:pPr>
-            <w:r>
-              <w:rPr>
-                <w:rFonts w:asciiTheme="majorHAnsi" w:hAnsiTheme="majorHAnsi"/>
-                <w:sz w:val="20"/>
-                <w:szCs w:val="20"/>
-              </w:rPr>
-              <w:t>21/07/2023</w:t>
-            </w:r>
-          </w:p>
-        </w:tc>
-        <w:tc>
-          <w:tcPr>
-            <w:tcW w:w="4872" w:type="dxa"/>
-          </w:tcPr>
-          <w:p>
-            <w:pPr>
-              <w:ind w:firstLine="0"/>
-              <w:rPr>
-                <w:rFonts w:asciiTheme="majorHAnsi" w:hAnsiTheme="majorHAnsi"/>
-                <w:sz w:val="20"/>
-                <w:szCs w:val="20"/>
-              </w:rPr>
-            </w:pPr>
-          </w:p>
-        </w:tc>
-      </w:tr>
-      <w:tr>
-        <w:tc>
-          <w:tcPr>
-            <w:tcW w:w="2069" w:type="dxa"/>
-          </w:tcPr>
-          <w:p>
-            <w:pPr>
-              <w:ind w:firstLine="0"/>
-              <w:rPr>
-                <w:rFonts w:asciiTheme="majorHAnsi" w:hAnsiTheme="majorHAnsi"/>
-                <w:sz w:val="20"/>
-                <w:szCs w:val="20"/>
-              </w:rPr>
-            </w:pPr>
-            <w:r>
-              <w:rPr>
-                <w:rFonts w:asciiTheme="majorHAnsi" w:hAnsiTheme="majorHAnsi"/>
-                <w:sz w:val="20"/>
-                <w:szCs w:val="20"/>
-              </w:rPr>
-              <w:t>22/07/2023</w:t>
-            </w:r>
-          </w:p>
-        </w:tc>
-        <w:tc>
-          <w:tcPr>
-            <w:tcW w:w="4872" w:type="dxa"/>
-          </w:tcPr>
-          <w:p>
-            <w:pPr>
-              <w:ind w:firstLine="0"/>
-              <w:rPr>
-                <w:rFonts w:asciiTheme="majorHAnsi" w:hAnsiTheme="majorHAnsi"/>
-                <w:sz w:val="20"/>
-                <w:szCs w:val="20"/>
-              </w:rPr>
-            </w:pPr>
-          </w:p>
-        </w:tc>
-      </w:tr>
-      <w:tr>
-        <w:tc>
-          <w:tcPr>
-            <w:tcW w:w="2069" w:type="dxa"/>
-          </w:tcPr>
-          <w:p>
-            <w:pPr>
-              <w:ind w:firstLine="0"/>
-              <w:rPr>
-                <w:rFonts w:asciiTheme="majorHAnsi" w:hAnsiTheme="majorHAnsi"/>
-                <w:sz w:val="20"/>
-                <w:szCs w:val="20"/>
-              </w:rPr>
-            </w:pPr>
-            <w:r>
-              <w:rPr>
-                <w:rFonts w:asciiTheme="majorHAnsi" w:hAnsiTheme="majorHAnsi"/>
-                <w:sz w:val="20"/>
-                <w:szCs w:val="20"/>
-              </w:rPr>
-              <w:t>23/07/2023</w:t>
-            </w:r>
-          </w:p>
-        </w:tc>
-        <w:tc>
-          <w:tcPr>
-            <w:tcW w:w="4872" w:type="dxa"/>
-          </w:tcPr>
-          <w:p>
-            <w:pPr>
-              <w:ind w:firstLine="0"/>
-              <w:rPr>
-                <w:rFonts w:asciiTheme="majorHAnsi" w:hAnsiTheme="majorHAnsi"/>
-                <w:sz w:val="20"/>
-                <w:szCs w:val="20"/>
-              </w:rPr>
-            </w:pPr>
-          </w:p>
-        </w:tc>
-      </w:tr>
-      <w:tr>
-        <w:tc>
-          <w:tcPr>
-            <w:tcW w:w="2069" w:type="dxa"/>
-          </w:tcPr>
-          <w:p>
-            <w:pPr>
-              <w:ind w:firstLine="0"/>
-              <w:rPr>
-                <w:rFonts w:asciiTheme="majorHAnsi" w:hAnsiTheme="majorHAnsi"/>
-                <w:sz w:val="20"/>
-                <w:szCs w:val="20"/>
-              </w:rPr>
-            </w:pPr>
-            <w:r>
-              <w:rPr>
-                <w:rFonts w:asciiTheme="majorHAnsi" w:hAnsiTheme="majorHAnsi"/>
-                <w:sz w:val="20"/>
-                <w:szCs w:val="20"/>
-              </w:rPr>
-              <w:t>24/07/2023</w:t>
-            </w:r>
-          </w:p>
-        </w:tc>
-        <w:tc>
-          <w:tcPr>
-            <w:tcW w:w="4872" w:type="dxa"/>
-          </w:tcPr>
-          <w:p>
-            <w:pPr>
-              <w:ind w:firstLine="0"/>
-              <w:rPr>
-                <w:rFonts w:asciiTheme="majorHAnsi" w:hAnsiTheme="majorHAnsi"/>
-                <w:sz w:val="20"/>
-                <w:szCs w:val="20"/>
-              </w:rPr>
-            </w:pPr>
-          </w:p>
-        </w:tc>
-      </w:tr>
-      <w:tr>
-        <w:tc>
-          <w:tcPr>
-            <w:tcW w:w="2069" w:type="dxa"/>
-          </w:tcPr>
-          <w:p>
-            <w:pPr>
-              <w:ind w:firstLine="0"/>
-              <w:rPr>
-                <w:rFonts w:asciiTheme="majorHAnsi" w:hAnsiTheme="majorHAnsi"/>
-                <w:sz w:val="20"/>
-                <w:szCs w:val="20"/>
-              </w:rPr>
-            </w:pPr>
-            <w:r>
-              <w:rPr>
-                <w:rFonts w:asciiTheme="majorHAnsi" w:hAnsiTheme="majorHAnsi"/>
-                <w:sz w:val="20"/>
-                <w:szCs w:val="20"/>
-              </w:rPr>
-              <w:t>25/07/2023</w:t>
-            </w:r>
-          </w:p>
-        </w:tc>
-        <w:tc>
-          <w:tcPr>
-            <w:tcW w:w="4872" w:type="dxa"/>
-          </w:tcPr>
-          <w:p>
-            <w:pPr>
-              <w:ind w:firstLine="0"/>
-              <w:rPr>
-                <w:rFonts w:asciiTheme="majorHAnsi" w:hAnsiTheme="majorHAnsi"/>
-                <w:sz w:val="20"/>
-                <w:szCs w:val="20"/>
-              </w:rPr>
-            </w:pPr>
-          </w:p>
-        </w:tc>
-      </w:tr>
-      <w:tr>
-        <w:tc>
-          <w:tcPr>
-            <w:tcW w:w="2069" w:type="dxa"/>
-          </w:tcPr>
-          <w:p>
-            <w:pPr>
-              <w:ind w:firstLine="0"/>
-              <w:rPr>
-                <w:rFonts w:asciiTheme="majorHAnsi" w:hAnsiTheme="majorHAnsi"/>
-                <w:sz w:val="20"/>
-                <w:szCs w:val="20"/>
-              </w:rPr>
-            </w:pPr>
-            <w:r>
-              <w:rPr>
-                <w:rFonts w:asciiTheme="majorHAnsi" w:hAnsiTheme="majorHAnsi"/>
-                <w:sz w:val="20"/>
-                <w:szCs w:val="20"/>
-              </w:rPr>
-              <w:t>26/07/2023</w:t>
-            </w:r>
-          </w:p>
-        </w:tc>
-        <w:tc>
-          <w:tcPr>
-            <w:tcW w:w="4872" w:type="dxa"/>
-          </w:tcPr>
-          <w:p>
-            <w:pPr>
-              <w:ind w:firstLine="0"/>
-              <w:rPr>
-                <w:rFonts w:asciiTheme="majorHAnsi" w:hAnsiTheme="majorHAnsi"/>
-                <w:sz w:val="20"/>
-                <w:szCs w:val="20"/>
-              </w:rPr>
-            </w:pPr>
-          </w:p>
-        </w:tc>
-      </w:tr>
-      <w:tr>
-        <w:tc>
-          <w:tcPr>
-            <w:tcW w:w="2069" w:type="dxa"/>
-          </w:tcPr>
-          <w:p>
-            <w:pPr>
-              <w:ind w:firstLine="0"/>
-              <w:rPr>
-                <w:rFonts w:asciiTheme="majorHAnsi" w:hAnsiTheme="majorHAnsi"/>
-                <w:sz w:val="20"/>
-                <w:szCs w:val="20"/>
-              </w:rPr>
-            </w:pPr>
-            <w:r>
-              <w:rPr>
-                <w:rFonts w:asciiTheme="majorHAnsi" w:hAnsiTheme="majorHAnsi"/>
-                <w:sz w:val="20"/>
-                <w:szCs w:val="20"/>
-              </w:rPr>
-              <w:t>27/07/2023</w:t>
-            </w:r>
-          </w:p>
-        </w:tc>
-        <w:tc>
-          <w:tcPr>
-            <w:tcW w:w="4872" w:type="dxa"/>
-          </w:tcPr>
-          <w:p>
-            <w:pPr>
-              <w:ind w:firstLine="0"/>
-              <w:rPr>
-                <w:rFonts w:asciiTheme="majorHAnsi" w:hAnsiTheme="majorHAnsi"/>
-                <w:sz w:val="20"/>
-                <w:szCs w:val="20"/>
-              </w:rPr>
-            </w:pPr>
-          </w:p>
-        </w:tc>
-      </w:tr>
-      <w:tr>
-        <w:tc>
-          <w:tcPr>
-            <w:tcW w:w="2069" w:type="dxa"/>
-          </w:tcPr>
-          <w:p>
-            <w:pPr>
-              <w:ind w:firstLine="0"/>
-              <w:rPr>
-                <w:rFonts w:asciiTheme="majorHAnsi" w:hAnsiTheme="majorHAnsi"/>
-                <w:sz w:val="20"/>
-                <w:szCs w:val="20"/>
-              </w:rPr>
-            </w:pPr>
-            <w:r>
-              <w:rPr>
-                <w:rFonts w:asciiTheme="majorHAnsi" w:hAnsiTheme="majorHAnsi"/>
-                <w:sz w:val="20"/>
-                <w:szCs w:val="20"/>
-              </w:rPr>
-              <w:t>28/07/2023</w:t>
-            </w:r>
-          </w:p>
-        </w:tc>
-        <w:tc>
-          <w:tcPr>
-            <w:tcW w:w="4872" w:type="dxa"/>
-          </w:tcPr>
-          <w:p>
-            <w:pPr>
-              <w:ind w:firstLine="0"/>
-              <w:rPr>
-                <w:rFonts w:asciiTheme="majorHAnsi" w:hAnsiTheme="majorHAnsi"/>
-                <w:sz w:val="20"/>
-                <w:szCs w:val="20"/>
-              </w:rPr>
-            </w:pPr>
-          </w:p>
-        </w:tc>
-      </w:tr>
-      <w:tr>
-        <w:tc>
-          <w:tcPr>
-            <w:tcW w:w="2069" w:type="dxa"/>
-          </w:tcPr>
-          <w:p>
-            <w:pPr>
-              <w:ind w:firstLine="0"/>
-              <w:rPr>
-                <w:rFonts w:asciiTheme="majorHAnsi" w:hAnsiTheme="majorHAnsi"/>
-                <w:sz w:val="20"/>
-                <w:szCs w:val="20"/>
-              </w:rPr>
-            </w:pPr>
-            <w:r>
-              <w:rPr>
-                <w:rFonts w:asciiTheme="majorHAnsi" w:hAnsiTheme="majorHAnsi"/>
-                <w:sz w:val="20"/>
-                <w:szCs w:val="20"/>
-              </w:rPr>
-              <w:t>29/07/2023</w:t>
-            </w:r>
-          </w:p>
-        </w:tc>
-        <w:tc>
-          <w:tcPr>
-            <w:tcW w:w="4872" w:type="dxa"/>
-          </w:tcPr>
-          <w:p>
-            <w:pPr>
-              <w:ind w:firstLine="0"/>
-              <w:rPr>
-                <w:rFonts w:asciiTheme="majorHAnsi" w:hAnsiTheme="majorHAnsi"/>
-                <w:sz w:val="20"/>
-                <w:szCs w:val="20"/>
-              </w:rPr>
-            </w:pPr>
-          </w:p>
-        </w:tc>
-      </w:tr>
-      <w:tr>
-        <w:tc>
-          <w:tcPr>
-            <w:tcW w:w="2069" w:type="dxa"/>
-          </w:tcPr>
-          <w:p>
-            <w:pPr>
-              <w:ind w:firstLine="0"/>
-              <w:rPr>
-                <w:rFonts w:asciiTheme="majorHAnsi" w:hAnsiTheme="majorHAnsi"/>
-                <w:sz w:val="20"/>
-                <w:szCs w:val="20"/>
-              </w:rPr>
-            </w:pPr>
-            <w:r>
-              <w:rPr>
-                <w:rFonts w:asciiTheme="majorHAnsi" w:hAnsiTheme="majorHAnsi"/>
-                <w:sz w:val="20"/>
-                <w:szCs w:val="20"/>
-              </w:rPr>
-              <w:t>30/07/2023</w:t>
-            </w:r>
-          </w:p>
-        </w:tc>
-        <w:tc>
-          <w:tcPr>
-            <w:tcW w:w="4872" w:type="dxa"/>
-          </w:tcPr>
-          <w:p>
-            <w:pPr>
-              <w:ind w:firstLine="0"/>
-              <w:rPr>
-                <w:rFonts w:asciiTheme="majorHAnsi" w:hAnsiTheme="majorHAnsi"/>
-                <w:sz w:val="20"/>
-                <w:szCs w:val="20"/>
-              </w:rPr>
-            </w:pPr>
-          </w:p>
-        </w:tc>
-      </w:tr>
-      <w:tr>
-        <w:tc>
-          <w:tcPr>
-            <w:tcW w:w="2069" w:type="dxa"/>
-          </w:tcPr>
-          <w:p>
-            <w:pPr>
-              <w:ind w:firstLine="0"/>
-              <w:rPr>
-                <w:rFonts w:asciiTheme="majorHAnsi" w:hAnsiTheme="majorHAnsi"/>
-                <w:sz w:val="20"/>
-                <w:szCs w:val="20"/>
-              </w:rPr>
-            </w:pPr>
-            <w:r>
-              <w:rPr>
-                <w:rFonts w:asciiTheme="majorHAnsi" w:hAnsiTheme="majorHAnsi"/>
-                <w:sz w:val="20"/>
-                <w:szCs w:val="20"/>
-              </w:rPr>
-              <w:t>31/07/2023</w:t>
-            </w:r>
-          </w:p>
-        </w:tc>
-        <w:tc>
-          <w:tcPr>
-            <w:tcW w:w="4872" w:type="dxa"/>
-          </w:tcPr>
-          <w:p>
-            <w:pPr>
-              <w:ind w:firstLine="0"/>
-              <w:rPr>
-                <w:rFonts w:asciiTheme="majorHAnsi" w:hAnsiTheme="majorHAnsi"/>
-                <w:sz w:val="20"/>
-                <w:szCs w:val="20"/>
-              </w:rPr>
-            </w:pPr>
-          </w:p>
-        </w:tc>
-      </w:tr>
-      <w:tr>
-        <w:tc>
-          <w:tcPr>
-            <w:tcW w:w="2069" w:type="dxa"/>
-          </w:tcPr>
-          <w:p>
-            <w:pPr>
-              <w:ind w:firstLine="0"/>
-              <w:rPr>
-                <w:rFonts w:asciiTheme="majorHAnsi" w:hAnsiTheme="majorHAnsi"/>
-                <w:sz w:val="20"/>
-                <w:szCs w:val="20"/>
-              </w:rPr>
-            </w:pPr>
-            <w:r>
-              <w:rPr>
-                <w:rFonts w:asciiTheme="majorHAnsi" w:hAnsiTheme="majorHAnsi"/>
-                <w:sz w:val="20"/>
-                <w:szCs w:val="20"/>
-              </w:rPr>
-              <w:t>01/08/2023</w:t>
-            </w:r>
-          </w:p>
-        </w:tc>
-        <w:tc>
-          <w:tcPr>
-            <w:tcW w:w="4872" w:type="dxa"/>
-          </w:tcPr>
-          <w:p>
-            <w:pPr>
-              <w:ind w:firstLine="0"/>
-              <w:rPr>
-                <w:rFonts w:asciiTheme="majorHAnsi" w:hAnsiTheme="majorHAnsi"/>
-                <w:sz w:val="20"/>
-                <w:szCs w:val="20"/>
-              </w:rPr>
-            </w:pPr>
-          </w:p>
-        </w:tc>
-      </w:tr>
-      <w:tr>
-        <w:tc>
-          <w:tcPr>
-            <w:tcW w:w="2069" w:type="dxa"/>
-          </w:tcPr>
-          <w:p>
-            <w:pPr>
-              <w:ind w:firstLine="0"/>
-              <w:rPr>
-                <w:rFonts w:asciiTheme="majorHAnsi" w:hAnsiTheme="majorHAnsi"/>
-                <w:sz w:val="20"/>
-                <w:szCs w:val="20"/>
-              </w:rPr>
-            </w:pPr>
-            <w:r>
-              <w:rPr>
-                <w:rFonts w:asciiTheme="majorHAnsi" w:hAnsiTheme="majorHAnsi"/>
-                <w:sz w:val="20"/>
-                <w:szCs w:val="20"/>
-              </w:rPr>
-              <w:t>02/08/2023</w:t>
-            </w:r>
-          </w:p>
-        </w:tc>
-        <w:tc>
-          <w:tcPr>
-            <w:tcW w:w="4872" w:type="dxa"/>
-          </w:tcPr>
-          <w:p>
-            <w:pPr>
-              <w:ind w:firstLine="0"/>
-              <w:rPr>
-                <w:rFonts w:asciiTheme="majorHAnsi" w:hAnsiTheme="majorHAnsi"/>
-                <w:sz w:val="20"/>
-                <w:szCs w:val="20"/>
-              </w:rPr>
-            </w:pPr>
-          </w:p>
-        </w:tc>
-      </w:tr>
-      <w:tr>
-        <w:tc>
-          <w:tcPr>
-            <w:tcW w:w="2069" w:type="dxa"/>
-          </w:tcPr>
-          <w:p>
-            <w:pPr>
-              <w:ind w:firstLine="0"/>
-              <w:rPr>
-                <w:rFonts w:asciiTheme="majorHAnsi" w:hAnsiTheme="majorHAnsi"/>
-                <w:sz w:val="20"/>
-                <w:szCs w:val="20"/>
-              </w:rPr>
-            </w:pPr>
-            <w:r>
-              <w:rPr>
-                <w:rFonts w:asciiTheme="majorHAnsi" w:hAnsiTheme="majorHAnsi"/>
-                <w:sz w:val="20"/>
-                <w:szCs w:val="20"/>
-              </w:rPr>
               <w:t>03/08/2023</w:t>
             </w:r>
           </w:p>
@@ -7299,7 +7403,6 @@
                 <w:sz w:val="20"/>
                 <w:szCs w:val="20"/>
               </w:rPr>
-              <w:lastRenderedPageBreak/>
               <w:t>04/08/2023</w:t>
             </w:r>
           </w:p>
@@ -8405,6 +8508,7 @@
                 <w:szCs w:val="16"/>
                 <w:lang w:eastAsia="en-US"/>
               </w:rPr>
+              <w:lastRenderedPageBreak/>
               <w:t>Facilité d’adaptation aux divers changements rencontrés dans son travail</w:t>
             </w:r>
           </w:p>
@@ -8520,7 +8624,6 @@
                 <w:szCs w:val="16"/>
                 <w:lang w:eastAsia="en-US"/>
               </w:rPr>
-              <w:lastRenderedPageBreak/>
               <w:t>Capacité de communiquer par écrit</w:t>
             </w:r>
           </w:p>
@@ -9346,6 +9449,7 @@
                 <w:szCs w:val="16"/>
                 <w:lang w:eastAsia="en-US"/>
               </w:rPr>
+              <w:lastRenderedPageBreak/>
               <w:t>Réalise un travail avec soin et précision</w:t>
             </w:r>
           </w:p>
@@ -9461,7 +9565,6 @@
                 <w:szCs w:val="16"/>
                 <w:lang w:eastAsia="en-US"/>
               </w:rPr>
-              <w:lastRenderedPageBreak/>
               <w:t>Respecte les consignes</w:t>
             </w:r>
           </w:p>
@@ -9690,7 +9793,7 @@
                     </wp:anchor>
                   </w:drawing>
                 </mc:Choice>
-                <mc:Fallback xmlns:w16sdtdh="http://schemas.microsoft.com/office/word/2020/wordml/sdtdatahash" xmlns:w16="http://schemas.microsoft.com/office/word/2018/wordml" xmlns:w16cid="http://schemas.microsoft.com/office/word/2016/wordml/cid" xmlns:w16cex="http://schemas.microsoft.com/office/word/2018/wordml/cex" xmlns:oel="http://schemas.microsoft.com/office/2019/extlst" xmlns:am3d="http://schemas.microsoft.com/office/drawing/2017/model3d" xmlns:aink="http://schemas.microsoft.com/office/drawing/2016/ink" xmlns:cx8="http://schemas.microsoft.com/office/drawing/2016/5/14/chartex" xmlns:cx7="http://schemas.microsoft.com/office/drawing/2016/5/13/chartex" xmlns:cx6="http://schemas.microsoft.com/office/drawing/2016/5/12/chartex" xmlns:cx5="http://schemas.microsoft.com/office/drawing/2016/5/11/chartex" xmlns:cx4="http://schemas.microsoft.com/office/drawing/2016/5/10/chartex" xmlns:cx3="http://schemas.microsoft.com/office/drawing/2016/5/9/chartex" xmlns:cx2="http://schemas.microsoft.com/office/drawing/2015/10/21/chartex">
+                <mc:Fallback xmlns:cx2="http://schemas.microsoft.com/office/drawing/2015/10/21/chartex" xmlns:cx3="http://schemas.microsoft.com/office/drawing/2016/5/9/chartex" xmlns:cx4="http://schemas.microsoft.com/office/drawing/2016/5/10/chartex" xmlns:cx5="http://schemas.microsoft.com/office/drawing/2016/5/11/chartex" xmlns:cx6="http://schemas.microsoft.com/office/drawing/2016/5/12/chartex" xmlns:cx7="http://schemas.microsoft.com/office/drawing/2016/5/13/chartex" xmlns:cx8="http://schemas.microsoft.com/office/drawing/2016/5/14/chartex" xmlns:aink="http://schemas.microsoft.com/office/drawing/2016/ink" xmlns:am3d="http://schemas.microsoft.com/office/drawing/2017/model3d" xmlns:oel="http://schemas.microsoft.com/office/2019/extlst" xmlns:w16cex="http://schemas.microsoft.com/office/word/2018/wordml/cex" xmlns:w16cid="http://schemas.microsoft.com/office/word/2016/wordml/cid" xmlns:w16="http://schemas.microsoft.com/office/word/2018/wordml" xmlns:w16sdtdh="http://schemas.microsoft.com/office/word/2020/wordml/sdtdatahash">
                   <w:pict>
                     <v:shape w14:anchorId="5A847C36" id="Multiplication Sign 3" o:spid="_x0000_s1026" style="position:absolute;margin-left:10.8pt;margin-top:11.95pt;width:25.1pt;height:30.95pt;z-index:251660288;visibility:visible;mso-wrap-style:square;mso-wrap-distance-left:9pt;mso-wrap-distance-top:0;mso-wrap-distance-right:9pt;mso-wrap-distance-bottom:0;mso-position-horizontal:absolute;mso-position-horizontal-relative:text;mso-position-vertical:absolute;mso-position-vertical-relative:text;v-text-anchor:middle" coordsize="318591,393068" o:gfxdata="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" path="m47411,117996l105624,70814r53672,66218l212967,70814r58213,47182l207523,196534r63657,78538l212967,322254,159296,256036r-53672,66218l47411,275072r63657,-78538l47411,117996xe" fillcolor="#4f81bd [3204]" strokecolor="#243f60 [1604]" strokeweight="2pt">
                       <v:path arrowok="t" o:connecttype="custom" o:connectlocs="47411,117996;105624,70814;159296,137032;212967,70814;271180,117996;207523,196534;271180,275072;212967,322254;159296,256036;105624,322254;47411,275072;111068,196534;47411,117996" o:connectangles="0,0,0,0,0,0,0,0,0,0,0,0,0"/>
@@ -10059,7 +10162,6 @@
                 <w:szCs w:val="20"/>
                 <w:lang w:val="en-US" w:eastAsia="en-US"/>
               </w:rPr>
-              <w:lastRenderedPageBreak/>
               <w:drawing>
                 <wp:anchor distT="0" distB="0" distL="114300" distR="114300" simplePos="0" relativeHeight="251662336" behindDoc="0" locked="0" layoutInCell="1" allowOverlap="1" wp14:anchorId="6DE9BD3D" wp14:editId="1CB3DDF4">
                   <wp:simplePos x="0" y="0"/>
@@ -10189,7 +10291,6 @@
           <w:sz w:val="20"/>
           <w:szCs w:val="20"/>
         </w:rPr>
-        <w:lastRenderedPageBreak/>
         <w:br w:type="page"/>
       </w:r>
       <w:r>

</xml_diff>

<commit_message>
suppression de user localement V1.0
</commit_message>
<xml_diff>
--- a/Journal de Stage - stages obligatoires.docx
+++ b/Journal de Stage - stages obligatoires.docx
@@ -4231,12 +4231,14 @@
               <w:rPr>
                 <w:rFonts w:asciiTheme="majorHAnsi" w:hAnsiTheme="majorHAnsi"/>
                 <w:b/>
-                <w:color w:val="4BACC6" w:themeColor="accent5"/>
+                <w:color w:val="FF0000"/>
                 <w:sz w:val="20"/>
                 <w:szCs w:val="20"/>
               </w:rPr>
               <w:t>Day off</w:t>
             </w:r>
+            <w:bookmarkStart w:id="0" w:name="_GoBack"/>
+            <w:bookmarkEnd w:id="0"/>
           </w:p>
         </w:tc>
       </w:tr>
@@ -5084,7 +5086,7 @@
                 <w:sz w:val="20"/>
                 <w:szCs w:val="20"/>
               </w:rPr>
-              <w:t>Day off</w:t>
+              <w:t>En Ligne</w:t>
             </w:r>
           </w:p>
         </w:tc>
@@ -5647,8 +5649,6 @@
             </w:r>
           </w:p>
         </w:tc>
-        <w:bookmarkStart w:id="0" w:name="_GoBack"/>
-        <w:bookmarkEnd w:id="0"/>
       </w:tr>
       <w:tr>
         <w:tc>
@@ -5681,27 +5681,172 @@
           <w:p>
             <w:pPr>
               <w:ind w:firstLine="0"/>
-              <w:rPr>
-                <w:rFonts w:asciiTheme="majorHAnsi" w:hAnsiTheme="majorHAnsi"/>
-                <w:sz w:val="20"/>
-                <w:szCs w:val="20"/>
-              </w:rPr>
-            </w:pPr>
-            <w:r>
-              <w:rPr>
-                <w:rFonts w:asciiTheme="majorHAnsi" w:hAnsiTheme="majorHAnsi"/>
-                <w:sz w:val="20"/>
-                <w:szCs w:val="20"/>
-              </w:rPr>
-              <w:t xml:space="preserve">Désactive un utilisateur </w:t>
-            </w:r>
-            <w:r>
-              <w:rPr>
-                <w:rFonts w:asciiTheme="majorHAnsi" w:hAnsiTheme="majorHAnsi"/>
-                <w:sz w:val="20"/>
-                <w:szCs w:val="20"/>
-              </w:rPr>
-              <w:t xml:space="preserve">+ </w:t>
+              <w:jc w:val="center"/>
+              <w:rPr>
+                <w:rFonts w:asciiTheme="majorHAnsi" w:hAnsiTheme="majorHAnsi"/>
+                <w:sz w:val="20"/>
+                <w:szCs w:val="20"/>
+              </w:rPr>
+            </w:pPr>
+            <w:r>
+              <w:rPr>
+                <w:rFonts w:asciiTheme="majorHAnsi" w:hAnsiTheme="majorHAnsi"/>
+                <w:b/>
+                <w:color w:val="FF0000"/>
+                <w:sz w:val="20"/>
+                <w:szCs w:val="20"/>
+              </w:rPr>
+              <w:t>En Ligne</w:t>
+            </w:r>
+          </w:p>
+        </w:tc>
+      </w:tr>
+      <w:tr>
+        <w:tc>
+          <w:tcPr>
+            <w:tcW w:w="2069" w:type="dxa"/>
+          </w:tcPr>
+          <w:p>
+            <w:pPr>
+              <w:ind w:firstLine="0"/>
+              <w:rPr>
+                <w:rFonts w:asciiTheme="majorHAnsi" w:hAnsiTheme="majorHAnsi"/>
+                <w:sz w:val="20"/>
+                <w:szCs w:val="20"/>
+              </w:rPr>
+            </w:pPr>
+            <w:r>
+              <w:rPr>
+                <w:rFonts w:asciiTheme="majorHAnsi" w:hAnsiTheme="majorHAnsi"/>
+                <w:sz w:val="20"/>
+                <w:szCs w:val="20"/>
+              </w:rPr>
+              <w:t>24/06/2023</w:t>
+            </w:r>
+          </w:p>
+        </w:tc>
+        <w:tc>
+          <w:tcPr>
+            <w:tcW w:w="4872" w:type="dxa"/>
+          </w:tcPr>
+          <w:p>
+            <w:pPr>
+              <w:ind w:firstLine="0"/>
+              <w:jc w:val="center"/>
+              <w:rPr>
+                <w:rFonts w:asciiTheme="majorHAnsi" w:hAnsiTheme="majorHAnsi"/>
+                <w:sz w:val="20"/>
+                <w:szCs w:val="20"/>
+              </w:rPr>
+            </w:pPr>
+            <w:r>
+              <w:rPr>
+                <w:rFonts w:asciiTheme="majorHAnsi" w:hAnsiTheme="majorHAnsi"/>
+                <w:b/>
+                <w:color w:val="4BACC6" w:themeColor="accent5"/>
+                <w:sz w:val="20"/>
+                <w:szCs w:val="20"/>
+              </w:rPr>
+              <w:t>Weekend</w:t>
+            </w:r>
+          </w:p>
+        </w:tc>
+      </w:tr>
+      <w:tr>
+        <w:tc>
+          <w:tcPr>
+            <w:tcW w:w="2069" w:type="dxa"/>
+          </w:tcPr>
+          <w:p>
+            <w:pPr>
+              <w:ind w:firstLine="0"/>
+              <w:rPr>
+                <w:rFonts w:asciiTheme="majorHAnsi" w:hAnsiTheme="majorHAnsi"/>
+                <w:sz w:val="20"/>
+                <w:szCs w:val="20"/>
+              </w:rPr>
+            </w:pPr>
+            <w:r>
+              <w:rPr>
+                <w:rFonts w:asciiTheme="majorHAnsi" w:hAnsiTheme="majorHAnsi"/>
+                <w:sz w:val="20"/>
+                <w:szCs w:val="20"/>
+              </w:rPr>
+              <w:t>25/06/2023</w:t>
+            </w:r>
+          </w:p>
+        </w:tc>
+        <w:tc>
+          <w:tcPr>
+            <w:tcW w:w="4872" w:type="dxa"/>
+          </w:tcPr>
+          <w:p>
+            <w:pPr>
+              <w:ind w:firstLine="0"/>
+              <w:jc w:val="center"/>
+              <w:rPr>
+                <w:rFonts w:asciiTheme="majorHAnsi" w:hAnsiTheme="majorHAnsi"/>
+                <w:sz w:val="20"/>
+                <w:szCs w:val="20"/>
+              </w:rPr>
+            </w:pPr>
+            <w:r>
+              <w:rPr>
+                <w:rFonts w:asciiTheme="majorHAnsi" w:hAnsiTheme="majorHAnsi"/>
+                <w:b/>
+                <w:color w:val="4BACC6" w:themeColor="accent5"/>
+                <w:sz w:val="20"/>
+                <w:szCs w:val="20"/>
+              </w:rPr>
+              <w:t>Weekend</w:t>
+            </w:r>
+          </w:p>
+        </w:tc>
+      </w:tr>
+      <w:tr>
+        <w:tc>
+          <w:tcPr>
+            <w:tcW w:w="2069" w:type="dxa"/>
+          </w:tcPr>
+          <w:p>
+            <w:pPr>
+              <w:ind w:firstLine="0"/>
+              <w:rPr>
+                <w:rFonts w:asciiTheme="majorHAnsi" w:hAnsiTheme="majorHAnsi"/>
+                <w:sz w:val="20"/>
+                <w:szCs w:val="20"/>
+              </w:rPr>
+            </w:pPr>
+            <w:r>
+              <w:rPr>
+                <w:rFonts w:asciiTheme="majorHAnsi" w:hAnsiTheme="majorHAnsi"/>
+                <w:sz w:val="20"/>
+                <w:szCs w:val="20"/>
+              </w:rPr>
+              <w:t>26/06/2023</w:t>
+            </w:r>
+          </w:p>
+        </w:tc>
+        <w:tc>
+          <w:tcPr>
+            <w:tcW w:w="4872" w:type="dxa"/>
+          </w:tcPr>
+          <w:p>
+            <w:pPr>
+              <w:ind w:firstLine="0"/>
+              <w:rPr>
+                <w:rFonts w:asciiTheme="majorHAnsi" w:hAnsiTheme="majorHAnsi"/>
+                <w:sz w:val="20"/>
+                <w:szCs w:val="20"/>
+              </w:rPr>
+            </w:pPr>
+            <w:r>
+              <w:rPr>
+                <w:rFonts w:asciiTheme="majorHAnsi" w:hAnsiTheme="majorHAnsi"/>
+                <w:sz w:val="20"/>
+                <w:szCs w:val="20"/>
+              </w:rPr>
+              <w:t xml:space="preserve">Désactive un utilisateur + </w:t>
             </w:r>
             <w:r>
               <w:rPr>
@@ -5771,80 +5916,32 @@
                 <w:sz w:val="20"/>
                 <w:szCs w:val="20"/>
               </w:rPr>
-              <w:t xml:space="preserve"> + </w:t>
-            </w:r>
-            <w:r>
-              <w:rPr>
-                <w:rFonts w:asciiTheme="majorHAnsi" w:hAnsiTheme="majorHAnsi"/>
-                <w:sz w:val="20"/>
-                <w:szCs w:val="20"/>
-              </w:rPr>
-              <w:t>trie des utilisateur</w:t>
-            </w:r>
-          </w:p>
-        </w:tc>
-      </w:tr>
-      <w:tr>
-        <w:tc>
-          <w:tcPr>
-            <w:tcW w:w="2069" w:type="dxa"/>
-          </w:tcPr>
-          <w:p>
-            <w:pPr>
-              <w:ind w:firstLine="0"/>
-              <w:rPr>
-                <w:rFonts w:asciiTheme="majorHAnsi" w:hAnsiTheme="majorHAnsi"/>
-                <w:sz w:val="20"/>
-                <w:szCs w:val="20"/>
-              </w:rPr>
-            </w:pPr>
-            <w:r>
-              <w:rPr>
-                <w:rFonts w:asciiTheme="majorHAnsi" w:hAnsiTheme="majorHAnsi"/>
-                <w:sz w:val="20"/>
-                <w:szCs w:val="20"/>
-              </w:rPr>
-              <w:t>24/06/2023</w:t>
-            </w:r>
-          </w:p>
-        </w:tc>
-        <w:tc>
-          <w:tcPr>
-            <w:tcW w:w="4872" w:type="dxa"/>
-          </w:tcPr>
-          <w:p>
-            <w:pPr>
-              <w:ind w:firstLine="0"/>
-              <w:rPr>
-                <w:rFonts w:asciiTheme="majorHAnsi" w:hAnsiTheme="majorHAnsi"/>
-                <w:sz w:val="20"/>
-                <w:szCs w:val="20"/>
-              </w:rPr>
-            </w:pPr>
-          </w:p>
-        </w:tc>
-      </w:tr>
-      <w:tr>
-        <w:tc>
-          <w:tcPr>
-            <w:tcW w:w="2069" w:type="dxa"/>
-          </w:tcPr>
-          <w:p>
-            <w:pPr>
-              <w:ind w:firstLine="0"/>
-              <w:rPr>
-                <w:rFonts w:asciiTheme="majorHAnsi" w:hAnsiTheme="majorHAnsi"/>
-                <w:sz w:val="20"/>
-                <w:szCs w:val="20"/>
-              </w:rPr>
-            </w:pPr>
-            <w:r>
-              <w:rPr>
-                <w:rFonts w:asciiTheme="majorHAnsi" w:hAnsiTheme="majorHAnsi"/>
-                <w:sz w:val="20"/>
-                <w:szCs w:val="20"/>
-              </w:rPr>
-              <w:t>25/06/2023</w:t>
+              <w:t xml:space="preserve"> + trie des utilisateur</w:t>
+            </w:r>
+          </w:p>
+        </w:tc>
+      </w:tr>
+      <w:tr>
+        <w:tc>
+          <w:tcPr>
+            <w:tcW w:w="2069" w:type="dxa"/>
+          </w:tcPr>
+          <w:p>
+            <w:pPr>
+              <w:ind w:firstLine="0"/>
+              <w:rPr>
+                <w:rFonts w:asciiTheme="majorHAnsi" w:hAnsiTheme="majorHAnsi"/>
+                <w:sz w:val="20"/>
+                <w:szCs w:val="20"/>
+              </w:rPr>
+            </w:pPr>
+            <w:r>
+              <w:rPr>
+                <w:rFonts w:asciiTheme="majorHAnsi" w:hAnsiTheme="majorHAnsi"/>
+                <w:sz w:val="20"/>
+                <w:szCs w:val="20"/>
+              </w:rPr>
+              <w:t>27/06/2023</w:t>
             </w:r>
           </w:p>
         </w:tc>
@@ -5931,7 +6028,7 @@
                 <w:sz w:val="20"/>
                 <w:szCs w:val="20"/>
               </w:rPr>
-              <w:t xml:space="preserve">Si bien vérifier insertion de tout les donnes dans la base et le plus important de sauvegarder le fichier  pour le </w:t>
+              <w:t xml:space="preserve">Si bien vérifier insertion de </w:t>
             </w:r>
             <w:proofErr w:type="spellStart"/>
             <w:r>
@@ -5940,6 +6037,24 @@
                 <w:sz w:val="20"/>
                 <w:szCs w:val="20"/>
               </w:rPr>
+              <w:t>tout</w:t>
+            </w:r>
+            <w:proofErr w:type="spellEnd"/>
+            <w:r>
+              <w:rPr>
+                <w:rFonts w:asciiTheme="majorHAnsi" w:hAnsiTheme="majorHAnsi"/>
+                <w:sz w:val="20"/>
+                <w:szCs w:val="20"/>
+              </w:rPr>
+              <w:t xml:space="preserve"> les donnes dans la base et le plus important de sauvegarder le fichier  pour le </w:t>
+            </w:r>
+            <w:proofErr w:type="spellStart"/>
+            <w:r>
+              <w:rPr>
+                <w:rFonts w:asciiTheme="majorHAnsi" w:hAnsiTheme="majorHAnsi"/>
+                <w:sz w:val="20"/>
+                <w:szCs w:val="20"/>
+              </w:rPr>
               <w:t>consuler</w:t>
             </w:r>
             <w:proofErr w:type="spellEnd"/>
@@ -5961,94 +6076,6 @@
               <w:t>apres</w:t>
             </w:r>
             <w:proofErr w:type="spellEnd"/>
-            <w:r>
-              <w:rPr>
-                <w:rFonts w:asciiTheme="majorHAnsi" w:hAnsiTheme="majorHAnsi"/>
-                <w:sz w:val="20"/>
-                <w:szCs w:val="20"/>
-              </w:rPr>
-              <w:t xml:space="preserve"> </w:t>
-            </w:r>
-          </w:p>
-        </w:tc>
-      </w:tr>
-      <w:tr>
-        <w:tc>
-          <w:tcPr>
-            <w:tcW w:w="2069" w:type="dxa"/>
-          </w:tcPr>
-          <w:p>
-            <w:pPr>
-              <w:ind w:firstLine="0"/>
-              <w:rPr>
-                <w:rFonts w:asciiTheme="majorHAnsi" w:hAnsiTheme="majorHAnsi"/>
-                <w:sz w:val="20"/>
-                <w:szCs w:val="20"/>
-              </w:rPr>
-            </w:pPr>
-            <w:r>
-              <w:rPr>
-                <w:rFonts w:asciiTheme="majorHAnsi" w:hAnsiTheme="majorHAnsi"/>
-                <w:sz w:val="20"/>
-                <w:szCs w:val="20"/>
-              </w:rPr>
-              <w:t>26/06/2023</w:t>
-            </w:r>
-          </w:p>
-        </w:tc>
-        <w:tc>
-          <w:tcPr>
-            <w:tcW w:w="4872" w:type="dxa"/>
-          </w:tcPr>
-          <w:p>
-            <w:pPr>
-              <w:ind w:firstLine="0"/>
-              <w:rPr>
-                <w:rFonts w:asciiTheme="majorHAnsi" w:hAnsiTheme="majorHAnsi"/>
-                <w:sz w:val="20"/>
-                <w:szCs w:val="20"/>
-              </w:rPr>
-            </w:pPr>
-          </w:p>
-        </w:tc>
-      </w:tr>
-      <w:tr>
-        <w:tc>
-          <w:tcPr>
-            <w:tcW w:w="2069" w:type="dxa"/>
-          </w:tcPr>
-          <w:p>
-            <w:pPr>
-              <w:ind w:firstLine="0"/>
-              <w:rPr>
-                <w:rFonts w:asciiTheme="majorHAnsi" w:hAnsiTheme="majorHAnsi"/>
-                <w:sz w:val="20"/>
-                <w:szCs w:val="20"/>
-              </w:rPr>
-            </w:pPr>
-            <w:r>
-              <w:rPr>
-                <w:rFonts w:asciiTheme="majorHAnsi" w:hAnsiTheme="majorHAnsi"/>
-                <w:sz w:val="20"/>
-                <w:szCs w:val="20"/>
-              </w:rPr>
-              <w:t>27/06/2023</w:t>
-            </w:r>
-          </w:p>
-        </w:tc>
-        <w:tc>
-          <w:tcPr>
-            <w:tcW w:w="4872" w:type="dxa"/>
-          </w:tcPr>
-          <w:p>
-            <w:pPr>
-              <w:ind w:firstLine="0"/>
-              <w:rPr>
-                <w:rFonts w:asciiTheme="majorHAnsi" w:hAnsiTheme="majorHAnsi"/>
-                <w:sz w:val="20"/>
-                <w:szCs w:val="20"/>
-              </w:rPr>
-            </w:pPr>
           </w:p>
         </w:tc>
       </w:tr>
@@ -9992,7 +10019,7 @@
                     </wp:anchor>
                   </w:drawing>
                 </mc:Choice>
-                <mc:Fallback xmlns:cx2="http://schemas.microsoft.com/office/drawing/2015/10/21/chartex" xmlns:cx3="http://schemas.microsoft.com/office/drawing/2016/5/9/chartex" xmlns:cx4="http://schemas.microsoft.com/office/drawing/2016/5/10/chartex" xmlns:cx5="http://schemas.microsoft.com/office/drawing/2016/5/11/chartex" xmlns:cx6="http://schemas.microsoft.com/office/drawing/2016/5/12/chartex" xmlns:cx7="http://schemas.microsoft.com/office/drawing/2016/5/13/chartex" xmlns:cx8="http://schemas.microsoft.com/office/drawing/2016/5/14/chartex" xmlns:aink="http://schemas.microsoft.com/office/drawing/2016/ink" xmlns:am3d="http://schemas.microsoft.com/office/drawing/2017/model3d" xmlns:oel="http://schemas.microsoft.com/office/2019/extlst" xmlns:w16cex="http://schemas.microsoft.com/office/word/2018/wordml/cex" xmlns:w16cid="http://schemas.microsoft.com/office/word/2016/wordml/cid" xmlns:w16="http://schemas.microsoft.com/office/word/2018/wordml" xmlns:w16sdtdh="http://schemas.microsoft.com/office/word/2020/wordml/sdtdatahash">
+                <mc:Fallback xmlns:w16sdtdh="http://schemas.microsoft.com/office/word/2020/wordml/sdtdatahash" xmlns:w16="http://schemas.microsoft.com/office/word/2018/wordml" xmlns:w16cid="http://schemas.microsoft.com/office/word/2016/wordml/cid" xmlns:w16cex="http://schemas.microsoft.com/office/word/2018/wordml/cex" xmlns:oel="http://schemas.microsoft.com/office/2019/extlst" xmlns:am3d="http://schemas.microsoft.com/office/drawing/2017/model3d" xmlns:aink="http://schemas.microsoft.com/office/drawing/2016/ink" xmlns:cx8="http://schemas.microsoft.com/office/drawing/2016/5/14/chartex" xmlns:cx7="http://schemas.microsoft.com/office/drawing/2016/5/13/chartex" xmlns:cx6="http://schemas.microsoft.com/office/drawing/2016/5/12/chartex" xmlns:cx5="http://schemas.microsoft.com/office/drawing/2016/5/11/chartex" xmlns:cx4="http://schemas.microsoft.com/office/drawing/2016/5/10/chartex" xmlns:cx3="http://schemas.microsoft.com/office/drawing/2016/5/9/chartex" xmlns:cx2="http://schemas.microsoft.com/office/drawing/2015/10/21/chartex">
                   <w:pict>
                     <v:shape w14:anchorId="5A847C36" id="Multiplication Sign 3" o:spid="_x0000_s1026" style="position:absolute;margin-left:10.8pt;margin-top:11.95pt;width:25.1pt;height:30.95pt;z-index:251660288;visibility:visible;mso-wrap-style:square;mso-wrap-distance-left:9pt;mso-wrap-distance-top:0;mso-wrap-distance-right:9pt;mso-wrap-distance-bottom:0;mso-position-horizontal:absolute;mso-position-horizontal-relative:text;mso-position-vertical:absolute;mso-position-vertical-relative:text;v-text-anchor:middle" coordsize="318591,393068" o:gfxdata="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" path="m47411,117996l105624,70814r53672,66218l212967,70814r58213,47182l207523,196534r63657,78538l212967,322254,159296,256036r-53672,66218l47411,275072r63657,-78538l47411,117996xe" fillcolor="#4f81bd [3204]" strokecolor="#243f60 [1604]" strokeweight="2pt">
                       <v:path arrowok="t" o:connecttype="custom" o:connectlocs="47411,117996;105624,70814;159296,137032;212967,70814;271180,117996;207523,196534;271180,275072;212967,322254;159296,256036;105624,322254;47411,275072;111068,196534;47411,117996" o:connectangles="0,0,0,0,0,0,0,0,0,0,0,0,0"/>

</xml_diff>

<commit_message>
06/26 journal de stage
</commit_message>
<xml_diff>
--- a/Journal de Stage - stages obligatoires.docx
+++ b/Journal de Stage - stages obligatoires.docx
@@ -4237,8 +4237,6 @@
               </w:rPr>
               <w:t>Day off</w:t>
             </w:r>
-            <w:bookmarkStart w:id="0" w:name="_GoBack"/>
-            <w:bookmarkEnd w:id="0"/>
           </w:p>
         </w:tc>
       </w:tr>
@@ -5846,8 +5844,48 @@
                 <w:sz w:val="20"/>
                 <w:szCs w:val="20"/>
               </w:rPr>
-              <w:t xml:space="preserve">Désactive un utilisateur + </w:t>
-            </w:r>
+              <w:t xml:space="preserve">Supprimer un utilisateur localement sans le supprimer de la base de donne + active et désactive un compte  </w:t>
+            </w:r>
+          </w:p>
+        </w:tc>
+      </w:tr>
+      <w:tr>
+        <w:tc>
+          <w:tcPr>
+            <w:tcW w:w="2069" w:type="dxa"/>
+          </w:tcPr>
+          <w:p>
+            <w:pPr>
+              <w:ind w:firstLine="0"/>
+              <w:rPr>
+                <w:rFonts w:asciiTheme="majorHAnsi" w:hAnsiTheme="majorHAnsi"/>
+                <w:sz w:val="20"/>
+                <w:szCs w:val="20"/>
+              </w:rPr>
+            </w:pPr>
+            <w:r>
+              <w:rPr>
+                <w:rFonts w:asciiTheme="majorHAnsi" w:hAnsiTheme="majorHAnsi"/>
+                <w:sz w:val="20"/>
+                <w:szCs w:val="20"/>
+              </w:rPr>
+              <w:t>27/06/2023</w:t>
+            </w:r>
+          </w:p>
+        </w:tc>
+        <w:tc>
+          <w:tcPr>
+            <w:tcW w:w="4872" w:type="dxa"/>
+          </w:tcPr>
+          <w:p>
+            <w:pPr>
+              <w:ind w:firstLine="0"/>
+              <w:rPr>
+                <w:rFonts w:asciiTheme="majorHAnsi" w:hAnsiTheme="majorHAnsi"/>
+                <w:sz w:val="20"/>
+                <w:szCs w:val="20"/>
+              </w:rPr>
+            </w:pPr>
             <w:r>
               <w:rPr>
                 <w:rFonts w:asciiTheme="majorHAnsi" w:hAnsiTheme="majorHAnsi"/>
@@ -5872,6 +5910,82 @@
                 <w:sz w:val="20"/>
                 <w:szCs w:val="20"/>
               </w:rPr>
+              <w:t xml:space="preserve"> + trie + reche</w:t>
+            </w:r>
+            <w:r>
+              <w:rPr>
+                <w:rFonts w:asciiTheme="majorHAnsi" w:hAnsiTheme="majorHAnsi"/>
+                <w:sz w:val="20"/>
+                <w:szCs w:val="20"/>
+              </w:rPr>
+              <w:t xml:space="preserve">rche </w:t>
+            </w:r>
+            <w:bookmarkStart w:id="0" w:name="_GoBack"/>
+            <w:bookmarkEnd w:id="0"/>
+          </w:p>
+        </w:tc>
+      </w:tr>
+      <w:tr>
+        <w:tc>
+          <w:tcPr>
+            <w:tcW w:w="2069" w:type="dxa"/>
+          </w:tcPr>
+          <w:p>
+            <w:pPr>
+              <w:ind w:firstLine="0"/>
+              <w:rPr>
+                <w:rFonts w:asciiTheme="majorHAnsi" w:hAnsiTheme="majorHAnsi"/>
+                <w:sz w:val="20"/>
+                <w:szCs w:val="20"/>
+              </w:rPr>
+            </w:pPr>
+            <w:r>
+              <w:rPr>
+                <w:rFonts w:asciiTheme="majorHAnsi" w:hAnsiTheme="majorHAnsi"/>
+                <w:sz w:val="20"/>
+                <w:szCs w:val="20"/>
+              </w:rPr>
+              <w:t>28/06/2023</w:t>
+            </w:r>
+          </w:p>
+        </w:tc>
+        <w:tc>
+          <w:tcPr>
+            <w:tcW w:w="4872" w:type="dxa"/>
+          </w:tcPr>
+          <w:p>
+            <w:pPr>
+              <w:ind w:firstLine="0"/>
+              <w:rPr>
+                <w:rFonts w:asciiTheme="majorHAnsi" w:hAnsiTheme="majorHAnsi"/>
+                <w:sz w:val="20"/>
+                <w:szCs w:val="20"/>
+              </w:rPr>
+            </w:pPr>
+            <w:r>
+              <w:rPr>
+                <w:rFonts w:asciiTheme="majorHAnsi" w:hAnsiTheme="majorHAnsi"/>
+                <w:sz w:val="20"/>
+                <w:szCs w:val="20"/>
+              </w:rPr>
+              <w:t xml:space="preserve"> </w:t>
+            </w:r>
+            <w:proofErr w:type="spellStart"/>
+            <w:r>
+              <w:rPr>
+                <w:rFonts w:asciiTheme="majorHAnsi" w:hAnsiTheme="majorHAnsi"/>
+                <w:sz w:val="20"/>
+                <w:szCs w:val="20"/>
+              </w:rPr>
+              <w:t>middlewear</w:t>
+            </w:r>
+            <w:proofErr w:type="spellEnd"/>
+            <w:r>
+              <w:rPr>
+                <w:rFonts w:asciiTheme="majorHAnsi" w:hAnsiTheme="majorHAnsi"/>
+                <w:sz w:val="20"/>
+                <w:szCs w:val="20"/>
+              </w:rPr>
               <w:t xml:space="preserve"> + </w:t>
             </w:r>
             <w:proofErr w:type="spellStart"/>
@@ -5881,7 +5995,7 @@
                 <w:sz w:val="20"/>
                 <w:szCs w:val="20"/>
               </w:rPr>
-              <w:t>middlewear</w:t>
+              <w:t>controlee</w:t>
             </w:r>
             <w:proofErr w:type="spellEnd"/>
             <w:r>
@@ -5890,8 +6004,216 @@
                 <w:sz w:val="20"/>
                 <w:szCs w:val="20"/>
               </w:rPr>
-              <w:t xml:space="preserve"> + </w:t>
-            </w:r>
+              <w:t xml:space="preserve"> de saisie</w:t>
+            </w:r>
+            <w:r>
+              <w:rPr>
+                <w:rFonts w:asciiTheme="majorHAnsi" w:hAnsiTheme="majorHAnsi"/>
+                <w:sz w:val="20"/>
+                <w:szCs w:val="20"/>
+              </w:rPr>
+              <w:t xml:space="preserve"> + trie des utilisateur</w:t>
+            </w:r>
+          </w:p>
+        </w:tc>
+      </w:tr>
+      <w:tr>
+        <w:tc>
+          <w:tcPr>
+            <w:tcW w:w="2069" w:type="dxa"/>
+          </w:tcPr>
+          <w:p>
+            <w:pPr>
+              <w:ind w:firstLine="0"/>
+              <w:rPr>
+                <w:rFonts w:asciiTheme="majorHAnsi" w:hAnsiTheme="majorHAnsi"/>
+                <w:sz w:val="20"/>
+                <w:szCs w:val="20"/>
+              </w:rPr>
+            </w:pPr>
+            <w:r>
+              <w:rPr>
+                <w:rFonts w:asciiTheme="majorHAnsi" w:hAnsiTheme="majorHAnsi"/>
+                <w:sz w:val="20"/>
+                <w:szCs w:val="20"/>
+              </w:rPr>
+              <w:t>29/06/2023</w:t>
+            </w:r>
+          </w:p>
+        </w:tc>
+        <w:tc>
+          <w:tcPr>
+            <w:tcW w:w="4872" w:type="dxa"/>
+          </w:tcPr>
+          <w:p>
+            <w:pPr>
+              <w:ind w:firstLine="0"/>
+              <w:rPr>
+                <w:rFonts w:asciiTheme="majorHAnsi" w:hAnsiTheme="majorHAnsi"/>
+                <w:sz w:val="20"/>
+                <w:szCs w:val="20"/>
+              </w:rPr>
+            </w:pPr>
+          </w:p>
+        </w:tc>
+      </w:tr>
+      <w:tr>
+        <w:tc>
+          <w:tcPr>
+            <w:tcW w:w="2069" w:type="dxa"/>
+          </w:tcPr>
+          <w:p>
+            <w:pPr>
+              <w:ind w:firstLine="0"/>
+              <w:rPr>
+                <w:rFonts w:asciiTheme="majorHAnsi" w:hAnsiTheme="majorHAnsi"/>
+                <w:sz w:val="20"/>
+                <w:szCs w:val="20"/>
+              </w:rPr>
+            </w:pPr>
+            <w:r>
+              <w:rPr>
+                <w:rFonts w:asciiTheme="majorHAnsi" w:hAnsiTheme="majorHAnsi"/>
+                <w:sz w:val="20"/>
+                <w:szCs w:val="20"/>
+              </w:rPr>
+              <w:t>30/06/2023</w:t>
+            </w:r>
+          </w:p>
+        </w:tc>
+        <w:tc>
+          <w:tcPr>
+            <w:tcW w:w="4872" w:type="dxa"/>
+          </w:tcPr>
+          <w:p>
+            <w:pPr>
+              <w:ind w:firstLine="0"/>
+              <w:rPr>
+                <w:rFonts w:asciiTheme="majorHAnsi" w:hAnsiTheme="majorHAnsi"/>
+                <w:sz w:val="20"/>
+                <w:szCs w:val="20"/>
+              </w:rPr>
+            </w:pPr>
+          </w:p>
+        </w:tc>
+      </w:tr>
+      <w:tr>
+        <w:tc>
+          <w:tcPr>
+            <w:tcW w:w="2069" w:type="dxa"/>
+          </w:tcPr>
+          <w:p>
+            <w:pPr>
+              <w:ind w:firstLine="0"/>
+              <w:rPr>
+                <w:rFonts w:asciiTheme="majorHAnsi" w:hAnsiTheme="majorHAnsi"/>
+                <w:sz w:val="20"/>
+                <w:szCs w:val="20"/>
+              </w:rPr>
+            </w:pPr>
+            <w:r>
+              <w:rPr>
+                <w:rFonts w:asciiTheme="majorHAnsi" w:hAnsiTheme="majorHAnsi"/>
+                <w:sz w:val="20"/>
+                <w:szCs w:val="20"/>
+              </w:rPr>
+              <w:t>31/06/2023</w:t>
+            </w:r>
+          </w:p>
+        </w:tc>
+        <w:tc>
+          <w:tcPr>
+            <w:tcW w:w="4872" w:type="dxa"/>
+          </w:tcPr>
+          <w:p>
+            <w:pPr>
+              <w:ind w:firstLine="0"/>
+              <w:rPr>
+                <w:rFonts w:asciiTheme="majorHAnsi" w:hAnsiTheme="majorHAnsi"/>
+                <w:sz w:val="20"/>
+                <w:szCs w:val="20"/>
+              </w:rPr>
+            </w:pPr>
+          </w:p>
+        </w:tc>
+      </w:tr>
+      <w:tr>
+        <w:tc>
+          <w:tcPr>
+            <w:tcW w:w="2069" w:type="dxa"/>
+          </w:tcPr>
+          <w:p>
+            <w:pPr>
+              <w:ind w:firstLine="0"/>
+              <w:rPr>
+                <w:rFonts w:asciiTheme="majorHAnsi" w:hAnsiTheme="majorHAnsi"/>
+                <w:sz w:val="20"/>
+                <w:szCs w:val="20"/>
+              </w:rPr>
+            </w:pPr>
+            <w:r>
+              <w:rPr>
+                <w:rFonts w:asciiTheme="majorHAnsi" w:hAnsiTheme="majorHAnsi"/>
+                <w:sz w:val="20"/>
+                <w:szCs w:val="20"/>
+              </w:rPr>
+              <w:t>01/07/2023</w:t>
+            </w:r>
+          </w:p>
+        </w:tc>
+        <w:tc>
+          <w:tcPr>
+            <w:tcW w:w="4872" w:type="dxa"/>
+          </w:tcPr>
+          <w:p>
+            <w:pPr>
+              <w:ind w:firstLine="0"/>
+              <w:rPr>
+                <w:rFonts w:asciiTheme="majorHAnsi" w:hAnsiTheme="majorHAnsi"/>
+                <w:sz w:val="20"/>
+                <w:szCs w:val="20"/>
+              </w:rPr>
+            </w:pPr>
+          </w:p>
+        </w:tc>
+      </w:tr>
+      <w:tr>
+        <w:tc>
+          <w:tcPr>
+            <w:tcW w:w="2069" w:type="dxa"/>
+          </w:tcPr>
+          <w:p>
+            <w:pPr>
+              <w:ind w:firstLine="0"/>
+              <w:rPr>
+                <w:rFonts w:asciiTheme="majorHAnsi" w:hAnsiTheme="majorHAnsi"/>
+                <w:sz w:val="20"/>
+                <w:szCs w:val="20"/>
+              </w:rPr>
+            </w:pPr>
+            <w:r>
+              <w:rPr>
+                <w:rFonts w:asciiTheme="majorHAnsi" w:hAnsiTheme="majorHAnsi"/>
+                <w:sz w:val="20"/>
+                <w:szCs w:val="20"/>
+              </w:rPr>
+              <w:t>02/07/2023</w:t>
+            </w:r>
+          </w:p>
+        </w:tc>
+        <w:tc>
+          <w:tcPr>
+            <w:tcW w:w="4872" w:type="dxa"/>
+          </w:tcPr>
+          <w:p>
+            <w:pPr>
+              <w:ind w:firstLine="0"/>
+              <w:rPr>
+                <w:rFonts w:asciiTheme="majorHAnsi" w:hAnsiTheme="majorHAnsi"/>
+                <w:sz w:val="20"/>
+                <w:szCs w:val="20"/>
+              </w:rPr>
+            </w:pPr>
             <w:proofErr w:type="spellStart"/>
             <w:r>
               <w:rPr>
@@ -5899,7 +6221,7 @@
                 <w:sz w:val="20"/>
                 <w:szCs w:val="20"/>
               </w:rPr>
-              <w:t>controlee</w:t>
+              <w:t>Exel</w:t>
             </w:r>
             <w:proofErr w:type="spellEnd"/>
             <w:r>
@@ -5908,56 +6230,8 @@
                 <w:sz w:val="20"/>
                 <w:szCs w:val="20"/>
               </w:rPr>
-              <w:t xml:space="preserve"> de saisie</w:t>
-            </w:r>
-            <w:r>
-              <w:rPr>
-                <w:rFonts w:asciiTheme="majorHAnsi" w:hAnsiTheme="majorHAnsi"/>
-                <w:sz w:val="20"/>
-                <w:szCs w:val="20"/>
-              </w:rPr>
-              <w:t xml:space="preserve"> + trie des utilisateur</w:t>
-            </w:r>
-          </w:p>
-        </w:tc>
-      </w:tr>
-      <w:tr>
-        <w:tc>
-          <w:tcPr>
-            <w:tcW w:w="2069" w:type="dxa"/>
-          </w:tcPr>
-          <w:p>
-            <w:pPr>
-              <w:ind w:firstLine="0"/>
-              <w:rPr>
-                <w:rFonts w:asciiTheme="majorHAnsi" w:hAnsiTheme="majorHAnsi"/>
-                <w:sz w:val="20"/>
-                <w:szCs w:val="20"/>
-              </w:rPr>
-            </w:pPr>
-            <w:r>
-              <w:rPr>
-                <w:rFonts w:asciiTheme="majorHAnsi" w:hAnsiTheme="majorHAnsi"/>
-                <w:sz w:val="20"/>
-                <w:szCs w:val="20"/>
-              </w:rPr>
-              <w:t>27/06/2023</w:t>
-            </w:r>
-          </w:p>
-        </w:tc>
-        <w:tc>
-          <w:tcPr>
-            <w:tcW w:w="4872" w:type="dxa"/>
-          </w:tcPr>
-          <w:p>
-            <w:pPr>
-              <w:ind w:firstLine="0"/>
-              <w:rPr>
-                <w:rFonts w:asciiTheme="majorHAnsi" w:hAnsiTheme="majorHAnsi"/>
-                <w:sz w:val="20"/>
-                <w:szCs w:val="20"/>
-              </w:rPr>
-            </w:pPr>
+              <w:t xml:space="preserve"> : </w:t>
+            </w:r>
             <w:proofErr w:type="spellStart"/>
             <w:r>
               <w:rPr>
@@ -5965,7 +6239,7 @@
                 <w:sz w:val="20"/>
                 <w:szCs w:val="20"/>
               </w:rPr>
-              <w:t>Exel</w:t>
+              <w:t>num</w:t>
             </w:r>
             <w:proofErr w:type="spellEnd"/>
             <w:r>
@@ -5974,7 +6248,43 @@
                 <w:sz w:val="20"/>
                 <w:szCs w:val="20"/>
               </w:rPr>
-              <w:t xml:space="preserve"> : </w:t>
+              <w:t xml:space="preserve"> tel / date envoi / contenue </w:t>
+            </w:r>
+          </w:p>
+          <w:p>
+            <w:pPr>
+              <w:ind w:firstLine="0"/>
+              <w:rPr>
+                <w:rFonts w:asciiTheme="majorHAnsi" w:hAnsiTheme="majorHAnsi"/>
+                <w:sz w:val="20"/>
+                <w:szCs w:val="20"/>
+              </w:rPr>
+            </w:pPr>
+            <w:r>
+              <w:rPr>
+                <w:rFonts w:asciiTheme="majorHAnsi" w:hAnsiTheme="majorHAnsi"/>
+                <w:sz w:val="20"/>
+                <w:szCs w:val="20"/>
+              </w:rPr>
+              <w:t xml:space="preserve">Vérification et indique ou est l’erreur </w:t>
+            </w:r>
+          </w:p>
+          <w:p>
+            <w:pPr>
+              <w:ind w:firstLine="0"/>
+              <w:rPr>
+                <w:rFonts w:asciiTheme="majorHAnsi" w:hAnsiTheme="majorHAnsi"/>
+                <w:sz w:val="20"/>
+                <w:szCs w:val="20"/>
+              </w:rPr>
+            </w:pPr>
+            <w:r>
+              <w:rPr>
+                <w:rFonts w:asciiTheme="majorHAnsi" w:hAnsiTheme="majorHAnsi"/>
+                <w:sz w:val="20"/>
+                <w:szCs w:val="20"/>
+              </w:rPr>
+              <w:t xml:space="preserve">Si bien vérifier insertion de </w:t>
             </w:r>
             <w:proofErr w:type="spellStart"/>
             <w:r>
@@ -5983,7 +6293,7 @@
                 <w:sz w:val="20"/>
                 <w:szCs w:val="20"/>
               </w:rPr>
-              <w:t>num</w:t>
+              <w:t>tout</w:t>
             </w:r>
             <w:proofErr w:type="spellEnd"/>
             <w:r>
@@ -5992,43 +6302,7 @@
                 <w:sz w:val="20"/>
                 <w:szCs w:val="20"/>
               </w:rPr>
-              <w:t xml:space="preserve"> tel / date envoi / contenue </w:t>
-            </w:r>
-          </w:p>
-          <w:p>
-            <w:pPr>
-              <w:ind w:firstLine="0"/>
-              <w:rPr>
-                <w:rFonts w:asciiTheme="majorHAnsi" w:hAnsiTheme="majorHAnsi"/>
-                <w:sz w:val="20"/>
-                <w:szCs w:val="20"/>
-              </w:rPr>
-            </w:pPr>
-            <w:r>
-              <w:rPr>
-                <w:rFonts w:asciiTheme="majorHAnsi" w:hAnsiTheme="majorHAnsi"/>
-                <w:sz w:val="20"/>
-                <w:szCs w:val="20"/>
-              </w:rPr>
-              <w:t xml:space="preserve">Vérification et indique ou est l’erreur </w:t>
-            </w:r>
-          </w:p>
-          <w:p>
-            <w:pPr>
-              <w:ind w:firstLine="0"/>
-              <w:rPr>
-                <w:rFonts w:asciiTheme="majorHAnsi" w:hAnsiTheme="majorHAnsi"/>
-                <w:sz w:val="20"/>
-                <w:szCs w:val="20"/>
-              </w:rPr>
-            </w:pPr>
-            <w:r>
-              <w:rPr>
-                <w:rFonts w:asciiTheme="majorHAnsi" w:hAnsiTheme="majorHAnsi"/>
-                <w:sz w:val="20"/>
-                <w:szCs w:val="20"/>
-              </w:rPr>
-              <w:t xml:space="preserve">Si bien vérifier insertion de </w:t>
+              <w:t xml:space="preserve"> les donnes dans la base et le plus important de sauvegarder le fichier  pour le </w:t>
             </w:r>
             <w:proofErr w:type="spellStart"/>
             <w:r>
@@ -6037,7 +6311,7 @@
                 <w:sz w:val="20"/>
                 <w:szCs w:val="20"/>
               </w:rPr>
-              <w:t>tout</w:t>
+              <w:t>consuler</w:t>
             </w:r>
             <w:proofErr w:type="spellEnd"/>
             <w:r>
@@ -6046,7 +6320,7 @@
                 <w:sz w:val="20"/>
                 <w:szCs w:val="20"/>
               </w:rPr>
-              <w:t xml:space="preserve"> les donnes dans la base et le plus important de sauvegarder le fichier  pour le </w:t>
+              <w:t xml:space="preserve"> </w:t>
             </w:r>
             <w:proofErr w:type="spellStart"/>
             <w:r>
@@ -6055,267 +6329,9 @@
                 <w:sz w:val="20"/>
                 <w:szCs w:val="20"/>
               </w:rPr>
-              <w:t>consuler</w:t>
+              <w:t>apres</w:t>
             </w:r>
             <w:proofErr w:type="spellEnd"/>
-            <w:r>
-              <w:rPr>
-                <w:rFonts w:asciiTheme="majorHAnsi" w:hAnsiTheme="majorHAnsi"/>
-                <w:sz w:val="20"/>
-                <w:szCs w:val="20"/>
-              </w:rPr>
-              <w:t xml:space="preserve"> </w:t>
-            </w:r>
-            <w:proofErr w:type="spellStart"/>
-            <w:r>
-              <w:rPr>
-                <w:rFonts w:asciiTheme="majorHAnsi" w:hAnsiTheme="majorHAnsi"/>
-                <w:sz w:val="20"/>
-                <w:szCs w:val="20"/>
-              </w:rPr>
-              <w:t>apres</w:t>
-            </w:r>
-            <w:proofErr w:type="spellEnd"/>
-          </w:p>
-        </w:tc>
-      </w:tr>
-      <w:tr>
-        <w:tc>
-          <w:tcPr>
-            <w:tcW w:w="2069" w:type="dxa"/>
-          </w:tcPr>
-          <w:p>
-            <w:pPr>
-              <w:ind w:firstLine="0"/>
-              <w:rPr>
-                <w:rFonts w:asciiTheme="majorHAnsi" w:hAnsiTheme="majorHAnsi"/>
-                <w:sz w:val="20"/>
-                <w:szCs w:val="20"/>
-              </w:rPr>
-            </w:pPr>
-            <w:r>
-              <w:rPr>
-                <w:rFonts w:asciiTheme="majorHAnsi" w:hAnsiTheme="majorHAnsi"/>
-                <w:sz w:val="20"/>
-                <w:szCs w:val="20"/>
-              </w:rPr>
-              <w:t>28/06/2023</w:t>
-            </w:r>
-          </w:p>
-        </w:tc>
-        <w:tc>
-          <w:tcPr>
-            <w:tcW w:w="4872" w:type="dxa"/>
-          </w:tcPr>
-          <w:p>
-            <w:pPr>
-              <w:ind w:firstLine="0"/>
-              <w:rPr>
-                <w:rFonts w:asciiTheme="majorHAnsi" w:hAnsiTheme="majorHAnsi"/>
-                <w:sz w:val="20"/>
-                <w:szCs w:val="20"/>
-              </w:rPr>
-            </w:pPr>
-          </w:p>
-        </w:tc>
-      </w:tr>
-      <w:tr>
-        <w:tc>
-          <w:tcPr>
-            <w:tcW w:w="2069" w:type="dxa"/>
-          </w:tcPr>
-          <w:p>
-            <w:pPr>
-              <w:ind w:firstLine="0"/>
-              <w:rPr>
-                <w:rFonts w:asciiTheme="majorHAnsi" w:hAnsiTheme="majorHAnsi"/>
-                <w:sz w:val="20"/>
-                <w:szCs w:val="20"/>
-              </w:rPr>
-            </w:pPr>
-            <w:r>
-              <w:rPr>
-                <w:rFonts w:asciiTheme="majorHAnsi" w:hAnsiTheme="majorHAnsi"/>
-                <w:sz w:val="20"/>
-                <w:szCs w:val="20"/>
-              </w:rPr>
-              <w:t>29/06/2023</w:t>
-            </w:r>
-          </w:p>
-        </w:tc>
-        <w:tc>
-          <w:tcPr>
-            <w:tcW w:w="4872" w:type="dxa"/>
-          </w:tcPr>
-          <w:p>
-            <w:pPr>
-              <w:ind w:firstLine="0"/>
-              <w:rPr>
-                <w:rFonts w:asciiTheme="majorHAnsi" w:hAnsiTheme="majorHAnsi"/>
-                <w:sz w:val="20"/>
-                <w:szCs w:val="20"/>
-              </w:rPr>
-            </w:pPr>
-          </w:p>
-        </w:tc>
-      </w:tr>
-      <w:tr>
-        <w:tc>
-          <w:tcPr>
-            <w:tcW w:w="2069" w:type="dxa"/>
-          </w:tcPr>
-          <w:p>
-            <w:pPr>
-              <w:ind w:firstLine="0"/>
-              <w:rPr>
-                <w:rFonts w:asciiTheme="majorHAnsi" w:hAnsiTheme="majorHAnsi"/>
-                <w:sz w:val="20"/>
-                <w:szCs w:val="20"/>
-              </w:rPr>
-            </w:pPr>
-            <w:r>
-              <w:rPr>
-                <w:rFonts w:asciiTheme="majorHAnsi" w:hAnsiTheme="majorHAnsi"/>
-                <w:sz w:val="20"/>
-                <w:szCs w:val="20"/>
-              </w:rPr>
-              <w:t>30/06/2023</w:t>
-            </w:r>
-          </w:p>
-        </w:tc>
-        <w:tc>
-          <w:tcPr>
-            <w:tcW w:w="4872" w:type="dxa"/>
-          </w:tcPr>
-          <w:p>
-            <w:pPr>
-              <w:ind w:firstLine="0"/>
-              <w:rPr>
-                <w:rFonts w:asciiTheme="majorHAnsi" w:hAnsiTheme="majorHAnsi"/>
-                <w:sz w:val="20"/>
-                <w:szCs w:val="20"/>
-              </w:rPr>
-            </w:pPr>
-          </w:p>
-        </w:tc>
-      </w:tr>
-      <w:tr>
-        <w:tc>
-          <w:tcPr>
-            <w:tcW w:w="2069" w:type="dxa"/>
-          </w:tcPr>
-          <w:p>
-            <w:pPr>
-              <w:ind w:firstLine="0"/>
-              <w:rPr>
-                <w:rFonts w:asciiTheme="majorHAnsi" w:hAnsiTheme="majorHAnsi"/>
-                <w:sz w:val="20"/>
-                <w:szCs w:val="20"/>
-              </w:rPr>
-            </w:pPr>
-            <w:r>
-              <w:rPr>
-                <w:rFonts w:asciiTheme="majorHAnsi" w:hAnsiTheme="majorHAnsi"/>
-                <w:sz w:val="20"/>
-                <w:szCs w:val="20"/>
-              </w:rPr>
-              <w:t>31/06/2023</w:t>
-            </w:r>
-          </w:p>
-        </w:tc>
-        <w:tc>
-          <w:tcPr>
-            <w:tcW w:w="4872" w:type="dxa"/>
-          </w:tcPr>
-          <w:p>
-            <w:pPr>
-              <w:ind w:firstLine="0"/>
-              <w:rPr>
-                <w:rFonts w:asciiTheme="majorHAnsi" w:hAnsiTheme="majorHAnsi"/>
-                <w:sz w:val="20"/>
-                <w:szCs w:val="20"/>
-              </w:rPr>
-            </w:pPr>
-          </w:p>
-        </w:tc>
-      </w:tr>
-      <w:tr>
-        <w:tc>
-          <w:tcPr>
-            <w:tcW w:w="2069" w:type="dxa"/>
-          </w:tcPr>
-          <w:p>
-            <w:pPr>
-              <w:ind w:firstLine="0"/>
-              <w:rPr>
-                <w:rFonts w:asciiTheme="majorHAnsi" w:hAnsiTheme="majorHAnsi"/>
-                <w:sz w:val="20"/>
-                <w:szCs w:val="20"/>
-              </w:rPr>
-            </w:pPr>
-            <w:r>
-              <w:rPr>
-                <w:rFonts w:asciiTheme="majorHAnsi" w:hAnsiTheme="majorHAnsi"/>
-                <w:sz w:val="20"/>
-                <w:szCs w:val="20"/>
-              </w:rPr>
-              <w:t>01/07/2023</w:t>
-            </w:r>
-          </w:p>
-        </w:tc>
-        <w:tc>
-          <w:tcPr>
-            <w:tcW w:w="4872" w:type="dxa"/>
-          </w:tcPr>
-          <w:p>
-            <w:pPr>
-              <w:ind w:firstLine="0"/>
-              <w:rPr>
-                <w:rFonts w:asciiTheme="majorHAnsi" w:hAnsiTheme="majorHAnsi"/>
-                <w:sz w:val="20"/>
-                <w:szCs w:val="20"/>
-              </w:rPr>
-            </w:pPr>
-          </w:p>
-        </w:tc>
-      </w:tr>
-      <w:tr>
-        <w:tc>
-          <w:tcPr>
-            <w:tcW w:w="2069" w:type="dxa"/>
-          </w:tcPr>
-          <w:p>
-            <w:pPr>
-              <w:ind w:firstLine="0"/>
-              <w:rPr>
-                <w:rFonts w:asciiTheme="majorHAnsi" w:hAnsiTheme="majorHAnsi"/>
-                <w:sz w:val="20"/>
-                <w:szCs w:val="20"/>
-              </w:rPr>
-            </w:pPr>
-            <w:r>
-              <w:rPr>
-                <w:rFonts w:asciiTheme="majorHAnsi" w:hAnsiTheme="majorHAnsi"/>
-                <w:sz w:val="20"/>
-                <w:szCs w:val="20"/>
-              </w:rPr>
-              <w:t>02/07/2023</w:t>
-            </w:r>
-          </w:p>
-        </w:tc>
-        <w:tc>
-          <w:tcPr>
-            <w:tcW w:w="4872" w:type="dxa"/>
-          </w:tcPr>
-          <w:p>
-            <w:pPr>
-              <w:ind w:firstLine="0"/>
-              <w:rPr>
-                <w:rFonts w:asciiTheme="majorHAnsi" w:hAnsiTheme="majorHAnsi"/>
-                <w:sz w:val="20"/>
-                <w:szCs w:val="20"/>
-              </w:rPr>
-            </w:pPr>
           </w:p>
         </w:tc>
       </w:tr>

</xml_diff>

<commit_message>
Update Journal de Stage - 03/07
</commit_message>
<xml_diff>
--- a/Journal de Stage - stages obligatoires.docx
+++ b/Journal de Stage - stages obligatoires.docx
@@ -5898,8 +5898,6 @@
             </w:r>
           </w:p>
         </w:tc>
-        <w:bookmarkStart w:id="0" w:name="_GoBack"/>
-        <w:bookmarkEnd w:id="0"/>
       </w:tr>
       <w:tr>
         <w:tc>
@@ -6033,6 +6031,422 @@
           <w:p>
             <w:pPr>
               <w:ind w:firstLine="0"/>
+              <w:jc w:val="center"/>
+              <w:rPr>
+                <w:rFonts w:asciiTheme="majorHAnsi" w:hAnsiTheme="majorHAnsi"/>
+                <w:sz w:val="20"/>
+                <w:szCs w:val="20"/>
+              </w:rPr>
+            </w:pPr>
+            <w:r>
+              <w:rPr>
+                <w:rFonts w:asciiTheme="majorHAnsi" w:hAnsiTheme="majorHAnsi"/>
+                <w:color w:val="FF0000"/>
+                <w:sz w:val="20"/>
+                <w:szCs w:val="20"/>
+              </w:rPr>
+              <w:t>Fête Aide</w:t>
+            </w:r>
+            <w:bookmarkStart w:id="0" w:name="_GoBack"/>
+            <w:bookmarkEnd w:id="0"/>
+          </w:p>
+        </w:tc>
+      </w:tr>
+      <w:tr>
+        <w:tc>
+          <w:tcPr>
+            <w:tcW w:w="2069" w:type="dxa"/>
+          </w:tcPr>
+          <w:p>
+            <w:pPr>
+              <w:ind w:firstLine="0"/>
+              <w:rPr>
+                <w:rFonts w:asciiTheme="majorHAnsi" w:hAnsiTheme="majorHAnsi"/>
+                <w:sz w:val="20"/>
+                <w:szCs w:val="20"/>
+              </w:rPr>
+            </w:pPr>
+            <w:r>
+              <w:rPr>
+                <w:rFonts w:asciiTheme="majorHAnsi" w:hAnsiTheme="majorHAnsi"/>
+                <w:sz w:val="20"/>
+                <w:szCs w:val="20"/>
+              </w:rPr>
+              <w:t>31/06/2023</w:t>
+            </w:r>
+          </w:p>
+        </w:tc>
+        <w:tc>
+          <w:tcPr>
+            <w:tcW w:w="4872" w:type="dxa"/>
+          </w:tcPr>
+          <w:p>
+            <w:pPr>
+              <w:ind w:firstLine="0"/>
+              <w:jc w:val="center"/>
+              <w:rPr>
+                <w:rFonts w:asciiTheme="majorHAnsi" w:hAnsiTheme="majorHAnsi"/>
+                <w:sz w:val="20"/>
+                <w:szCs w:val="20"/>
+              </w:rPr>
+            </w:pPr>
+            <w:r>
+              <w:rPr>
+                <w:rFonts w:asciiTheme="majorHAnsi" w:hAnsiTheme="majorHAnsi"/>
+                <w:b/>
+                <w:color w:val="4BACC6" w:themeColor="accent5"/>
+                <w:sz w:val="20"/>
+                <w:szCs w:val="20"/>
+              </w:rPr>
+              <w:t>w</w:t>
+            </w:r>
+            <w:r>
+              <w:rPr>
+                <w:rFonts w:asciiTheme="majorHAnsi" w:hAnsiTheme="majorHAnsi"/>
+                <w:b/>
+                <w:color w:val="4BACC6" w:themeColor="accent5"/>
+                <w:sz w:val="20"/>
+                <w:szCs w:val="20"/>
+              </w:rPr>
+              <w:t>eekend</w:t>
+            </w:r>
+          </w:p>
+        </w:tc>
+      </w:tr>
+      <w:tr>
+        <w:tc>
+          <w:tcPr>
+            <w:tcW w:w="2069" w:type="dxa"/>
+          </w:tcPr>
+          <w:p>
+            <w:pPr>
+              <w:ind w:firstLine="0"/>
+              <w:rPr>
+                <w:rFonts w:asciiTheme="majorHAnsi" w:hAnsiTheme="majorHAnsi"/>
+                <w:sz w:val="20"/>
+                <w:szCs w:val="20"/>
+              </w:rPr>
+            </w:pPr>
+            <w:r>
+              <w:rPr>
+                <w:rFonts w:asciiTheme="majorHAnsi" w:hAnsiTheme="majorHAnsi"/>
+                <w:sz w:val="20"/>
+                <w:szCs w:val="20"/>
+              </w:rPr>
+              <w:t>01/07/2023</w:t>
+            </w:r>
+          </w:p>
+        </w:tc>
+        <w:tc>
+          <w:tcPr>
+            <w:tcW w:w="4872" w:type="dxa"/>
+          </w:tcPr>
+          <w:p>
+            <w:pPr>
+              <w:ind w:firstLine="0"/>
+              <w:jc w:val="center"/>
+              <w:rPr>
+                <w:rFonts w:asciiTheme="majorHAnsi" w:hAnsiTheme="majorHAnsi"/>
+                <w:sz w:val="20"/>
+                <w:szCs w:val="20"/>
+              </w:rPr>
+            </w:pPr>
+            <w:r>
+              <w:rPr>
+                <w:rFonts w:asciiTheme="majorHAnsi" w:hAnsiTheme="majorHAnsi"/>
+                <w:b/>
+                <w:color w:val="4BACC6" w:themeColor="accent5"/>
+                <w:sz w:val="20"/>
+                <w:szCs w:val="20"/>
+              </w:rPr>
+              <w:t>w</w:t>
+            </w:r>
+            <w:r>
+              <w:rPr>
+                <w:rFonts w:asciiTheme="majorHAnsi" w:hAnsiTheme="majorHAnsi"/>
+                <w:b/>
+                <w:color w:val="4BACC6" w:themeColor="accent5"/>
+                <w:sz w:val="20"/>
+                <w:szCs w:val="20"/>
+              </w:rPr>
+              <w:t>eekend</w:t>
+            </w:r>
+          </w:p>
+        </w:tc>
+      </w:tr>
+      <w:tr>
+        <w:tc>
+          <w:tcPr>
+            <w:tcW w:w="2069" w:type="dxa"/>
+          </w:tcPr>
+          <w:p>
+            <w:pPr>
+              <w:ind w:firstLine="0"/>
+              <w:rPr>
+                <w:rFonts w:asciiTheme="majorHAnsi" w:hAnsiTheme="majorHAnsi"/>
+                <w:sz w:val="20"/>
+                <w:szCs w:val="20"/>
+              </w:rPr>
+            </w:pPr>
+            <w:r>
+              <w:rPr>
+                <w:rFonts w:asciiTheme="majorHAnsi" w:hAnsiTheme="majorHAnsi"/>
+                <w:sz w:val="20"/>
+                <w:szCs w:val="20"/>
+              </w:rPr>
+              <w:t>02/07/2023</w:t>
+            </w:r>
+          </w:p>
+        </w:tc>
+        <w:tc>
+          <w:tcPr>
+            <w:tcW w:w="4872" w:type="dxa"/>
+          </w:tcPr>
+          <w:p>
+            <w:pPr>
+              <w:ind w:firstLine="0"/>
+              <w:rPr>
+                <w:rFonts w:asciiTheme="majorHAnsi" w:hAnsiTheme="majorHAnsi"/>
+                <w:sz w:val="20"/>
+                <w:szCs w:val="20"/>
+              </w:rPr>
+            </w:pPr>
+            <w:proofErr w:type="spellStart"/>
+            <w:r>
+              <w:rPr>
+                <w:rFonts w:asciiTheme="majorHAnsi" w:hAnsiTheme="majorHAnsi"/>
+                <w:sz w:val="20"/>
+                <w:szCs w:val="20"/>
+              </w:rPr>
+              <w:t>Exel</w:t>
+            </w:r>
+            <w:proofErr w:type="spellEnd"/>
+            <w:r>
+              <w:rPr>
+                <w:rFonts w:asciiTheme="majorHAnsi" w:hAnsiTheme="majorHAnsi"/>
+                <w:sz w:val="20"/>
+                <w:szCs w:val="20"/>
+              </w:rPr>
+              <w:t xml:space="preserve"> : </w:t>
+            </w:r>
+            <w:proofErr w:type="spellStart"/>
+            <w:r>
+              <w:rPr>
+                <w:rFonts w:asciiTheme="majorHAnsi" w:hAnsiTheme="majorHAnsi"/>
+                <w:sz w:val="20"/>
+                <w:szCs w:val="20"/>
+              </w:rPr>
+              <w:t>num</w:t>
+            </w:r>
+            <w:proofErr w:type="spellEnd"/>
+            <w:r>
+              <w:rPr>
+                <w:rFonts w:asciiTheme="majorHAnsi" w:hAnsiTheme="majorHAnsi"/>
+                <w:sz w:val="20"/>
+                <w:szCs w:val="20"/>
+              </w:rPr>
+              <w:t xml:space="preserve"> tel / date envoi / contenue </w:t>
+            </w:r>
+          </w:p>
+          <w:p>
+            <w:pPr>
+              <w:ind w:firstLine="0"/>
+              <w:rPr>
+                <w:rFonts w:asciiTheme="majorHAnsi" w:hAnsiTheme="majorHAnsi"/>
+                <w:sz w:val="20"/>
+                <w:szCs w:val="20"/>
+              </w:rPr>
+            </w:pPr>
+            <w:r>
+              <w:rPr>
+                <w:rFonts w:asciiTheme="majorHAnsi" w:hAnsiTheme="majorHAnsi"/>
+                <w:sz w:val="20"/>
+                <w:szCs w:val="20"/>
+              </w:rPr>
+              <w:t xml:space="preserve">Vérification et indique ou est l’erreur </w:t>
+            </w:r>
+          </w:p>
+          <w:p>
+            <w:pPr>
+              <w:ind w:firstLine="0"/>
+              <w:rPr>
+                <w:rFonts w:asciiTheme="majorHAnsi" w:hAnsiTheme="majorHAnsi"/>
+                <w:sz w:val="20"/>
+                <w:szCs w:val="20"/>
+              </w:rPr>
+            </w:pPr>
+            <w:r>
+              <w:rPr>
+                <w:rFonts w:asciiTheme="majorHAnsi" w:hAnsiTheme="majorHAnsi"/>
+                <w:sz w:val="20"/>
+                <w:szCs w:val="20"/>
+              </w:rPr>
+              <w:t xml:space="preserve">Si bien vérifier insertion de </w:t>
+            </w:r>
+            <w:proofErr w:type="spellStart"/>
+            <w:r>
+              <w:rPr>
+                <w:rFonts w:asciiTheme="majorHAnsi" w:hAnsiTheme="majorHAnsi"/>
+                <w:sz w:val="20"/>
+                <w:szCs w:val="20"/>
+              </w:rPr>
+              <w:t>tout</w:t>
+            </w:r>
+            <w:proofErr w:type="spellEnd"/>
+            <w:r>
+              <w:rPr>
+                <w:rFonts w:asciiTheme="majorHAnsi" w:hAnsiTheme="majorHAnsi"/>
+                <w:sz w:val="20"/>
+                <w:szCs w:val="20"/>
+              </w:rPr>
+              <w:t xml:space="preserve"> les donnes dans la base et le plus important de sauvegarder le fichier  pour le </w:t>
+            </w:r>
+            <w:proofErr w:type="spellStart"/>
+            <w:r>
+              <w:rPr>
+                <w:rFonts w:asciiTheme="majorHAnsi" w:hAnsiTheme="majorHAnsi"/>
+                <w:sz w:val="20"/>
+                <w:szCs w:val="20"/>
+              </w:rPr>
+              <w:t>consuler</w:t>
+            </w:r>
+            <w:proofErr w:type="spellEnd"/>
+            <w:r>
+              <w:rPr>
+                <w:rFonts w:asciiTheme="majorHAnsi" w:hAnsiTheme="majorHAnsi"/>
+                <w:sz w:val="20"/>
+                <w:szCs w:val="20"/>
+              </w:rPr>
+              <w:t xml:space="preserve"> </w:t>
+            </w:r>
+            <w:proofErr w:type="spellStart"/>
+            <w:r>
+              <w:rPr>
+                <w:rFonts w:asciiTheme="majorHAnsi" w:hAnsiTheme="majorHAnsi"/>
+                <w:sz w:val="20"/>
+                <w:szCs w:val="20"/>
+              </w:rPr>
+              <w:t>apres</w:t>
+            </w:r>
+            <w:proofErr w:type="spellEnd"/>
+          </w:p>
+        </w:tc>
+      </w:tr>
+      <w:tr>
+        <w:tc>
+          <w:tcPr>
+            <w:tcW w:w="2069" w:type="dxa"/>
+          </w:tcPr>
+          <w:p>
+            <w:pPr>
+              <w:ind w:firstLine="0"/>
+              <w:rPr>
+                <w:rFonts w:asciiTheme="majorHAnsi" w:hAnsiTheme="majorHAnsi"/>
+                <w:sz w:val="20"/>
+                <w:szCs w:val="20"/>
+              </w:rPr>
+            </w:pPr>
+            <w:r>
+              <w:rPr>
+                <w:rFonts w:asciiTheme="majorHAnsi" w:hAnsiTheme="majorHAnsi"/>
+                <w:sz w:val="20"/>
+                <w:szCs w:val="20"/>
+              </w:rPr>
+              <w:t>03/07/2023</w:t>
+            </w:r>
+          </w:p>
+        </w:tc>
+        <w:tc>
+          <w:tcPr>
+            <w:tcW w:w="4872" w:type="dxa"/>
+          </w:tcPr>
+          <w:p>
+            <w:pPr>
+              <w:ind w:firstLine="0"/>
+              <w:rPr>
+                <w:rFonts w:asciiTheme="majorHAnsi" w:hAnsiTheme="majorHAnsi"/>
+                <w:sz w:val="20"/>
+                <w:szCs w:val="20"/>
+              </w:rPr>
+            </w:pPr>
+            <w:proofErr w:type="spellStart"/>
+            <w:r>
+              <w:rPr>
+                <w:rFonts w:asciiTheme="majorHAnsi" w:hAnsiTheme="majorHAnsi"/>
+                <w:sz w:val="20"/>
+                <w:szCs w:val="20"/>
+              </w:rPr>
+              <w:t>middlewear</w:t>
+            </w:r>
+            <w:proofErr w:type="spellEnd"/>
+            <w:r>
+              <w:rPr>
+                <w:rFonts w:asciiTheme="majorHAnsi" w:hAnsiTheme="majorHAnsi"/>
+                <w:sz w:val="20"/>
+                <w:szCs w:val="20"/>
+              </w:rPr>
+              <w:t xml:space="preserve"> + </w:t>
+            </w:r>
+            <w:proofErr w:type="spellStart"/>
+            <w:r>
+              <w:rPr>
+                <w:rFonts w:asciiTheme="majorHAnsi" w:hAnsiTheme="majorHAnsi"/>
+                <w:sz w:val="20"/>
+                <w:szCs w:val="20"/>
+              </w:rPr>
+              <w:t>controlee</w:t>
+            </w:r>
+            <w:proofErr w:type="spellEnd"/>
+            <w:r>
+              <w:rPr>
+                <w:rFonts w:asciiTheme="majorHAnsi" w:hAnsiTheme="majorHAnsi"/>
+                <w:sz w:val="20"/>
+                <w:szCs w:val="20"/>
+              </w:rPr>
+              <w:t xml:space="preserve"> de saisie</w:t>
+            </w:r>
+            <w:r>
+              <w:rPr>
+                <w:rFonts w:asciiTheme="majorHAnsi" w:hAnsiTheme="majorHAnsi"/>
+                <w:sz w:val="20"/>
+                <w:szCs w:val="20"/>
+              </w:rPr>
+              <w:t xml:space="preserve"> + trie des utilisateur</w:t>
+            </w:r>
+          </w:p>
+        </w:tc>
+      </w:tr>
+      <w:tr>
+        <w:tc>
+          <w:tcPr>
+            <w:tcW w:w="2069" w:type="dxa"/>
+          </w:tcPr>
+          <w:p>
+            <w:pPr>
+              <w:ind w:firstLine="0"/>
+              <w:rPr>
+                <w:rFonts w:asciiTheme="majorHAnsi" w:hAnsiTheme="majorHAnsi"/>
+                <w:sz w:val="20"/>
+                <w:szCs w:val="20"/>
+              </w:rPr>
+            </w:pPr>
+            <w:r>
+              <w:rPr>
+                <w:rFonts w:asciiTheme="majorHAnsi" w:hAnsiTheme="majorHAnsi"/>
+                <w:sz w:val="20"/>
+                <w:szCs w:val="20"/>
+              </w:rPr>
+              <w:t>04/07/2023</w:t>
+            </w:r>
+          </w:p>
+        </w:tc>
+        <w:tc>
+          <w:tcPr>
+            <w:tcW w:w="4872" w:type="dxa"/>
+          </w:tcPr>
+          <w:p>
+            <w:pPr>
+              <w:ind w:firstLine="0"/>
               <w:rPr>
                 <w:rFonts w:asciiTheme="majorHAnsi" w:hAnsiTheme="majorHAnsi"/>
                 <w:sz w:val="20"/>
@@ -6073,368 +6487,6 @@
               </w:rPr>
               <w:t>rche</w:t>
             </w:r>
-          </w:p>
-        </w:tc>
-      </w:tr>
-      <w:tr>
-        <w:tc>
-          <w:tcPr>
-            <w:tcW w:w="2069" w:type="dxa"/>
-          </w:tcPr>
-          <w:p>
-            <w:pPr>
-              <w:ind w:firstLine="0"/>
-              <w:rPr>
-                <w:rFonts w:asciiTheme="majorHAnsi" w:hAnsiTheme="majorHAnsi"/>
-                <w:sz w:val="20"/>
-                <w:szCs w:val="20"/>
-              </w:rPr>
-            </w:pPr>
-            <w:r>
-              <w:rPr>
-                <w:rFonts w:asciiTheme="majorHAnsi" w:hAnsiTheme="majorHAnsi"/>
-                <w:sz w:val="20"/>
-                <w:szCs w:val="20"/>
-              </w:rPr>
-              <w:t>31/06/2023</w:t>
-            </w:r>
-          </w:p>
-        </w:tc>
-        <w:tc>
-          <w:tcPr>
-            <w:tcW w:w="4872" w:type="dxa"/>
-          </w:tcPr>
-          <w:p>
-            <w:pPr>
-              <w:ind w:firstLine="0"/>
-              <w:rPr>
-                <w:rFonts w:asciiTheme="majorHAnsi" w:hAnsiTheme="majorHAnsi"/>
-                <w:sz w:val="20"/>
-                <w:szCs w:val="20"/>
-              </w:rPr>
-            </w:pPr>
-          </w:p>
-        </w:tc>
-      </w:tr>
-      <w:tr>
-        <w:tc>
-          <w:tcPr>
-            <w:tcW w:w="2069" w:type="dxa"/>
-          </w:tcPr>
-          <w:p>
-            <w:pPr>
-              <w:ind w:firstLine="0"/>
-              <w:rPr>
-                <w:rFonts w:asciiTheme="majorHAnsi" w:hAnsiTheme="majorHAnsi"/>
-                <w:sz w:val="20"/>
-                <w:szCs w:val="20"/>
-              </w:rPr>
-            </w:pPr>
-            <w:r>
-              <w:rPr>
-                <w:rFonts w:asciiTheme="majorHAnsi" w:hAnsiTheme="majorHAnsi"/>
-                <w:sz w:val="20"/>
-                <w:szCs w:val="20"/>
-              </w:rPr>
-              <w:t>01/07/2023</w:t>
-            </w:r>
-          </w:p>
-        </w:tc>
-        <w:tc>
-          <w:tcPr>
-            <w:tcW w:w="4872" w:type="dxa"/>
-          </w:tcPr>
-          <w:p>
-            <w:pPr>
-              <w:ind w:firstLine="0"/>
-              <w:rPr>
-                <w:rFonts w:asciiTheme="majorHAnsi" w:hAnsiTheme="majorHAnsi"/>
-                <w:sz w:val="20"/>
-                <w:szCs w:val="20"/>
-              </w:rPr>
-            </w:pPr>
-          </w:p>
-        </w:tc>
-      </w:tr>
-      <w:tr>
-        <w:tc>
-          <w:tcPr>
-            <w:tcW w:w="2069" w:type="dxa"/>
-          </w:tcPr>
-          <w:p>
-            <w:pPr>
-              <w:ind w:firstLine="0"/>
-              <w:rPr>
-                <w:rFonts w:asciiTheme="majorHAnsi" w:hAnsiTheme="majorHAnsi"/>
-                <w:sz w:val="20"/>
-                <w:szCs w:val="20"/>
-              </w:rPr>
-            </w:pPr>
-            <w:r>
-              <w:rPr>
-                <w:rFonts w:asciiTheme="majorHAnsi" w:hAnsiTheme="majorHAnsi"/>
-                <w:sz w:val="20"/>
-                <w:szCs w:val="20"/>
-              </w:rPr>
-              <w:t>02/07/2023</w:t>
-            </w:r>
-          </w:p>
-        </w:tc>
-        <w:tc>
-          <w:tcPr>
-            <w:tcW w:w="4872" w:type="dxa"/>
-          </w:tcPr>
-          <w:p>
-            <w:pPr>
-              <w:ind w:firstLine="0"/>
-              <w:rPr>
-                <w:rFonts w:asciiTheme="majorHAnsi" w:hAnsiTheme="majorHAnsi"/>
-                <w:sz w:val="20"/>
-                <w:szCs w:val="20"/>
-              </w:rPr>
-            </w:pPr>
-            <w:proofErr w:type="spellStart"/>
-            <w:r>
-              <w:rPr>
-                <w:rFonts w:asciiTheme="majorHAnsi" w:hAnsiTheme="majorHAnsi"/>
-                <w:sz w:val="20"/>
-                <w:szCs w:val="20"/>
-              </w:rPr>
-              <w:t>Exel</w:t>
-            </w:r>
-            <w:proofErr w:type="spellEnd"/>
-            <w:r>
-              <w:rPr>
-                <w:rFonts w:asciiTheme="majorHAnsi" w:hAnsiTheme="majorHAnsi"/>
-                <w:sz w:val="20"/>
-                <w:szCs w:val="20"/>
-              </w:rPr>
-              <w:t xml:space="preserve"> : </w:t>
-            </w:r>
-            <w:proofErr w:type="spellStart"/>
-            <w:r>
-              <w:rPr>
-                <w:rFonts w:asciiTheme="majorHAnsi" w:hAnsiTheme="majorHAnsi"/>
-                <w:sz w:val="20"/>
-                <w:szCs w:val="20"/>
-              </w:rPr>
-              <w:t>num</w:t>
-            </w:r>
-            <w:proofErr w:type="spellEnd"/>
-            <w:r>
-              <w:rPr>
-                <w:rFonts w:asciiTheme="majorHAnsi" w:hAnsiTheme="majorHAnsi"/>
-                <w:sz w:val="20"/>
-                <w:szCs w:val="20"/>
-              </w:rPr>
-              <w:t xml:space="preserve"> tel / date envoi / contenue </w:t>
-            </w:r>
-          </w:p>
-          <w:p>
-            <w:pPr>
-              <w:ind w:firstLine="0"/>
-              <w:rPr>
-                <w:rFonts w:asciiTheme="majorHAnsi" w:hAnsiTheme="majorHAnsi"/>
-                <w:sz w:val="20"/>
-                <w:szCs w:val="20"/>
-              </w:rPr>
-            </w:pPr>
-            <w:r>
-              <w:rPr>
-                <w:rFonts w:asciiTheme="majorHAnsi" w:hAnsiTheme="majorHAnsi"/>
-                <w:sz w:val="20"/>
-                <w:szCs w:val="20"/>
-              </w:rPr>
-              <w:t xml:space="preserve">Vérification et indique ou est l’erreur </w:t>
-            </w:r>
-          </w:p>
-          <w:p>
-            <w:pPr>
-              <w:ind w:firstLine="0"/>
-              <w:rPr>
-                <w:rFonts w:asciiTheme="majorHAnsi" w:hAnsiTheme="majorHAnsi"/>
-                <w:sz w:val="20"/>
-                <w:szCs w:val="20"/>
-              </w:rPr>
-            </w:pPr>
-            <w:r>
-              <w:rPr>
-                <w:rFonts w:asciiTheme="majorHAnsi" w:hAnsiTheme="majorHAnsi"/>
-                <w:sz w:val="20"/>
-                <w:szCs w:val="20"/>
-              </w:rPr>
-              <w:t xml:space="preserve">Si bien vérifier insertion de </w:t>
-            </w:r>
-            <w:proofErr w:type="spellStart"/>
-            <w:r>
-              <w:rPr>
-                <w:rFonts w:asciiTheme="majorHAnsi" w:hAnsiTheme="majorHAnsi"/>
-                <w:sz w:val="20"/>
-                <w:szCs w:val="20"/>
-              </w:rPr>
-              <w:t>tout</w:t>
-            </w:r>
-            <w:proofErr w:type="spellEnd"/>
-            <w:r>
-              <w:rPr>
-                <w:rFonts w:asciiTheme="majorHAnsi" w:hAnsiTheme="majorHAnsi"/>
-                <w:sz w:val="20"/>
-                <w:szCs w:val="20"/>
-              </w:rPr>
-              <w:t xml:space="preserve"> les donnes dans la base et le plus important de sauvegarder le fichier  pour le </w:t>
-            </w:r>
-            <w:proofErr w:type="spellStart"/>
-            <w:r>
-              <w:rPr>
-                <w:rFonts w:asciiTheme="majorHAnsi" w:hAnsiTheme="majorHAnsi"/>
-                <w:sz w:val="20"/>
-                <w:szCs w:val="20"/>
-              </w:rPr>
-              <w:t>consuler</w:t>
-            </w:r>
-            <w:proofErr w:type="spellEnd"/>
-            <w:r>
-              <w:rPr>
-                <w:rFonts w:asciiTheme="majorHAnsi" w:hAnsiTheme="majorHAnsi"/>
-                <w:sz w:val="20"/>
-                <w:szCs w:val="20"/>
-              </w:rPr>
-              <w:t xml:space="preserve"> </w:t>
-            </w:r>
-            <w:proofErr w:type="spellStart"/>
-            <w:r>
-              <w:rPr>
-                <w:rFonts w:asciiTheme="majorHAnsi" w:hAnsiTheme="majorHAnsi"/>
-                <w:sz w:val="20"/>
-                <w:szCs w:val="20"/>
-              </w:rPr>
-              <w:t>apres</w:t>
-            </w:r>
-            <w:proofErr w:type="spellEnd"/>
-          </w:p>
-        </w:tc>
-      </w:tr>
-      <w:tr>
-        <w:tc>
-          <w:tcPr>
-            <w:tcW w:w="2069" w:type="dxa"/>
-          </w:tcPr>
-          <w:p>
-            <w:pPr>
-              <w:ind w:firstLine="0"/>
-              <w:rPr>
-                <w:rFonts w:asciiTheme="majorHAnsi" w:hAnsiTheme="majorHAnsi"/>
-                <w:sz w:val="20"/>
-                <w:szCs w:val="20"/>
-              </w:rPr>
-            </w:pPr>
-            <w:r>
-              <w:rPr>
-                <w:rFonts w:asciiTheme="majorHAnsi" w:hAnsiTheme="majorHAnsi"/>
-                <w:sz w:val="20"/>
-                <w:szCs w:val="20"/>
-              </w:rPr>
-              <w:t>03/07/2023</w:t>
-            </w:r>
-          </w:p>
-        </w:tc>
-        <w:tc>
-          <w:tcPr>
-            <w:tcW w:w="4872" w:type="dxa"/>
-          </w:tcPr>
-          <w:p>
-            <w:pPr>
-              <w:ind w:firstLine="0"/>
-              <w:rPr>
-                <w:rFonts w:asciiTheme="majorHAnsi" w:hAnsiTheme="majorHAnsi"/>
-                <w:sz w:val="20"/>
-                <w:szCs w:val="20"/>
-              </w:rPr>
-            </w:pPr>
-            <w:proofErr w:type="spellStart"/>
-            <w:r>
-              <w:rPr>
-                <w:rFonts w:asciiTheme="majorHAnsi" w:hAnsiTheme="majorHAnsi"/>
-                <w:sz w:val="20"/>
-                <w:szCs w:val="20"/>
-              </w:rPr>
-              <w:t>middlewear</w:t>
-            </w:r>
-            <w:proofErr w:type="spellEnd"/>
-            <w:r>
-              <w:rPr>
-                <w:rFonts w:asciiTheme="majorHAnsi" w:hAnsiTheme="majorHAnsi"/>
-                <w:sz w:val="20"/>
-                <w:szCs w:val="20"/>
-              </w:rPr>
-              <w:t xml:space="preserve"> + </w:t>
-            </w:r>
-            <w:proofErr w:type="spellStart"/>
-            <w:r>
-              <w:rPr>
-                <w:rFonts w:asciiTheme="majorHAnsi" w:hAnsiTheme="majorHAnsi"/>
-                <w:sz w:val="20"/>
-                <w:szCs w:val="20"/>
-              </w:rPr>
-              <w:t>controlee</w:t>
-            </w:r>
-            <w:proofErr w:type="spellEnd"/>
-            <w:r>
-              <w:rPr>
-                <w:rFonts w:asciiTheme="majorHAnsi" w:hAnsiTheme="majorHAnsi"/>
-                <w:sz w:val="20"/>
-                <w:szCs w:val="20"/>
-              </w:rPr>
-              <w:t xml:space="preserve"> de saisie</w:t>
-            </w:r>
-            <w:r>
-              <w:rPr>
-                <w:rFonts w:asciiTheme="majorHAnsi" w:hAnsiTheme="majorHAnsi"/>
-                <w:sz w:val="20"/>
-                <w:szCs w:val="20"/>
-              </w:rPr>
-              <w:t xml:space="preserve"> + trie des utilisateur</w:t>
-            </w:r>
-          </w:p>
-        </w:tc>
-      </w:tr>
-      <w:tr>
-        <w:tc>
-          <w:tcPr>
-            <w:tcW w:w="2069" w:type="dxa"/>
-          </w:tcPr>
-          <w:p>
-            <w:pPr>
-              <w:ind w:firstLine="0"/>
-              <w:rPr>
-                <w:rFonts w:asciiTheme="majorHAnsi" w:hAnsiTheme="majorHAnsi"/>
-                <w:sz w:val="20"/>
-                <w:szCs w:val="20"/>
-              </w:rPr>
-            </w:pPr>
-            <w:r>
-              <w:rPr>
-                <w:rFonts w:asciiTheme="majorHAnsi" w:hAnsiTheme="majorHAnsi"/>
-                <w:sz w:val="20"/>
-                <w:szCs w:val="20"/>
-              </w:rPr>
-              <w:t>04/07/2023</w:t>
-            </w:r>
-          </w:p>
-        </w:tc>
-        <w:tc>
-          <w:tcPr>
-            <w:tcW w:w="4872" w:type="dxa"/>
-          </w:tcPr>
-          <w:p>
-            <w:pPr>
-              <w:ind w:firstLine="0"/>
-              <w:rPr>
-                <w:rFonts w:asciiTheme="majorHAnsi" w:hAnsiTheme="majorHAnsi"/>
-                <w:sz w:val="20"/>
-                <w:szCs w:val="20"/>
-              </w:rPr>
-            </w:pPr>
           </w:p>
         </w:tc>
       </w:tr>
@@ -10058,7 +10110,7 @@
                     </wp:anchor>
                   </w:drawing>
                 </mc:Choice>
-                <mc:Fallback xmlns:cx2="http://schemas.microsoft.com/office/drawing/2015/10/21/chartex" xmlns:cx3="http://schemas.microsoft.com/office/drawing/2016/5/9/chartex" xmlns:cx4="http://schemas.microsoft.com/office/drawing/2016/5/10/chartex" xmlns:cx5="http://schemas.microsoft.com/office/drawing/2016/5/11/chartex" xmlns:cx6="http://schemas.microsoft.com/office/drawing/2016/5/12/chartex" xmlns:cx7="http://schemas.microsoft.com/office/drawing/2016/5/13/chartex" xmlns:cx8="http://schemas.microsoft.com/office/drawing/2016/5/14/chartex" xmlns:aink="http://schemas.microsoft.com/office/drawing/2016/ink" xmlns:am3d="http://schemas.microsoft.com/office/drawing/2017/model3d" xmlns:oel="http://schemas.microsoft.com/office/2019/extlst" xmlns:w16cex="http://schemas.microsoft.com/office/word/2018/wordml/cex" xmlns:w16cid="http://schemas.microsoft.com/office/word/2016/wordml/cid" xmlns:w16="http://schemas.microsoft.com/office/word/2018/wordml" xmlns:w16sdtdh="http://schemas.microsoft.com/office/word/2020/wordml/sdtdatahash">
+                <mc:Fallback xmlns:w16sdtdh="http://schemas.microsoft.com/office/word/2020/wordml/sdtdatahash" xmlns:w16="http://schemas.microsoft.com/office/word/2018/wordml" xmlns:w16cid="http://schemas.microsoft.com/office/word/2016/wordml/cid" xmlns:w16cex="http://schemas.microsoft.com/office/word/2018/wordml/cex" xmlns:oel="http://schemas.microsoft.com/office/2019/extlst" xmlns:am3d="http://schemas.microsoft.com/office/drawing/2017/model3d" xmlns:aink="http://schemas.microsoft.com/office/drawing/2016/ink" xmlns:cx8="http://schemas.microsoft.com/office/drawing/2016/5/14/chartex" xmlns:cx7="http://schemas.microsoft.com/office/drawing/2016/5/13/chartex" xmlns:cx6="http://schemas.microsoft.com/office/drawing/2016/5/12/chartex" xmlns:cx5="http://schemas.microsoft.com/office/drawing/2016/5/11/chartex" xmlns:cx4="http://schemas.microsoft.com/office/drawing/2016/5/10/chartex" xmlns:cx3="http://schemas.microsoft.com/office/drawing/2016/5/9/chartex" xmlns:cx2="http://schemas.microsoft.com/office/drawing/2015/10/21/chartex">
                   <w:pict>
                     <v:shape w14:anchorId="5A847C36" id="Multiplication Sign 3" o:spid="_x0000_s1026" style="position:absolute;margin-left:10.8pt;margin-top:11.95pt;width:25.1pt;height:30.95pt;z-index:251660288;visibility:visible;mso-wrap-style:square;mso-wrap-distance-left:9pt;mso-wrap-distance-top:0;mso-wrap-distance-right:9pt;mso-wrap-distance-bottom:0;mso-position-horizontal:absolute;mso-position-horizontal-relative:text;mso-position-vertical:absolute;mso-position-vertical-relative:text;v-text-anchor:middle" coordsize="318591,393068" o:gfxdata="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" path="m47411,117996l105624,70814r53672,66218l212967,70814r58213,47182l207523,196534r63657,78538l212967,322254,159296,256036r-53672,66218l47411,275072r63657,-78538l47411,117996xe" fillcolor="#4f81bd [3204]" strokecolor="#243f60 [1604]" strokeweight="2pt">
                       <v:path arrowok="t" o:connecttype="custom" o:connectlocs="47411,117996;105624,70814;159296,137032;212967,70814;271180,117996;207523,196534;271180,275072;212967,322254;159296,256036;105624,322254;47411,275072;111068,196534;47411,117996" o:connectangles="0,0,0,0,0,0,0,0,0,0,0,0,0"/>

</xml_diff>

<commit_message>
Update Journal de Stage - stages obligatoires.docx
</commit_message>
<xml_diff>
--- a/Journal de Stage - stages obligatoires.docx
+++ b/Journal de Stage - stages obligatoires.docx
@@ -6070,7 +6070,7 @@
                 <w:sz w:val="20"/>
                 <w:szCs w:val="20"/>
               </w:rPr>
-              <w:t>31/06/2023</w:t>
+              <w:t>01/07/2023</w:t>
             </w:r>
           </w:p>
         </w:tc>
@@ -6131,7 +6131,7 @@
                 <w:sz w:val="20"/>
                 <w:szCs w:val="20"/>
               </w:rPr>
-              <w:t>01/07/2023</w:t>
+              <w:t>02/07/2023</w:t>
             </w:r>
           </w:p>
         </w:tc>
@@ -6192,21 +6192,19 @@
                 <w:sz w:val="20"/>
                 <w:szCs w:val="20"/>
               </w:rPr>
-              <w:t>02/07/2023</w:t>
-            </w:r>
-          </w:p>
-        </w:tc>
-        <w:tc>
-          <w:tcPr>
-            <w:tcW w:w="4872" w:type="dxa"/>
-          </w:tcPr>
-          <w:p>
-            <w:pPr>
-              <w:ind w:firstLine="0"/>
-              <w:rPr>
-                <w:rFonts w:asciiTheme="majorHAnsi" w:hAnsiTheme="majorHAnsi"/>
-                <w:sz w:val="20"/>
-                <w:szCs w:val="20"/>
+              <w:t>03/07/2023</w:t>
+            </w:r>
+          </w:p>
+        </w:tc>
+        <w:tc>
+          <w:tcPr>
+            <w:tcW w:w="4872" w:type="dxa"/>
+          </w:tcPr>
+          <w:p>
+            <w:pPr>
+              <w:ind w:firstLine="0"/>
+              <w:rPr>
+                <w:rFonts w:ascii="Cambria" w:hAnsi="Cambria" w:cstheme="minorHAnsi"/>
               </w:rPr>
             </w:pPr>
             <w:r>
@@ -6234,6 +6232,166 @@
                 <w:szCs w:val="20"/>
               </w:rPr>
               <w:t xml:space="preserve"> </w:t>
+            </w:r>
+            <w:r>
+              <w:rPr>
+                <w:rFonts w:asciiTheme="majorHAnsi" w:hAnsiTheme="majorHAnsi"/>
+                <w:sz w:val="20"/>
+                <w:szCs w:val="20"/>
+              </w:rPr>
+              <w:t xml:space="preserve"> </w:t>
+            </w:r>
+          </w:p>
+        </w:tc>
+      </w:tr>
+      <w:tr>
+        <w:tc>
+          <w:tcPr>
+            <w:tcW w:w="2069" w:type="dxa"/>
+          </w:tcPr>
+          <w:p>
+            <w:pPr>
+              <w:ind w:firstLine="0"/>
+              <w:rPr>
+                <w:rFonts w:asciiTheme="majorHAnsi" w:hAnsiTheme="majorHAnsi"/>
+                <w:sz w:val="20"/>
+                <w:szCs w:val="20"/>
+              </w:rPr>
+            </w:pPr>
+            <w:r>
+              <w:rPr>
+                <w:rFonts w:asciiTheme="majorHAnsi" w:hAnsiTheme="majorHAnsi"/>
+                <w:sz w:val="20"/>
+                <w:szCs w:val="20"/>
+              </w:rPr>
+              <w:t>04/07/2023</w:t>
+            </w:r>
+          </w:p>
+        </w:tc>
+        <w:tc>
+          <w:tcPr>
+            <w:tcW w:w="4872" w:type="dxa"/>
+          </w:tcPr>
+          <w:p>
+            <w:pPr>
+              <w:ind w:firstLine="0"/>
+              <w:rPr>
+                <w:rFonts w:ascii="Cambria" w:hAnsi="Cambria" w:cstheme="minorHAnsi"/>
+              </w:rPr>
+            </w:pPr>
+            <w:r>
+              <w:rPr>
+                <w:rFonts w:ascii="Cambria" w:hAnsi="Cambria" w:cstheme="minorHAnsi"/>
+              </w:rPr>
+              <w:t>Super admin update + trie + recherche</w:t>
+            </w:r>
+            <w:r>
+              <w:rPr>
+                <w:rFonts w:asciiTheme="majorHAnsi" w:hAnsiTheme="majorHAnsi"/>
+                <w:sz w:val="20"/>
+                <w:szCs w:val="20"/>
+              </w:rPr>
+              <w:t xml:space="preserve"> </w:t>
+            </w:r>
+            <w:r>
+              <w:rPr>
+                <w:rFonts w:asciiTheme="majorHAnsi" w:hAnsiTheme="majorHAnsi"/>
+                <w:sz w:val="20"/>
+                <w:szCs w:val="20"/>
+              </w:rPr>
+              <w:t xml:space="preserve"> </w:t>
+            </w:r>
+          </w:p>
+        </w:tc>
+      </w:tr>
+      <w:tr>
+        <w:tc>
+          <w:tcPr>
+            <w:tcW w:w="2069" w:type="dxa"/>
+          </w:tcPr>
+          <w:p>
+            <w:pPr>
+              <w:ind w:firstLine="0"/>
+              <w:rPr>
+                <w:rFonts w:asciiTheme="majorHAnsi" w:hAnsiTheme="majorHAnsi"/>
+                <w:sz w:val="20"/>
+                <w:szCs w:val="20"/>
+              </w:rPr>
+            </w:pPr>
+            <w:r>
+              <w:rPr>
+                <w:rFonts w:asciiTheme="majorHAnsi" w:hAnsiTheme="majorHAnsi"/>
+                <w:sz w:val="20"/>
+                <w:szCs w:val="20"/>
+              </w:rPr>
+              <w:t>05/07/2023</w:t>
+            </w:r>
+          </w:p>
+        </w:tc>
+        <w:tc>
+          <w:tcPr>
+            <w:tcW w:w="4872" w:type="dxa"/>
+          </w:tcPr>
+          <w:p>
+            <w:pPr>
+              <w:ind w:firstLine="0"/>
+              <w:rPr>
+                <w:rFonts w:asciiTheme="majorHAnsi" w:hAnsiTheme="majorHAnsi"/>
+                <w:sz w:val="20"/>
+                <w:szCs w:val="20"/>
+              </w:rPr>
+            </w:pPr>
+            <w:r>
+              <w:rPr>
+                <w:rFonts w:asciiTheme="majorHAnsi" w:hAnsiTheme="majorHAnsi"/>
+                <w:sz w:val="20"/>
+                <w:szCs w:val="20"/>
+              </w:rPr>
+              <w:t xml:space="preserve"> </w:t>
+            </w:r>
+            <w:proofErr w:type="spellStart"/>
+            <w:r>
+              <w:rPr>
+                <w:rFonts w:asciiTheme="majorHAnsi" w:hAnsiTheme="majorHAnsi"/>
+                <w:sz w:val="20"/>
+                <w:szCs w:val="20"/>
+              </w:rPr>
+              <w:t>middlewear</w:t>
+            </w:r>
+            <w:proofErr w:type="spellEnd"/>
+            <w:r>
+              <w:rPr>
+                <w:rFonts w:asciiTheme="majorHAnsi" w:hAnsiTheme="majorHAnsi"/>
+                <w:sz w:val="20"/>
+                <w:szCs w:val="20"/>
+              </w:rPr>
+              <w:t xml:space="preserve"> + </w:t>
+            </w:r>
+            <w:proofErr w:type="spellStart"/>
+            <w:r>
+              <w:rPr>
+                <w:rFonts w:asciiTheme="majorHAnsi" w:hAnsiTheme="majorHAnsi"/>
+                <w:sz w:val="20"/>
+                <w:szCs w:val="20"/>
+              </w:rPr>
+              <w:t>controlee</w:t>
+            </w:r>
+            <w:proofErr w:type="spellEnd"/>
+            <w:r>
+              <w:rPr>
+                <w:rFonts w:asciiTheme="majorHAnsi" w:hAnsiTheme="majorHAnsi"/>
+                <w:sz w:val="20"/>
+                <w:szCs w:val="20"/>
+              </w:rPr>
+              <w:t xml:space="preserve"> de saisie</w:t>
+            </w:r>
+            <w:r>
+              <w:rPr>
+                <w:rFonts w:asciiTheme="majorHAnsi" w:hAnsiTheme="majorHAnsi"/>
+                <w:sz w:val="20"/>
+                <w:szCs w:val="20"/>
+              </w:rPr>
+              <w:t xml:space="preserve"> + trie des utilisateur</w:t>
             </w:r>
             <w:bookmarkStart w:id="0" w:name="_GoBack"/>
             <w:bookmarkEnd w:id="0"/>
@@ -6260,7 +6418,7 @@
                 <w:sz w:val="20"/>
                 <w:szCs w:val="20"/>
               </w:rPr>
-              <w:t>03/07/2023</w:t>
+              <w:t>06/07/2023</w:t>
             </w:r>
           </w:p>
         </w:tc>
@@ -6284,7 +6442,7 @@
                 <w:sz w:val="20"/>
                 <w:szCs w:val="20"/>
               </w:rPr>
-              <w:t>middlewear</w:t>
+              <w:t>Exel</w:t>
             </w:r>
             <w:proofErr w:type="spellEnd"/>
             <w:r>
@@ -6293,7 +6451,7 @@
                 <w:sz w:val="20"/>
                 <w:szCs w:val="20"/>
               </w:rPr>
-              <w:t xml:space="preserve"> + </w:t>
+              <w:t xml:space="preserve"> : </w:t>
             </w:r>
             <w:proofErr w:type="spellStart"/>
             <w:r>
@@ -6302,7 +6460,7 @@
                 <w:sz w:val="20"/>
                 <w:szCs w:val="20"/>
               </w:rPr>
-              <w:t>controlee</w:t>
+              <w:t>num</w:t>
             </w:r>
             <w:proofErr w:type="spellEnd"/>
             <w:r>
@@ -6311,107 +6469,43 @@
                 <w:sz w:val="20"/>
                 <w:szCs w:val="20"/>
               </w:rPr>
-              <w:t xml:space="preserve"> de saisie</w:t>
-            </w:r>
-            <w:r>
-              <w:rPr>
-                <w:rFonts w:asciiTheme="majorHAnsi" w:hAnsiTheme="majorHAnsi"/>
-                <w:sz w:val="20"/>
-                <w:szCs w:val="20"/>
-              </w:rPr>
-              <w:t xml:space="preserve"> + trie des utilisateur</w:t>
-            </w:r>
-          </w:p>
-        </w:tc>
-      </w:tr>
-      <w:tr>
-        <w:tc>
-          <w:tcPr>
-            <w:tcW w:w="2069" w:type="dxa"/>
-          </w:tcPr>
-          <w:p>
-            <w:pPr>
-              <w:ind w:firstLine="0"/>
-              <w:rPr>
-                <w:rFonts w:asciiTheme="majorHAnsi" w:hAnsiTheme="majorHAnsi"/>
-                <w:sz w:val="20"/>
-                <w:szCs w:val="20"/>
-              </w:rPr>
-            </w:pPr>
-            <w:r>
-              <w:rPr>
-                <w:rFonts w:asciiTheme="majorHAnsi" w:hAnsiTheme="majorHAnsi"/>
-                <w:sz w:val="20"/>
-                <w:szCs w:val="20"/>
-              </w:rPr>
-              <w:t>04/07/2023</w:t>
-            </w:r>
-          </w:p>
-        </w:tc>
-        <w:tc>
-          <w:tcPr>
-            <w:tcW w:w="4872" w:type="dxa"/>
-          </w:tcPr>
-          <w:p>
-            <w:pPr>
-              <w:ind w:firstLine="0"/>
-              <w:rPr>
-                <w:rFonts w:ascii="Cambria" w:hAnsi="Cambria" w:cstheme="minorHAnsi"/>
-              </w:rPr>
-            </w:pPr>
-            <w:r>
-              <w:rPr>
-                <w:rFonts w:ascii="Cambria" w:hAnsi="Cambria" w:cstheme="minorHAnsi"/>
-              </w:rPr>
-              <w:t>Super admin update + trie + recherche</w:t>
-            </w:r>
-          </w:p>
-        </w:tc>
-      </w:tr>
-      <w:tr>
-        <w:tc>
-          <w:tcPr>
-            <w:tcW w:w="2069" w:type="dxa"/>
-          </w:tcPr>
-          <w:p>
-            <w:pPr>
-              <w:ind w:firstLine="0"/>
-              <w:rPr>
-                <w:rFonts w:asciiTheme="majorHAnsi" w:hAnsiTheme="majorHAnsi"/>
-                <w:sz w:val="20"/>
-                <w:szCs w:val="20"/>
-              </w:rPr>
-            </w:pPr>
-            <w:r>
-              <w:rPr>
-                <w:rFonts w:asciiTheme="majorHAnsi" w:hAnsiTheme="majorHAnsi"/>
-                <w:sz w:val="20"/>
-                <w:szCs w:val="20"/>
-              </w:rPr>
-              <w:t>05/07/2023</w:t>
-            </w:r>
-          </w:p>
-        </w:tc>
-        <w:tc>
-          <w:tcPr>
-            <w:tcW w:w="4872" w:type="dxa"/>
-          </w:tcPr>
-          <w:p>
-            <w:pPr>
-              <w:ind w:firstLine="0"/>
-              <w:rPr>
-                <w:rFonts w:asciiTheme="majorHAnsi" w:hAnsiTheme="majorHAnsi"/>
-                <w:sz w:val="20"/>
-                <w:szCs w:val="20"/>
-              </w:rPr>
-            </w:pPr>
-            <w:r>
-              <w:rPr>
-                <w:rFonts w:asciiTheme="majorHAnsi" w:hAnsiTheme="majorHAnsi"/>
-                <w:sz w:val="20"/>
-                <w:szCs w:val="20"/>
-              </w:rPr>
-              <w:t xml:space="preserve">  </w:t>
+              <w:t xml:space="preserve"> tel / date envoi / contenue </w:t>
+            </w:r>
+          </w:p>
+          <w:p>
+            <w:pPr>
+              <w:ind w:firstLine="0"/>
+              <w:rPr>
+                <w:rFonts w:asciiTheme="majorHAnsi" w:hAnsiTheme="majorHAnsi"/>
+                <w:sz w:val="20"/>
+                <w:szCs w:val="20"/>
+              </w:rPr>
+            </w:pPr>
+            <w:r>
+              <w:rPr>
+                <w:rFonts w:asciiTheme="majorHAnsi" w:hAnsiTheme="majorHAnsi"/>
+                <w:sz w:val="20"/>
+                <w:szCs w:val="20"/>
+              </w:rPr>
+              <w:t xml:space="preserve">Vérification et indique ou est l’erreur </w:t>
+            </w:r>
+          </w:p>
+          <w:p>
+            <w:pPr>
+              <w:ind w:firstLine="0"/>
+              <w:rPr>
+                <w:rFonts w:asciiTheme="majorHAnsi" w:hAnsiTheme="majorHAnsi"/>
+                <w:sz w:val="20"/>
+                <w:szCs w:val="20"/>
+              </w:rPr>
+            </w:pPr>
+            <w:r>
+              <w:rPr>
+                <w:rFonts w:asciiTheme="majorHAnsi" w:hAnsiTheme="majorHAnsi"/>
+                <w:sz w:val="20"/>
+                <w:szCs w:val="20"/>
+              </w:rPr>
+              <w:t xml:space="preserve">Si bien vérifier insertion de </w:t>
             </w:r>
             <w:proofErr w:type="spellStart"/>
             <w:r>
@@ -6420,7 +6514,7 @@
                 <w:sz w:val="20"/>
                 <w:szCs w:val="20"/>
               </w:rPr>
-              <w:t>Exel</w:t>
+              <w:t>tout</w:t>
             </w:r>
             <w:proofErr w:type="spellEnd"/>
             <w:r>
@@ -6429,7 +6523,7 @@
                 <w:sz w:val="20"/>
                 <w:szCs w:val="20"/>
               </w:rPr>
-              <w:t xml:space="preserve"> : </w:t>
+              <w:t xml:space="preserve"> les donnes dans la base et le plus important de sauvegarder le fichier  pour le </w:t>
             </w:r>
             <w:proofErr w:type="spellStart"/>
             <w:r>
@@ -6438,7 +6532,7 @@
                 <w:sz w:val="20"/>
                 <w:szCs w:val="20"/>
               </w:rPr>
-              <w:t>num</w:t>
+              <w:t>consuler</w:t>
             </w:r>
             <w:proofErr w:type="spellEnd"/>
             <w:r>
@@ -6447,43 +6541,7 @@
                 <w:sz w:val="20"/>
                 <w:szCs w:val="20"/>
               </w:rPr>
-              <w:t xml:space="preserve"> tel / date envoi / contenue </w:t>
-            </w:r>
-          </w:p>
-          <w:p>
-            <w:pPr>
-              <w:ind w:firstLine="0"/>
-              <w:rPr>
-                <w:rFonts w:asciiTheme="majorHAnsi" w:hAnsiTheme="majorHAnsi"/>
-                <w:sz w:val="20"/>
-                <w:szCs w:val="20"/>
-              </w:rPr>
-            </w:pPr>
-            <w:r>
-              <w:rPr>
-                <w:rFonts w:asciiTheme="majorHAnsi" w:hAnsiTheme="majorHAnsi"/>
-                <w:sz w:val="20"/>
-                <w:szCs w:val="20"/>
-              </w:rPr>
-              <w:t xml:space="preserve">Vérification et indique ou est l’erreur </w:t>
-            </w:r>
-          </w:p>
-          <w:p>
-            <w:pPr>
-              <w:ind w:firstLine="0"/>
-              <w:rPr>
-                <w:rFonts w:asciiTheme="majorHAnsi" w:hAnsiTheme="majorHAnsi"/>
-                <w:sz w:val="20"/>
-                <w:szCs w:val="20"/>
-              </w:rPr>
-            </w:pPr>
-            <w:r>
-              <w:rPr>
-                <w:rFonts w:asciiTheme="majorHAnsi" w:hAnsiTheme="majorHAnsi"/>
-                <w:sz w:val="20"/>
-                <w:szCs w:val="20"/>
-              </w:rPr>
-              <w:t xml:space="preserve">Si bien vérifier insertion de </w:t>
+              <w:t xml:space="preserve"> </w:t>
             </w:r>
             <w:proofErr w:type="spellStart"/>
             <w:r>
@@ -6492,45 +6550,9 @@
                 <w:sz w:val="20"/>
                 <w:szCs w:val="20"/>
               </w:rPr>
-              <w:t>tout</w:t>
+              <w:t>apres</w:t>
             </w:r>
             <w:proofErr w:type="spellEnd"/>
-            <w:r>
-              <w:rPr>
-                <w:rFonts w:asciiTheme="majorHAnsi" w:hAnsiTheme="majorHAnsi"/>
-                <w:sz w:val="20"/>
-                <w:szCs w:val="20"/>
-              </w:rPr>
-              <w:t xml:space="preserve"> les donnes dans la base et le plus important de sauvegarder le fichier  pour le </w:t>
-            </w:r>
-            <w:proofErr w:type="spellStart"/>
-            <w:r>
-              <w:rPr>
-                <w:rFonts w:asciiTheme="majorHAnsi" w:hAnsiTheme="majorHAnsi"/>
-                <w:sz w:val="20"/>
-                <w:szCs w:val="20"/>
-              </w:rPr>
-              <w:t>consuler</w:t>
-            </w:r>
-            <w:proofErr w:type="spellEnd"/>
-            <w:r>
-              <w:rPr>
-                <w:rFonts w:asciiTheme="majorHAnsi" w:hAnsiTheme="majorHAnsi"/>
-                <w:sz w:val="20"/>
-                <w:szCs w:val="20"/>
-              </w:rPr>
-              <w:t xml:space="preserve"> </w:t>
-            </w:r>
-            <w:proofErr w:type="spellStart"/>
-            <w:r>
-              <w:rPr>
-                <w:rFonts w:asciiTheme="majorHAnsi" w:hAnsiTheme="majorHAnsi"/>
-                <w:sz w:val="20"/>
-                <w:szCs w:val="20"/>
-              </w:rPr>
-              <w:t>apres</w:t>
-            </w:r>
-            <w:proofErr w:type="spellEnd"/>
           </w:p>
         </w:tc>
       </w:tr>
@@ -6555,46 +6577,6 @@
                 <w:szCs w:val="20"/>
               </w:rPr>
               <w:lastRenderedPageBreak/>
-              <w:t>06/07/2023</w:t>
-            </w:r>
-          </w:p>
-        </w:tc>
-        <w:tc>
-          <w:tcPr>
-            <w:tcW w:w="4872" w:type="dxa"/>
-          </w:tcPr>
-          <w:p>
-            <w:pPr>
-              <w:ind w:firstLine="0"/>
-              <w:rPr>
-                <w:rFonts w:asciiTheme="majorHAnsi" w:hAnsiTheme="majorHAnsi"/>
-                <w:sz w:val="20"/>
-                <w:szCs w:val="20"/>
-              </w:rPr>
-            </w:pPr>
-          </w:p>
-        </w:tc>
-      </w:tr>
-      <w:tr>
-        <w:tc>
-          <w:tcPr>
-            <w:tcW w:w="2069" w:type="dxa"/>
-          </w:tcPr>
-          <w:p>
-            <w:pPr>
-              <w:ind w:firstLine="0"/>
-              <w:rPr>
-                <w:rFonts w:asciiTheme="majorHAnsi" w:hAnsiTheme="majorHAnsi"/>
-                <w:sz w:val="20"/>
-                <w:szCs w:val="20"/>
-              </w:rPr>
-            </w:pPr>
-            <w:r>
-              <w:rPr>
-                <w:rFonts w:asciiTheme="majorHAnsi" w:hAnsiTheme="majorHAnsi"/>
-                <w:sz w:val="20"/>
-                <w:szCs w:val="20"/>
-              </w:rPr>
               <w:t>07/07/2023</w:t>
             </w:r>
           </w:p>
@@ -7515,47 +7497,47 @@
                 <w:sz w:val="20"/>
                 <w:szCs w:val="20"/>
               </w:rPr>
+              <w:t>30/07/2023</w:t>
+            </w:r>
+          </w:p>
+        </w:tc>
+        <w:tc>
+          <w:tcPr>
+            <w:tcW w:w="4872" w:type="dxa"/>
+          </w:tcPr>
+          <w:p>
+            <w:pPr>
+              <w:ind w:firstLine="0"/>
+              <w:rPr>
+                <w:rFonts w:asciiTheme="majorHAnsi" w:hAnsiTheme="majorHAnsi"/>
+                <w:sz w:val="20"/>
+                <w:szCs w:val="20"/>
+              </w:rPr>
+            </w:pPr>
+          </w:p>
+        </w:tc>
+      </w:tr>
+      <w:tr>
+        <w:tc>
+          <w:tcPr>
+            <w:tcW w:w="2069" w:type="dxa"/>
+          </w:tcPr>
+          <w:p>
+            <w:pPr>
+              <w:ind w:firstLine="0"/>
+              <w:rPr>
+                <w:rFonts w:asciiTheme="majorHAnsi" w:hAnsiTheme="majorHAnsi"/>
+                <w:sz w:val="20"/>
+                <w:szCs w:val="20"/>
+              </w:rPr>
+            </w:pPr>
+            <w:r>
+              <w:rPr>
+                <w:rFonts w:asciiTheme="majorHAnsi" w:hAnsiTheme="majorHAnsi"/>
+                <w:sz w:val="20"/>
+                <w:szCs w:val="20"/>
+              </w:rPr>
               <w:lastRenderedPageBreak/>
-              <w:t>30/07/2023</w:t>
-            </w:r>
-          </w:p>
-        </w:tc>
-        <w:tc>
-          <w:tcPr>
-            <w:tcW w:w="4872" w:type="dxa"/>
-          </w:tcPr>
-          <w:p>
-            <w:pPr>
-              <w:ind w:firstLine="0"/>
-              <w:rPr>
-                <w:rFonts w:asciiTheme="majorHAnsi" w:hAnsiTheme="majorHAnsi"/>
-                <w:sz w:val="20"/>
-                <w:szCs w:val="20"/>
-              </w:rPr>
-            </w:pPr>
-          </w:p>
-        </w:tc>
-      </w:tr>
-      <w:tr>
-        <w:tc>
-          <w:tcPr>
-            <w:tcW w:w="2069" w:type="dxa"/>
-          </w:tcPr>
-          <w:p>
-            <w:pPr>
-              <w:ind w:firstLine="0"/>
-              <w:rPr>
-                <w:rFonts w:asciiTheme="majorHAnsi" w:hAnsiTheme="majorHAnsi"/>
-                <w:sz w:val="20"/>
-                <w:szCs w:val="20"/>
-              </w:rPr>
-            </w:pPr>
-            <w:r>
-              <w:rPr>
-                <w:rFonts w:asciiTheme="majorHAnsi" w:hAnsiTheme="majorHAnsi"/>
-                <w:sz w:val="20"/>
-                <w:szCs w:val="20"/>
-              </w:rPr>
               <w:t>31/07/2023</w:t>
             </w:r>
           </w:p>
@@ -8591,7 +8573,6 @@
                 <w:szCs w:val="16"/>
                 <w:lang w:eastAsia="en-US"/>
               </w:rPr>
-              <w:lastRenderedPageBreak/>
               <w:t>Capacité d’assumer les responsabilités qui lui sont confiées</w:t>
             </w:r>
           </w:p>
@@ -8707,6 +8688,7 @@
                 <w:szCs w:val="16"/>
                 <w:lang w:eastAsia="en-US"/>
               </w:rPr>
+              <w:lastRenderedPageBreak/>
               <w:t>Capacité de travail en groupe</w:t>
             </w:r>
           </w:p>
@@ -9512,7 +9494,6 @@
                 <w:szCs w:val="16"/>
                 <w:lang w:eastAsia="en-US"/>
               </w:rPr>
-              <w:lastRenderedPageBreak/>
               <w:t>Sait être attentif(</w:t>
             </w:r>
             <w:proofErr w:type="spellStart"/>
@@ -9648,6 +9629,7 @@
                 <w:szCs w:val="16"/>
                 <w:lang w:eastAsia="en-US"/>
               </w:rPr>
+              <w:lastRenderedPageBreak/>
               <w:t>Est capable de travailler seul</w:t>
             </w:r>
           </w:p>
@@ -10278,7 +10260,6 @@
           <w:sz w:val="20"/>
           <w:szCs w:val="20"/>
         </w:rPr>
-        <w:lastRenderedPageBreak/>
         <w:t>………………………………………………………………………………………………………………….</w:t>
       </w:r>
     </w:p>

</xml_diff>

<commit_message>
planifier les tache de 04/07
</commit_message>
<xml_diff>
--- a/Journal de Stage - stages obligatoires.docx
+++ b/Journal de Stage - stages obligatoires.docx
@@ -6393,166 +6393,1167 @@
               </w:rPr>
               <w:t xml:space="preserve"> + trie des utilisateur</w:t>
             </w:r>
+          </w:p>
+        </w:tc>
+      </w:tr>
+      <w:tr>
+        <w:tc>
+          <w:tcPr>
+            <w:tcW w:w="2069" w:type="dxa"/>
+          </w:tcPr>
+          <w:p>
+            <w:pPr>
+              <w:ind w:firstLine="0"/>
+              <w:rPr>
+                <w:rFonts w:asciiTheme="majorHAnsi" w:hAnsiTheme="majorHAnsi"/>
+                <w:sz w:val="20"/>
+                <w:szCs w:val="20"/>
+              </w:rPr>
+            </w:pPr>
+            <w:r>
+              <w:rPr>
+                <w:rFonts w:asciiTheme="majorHAnsi" w:hAnsiTheme="majorHAnsi"/>
+                <w:sz w:val="20"/>
+                <w:szCs w:val="20"/>
+              </w:rPr>
+              <w:t>06/07/2023</w:t>
+            </w:r>
+          </w:p>
+        </w:tc>
+        <w:tc>
+          <w:tcPr>
+            <w:tcW w:w="4872" w:type="dxa"/>
+          </w:tcPr>
+          <w:p>
+            <w:pPr>
+              <w:ind w:firstLine="0"/>
+              <w:rPr>
+                <w:rFonts w:asciiTheme="majorHAnsi" w:hAnsiTheme="majorHAnsi"/>
+                <w:sz w:val="20"/>
+                <w:szCs w:val="20"/>
+              </w:rPr>
+            </w:pPr>
+          </w:p>
+        </w:tc>
+      </w:tr>
+      <w:tr>
+        <w:tc>
+          <w:tcPr>
+            <w:tcW w:w="2069" w:type="dxa"/>
+          </w:tcPr>
+          <w:p>
+            <w:pPr>
+              <w:ind w:firstLine="0"/>
+              <w:rPr>
+                <w:rFonts w:asciiTheme="majorHAnsi" w:hAnsiTheme="majorHAnsi"/>
+                <w:sz w:val="20"/>
+                <w:szCs w:val="20"/>
+              </w:rPr>
+            </w:pPr>
+            <w:r>
+              <w:rPr>
+                <w:rFonts w:asciiTheme="majorHAnsi" w:hAnsiTheme="majorHAnsi"/>
+                <w:sz w:val="20"/>
+                <w:szCs w:val="20"/>
+              </w:rPr>
+              <w:t>07/07/2023</w:t>
+            </w:r>
+          </w:p>
+        </w:tc>
+        <w:tc>
+          <w:tcPr>
+            <w:tcW w:w="4872" w:type="dxa"/>
+          </w:tcPr>
+          <w:p>
+            <w:pPr>
+              <w:ind w:firstLine="0"/>
+              <w:rPr>
+                <w:rFonts w:asciiTheme="majorHAnsi" w:hAnsiTheme="majorHAnsi"/>
+                <w:sz w:val="20"/>
+                <w:szCs w:val="20"/>
+              </w:rPr>
+            </w:pPr>
+          </w:p>
+        </w:tc>
+      </w:tr>
+      <w:tr>
+        <w:tc>
+          <w:tcPr>
+            <w:tcW w:w="2069" w:type="dxa"/>
+          </w:tcPr>
+          <w:p>
+            <w:pPr>
+              <w:ind w:firstLine="0"/>
+              <w:rPr>
+                <w:rFonts w:asciiTheme="majorHAnsi" w:hAnsiTheme="majorHAnsi"/>
+                <w:sz w:val="20"/>
+                <w:szCs w:val="20"/>
+              </w:rPr>
+            </w:pPr>
+            <w:r>
+              <w:rPr>
+                <w:rFonts w:asciiTheme="majorHAnsi" w:hAnsiTheme="majorHAnsi"/>
+                <w:sz w:val="20"/>
+                <w:szCs w:val="20"/>
+              </w:rPr>
+              <w:t>08/07/2023</w:t>
+            </w:r>
+          </w:p>
+        </w:tc>
+        <w:tc>
+          <w:tcPr>
+            <w:tcW w:w="4872" w:type="dxa"/>
+          </w:tcPr>
+          <w:p>
+            <w:pPr>
+              <w:ind w:firstLine="0"/>
+              <w:rPr>
+                <w:rFonts w:asciiTheme="majorHAnsi" w:hAnsiTheme="majorHAnsi"/>
+                <w:sz w:val="20"/>
+                <w:szCs w:val="20"/>
+              </w:rPr>
+            </w:pPr>
+          </w:p>
+        </w:tc>
+      </w:tr>
+      <w:tr>
+        <w:tc>
+          <w:tcPr>
+            <w:tcW w:w="2069" w:type="dxa"/>
+          </w:tcPr>
+          <w:p>
+            <w:pPr>
+              <w:ind w:firstLine="0"/>
+              <w:rPr>
+                <w:rFonts w:asciiTheme="majorHAnsi" w:hAnsiTheme="majorHAnsi"/>
+                <w:sz w:val="20"/>
+                <w:szCs w:val="20"/>
+              </w:rPr>
+            </w:pPr>
+            <w:r>
+              <w:rPr>
+                <w:rFonts w:asciiTheme="majorHAnsi" w:hAnsiTheme="majorHAnsi"/>
+                <w:sz w:val="20"/>
+                <w:szCs w:val="20"/>
+              </w:rPr>
+              <w:t>09/07/2023</w:t>
+            </w:r>
+          </w:p>
+        </w:tc>
+        <w:tc>
+          <w:tcPr>
+            <w:tcW w:w="4872" w:type="dxa"/>
+          </w:tcPr>
+          <w:p>
+            <w:pPr>
+              <w:ind w:firstLine="0"/>
+              <w:rPr>
+                <w:rFonts w:asciiTheme="majorHAnsi" w:hAnsiTheme="majorHAnsi"/>
+                <w:sz w:val="20"/>
+                <w:szCs w:val="20"/>
+              </w:rPr>
+            </w:pPr>
+          </w:p>
+        </w:tc>
+      </w:tr>
+      <w:tr>
+        <w:tc>
+          <w:tcPr>
+            <w:tcW w:w="2069" w:type="dxa"/>
+          </w:tcPr>
+          <w:p>
+            <w:pPr>
+              <w:ind w:firstLine="0"/>
+              <w:rPr>
+                <w:rFonts w:asciiTheme="majorHAnsi" w:hAnsiTheme="majorHAnsi"/>
+                <w:sz w:val="20"/>
+                <w:szCs w:val="20"/>
+              </w:rPr>
+            </w:pPr>
+            <w:r>
+              <w:rPr>
+                <w:rFonts w:asciiTheme="majorHAnsi" w:hAnsiTheme="majorHAnsi"/>
+                <w:sz w:val="20"/>
+                <w:szCs w:val="20"/>
+              </w:rPr>
+              <w:t>10/07/2023</w:t>
+            </w:r>
+          </w:p>
+        </w:tc>
+        <w:tc>
+          <w:tcPr>
+            <w:tcW w:w="4872" w:type="dxa"/>
+          </w:tcPr>
+          <w:p>
+            <w:pPr>
+              <w:ind w:firstLine="0"/>
+              <w:rPr>
+                <w:rFonts w:asciiTheme="majorHAnsi" w:hAnsiTheme="majorHAnsi"/>
+                <w:sz w:val="20"/>
+                <w:szCs w:val="20"/>
+              </w:rPr>
+            </w:pPr>
+          </w:p>
+        </w:tc>
+      </w:tr>
+      <w:tr>
+        <w:tc>
+          <w:tcPr>
+            <w:tcW w:w="2069" w:type="dxa"/>
+          </w:tcPr>
+          <w:p>
+            <w:pPr>
+              <w:ind w:firstLine="0"/>
+              <w:rPr>
+                <w:rFonts w:asciiTheme="majorHAnsi" w:hAnsiTheme="majorHAnsi"/>
+                <w:sz w:val="20"/>
+                <w:szCs w:val="20"/>
+              </w:rPr>
+            </w:pPr>
+            <w:r>
+              <w:rPr>
+                <w:rFonts w:asciiTheme="majorHAnsi" w:hAnsiTheme="majorHAnsi"/>
+                <w:sz w:val="20"/>
+                <w:szCs w:val="20"/>
+              </w:rPr>
+              <w:lastRenderedPageBreak/>
+              <w:t>11/07/2023</w:t>
+            </w:r>
+          </w:p>
+        </w:tc>
+        <w:tc>
+          <w:tcPr>
+            <w:tcW w:w="4872" w:type="dxa"/>
+          </w:tcPr>
+          <w:p>
+            <w:pPr>
+              <w:ind w:firstLine="0"/>
+              <w:rPr>
+                <w:rFonts w:asciiTheme="majorHAnsi" w:hAnsiTheme="majorHAnsi"/>
+                <w:sz w:val="20"/>
+                <w:szCs w:val="20"/>
+              </w:rPr>
+            </w:pPr>
+          </w:p>
+        </w:tc>
+      </w:tr>
+      <w:tr>
+        <w:tc>
+          <w:tcPr>
+            <w:tcW w:w="2069" w:type="dxa"/>
+          </w:tcPr>
+          <w:p>
+            <w:pPr>
+              <w:ind w:firstLine="0"/>
+              <w:rPr>
+                <w:rFonts w:asciiTheme="majorHAnsi" w:hAnsiTheme="majorHAnsi"/>
+                <w:sz w:val="20"/>
+                <w:szCs w:val="20"/>
+              </w:rPr>
+            </w:pPr>
+            <w:r>
+              <w:rPr>
+                <w:rFonts w:asciiTheme="majorHAnsi" w:hAnsiTheme="majorHAnsi"/>
+                <w:sz w:val="20"/>
+                <w:szCs w:val="20"/>
+              </w:rPr>
+              <w:t>12/07/2023</w:t>
+            </w:r>
+          </w:p>
+        </w:tc>
+        <w:tc>
+          <w:tcPr>
+            <w:tcW w:w="4872" w:type="dxa"/>
+          </w:tcPr>
+          <w:p>
+            <w:pPr>
+              <w:ind w:firstLine="0"/>
+              <w:rPr>
+                <w:rFonts w:asciiTheme="majorHAnsi" w:hAnsiTheme="majorHAnsi"/>
+                <w:sz w:val="20"/>
+                <w:szCs w:val="20"/>
+              </w:rPr>
+            </w:pPr>
+          </w:p>
+        </w:tc>
+      </w:tr>
+      <w:tr>
+        <w:tc>
+          <w:tcPr>
+            <w:tcW w:w="2069" w:type="dxa"/>
+          </w:tcPr>
+          <w:p>
+            <w:pPr>
+              <w:ind w:firstLine="0"/>
+              <w:rPr>
+                <w:rFonts w:asciiTheme="majorHAnsi" w:hAnsiTheme="majorHAnsi"/>
+                <w:sz w:val="20"/>
+                <w:szCs w:val="20"/>
+              </w:rPr>
+            </w:pPr>
+            <w:r>
+              <w:rPr>
+                <w:rFonts w:asciiTheme="majorHAnsi" w:hAnsiTheme="majorHAnsi"/>
+                <w:sz w:val="20"/>
+                <w:szCs w:val="20"/>
+              </w:rPr>
+              <w:t>13/07/2023</w:t>
+            </w:r>
+          </w:p>
+        </w:tc>
+        <w:tc>
+          <w:tcPr>
+            <w:tcW w:w="4872" w:type="dxa"/>
+          </w:tcPr>
+          <w:p>
+            <w:pPr>
+              <w:ind w:firstLine="0"/>
+              <w:rPr>
+                <w:rFonts w:asciiTheme="majorHAnsi" w:hAnsiTheme="majorHAnsi"/>
+                <w:sz w:val="20"/>
+                <w:szCs w:val="20"/>
+              </w:rPr>
+            </w:pPr>
+          </w:p>
+        </w:tc>
+      </w:tr>
+      <w:tr>
+        <w:tc>
+          <w:tcPr>
+            <w:tcW w:w="2069" w:type="dxa"/>
+          </w:tcPr>
+          <w:p>
+            <w:pPr>
+              <w:ind w:firstLine="0"/>
+              <w:rPr>
+                <w:rFonts w:asciiTheme="majorHAnsi" w:hAnsiTheme="majorHAnsi"/>
+                <w:sz w:val="20"/>
+                <w:szCs w:val="20"/>
+              </w:rPr>
+            </w:pPr>
+            <w:r>
+              <w:rPr>
+                <w:rFonts w:asciiTheme="majorHAnsi" w:hAnsiTheme="majorHAnsi"/>
+                <w:sz w:val="20"/>
+                <w:szCs w:val="20"/>
+              </w:rPr>
+              <w:t>14/07/2023</w:t>
+            </w:r>
+          </w:p>
+        </w:tc>
+        <w:tc>
+          <w:tcPr>
+            <w:tcW w:w="4872" w:type="dxa"/>
+          </w:tcPr>
+          <w:p>
+            <w:pPr>
+              <w:ind w:firstLine="0"/>
+              <w:rPr>
+                <w:rFonts w:asciiTheme="majorHAnsi" w:hAnsiTheme="majorHAnsi"/>
+                <w:sz w:val="20"/>
+                <w:szCs w:val="20"/>
+              </w:rPr>
+            </w:pPr>
+          </w:p>
+        </w:tc>
+      </w:tr>
+      <w:tr>
+        <w:tc>
+          <w:tcPr>
+            <w:tcW w:w="2069" w:type="dxa"/>
+          </w:tcPr>
+          <w:p>
+            <w:pPr>
+              <w:ind w:firstLine="0"/>
+              <w:rPr>
+                <w:rFonts w:asciiTheme="majorHAnsi" w:hAnsiTheme="majorHAnsi"/>
+                <w:sz w:val="20"/>
+                <w:szCs w:val="20"/>
+              </w:rPr>
+            </w:pPr>
+            <w:r>
+              <w:rPr>
+                <w:rFonts w:asciiTheme="majorHAnsi" w:hAnsiTheme="majorHAnsi"/>
+                <w:sz w:val="20"/>
+                <w:szCs w:val="20"/>
+              </w:rPr>
+              <w:t>15/07/2023</w:t>
+            </w:r>
+          </w:p>
+        </w:tc>
+        <w:tc>
+          <w:tcPr>
+            <w:tcW w:w="4872" w:type="dxa"/>
+          </w:tcPr>
+          <w:p>
+            <w:pPr>
+              <w:ind w:firstLine="0"/>
+              <w:rPr>
+                <w:rFonts w:asciiTheme="majorHAnsi" w:hAnsiTheme="majorHAnsi"/>
+                <w:sz w:val="20"/>
+                <w:szCs w:val="20"/>
+              </w:rPr>
+            </w:pPr>
+          </w:p>
+        </w:tc>
+      </w:tr>
+      <w:tr>
+        <w:tc>
+          <w:tcPr>
+            <w:tcW w:w="2069" w:type="dxa"/>
+          </w:tcPr>
+          <w:p>
+            <w:pPr>
+              <w:ind w:firstLine="0"/>
+              <w:rPr>
+                <w:rFonts w:asciiTheme="majorHAnsi" w:hAnsiTheme="majorHAnsi"/>
+                <w:sz w:val="20"/>
+                <w:szCs w:val="20"/>
+              </w:rPr>
+            </w:pPr>
+            <w:r>
+              <w:rPr>
+                <w:rFonts w:asciiTheme="majorHAnsi" w:hAnsiTheme="majorHAnsi"/>
+                <w:sz w:val="20"/>
+                <w:szCs w:val="20"/>
+              </w:rPr>
+              <w:t>16/07/2023</w:t>
+            </w:r>
+          </w:p>
+        </w:tc>
+        <w:tc>
+          <w:tcPr>
+            <w:tcW w:w="4872" w:type="dxa"/>
+          </w:tcPr>
+          <w:p>
+            <w:pPr>
+              <w:ind w:firstLine="0"/>
+              <w:rPr>
+                <w:rFonts w:asciiTheme="majorHAnsi" w:hAnsiTheme="majorHAnsi"/>
+                <w:sz w:val="20"/>
+                <w:szCs w:val="20"/>
+              </w:rPr>
+            </w:pPr>
+            <w:proofErr w:type="spellStart"/>
+            <w:r>
+              <w:rPr>
+                <w:rFonts w:asciiTheme="majorHAnsi" w:hAnsiTheme="majorHAnsi"/>
+                <w:sz w:val="20"/>
+                <w:szCs w:val="20"/>
+              </w:rPr>
+              <w:t>Exel</w:t>
+            </w:r>
+            <w:proofErr w:type="spellEnd"/>
+            <w:r>
+              <w:rPr>
+                <w:rFonts w:asciiTheme="majorHAnsi" w:hAnsiTheme="majorHAnsi"/>
+                <w:sz w:val="20"/>
+                <w:szCs w:val="20"/>
+              </w:rPr>
+              <w:t xml:space="preserve"> : </w:t>
+            </w:r>
+            <w:proofErr w:type="spellStart"/>
+            <w:r>
+              <w:rPr>
+                <w:rFonts w:asciiTheme="majorHAnsi" w:hAnsiTheme="majorHAnsi"/>
+                <w:sz w:val="20"/>
+                <w:szCs w:val="20"/>
+              </w:rPr>
+              <w:t>num</w:t>
+            </w:r>
+            <w:proofErr w:type="spellEnd"/>
+            <w:r>
+              <w:rPr>
+                <w:rFonts w:asciiTheme="majorHAnsi" w:hAnsiTheme="majorHAnsi"/>
+                <w:sz w:val="20"/>
+                <w:szCs w:val="20"/>
+              </w:rPr>
+              <w:t xml:space="preserve"> tel / date envoi / contenue </w:t>
+            </w:r>
+          </w:p>
+          <w:p>
+            <w:pPr>
+              <w:ind w:firstLine="0"/>
+              <w:rPr>
+                <w:rFonts w:asciiTheme="majorHAnsi" w:hAnsiTheme="majorHAnsi"/>
+                <w:sz w:val="20"/>
+                <w:szCs w:val="20"/>
+              </w:rPr>
+            </w:pPr>
+            <w:r>
+              <w:rPr>
+                <w:rFonts w:asciiTheme="majorHAnsi" w:hAnsiTheme="majorHAnsi"/>
+                <w:sz w:val="20"/>
+                <w:szCs w:val="20"/>
+              </w:rPr>
+              <w:t xml:space="preserve">Vérification et indique ou est l’erreur </w:t>
+            </w:r>
+          </w:p>
+          <w:p>
+            <w:pPr>
+              <w:ind w:firstLine="0"/>
+              <w:rPr>
+                <w:rFonts w:asciiTheme="majorHAnsi" w:hAnsiTheme="majorHAnsi"/>
+                <w:sz w:val="20"/>
+                <w:szCs w:val="20"/>
+              </w:rPr>
+            </w:pPr>
+            <w:r>
+              <w:rPr>
+                <w:rFonts w:asciiTheme="majorHAnsi" w:hAnsiTheme="majorHAnsi"/>
+                <w:sz w:val="20"/>
+                <w:szCs w:val="20"/>
+              </w:rPr>
+              <w:t xml:space="preserve">Si bien vérifier insertion de </w:t>
+            </w:r>
+            <w:proofErr w:type="spellStart"/>
+            <w:r>
+              <w:rPr>
+                <w:rFonts w:asciiTheme="majorHAnsi" w:hAnsiTheme="majorHAnsi"/>
+                <w:sz w:val="20"/>
+                <w:szCs w:val="20"/>
+              </w:rPr>
+              <w:t>tout</w:t>
+            </w:r>
+            <w:proofErr w:type="spellEnd"/>
+            <w:r>
+              <w:rPr>
+                <w:rFonts w:asciiTheme="majorHAnsi" w:hAnsiTheme="majorHAnsi"/>
+                <w:sz w:val="20"/>
+                <w:szCs w:val="20"/>
+              </w:rPr>
+              <w:t xml:space="preserve"> les donnes dans la base et le plus important de sauvegarder le fichier  pour le </w:t>
+            </w:r>
+            <w:proofErr w:type="spellStart"/>
+            <w:r>
+              <w:rPr>
+                <w:rFonts w:asciiTheme="majorHAnsi" w:hAnsiTheme="majorHAnsi"/>
+                <w:sz w:val="20"/>
+                <w:szCs w:val="20"/>
+              </w:rPr>
+              <w:t>consuler</w:t>
+            </w:r>
+            <w:proofErr w:type="spellEnd"/>
+            <w:r>
+              <w:rPr>
+                <w:rFonts w:asciiTheme="majorHAnsi" w:hAnsiTheme="majorHAnsi"/>
+                <w:sz w:val="20"/>
+                <w:szCs w:val="20"/>
+              </w:rPr>
+              <w:t xml:space="preserve"> </w:t>
+            </w:r>
+            <w:proofErr w:type="spellStart"/>
+            <w:r>
+              <w:rPr>
+                <w:rFonts w:asciiTheme="majorHAnsi" w:hAnsiTheme="majorHAnsi"/>
+                <w:sz w:val="20"/>
+                <w:szCs w:val="20"/>
+              </w:rPr>
+              <w:t>apres</w:t>
+            </w:r>
             <w:bookmarkStart w:id="0" w:name="_GoBack"/>
             <w:bookmarkEnd w:id="0"/>
-          </w:p>
-        </w:tc>
-      </w:tr>
-      <w:tr>
-        <w:tc>
-          <w:tcPr>
-            <w:tcW w:w="2069" w:type="dxa"/>
-          </w:tcPr>
-          <w:p>
-            <w:pPr>
-              <w:ind w:firstLine="0"/>
-              <w:rPr>
-                <w:rFonts w:asciiTheme="majorHAnsi" w:hAnsiTheme="majorHAnsi"/>
-                <w:sz w:val="20"/>
-                <w:szCs w:val="20"/>
-              </w:rPr>
-            </w:pPr>
-            <w:r>
-              <w:rPr>
-                <w:rFonts w:asciiTheme="majorHAnsi" w:hAnsiTheme="majorHAnsi"/>
-                <w:sz w:val="20"/>
-                <w:szCs w:val="20"/>
-              </w:rPr>
-              <w:t>06/07/2023</w:t>
-            </w:r>
-          </w:p>
-        </w:tc>
-        <w:tc>
-          <w:tcPr>
-            <w:tcW w:w="4872" w:type="dxa"/>
-          </w:tcPr>
-          <w:p>
-            <w:pPr>
-              <w:ind w:firstLine="0"/>
-              <w:rPr>
-                <w:rFonts w:asciiTheme="majorHAnsi" w:hAnsiTheme="majorHAnsi"/>
-                <w:sz w:val="20"/>
-                <w:szCs w:val="20"/>
-              </w:rPr>
-            </w:pPr>
-            <w:proofErr w:type="spellStart"/>
-            <w:r>
-              <w:rPr>
-                <w:rFonts w:asciiTheme="majorHAnsi" w:hAnsiTheme="majorHAnsi"/>
-                <w:sz w:val="20"/>
-                <w:szCs w:val="20"/>
-              </w:rPr>
-              <w:t>Exel</w:t>
-            </w:r>
             <w:proofErr w:type="spellEnd"/>
-            <w:r>
-              <w:rPr>
-                <w:rFonts w:asciiTheme="majorHAnsi" w:hAnsiTheme="majorHAnsi"/>
-                <w:sz w:val="20"/>
-                <w:szCs w:val="20"/>
-              </w:rPr>
-              <w:t xml:space="preserve"> : </w:t>
-            </w:r>
-            <w:proofErr w:type="spellStart"/>
-            <w:r>
-              <w:rPr>
-                <w:rFonts w:asciiTheme="majorHAnsi" w:hAnsiTheme="majorHAnsi"/>
-                <w:sz w:val="20"/>
-                <w:szCs w:val="20"/>
-              </w:rPr>
-              <w:t>num</w:t>
-            </w:r>
-            <w:proofErr w:type="spellEnd"/>
-            <w:r>
-              <w:rPr>
-                <w:rFonts w:asciiTheme="majorHAnsi" w:hAnsiTheme="majorHAnsi"/>
-                <w:sz w:val="20"/>
-                <w:szCs w:val="20"/>
-              </w:rPr>
-              <w:t xml:space="preserve"> tel / date envoi / contenue </w:t>
-            </w:r>
-          </w:p>
-          <w:p>
-            <w:pPr>
-              <w:ind w:firstLine="0"/>
-              <w:rPr>
-                <w:rFonts w:asciiTheme="majorHAnsi" w:hAnsiTheme="majorHAnsi"/>
-                <w:sz w:val="20"/>
-                <w:szCs w:val="20"/>
-              </w:rPr>
-            </w:pPr>
-            <w:r>
-              <w:rPr>
-                <w:rFonts w:asciiTheme="majorHAnsi" w:hAnsiTheme="majorHAnsi"/>
-                <w:sz w:val="20"/>
-                <w:szCs w:val="20"/>
-              </w:rPr>
-              <w:t xml:space="preserve">Vérification et indique ou est l’erreur </w:t>
-            </w:r>
-          </w:p>
-          <w:p>
-            <w:pPr>
-              <w:ind w:firstLine="0"/>
-              <w:rPr>
-                <w:rFonts w:asciiTheme="majorHAnsi" w:hAnsiTheme="majorHAnsi"/>
-                <w:sz w:val="20"/>
-                <w:szCs w:val="20"/>
-              </w:rPr>
-            </w:pPr>
-            <w:r>
-              <w:rPr>
-                <w:rFonts w:asciiTheme="majorHAnsi" w:hAnsiTheme="majorHAnsi"/>
-                <w:sz w:val="20"/>
-                <w:szCs w:val="20"/>
-              </w:rPr>
-              <w:t xml:space="preserve">Si bien vérifier insertion de </w:t>
-            </w:r>
-            <w:proofErr w:type="spellStart"/>
-            <w:r>
-              <w:rPr>
-                <w:rFonts w:asciiTheme="majorHAnsi" w:hAnsiTheme="majorHAnsi"/>
-                <w:sz w:val="20"/>
-                <w:szCs w:val="20"/>
-              </w:rPr>
-              <w:t>tout</w:t>
-            </w:r>
-            <w:proofErr w:type="spellEnd"/>
-            <w:r>
-              <w:rPr>
-                <w:rFonts w:asciiTheme="majorHAnsi" w:hAnsiTheme="majorHAnsi"/>
-                <w:sz w:val="20"/>
-                <w:szCs w:val="20"/>
-              </w:rPr>
-              <w:t xml:space="preserve"> les donnes dans la base et le plus important de sauvegarder le fichier  pour le </w:t>
-            </w:r>
-            <w:proofErr w:type="spellStart"/>
-            <w:r>
-              <w:rPr>
-                <w:rFonts w:asciiTheme="majorHAnsi" w:hAnsiTheme="majorHAnsi"/>
-                <w:sz w:val="20"/>
-                <w:szCs w:val="20"/>
-              </w:rPr>
-              <w:t>consuler</w:t>
-            </w:r>
-            <w:proofErr w:type="spellEnd"/>
-            <w:r>
-              <w:rPr>
-                <w:rFonts w:asciiTheme="majorHAnsi" w:hAnsiTheme="majorHAnsi"/>
-                <w:sz w:val="20"/>
-                <w:szCs w:val="20"/>
-              </w:rPr>
-              <w:t xml:space="preserve"> </w:t>
-            </w:r>
-            <w:proofErr w:type="spellStart"/>
-            <w:r>
-              <w:rPr>
-                <w:rFonts w:asciiTheme="majorHAnsi" w:hAnsiTheme="majorHAnsi"/>
-                <w:sz w:val="20"/>
-                <w:szCs w:val="20"/>
-              </w:rPr>
-              <w:t>apres</w:t>
-            </w:r>
-            <w:proofErr w:type="spellEnd"/>
+          </w:p>
+        </w:tc>
+      </w:tr>
+      <w:tr>
+        <w:tc>
+          <w:tcPr>
+            <w:tcW w:w="2069" w:type="dxa"/>
+          </w:tcPr>
+          <w:p>
+            <w:pPr>
+              <w:ind w:firstLine="0"/>
+              <w:rPr>
+                <w:rFonts w:asciiTheme="majorHAnsi" w:hAnsiTheme="majorHAnsi"/>
+                <w:sz w:val="20"/>
+                <w:szCs w:val="20"/>
+              </w:rPr>
+            </w:pPr>
+            <w:r>
+              <w:rPr>
+                <w:rFonts w:asciiTheme="majorHAnsi" w:hAnsiTheme="majorHAnsi"/>
+                <w:sz w:val="20"/>
+                <w:szCs w:val="20"/>
+              </w:rPr>
+              <w:t>17/07/2023</w:t>
+            </w:r>
+          </w:p>
+        </w:tc>
+        <w:tc>
+          <w:tcPr>
+            <w:tcW w:w="4872" w:type="dxa"/>
+          </w:tcPr>
+          <w:p>
+            <w:pPr>
+              <w:ind w:firstLine="0"/>
+              <w:rPr>
+                <w:rFonts w:asciiTheme="majorHAnsi" w:hAnsiTheme="majorHAnsi"/>
+                <w:sz w:val="20"/>
+                <w:szCs w:val="20"/>
+              </w:rPr>
+            </w:pPr>
+          </w:p>
+        </w:tc>
+      </w:tr>
+      <w:tr>
+        <w:tc>
+          <w:tcPr>
+            <w:tcW w:w="2069" w:type="dxa"/>
+          </w:tcPr>
+          <w:p>
+            <w:pPr>
+              <w:ind w:firstLine="0"/>
+              <w:rPr>
+                <w:rFonts w:asciiTheme="majorHAnsi" w:hAnsiTheme="majorHAnsi"/>
+                <w:sz w:val="20"/>
+                <w:szCs w:val="20"/>
+              </w:rPr>
+            </w:pPr>
+            <w:r>
+              <w:rPr>
+                <w:rFonts w:asciiTheme="majorHAnsi" w:hAnsiTheme="majorHAnsi"/>
+                <w:sz w:val="20"/>
+                <w:szCs w:val="20"/>
+              </w:rPr>
+              <w:t>18/07/2023</w:t>
+            </w:r>
+          </w:p>
+        </w:tc>
+        <w:tc>
+          <w:tcPr>
+            <w:tcW w:w="4872" w:type="dxa"/>
+          </w:tcPr>
+          <w:p>
+            <w:pPr>
+              <w:ind w:firstLine="0"/>
+              <w:rPr>
+                <w:rFonts w:asciiTheme="majorHAnsi" w:hAnsiTheme="majorHAnsi"/>
+                <w:sz w:val="20"/>
+                <w:szCs w:val="20"/>
+              </w:rPr>
+            </w:pPr>
+          </w:p>
+        </w:tc>
+      </w:tr>
+      <w:tr>
+        <w:tc>
+          <w:tcPr>
+            <w:tcW w:w="2069" w:type="dxa"/>
+          </w:tcPr>
+          <w:p>
+            <w:pPr>
+              <w:ind w:firstLine="0"/>
+              <w:rPr>
+                <w:rFonts w:asciiTheme="majorHAnsi" w:hAnsiTheme="majorHAnsi"/>
+                <w:sz w:val="20"/>
+                <w:szCs w:val="20"/>
+              </w:rPr>
+            </w:pPr>
+            <w:r>
+              <w:rPr>
+                <w:rFonts w:asciiTheme="majorHAnsi" w:hAnsiTheme="majorHAnsi"/>
+                <w:sz w:val="20"/>
+                <w:szCs w:val="20"/>
+              </w:rPr>
+              <w:t>19/07/2023</w:t>
+            </w:r>
+          </w:p>
+        </w:tc>
+        <w:tc>
+          <w:tcPr>
+            <w:tcW w:w="4872" w:type="dxa"/>
+          </w:tcPr>
+          <w:p>
+            <w:pPr>
+              <w:ind w:firstLine="0"/>
+              <w:rPr>
+                <w:rFonts w:asciiTheme="majorHAnsi" w:hAnsiTheme="majorHAnsi"/>
+                <w:sz w:val="20"/>
+                <w:szCs w:val="20"/>
+              </w:rPr>
+            </w:pPr>
+          </w:p>
+        </w:tc>
+      </w:tr>
+      <w:tr>
+        <w:tc>
+          <w:tcPr>
+            <w:tcW w:w="2069" w:type="dxa"/>
+          </w:tcPr>
+          <w:p>
+            <w:pPr>
+              <w:ind w:firstLine="0"/>
+              <w:rPr>
+                <w:rFonts w:asciiTheme="majorHAnsi" w:hAnsiTheme="majorHAnsi"/>
+                <w:sz w:val="20"/>
+                <w:szCs w:val="20"/>
+              </w:rPr>
+            </w:pPr>
+            <w:r>
+              <w:rPr>
+                <w:rFonts w:asciiTheme="majorHAnsi" w:hAnsiTheme="majorHAnsi"/>
+                <w:sz w:val="20"/>
+                <w:szCs w:val="20"/>
+              </w:rPr>
+              <w:t>20/07/2023</w:t>
+            </w:r>
+          </w:p>
+        </w:tc>
+        <w:tc>
+          <w:tcPr>
+            <w:tcW w:w="4872" w:type="dxa"/>
+          </w:tcPr>
+          <w:p>
+            <w:pPr>
+              <w:ind w:firstLine="0"/>
+              <w:rPr>
+                <w:rFonts w:asciiTheme="majorHAnsi" w:hAnsiTheme="majorHAnsi"/>
+                <w:sz w:val="20"/>
+                <w:szCs w:val="20"/>
+              </w:rPr>
+            </w:pPr>
+          </w:p>
+        </w:tc>
+      </w:tr>
+      <w:tr>
+        <w:tc>
+          <w:tcPr>
+            <w:tcW w:w="2069" w:type="dxa"/>
+          </w:tcPr>
+          <w:p>
+            <w:pPr>
+              <w:ind w:firstLine="0"/>
+              <w:rPr>
+                <w:rFonts w:asciiTheme="majorHAnsi" w:hAnsiTheme="majorHAnsi"/>
+                <w:sz w:val="20"/>
+                <w:szCs w:val="20"/>
+              </w:rPr>
+            </w:pPr>
+            <w:r>
+              <w:rPr>
+                <w:rFonts w:asciiTheme="majorHAnsi" w:hAnsiTheme="majorHAnsi"/>
+                <w:sz w:val="20"/>
+                <w:szCs w:val="20"/>
+              </w:rPr>
+              <w:t>21/07/2023</w:t>
+            </w:r>
+          </w:p>
+        </w:tc>
+        <w:tc>
+          <w:tcPr>
+            <w:tcW w:w="4872" w:type="dxa"/>
+          </w:tcPr>
+          <w:p>
+            <w:pPr>
+              <w:ind w:firstLine="0"/>
+              <w:rPr>
+                <w:rFonts w:asciiTheme="majorHAnsi" w:hAnsiTheme="majorHAnsi"/>
+                <w:sz w:val="20"/>
+                <w:szCs w:val="20"/>
+              </w:rPr>
+            </w:pPr>
+          </w:p>
+        </w:tc>
+      </w:tr>
+      <w:tr>
+        <w:tc>
+          <w:tcPr>
+            <w:tcW w:w="2069" w:type="dxa"/>
+          </w:tcPr>
+          <w:p>
+            <w:pPr>
+              <w:ind w:firstLine="0"/>
+              <w:rPr>
+                <w:rFonts w:asciiTheme="majorHAnsi" w:hAnsiTheme="majorHAnsi"/>
+                <w:sz w:val="20"/>
+                <w:szCs w:val="20"/>
+              </w:rPr>
+            </w:pPr>
+            <w:r>
+              <w:rPr>
+                <w:rFonts w:asciiTheme="majorHAnsi" w:hAnsiTheme="majorHAnsi"/>
+                <w:sz w:val="20"/>
+                <w:szCs w:val="20"/>
+              </w:rPr>
+              <w:t>22/07/2023</w:t>
+            </w:r>
+          </w:p>
+        </w:tc>
+        <w:tc>
+          <w:tcPr>
+            <w:tcW w:w="4872" w:type="dxa"/>
+          </w:tcPr>
+          <w:p>
+            <w:pPr>
+              <w:ind w:firstLine="0"/>
+              <w:rPr>
+                <w:rFonts w:asciiTheme="majorHAnsi" w:hAnsiTheme="majorHAnsi"/>
+                <w:sz w:val="20"/>
+                <w:szCs w:val="20"/>
+              </w:rPr>
+            </w:pPr>
+          </w:p>
+        </w:tc>
+      </w:tr>
+      <w:tr>
+        <w:tc>
+          <w:tcPr>
+            <w:tcW w:w="2069" w:type="dxa"/>
+          </w:tcPr>
+          <w:p>
+            <w:pPr>
+              <w:ind w:firstLine="0"/>
+              <w:rPr>
+                <w:rFonts w:asciiTheme="majorHAnsi" w:hAnsiTheme="majorHAnsi"/>
+                <w:sz w:val="20"/>
+                <w:szCs w:val="20"/>
+              </w:rPr>
+            </w:pPr>
+            <w:r>
+              <w:rPr>
+                <w:rFonts w:asciiTheme="majorHAnsi" w:hAnsiTheme="majorHAnsi"/>
+                <w:sz w:val="20"/>
+                <w:szCs w:val="20"/>
+              </w:rPr>
+              <w:t>23/07/2023</w:t>
+            </w:r>
+          </w:p>
+        </w:tc>
+        <w:tc>
+          <w:tcPr>
+            <w:tcW w:w="4872" w:type="dxa"/>
+          </w:tcPr>
+          <w:p>
+            <w:pPr>
+              <w:ind w:firstLine="0"/>
+              <w:rPr>
+                <w:rFonts w:asciiTheme="majorHAnsi" w:hAnsiTheme="majorHAnsi"/>
+                <w:sz w:val="20"/>
+                <w:szCs w:val="20"/>
+              </w:rPr>
+            </w:pPr>
+          </w:p>
+        </w:tc>
+      </w:tr>
+      <w:tr>
+        <w:tc>
+          <w:tcPr>
+            <w:tcW w:w="2069" w:type="dxa"/>
+          </w:tcPr>
+          <w:p>
+            <w:pPr>
+              <w:ind w:firstLine="0"/>
+              <w:rPr>
+                <w:rFonts w:asciiTheme="majorHAnsi" w:hAnsiTheme="majorHAnsi"/>
+                <w:sz w:val="20"/>
+                <w:szCs w:val="20"/>
+              </w:rPr>
+            </w:pPr>
+            <w:r>
+              <w:rPr>
+                <w:rFonts w:asciiTheme="majorHAnsi" w:hAnsiTheme="majorHAnsi"/>
+                <w:sz w:val="20"/>
+                <w:szCs w:val="20"/>
+              </w:rPr>
+              <w:t>24/07/2023</w:t>
+            </w:r>
+          </w:p>
+        </w:tc>
+        <w:tc>
+          <w:tcPr>
+            <w:tcW w:w="4872" w:type="dxa"/>
+          </w:tcPr>
+          <w:p>
+            <w:pPr>
+              <w:ind w:firstLine="0"/>
+              <w:rPr>
+                <w:rFonts w:asciiTheme="majorHAnsi" w:hAnsiTheme="majorHAnsi"/>
+                <w:sz w:val="20"/>
+                <w:szCs w:val="20"/>
+              </w:rPr>
+            </w:pPr>
+          </w:p>
+        </w:tc>
+      </w:tr>
+      <w:tr>
+        <w:tc>
+          <w:tcPr>
+            <w:tcW w:w="2069" w:type="dxa"/>
+          </w:tcPr>
+          <w:p>
+            <w:pPr>
+              <w:ind w:firstLine="0"/>
+              <w:rPr>
+                <w:rFonts w:asciiTheme="majorHAnsi" w:hAnsiTheme="majorHAnsi"/>
+                <w:sz w:val="20"/>
+                <w:szCs w:val="20"/>
+              </w:rPr>
+            </w:pPr>
+            <w:r>
+              <w:rPr>
+                <w:rFonts w:asciiTheme="majorHAnsi" w:hAnsiTheme="majorHAnsi"/>
+                <w:sz w:val="20"/>
+                <w:szCs w:val="20"/>
+              </w:rPr>
+              <w:t>25/07/2023</w:t>
+            </w:r>
+          </w:p>
+        </w:tc>
+        <w:tc>
+          <w:tcPr>
+            <w:tcW w:w="4872" w:type="dxa"/>
+          </w:tcPr>
+          <w:p>
+            <w:pPr>
+              <w:ind w:firstLine="0"/>
+              <w:rPr>
+                <w:rFonts w:asciiTheme="majorHAnsi" w:hAnsiTheme="majorHAnsi"/>
+                <w:sz w:val="20"/>
+                <w:szCs w:val="20"/>
+              </w:rPr>
+            </w:pPr>
+          </w:p>
+        </w:tc>
+      </w:tr>
+      <w:tr>
+        <w:tc>
+          <w:tcPr>
+            <w:tcW w:w="2069" w:type="dxa"/>
+          </w:tcPr>
+          <w:p>
+            <w:pPr>
+              <w:ind w:firstLine="0"/>
+              <w:rPr>
+                <w:rFonts w:asciiTheme="majorHAnsi" w:hAnsiTheme="majorHAnsi"/>
+                <w:sz w:val="20"/>
+                <w:szCs w:val="20"/>
+              </w:rPr>
+            </w:pPr>
+            <w:r>
+              <w:rPr>
+                <w:rFonts w:asciiTheme="majorHAnsi" w:hAnsiTheme="majorHAnsi"/>
+                <w:sz w:val="20"/>
+                <w:szCs w:val="20"/>
+              </w:rPr>
+              <w:t>26/07/2023</w:t>
+            </w:r>
+          </w:p>
+        </w:tc>
+        <w:tc>
+          <w:tcPr>
+            <w:tcW w:w="4872" w:type="dxa"/>
+          </w:tcPr>
+          <w:p>
+            <w:pPr>
+              <w:ind w:firstLine="0"/>
+              <w:rPr>
+                <w:rFonts w:asciiTheme="majorHAnsi" w:hAnsiTheme="majorHAnsi"/>
+                <w:sz w:val="20"/>
+                <w:szCs w:val="20"/>
+              </w:rPr>
+            </w:pPr>
+          </w:p>
+        </w:tc>
+      </w:tr>
+      <w:tr>
+        <w:tc>
+          <w:tcPr>
+            <w:tcW w:w="2069" w:type="dxa"/>
+          </w:tcPr>
+          <w:p>
+            <w:pPr>
+              <w:ind w:firstLine="0"/>
+              <w:rPr>
+                <w:rFonts w:asciiTheme="majorHAnsi" w:hAnsiTheme="majorHAnsi"/>
+                <w:sz w:val="20"/>
+                <w:szCs w:val="20"/>
+              </w:rPr>
+            </w:pPr>
+            <w:r>
+              <w:rPr>
+                <w:rFonts w:asciiTheme="majorHAnsi" w:hAnsiTheme="majorHAnsi"/>
+                <w:sz w:val="20"/>
+                <w:szCs w:val="20"/>
+              </w:rPr>
+              <w:t>27/07/2023</w:t>
+            </w:r>
+          </w:p>
+        </w:tc>
+        <w:tc>
+          <w:tcPr>
+            <w:tcW w:w="4872" w:type="dxa"/>
+          </w:tcPr>
+          <w:p>
+            <w:pPr>
+              <w:ind w:firstLine="0"/>
+              <w:rPr>
+                <w:rFonts w:asciiTheme="majorHAnsi" w:hAnsiTheme="majorHAnsi"/>
+                <w:sz w:val="20"/>
+                <w:szCs w:val="20"/>
+              </w:rPr>
+            </w:pPr>
+          </w:p>
+        </w:tc>
+      </w:tr>
+      <w:tr>
+        <w:tc>
+          <w:tcPr>
+            <w:tcW w:w="2069" w:type="dxa"/>
+          </w:tcPr>
+          <w:p>
+            <w:pPr>
+              <w:ind w:firstLine="0"/>
+              <w:rPr>
+                <w:rFonts w:asciiTheme="majorHAnsi" w:hAnsiTheme="majorHAnsi"/>
+                <w:sz w:val="20"/>
+                <w:szCs w:val="20"/>
+              </w:rPr>
+            </w:pPr>
+            <w:r>
+              <w:rPr>
+                <w:rFonts w:asciiTheme="majorHAnsi" w:hAnsiTheme="majorHAnsi"/>
+                <w:sz w:val="20"/>
+                <w:szCs w:val="20"/>
+              </w:rPr>
+              <w:t>28/07/2023</w:t>
+            </w:r>
+          </w:p>
+        </w:tc>
+        <w:tc>
+          <w:tcPr>
+            <w:tcW w:w="4872" w:type="dxa"/>
+          </w:tcPr>
+          <w:p>
+            <w:pPr>
+              <w:ind w:firstLine="0"/>
+              <w:rPr>
+                <w:rFonts w:asciiTheme="majorHAnsi" w:hAnsiTheme="majorHAnsi"/>
+                <w:sz w:val="20"/>
+                <w:szCs w:val="20"/>
+              </w:rPr>
+            </w:pPr>
+          </w:p>
+        </w:tc>
+      </w:tr>
+      <w:tr>
+        <w:tc>
+          <w:tcPr>
+            <w:tcW w:w="2069" w:type="dxa"/>
+          </w:tcPr>
+          <w:p>
+            <w:pPr>
+              <w:ind w:firstLine="0"/>
+              <w:rPr>
+                <w:rFonts w:asciiTheme="majorHAnsi" w:hAnsiTheme="majorHAnsi"/>
+                <w:sz w:val="20"/>
+                <w:szCs w:val="20"/>
+              </w:rPr>
+            </w:pPr>
+            <w:r>
+              <w:rPr>
+                <w:rFonts w:asciiTheme="majorHAnsi" w:hAnsiTheme="majorHAnsi"/>
+                <w:sz w:val="20"/>
+                <w:szCs w:val="20"/>
+              </w:rPr>
+              <w:t>29/07/2023</w:t>
+            </w:r>
+          </w:p>
+        </w:tc>
+        <w:tc>
+          <w:tcPr>
+            <w:tcW w:w="4872" w:type="dxa"/>
+          </w:tcPr>
+          <w:p>
+            <w:pPr>
+              <w:ind w:firstLine="0"/>
+              <w:rPr>
+                <w:rFonts w:asciiTheme="majorHAnsi" w:hAnsiTheme="majorHAnsi"/>
+                <w:sz w:val="20"/>
+                <w:szCs w:val="20"/>
+              </w:rPr>
+            </w:pPr>
+          </w:p>
+        </w:tc>
+      </w:tr>
+      <w:tr>
+        <w:tc>
+          <w:tcPr>
+            <w:tcW w:w="2069" w:type="dxa"/>
+          </w:tcPr>
+          <w:p>
+            <w:pPr>
+              <w:ind w:firstLine="0"/>
+              <w:rPr>
+                <w:rFonts w:asciiTheme="majorHAnsi" w:hAnsiTheme="majorHAnsi"/>
+                <w:sz w:val="20"/>
+                <w:szCs w:val="20"/>
+              </w:rPr>
+            </w:pPr>
+            <w:r>
+              <w:rPr>
+                <w:rFonts w:asciiTheme="majorHAnsi" w:hAnsiTheme="majorHAnsi"/>
+                <w:sz w:val="20"/>
+                <w:szCs w:val="20"/>
+              </w:rPr>
+              <w:t>30/07/2023</w:t>
+            </w:r>
+          </w:p>
+        </w:tc>
+        <w:tc>
+          <w:tcPr>
+            <w:tcW w:w="4872" w:type="dxa"/>
+          </w:tcPr>
+          <w:p>
+            <w:pPr>
+              <w:ind w:firstLine="0"/>
+              <w:rPr>
+                <w:rFonts w:asciiTheme="majorHAnsi" w:hAnsiTheme="majorHAnsi"/>
+                <w:sz w:val="20"/>
+                <w:szCs w:val="20"/>
+              </w:rPr>
+            </w:pPr>
+          </w:p>
+        </w:tc>
+      </w:tr>
+      <w:tr>
+        <w:tc>
+          <w:tcPr>
+            <w:tcW w:w="2069" w:type="dxa"/>
+          </w:tcPr>
+          <w:p>
+            <w:pPr>
+              <w:ind w:firstLine="0"/>
+              <w:rPr>
+                <w:rFonts w:asciiTheme="majorHAnsi" w:hAnsiTheme="majorHAnsi"/>
+                <w:sz w:val="20"/>
+                <w:szCs w:val="20"/>
+              </w:rPr>
+            </w:pPr>
+            <w:r>
+              <w:rPr>
+                <w:rFonts w:asciiTheme="majorHAnsi" w:hAnsiTheme="majorHAnsi"/>
+                <w:sz w:val="20"/>
+                <w:szCs w:val="20"/>
+              </w:rPr>
+              <w:t>31/07/2023</w:t>
+            </w:r>
+          </w:p>
+        </w:tc>
+        <w:tc>
+          <w:tcPr>
+            <w:tcW w:w="4872" w:type="dxa"/>
+          </w:tcPr>
+          <w:p>
+            <w:pPr>
+              <w:ind w:firstLine="0"/>
+              <w:rPr>
+                <w:rFonts w:asciiTheme="majorHAnsi" w:hAnsiTheme="majorHAnsi"/>
+                <w:sz w:val="20"/>
+                <w:szCs w:val="20"/>
+              </w:rPr>
+            </w:pPr>
           </w:p>
         </w:tc>
       </w:tr>
@@ -6577,1007 +7578,6 @@
                 <w:szCs w:val="20"/>
               </w:rPr>
               <w:lastRenderedPageBreak/>
-              <w:t>07/07/2023</w:t>
-            </w:r>
-          </w:p>
-        </w:tc>
-        <w:tc>
-          <w:tcPr>
-            <w:tcW w:w="4872" w:type="dxa"/>
-          </w:tcPr>
-          <w:p>
-            <w:pPr>
-              <w:ind w:firstLine="0"/>
-              <w:rPr>
-                <w:rFonts w:asciiTheme="majorHAnsi" w:hAnsiTheme="majorHAnsi"/>
-                <w:sz w:val="20"/>
-                <w:szCs w:val="20"/>
-              </w:rPr>
-            </w:pPr>
-          </w:p>
-        </w:tc>
-      </w:tr>
-      <w:tr>
-        <w:tc>
-          <w:tcPr>
-            <w:tcW w:w="2069" w:type="dxa"/>
-          </w:tcPr>
-          <w:p>
-            <w:pPr>
-              <w:ind w:firstLine="0"/>
-              <w:rPr>
-                <w:rFonts w:asciiTheme="majorHAnsi" w:hAnsiTheme="majorHAnsi"/>
-                <w:sz w:val="20"/>
-                <w:szCs w:val="20"/>
-              </w:rPr>
-            </w:pPr>
-            <w:r>
-              <w:rPr>
-                <w:rFonts w:asciiTheme="majorHAnsi" w:hAnsiTheme="majorHAnsi"/>
-                <w:sz w:val="20"/>
-                <w:szCs w:val="20"/>
-              </w:rPr>
-              <w:t>08/07/2023</w:t>
-            </w:r>
-          </w:p>
-        </w:tc>
-        <w:tc>
-          <w:tcPr>
-            <w:tcW w:w="4872" w:type="dxa"/>
-          </w:tcPr>
-          <w:p>
-            <w:pPr>
-              <w:ind w:firstLine="0"/>
-              <w:rPr>
-                <w:rFonts w:asciiTheme="majorHAnsi" w:hAnsiTheme="majorHAnsi"/>
-                <w:sz w:val="20"/>
-                <w:szCs w:val="20"/>
-              </w:rPr>
-            </w:pPr>
-          </w:p>
-        </w:tc>
-      </w:tr>
-      <w:tr>
-        <w:tc>
-          <w:tcPr>
-            <w:tcW w:w="2069" w:type="dxa"/>
-          </w:tcPr>
-          <w:p>
-            <w:pPr>
-              <w:ind w:firstLine="0"/>
-              <w:rPr>
-                <w:rFonts w:asciiTheme="majorHAnsi" w:hAnsiTheme="majorHAnsi"/>
-                <w:sz w:val="20"/>
-                <w:szCs w:val="20"/>
-              </w:rPr>
-            </w:pPr>
-            <w:r>
-              <w:rPr>
-                <w:rFonts w:asciiTheme="majorHAnsi" w:hAnsiTheme="majorHAnsi"/>
-                <w:sz w:val="20"/>
-                <w:szCs w:val="20"/>
-              </w:rPr>
-              <w:t>09/07/2023</w:t>
-            </w:r>
-          </w:p>
-        </w:tc>
-        <w:tc>
-          <w:tcPr>
-            <w:tcW w:w="4872" w:type="dxa"/>
-          </w:tcPr>
-          <w:p>
-            <w:pPr>
-              <w:ind w:firstLine="0"/>
-              <w:rPr>
-                <w:rFonts w:asciiTheme="majorHAnsi" w:hAnsiTheme="majorHAnsi"/>
-                <w:sz w:val="20"/>
-                <w:szCs w:val="20"/>
-              </w:rPr>
-            </w:pPr>
-          </w:p>
-        </w:tc>
-      </w:tr>
-      <w:tr>
-        <w:tc>
-          <w:tcPr>
-            <w:tcW w:w="2069" w:type="dxa"/>
-          </w:tcPr>
-          <w:p>
-            <w:pPr>
-              <w:ind w:firstLine="0"/>
-              <w:rPr>
-                <w:rFonts w:asciiTheme="majorHAnsi" w:hAnsiTheme="majorHAnsi"/>
-                <w:sz w:val="20"/>
-                <w:szCs w:val="20"/>
-              </w:rPr>
-            </w:pPr>
-            <w:r>
-              <w:rPr>
-                <w:rFonts w:asciiTheme="majorHAnsi" w:hAnsiTheme="majorHAnsi"/>
-                <w:sz w:val="20"/>
-                <w:szCs w:val="20"/>
-              </w:rPr>
-              <w:t>10/07/2023</w:t>
-            </w:r>
-          </w:p>
-        </w:tc>
-        <w:tc>
-          <w:tcPr>
-            <w:tcW w:w="4872" w:type="dxa"/>
-          </w:tcPr>
-          <w:p>
-            <w:pPr>
-              <w:ind w:firstLine="0"/>
-              <w:rPr>
-                <w:rFonts w:asciiTheme="majorHAnsi" w:hAnsiTheme="majorHAnsi"/>
-                <w:sz w:val="20"/>
-                <w:szCs w:val="20"/>
-              </w:rPr>
-            </w:pPr>
-          </w:p>
-        </w:tc>
-      </w:tr>
-      <w:tr>
-        <w:tc>
-          <w:tcPr>
-            <w:tcW w:w="2069" w:type="dxa"/>
-          </w:tcPr>
-          <w:p>
-            <w:pPr>
-              <w:ind w:firstLine="0"/>
-              <w:rPr>
-                <w:rFonts w:asciiTheme="majorHAnsi" w:hAnsiTheme="majorHAnsi"/>
-                <w:sz w:val="20"/>
-                <w:szCs w:val="20"/>
-              </w:rPr>
-            </w:pPr>
-            <w:r>
-              <w:rPr>
-                <w:rFonts w:asciiTheme="majorHAnsi" w:hAnsiTheme="majorHAnsi"/>
-                <w:sz w:val="20"/>
-                <w:szCs w:val="20"/>
-              </w:rPr>
-              <w:t>11/07/2023</w:t>
-            </w:r>
-          </w:p>
-        </w:tc>
-        <w:tc>
-          <w:tcPr>
-            <w:tcW w:w="4872" w:type="dxa"/>
-          </w:tcPr>
-          <w:p>
-            <w:pPr>
-              <w:ind w:firstLine="0"/>
-              <w:rPr>
-                <w:rFonts w:asciiTheme="majorHAnsi" w:hAnsiTheme="majorHAnsi"/>
-                <w:sz w:val="20"/>
-                <w:szCs w:val="20"/>
-              </w:rPr>
-            </w:pPr>
-          </w:p>
-        </w:tc>
-      </w:tr>
-      <w:tr>
-        <w:tc>
-          <w:tcPr>
-            <w:tcW w:w="2069" w:type="dxa"/>
-          </w:tcPr>
-          <w:p>
-            <w:pPr>
-              <w:ind w:firstLine="0"/>
-              <w:rPr>
-                <w:rFonts w:asciiTheme="majorHAnsi" w:hAnsiTheme="majorHAnsi"/>
-                <w:sz w:val="20"/>
-                <w:szCs w:val="20"/>
-              </w:rPr>
-            </w:pPr>
-            <w:r>
-              <w:rPr>
-                <w:rFonts w:asciiTheme="majorHAnsi" w:hAnsiTheme="majorHAnsi"/>
-                <w:sz w:val="20"/>
-                <w:szCs w:val="20"/>
-              </w:rPr>
-              <w:t>12/07/2023</w:t>
-            </w:r>
-          </w:p>
-        </w:tc>
-        <w:tc>
-          <w:tcPr>
-            <w:tcW w:w="4872" w:type="dxa"/>
-          </w:tcPr>
-          <w:p>
-            <w:pPr>
-              <w:ind w:firstLine="0"/>
-              <w:rPr>
-                <w:rFonts w:asciiTheme="majorHAnsi" w:hAnsiTheme="majorHAnsi"/>
-                <w:sz w:val="20"/>
-                <w:szCs w:val="20"/>
-              </w:rPr>
-            </w:pPr>
-          </w:p>
-        </w:tc>
-      </w:tr>
-      <w:tr>
-        <w:tc>
-          <w:tcPr>
-            <w:tcW w:w="2069" w:type="dxa"/>
-          </w:tcPr>
-          <w:p>
-            <w:pPr>
-              <w:ind w:firstLine="0"/>
-              <w:rPr>
-                <w:rFonts w:asciiTheme="majorHAnsi" w:hAnsiTheme="majorHAnsi"/>
-                <w:sz w:val="20"/>
-                <w:szCs w:val="20"/>
-              </w:rPr>
-            </w:pPr>
-            <w:r>
-              <w:rPr>
-                <w:rFonts w:asciiTheme="majorHAnsi" w:hAnsiTheme="majorHAnsi"/>
-                <w:sz w:val="20"/>
-                <w:szCs w:val="20"/>
-              </w:rPr>
-              <w:t>13/07/2023</w:t>
-            </w:r>
-          </w:p>
-        </w:tc>
-        <w:tc>
-          <w:tcPr>
-            <w:tcW w:w="4872" w:type="dxa"/>
-          </w:tcPr>
-          <w:p>
-            <w:pPr>
-              <w:ind w:firstLine="0"/>
-              <w:rPr>
-                <w:rFonts w:asciiTheme="majorHAnsi" w:hAnsiTheme="majorHAnsi"/>
-                <w:sz w:val="20"/>
-                <w:szCs w:val="20"/>
-              </w:rPr>
-            </w:pPr>
-          </w:p>
-        </w:tc>
-      </w:tr>
-      <w:tr>
-        <w:tc>
-          <w:tcPr>
-            <w:tcW w:w="2069" w:type="dxa"/>
-          </w:tcPr>
-          <w:p>
-            <w:pPr>
-              <w:ind w:firstLine="0"/>
-              <w:rPr>
-                <w:rFonts w:asciiTheme="majorHAnsi" w:hAnsiTheme="majorHAnsi"/>
-                <w:sz w:val="20"/>
-                <w:szCs w:val="20"/>
-              </w:rPr>
-            </w:pPr>
-            <w:r>
-              <w:rPr>
-                <w:rFonts w:asciiTheme="majorHAnsi" w:hAnsiTheme="majorHAnsi"/>
-                <w:sz w:val="20"/>
-                <w:szCs w:val="20"/>
-              </w:rPr>
-              <w:t>14/07/2023</w:t>
-            </w:r>
-          </w:p>
-        </w:tc>
-        <w:tc>
-          <w:tcPr>
-            <w:tcW w:w="4872" w:type="dxa"/>
-          </w:tcPr>
-          <w:p>
-            <w:pPr>
-              <w:ind w:firstLine="0"/>
-              <w:rPr>
-                <w:rFonts w:asciiTheme="majorHAnsi" w:hAnsiTheme="majorHAnsi"/>
-                <w:sz w:val="20"/>
-                <w:szCs w:val="20"/>
-              </w:rPr>
-            </w:pPr>
-          </w:p>
-        </w:tc>
-      </w:tr>
-      <w:tr>
-        <w:tc>
-          <w:tcPr>
-            <w:tcW w:w="2069" w:type="dxa"/>
-          </w:tcPr>
-          <w:p>
-            <w:pPr>
-              <w:ind w:firstLine="0"/>
-              <w:rPr>
-                <w:rFonts w:asciiTheme="majorHAnsi" w:hAnsiTheme="majorHAnsi"/>
-                <w:sz w:val="20"/>
-                <w:szCs w:val="20"/>
-              </w:rPr>
-            </w:pPr>
-            <w:r>
-              <w:rPr>
-                <w:rFonts w:asciiTheme="majorHAnsi" w:hAnsiTheme="majorHAnsi"/>
-                <w:sz w:val="20"/>
-                <w:szCs w:val="20"/>
-              </w:rPr>
-              <w:t>15/07/2023</w:t>
-            </w:r>
-          </w:p>
-        </w:tc>
-        <w:tc>
-          <w:tcPr>
-            <w:tcW w:w="4872" w:type="dxa"/>
-          </w:tcPr>
-          <w:p>
-            <w:pPr>
-              <w:ind w:firstLine="0"/>
-              <w:rPr>
-                <w:rFonts w:asciiTheme="majorHAnsi" w:hAnsiTheme="majorHAnsi"/>
-                <w:sz w:val="20"/>
-                <w:szCs w:val="20"/>
-              </w:rPr>
-            </w:pPr>
-          </w:p>
-        </w:tc>
-      </w:tr>
-      <w:tr>
-        <w:tc>
-          <w:tcPr>
-            <w:tcW w:w="2069" w:type="dxa"/>
-          </w:tcPr>
-          <w:p>
-            <w:pPr>
-              <w:ind w:firstLine="0"/>
-              <w:rPr>
-                <w:rFonts w:asciiTheme="majorHAnsi" w:hAnsiTheme="majorHAnsi"/>
-                <w:sz w:val="20"/>
-                <w:szCs w:val="20"/>
-              </w:rPr>
-            </w:pPr>
-            <w:r>
-              <w:rPr>
-                <w:rFonts w:asciiTheme="majorHAnsi" w:hAnsiTheme="majorHAnsi"/>
-                <w:sz w:val="20"/>
-                <w:szCs w:val="20"/>
-              </w:rPr>
-              <w:t>16/07/2023</w:t>
-            </w:r>
-          </w:p>
-        </w:tc>
-        <w:tc>
-          <w:tcPr>
-            <w:tcW w:w="4872" w:type="dxa"/>
-          </w:tcPr>
-          <w:p>
-            <w:pPr>
-              <w:ind w:firstLine="0"/>
-              <w:rPr>
-                <w:rFonts w:asciiTheme="majorHAnsi" w:hAnsiTheme="majorHAnsi"/>
-                <w:sz w:val="20"/>
-                <w:szCs w:val="20"/>
-              </w:rPr>
-            </w:pPr>
-          </w:p>
-        </w:tc>
-      </w:tr>
-      <w:tr>
-        <w:tc>
-          <w:tcPr>
-            <w:tcW w:w="2069" w:type="dxa"/>
-          </w:tcPr>
-          <w:p>
-            <w:pPr>
-              <w:ind w:firstLine="0"/>
-              <w:rPr>
-                <w:rFonts w:asciiTheme="majorHAnsi" w:hAnsiTheme="majorHAnsi"/>
-                <w:sz w:val="20"/>
-                <w:szCs w:val="20"/>
-              </w:rPr>
-            </w:pPr>
-            <w:r>
-              <w:rPr>
-                <w:rFonts w:asciiTheme="majorHAnsi" w:hAnsiTheme="majorHAnsi"/>
-                <w:sz w:val="20"/>
-                <w:szCs w:val="20"/>
-              </w:rPr>
-              <w:t>17/07/2023</w:t>
-            </w:r>
-          </w:p>
-        </w:tc>
-        <w:tc>
-          <w:tcPr>
-            <w:tcW w:w="4872" w:type="dxa"/>
-          </w:tcPr>
-          <w:p>
-            <w:pPr>
-              <w:ind w:firstLine="0"/>
-              <w:rPr>
-                <w:rFonts w:asciiTheme="majorHAnsi" w:hAnsiTheme="majorHAnsi"/>
-                <w:sz w:val="20"/>
-                <w:szCs w:val="20"/>
-              </w:rPr>
-            </w:pPr>
-          </w:p>
-        </w:tc>
-      </w:tr>
-      <w:tr>
-        <w:tc>
-          <w:tcPr>
-            <w:tcW w:w="2069" w:type="dxa"/>
-          </w:tcPr>
-          <w:p>
-            <w:pPr>
-              <w:ind w:firstLine="0"/>
-              <w:rPr>
-                <w:rFonts w:asciiTheme="majorHAnsi" w:hAnsiTheme="majorHAnsi"/>
-                <w:sz w:val="20"/>
-                <w:szCs w:val="20"/>
-              </w:rPr>
-            </w:pPr>
-            <w:r>
-              <w:rPr>
-                <w:rFonts w:asciiTheme="majorHAnsi" w:hAnsiTheme="majorHAnsi"/>
-                <w:sz w:val="20"/>
-                <w:szCs w:val="20"/>
-              </w:rPr>
-              <w:t>18/07/2023</w:t>
-            </w:r>
-          </w:p>
-        </w:tc>
-        <w:tc>
-          <w:tcPr>
-            <w:tcW w:w="4872" w:type="dxa"/>
-          </w:tcPr>
-          <w:p>
-            <w:pPr>
-              <w:ind w:firstLine="0"/>
-              <w:rPr>
-                <w:rFonts w:asciiTheme="majorHAnsi" w:hAnsiTheme="majorHAnsi"/>
-                <w:sz w:val="20"/>
-                <w:szCs w:val="20"/>
-              </w:rPr>
-            </w:pPr>
-          </w:p>
-        </w:tc>
-      </w:tr>
-      <w:tr>
-        <w:tc>
-          <w:tcPr>
-            <w:tcW w:w="2069" w:type="dxa"/>
-          </w:tcPr>
-          <w:p>
-            <w:pPr>
-              <w:ind w:firstLine="0"/>
-              <w:rPr>
-                <w:rFonts w:asciiTheme="majorHAnsi" w:hAnsiTheme="majorHAnsi"/>
-                <w:sz w:val="20"/>
-                <w:szCs w:val="20"/>
-              </w:rPr>
-            </w:pPr>
-            <w:r>
-              <w:rPr>
-                <w:rFonts w:asciiTheme="majorHAnsi" w:hAnsiTheme="majorHAnsi"/>
-                <w:sz w:val="20"/>
-                <w:szCs w:val="20"/>
-              </w:rPr>
-              <w:t>19/07/2023</w:t>
-            </w:r>
-          </w:p>
-        </w:tc>
-        <w:tc>
-          <w:tcPr>
-            <w:tcW w:w="4872" w:type="dxa"/>
-          </w:tcPr>
-          <w:p>
-            <w:pPr>
-              <w:ind w:firstLine="0"/>
-              <w:rPr>
-                <w:rFonts w:asciiTheme="majorHAnsi" w:hAnsiTheme="majorHAnsi"/>
-                <w:sz w:val="20"/>
-                <w:szCs w:val="20"/>
-              </w:rPr>
-            </w:pPr>
-          </w:p>
-        </w:tc>
-      </w:tr>
-      <w:tr>
-        <w:tc>
-          <w:tcPr>
-            <w:tcW w:w="2069" w:type="dxa"/>
-          </w:tcPr>
-          <w:p>
-            <w:pPr>
-              <w:ind w:firstLine="0"/>
-              <w:rPr>
-                <w:rFonts w:asciiTheme="majorHAnsi" w:hAnsiTheme="majorHAnsi"/>
-                <w:sz w:val="20"/>
-                <w:szCs w:val="20"/>
-              </w:rPr>
-            </w:pPr>
-            <w:r>
-              <w:rPr>
-                <w:rFonts w:asciiTheme="majorHAnsi" w:hAnsiTheme="majorHAnsi"/>
-                <w:sz w:val="20"/>
-                <w:szCs w:val="20"/>
-              </w:rPr>
-              <w:t>20/07/2023</w:t>
-            </w:r>
-          </w:p>
-        </w:tc>
-        <w:tc>
-          <w:tcPr>
-            <w:tcW w:w="4872" w:type="dxa"/>
-          </w:tcPr>
-          <w:p>
-            <w:pPr>
-              <w:ind w:firstLine="0"/>
-              <w:rPr>
-                <w:rFonts w:asciiTheme="majorHAnsi" w:hAnsiTheme="majorHAnsi"/>
-                <w:sz w:val="20"/>
-                <w:szCs w:val="20"/>
-              </w:rPr>
-            </w:pPr>
-          </w:p>
-        </w:tc>
-      </w:tr>
-      <w:tr>
-        <w:tc>
-          <w:tcPr>
-            <w:tcW w:w="2069" w:type="dxa"/>
-          </w:tcPr>
-          <w:p>
-            <w:pPr>
-              <w:ind w:firstLine="0"/>
-              <w:rPr>
-                <w:rFonts w:asciiTheme="majorHAnsi" w:hAnsiTheme="majorHAnsi"/>
-                <w:sz w:val="20"/>
-                <w:szCs w:val="20"/>
-              </w:rPr>
-            </w:pPr>
-            <w:r>
-              <w:rPr>
-                <w:rFonts w:asciiTheme="majorHAnsi" w:hAnsiTheme="majorHAnsi"/>
-                <w:sz w:val="20"/>
-                <w:szCs w:val="20"/>
-              </w:rPr>
-              <w:t>21/07/2023</w:t>
-            </w:r>
-          </w:p>
-        </w:tc>
-        <w:tc>
-          <w:tcPr>
-            <w:tcW w:w="4872" w:type="dxa"/>
-          </w:tcPr>
-          <w:p>
-            <w:pPr>
-              <w:ind w:firstLine="0"/>
-              <w:rPr>
-                <w:rFonts w:asciiTheme="majorHAnsi" w:hAnsiTheme="majorHAnsi"/>
-                <w:sz w:val="20"/>
-                <w:szCs w:val="20"/>
-              </w:rPr>
-            </w:pPr>
-          </w:p>
-        </w:tc>
-      </w:tr>
-      <w:tr>
-        <w:tc>
-          <w:tcPr>
-            <w:tcW w:w="2069" w:type="dxa"/>
-          </w:tcPr>
-          <w:p>
-            <w:pPr>
-              <w:ind w:firstLine="0"/>
-              <w:rPr>
-                <w:rFonts w:asciiTheme="majorHAnsi" w:hAnsiTheme="majorHAnsi"/>
-                <w:sz w:val="20"/>
-                <w:szCs w:val="20"/>
-              </w:rPr>
-            </w:pPr>
-            <w:r>
-              <w:rPr>
-                <w:rFonts w:asciiTheme="majorHAnsi" w:hAnsiTheme="majorHAnsi"/>
-                <w:sz w:val="20"/>
-                <w:szCs w:val="20"/>
-              </w:rPr>
-              <w:t>22/07/2023</w:t>
-            </w:r>
-          </w:p>
-        </w:tc>
-        <w:tc>
-          <w:tcPr>
-            <w:tcW w:w="4872" w:type="dxa"/>
-          </w:tcPr>
-          <w:p>
-            <w:pPr>
-              <w:ind w:firstLine="0"/>
-              <w:rPr>
-                <w:rFonts w:asciiTheme="majorHAnsi" w:hAnsiTheme="majorHAnsi"/>
-                <w:sz w:val="20"/>
-                <w:szCs w:val="20"/>
-              </w:rPr>
-            </w:pPr>
-          </w:p>
-        </w:tc>
-      </w:tr>
-      <w:tr>
-        <w:tc>
-          <w:tcPr>
-            <w:tcW w:w="2069" w:type="dxa"/>
-          </w:tcPr>
-          <w:p>
-            <w:pPr>
-              <w:ind w:firstLine="0"/>
-              <w:rPr>
-                <w:rFonts w:asciiTheme="majorHAnsi" w:hAnsiTheme="majorHAnsi"/>
-                <w:sz w:val="20"/>
-                <w:szCs w:val="20"/>
-              </w:rPr>
-            </w:pPr>
-            <w:r>
-              <w:rPr>
-                <w:rFonts w:asciiTheme="majorHAnsi" w:hAnsiTheme="majorHAnsi"/>
-                <w:sz w:val="20"/>
-                <w:szCs w:val="20"/>
-              </w:rPr>
-              <w:t>23/07/2023</w:t>
-            </w:r>
-          </w:p>
-        </w:tc>
-        <w:tc>
-          <w:tcPr>
-            <w:tcW w:w="4872" w:type="dxa"/>
-          </w:tcPr>
-          <w:p>
-            <w:pPr>
-              <w:ind w:firstLine="0"/>
-              <w:rPr>
-                <w:rFonts w:asciiTheme="majorHAnsi" w:hAnsiTheme="majorHAnsi"/>
-                <w:sz w:val="20"/>
-                <w:szCs w:val="20"/>
-              </w:rPr>
-            </w:pPr>
-          </w:p>
-        </w:tc>
-      </w:tr>
-      <w:tr>
-        <w:tc>
-          <w:tcPr>
-            <w:tcW w:w="2069" w:type="dxa"/>
-          </w:tcPr>
-          <w:p>
-            <w:pPr>
-              <w:ind w:firstLine="0"/>
-              <w:rPr>
-                <w:rFonts w:asciiTheme="majorHAnsi" w:hAnsiTheme="majorHAnsi"/>
-                <w:sz w:val="20"/>
-                <w:szCs w:val="20"/>
-              </w:rPr>
-            </w:pPr>
-            <w:r>
-              <w:rPr>
-                <w:rFonts w:asciiTheme="majorHAnsi" w:hAnsiTheme="majorHAnsi"/>
-                <w:sz w:val="20"/>
-                <w:szCs w:val="20"/>
-              </w:rPr>
-              <w:t>24/07/2023</w:t>
-            </w:r>
-          </w:p>
-        </w:tc>
-        <w:tc>
-          <w:tcPr>
-            <w:tcW w:w="4872" w:type="dxa"/>
-          </w:tcPr>
-          <w:p>
-            <w:pPr>
-              <w:ind w:firstLine="0"/>
-              <w:rPr>
-                <w:rFonts w:asciiTheme="majorHAnsi" w:hAnsiTheme="majorHAnsi"/>
-                <w:sz w:val="20"/>
-                <w:szCs w:val="20"/>
-              </w:rPr>
-            </w:pPr>
-          </w:p>
-        </w:tc>
-      </w:tr>
-      <w:tr>
-        <w:tc>
-          <w:tcPr>
-            <w:tcW w:w="2069" w:type="dxa"/>
-          </w:tcPr>
-          <w:p>
-            <w:pPr>
-              <w:ind w:firstLine="0"/>
-              <w:rPr>
-                <w:rFonts w:asciiTheme="majorHAnsi" w:hAnsiTheme="majorHAnsi"/>
-                <w:sz w:val="20"/>
-                <w:szCs w:val="20"/>
-              </w:rPr>
-            </w:pPr>
-            <w:r>
-              <w:rPr>
-                <w:rFonts w:asciiTheme="majorHAnsi" w:hAnsiTheme="majorHAnsi"/>
-                <w:sz w:val="20"/>
-                <w:szCs w:val="20"/>
-              </w:rPr>
-              <w:t>25/07/2023</w:t>
-            </w:r>
-          </w:p>
-        </w:tc>
-        <w:tc>
-          <w:tcPr>
-            <w:tcW w:w="4872" w:type="dxa"/>
-          </w:tcPr>
-          <w:p>
-            <w:pPr>
-              <w:ind w:firstLine="0"/>
-              <w:rPr>
-                <w:rFonts w:asciiTheme="majorHAnsi" w:hAnsiTheme="majorHAnsi"/>
-                <w:sz w:val="20"/>
-                <w:szCs w:val="20"/>
-              </w:rPr>
-            </w:pPr>
-          </w:p>
-        </w:tc>
-      </w:tr>
-      <w:tr>
-        <w:tc>
-          <w:tcPr>
-            <w:tcW w:w="2069" w:type="dxa"/>
-          </w:tcPr>
-          <w:p>
-            <w:pPr>
-              <w:ind w:firstLine="0"/>
-              <w:rPr>
-                <w:rFonts w:asciiTheme="majorHAnsi" w:hAnsiTheme="majorHAnsi"/>
-                <w:sz w:val="20"/>
-                <w:szCs w:val="20"/>
-              </w:rPr>
-            </w:pPr>
-            <w:r>
-              <w:rPr>
-                <w:rFonts w:asciiTheme="majorHAnsi" w:hAnsiTheme="majorHAnsi"/>
-                <w:sz w:val="20"/>
-                <w:szCs w:val="20"/>
-              </w:rPr>
-              <w:t>26/07/2023</w:t>
-            </w:r>
-          </w:p>
-        </w:tc>
-        <w:tc>
-          <w:tcPr>
-            <w:tcW w:w="4872" w:type="dxa"/>
-          </w:tcPr>
-          <w:p>
-            <w:pPr>
-              <w:ind w:firstLine="0"/>
-              <w:rPr>
-                <w:rFonts w:asciiTheme="majorHAnsi" w:hAnsiTheme="majorHAnsi"/>
-                <w:sz w:val="20"/>
-                <w:szCs w:val="20"/>
-              </w:rPr>
-            </w:pPr>
-          </w:p>
-        </w:tc>
-      </w:tr>
-      <w:tr>
-        <w:tc>
-          <w:tcPr>
-            <w:tcW w:w="2069" w:type="dxa"/>
-          </w:tcPr>
-          <w:p>
-            <w:pPr>
-              <w:ind w:firstLine="0"/>
-              <w:rPr>
-                <w:rFonts w:asciiTheme="majorHAnsi" w:hAnsiTheme="majorHAnsi"/>
-                <w:sz w:val="20"/>
-                <w:szCs w:val="20"/>
-              </w:rPr>
-            </w:pPr>
-            <w:r>
-              <w:rPr>
-                <w:rFonts w:asciiTheme="majorHAnsi" w:hAnsiTheme="majorHAnsi"/>
-                <w:sz w:val="20"/>
-                <w:szCs w:val="20"/>
-              </w:rPr>
-              <w:t>27/07/2023</w:t>
-            </w:r>
-          </w:p>
-        </w:tc>
-        <w:tc>
-          <w:tcPr>
-            <w:tcW w:w="4872" w:type="dxa"/>
-          </w:tcPr>
-          <w:p>
-            <w:pPr>
-              <w:ind w:firstLine="0"/>
-              <w:rPr>
-                <w:rFonts w:asciiTheme="majorHAnsi" w:hAnsiTheme="majorHAnsi"/>
-                <w:sz w:val="20"/>
-                <w:szCs w:val="20"/>
-              </w:rPr>
-            </w:pPr>
-          </w:p>
-        </w:tc>
-      </w:tr>
-      <w:tr>
-        <w:tc>
-          <w:tcPr>
-            <w:tcW w:w="2069" w:type="dxa"/>
-          </w:tcPr>
-          <w:p>
-            <w:pPr>
-              <w:ind w:firstLine="0"/>
-              <w:rPr>
-                <w:rFonts w:asciiTheme="majorHAnsi" w:hAnsiTheme="majorHAnsi"/>
-                <w:sz w:val="20"/>
-                <w:szCs w:val="20"/>
-              </w:rPr>
-            </w:pPr>
-            <w:r>
-              <w:rPr>
-                <w:rFonts w:asciiTheme="majorHAnsi" w:hAnsiTheme="majorHAnsi"/>
-                <w:sz w:val="20"/>
-                <w:szCs w:val="20"/>
-              </w:rPr>
-              <w:t>28/07/2023</w:t>
-            </w:r>
-          </w:p>
-        </w:tc>
-        <w:tc>
-          <w:tcPr>
-            <w:tcW w:w="4872" w:type="dxa"/>
-          </w:tcPr>
-          <w:p>
-            <w:pPr>
-              <w:ind w:firstLine="0"/>
-              <w:rPr>
-                <w:rFonts w:asciiTheme="majorHAnsi" w:hAnsiTheme="majorHAnsi"/>
-                <w:sz w:val="20"/>
-                <w:szCs w:val="20"/>
-              </w:rPr>
-            </w:pPr>
-          </w:p>
-        </w:tc>
-      </w:tr>
-      <w:tr>
-        <w:tc>
-          <w:tcPr>
-            <w:tcW w:w="2069" w:type="dxa"/>
-          </w:tcPr>
-          <w:p>
-            <w:pPr>
-              <w:ind w:firstLine="0"/>
-              <w:rPr>
-                <w:rFonts w:asciiTheme="majorHAnsi" w:hAnsiTheme="majorHAnsi"/>
-                <w:sz w:val="20"/>
-                <w:szCs w:val="20"/>
-              </w:rPr>
-            </w:pPr>
-            <w:r>
-              <w:rPr>
-                <w:rFonts w:asciiTheme="majorHAnsi" w:hAnsiTheme="majorHAnsi"/>
-                <w:sz w:val="20"/>
-                <w:szCs w:val="20"/>
-              </w:rPr>
-              <w:t>29/07/2023</w:t>
-            </w:r>
-          </w:p>
-        </w:tc>
-        <w:tc>
-          <w:tcPr>
-            <w:tcW w:w="4872" w:type="dxa"/>
-          </w:tcPr>
-          <w:p>
-            <w:pPr>
-              <w:ind w:firstLine="0"/>
-              <w:rPr>
-                <w:rFonts w:asciiTheme="majorHAnsi" w:hAnsiTheme="majorHAnsi"/>
-                <w:sz w:val="20"/>
-                <w:szCs w:val="20"/>
-              </w:rPr>
-            </w:pPr>
-          </w:p>
-        </w:tc>
-      </w:tr>
-      <w:tr>
-        <w:tc>
-          <w:tcPr>
-            <w:tcW w:w="2069" w:type="dxa"/>
-          </w:tcPr>
-          <w:p>
-            <w:pPr>
-              <w:ind w:firstLine="0"/>
-              <w:rPr>
-                <w:rFonts w:asciiTheme="majorHAnsi" w:hAnsiTheme="majorHAnsi"/>
-                <w:sz w:val="20"/>
-                <w:szCs w:val="20"/>
-              </w:rPr>
-            </w:pPr>
-            <w:r>
-              <w:rPr>
-                <w:rFonts w:asciiTheme="majorHAnsi" w:hAnsiTheme="majorHAnsi"/>
-                <w:sz w:val="20"/>
-                <w:szCs w:val="20"/>
-              </w:rPr>
-              <w:t>30/07/2023</w:t>
-            </w:r>
-          </w:p>
-        </w:tc>
-        <w:tc>
-          <w:tcPr>
-            <w:tcW w:w="4872" w:type="dxa"/>
-          </w:tcPr>
-          <w:p>
-            <w:pPr>
-              <w:ind w:firstLine="0"/>
-              <w:rPr>
-                <w:rFonts w:asciiTheme="majorHAnsi" w:hAnsiTheme="majorHAnsi"/>
-                <w:sz w:val="20"/>
-                <w:szCs w:val="20"/>
-              </w:rPr>
-            </w:pPr>
-          </w:p>
-        </w:tc>
-      </w:tr>
-      <w:tr>
-        <w:tc>
-          <w:tcPr>
-            <w:tcW w:w="2069" w:type="dxa"/>
-          </w:tcPr>
-          <w:p>
-            <w:pPr>
-              <w:ind w:firstLine="0"/>
-              <w:rPr>
-                <w:rFonts w:asciiTheme="majorHAnsi" w:hAnsiTheme="majorHAnsi"/>
-                <w:sz w:val="20"/>
-                <w:szCs w:val="20"/>
-              </w:rPr>
-            </w:pPr>
-            <w:r>
-              <w:rPr>
-                <w:rFonts w:asciiTheme="majorHAnsi" w:hAnsiTheme="majorHAnsi"/>
-                <w:sz w:val="20"/>
-                <w:szCs w:val="20"/>
-              </w:rPr>
-              <w:lastRenderedPageBreak/>
-              <w:t>31/07/2023</w:t>
-            </w:r>
-          </w:p>
-        </w:tc>
-        <w:tc>
-          <w:tcPr>
-            <w:tcW w:w="4872" w:type="dxa"/>
-          </w:tcPr>
-          <w:p>
-            <w:pPr>
-              <w:ind w:firstLine="0"/>
-              <w:rPr>
-                <w:rFonts w:asciiTheme="majorHAnsi" w:hAnsiTheme="majorHAnsi"/>
-                <w:sz w:val="20"/>
-                <w:szCs w:val="20"/>
-              </w:rPr>
-            </w:pPr>
-          </w:p>
-        </w:tc>
-      </w:tr>
-      <w:tr>
-        <w:tc>
-          <w:tcPr>
-            <w:tcW w:w="2069" w:type="dxa"/>
-          </w:tcPr>
-          <w:p>
-            <w:pPr>
-              <w:ind w:firstLine="0"/>
-              <w:rPr>
-                <w:rFonts w:asciiTheme="majorHAnsi" w:hAnsiTheme="majorHAnsi"/>
-                <w:sz w:val="20"/>
-                <w:szCs w:val="20"/>
-              </w:rPr>
-            </w:pPr>
-            <w:r>
-              <w:rPr>
-                <w:rFonts w:asciiTheme="majorHAnsi" w:hAnsiTheme="majorHAnsi"/>
-                <w:sz w:val="20"/>
-                <w:szCs w:val="20"/>
-              </w:rPr>
               <w:t>01/08/2023</w:t>
             </w:r>
           </w:p>

</xml_diff>

<commit_message>
Update Journal de Stage 19/07
planification du reste des taches pour le reste de la semaine et la durée du stage
</commit_message>
<xml_diff>
--- a/Journal de Stage - stages obligatoires.docx
+++ b/Journal de Stage - stages obligatoires.docx
@@ -6862,6 +6862,133 @@
                 <w:szCs w:val="20"/>
               </w:rPr>
             </w:pPr>
+            <w:r>
+              <w:rPr>
+                <w:rFonts w:asciiTheme="majorHAnsi" w:hAnsiTheme="majorHAnsi"/>
+                <w:sz w:val="20"/>
+                <w:szCs w:val="20"/>
+              </w:rPr>
+              <w:t xml:space="preserve">Personnalisation de tous les notification et nettoyage de console et terminal    </w:t>
+            </w:r>
+          </w:p>
+        </w:tc>
+      </w:tr>
+      <w:tr>
+        <w:tc>
+          <w:tcPr>
+            <w:tcW w:w="2069" w:type="dxa"/>
+          </w:tcPr>
+          <w:p>
+            <w:pPr>
+              <w:ind w:firstLine="0"/>
+              <w:rPr>
+                <w:rFonts w:asciiTheme="majorHAnsi" w:hAnsiTheme="majorHAnsi"/>
+                <w:sz w:val="20"/>
+                <w:szCs w:val="20"/>
+              </w:rPr>
+            </w:pPr>
+            <w:r>
+              <w:rPr>
+                <w:rFonts w:asciiTheme="majorHAnsi" w:hAnsiTheme="majorHAnsi"/>
+                <w:sz w:val="20"/>
+                <w:szCs w:val="20"/>
+              </w:rPr>
+              <w:t>14/07/2023</w:t>
+            </w:r>
+          </w:p>
+        </w:tc>
+        <w:tc>
+          <w:tcPr>
+            <w:tcW w:w="4872" w:type="dxa"/>
+          </w:tcPr>
+          <w:p>
+            <w:pPr>
+              <w:ind w:firstLine="0"/>
+              <w:rPr>
+                <w:rFonts w:asciiTheme="majorHAnsi" w:hAnsiTheme="majorHAnsi"/>
+                <w:sz w:val="20"/>
+                <w:szCs w:val="20"/>
+              </w:rPr>
+            </w:pPr>
+            <w:r>
+              <w:rPr>
+                <w:rFonts w:asciiTheme="majorHAnsi" w:hAnsiTheme="majorHAnsi"/>
+                <w:sz w:val="20"/>
+                <w:szCs w:val="20"/>
+              </w:rPr>
+              <w:t>trie des utilisateur</w:t>
+            </w:r>
+            <w:r>
+              <w:rPr>
+                <w:rFonts w:ascii="Cambria" w:hAnsi="Cambria" w:cstheme="minorHAnsi"/>
+              </w:rPr>
+              <w:t xml:space="preserve"> + recherche</w:t>
+            </w:r>
+            <w:r>
+              <w:rPr>
+                <w:rFonts w:asciiTheme="majorHAnsi" w:hAnsiTheme="majorHAnsi"/>
+                <w:sz w:val="20"/>
+                <w:szCs w:val="20"/>
+              </w:rPr>
+              <w:t xml:space="preserve"> </w:t>
+            </w:r>
+            <w:r>
+              <w:rPr>
+                <w:rFonts w:asciiTheme="majorHAnsi" w:hAnsiTheme="majorHAnsi"/>
+                <w:sz w:val="20"/>
+                <w:szCs w:val="20"/>
+              </w:rPr>
+              <w:t>+</w:t>
+            </w:r>
+          </w:p>
+        </w:tc>
+      </w:tr>
+      <w:tr>
+        <w:tc>
+          <w:tcPr>
+            <w:tcW w:w="2069" w:type="dxa"/>
+          </w:tcPr>
+          <w:p>
+            <w:pPr>
+              <w:ind w:firstLine="0"/>
+              <w:rPr>
+                <w:rFonts w:asciiTheme="majorHAnsi" w:hAnsiTheme="majorHAnsi"/>
+                <w:sz w:val="20"/>
+                <w:szCs w:val="20"/>
+              </w:rPr>
+            </w:pPr>
+            <w:r>
+              <w:rPr>
+                <w:rFonts w:asciiTheme="majorHAnsi" w:hAnsiTheme="majorHAnsi"/>
+                <w:sz w:val="20"/>
+                <w:szCs w:val="20"/>
+              </w:rPr>
+              <w:t>15/07/2023</w:t>
+            </w:r>
+          </w:p>
+        </w:tc>
+        <w:tc>
+          <w:tcPr>
+            <w:tcW w:w="4872" w:type="dxa"/>
+          </w:tcPr>
+          <w:p>
+            <w:pPr>
+              <w:ind w:firstLine="0"/>
+              <w:jc w:val="center"/>
+              <w:rPr>
+                <w:rFonts w:asciiTheme="majorHAnsi" w:hAnsiTheme="majorHAnsi"/>
+                <w:sz w:val="20"/>
+                <w:szCs w:val="20"/>
+              </w:rPr>
+            </w:pPr>
+            <w:r>
+              <w:rPr>
+                <w:rFonts w:asciiTheme="majorHAnsi" w:hAnsiTheme="majorHAnsi"/>
+                <w:sz w:val="20"/>
+                <w:szCs w:val="20"/>
+              </w:rPr>
+              <w:t xml:space="preserve">Début </w:t>
+            </w:r>
             <w:proofErr w:type="spellStart"/>
             <w:r>
               <w:rPr>
@@ -6869,6 +6996,630 @@
                 <w:sz w:val="20"/>
                 <w:szCs w:val="20"/>
               </w:rPr>
+              <w:t>crud</w:t>
+            </w:r>
+            <w:proofErr w:type="spellEnd"/>
+            <w:r>
+              <w:rPr>
+                <w:rFonts w:asciiTheme="majorHAnsi" w:hAnsiTheme="majorHAnsi"/>
+                <w:sz w:val="20"/>
+                <w:szCs w:val="20"/>
+              </w:rPr>
+              <w:t xml:space="preserve"> compagne email</w:t>
+            </w:r>
+          </w:p>
+        </w:tc>
+      </w:tr>
+      <w:tr>
+        <w:tc>
+          <w:tcPr>
+            <w:tcW w:w="2069" w:type="dxa"/>
+          </w:tcPr>
+          <w:p>
+            <w:pPr>
+              <w:ind w:firstLine="0"/>
+              <w:rPr>
+                <w:rFonts w:asciiTheme="majorHAnsi" w:hAnsiTheme="majorHAnsi"/>
+                <w:sz w:val="20"/>
+                <w:szCs w:val="20"/>
+              </w:rPr>
+            </w:pPr>
+            <w:r>
+              <w:rPr>
+                <w:rFonts w:asciiTheme="majorHAnsi" w:hAnsiTheme="majorHAnsi"/>
+                <w:sz w:val="20"/>
+                <w:szCs w:val="20"/>
+              </w:rPr>
+              <w:t>16/07/2023</w:t>
+            </w:r>
+          </w:p>
+        </w:tc>
+        <w:tc>
+          <w:tcPr>
+            <w:tcW w:w="4872" w:type="dxa"/>
+          </w:tcPr>
+          <w:p>
+            <w:pPr>
+              <w:ind w:firstLine="0"/>
+              <w:jc w:val="center"/>
+              <w:rPr>
+                <w:rFonts w:asciiTheme="majorHAnsi" w:hAnsiTheme="majorHAnsi"/>
+                <w:sz w:val="20"/>
+                <w:szCs w:val="20"/>
+              </w:rPr>
+            </w:pPr>
+            <w:r>
+              <w:rPr>
+                <w:rFonts w:asciiTheme="majorHAnsi" w:hAnsiTheme="majorHAnsi"/>
+                <w:b/>
+                <w:color w:val="4BACC6" w:themeColor="accent5"/>
+                <w:sz w:val="20"/>
+                <w:szCs w:val="20"/>
+              </w:rPr>
+              <w:t>Weekend</w:t>
+            </w:r>
+          </w:p>
+        </w:tc>
+      </w:tr>
+      <w:tr>
+        <w:tc>
+          <w:tcPr>
+            <w:tcW w:w="2069" w:type="dxa"/>
+          </w:tcPr>
+          <w:p>
+            <w:pPr>
+              <w:ind w:firstLine="0"/>
+              <w:rPr>
+                <w:rFonts w:asciiTheme="majorHAnsi" w:hAnsiTheme="majorHAnsi"/>
+                <w:sz w:val="20"/>
+                <w:szCs w:val="20"/>
+              </w:rPr>
+            </w:pPr>
+            <w:r>
+              <w:rPr>
+                <w:rFonts w:asciiTheme="majorHAnsi" w:hAnsiTheme="majorHAnsi"/>
+                <w:sz w:val="20"/>
+                <w:szCs w:val="20"/>
+              </w:rPr>
+              <w:t>17/07/2023</w:t>
+            </w:r>
+          </w:p>
+        </w:tc>
+        <w:tc>
+          <w:tcPr>
+            <w:tcW w:w="4872" w:type="dxa"/>
+          </w:tcPr>
+          <w:p>
+            <w:pPr>
+              <w:ind w:firstLine="0"/>
+              <w:jc w:val="center"/>
+              <w:rPr>
+                <w:rFonts w:asciiTheme="majorHAnsi" w:hAnsiTheme="majorHAnsi"/>
+                <w:sz w:val="20"/>
+                <w:szCs w:val="20"/>
+              </w:rPr>
+            </w:pPr>
+            <w:r>
+              <w:rPr>
+                <w:rFonts w:asciiTheme="majorHAnsi" w:hAnsiTheme="majorHAnsi"/>
+                <w:b/>
+                <w:color w:val="4BACC6" w:themeColor="accent5"/>
+                <w:sz w:val="20"/>
+                <w:szCs w:val="20"/>
+              </w:rPr>
+              <w:t>Weekend</w:t>
+            </w:r>
+          </w:p>
+        </w:tc>
+      </w:tr>
+      <w:tr>
+        <w:tc>
+          <w:tcPr>
+            <w:tcW w:w="2069" w:type="dxa"/>
+          </w:tcPr>
+          <w:p>
+            <w:pPr>
+              <w:ind w:firstLine="0"/>
+              <w:rPr>
+                <w:rFonts w:asciiTheme="majorHAnsi" w:hAnsiTheme="majorHAnsi"/>
+                <w:sz w:val="20"/>
+                <w:szCs w:val="20"/>
+              </w:rPr>
+            </w:pPr>
+            <w:r>
+              <w:rPr>
+                <w:rFonts w:asciiTheme="majorHAnsi" w:hAnsiTheme="majorHAnsi"/>
+                <w:sz w:val="20"/>
+                <w:szCs w:val="20"/>
+              </w:rPr>
+              <w:t>18/07/2023</w:t>
+            </w:r>
+          </w:p>
+        </w:tc>
+        <w:tc>
+          <w:tcPr>
+            <w:tcW w:w="4872" w:type="dxa"/>
+          </w:tcPr>
+          <w:p>
+            <w:pPr>
+              <w:ind w:firstLine="0"/>
+              <w:rPr>
+                <w:rFonts w:asciiTheme="majorHAnsi" w:hAnsiTheme="majorHAnsi"/>
+                <w:sz w:val="20"/>
+                <w:szCs w:val="20"/>
+              </w:rPr>
+            </w:pPr>
+            <w:r>
+              <w:rPr>
+                <w:rFonts w:asciiTheme="majorHAnsi" w:hAnsiTheme="majorHAnsi"/>
+                <w:sz w:val="20"/>
+                <w:szCs w:val="20"/>
+              </w:rPr>
+              <w:t xml:space="preserve">Fin </w:t>
+            </w:r>
+            <w:proofErr w:type="spellStart"/>
+            <w:r>
+              <w:rPr>
+                <w:rFonts w:asciiTheme="majorHAnsi" w:hAnsiTheme="majorHAnsi"/>
+                <w:sz w:val="20"/>
+                <w:szCs w:val="20"/>
+              </w:rPr>
+              <w:t>crud</w:t>
+            </w:r>
+            <w:proofErr w:type="spellEnd"/>
+            <w:r>
+              <w:rPr>
+                <w:rFonts w:asciiTheme="majorHAnsi" w:hAnsiTheme="majorHAnsi"/>
+                <w:sz w:val="20"/>
+                <w:szCs w:val="20"/>
+              </w:rPr>
+              <w:t xml:space="preserve"> compagne Email + consommation </w:t>
+            </w:r>
+            <w:proofErr w:type="spellStart"/>
+            <w:r>
+              <w:rPr>
+                <w:rFonts w:asciiTheme="majorHAnsi" w:hAnsiTheme="majorHAnsi"/>
+                <w:sz w:val="20"/>
+                <w:szCs w:val="20"/>
+              </w:rPr>
+              <w:t>react</w:t>
+            </w:r>
+            <w:proofErr w:type="spellEnd"/>
+            <w:r>
+              <w:rPr>
+                <w:rFonts w:asciiTheme="majorHAnsi" w:hAnsiTheme="majorHAnsi"/>
+                <w:sz w:val="20"/>
+                <w:szCs w:val="20"/>
+              </w:rPr>
+              <w:t xml:space="preserve"> +gestion de toute problème liée au fichier Excel   </w:t>
+            </w:r>
+          </w:p>
+        </w:tc>
+      </w:tr>
+      <w:tr>
+        <w:tc>
+          <w:tcPr>
+            <w:tcW w:w="2069" w:type="dxa"/>
+          </w:tcPr>
+          <w:p>
+            <w:pPr>
+              <w:ind w:firstLine="0"/>
+              <w:rPr>
+                <w:rFonts w:asciiTheme="majorHAnsi" w:hAnsiTheme="majorHAnsi"/>
+                <w:sz w:val="20"/>
+                <w:szCs w:val="20"/>
+              </w:rPr>
+            </w:pPr>
+            <w:r>
+              <w:rPr>
+                <w:rFonts w:asciiTheme="majorHAnsi" w:hAnsiTheme="majorHAnsi"/>
+                <w:sz w:val="20"/>
+                <w:szCs w:val="20"/>
+              </w:rPr>
+              <w:t>19/07/2023</w:t>
+            </w:r>
+          </w:p>
+        </w:tc>
+        <w:tc>
+          <w:tcPr>
+            <w:tcW w:w="4872" w:type="dxa"/>
+          </w:tcPr>
+          <w:p>
+            <w:pPr>
+              <w:ind w:firstLine="0"/>
+              <w:jc w:val="center"/>
+              <w:rPr>
+                <w:rFonts w:asciiTheme="majorHAnsi" w:hAnsiTheme="majorHAnsi"/>
+                <w:sz w:val="20"/>
+                <w:szCs w:val="20"/>
+              </w:rPr>
+            </w:pPr>
+            <w:r>
+              <w:rPr>
+                <w:rFonts w:asciiTheme="majorHAnsi" w:hAnsiTheme="majorHAnsi"/>
+                <w:b/>
+                <w:color w:val="FF0000"/>
+                <w:sz w:val="20"/>
+                <w:szCs w:val="20"/>
+              </w:rPr>
+              <w:t>Day off</w:t>
+            </w:r>
+          </w:p>
+        </w:tc>
+      </w:tr>
+      <w:tr>
+        <w:tc>
+          <w:tcPr>
+            <w:tcW w:w="2069" w:type="dxa"/>
+          </w:tcPr>
+          <w:p>
+            <w:pPr>
+              <w:ind w:firstLine="0"/>
+              <w:rPr>
+                <w:rFonts w:asciiTheme="majorHAnsi" w:hAnsiTheme="majorHAnsi"/>
+                <w:sz w:val="20"/>
+                <w:szCs w:val="20"/>
+              </w:rPr>
+            </w:pPr>
+            <w:r>
+              <w:rPr>
+                <w:rFonts w:asciiTheme="majorHAnsi" w:hAnsiTheme="majorHAnsi"/>
+                <w:sz w:val="20"/>
+                <w:szCs w:val="20"/>
+              </w:rPr>
+              <w:t>20/07/2023</w:t>
+            </w:r>
+          </w:p>
+        </w:tc>
+        <w:tc>
+          <w:tcPr>
+            <w:tcW w:w="4872" w:type="dxa"/>
+          </w:tcPr>
+          <w:p>
+            <w:pPr>
+              <w:ind w:firstLine="0"/>
+              <w:rPr>
+                <w:rFonts w:asciiTheme="majorHAnsi" w:hAnsiTheme="majorHAnsi"/>
+                <w:sz w:val="20"/>
+                <w:szCs w:val="20"/>
+              </w:rPr>
+            </w:pPr>
+            <w:proofErr w:type="spellStart"/>
+            <w:r>
+              <w:rPr>
+                <w:rFonts w:asciiTheme="majorHAnsi" w:hAnsiTheme="majorHAnsi"/>
+                <w:sz w:val="20"/>
+                <w:szCs w:val="20"/>
+              </w:rPr>
+              <w:t>Debut</w:t>
+            </w:r>
+            <w:proofErr w:type="spellEnd"/>
+            <w:r>
+              <w:rPr>
+                <w:rFonts w:asciiTheme="majorHAnsi" w:hAnsiTheme="majorHAnsi"/>
+                <w:sz w:val="20"/>
+                <w:szCs w:val="20"/>
+              </w:rPr>
+              <w:t xml:space="preserve"> </w:t>
+            </w:r>
+            <w:proofErr w:type="spellStart"/>
+            <w:r>
+              <w:rPr>
+                <w:rFonts w:asciiTheme="majorHAnsi" w:hAnsiTheme="majorHAnsi"/>
+                <w:sz w:val="20"/>
+                <w:szCs w:val="20"/>
+              </w:rPr>
+              <w:t>crud</w:t>
+            </w:r>
+            <w:proofErr w:type="spellEnd"/>
+            <w:r>
+              <w:rPr>
+                <w:rFonts w:asciiTheme="majorHAnsi" w:hAnsiTheme="majorHAnsi"/>
+                <w:sz w:val="20"/>
+                <w:szCs w:val="20"/>
+              </w:rPr>
+              <w:t xml:space="preserve"> compagne Sms</w:t>
+            </w:r>
+          </w:p>
+        </w:tc>
+      </w:tr>
+      <w:tr>
+        <w:tc>
+          <w:tcPr>
+            <w:tcW w:w="2069" w:type="dxa"/>
+          </w:tcPr>
+          <w:p>
+            <w:pPr>
+              <w:ind w:firstLine="0"/>
+              <w:rPr>
+                <w:rFonts w:asciiTheme="majorHAnsi" w:hAnsiTheme="majorHAnsi"/>
+                <w:sz w:val="20"/>
+                <w:szCs w:val="20"/>
+              </w:rPr>
+            </w:pPr>
+            <w:r>
+              <w:rPr>
+                <w:rFonts w:asciiTheme="majorHAnsi" w:hAnsiTheme="majorHAnsi"/>
+                <w:sz w:val="20"/>
+                <w:szCs w:val="20"/>
+              </w:rPr>
+              <w:t>21/07/2023</w:t>
+            </w:r>
+          </w:p>
+        </w:tc>
+        <w:tc>
+          <w:tcPr>
+            <w:tcW w:w="4872" w:type="dxa"/>
+          </w:tcPr>
+          <w:p>
+            <w:pPr>
+              <w:ind w:firstLine="0"/>
+              <w:rPr>
+                <w:rFonts w:asciiTheme="majorHAnsi" w:hAnsiTheme="majorHAnsi"/>
+                <w:sz w:val="20"/>
+                <w:szCs w:val="20"/>
+              </w:rPr>
+            </w:pPr>
+            <w:r>
+              <w:rPr>
+                <w:rFonts w:asciiTheme="majorHAnsi" w:hAnsiTheme="majorHAnsi"/>
+                <w:sz w:val="20"/>
+                <w:szCs w:val="20"/>
+              </w:rPr>
+              <w:t xml:space="preserve">Gestion des erreur des 2 compagne + consommation </w:t>
+            </w:r>
+            <w:proofErr w:type="spellStart"/>
+            <w:r>
+              <w:rPr>
+                <w:rFonts w:asciiTheme="majorHAnsi" w:hAnsiTheme="majorHAnsi"/>
+                <w:sz w:val="20"/>
+                <w:szCs w:val="20"/>
+              </w:rPr>
+              <w:t>react</w:t>
+            </w:r>
+            <w:proofErr w:type="spellEnd"/>
+          </w:p>
+        </w:tc>
+      </w:tr>
+      <w:tr>
+        <w:tc>
+          <w:tcPr>
+            <w:tcW w:w="2069" w:type="dxa"/>
+          </w:tcPr>
+          <w:p>
+            <w:pPr>
+              <w:ind w:firstLine="0"/>
+              <w:rPr>
+                <w:rFonts w:asciiTheme="majorHAnsi" w:hAnsiTheme="majorHAnsi"/>
+                <w:sz w:val="20"/>
+                <w:szCs w:val="20"/>
+              </w:rPr>
+            </w:pPr>
+            <w:r>
+              <w:rPr>
+                <w:rFonts w:asciiTheme="majorHAnsi" w:hAnsiTheme="majorHAnsi"/>
+                <w:sz w:val="20"/>
+                <w:szCs w:val="20"/>
+              </w:rPr>
+              <w:t>22/07/2023</w:t>
+            </w:r>
+          </w:p>
+        </w:tc>
+        <w:tc>
+          <w:tcPr>
+            <w:tcW w:w="4872" w:type="dxa"/>
+          </w:tcPr>
+          <w:p>
+            <w:pPr>
+              <w:ind w:firstLine="0"/>
+              <w:rPr>
+                <w:rFonts w:asciiTheme="majorHAnsi" w:hAnsiTheme="majorHAnsi"/>
+                <w:sz w:val="20"/>
+                <w:szCs w:val="20"/>
+              </w:rPr>
+            </w:pPr>
+            <w:r>
+              <w:rPr>
+                <w:rFonts w:asciiTheme="majorHAnsi" w:hAnsiTheme="majorHAnsi"/>
+                <w:sz w:val="20"/>
+                <w:szCs w:val="20"/>
+              </w:rPr>
+              <w:t>Optimisation du code plus nettoyage du code</w:t>
+            </w:r>
+          </w:p>
+        </w:tc>
+      </w:tr>
+      <w:tr>
+        <w:tc>
+          <w:tcPr>
+            <w:tcW w:w="2069" w:type="dxa"/>
+          </w:tcPr>
+          <w:p>
+            <w:pPr>
+              <w:ind w:firstLine="0"/>
+              <w:rPr>
+                <w:rFonts w:asciiTheme="majorHAnsi" w:hAnsiTheme="majorHAnsi"/>
+                <w:sz w:val="20"/>
+                <w:szCs w:val="20"/>
+              </w:rPr>
+            </w:pPr>
+            <w:r>
+              <w:rPr>
+                <w:rFonts w:asciiTheme="majorHAnsi" w:hAnsiTheme="majorHAnsi"/>
+                <w:sz w:val="20"/>
+                <w:szCs w:val="20"/>
+              </w:rPr>
+              <w:t>23/07/2023</w:t>
+            </w:r>
+          </w:p>
+        </w:tc>
+        <w:tc>
+          <w:tcPr>
+            <w:tcW w:w="4872" w:type="dxa"/>
+          </w:tcPr>
+          <w:p>
+            <w:pPr>
+              <w:ind w:firstLine="0"/>
+              <w:rPr>
+                <w:rFonts w:asciiTheme="majorHAnsi" w:hAnsiTheme="majorHAnsi"/>
+                <w:sz w:val="20"/>
+                <w:szCs w:val="20"/>
+              </w:rPr>
+            </w:pPr>
+            <w:r>
+              <w:rPr>
+                <w:rFonts w:asciiTheme="majorHAnsi" w:hAnsiTheme="majorHAnsi"/>
+                <w:sz w:val="20"/>
+                <w:szCs w:val="20"/>
+              </w:rPr>
+              <w:t xml:space="preserve">Intégration de plusieurs autre détails  </w:t>
+            </w:r>
+          </w:p>
+        </w:tc>
+      </w:tr>
+      <w:tr>
+        <w:tc>
+          <w:tcPr>
+            <w:tcW w:w="2069" w:type="dxa"/>
+          </w:tcPr>
+          <w:p>
+            <w:pPr>
+              <w:ind w:firstLine="0"/>
+              <w:rPr>
+                <w:rFonts w:asciiTheme="majorHAnsi" w:hAnsiTheme="majorHAnsi"/>
+                <w:sz w:val="20"/>
+                <w:szCs w:val="20"/>
+              </w:rPr>
+            </w:pPr>
+            <w:r>
+              <w:rPr>
+                <w:rFonts w:asciiTheme="majorHAnsi" w:hAnsiTheme="majorHAnsi"/>
+                <w:sz w:val="20"/>
+                <w:szCs w:val="20"/>
+              </w:rPr>
+              <w:t>24/07/2023</w:t>
+            </w:r>
+          </w:p>
+        </w:tc>
+        <w:tc>
+          <w:tcPr>
+            <w:tcW w:w="4872" w:type="dxa"/>
+          </w:tcPr>
+          <w:p>
+            <w:pPr>
+              <w:ind w:firstLine="0"/>
+              <w:rPr>
+                <w:rFonts w:asciiTheme="majorHAnsi" w:hAnsiTheme="majorHAnsi"/>
+                <w:sz w:val="20"/>
+                <w:szCs w:val="20"/>
+              </w:rPr>
+            </w:pPr>
+            <w:r>
+              <w:rPr>
+                <w:rFonts w:asciiTheme="majorHAnsi" w:hAnsiTheme="majorHAnsi"/>
+                <w:sz w:val="20"/>
+                <w:szCs w:val="20"/>
+              </w:rPr>
+              <w:t xml:space="preserve">Ajouter une étape pour optimiser lors de l’ajout de chaque compagne au moment de dépôt du fichier Excel sera valider et afficher si il contient Quesque erreur avant le enregistre dans la base de donne </w:t>
+            </w:r>
+          </w:p>
+        </w:tc>
+      </w:tr>
+      <w:tr>
+        <w:tc>
+          <w:tcPr>
+            <w:tcW w:w="2069" w:type="dxa"/>
+          </w:tcPr>
+          <w:p>
+            <w:pPr>
+              <w:ind w:firstLine="0"/>
+              <w:rPr>
+                <w:rFonts w:asciiTheme="majorHAnsi" w:hAnsiTheme="majorHAnsi"/>
+                <w:sz w:val="20"/>
+                <w:szCs w:val="20"/>
+              </w:rPr>
+            </w:pPr>
+            <w:r>
+              <w:rPr>
+                <w:rFonts w:asciiTheme="majorHAnsi" w:hAnsiTheme="majorHAnsi"/>
+                <w:sz w:val="20"/>
+                <w:szCs w:val="20"/>
+              </w:rPr>
+              <w:t>25/07/2023</w:t>
+            </w:r>
+          </w:p>
+        </w:tc>
+        <w:tc>
+          <w:tcPr>
+            <w:tcW w:w="4872" w:type="dxa"/>
+          </w:tcPr>
+          <w:p>
+            <w:pPr>
+              <w:ind w:firstLine="0"/>
+              <w:jc w:val="center"/>
+              <w:rPr>
+                <w:rFonts w:asciiTheme="majorHAnsi" w:hAnsiTheme="majorHAnsi"/>
+                <w:sz w:val="20"/>
+                <w:szCs w:val="20"/>
+              </w:rPr>
+            </w:pPr>
+            <w:r>
+              <w:rPr>
+                <w:rFonts w:asciiTheme="majorHAnsi" w:hAnsiTheme="majorHAnsi"/>
+                <w:b/>
+                <w:color w:val="FF0000"/>
+                <w:sz w:val="20"/>
+                <w:szCs w:val="20"/>
+              </w:rPr>
+              <w:t>Day off</w:t>
+            </w:r>
+          </w:p>
+        </w:tc>
+      </w:tr>
+      <w:tr>
+        <w:tc>
+          <w:tcPr>
+            <w:tcW w:w="2069" w:type="dxa"/>
+          </w:tcPr>
+          <w:p>
+            <w:pPr>
+              <w:ind w:firstLine="0"/>
+              <w:rPr>
+                <w:rFonts w:asciiTheme="majorHAnsi" w:hAnsiTheme="majorHAnsi"/>
+                <w:sz w:val="20"/>
+                <w:szCs w:val="20"/>
+              </w:rPr>
+            </w:pPr>
+            <w:r>
+              <w:rPr>
+                <w:rFonts w:asciiTheme="majorHAnsi" w:hAnsiTheme="majorHAnsi"/>
+                <w:sz w:val="20"/>
+                <w:szCs w:val="20"/>
+              </w:rPr>
+              <w:t>26/07/2023</w:t>
+            </w:r>
+          </w:p>
+        </w:tc>
+        <w:tc>
+          <w:tcPr>
+            <w:tcW w:w="4872" w:type="dxa"/>
+          </w:tcPr>
+          <w:p>
+            <w:pPr>
+              <w:ind w:firstLine="0"/>
+              <w:rPr>
+                <w:rFonts w:asciiTheme="majorHAnsi" w:hAnsiTheme="majorHAnsi"/>
+                <w:sz w:val="20"/>
+                <w:szCs w:val="20"/>
+              </w:rPr>
+            </w:pPr>
+            <w:proofErr w:type="spellStart"/>
+            <w:r>
+              <w:rPr>
+                <w:rFonts w:asciiTheme="majorHAnsi" w:hAnsiTheme="majorHAnsi"/>
+                <w:sz w:val="20"/>
+                <w:szCs w:val="20"/>
+              </w:rPr>
               <w:t>middlewear</w:t>
             </w:r>
             <w:proofErr w:type="spellEnd"/>
@@ -6898,6 +7649,147 @@
               </w:rPr>
               <w:t xml:space="preserve"> de saisie</w:t>
             </w:r>
+          </w:p>
+        </w:tc>
+      </w:tr>
+      <w:tr>
+        <w:tc>
+          <w:tcPr>
+            <w:tcW w:w="2069" w:type="dxa"/>
+          </w:tcPr>
+          <w:p>
+            <w:pPr>
+              <w:ind w:firstLine="0"/>
+              <w:rPr>
+                <w:rFonts w:asciiTheme="majorHAnsi" w:hAnsiTheme="majorHAnsi"/>
+                <w:sz w:val="20"/>
+                <w:szCs w:val="20"/>
+              </w:rPr>
+            </w:pPr>
+            <w:r>
+              <w:rPr>
+                <w:rFonts w:asciiTheme="majorHAnsi" w:hAnsiTheme="majorHAnsi"/>
+                <w:sz w:val="20"/>
+                <w:szCs w:val="20"/>
+              </w:rPr>
+              <w:t>27/07/2023</w:t>
+            </w:r>
+          </w:p>
+        </w:tc>
+        <w:tc>
+          <w:tcPr>
+            <w:tcW w:w="4872" w:type="dxa"/>
+          </w:tcPr>
+          <w:p>
+            <w:pPr>
+              <w:ind w:firstLine="0"/>
+              <w:rPr>
+                <w:rFonts w:asciiTheme="majorHAnsi" w:hAnsiTheme="majorHAnsi"/>
+                <w:sz w:val="20"/>
+                <w:szCs w:val="20"/>
+              </w:rPr>
+            </w:pPr>
+            <w:proofErr w:type="spellStart"/>
+            <w:r>
+              <w:rPr>
+                <w:rFonts w:asciiTheme="majorHAnsi" w:hAnsiTheme="majorHAnsi"/>
+                <w:sz w:val="20"/>
+                <w:szCs w:val="20"/>
+              </w:rPr>
+              <w:t>Exel</w:t>
+            </w:r>
+            <w:proofErr w:type="spellEnd"/>
+            <w:r>
+              <w:rPr>
+                <w:rFonts w:asciiTheme="majorHAnsi" w:hAnsiTheme="majorHAnsi"/>
+                <w:sz w:val="20"/>
+                <w:szCs w:val="20"/>
+              </w:rPr>
+              <w:t xml:space="preserve"> : </w:t>
+            </w:r>
+            <w:proofErr w:type="spellStart"/>
+            <w:r>
+              <w:rPr>
+                <w:rFonts w:asciiTheme="majorHAnsi" w:hAnsiTheme="majorHAnsi"/>
+                <w:sz w:val="20"/>
+                <w:szCs w:val="20"/>
+              </w:rPr>
+              <w:t>num</w:t>
+            </w:r>
+            <w:proofErr w:type="spellEnd"/>
+            <w:r>
+              <w:rPr>
+                <w:rFonts w:asciiTheme="majorHAnsi" w:hAnsiTheme="majorHAnsi"/>
+                <w:sz w:val="20"/>
+                <w:szCs w:val="20"/>
+              </w:rPr>
+              <w:t xml:space="preserve"> tel / date envoi / contenue </w:t>
+            </w:r>
+          </w:p>
+          <w:p>
+            <w:pPr>
+              <w:ind w:firstLine="0"/>
+              <w:rPr>
+                <w:rFonts w:asciiTheme="majorHAnsi" w:hAnsiTheme="majorHAnsi"/>
+                <w:sz w:val="20"/>
+                <w:szCs w:val="20"/>
+              </w:rPr>
+            </w:pPr>
+            <w:r>
+              <w:rPr>
+                <w:rFonts w:asciiTheme="majorHAnsi" w:hAnsiTheme="majorHAnsi"/>
+                <w:sz w:val="20"/>
+                <w:szCs w:val="20"/>
+              </w:rPr>
+              <w:lastRenderedPageBreak/>
+              <w:t xml:space="preserve">Vérification et indique ou est l’erreur </w:t>
+            </w:r>
+          </w:p>
+          <w:p>
+            <w:pPr>
+              <w:ind w:firstLine="0"/>
+              <w:rPr>
+                <w:rFonts w:asciiTheme="majorHAnsi" w:hAnsiTheme="majorHAnsi"/>
+                <w:sz w:val="20"/>
+                <w:szCs w:val="20"/>
+              </w:rPr>
+            </w:pPr>
+            <w:r>
+              <w:rPr>
+                <w:rFonts w:asciiTheme="majorHAnsi" w:hAnsiTheme="majorHAnsi"/>
+                <w:sz w:val="20"/>
+                <w:szCs w:val="20"/>
+              </w:rPr>
+              <w:t xml:space="preserve">Si bien vérifier insertion de </w:t>
+            </w:r>
+            <w:proofErr w:type="spellStart"/>
+            <w:r>
+              <w:rPr>
+                <w:rFonts w:asciiTheme="majorHAnsi" w:hAnsiTheme="majorHAnsi"/>
+                <w:sz w:val="20"/>
+                <w:szCs w:val="20"/>
+              </w:rPr>
+              <w:t>tout</w:t>
+            </w:r>
+            <w:proofErr w:type="spellEnd"/>
+            <w:r>
+              <w:rPr>
+                <w:rFonts w:asciiTheme="majorHAnsi" w:hAnsiTheme="majorHAnsi"/>
+                <w:sz w:val="20"/>
+                <w:szCs w:val="20"/>
+              </w:rPr>
+              <w:t xml:space="preserve"> les donnes dans la base et le plus important de sauvegarder le fichier  pour le </w:t>
+            </w:r>
+            <w:proofErr w:type="spellStart"/>
+            <w:r>
+              <w:rPr>
+                <w:rFonts w:asciiTheme="majorHAnsi" w:hAnsiTheme="majorHAnsi"/>
+                <w:sz w:val="20"/>
+                <w:szCs w:val="20"/>
+              </w:rPr>
+              <w:t>consuler</w:t>
+            </w:r>
+            <w:proofErr w:type="spellEnd"/>
             <w:r>
               <w:rPr>
                 <w:rFonts w:asciiTheme="majorHAnsi" w:hAnsiTheme="majorHAnsi"/>
@@ -6906,6 +7798,16 @@
               </w:rPr>
               <w:t xml:space="preserve"> </w:t>
             </w:r>
+            <w:proofErr w:type="spellStart"/>
+            <w:r>
+              <w:rPr>
+                <w:rFonts w:asciiTheme="majorHAnsi" w:hAnsiTheme="majorHAnsi"/>
+                <w:sz w:val="20"/>
+                <w:szCs w:val="20"/>
+              </w:rPr>
+              <w:t>apres</w:t>
+            </w:r>
+            <w:proofErr w:type="spellEnd"/>
           </w:p>
         </w:tc>
       </w:tr>
@@ -6929,7 +7831,16 @@
                 <w:sz w:val="20"/>
                 <w:szCs w:val="20"/>
               </w:rPr>
-              <w:t>14/07/2023</w:t>
+              <w:lastRenderedPageBreak/>
+              <w:t>28</w:t>
+            </w:r>
+            <w:r>
+              <w:rPr>
+                <w:rFonts w:asciiTheme="majorHAnsi" w:hAnsiTheme="majorHAnsi"/>
+                <w:sz w:val="20"/>
+                <w:szCs w:val="20"/>
+              </w:rPr>
+              <w:t>/07/2023</w:t>
             </w:r>
           </w:p>
         </w:tc>
@@ -6946,36 +7857,6 @@
                 <w:szCs w:val="20"/>
               </w:rPr>
             </w:pPr>
-            <w:r>
-              <w:rPr>
-                <w:rFonts w:asciiTheme="majorHAnsi" w:hAnsiTheme="majorHAnsi"/>
-                <w:sz w:val="20"/>
-                <w:szCs w:val="20"/>
-              </w:rPr>
-              <w:t>trie des utilisateur</w:t>
-            </w:r>
-            <w:r>
-              <w:rPr>
-                <w:rFonts w:ascii="Cambria" w:hAnsi="Cambria" w:cstheme="minorHAnsi"/>
-              </w:rPr>
-              <w:t xml:space="preserve"> + recherche</w:t>
-            </w:r>
-            <w:r>
-              <w:rPr>
-                <w:rFonts w:asciiTheme="majorHAnsi" w:hAnsiTheme="majorHAnsi"/>
-                <w:sz w:val="20"/>
-                <w:szCs w:val="20"/>
-              </w:rPr>
-              <w:t xml:space="preserve"> </w:t>
-            </w:r>
-            <w:r>
-              <w:rPr>
-                <w:rFonts w:asciiTheme="majorHAnsi" w:hAnsiTheme="majorHAnsi"/>
-                <w:sz w:val="20"/>
-                <w:szCs w:val="20"/>
-              </w:rPr>
-              <w:t>+</w:t>
-            </w:r>
           </w:p>
         </w:tc>
       </w:tr>
@@ -6999,7 +7880,15 @@
                 <w:sz w:val="20"/>
                 <w:szCs w:val="20"/>
               </w:rPr>
-              <w:t>15/07/2023</w:t>
+              <w:t>29</w:t>
+            </w:r>
+            <w:r>
+              <w:rPr>
+                <w:rFonts w:asciiTheme="majorHAnsi" w:hAnsiTheme="majorHAnsi"/>
+                <w:sz w:val="20"/>
+                <w:szCs w:val="20"/>
+              </w:rPr>
+              <w:t>/07/2023</w:t>
             </w:r>
           </w:p>
         </w:tc>
@@ -7039,7 +7928,15 @@
                 <w:sz w:val="20"/>
                 <w:szCs w:val="20"/>
               </w:rPr>
-              <w:t>16/07/2023</w:t>
+              <w:t>30</w:t>
+            </w:r>
+            <w:r>
+              <w:rPr>
+                <w:rFonts w:asciiTheme="majorHAnsi" w:hAnsiTheme="majorHAnsi"/>
+                <w:sz w:val="20"/>
+                <w:szCs w:val="20"/>
+              </w:rPr>
+              <w:t>/07/2023</w:t>
             </w:r>
           </w:p>
         </w:tc>
@@ -7056,550 +7953,40 @@
                 <w:szCs w:val="20"/>
               </w:rPr>
             </w:pPr>
-            <w:proofErr w:type="spellStart"/>
-            <w:r>
-              <w:rPr>
-                <w:rFonts w:asciiTheme="majorHAnsi" w:hAnsiTheme="majorHAnsi"/>
-                <w:sz w:val="20"/>
-                <w:szCs w:val="20"/>
-              </w:rPr>
-              <w:t>Exel</w:t>
-            </w:r>
-            <w:proofErr w:type="spellEnd"/>
-            <w:r>
-              <w:rPr>
-                <w:rFonts w:asciiTheme="majorHAnsi" w:hAnsiTheme="majorHAnsi"/>
-                <w:sz w:val="20"/>
-                <w:szCs w:val="20"/>
-              </w:rPr>
-              <w:t xml:space="preserve"> : </w:t>
-            </w:r>
-            <w:proofErr w:type="spellStart"/>
-            <w:r>
-              <w:rPr>
-                <w:rFonts w:asciiTheme="majorHAnsi" w:hAnsiTheme="majorHAnsi"/>
-                <w:sz w:val="20"/>
-                <w:szCs w:val="20"/>
-              </w:rPr>
-              <w:t>num</w:t>
-            </w:r>
-            <w:proofErr w:type="spellEnd"/>
-            <w:r>
-              <w:rPr>
-                <w:rFonts w:asciiTheme="majorHAnsi" w:hAnsiTheme="majorHAnsi"/>
-                <w:sz w:val="20"/>
-                <w:szCs w:val="20"/>
-              </w:rPr>
-              <w:t xml:space="preserve"> tel / date envoi / contenue </w:t>
+          </w:p>
+        </w:tc>
+      </w:tr>
+      <w:tr>
+        <w:tc>
+          <w:tcPr>
+            <w:tcW w:w="2069" w:type="dxa"/>
+          </w:tcPr>
+          <w:p>
+            <w:pPr>
+              <w:ind w:firstLine="0"/>
+              <w:rPr>
+                <w:rFonts w:asciiTheme="majorHAnsi" w:hAnsiTheme="majorHAnsi"/>
+                <w:sz w:val="20"/>
+                <w:szCs w:val="20"/>
+              </w:rPr>
+            </w:pPr>
+            <w:r>
+              <w:rPr>
+                <w:rFonts w:asciiTheme="majorHAnsi" w:hAnsiTheme="majorHAnsi"/>
+                <w:sz w:val="20"/>
+                <w:szCs w:val="20"/>
+              </w:rPr>
+              <w:t>31</w:t>
             </w:r>
             <w:bookmarkStart w:id="0" w:name="_GoBack"/>
             <w:bookmarkEnd w:id="0"/>
-          </w:p>
-          <w:p>
-            <w:pPr>
-              <w:ind w:firstLine="0"/>
-              <w:rPr>
-                <w:rFonts w:asciiTheme="majorHAnsi" w:hAnsiTheme="majorHAnsi"/>
-                <w:sz w:val="20"/>
-                <w:szCs w:val="20"/>
-              </w:rPr>
-            </w:pPr>
-            <w:r>
-              <w:rPr>
-                <w:rFonts w:asciiTheme="majorHAnsi" w:hAnsiTheme="majorHAnsi"/>
-                <w:sz w:val="20"/>
-                <w:szCs w:val="20"/>
-              </w:rPr>
-              <w:t xml:space="preserve">Vérification et indique ou est l’erreur </w:t>
-            </w:r>
-          </w:p>
-          <w:p>
-            <w:pPr>
-              <w:ind w:firstLine="0"/>
-              <w:rPr>
-                <w:rFonts w:asciiTheme="majorHAnsi" w:hAnsiTheme="majorHAnsi"/>
-                <w:sz w:val="20"/>
-                <w:szCs w:val="20"/>
-              </w:rPr>
-            </w:pPr>
-            <w:r>
-              <w:rPr>
-                <w:rFonts w:asciiTheme="majorHAnsi" w:hAnsiTheme="majorHAnsi"/>
-                <w:sz w:val="20"/>
-                <w:szCs w:val="20"/>
-              </w:rPr>
-              <w:t xml:space="preserve">Si bien vérifier insertion de </w:t>
-            </w:r>
-            <w:proofErr w:type="spellStart"/>
-            <w:r>
-              <w:rPr>
-                <w:rFonts w:asciiTheme="majorHAnsi" w:hAnsiTheme="majorHAnsi"/>
-                <w:sz w:val="20"/>
-                <w:szCs w:val="20"/>
-              </w:rPr>
-              <w:t>tout</w:t>
-            </w:r>
-            <w:proofErr w:type="spellEnd"/>
-            <w:r>
-              <w:rPr>
-                <w:rFonts w:asciiTheme="majorHAnsi" w:hAnsiTheme="majorHAnsi"/>
-                <w:sz w:val="20"/>
-                <w:szCs w:val="20"/>
-              </w:rPr>
-              <w:t xml:space="preserve"> les donnes dans la base et le plus important de sauvegarder le fichier  pour le </w:t>
-            </w:r>
-            <w:proofErr w:type="spellStart"/>
-            <w:r>
-              <w:rPr>
-                <w:rFonts w:asciiTheme="majorHAnsi" w:hAnsiTheme="majorHAnsi"/>
-                <w:sz w:val="20"/>
-                <w:szCs w:val="20"/>
-              </w:rPr>
-              <w:t>consuler</w:t>
-            </w:r>
-            <w:proofErr w:type="spellEnd"/>
-            <w:r>
-              <w:rPr>
-                <w:rFonts w:asciiTheme="majorHAnsi" w:hAnsiTheme="majorHAnsi"/>
-                <w:sz w:val="20"/>
-                <w:szCs w:val="20"/>
-              </w:rPr>
-              <w:t xml:space="preserve"> </w:t>
-            </w:r>
-            <w:proofErr w:type="spellStart"/>
-            <w:r>
-              <w:rPr>
-                <w:rFonts w:asciiTheme="majorHAnsi" w:hAnsiTheme="majorHAnsi"/>
-                <w:sz w:val="20"/>
-                <w:szCs w:val="20"/>
-              </w:rPr>
-              <w:t>apres</w:t>
-            </w:r>
-            <w:proofErr w:type="spellEnd"/>
-          </w:p>
-        </w:tc>
-      </w:tr>
-      <w:tr>
-        <w:tc>
-          <w:tcPr>
-            <w:tcW w:w="2069" w:type="dxa"/>
-          </w:tcPr>
-          <w:p>
-            <w:pPr>
-              <w:ind w:firstLine="0"/>
-              <w:rPr>
-                <w:rFonts w:asciiTheme="majorHAnsi" w:hAnsiTheme="majorHAnsi"/>
-                <w:sz w:val="20"/>
-                <w:szCs w:val="20"/>
-              </w:rPr>
-            </w:pPr>
-            <w:r>
-              <w:rPr>
-                <w:rFonts w:asciiTheme="majorHAnsi" w:hAnsiTheme="majorHAnsi"/>
-                <w:sz w:val="20"/>
-                <w:szCs w:val="20"/>
-              </w:rPr>
-              <w:t>17/07/2023</w:t>
-            </w:r>
-          </w:p>
-        </w:tc>
-        <w:tc>
-          <w:tcPr>
-            <w:tcW w:w="4872" w:type="dxa"/>
-          </w:tcPr>
-          <w:p>
-            <w:pPr>
-              <w:ind w:firstLine="0"/>
-              <w:rPr>
-                <w:rFonts w:asciiTheme="majorHAnsi" w:hAnsiTheme="majorHAnsi"/>
-                <w:sz w:val="20"/>
-                <w:szCs w:val="20"/>
-              </w:rPr>
-            </w:pPr>
-          </w:p>
-        </w:tc>
-      </w:tr>
-      <w:tr>
-        <w:tc>
-          <w:tcPr>
-            <w:tcW w:w="2069" w:type="dxa"/>
-          </w:tcPr>
-          <w:p>
-            <w:pPr>
-              <w:ind w:firstLine="0"/>
-              <w:rPr>
-                <w:rFonts w:asciiTheme="majorHAnsi" w:hAnsiTheme="majorHAnsi"/>
-                <w:sz w:val="20"/>
-                <w:szCs w:val="20"/>
-              </w:rPr>
-            </w:pPr>
-            <w:r>
-              <w:rPr>
-                <w:rFonts w:asciiTheme="majorHAnsi" w:hAnsiTheme="majorHAnsi"/>
-                <w:sz w:val="20"/>
-                <w:szCs w:val="20"/>
-              </w:rPr>
-              <w:t>18/07/2023</w:t>
-            </w:r>
-          </w:p>
-        </w:tc>
-        <w:tc>
-          <w:tcPr>
-            <w:tcW w:w="4872" w:type="dxa"/>
-          </w:tcPr>
-          <w:p>
-            <w:pPr>
-              <w:ind w:firstLine="0"/>
-              <w:rPr>
-                <w:rFonts w:asciiTheme="majorHAnsi" w:hAnsiTheme="majorHAnsi"/>
-                <w:sz w:val="20"/>
-                <w:szCs w:val="20"/>
-              </w:rPr>
-            </w:pPr>
-          </w:p>
-        </w:tc>
-      </w:tr>
-      <w:tr>
-        <w:tc>
-          <w:tcPr>
-            <w:tcW w:w="2069" w:type="dxa"/>
-          </w:tcPr>
-          <w:p>
-            <w:pPr>
-              <w:ind w:firstLine="0"/>
-              <w:rPr>
-                <w:rFonts w:asciiTheme="majorHAnsi" w:hAnsiTheme="majorHAnsi"/>
-                <w:sz w:val="20"/>
-                <w:szCs w:val="20"/>
-              </w:rPr>
-            </w:pPr>
-            <w:r>
-              <w:rPr>
-                <w:rFonts w:asciiTheme="majorHAnsi" w:hAnsiTheme="majorHAnsi"/>
-                <w:sz w:val="20"/>
-                <w:szCs w:val="20"/>
-              </w:rPr>
-              <w:t>19/07/2023</w:t>
-            </w:r>
-          </w:p>
-        </w:tc>
-        <w:tc>
-          <w:tcPr>
-            <w:tcW w:w="4872" w:type="dxa"/>
-          </w:tcPr>
-          <w:p>
-            <w:pPr>
-              <w:ind w:firstLine="0"/>
-              <w:rPr>
-                <w:rFonts w:asciiTheme="majorHAnsi" w:hAnsiTheme="majorHAnsi"/>
-                <w:sz w:val="20"/>
-                <w:szCs w:val="20"/>
-              </w:rPr>
-            </w:pPr>
-          </w:p>
-        </w:tc>
-      </w:tr>
-      <w:tr>
-        <w:tc>
-          <w:tcPr>
-            <w:tcW w:w="2069" w:type="dxa"/>
-          </w:tcPr>
-          <w:p>
-            <w:pPr>
-              <w:ind w:firstLine="0"/>
-              <w:rPr>
-                <w:rFonts w:asciiTheme="majorHAnsi" w:hAnsiTheme="majorHAnsi"/>
-                <w:sz w:val="20"/>
-                <w:szCs w:val="20"/>
-              </w:rPr>
-            </w:pPr>
-            <w:r>
-              <w:rPr>
-                <w:rFonts w:asciiTheme="majorHAnsi" w:hAnsiTheme="majorHAnsi"/>
-                <w:sz w:val="20"/>
-                <w:szCs w:val="20"/>
-              </w:rPr>
-              <w:t>20/07/2023</w:t>
-            </w:r>
-          </w:p>
-        </w:tc>
-        <w:tc>
-          <w:tcPr>
-            <w:tcW w:w="4872" w:type="dxa"/>
-          </w:tcPr>
-          <w:p>
-            <w:pPr>
-              <w:ind w:firstLine="0"/>
-              <w:rPr>
-                <w:rFonts w:asciiTheme="majorHAnsi" w:hAnsiTheme="majorHAnsi"/>
-                <w:sz w:val="20"/>
-                <w:szCs w:val="20"/>
-              </w:rPr>
-            </w:pPr>
-          </w:p>
-        </w:tc>
-      </w:tr>
-      <w:tr>
-        <w:tc>
-          <w:tcPr>
-            <w:tcW w:w="2069" w:type="dxa"/>
-          </w:tcPr>
-          <w:p>
-            <w:pPr>
-              <w:ind w:firstLine="0"/>
-              <w:rPr>
-                <w:rFonts w:asciiTheme="majorHAnsi" w:hAnsiTheme="majorHAnsi"/>
-                <w:sz w:val="20"/>
-                <w:szCs w:val="20"/>
-              </w:rPr>
-            </w:pPr>
-            <w:r>
-              <w:rPr>
-                <w:rFonts w:asciiTheme="majorHAnsi" w:hAnsiTheme="majorHAnsi"/>
-                <w:sz w:val="20"/>
-                <w:szCs w:val="20"/>
-              </w:rPr>
-              <w:t>21/07/2023</w:t>
-            </w:r>
-          </w:p>
-        </w:tc>
-        <w:tc>
-          <w:tcPr>
-            <w:tcW w:w="4872" w:type="dxa"/>
-          </w:tcPr>
-          <w:p>
-            <w:pPr>
-              <w:ind w:firstLine="0"/>
-              <w:rPr>
-                <w:rFonts w:asciiTheme="majorHAnsi" w:hAnsiTheme="majorHAnsi"/>
-                <w:sz w:val="20"/>
-                <w:szCs w:val="20"/>
-              </w:rPr>
-            </w:pPr>
-          </w:p>
-        </w:tc>
-      </w:tr>
-      <w:tr>
-        <w:tc>
-          <w:tcPr>
-            <w:tcW w:w="2069" w:type="dxa"/>
-          </w:tcPr>
-          <w:p>
-            <w:pPr>
-              <w:ind w:firstLine="0"/>
-              <w:rPr>
-                <w:rFonts w:asciiTheme="majorHAnsi" w:hAnsiTheme="majorHAnsi"/>
-                <w:sz w:val="20"/>
-                <w:szCs w:val="20"/>
-              </w:rPr>
-            </w:pPr>
-            <w:r>
-              <w:rPr>
-                <w:rFonts w:asciiTheme="majorHAnsi" w:hAnsiTheme="majorHAnsi"/>
-                <w:sz w:val="20"/>
-                <w:szCs w:val="20"/>
-              </w:rPr>
-              <w:t>22/07/2023</w:t>
-            </w:r>
-          </w:p>
-        </w:tc>
-        <w:tc>
-          <w:tcPr>
-            <w:tcW w:w="4872" w:type="dxa"/>
-          </w:tcPr>
-          <w:p>
-            <w:pPr>
-              <w:ind w:firstLine="0"/>
-              <w:rPr>
-                <w:rFonts w:asciiTheme="majorHAnsi" w:hAnsiTheme="majorHAnsi"/>
-                <w:sz w:val="20"/>
-                <w:szCs w:val="20"/>
-              </w:rPr>
-            </w:pPr>
-          </w:p>
-        </w:tc>
-      </w:tr>
-      <w:tr>
-        <w:tc>
-          <w:tcPr>
-            <w:tcW w:w="2069" w:type="dxa"/>
-          </w:tcPr>
-          <w:p>
-            <w:pPr>
-              <w:ind w:firstLine="0"/>
-              <w:rPr>
-                <w:rFonts w:asciiTheme="majorHAnsi" w:hAnsiTheme="majorHAnsi"/>
-                <w:sz w:val="20"/>
-                <w:szCs w:val="20"/>
-              </w:rPr>
-            </w:pPr>
-            <w:r>
-              <w:rPr>
-                <w:rFonts w:asciiTheme="majorHAnsi" w:hAnsiTheme="majorHAnsi"/>
-                <w:sz w:val="20"/>
-                <w:szCs w:val="20"/>
-              </w:rPr>
-              <w:t>23/07/2023</w:t>
-            </w:r>
-          </w:p>
-        </w:tc>
-        <w:tc>
-          <w:tcPr>
-            <w:tcW w:w="4872" w:type="dxa"/>
-          </w:tcPr>
-          <w:p>
-            <w:pPr>
-              <w:ind w:firstLine="0"/>
-              <w:rPr>
-                <w:rFonts w:asciiTheme="majorHAnsi" w:hAnsiTheme="majorHAnsi"/>
-                <w:sz w:val="20"/>
-                <w:szCs w:val="20"/>
-              </w:rPr>
-            </w:pPr>
-          </w:p>
-        </w:tc>
-      </w:tr>
-      <w:tr>
-        <w:tc>
-          <w:tcPr>
-            <w:tcW w:w="2069" w:type="dxa"/>
-          </w:tcPr>
-          <w:p>
-            <w:pPr>
-              <w:ind w:firstLine="0"/>
-              <w:rPr>
-                <w:rFonts w:asciiTheme="majorHAnsi" w:hAnsiTheme="majorHAnsi"/>
-                <w:sz w:val="20"/>
-                <w:szCs w:val="20"/>
-              </w:rPr>
-            </w:pPr>
-            <w:r>
-              <w:rPr>
-                <w:rFonts w:asciiTheme="majorHAnsi" w:hAnsiTheme="majorHAnsi"/>
-                <w:sz w:val="20"/>
-                <w:szCs w:val="20"/>
-              </w:rPr>
-              <w:t>24/07/2023</w:t>
-            </w:r>
-          </w:p>
-        </w:tc>
-        <w:tc>
-          <w:tcPr>
-            <w:tcW w:w="4872" w:type="dxa"/>
-          </w:tcPr>
-          <w:p>
-            <w:pPr>
-              <w:ind w:firstLine="0"/>
-              <w:rPr>
-                <w:rFonts w:asciiTheme="majorHAnsi" w:hAnsiTheme="majorHAnsi"/>
-                <w:sz w:val="20"/>
-                <w:szCs w:val="20"/>
-              </w:rPr>
-            </w:pPr>
-          </w:p>
-        </w:tc>
-      </w:tr>
-      <w:tr>
-        <w:tc>
-          <w:tcPr>
-            <w:tcW w:w="2069" w:type="dxa"/>
-          </w:tcPr>
-          <w:p>
-            <w:pPr>
-              <w:ind w:firstLine="0"/>
-              <w:rPr>
-                <w:rFonts w:asciiTheme="majorHAnsi" w:hAnsiTheme="majorHAnsi"/>
-                <w:sz w:val="20"/>
-                <w:szCs w:val="20"/>
-              </w:rPr>
-            </w:pPr>
-            <w:r>
-              <w:rPr>
-                <w:rFonts w:asciiTheme="majorHAnsi" w:hAnsiTheme="majorHAnsi"/>
-                <w:sz w:val="20"/>
-                <w:szCs w:val="20"/>
-              </w:rPr>
-              <w:t>25/07/2023</w:t>
-            </w:r>
-          </w:p>
-        </w:tc>
-        <w:tc>
-          <w:tcPr>
-            <w:tcW w:w="4872" w:type="dxa"/>
-          </w:tcPr>
-          <w:p>
-            <w:pPr>
-              <w:ind w:firstLine="0"/>
-              <w:rPr>
-                <w:rFonts w:asciiTheme="majorHAnsi" w:hAnsiTheme="majorHAnsi"/>
-                <w:sz w:val="20"/>
-                <w:szCs w:val="20"/>
-              </w:rPr>
-            </w:pPr>
-          </w:p>
-        </w:tc>
-      </w:tr>
-      <w:tr>
-        <w:tc>
-          <w:tcPr>
-            <w:tcW w:w="2069" w:type="dxa"/>
-          </w:tcPr>
-          <w:p>
-            <w:pPr>
-              <w:ind w:firstLine="0"/>
-              <w:rPr>
-                <w:rFonts w:asciiTheme="majorHAnsi" w:hAnsiTheme="majorHAnsi"/>
-                <w:sz w:val="20"/>
-                <w:szCs w:val="20"/>
-              </w:rPr>
-            </w:pPr>
-            <w:r>
-              <w:rPr>
-                <w:rFonts w:asciiTheme="majorHAnsi" w:hAnsiTheme="majorHAnsi"/>
-                <w:sz w:val="20"/>
-                <w:szCs w:val="20"/>
-              </w:rPr>
-              <w:t>26/07/2023</w:t>
-            </w:r>
-          </w:p>
-        </w:tc>
-        <w:tc>
-          <w:tcPr>
-            <w:tcW w:w="4872" w:type="dxa"/>
-          </w:tcPr>
-          <w:p>
-            <w:pPr>
-              <w:ind w:firstLine="0"/>
-              <w:rPr>
-                <w:rFonts w:asciiTheme="majorHAnsi" w:hAnsiTheme="majorHAnsi"/>
-                <w:sz w:val="20"/>
-                <w:szCs w:val="20"/>
-              </w:rPr>
-            </w:pPr>
-          </w:p>
-        </w:tc>
-      </w:tr>
-      <w:tr>
-        <w:tc>
-          <w:tcPr>
-            <w:tcW w:w="2069" w:type="dxa"/>
-          </w:tcPr>
-          <w:p>
-            <w:pPr>
-              <w:ind w:firstLine="0"/>
-              <w:rPr>
-                <w:rFonts w:asciiTheme="majorHAnsi" w:hAnsiTheme="majorHAnsi"/>
-                <w:sz w:val="20"/>
-                <w:szCs w:val="20"/>
-              </w:rPr>
-            </w:pPr>
-            <w:r>
-              <w:rPr>
-                <w:rFonts w:asciiTheme="majorHAnsi" w:hAnsiTheme="majorHAnsi"/>
-                <w:sz w:val="20"/>
-                <w:szCs w:val="20"/>
-              </w:rPr>
-              <w:t>27/07/2023</w:t>
+            <w:r>
+              <w:rPr>
+                <w:rFonts w:asciiTheme="majorHAnsi" w:hAnsiTheme="majorHAnsi"/>
+                <w:sz w:val="20"/>
+                <w:szCs w:val="20"/>
+              </w:rPr>
+              <w:t>/07/2023</w:t>
             </w:r>
           </w:p>
         </w:tc>
@@ -8544,6 +8931,7 @@
                 <w:szCs w:val="16"/>
                 <w:lang w:eastAsia="en-US"/>
               </w:rPr>
+              <w:lastRenderedPageBreak/>
               <w:t>Facilité d’adaptation aux divers changements rencontrés dans son travail</w:t>
             </w:r>
           </w:p>
@@ -8889,7 +9277,6 @@
                 <w:szCs w:val="16"/>
                 <w:lang w:eastAsia="en-US"/>
               </w:rPr>
-              <w:lastRenderedPageBreak/>
               <w:t>A la volonté de progresser</w:t>
             </w:r>
           </w:p>
@@ -9485,6 +9872,7 @@
                 <w:szCs w:val="16"/>
                 <w:lang w:eastAsia="en-US"/>
               </w:rPr>
+              <w:lastRenderedPageBreak/>
               <w:t>Réalise un travail avec soin et précision</w:t>
             </w:r>
           </w:p>
@@ -9783,7 +10171,6 @@
                 <w:b/>
                 <w:szCs w:val="20"/>
               </w:rPr>
-              <w:lastRenderedPageBreak/>
               <w:t>Stage concluant</w:t>
             </w:r>
           </w:p>
@@ -9833,7 +10220,6 @@
                 <w:b/>
                 <w:szCs w:val="20"/>
               </w:rPr>
-              <w:lastRenderedPageBreak/>
               <w:t>Stage non concluant</w:t>
             </w:r>
           </w:p>

</xml_diff>

<commit_message>
Journal de Stage - stages obligatoires
</commit_message>
<xml_diff>
--- a/Journal de Stage - stages obligatoires.docx
+++ b/Journal de Stage - stages obligatoires.docx
@@ -25,8 +25,6 @@
         </w:rPr>
         <w:t>Journal de Stage</w:t>
       </w:r>
-      <w:bookmarkStart w:id="0" w:name="_GoBack"/>
-      <w:bookmarkEnd w:id="0"/>
     </w:p>
     <w:p>
       <w:pPr>
@@ -163,79 +161,62 @@
                 <w:noProof/>
                 <w:sz w:val="20"/>
                 <w:szCs w:val="20"/>
-                <w:lang w:val="en-US" w:eastAsia="en-US"/>
-              </w:rPr>
-              <mc:AlternateContent>
-                <mc:Choice Requires="wps">
-                  <w:drawing>
-                    <wp:anchor distT="0" distB="0" distL="114300" distR="114300" simplePos="0" relativeHeight="251659264" behindDoc="0" locked="0" layoutInCell="1" allowOverlap="1" wp14:anchorId="3711F36D" wp14:editId="1DAF8D4B">
-                      <wp:simplePos x="0" y="0"/>
-                      <wp:positionH relativeFrom="column">
-                        <wp:posOffset>-92075</wp:posOffset>
-                      </wp:positionH>
-                      <wp:positionV relativeFrom="paragraph">
-                        <wp:posOffset>-71120</wp:posOffset>
-                      </wp:positionV>
-                      <wp:extent cx="440690" cy="585470"/>
-                      <wp:effectExtent l="0" t="0" r="0" b="0"/>
-                      <wp:wrapNone/>
-                      <wp:docPr id="1" name="Multiplication Sign 1"/>
-                      <wp:cNvGraphicFramePr/>
-                      <a:graphic xmlns:a="http://schemas.openxmlformats.org/drawingml/2006/main">
-                        <a:graphicData uri="http://schemas.microsoft.com/office/word/2010/wordprocessingShape">
-                          <wps:wsp>
-                            <wps:cNvSpPr/>
-                            <wps:spPr>
-                              <a:xfrm>
-                                <a:off x="0" y="0"/>
-                                <a:ext cx="440690" cy="585470"/>
-                              </a:xfrm>
-                              <a:prstGeom prst="mathMultiply">
-                                <a:avLst/>
-                              </a:prstGeom>
-                            </wps:spPr>
-                            <wps:style>
-                              <a:lnRef idx="2">
-                                <a:schemeClr val="accent1">
-                                  <a:shade val="50000"/>
-                                </a:schemeClr>
-                              </a:lnRef>
-                              <a:fillRef idx="1">
-                                <a:schemeClr val="accent1"/>
-                              </a:fillRef>
-                              <a:effectRef idx="0">
-                                <a:schemeClr val="accent1"/>
-                              </a:effectRef>
-                              <a:fontRef idx="minor">
-                                <a:schemeClr val="lt1"/>
-                              </a:fontRef>
-                            </wps:style>
-                            <wps:bodyPr rot="0" spcFirstLastPara="0" vertOverflow="overflow" horzOverflow="overflow" vert="horz" wrap="square" lIns="91440" tIns="45720" rIns="91440" bIns="45720" numCol="1" spcCol="0" rtlCol="0" fromWordArt="0" anchor="ctr" anchorCtr="0" forceAA="0" compatLnSpc="1">
-                              <a:prstTxWarp prst="textNoShape">
-                                <a:avLst/>
-                              </a:prstTxWarp>
-                              <a:noAutofit/>
-                            </wps:bodyPr>
-                          </wps:wsp>
-                        </a:graphicData>
-                      </a:graphic>
-                      <wp14:sizeRelH relativeFrom="margin">
-                        <wp14:pctWidth>0</wp14:pctWidth>
-                      </wp14:sizeRelH>
-                      <wp14:sizeRelV relativeFrom="margin">
-                        <wp14:pctHeight>0</wp14:pctHeight>
-                      </wp14:sizeRelV>
-                    </wp:anchor>
-                  </w:drawing>
-                </mc:Choice>
-                <mc:Fallback>
-                  <w:pict>
-                    <v:shape w14:anchorId="220F9398" id="Multiplication Sign 1" o:spid="_x0000_s1026" style="position:absolute;margin-left:-7.25pt;margin-top:-5.6pt;width:34.7pt;height:46.1pt;z-index:251659264;visibility:visible;mso-wrap-style:square;mso-width-percent:0;mso-height-percent:0;mso-wrap-distance-left:9pt;mso-wrap-distance-top:0;mso-wrap-distance-right:9pt;mso-wrap-distance-bottom:0;mso-position-horizontal:absolute;mso-position-horizontal-relative:text;mso-position-vertical:absolute;mso-position-vertical-relative:text;mso-width-percent:0;mso-height-percent:0;mso-width-relative:margin;mso-height-relative:margin;v-text-anchor:middle" coordsize="440690,585470" o:gfxdata="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" path="m64437,171782r82812,-62334l220345,206559r73096,-97111l376253,171782,285211,292735r91042,120953l293441,476022,220345,378911r-73096,97111l64437,413688,155479,292735,64437,171782xe" fillcolor="#4f81bd [3204]" strokecolor="#243f60 [1604]" strokeweight="2pt">
-                      <v:path arrowok="t" o:connecttype="custom" o:connectlocs="64437,171782;147249,109448;220345,206559;293441,109448;376253,171782;285211,292735;376253,413688;293441,476022;220345,378911;147249,476022;64437,413688;155479,292735;64437,171782" o:connectangles="0,0,0,0,0,0,0,0,0,0,0,0,0"/>
-                    </v:shape>
-                  </w:pict>
-                </mc:Fallback>
-              </mc:AlternateContent>
+              </w:rPr>
+              <w:drawing>
+                <wp:anchor distT="0" distB="0" distL="114300" distR="114300" simplePos="0" relativeHeight="251682816" behindDoc="0" locked="0" layoutInCell="1" allowOverlap="1" wp14:anchorId="120B016B" wp14:editId="6A8867C9">
+                  <wp:simplePos x="0" y="0"/>
+                  <wp:positionH relativeFrom="column">
+                    <wp:posOffset>-142702</wp:posOffset>
+                  </wp:positionH>
+                  <wp:positionV relativeFrom="paragraph">
+                    <wp:posOffset>-123536</wp:posOffset>
+                  </wp:positionV>
+                  <wp:extent cx="610119" cy="610119"/>
+                  <wp:effectExtent l="0" t="0" r="0" b="0"/>
+                  <wp:wrapNone/>
+                  <wp:docPr id="26" name="Picture 26"/>
+                  <wp:cNvGraphicFramePr>
+                    <a:graphicFrameLocks xmlns:a="http://schemas.openxmlformats.org/drawingml/2006/main" noChangeAspect="1"/>
+                  </wp:cNvGraphicFramePr>
+                  <a:graphic xmlns:a="http://schemas.openxmlformats.org/drawingml/2006/main">
+                    <a:graphicData uri="http://schemas.openxmlformats.org/drawingml/2006/picture">
+                      <pic:pic xmlns:pic="http://schemas.openxmlformats.org/drawingml/2006/picture">
+                        <pic:nvPicPr>
+                          <pic:cNvPr id="26" name="1.png"/>
+                          <pic:cNvPicPr/>
+                        </pic:nvPicPr>
+                        <pic:blipFill>
+                          <a:blip r:embed="rId7">
+                            <a:extLst>
+                              <a:ext uri="{28A0092B-C50C-407E-A947-70E740481C1C}">
+                                <a14:useLocalDpi xmlns:a14="http://schemas.microsoft.com/office/drawing/2010/main" val="0"/>
+                              </a:ext>
+                            </a:extLst>
+                          </a:blip>
+                          <a:stretch>
+                            <a:fillRect/>
+                          </a:stretch>
+                        </pic:blipFill>
+                        <pic:spPr>
+                          <a:xfrm>
+                            <a:off x="0" y="0"/>
+                            <a:ext cx="610119" cy="610119"/>
+                          </a:xfrm>
+                          <a:prstGeom prst="rect">
+                            <a:avLst/>
+                          </a:prstGeom>
+                        </pic:spPr>
+                      </pic:pic>
+                    </a:graphicData>
+                  </a:graphic>
+                  <wp14:sizeRelH relativeFrom="margin">
+                    <wp14:pctWidth>0</wp14:pctWidth>
+                  </wp14:sizeRelH>
+                  <wp14:sizeRelV relativeFrom="margin">
+                    <wp14:pctHeight>0</wp14:pctHeight>
+                  </wp14:sizeRelV>
+                </wp:anchor>
+              </w:drawing>
             </w:r>
             <w:r>
               <w:rPr>
@@ -435,7 +416,33 @@
                 <w:sz w:val="20"/>
                 <w:szCs w:val="20"/>
               </w:rPr>
-              <w:t>4 -ème Twin (</w:t>
+              <w:t>5</w:t>
+            </w:r>
+            <w:r>
+              <w:rPr>
+                <w:rFonts w:asciiTheme="majorHAnsi" w:hAnsiTheme="majorHAnsi"/>
+                <w:sz w:val="20"/>
+                <w:szCs w:val="20"/>
+              </w:rPr>
+              <w:t xml:space="preserve"> -</w:t>
+            </w:r>
+            <w:proofErr w:type="spellStart"/>
+            <w:r>
+              <w:rPr>
+                <w:rFonts w:asciiTheme="majorHAnsi" w:hAnsiTheme="majorHAnsi"/>
+                <w:sz w:val="20"/>
+                <w:szCs w:val="20"/>
+              </w:rPr>
+              <w:t>ème</w:t>
+            </w:r>
+            <w:proofErr w:type="spellEnd"/>
+            <w:r>
+              <w:rPr>
+                <w:rFonts w:asciiTheme="majorHAnsi" w:hAnsiTheme="majorHAnsi"/>
+                <w:sz w:val="20"/>
+                <w:szCs w:val="20"/>
+              </w:rPr>
+              <w:t xml:space="preserve"> Twin (</w:t>
             </w:r>
             <w:r>
               <w:rPr>
@@ -520,7 +527,25 @@
                 <w:sz w:val="20"/>
                 <w:szCs w:val="20"/>
               </w:rPr>
-              <w:t xml:space="preserve">Création d’UN site web </w:t>
+              <w:t xml:space="preserve">Plateforme intelligente de gestion des campagnes SMS et campagnes Email pour </w:t>
+            </w:r>
+            <w:proofErr w:type="spellStart"/>
+            <w:r>
+              <w:rPr>
+                <w:rFonts w:asciiTheme="majorHAnsi" w:hAnsiTheme="majorHAnsi"/>
+                <w:sz w:val="20"/>
+                <w:szCs w:val="20"/>
+              </w:rPr>
+              <w:t>Attijari</w:t>
+            </w:r>
+            <w:proofErr w:type="spellEnd"/>
+            <w:r>
+              <w:rPr>
+                <w:rFonts w:asciiTheme="majorHAnsi" w:hAnsiTheme="majorHAnsi"/>
+                <w:sz w:val="20"/>
+                <w:szCs w:val="20"/>
+              </w:rPr>
+              <w:t xml:space="preserve"> Bank</w:t>
             </w:r>
           </w:p>
         </w:tc>
@@ -786,7 +811,7 @@
                 <w:szCs w:val="20"/>
                 <w:lang w:val="en-US"/>
               </w:rPr>
-              <w:t>Rym</w:t>
+              <w:t>Hazem</w:t>
             </w:r>
             <w:proofErr w:type="spellEnd"/>
             <w:r>
@@ -796,8 +821,9 @@
                 <w:szCs w:val="20"/>
                 <w:lang w:val="en-US"/>
               </w:rPr>
-              <w:t xml:space="preserve"> Ben I</w:t>
-            </w:r>
+              <w:t xml:space="preserve"> ben </w:t>
+            </w:r>
+            <w:proofErr w:type="spellStart"/>
             <w:r>
               <w:rPr>
                 <w:rFonts w:asciiTheme="majorHAnsi" w:hAnsiTheme="majorHAnsi"/>
@@ -805,8 +831,9 @@
                 <w:szCs w:val="20"/>
                 <w:lang w:val="en-US"/>
               </w:rPr>
-              <w:t>smail</w:t>
-            </w:r>
+              <w:t>ibrahim</w:t>
+            </w:r>
+            <w:proofErr w:type="spellEnd"/>
           </w:p>
         </w:tc>
       </w:tr>
@@ -852,16 +879,58 @@
                 <w:rFonts w:ascii="inherit" w:eastAsia="Times New Roman" w:hAnsi="inherit" w:cs="Segoe UI Historic"/>
                 <w:sz w:val="23"/>
                 <w:szCs w:val="23"/>
-              </w:rPr>
-            </w:pPr>
+                <w:lang w:val="en-US"/>
+              </w:rPr>
+            </w:pPr>
+            <w:proofErr w:type="spellStart"/>
             <w:r>
               <w:rPr>
                 <w:rFonts w:ascii="inherit" w:eastAsia="Times New Roman" w:hAnsi="inherit" w:cs="Segoe UI Historic"/>
                 <w:sz w:val="23"/>
                 <w:szCs w:val="23"/>
-              </w:rPr>
-              <w:t>Directeur général</w:t>
-            </w:r>
+                <w:lang w:val="en-US"/>
+              </w:rPr>
+              <w:t>Développeur</w:t>
+            </w:r>
+            <w:proofErr w:type="spellEnd"/>
+            <w:r>
+              <w:rPr>
+                <w:rFonts w:ascii="inherit" w:eastAsia="Times New Roman" w:hAnsi="inherit" w:cs="Segoe UI Historic"/>
+                <w:sz w:val="23"/>
+                <w:szCs w:val="23"/>
+                <w:lang w:val="en-US"/>
+              </w:rPr>
+              <w:t xml:space="preserve"> Web Full Stack</w:t>
+            </w:r>
+            <w:r>
+              <w:rPr>
+                <w:rFonts w:ascii="inherit" w:eastAsia="Times New Roman" w:hAnsi="inherit" w:cs="Segoe UI Historic"/>
+                <w:sz w:val="23"/>
+                <w:szCs w:val="23"/>
+                <w:lang w:val="en-US"/>
+              </w:rPr>
+              <w:t xml:space="preserve"> </w:t>
+            </w:r>
+            <w:proofErr w:type="spellStart"/>
+            <w:r>
+              <w:rPr>
+                <w:rFonts w:ascii="inherit" w:eastAsia="Times New Roman" w:hAnsi="inherit" w:cs="Segoe UI Historic"/>
+                <w:sz w:val="23"/>
+                <w:szCs w:val="23"/>
+                <w:lang w:val="en-US"/>
+              </w:rPr>
+              <w:t>j</w:t>
+            </w:r>
+            <w:r>
+              <w:rPr>
+                <w:rFonts w:ascii="inherit" w:eastAsia="Times New Roman" w:hAnsi="inherit" w:cs="Segoe UI Historic"/>
+                <w:sz w:val="23"/>
+                <w:szCs w:val="23"/>
+                <w:lang w:val="en-US"/>
+              </w:rPr>
+              <w:t>s</w:t>
+            </w:r>
+            <w:proofErr w:type="spellEnd"/>
           </w:p>
         </w:tc>
       </w:tr>
@@ -1061,6 +1130,126 @@
             <w:r>
               <w:rPr>
                 <w:rFonts w:asciiTheme="majorHAnsi" w:hAnsiTheme="majorHAnsi"/>
+                <w:noProof/>
+                <w:sz w:val="20"/>
+                <w:szCs w:val="20"/>
+              </w:rPr>
+              <w:drawing>
+                <wp:anchor distT="0" distB="0" distL="114300" distR="114300" simplePos="0" relativeHeight="251663360" behindDoc="0" locked="0" layoutInCell="1" allowOverlap="1" wp14:anchorId="49B7F480" wp14:editId="60B8A6C5">
+                  <wp:simplePos x="0" y="0"/>
+                  <wp:positionH relativeFrom="column">
+                    <wp:posOffset>-140970</wp:posOffset>
+                  </wp:positionH>
+                  <wp:positionV relativeFrom="paragraph">
+                    <wp:posOffset>120650</wp:posOffset>
+                  </wp:positionV>
+                  <wp:extent cx="643774" cy="1012765"/>
+                  <wp:effectExtent l="0" t="19050" r="0" b="0"/>
+                  <wp:wrapNone/>
+                  <wp:docPr id="7" name="Picture 7"/>
+                  <wp:cNvGraphicFramePr>
+                    <a:graphicFrameLocks xmlns:a="http://schemas.openxmlformats.org/drawingml/2006/main" noChangeAspect="1"/>
+                  </wp:cNvGraphicFramePr>
+                  <a:graphic xmlns:a="http://schemas.openxmlformats.org/drawingml/2006/main">
+                    <a:graphicData uri="http://schemas.openxmlformats.org/drawingml/2006/picture">
+                      <pic:pic xmlns:pic="http://schemas.openxmlformats.org/drawingml/2006/picture">
+                        <pic:nvPicPr>
+                          <pic:cNvPr id="7" name="9fcf5297-fe5c-4a8f-be49-.png"/>
+                          <pic:cNvPicPr/>
+                        </pic:nvPicPr>
+                        <pic:blipFill>
+                          <a:blip r:embed="rId8" cstate="print">
+                            <a:extLst>
+                              <a:ext uri="{28A0092B-C50C-407E-A947-70E740481C1C}">
+                                <a14:useLocalDpi xmlns:a14="http://schemas.microsoft.com/office/drawing/2010/main" val="0"/>
+                              </a:ext>
+                            </a:extLst>
+                          </a:blip>
+                          <a:stretch>
+                            <a:fillRect/>
+                          </a:stretch>
+                        </pic:blipFill>
+                        <pic:spPr>
+                          <a:xfrm rot="21018920">
+                            <a:off x="0" y="0"/>
+                            <a:ext cx="643774" cy="1012765"/>
+                          </a:xfrm>
+                          <a:prstGeom prst="rect">
+                            <a:avLst/>
+                          </a:prstGeom>
+                        </pic:spPr>
+                      </pic:pic>
+                    </a:graphicData>
+                  </a:graphic>
+                  <wp14:sizeRelH relativeFrom="margin">
+                    <wp14:pctWidth>0</wp14:pctWidth>
+                  </wp14:sizeRelH>
+                  <wp14:sizeRelV relativeFrom="margin">
+                    <wp14:pctHeight>0</wp14:pctHeight>
+                  </wp14:sizeRelV>
+                </wp:anchor>
+              </w:drawing>
+            </w:r>
+            <w:r>
+              <w:rPr>
+                <w:rFonts w:asciiTheme="majorHAnsi" w:hAnsiTheme="majorHAnsi"/>
+                <w:noProof/>
+                <w:sz w:val="20"/>
+                <w:szCs w:val="20"/>
+              </w:rPr>
+              <w:drawing>
+                <wp:anchor distT="0" distB="0" distL="114300" distR="114300" simplePos="0" relativeHeight="251662336" behindDoc="0" locked="0" layoutInCell="1" allowOverlap="1" wp14:anchorId="592A7A2C" wp14:editId="49E6AD89">
+                  <wp:simplePos x="0" y="0"/>
+                  <wp:positionH relativeFrom="column">
+                    <wp:posOffset>1094105</wp:posOffset>
+                  </wp:positionH>
+                  <wp:positionV relativeFrom="paragraph">
+                    <wp:posOffset>55880</wp:posOffset>
+                  </wp:positionV>
+                  <wp:extent cx="1024679" cy="1317444"/>
+                  <wp:effectExtent l="0" t="0" r="4445" b="0"/>
+                  <wp:wrapNone/>
+                  <wp:docPr id="6" name="Picture 6"/>
+                  <wp:cNvGraphicFramePr>
+                    <a:graphicFrameLocks xmlns:a="http://schemas.openxmlformats.org/drawingml/2006/main" noChangeAspect="1"/>
+                  </wp:cNvGraphicFramePr>
+                  <a:graphic xmlns:a="http://schemas.openxmlformats.org/drawingml/2006/main">
+                    <a:graphicData uri="http://schemas.openxmlformats.org/drawingml/2006/picture">
+                      <pic:pic xmlns:pic="http://schemas.openxmlformats.org/drawingml/2006/picture">
+                        <pic:nvPicPr>
+                          <pic:cNvPr id="6" name="9fcf5297-fe5c-4a8f-be49-4b89c78a123dz.png"/>
+                          <pic:cNvPicPr/>
+                        </pic:nvPicPr>
+                        <pic:blipFill>
+                          <a:blip r:embed="rId9">
+                            <a:extLst>
+                              <a:ext uri="{28A0092B-C50C-407E-A947-70E740481C1C}">
+                                <a14:useLocalDpi xmlns:a14="http://schemas.microsoft.com/office/drawing/2010/main" val="0"/>
+                              </a:ext>
+                            </a:extLst>
+                          </a:blip>
+                          <a:stretch>
+                            <a:fillRect/>
+                          </a:stretch>
+                        </pic:blipFill>
+                        <pic:spPr>
+                          <a:xfrm>
+                            <a:off x="0" y="0"/>
+                            <a:ext cx="1024679" cy="1317444"/>
+                          </a:xfrm>
+                          <a:prstGeom prst="rect">
+                            <a:avLst/>
+                          </a:prstGeom>
+                        </pic:spPr>
+                      </pic:pic>
+                    </a:graphicData>
+                  </a:graphic>
+                </wp:anchor>
+              </w:drawing>
+            </w:r>
+            <w:r>
+              <w:rPr>
+                <w:rFonts w:asciiTheme="majorHAnsi" w:hAnsiTheme="majorHAnsi"/>
                 <w:sz w:val="20"/>
                 <w:szCs w:val="20"/>
               </w:rPr>
@@ -1107,6 +1296,69 @@
                 <w:szCs w:val="20"/>
               </w:rPr>
             </w:pPr>
+            <w:r>
+              <w:rPr>
+                <w:rFonts w:asciiTheme="majorHAnsi" w:hAnsiTheme="majorHAnsi"/>
+                <w:noProof/>
+                <w:sz w:val="20"/>
+                <w:szCs w:val="20"/>
+              </w:rPr>
+              <w:drawing>
+                <wp:anchor distT="0" distB="0" distL="114300" distR="114300" simplePos="0" relativeHeight="251660288" behindDoc="0" locked="0" layoutInCell="1" allowOverlap="1" wp14:anchorId="0A77B74A" wp14:editId="7EA54363">
+                  <wp:simplePos x="0" y="0"/>
+                  <wp:positionH relativeFrom="column">
+                    <wp:posOffset>-25400</wp:posOffset>
+                  </wp:positionH>
+                  <wp:positionV relativeFrom="paragraph">
+                    <wp:posOffset>371475</wp:posOffset>
+                  </wp:positionV>
+                  <wp:extent cx="2397125" cy="765594"/>
+                  <wp:effectExtent l="0" t="0" r="3175" b="0"/>
+                  <wp:wrapNone/>
+                  <wp:docPr id="3" name="Picture 3"/>
+                  <wp:cNvGraphicFramePr>
+                    <a:graphicFrameLocks xmlns:a="http://schemas.openxmlformats.org/drawingml/2006/main" noChangeAspect="1"/>
+                  </wp:cNvGraphicFramePr>
+                  <a:graphic xmlns:a="http://schemas.openxmlformats.org/drawingml/2006/main">
+                    <a:graphicData uri="http://schemas.openxmlformats.org/drawingml/2006/picture">
+                      <pic:pic xmlns:pic="http://schemas.openxmlformats.org/drawingml/2006/picture">
+                        <pic:nvPicPr>
+                          <pic:cNvPr id="3" name="9fcf5297-fe5c-4a8f-be49-4b89c78a123d.png"/>
+                          <pic:cNvPicPr/>
+                        </pic:nvPicPr>
+                        <pic:blipFill>
+                          <a:blip r:embed="rId10">
+                            <a:extLst>
+                              <a:ext uri="{28A0092B-C50C-407E-A947-70E740481C1C}">
+                                <a14:useLocalDpi xmlns:a14="http://schemas.microsoft.com/office/drawing/2010/main" val="0"/>
+                              </a:ext>
+                            </a:extLst>
+                          </a:blip>
+                          <a:stretch>
+                            <a:fillRect/>
+                          </a:stretch>
+                        </pic:blipFill>
+                        <pic:spPr>
+                          <a:xfrm>
+                            <a:off x="0" y="0"/>
+                            <a:ext cx="2397125" cy="765594"/>
+                          </a:xfrm>
+                          <a:prstGeom prst="rect">
+                            <a:avLst/>
+                          </a:prstGeom>
+                        </pic:spPr>
+                      </pic:pic>
+                    </a:graphicData>
+                  </a:graphic>
+                  <wp14:sizeRelH relativeFrom="margin">
+                    <wp14:pctWidth>0</wp14:pctWidth>
+                  </wp14:sizeRelH>
+                  <wp14:sizeRelV relativeFrom="margin">
+                    <wp14:pctHeight>0</wp14:pctHeight>
+                  </wp14:sizeRelV>
+                </wp:anchor>
+              </w:drawing>
+            </w:r>
             <w:r>
               <w:rPr>
                 <w:rFonts w:asciiTheme="majorHAnsi" w:hAnsiTheme="majorHAnsi"/>
@@ -8389,11 +8641,65 @@
             <w:r>
               <w:rPr>
                 <w:rFonts w:asciiTheme="majorHAnsi" w:eastAsia="Calibri" w:hAnsiTheme="majorHAnsi"/>
+                <w:noProof/>
                 <w:sz w:val="44"/>
                 <w:szCs w:val="44"/>
-                <w:lang w:eastAsia="en-US"/>
-              </w:rPr>
-              <w:t>X</w:t>
+              </w:rPr>
+              <w:drawing>
+                <wp:anchor distT="0" distB="0" distL="114300" distR="114300" simplePos="0" relativeHeight="251668480" behindDoc="0" locked="0" layoutInCell="1" allowOverlap="1" wp14:anchorId="0DACFA77" wp14:editId="3DF64DD5">
+                  <wp:simplePos x="0" y="0"/>
+                  <wp:positionH relativeFrom="column">
+                    <wp:posOffset>-283730</wp:posOffset>
+                  </wp:positionH>
+                  <wp:positionV relativeFrom="paragraph">
+                    <wp:posOffset>97155</wp:posOffset>
+                  </wp:positionV>
+                  <wp:extent cx="505691" cy="505691"/>
+                  <wp:effectExtent l="0" t="0" r="8890" b="0"/>
+                  <wp:wrapNone/>
+                  <wp:docPr id="11" name="Picture 11"/>
+                  <wp:cNvGraphicFramePr>
+                    <a:graphicFrameLocks xmlns:a="http://schemas.openxmlformats.org/drawingml/2006/main" noChangeAspect="1"/>
+                  </wp:cNvGraphicFramePr>
+                  <a:graphic xmlns:a="http://schemas.openxmlformats.org/drawingml/2006/main">
+                    <a:graphicData uri="http://schemas.openxmlformats.org/drawingml/2006/picture">
+                      <pic:pic xmlns:pic="http://schemas.openxmlformats.org/drawingml/2006/picture">
+                        <pic:nvPicPr>
+                          <pic:cNvPr id="11" name="1.png"/>
+                          <pic:cNvPicPr/>
+                        </pic:nvPicPr>
+                        <pic:blipFill>
+                          <a:blip r:embed="rId11" cstate="print">
+                            <a:extLst>
+                              <a:ext uri="{28A0092B-C50C-407E-A947-70E740481C1C}">
+                                <a14:useLocalDpi xmlns:a14="http://schemas.microsoft.com/office/drawing/2010/main" val="0"/>
+                              </a:ext>
+                            </a:extLst>
+                          </a:blip>
+                          <a:stretch>
+                            <a:fillRect/>
+                          </a:stretch>
+                        </pic:blipFill>
+                        <pic:spPr>
+                          <a:xfrm>
+                            <a:off x="0" y="0"/>
+                            <a:ext cx="511762" cy="511762"/>
+                          </a:xfrm>
+                          <a:prstGeom prst="rect">
+                            <a:avLst/>
+                          </a:prstGeom>
+                        </pic:spPr>
+                      </pic:pic>
+                    </a:graphicData>
+                  </a:graphic>
+                  <wp14:sizeRelH relativeFrom="margin">
+                    <wp14:pctWidth>0</wp14:pctWidth>
+                  </wp14:sizeRelH>
+                  <wp14:sizeRelV relativeFrom="margin">
+                    <wp14:pctHeight>0</wp14:pctHeight>
+                  </wp14:sizeRelV>
+                </wp:anchor>
+              </w:drawing>
             </w:r>
           </w:p>
         </w:tc>
@@ -8526,11 +8832,65 @@
             <w:r>
               <w:rPr>
                 <w:rFonts w:asciiTheme="majorHAnsi" w:eastAsia="Calibri" w:hAnsiTheme="majorHAnsi"/>
-                <w:sz w:val="44"/>
-                <w:szCs w:val="44"/>
-                <w:lang w:eastAsia="en-US"/>
-              </w:rPr>
-              <w:t>X</w:t>
+                <w:noProof/>
+                <w:sz w:val="12"/>
+                <w:szCs w:val="20"/>
+              </w:rPr>
+              <w:drawing>
+                <wp:anchor distT="0" distB="0" distL="114300" distR="114300" simplePos="0" relativeHeight="251670528" behindDoc="0" locked="0" layoutInCell="1" allowOverlap="1" wp14:anchorId="11400D0E" wp14:editId="5234F86C">
+                  <wp:simplePos x="0" y="0"/>
+                  <wp:positionH relativeFrom="column">
+                    <wp:posOffset>-137794</wp:posOffset>
+                  </wp:positionH>
+                  <wp:positionV relativeFrom="paragraph">
+                    <wp:posOffset>2251</wp:posOffset>
+                  </wp:positionV>
+                  <wp:extent cx="443750" cy="346364"/>
+                  <wp:effectExtent l="0" t="0" r="0" b="0"/>
+                  <wp:wrapNone/>
+                  <wp:docPr id="13" name="Picture 13"/>
+                  <wp:cNvGraphicFramePr>
+                    <a:graphicFrameLocks xmlns:a="http://schemas.openxmlformats.org/drawingml/2006/main" noChangeAspect="1"/>
+                  </wp:cNvGraphicFramePr>
+                  <a:graphic xmlns:a="http://schemas.openxmlformats.org/drawingml/2006/main">
+                    <a:graphicData uri="http://schemas.openxmlformats.org/drawingml/2006/picture">
+                      <pic:pic xmlns:pic="http://schemas.openxmlformats.org/drawingml/2006/picture">
+                        <pic:nvPicPr>
+                          <pic:cNvPr id="13" name="2.png"/>
+                          <pic:cNvPicPr/>
+                        </pic:nvPicPr>
+                        <pic:blipFill>
+                          <a:blip r:embed="rId12" cstate="print">
+                            <a:extLst>
+                              <a:ext uri="{28A0092B-C50C-407E-A947-70E740481C1C}">
+                                <a14:useLocalDpi xmlns:a14="http://schemas.microsoft.com/office/drawing/2010/main" val="0"/>
+                              </a:ext>
+                            </a:extLst>
+                          </a:blip>
+                          <a:stretch>
+                            <a:fillRect/>
+                          </a:stretch>
+                        </pic:blipFill>
+                        <pic:spPr>
+                          <a:xfrm>
+                            <a:off x="0" y="0"/>
+                            <a:ext cx="451919" cy="352740"/>
+                          </a:xfrm>
+                          <a:prstGeom prst="rect">
+                            <a:avLst/>
+                          </a:prstGeom>
+                        </pic:spPr>
+                      </pic:pic>
+                    </a:graphicData>
+                  </a:graphic>
+                  <wp14:sizeRelH relativeFrom="margin">
+                    <wp14:pctWidth>0</wp14:pctWidth>
+                  </wp14:sizeRelH>
+                  <wp14:sizeRelV relativeFrom="margin">
+                    <wp14:pctHeight>0</wp14:pctHeight>
+                  </wp14:sizeRelV>
+                </wp:anchor>
+              </w:drawing>
             </w:r>
           </w:p>
         </w:tc>
@@ -8641,11 +9001,65 @@
             <w:r>
               <w:rPr>
                 <w:rFonts w:asciiTheme="majorHAnsi" w:eastAsia="Calibri" w:hAnsiTheme="majorHAnsi"/>
-                <w:sz w:val="44"/>
-                <w:szCs w:val="44"/>
-                <w:lang w:eastAsia="en-US"/>
-              </w:rPr>
-              <w:t>X</w:t>
+                <w:noProof/>
+                <w:sz w:val="12"/>
+                <w:szCs w:val="20"/>
+              </w:rPr>
+              <w:drawing>
+                <wp:anchor distT="0" distB="0" distL="114300" distR="114300" simplePos="0" relativeHeight="251671552" behindDoc="0" locked="0" layoutInCell="1" allowOverlap="1" wp14:anchorId="077BF541" wp14:editId="51C8E300">
+                  <wp:simplePos x="0" y="0"/>
+                  <wp:positionH relativeFrom="column">
+                    <wp:posOffset>-395605</wp:posOffset>
+                  </wp:positionH>
+                  <wp:positionV relativeFrom="paragraph">
+                    <wp:posOffset>98310</wp:posOffset>
+                  </wp:positionV>
+                  <wp:extent cx="396211" cy="360090"/>
+                  <wp:effectExtent l="0" t="0" r="4445" b="1905"/>
+                  <wp:wrapNone/>
+                  <wp:docPr id="14" name="Picture 14"/>
+                  <wp:cNvGraphicFramePr>
+                    <a:graphicFrameLocks xmlns:a="http://schemas.openxmlformats.org/drawingml/2006/main" noChangeAspect="1"/>
+                  </wp:cNvGraphicFramePr>
+                  <a:graphic xmlns:a="http://schemas.openxmlformats.org/drawingml/2006/main">
+                    <a:graphicData uri="http://schemas.openxmlformats.org/drawingml/2006/picture">
+                      <pic:pic xmlns:pic="http://schemas.openxmlformats.org/drawingml/2006/picture">
+                        <pic:nvPicPr>
+                          <pic:cNvPr id="14" name="3.png"/>
+                          <pic:cNvPicPr/>
+                        </pic:nvPicPr>
+                        <pic:blipFill>
+                          <a:blip r:embed="rId13" cstate="print">
+                            <a:extLst>
+                              <a:ext uri="{28A0092B-C50C-407E-A947-70E740481C1C}">
+                                <a14:useLocalDpi xmlns:a14="http://schemas.microsoft.com/office/drawing/2010/main" val="0"/>
+                              </a:ext>
+                            </a:extLst>
+                          </a:blip>
+                          <a:stretch>
+                            <a:fillRect/>
+                          </a:stretch>
+                        </pic:blipFill>
+                        <pic:spPr>
+                          <a:xfrm>
+                            <a:off x="0" y="0"/>
+                            <a:ext cx="401915" cy="365274"/>
+                          </a:xfrm>
+                          <a:prstGeom prst="rect">
+                            <a:avLst/>
+                          </a:prstGeom>
+                        </pic:spPr>
+                      </pic:pic>
+                    </a:graphicData>
+                  </a:graphic>
+                  <wp14:sizeRelH relativeFrom="margin">
+                    <wp14:pctWidth>0</wp14:pctWidth>
+                  </wp14:sizeRelH>
+                  <wp14:sizeRelV relativeFrom="margin">
+                    <wp14:pctHeight>0</wp14:pctHeight>
+                  </wp14:sizeRelV>
+                </wp:anchor>
+              </w:drawing>
             </w:r>
           </w:p>
         </w:tc>
@@ -8734,15 +9148,6 @@
                 <w:lang w:eastAsia="en-US"/>
               </w:rPr>
             </w:pPr>
-            <w:r>
-              <w:rPr>
-                <w:rFonts w:asciiTheme="majorHAnsi" w:eastAsia="Calibri" w:hAnsiTheme="majorHAnsi"/>
-                <w:sz w:val="44"/>
-                <w:szCs w:val="44"/>
-                <w:lang w:eastAsia="en-US"/>
-              </w:rPr>
-              <w:t>X</w:t>
-            </w:r>
           </w:p>
         </w:tc>
         <w:tc>
@@ -8762,6 +9167,69 @@
                 <w:lang w:eastAsia="en-US"/>
               </w:rPr>
             </w:pPr>
+            <w:r>
+              <w:rPr>
+                <w:rFonts w:asciiTheme="majorHAnsi" w:eastAsia="Calibri" w:hAnsiTheme="majorHAnsi"/>
+                <w:noProof/>
+                <w:sz w:val="12"/>
+                <w:szCs w:val="20"/>
+              </w:rPr>
+              <w:drawing>
+                <wp:anchor distT="0" distB="0" distL="114300" distR="114300" simplePos="0" relativeHeight="251672576" behindDoc="0" locked="0" layoutInCell="1" allowOverlap="1" wp14:anchorId="7573BA0F" wp14:editId="647B3190">
+                  <wp:simplePos x="0" y="0"/>
+                  <wp:positionH relativeFrom="column">
+                    <wp:posOffset>-750</wp:posOffset>
+                  </wp:positionH>
+                  <wp:positionV relativeFrom="paragraph">
+                    <wp:posOffset>-66270</wp:posOffset>
+                  </wp:positionV>
+                  <wp:extent cx="382921" cy="348038"/>
+                  <wp:effectExtent l="0" t="0" r="0" b="0"/>
+                  <wp:wrapNone/>
+                  <wp:docPr id="15" name="Picture 15"/>
+                  <wp:cNvGraphicFramePr>
+                    <a:graphicFrameLocks xmlns:a="http://schemas.openxmlformats.org/drawingml/2006/main" noChangeAspect="1"/>
+                  </wp:cNvGraphicFramePr>
+                  <a:graphic xmlns:a="http://schemas.openxmlformats.org/drawingml/2006/main">
+                    <a:graphicData uri="http://schemas.openxmlformats.org/drawingml/2006/picture">
+                      <pic:pic xmlns:pic="http://schemas.openxmlformats.org/drawingml/2006/picture">
+                        <pic:nvPicPr>
+                          <pic:cNvPr id="15" name="3.png"/>
+                          <pic:cNvPicPr/>
+                        </pic:nvPicPr>
+                        <pic:blipFill>
+                          <a:blip r:embed="rId14" cstate="print">
+                            <a:extLst>
+                              <a:ext uri="{28A0092B-C50C-407E-A947-70E740481C1C}">
+                                <a14:useLocalDpi xmlns:a14="http://schemas.microsoft.com/office/drawing/2010/main" val="0"/>
+                              </a:ext>
+                            </a:extLst>
+                          </a:blip>
+                          <a:stretch>
+                            <a:fillRect/>
+                          </a:stretch>
+                        </pic:blipFill>
+                        <pic:spPr>
+                          <a:xfrm>
+                            <a:off x="0" y="0"/>
+                            <a:ext cx="383512" cy="348575"/>
+                          </a:xfrm>
+                          <a:prstGeom prst="rect">
+                            <a:avLst/>
+                          </a:prstGeom>
+                        </pic:spPr>
+                      </pic:pic>
+                    </a:graphicData>
+                  </a:graphic>
+                  <wp14:sizeRelH relativeFrom="margin">
+                    <wp14:pctWidth>0</wp14:pctWidth>
+                  </wp14:sizeRelH>
+                  <wp14:sizeRelV relativeFrom="margin">
+                    <wp14:pctHeight>0</wp14:pctHeight>
+                  </wp14:sizeRelV>
+                </wp:anchor>
+              </w:drawing>
+            </w:r>
           </w:p>
         </w:tc>
         <w:tc>
@@ -8868,15 +9336,6 @@
                 <w:lang w:eastAsia="en-US"/>
               </w:rPr>
             </w:pPr>
-            <w:r>
-              <w:rPr>
-                <w:rFonts w:asciiTheme="majorHAnsi" w:eastAsia="Calibri" w:hAnsiTheme="majorHAnsi"/>
-                <w:sz w:val="44"/>
-                <w:szCs w:val="44"/>
-                <w:lang w:eastAsia="en-US"/>
-              </w:rPr>
-              <w:t>X</w:t>
-            </w:r>
           </w:p>
         </w:tc>
         <w:tc>
@@ -8943,7 +9402,6 @@
                 <w:szCs w:val="16"/>
                 <w:lang w:eastAsia="en-US"/>
               </w:rPr>
-              <w:lastRenderedPageBreak/>
               <w:t>Facilité d’adaptation aux divers changements rencontrés dans son travail</w:t>
             </w:r>
           </w:p>
@@ -8984,6 +9442,69 @@
                 <w:lang w:eastAsia="en-US"/>
               </w:rPr>
             </w:pPr>
+            <w:r>
+              <w:rPr>
+                <w:rFonts w:asciiTheme="majorHAnsi" w:eastAsia="Calibri" w:hAnsiTheme="majorHAnsi"/>
+                <w:noProof/>
+                <w:sz w:val="12"/>
+                <w:szCs w:val="20"/>
+              </w:rPr>
+              <w:drawing>
+                <wp:anchor distT="0" distB="0" distL="114300" distR="114300" simplePos="0" relativeHeight="251673600" behindDoc="0" locked="0" layoutInCell="1" allowOverlap="1" wp14:anchorId="7D17D26B" wp14:editId="584E152D">
+                  <wp:simplePos x="0" y="0"/>
+                  <wp:positionH relativeFrom="column">
+                    <wp:posOffset>-165100</wp:posOffset>
+                  </wp:positionH>
+                  <wp:positionV relativeFrom="paragraph">
+                    <wp:posOffset>2309</wp:posOffset>
+                  </wp:positionV>
+                  <wp:extent cx="471055" cy="471055"/>
+                  <wp:effectExtent l="0" t="0" r="5715" b="0"/>
+                  <wp:wrapNone/>
+                  <wp:docPr id="16" name="Picture 16"/>
+                  <wp:cNvGraphicFramePr>
+                    <a:graphicFrameLocks xmlns:a="http://schemas.openxmlformats.org/drawingml/2006/main" noChangeAspect="1"/>
+                  </wp:cNvGraphicFramePr>
+                  <a:graphic xmlns:a="http://schemas.openxmlformats.org/drawingml/2006/main">
+                    <a:graphicData uri="http://schemas.openxmlformats.org/drawingml/2006/picture">
+                      <pic:pic xmlns:pic="http://schemas.openxmlformats.org/drawingml/2006/picture">
+                        <pic:nvPicPr>
+                          <pic:cNvPr id="16" name="1.png"/>
+                          <pic:cNvPicPr/>
+                        </pic:nvPicPr>
+                        <pic:blipFill>
+                          <a:blip r:embed="rId15" cstate="print">
+                            <a:extLst>
+                              <a:ext uri="{28A0092B-C50C-407E-A947-70E740481C1C}">
+                                <a14:useLocalDpi xmlns:a14="http://schemas.microsoft.com/office/drawing/2010/main" val="0"/>
+                              </a:ext>
+                            </a:extLst>
+                          </a:blip>
+                          <a:stretch>
+                            <a:fillRect/>
+                          </a:stretch>
+                        </pic:blipFill>
+                        <pic:spPr>
+                          <a:xfrm>
+                            <a:off x="0" y="0"/>
+                            <a:ext cx="472184" cy="472184"/>
+                          </a:xfrm>
+                          <a:prstGeom prst="rect">
+                            <a:avLst/>
+                          </a:prstGeom>
+                        </pic:spPr>
+                      </pic:pic>
+                    </a:graphicData>
+                  </a:graphic>
+                  <wp14:sizeRelH relativeFrom="margin">
+                    <wp14:pctWidth>0</wp14:pctWidth>
+                  </wp14:sizeRelH>
+                  <wp14:sizeRelV relativeFrom="margin">
+                    <wp14:pctHeight>0</wp14:pctHeight>
+                  </wp14:sizeRelV>
+                </wp:anchor>
+              </w:drawing>
+            </w:r>
           </w:p>
         </w:tc>
         <w:tc>
@@ -9003,15 +9524,6 @@
                 <w:lang w:eastAsia="en-US"/>
               </w:rPr>
             </w:pPr>
-            <w:r>
-              <w:rPr>
-                <w:rFonts w:asciiTheme="majorHAnsi" w:eastAsia="Calibri" w:hAnsiTheme="majorHAnsi"/>
-                <w:sz w:val="44"/>
-                <w:szCs w:val="44"/>
-                <w:lang w:eastAsia="en-US"/>
-              </w:rPr>
-              <w:t>X</w:t>
-            </w:r>
           </w:p>
         </w:tc>
         <w:tc>
@@ -9121,11 +9633,59 @@
             <w:r>
               <w:rPr>
                 <w:rFonts w:asciiTheme="majorHAnsi" w:eastAsia="Calibri" w:hAnsiTheme="majorHAnsi"/>
-                <w:sz w:val="44"/>
-                <w:szCs w:val="44"/>
-                <w:lang w:eastAsia="en-US"/>
-              </w:rPr>
-              <w:t>X</w:t>
+                <w:noProof/>
+                <w:sz w:val="12"/>
+                <w:szCs w:val="20"/>
+              </w:rPr>
+              <w:drawing>
+                <wp:anchor distT="0" distB="0" distL="114300" distR="114300" simplePos="0" relativeHeight="251669504" behindDoc="0" locked="0" layoutInCell="1" allowOverlap="1" wp14:anchorId="6F9E64CC" wp14:editId="3B309001">
+                  <wp:simplePos x="0" y="0"/>
+                  <wp:positionH relativeFrom="column">
+                    <wp:posOffset>-1270</wp:posOffset>
+                  </wp:positionH>
+                  <wp:positionV relativeFrom="paragraph">
+                    <wp:posOffset>-2309</wp:posOffset>
+                  </wp:positionV>
+                  <wp:extent cx="306705" cy="287020"/>
+                  <wp:effectExtent l="0" t="0" r="0" b="0"/>
+                  <wp:wrapNone/>
+                  <wp:docPr id="12" name="Picture 12"/>
+                  <wp:cNvGraphicFramePr>
+                    <a:graphicFrameLocks xmlns:a="http://schemas.openxmlformats.org/drawingml/2006/main" noChangeAspect="1"/>
+                  </wp:cNvGraphicFramePr>
+                  <a:graphic xmlns:a="http://schemas.openxmlformats.org/drawingml/2006/main">
+                    <a:graphicData uri="http://schemas.openxmlformats.org/drawingml/2006/picture">
+                      <pic:pic xmlns:pic="http://schemas.openxmlformats.org/drawingml/2006/picture">
+                        <pic:nvPicPr>
+                          <pic:cNvPr id="12" name="5.png"/>
+                          <pic:cNvPicPr/>
+                        </pic:nvPicPr>
+                        <pic:blipFill>
+                          <a:blip r:embed="rId16" cstate="print">
+                            <a:extLst>
+                              <a:ext uri="{28A0092B-C50C-407E-A947-70E740481C1C}">
+                                <a14:useLocalDpi xmlns:a14="http://schemas.microsoft.com/office/drawing/2010/main" val="0"/>
+                              </a:ext>
+                            </a:extLst>
+                          </a:blip>
+                          <a:stretch>
+                            <a:fillRect/>
+                          </a:stretch>
+                        </pic:blipFill>
+                        <pic:spPr>
+                          <a:xfrm>
+                            <a:off x="0" y="0"/>
+                            <a:ext cx="306705" cy="287020"/>
+                          </a:xfrm>
+                          <a:prstGeom prst="rect">
+                            <a:avLst/>
+                          </a:prstGeom>
+                        </pic:spPr>
+                      </pic:pic>
+                    </a:graphicData>
+                  </a:graphic>
+                </wp:anchor>
+              </w:drawing>
             </w:r>
           </w:p>
         </w:tc>
@@ -9174,6 +9734,7 @@
                 <w:szCs w:val="16"/>
                 <w:lang w:eastAsia="en-US"/>
               </w:rPr>
+              <w:lastRenderedPageBreak/>
               <w:t>Capacité de s’exprimer en public</w:t>
             </w:r>
           </w:p>
@@ -9233,15 +9794,6 @@
                 <w:lang w:eastAsia="en-US"/>
               </w:rPr>
             </w:pPr>
-            <w:r>
-              <w:rPr>
-                <w:rFonts w:asciiTheme="majorHAnsi" w:eastAsia="Calibri" w:hAnsiTheme="majorHAnsi"/>
-                <w:sz w:val="44"/>
-                <w:szCs w:val="44"/>
-                <w:lang w:eastAsia="en-US"/>
-              </w:rPr>
-              <w:t>X</w:t>
-            </w:r>
           </w:p>
         </w:tc>
         <w:tc>
@@ -9310,6 +9862,69 @@
                 <w:lang w:eastAsia="en-US"/>
               </w:rPr>
             </w:pPr>
+            <w:r>
+              <w:rPr>
+                <w:rFonts w:asciiTheme="majorHAnsi" w:eastAsia="Calibri" w:hAnsiTheme="majorHAnsi"/>
+                <w:noProof/>
+                <w:sz w:val="12"/>
+                <w:szCs w:val="20"/>
+              </w:rPr>
+              <w:drawing>
+                <wp:anchor distT="0" distB="0" distL="114300" distR="114300" simplePos="0" relativeHeight="251674624" behindDoc="0" locked="0" layoutInCell="1" allowOverlap="1" wp14:anchorId="7BCAC70F" wp14:editId="035B4A68">
+                  <wp:simplePos x="0" y="0"/>
+                  <wp:positionH relativeFrom="column">
+                    <wp:posOffset>-924</wp:posOffset>
+                  </wp:positionH>
+                  <wp:positionV relativeFrom="paragraph">
+                    <wp:posOffset>-2655</wp:posOffset>
+                  </wp:positionV>
+                  <wp:extent cx="429491" cy="297777"/>
+                  <wp:effectExtent l="0" t="0" r="8890" b="7620"/>
+                  <wp:wrapNone/>
+                  <wp:docPr id="17" name="Picture 17"/>
+                  <wp:cNvGraphicFramePr>
+                    <a:graphicFrameLocks xmlns:a="http://schemas.openxmlformats.org/drawingml/2006/main" noChangeAspect="1"/>
+                  </wp:cNvGraphicFramePr>
+                  <a:graphic xmlns:a="http://schemas.openxmlformats.org/drawingml/2006/main">
+                    <a:graphicData uri="http://schemas.openxmlformats.org/drawingml/2006/picture">
+                      <pic:pic xmlns:pic="http://schemas.openxmlformats.org/drawingml/2006/picture">
+                        <pic:nvPicPr>
+                          <pic:cNvPr id="17" name="2.png"/>
+                          <pic:cNvPicPr/>
+                        </pic:nvPicPr>
+                        <pic:blipFill>
+                          <a:blip r:embed="rId17" cstate="print">
+                            <a:extLst>
+                              <a:ext uri="{28A0092B-C50C-407E-A947-70E740481C1C}">
+                                <a14:useLocalDpi xmlns:a14="http://schemas.microsoft.com/office/drawing/2010/main" val="0"/>
+                              </a:ext>
+                            </a:extLst>
+                          </a:blip>
+                          <a:stretch>
+                            <a:fillRect/>
+                          </a:stretch>
+                        </pic:blipFill>
+                        <pic:spPr>
+                          <a:xfrm>
+                            <a:off x="0" y="0"/>
+                            <a:ext cx="443186" cy="307272"/>
+                          </a:xfrm>
+                          <a:prstGeom prst="rect">
+                            <a:avLst/>
+                          </a:prstGeom>
+                        </pic:spPr>
+                      </pic:pic>
+                    </a:graphicData>
+                  </a:graphic>
+                  <wp14:sizeRelH relativeFrom="margin">
+                    <wp14:pctWidth>0</wp14:pctWidth>
+                  </wp14:sizeRelH>
+                  <wp14:sizeRelV relativeFrom="margin">
+                    <wp14:pctHeight>0</wp14:pctHeight>
+                  </wp14:sizeRelV>
+                </wp:anchor>
+              </w:drawing>
+            </w:r>
           </w:p>
         </w:tc>
         <w:tc>
@@ -9329,15 +9944,6 @@
                 <w:lang w:eastAsia="en-US"/>
               </w:rPr>
             </w:pPr>
-            <w:r>
-              <w:rPr>
-                <w:rFonts w:asciiTheme="majorHAnsi" w:eastAsia="Calibri" w:hAnsiTheme="majorHAnsi"/>
-                <w:sz w:val="44"/>
-                <w:szCs w:val="44"/>
-                <w:lang w:eastAsia="en-US"/>
-              </w:rPr>
-              <w:t>X</w:t>
-            </w:r>
           </w:p>
         </w:tc>
         <w:tc>
@@ -9425,6 +10031,69 @@
                 <w:lang w:eastAsia="en-US"/>
               </w:rPr>
             </w:pPr>
+            <w:r>
+              <w:rPr>
+                <w:rFonts w:asciiTheme="majorHAnsi" w:eastAsia="Calibri" w:hAnsiTheme="majorHAnsi"/>
+                <w:noProof/>
+                <w:sz w:val="12"/>
+                <w:szCs w:val="20"/>
+              </w:rPr>
+              <w:drawing>
+                <wp:anchor distT="0" distB="0" distL="114300" distR="114300" simplePos="0" relativeHeight="251680768" behindDoc="0" locked="0" layoutInCell="1" allowOverlap="1" wp14:anchorId="76083107" wp14:editId="2FFEF476">
+                  <wp:simplePos x="0" y="0"/>
+                  <wp:positionH relativeFrom="column">
+                    <wp:posOffset>-866</wp:posOffset>
+                  </wp:positionH>
+                  <wp:positionV relativeFrom="paragraph">
+                    <wp:posOffset>-1905</wp:posOffset>
+                  </wp:positionV>
+                  <wp:extent cx="401782" cy="401782"/>
+                  <wp:effectExtent l="0" t="0" r="0" b="0"/>
+                  <wp:wrapNone/>
+                  <wp:docPr id="24" name="Picture 24"/>
+                  <wp:cNvGraphicFramePr>
+                    <a:graphicFrameLocks xmlns:a="http://schemas.openxmlformats.org/drawingml/2006/main" noChangeAspect="1"/>
+                  </wp:cNvGraphicFramePr>
+                  <a:graphic xmlns:a="http://schemas.openxmlformats.org/drawingml/2006/main">
+                    <a:graphicData uri="http://schemas.openxmlformats.org/drawingml/2006/picture">
+                      <pic:pic xmlns:pic="http://schemas.openxmlformats.org/drawingml/2006/picture">
+                        <pic:nvPicPr>
+                          <pic:cNvPr id="24" name="1.png"/>
+                          <pic:cNvPicPr/>
+                        </pic:nvPicPr>
+                        <pic:blipFill>
+                          <a:blip r:embed="rId18" cstate="print">
+                            <a:extLst>
+                              <a:ext uri="{28A0092B-C50C-407E-A947-70E740481C1C}">
+                                <a14:useLocalDpi xmlns:a14="http://schemas.microsoft.com/office/drawing/2010/main" val="0"/>
+                              </a:ext>
+                            </a:extLst>
+                          </a:blip>
+                          <a:stretch>
+                            <a:fillRect/>
+                          </a:stretch>
+                        </pic:blipFill>
+                        <pic:spPr>
+                          <a:xfrm>
+                            <a:off x="0" y="0"/>
+                            <a:ext cx="401782" cy="401782"/>
+                          </a:xfrm>
+                          <a:prstGeom prst="rect">
+                            <a:avLst/>
+                          </a:prstGeom>
+                        </pic:spPr>
+                      </pic:pic>
+                    </a:graphicData>
+                  </a:graphic>
+                  <wp14:sizeRelH relativeFrom="margin">
+                    <wp14:pctWidth>0</wp14:pctWidth>
+                  </wp14:sizeRelH>
+                  <wp14:sizeRelV relativeFrom="margin">
+                    <wp14:pctHeight>0</wp14:pctHeight>
+                  </wp14:sizeRelV>
+                </wp:anchor>
+              </w:drawing>
+            </w:r>
           </w:p>
         </w:tc>
         <w:tc>
@@ -9444,15 +10113,6 @@
                 <w:lang w:eastAsia="en-US"/>
               </w:rPr>
             </w:pPr>
-            <w:r>
-              <w:rPr>
-                <w:rFonts w:asciiTheme="majorHAnsi" w:eastAsia="Calibri" w:hAnsiTheme="majorHAnsi"/>
-                <w:sz w:val="44"/>
-                <w:szCs w:val="44"/>
-                <w:lang w:eastAsia="en-US"/>
-              </w:rPr>
-              <w:t>X</w:t>
-            </w:r>
           </w:p>
         </w:tc>
         <w:tc>
@@ -9540,15 +10200,6 @@
                 <w:lang w:eastAsia="en-US"/>
               </w:rPr>
             </w:pPr>
-            <w:r>
-              <w:rPr>
-                <w:rFonts w:asciiTheme="majorHAnsi" w:eastAsia="Calibri" w:hAnsiTheme="majorHAnsi"/>
-                <w:sz w:val="44"/>
-                <w:szCs w:val="44"/>
-                <w:lang w:eastAsia="en-US"/>
-              </w:rPr>
-              <w:t>X</w:t>
-            </w:r>
           </w:p>
         </w:tc>
         <w:tc>
@@ -9568,6 +10219,69 @@
                 <w:lang w:eastAsia="en-US"/>
               </w:rPr>
             </w:pPr>
+            <w:r>
+              <w:rPr>
+                <w:rFonts w:asciiTheme="majorHAnsi" w:eastAsia="Calibri" w:hAnsiTheme="majorHAnsi"/>
+                <w:noProof/>
+                <w:sz w:val="12"/>
+                <w:szCs w:val="20"/>
+              </w:rPr>
+              <w:drawing>
+                <wp:anchor distT="0" distB="0" distL="114300" distR="114300" simplePos="0" relativeHeight="251681792" behindDoc="0" locked="0" layoutInCell="1" allowOverlap="1" wp14:anchorId="1EFEC982" wp14:editId="6632D26C">
+                  <wp:simplePos x="0" y="0"/>
+                  <wp:positionH relativeFrom="column">
+                    <wp:posOffset>-28979</wp:posOffset>
+                  </wp:positionH>
+                  <wp:positionV relativeFrom="paragraph">
+                    <wp:posOffset>-44739</wp:posOffset>
+                  </wp:positionV>
+                  <wp:extent cx="498763" cy="498763"/>
+                  <wp:effectExtent l="0" t="0" r="0" b="0"/>
+                  <wp:wrapNone/>
+                  <wp:docPr id="25" name="Picture 25"/>
+                  <wp:cNvGraphicFramePr>
+                    <a:graphicFrameLocks xmlns:a="http://schemas.openxmlformats.org/drawingml/2006/main" noChangeAspect="1"/>
+                  </wp:cNvGraphicFramePr>
+                  <a:graphic xmlns:a="http://schemas.openxmlformats.org/drawingml/2006/main">
+                    <a:graphicData uri="http://schemas.openxmlformats.org/drawingml/2006/picture">
+                      <pic:pic xmlns:pic="http://schemas.openxmlformats.org/drawingml/2006/picture">
+                        <pic:nvPicPr>
+                          <pic:cNvPr id="25" name="1.png"/>
+                          <pic:cNvPicPr/>
+                        </pic:nvPicPr>
+                        <pic:blipFill>
+                          <a:blip r:embed="rId15" cstate="print">
+                            <a:extLst>
+                              <a:ext uri="{28A0092B-C50C-407E-A947-70E740481C1C}">
+                                <a14:useLocalDpi xmlns:a14="http://schemas.microsoft.com/office/drawing/2010/main" val="0"/>
+                              </a:ext>
+                            </a:extLst>
+                          </a:blip>
+                          <a:stretch>
+                            <a:fillRect/>
+                          </a:stretch>
+                        </pic:blipFill>
+                        <pic:spPr>
+                          <a:xfrm>
+                            <a:off x="0" y="0"/>
+                            <a:ext cx="498763" cy="498763"/>
+                          </a:xfrm>
+                          <a:prstGeom prst="rect">
+                            <a:avLst/>
+                          </a:prstGeom>
+                        </pic:spPr>
+                      </pic:pic>
+                    </a:graphicData>
+                  </a:graphic>
+                  <wp14:sizeRelH relativeFrom="margin">
+                    <wp14:pctWidth>0</wp14:pctWidth>
+                  </wp14:sizeRelH>
+                  <wp14:sizeRelV relativeFrom="margin">
+                    <wp14:pctHeight>0</wp14:pctHeight>
+                  </wp14:sizeRelV>
+                </wp:anchor>
+              </w:drawing>
+            </w:r>
           </w:p>
         </w:tc>
         <w:tc>
@@ -9678,11 +10392,59 @@
             <w:r>
               <w:rPr>
                 <w:rFonts w:asciiTheme="majorHAnsi" w:eastAsia="Calibri" w:hAnsiTheme="majorHAnsi"/>
-                <w:sz w:val="44"/>
-                <w:szCs w:val="44"/>
-                <w:lang w:eastAsia="en-US"/>
-              </w:rPr>
-              <w:t>X</w:t>
+                <w:noProof/>
+                <w:sz w:val="12"/>
+                <w:szCs w:val="20"/>
+              </w:rPr>
+              <w:drawing>
+                <wp:anchor distT="0" distB="0" distL="114300" distR="114300" simplePos="0" relativeHeight="251677696" behindDoc="0" locked="0" layoutInCell="1" allowOverlap="1" wp14:anchorId="640FBE06" wp14:editId="4C97EF42">
+                  <wp:simplePos x="0" y="0"/>
+                  <wp:positionH relativeFrom="column">
+                    <wp:posOffset>-42372</wp:posOffset>
+                  </wp:positionH>
+                  <wp:positionV relativeFrom="paragraph">
+                    <wp:posOffset>18242</wp:posOffset>
+                  </wp:positionV>
+                  <wp:extent cx="318655" cy="278310"/>
+                  <wp:effectExtent l="0" t="0" r="5715" b="7620"/>
+                  <wp:wrapNone/>
+                  <wp:docPr id="20" name="Picture 20"/>
+                  <wp:cNvGraphicFramePr>
+                    <a:graphicFrameLocks xmlns:a="http://schemas.openxmlformats.org/drawingml/2006/main" noChangeAspect="1"/>
+                  </wp:cNvGraphicFramePr>
+                  <a:graphic xmlns:a="http://schemas.openxmlformats.org/drawingml/2006/main">
+                    <a:graphicData uri="http://schemas.openxmlformats.org/drawingml/2006/picture">
+                      <pic:pic xmlns:pic="http://schemas.openxmlformats.org/drawingml/2006/picture">
+                        <pic:nvPicPr>
+                          <pic:cNvPr id="20" name="3.png"/>
+                          <pic:cNvPicPr/>
+                        </pic:nvPicPr>
+                        <pic:blipFill>
+                          <a:blip r:embed="rId19" cstate="print">
+                            <a:extLst>
+                              <a:ext uri="{28A0092B-C50C-407E-A947-70E740481C1C}">
+                                <a14:useLocalDpi xmlns:a14="http://schemas.microsoft.com/office/drawing/2010/main" val="0"/>
+                              </a:ext>
+                            </a:extLst>
+                          </a:blip>
+                          <a:stretch>
+                            <a:fillRect/>
+                          </a:stretch>
+                        </pic:blipFill>
+                        <pic:spPr>
+                          <a:xfrm flipH="1">
+                            <a:off x="0" y="0"/>
+                            <a:ext cx="318655" cy="278310"/>
+                          </a:xfrm>
+                          <a:prstGeom prst="rect">
+                            <a:avLst/>
+                          </a:prstGeom>
+                        </pic:spPr>
+                      </pic:pic>
+                    </a:graphicData>
+                  </a:graphic>
+                </wp:anchor>
+              </w:drawing>
             </w:r>
           </w:p>
         </w:tc>
@@ -9790,6 +10552,68 @@
                 <w:lang w:eastAsia="en-US"/>
               </w:rPr>
             </w:pPr>
+            <w:r>
+              <w:rPr>
+                <w:rFonts w:asciiTheme="majorHAnsi" w:hAnsiTheme="majorHAnsi"/>
+                <w:b/>
+                <w:noProof/>
+              </w:rPr>
+              <w:drawing>
+                <wp:anchor distT="0" distB="0" distL="114300" distR="114300" simplePos="0" relativeHeight="251679744" behindDoc="0" locked="0" layoutInCell="1" allowOverlap="1" wp14:anchorId="2F386D49" wp14:editId="52D8F032">
+                  <wp:simplePos x="0" y="0"/>
+                  <wp:positionH relativeFrom="column">
+                    <wp:posOffset>-118110</wp:posOffset>
+                  </wp:positionH>
+                  <wp:positionV relativeFrom="paragraph">
+                    <wp:posOffset>22744</wp:posOffset>
+                  </wp:positionV>
+                  <wp:extent cx="353291" cy="330335"/>
+                  <wp:effectExtent l="0" t="0" r="8890" b="0"/>
+                  <wp:wrapNone/>
+                  <wp:docPr id="22" name="Picture 22"/>
+                  <wp:cNvGraphicFramePr>
+                    <a:graphicFrameLocks xmlns:a="http://schemas.openxmlformats.org/drawingml/2006/main" noChangeAspect="1"/>
+                  </wp:cNvGraphicFramePr>
+                  <a:graphic xmlns:a="http://schemas.openxmlformats.org/drawingml/2006/main">
+                    <a:graphicData uri="http://schemas.openxmlformats.org/drawingml/2006/picture">
+                      <pic:pic xmlns:pic="http://schemas.openxmlformats.org/drawingml/2006/picture">
+                        <pic:nvPicPr>
+                          <pic:cNvPr id="22" name="5.png"/>
+                          <pic:cNvPicPr/>
+                        </pic:nvPicPr>
+                        <pic:blipFill>
+                          <a:blip r:embed="rId20">
+                            <a:extLst>
+                              <a:ext uri="{28A0092B-C50C-407E-A947-70E740481C1C}">
+                                <a14:useLocalDpi xmlns:a14="http://schemas.microsoft.com/office/drawing/2010/main" val="0"/>
+                              </a:ext>
+                            </a:extLst>
+                          </a:blip>
+                          <a:stretch>
+                            <a:fillRect/>
+                          </a:stretch>
+                        </pic:blipFill>
+                        <pic:spPr>
+                          <a:xfrm>
+                            <a:off x="0" y="0"/>
+                            <a:ext cx="353291" cy="330335"/>
+                          </a:xfrm>
+                          <a:prstGeom prst="rect">
+                            <a:avLst/>
+                          </a:prstGeom>
+                        </pic:spPr>
+                      </pic:pic>
+                    </a:graphicData>
+                  </a:graphic>
+                  <wp14:sizeRelH relativeFrom="margin">
+                    <wp14:pctWidth>0</wp14:pctWidth>
+                  </wp14:sizeRelH>
+                  <wp14:sizeRelV relativeFrom="margin">
+                    <wp14:pctHeight>0</wp14:pctHeight>
+                  </wp14:sizeRelV>
+                </wp:anchor>
+              </w:drawing>
+            </w:r>
           </w:p>
         </w:tc>
         <w:tc>
@@ -9809,15 +10633,6 @@
                 <w:lang w:eastAsia="en-US"/>
               </w:rPr>
             </w:pPr>
-            <w:r>
-              <w:rPr>
-                <w:rFonts w:asciiTheme="majorHAnsi" w:eastAsia="Calibri" w:hAnsiTheme="majorHAnsi"/>
-                <w:sz w:val="44"/>
-                <w:szCs w:val="44"/>
-                <w:lang w:eastAsia="en-US"/>
-              </w:rPr>
-              <w:t>X</w:t>
-            </w:r>
           </w:p>
         </w:tc>
         <w:tc>
@@ -9884,7 +10699,6 @@
                 <w:szCs w:val="16"/>
                 <w:lang w:eastAsia="en-US"/>
               </w:rPr>
-              <w:lastRenderedPageBreak/>
               <w:t>Réalise un travail avec soin et précision</w:t>
             </w:r>
           </w:p>
@@ -9928,11 +10742,65 @@
             <w:r>
               <w:rPr>
                 <w:rFonts w:asciiTheme="majorHAnsi" w:eastAsia="Calibri" w:hAnsiTheme="majorHAnsi"/>
-                <w:sz w:val="44"/>
-                <w:szCs w:val="44"/>
-                <w:lang w:eastAsia="en-US"/>
-              </w:rPr>
-              <w:t>X</w:t>
+                <w:noProof/>
+                <w:sz w:val="12"/>
+                <w:szCs w:val="20"/>
+              </w:rPr>
+              <w:drawing>
+                <wp:anchor distT="0" distB="0" distL="114300" distR="114300" simplePos="0" relativeHeight="251676672" behindDoc="0" locked="0" layoutInCell="1" allowOverlap="1" wp14:anchorId="471AD5D4" wp14:editId="4F08B139">
+                  <wp:simplePos x="0" y="0"/>
+                  <wp:positionH relativeFrom="column">
+                    <wp:posOffset>-69504</wp:posOffset>
+                  </wp:positionH>
+                  <wp:positionV relativeFrom="paragraph">
+                    <wp:posOffset>-81395</wp:posOffset>
+                  </wp:positionV>
+                  <wp:extent cx="367146" cy="341290"/>
+                  <wp:effectExtent l="0" t="0" r="0" b="1905"/>
+                  <wp:wrapNone/>
+                  <wp:docPr id="19" name="Picture 19"/>
+                  <wp:cNvGraphicFramePr>
+                    <a:graphicFrameLocks xmlns:a="http://schemas.openxmlformats.org/drawingml/2006/main" noChangeAspect="1"/>
+                  </wp:cNvGraphicFramePr>
+                  <a:graphic xmlns:a="http://schemas.openxmlformats.org/drawingml/2006/main">
+                    <a:graphicData uri="http://schemas.openxmlformats.org/drawingml/2006/picture">
+                      <pic:pic xmlns:pic="http://schemas.openxmlformats.org/drawingml/2006/picture">
+                        <pic:nvPicPr>
+                          <pic:cNvPr id="19" name="3.png"/>
+                          <pic:cNvPicPr/>
+                        </pic:nvPicPr>
+                        <pic:blipFill>
+                          <a:blip r:embed="rId13" cstate="print">
+                            <a:extLst>
+                              <a:ext uri="{28A0092B-C50C-407E-A947-70E740481C1C}">
+                                <a14:useLocalDpi xmlns:a14="http://schemas.microsoft.com/office/drawing/2010/main" val="0"/>
+                              </a:ext>
+                            </a:extLst>
+                          </a:blip>
+                          <a:stretch>
+                            <a:fillRect/>
+                          </a:stretch>
+                        </pic:blipFill>
+                        <pic:spPr>
+                          <a:xfrm>
+                            <a:off x="0" y="0"/>
+                            <a:ext cx="367146" cy="341290"/>
+                          </a:xfrm>
+                          <a:prstGeom prst="rect">
+                            <a:avLst/>
+                          </a:prstGeom>
+                        </pic:spPr>
+                      </pic:pic>
+                    </a:graphicData>
+                  </a:graphic>
+                  <wp14:sizeRelH relativeFrom="margin">
+                    <wp14:pctWidth>0</wp14:pctWidth>
+                  </wp14:sizeRelH>
+                  <wp14:sizeRelV relativeFrom="margin">
+                    <wp14:pctHeight>0</wp14:pctHeight>
+                  </wp14:sizeRelV>
+                </wp:anchor>
+              </w:drawing>
             </w:r>
           </w:p>
         </w:tc>
@@ -10040,15 +10908,6 @@
                 <w:lang w:eastAsia="en-US"/>
               </w:rPr>
             </w:pPr>
-            <w:r>
-              <w:rPr>
-                <w:rFonts w:asciiTheme="majorHAnsi" w:eastAsia="Calibri" w:hAnsiTheme="majorHAnsi"/>
-                <w:sz w:val="44"/>
-                <w:szCs w:val="44"/>
-                <w:lang w:eastAsia="en-US"/>
-              </w:rPr>
-              <w:t>X</w:t>
-            </w:r>
           </w:p>
         </w:tc>
         <w:tc>
@@ -10068,6 +10927,63 @@
                 <w:lang w:eastAsia="en-US"/>
               </w:rPr>
             </w:pPr>
+            <w:r>
+              <w:rPr>
+                <w:rFonts w:asciiTheme="majorHAnsi" w:eastAsia="Calibri" w:hAnsiTheme="majorHAnsi"/>
+                <w:noProof/>
+                <w:sz w:val="12"/>
+                <w:szCs w:val="20"/>
+              </w:rPr>
+              <w:drawing>
+                <wp:anchor distT="0" distB="0" distL="114300" distR="114300" simplePos="0" relativeHeight="251678720" behindDoc="0" locked="0" layoutInCell="1" allowOverlap="1" wp14:anchorId="0ECDFEDA" wp14:editId="18EC297A">
+                  <wp:simplePos x="0" y="0"/>
+                  <wp:positionH relativeFrom="column">
+                    <wp:posOffset>-1270</wp:posOffset>
+                  </wp:positionH>
+                  <wp:positionV relativeFrom="paragraph">
+                    <wp:posOffset>-3464</wp:posOffset>
+                  </wp:positionV>
+                  <wp:extent cx="306705" cy="239395"/>
+                  <wp:effectExtent l="0" t="0" r="0" b="8255"/>
+                  <wp:wrapNone/>
+                  <wp:docPr id="21" name="Picture 21"/>
+                  <wp:cNvGraphicFramePr>
+                    <a:graphicFrameLocks xmlns:a="http://schemas.openxmlformats.org/drawingml/2006/main" noChangeAspect="1"/>
+                  </wp:cNvGraphicFramePr>
+                  <a:graphic xmlns:a="http://schemas.openxmlformats.org/drawingml/2006/main">
+                    <a:graphicData uri="http://schemas.openxmlformats.org/drawingml/2006/picture">
+                      <pic:pic xmlns:pic="http://schemas.openxmlformats.org/drawingml/2006/picture">
+                        <pic:nvPicPr>
+                          <pic:cNvPr id="21" name="2.png"/>
+                          <pic:cNvPicPr/>
+                        </pic:nvPicPr>
+                        <pic:blipFill>
+                          <a:blip r:embed="rId12" cstate="print">
+                            <a:extLst>
+                              <a:ext uri="{28A0092B-C50C-407E-A947-70E740481C1C}">
+                                <a14:useLocalDpi xmlns:a14="http://schemas.microsoft.com/office/drawing/2010/main" val="0"/>
+                              </a:ext>
+                            </a:extLst>
+                          </a:blip>
+                          <a:stretch>
+                            <a:fillRect/>
+                          </a:stretch>
+                        </pic:blipFill>
+                        <pic:spPr>
+                          <a:xfrm>
+                            <a:off x="0" y="0"/>
+                            <a:ext cx="306705" cy="239395"/>
+                          </a:xfrm>
+                          <a:prstGeom prst="rect">
+                            <a:avLst/>
+                          </a:prstGeom>
+                        </pic:spPr>
+                      </pic:pic>
+                    </a:graphicData>
+                  </a:graphic>
+                </wp:anchor>
+              </w:drawing>
+            </w:r>
           </w:p>
         </w:tc>
         <w:tc>
@@ -10163,6 +11079,69 @@
                 <w:szCs w:val="20"/>
               </w:rPr>
             </w:pPr>
+            <w:r>
+              <w:rPr>
+                <w:rFonts w:asciiTheme="majorHAnsi" w:hAnsiTheme="majorHAnsi"/>
+                <w:b/>
+                <w:noProof/>
+                <w:szCs w:val="20"/>
+              </w:rPr>
+              <w:drawing>
+                <wp:anchor distT="0" distB="0" distL="114300" distR="114300" simplePos="0" relativeHeight="251675648" behindDoc="1" locked="0" layoutInCell="1" allowOverlap="1" wp14:anchorId="0274B92B" wp14:editId="1FC34BE1">
+                  <wp:simplePos x="0" y="0"/>
+                  <wp:positionH relativeFrom="column">
+                    <wp:posOffset>94326</wp:posOffset>
+                  </wp:positionH>
+                  <wp:positionV relativeFrom="paragraph">
+                    <wp:posOffset>86418</wp:posOffset>
+                  </wp:positionV>
+                  <wp:extent cx="505345" cy="505345"/>
+                  <wp:effectExtent l="0" t="0" r="9525" b="0"/>
+                  <wp:wrapNone/>
+                  <wp:docPr id="18" name="Picture 18"/>
+                  <wp:cNvGraphicFramePr>
+                    <a:graphicFrameLocks xmlns:a="http://schemas.openxmlformats.org/drawingml/2006/main" noChangeAspect="1"/>
+                  </wp:cNvGraphicFramePr>
+                  <a:graphic xmlns:a="http://schemas.openxmlformats.org/drawingml/2006/main">
+                    <a:graphicData uri="http://schemas.openxmlformats.org/drawingml/2006/picture">
+                      <pic:pic xmlns:pic="http://schemas.openxmlformats.org/drawingml/2006/picture">
+                        <pic:nvPicPr>
+                          <pic:cNvPr id="18" name="1.png"/>
+                          <pic:cNvPicPr/>
+                        </pic:nvPicPr>
+                        <pic:blipFill>
+                          <a:blip r:embed="rId7">
+                            <a:extLst>
+                              <a:ext uri="{28A0092B-C50C-407E-A947-70E740481C1C}">
+                                <a14:useLocalDpi xmlns:a14="http://schemas.microsoft.com/office/drawing/2010/main" val="0"/>
+                              </a:ext>
+                            </a:extLst>
+                          </a:blip>
+                          <a:stretch>
+                            <a:fillRect/>
+                          </a:stretch>
+                        </pic:blipFill>
+                        <pic:spPr>
+                          <a:xfrm>
+                            <a:off x="0" y="0"/>
+                            <a:ext cx="505345" cy="505345"/>
+                          </a:xfrm>
+                          <a:prstGeom prst="rect">
+                            <a:avLst/>
+                          </a:prstGeom>
+                        </pic:spPr>
+                      </pic:pic>
+                    </a:graphicData>
+                  </a:graphic>
+                  <wp14:sizeRelH relativeFrom="margin">
+                    <wp14:pctWidth>0</wp14:pctWidth>
+                  </wp14:sizeRelH>
+                  <wp14:sizeRelV relativeFrom="margin">
+                    <wp14:pctHeight>0</wp14:pctHeight>
+                  </wp14:sizeRelV>
+                </wp:anchor>
+              </w:drawing>
+            </w:r>
           </w:p>
           <w:p>
             <w:pPr>
@@ -10326,6 +11305,7 @@
           <w:sz w:val="20"/>
           <w:szCs w:val="20"/>
         </w:rPr>
+        <w:lastRenderedPageBreak/>
         <w:t>………………………………………………………………………………………………………………….</w:t>
       </w:r>
     </w:p>
@@ -10372,6 +11352,69 @@
           <w:szCs w:val="20"/>
         </w:rPr>
       </w:pPr>
+      <w:r>
+        <w:rPr>
+          <w:rFonts w:asciiTheme="majorHAnsi" w:hAnsiTheme="majorHAnsi"/>
+          <w:noProof/>
+          <w:sz w:val="20"/>
+          <w:szCs w:val="20"/>
+        </w:rPr>
+        <w:drawing>
+          <wp:anchor distT="0" distB="0" distL="114300" distR="114300" simplePos="0" relativeHeight="251665408" behindDoc="0" locked="0" layoutInCell="1" allowOverlap="1" wp14:anchorId="5E00FC42" wp14:editId="213BF2B0">
+            <wp:simplePos x="0" y="0"/>
+            <wp:positionH relativeFrom="margin">
+              <wp:posOffset>830580</wp:posOffset>
+            </wp:positionH>
+            <wp:positionV relativeFrom="paragraph">
+              <wp:posOffset>880745</wp:posOffset>
+            </wp:positionV>
+            <wp:extent cx="944880" cy="1214846"/>
+            <wp:effectExtent l="0" t="0" r="7620" b="4445"/>
+            <wp:wrapNone/>
+            <wp:docPr id="9" name="Picture 9"/>
+            <wp:cNvGraphicFramePr>
+              <a:graphicFrameLocks xmlns:a="http://schemas.openxmlformats.org/drawingml/2006/main" noChangeAspect="1"/>
+            </wp:cNvGraphicFramePr>
+            <a:graphic xmlns:a="http://schemas.openxmlformats.org/drawingml/2006/main">
+              <a:graphicData uri="http://schemas.openxmlformats.org/drawingml/2006/picture">
+                <pic:pic xmlns:pic="http://schemas.openxmlformats.org/drawingml/2006/picture">
+                  <pic:nvPicPr>
+                    <pic:cNvPr id="9" name="9fcf5297-fe5c-4a8f-be49-4b89c78a123dz.png"/>
+                    <pic:cNvPicPr/>
+                  </pic:nvPicPr>
+                  <pic:blipFill>
+                    <a:blip r:embed="rId9">
+                      <a:extLst>
+                        <a:ext uri="{28A0092B-C50C-407E-A947-70E740481C1C}">
+                          <a14:useLocalDpi xmlns:a14="http://schemas.microsoft.com/office/drawing/2010/main" val="0"/>
+                        </a:ext>
+                      </a:extLst>
+                    </a:blip>
+                    <a:stretch>
+                      <a:fillRect/>
+                    </a:stretch>
+                  </pic:blipFill>
+                  <pic:spPr>
+                    <a:xfrm>
+                      <a:off x="0" y="0"/>
+                      <a:ext cx="944880" cy="1214846"/>
+                    </a:xfrm>
+                    <a:prstGeom prst="rect">
+                      <a:avLst/>
+                    </a:prstGeom>
+                  </pic:spPr>
+                </pic:pic>
+              </a:graphicData>
+            </a:graphic>
+            <wp14:sizeRelH relativeFrom="margin">
+              <wp14:pctWidth>0</wp14:pctWidth>
+            </wp14:sizeRelH>
+            <wp14:sizeRelV relativeFrom="margin">
+              <wp14:pctHeight>0</wp14:pctHeight>
+            </wp14:sizeRelV>
+          </wp:anchor>
+        </w:drawing>
+      </w:r>
     </w:p>
     <w:tbl>
       <w:tblPr>
@@ -10427,6 +11470,69 @@
                 <w:szCs w:val="20"/>
               </w:rPr>
             </w:pPr>
+            <w:r>
+              <w:rPr>
+                <w:rFonts w:asciiTheme="majorHAnsi" w:hAnsiTheme="majorHAnsi"/>
+                <w:noProof/>
+                <w:sz w:val="20"/>
+                <w:szCs w:val="20"/>
+              </w:rPr>
+              <w:drawing>
+                <wp:anchor distT="0" distB="0" distL="114300" distR="114300" simplePos="0" relativeHeight="251664384" behindDoc="0" locked="0" layoutInCell="1" allowOverlap="1" wp14:anchorId="4B954C58" wp14:editId="040335EA">
+                  <wp:simplePos x="0" y="0"/>
+                  <wp:positionH relativeFrom="column">
+                    <wp:posOffset>-238241</wp:posOffset>
+                  </wp:positionH>
+                  <wp:positionV relativeFrom="paragraph">
+                    <wp:posOffset>159963</wp:posOffset>
+                  </wp:positionV>
+                  <wp:extent cx="731520" cy="1150805"/>
+                  <wp:effectExtent l="0" t="0" r="0" b="0"/>
+                  <wp:wrapNone/>
+                  <wp:docPr id="8" name="Picture 8"/>
+                  <wp:cNvGraphicFramePr>
+                    <a:graphicFrameLocks xmlns:a="http://schemas.openxmlformats.org/drawingml/2006/main" noChangeAspect="1"/>
+                  </wp:cNvGraphicFramePr>
+                  <a:graphic xmlns:a="http://schemas.openxmlformats.org/drawingml/2006/main">
+                    <a:graphicData uri="http://schemas.openxmlformats.org/drawingml/2006/picture">
+                      <pic:pic xmlns:pic="http://schemas.openxmlformats.org/drawingml/2006/picture">
+                        <pic:nvPicPr>
+                          <pic:cNvPr id="8" name="9fcf5297-fe5c-4a8f-be49-.png"/>
+                          <pic:cNvPicPr/>
+                        </pic:nvPicPr>
+                        <pic:blipFill>
+                          <a:blip r:embed="rId8">
+                            <a:extLst>
+                              <a:ext uri="{28A0092B-C50C-407E-A947-70E740481C1C}">
+                                <a14:useLocalDpi xmlns:a14="http://schemas.microsoft.com/office/drawing/2010/main" val="0"/>
+                              </a:ext>
+                            </a:extLst>
+                          </a:blip>
+                          <a:stretch>
+                            <a:fillRect/>
+                          </a:stretch>
+                        </pic:blipFill>
+                        <pic:spPr>
+                          <a:xfrm>
+                            <a:off x="0" y="0"/>
+                            <a:ext cx="731520" cy="1150805"/>
+                          </a:xfrm>
+                          <a:prstGeom prst="rect">
+                            <a:avLst/>
+                          </a:prstGeom>
+                        </pic:spPr>
+                      </pic:pic>
+                    </a:graphicData>
+                  </a:graphic>
+                  <wp14:sizeRelH relativeFrom="margin">
+                    <wp14:pctWidth>0</wp14:pctWidth>
+                  </wp14:sizeRelH>
+                  <wp14:sizeRelV relativeFrom="margin">
+                    <wp14:pctHeight>0</wp14:pctHeight>
+                  </wp14:sizeRelV>
+                </wp:anchor>
+              </w:drawing>
+            </w:r>
           </w:p>
         </w:tc>
         <w:tc>
@@ -10476,6 +11582,69 @@
                 <w:szCs w:val="20"/>
               </w:rPr>
             </w:pPr>
+            <w:r>
+              <w:rPr>
+                <w:rFonts w:asciiTheme="majorHAnsi" w:hAnsiTheme="majorHAnsi"/>
+                <w:noProof/>
+                <w:sz w:val="20"/>
+                <w:szCs w:val="20"/>
+              </w:rPr>
+              <w:drawing>
+                <wp:anchor distT="0" distB="0" distL="114300" distR="114300" simplePos="0" relativeHeight="251667456" behindDoc="0" locked="0" layoutInCell="1" allowOverlap="1" wp14:anchorId="6522174D" wp14:editId="66910F82">
+                  <wp:simplePos x="0" y="0"/>
+                  <wp:positionH relativeFrom="column">
+                    <wp:posOffset>-6350</wp:posOffset>
+                  </wp:positionH>
+                  <wp:positionV relativeFrom="paragraph">
+                    <wp:posOffset>4445</wp:posOffset>
+                  </wp:positionV>
+                  <wp:extent cx="2397125" cy="765594"/>
+                  <wp:effectExtent l="0" t="0" r="3175" b="0"/>
+                  <wp:wrapNone/>
+                  <wp:docPr id="10" name="Picture 10"/>
+                  <wp:cNvGraphicFramePr>
+                    <a:graphicFrameLocks xmlns:a="http://schemas.openxmlformats.org/drawingml/2006/main" noChangeAspect="1"/>
+                  </wp:cNvGraphicFramePr>
+                  <a:graphic xmlns:a="http://schemas.openxmlformats.org/drawingml/2006/main">
+                    <a:graphicData uri="http://schemas.openxmlformats.org/drawingml/2006/picture">
+                      <pic:pic xmlns:pic="http://schemas.openxmlformats.org/drawingml/2006/picture">
+                        <pic:nvPicPr>
+                          <pic:cNvPr id="3" name="9fcf5297-fe5c-4a8f-be49-4b89c78a123d.png"/>
+                          <pic:cNvPicPr/>
+                        </pic:nvPicPr>
+                        <pic:blipFill>
+                          <a:blip r:embed="rId10">
+                            <a:extLst>
+                              <a:ext uri="{28A0092B-C50C-407E-A947-70E740481C1C}">
+                                <a14:useLocalDpi xmlns:a14="http://schemas.microsoft.com/office/drawing/2010/main" val="0"/>
+                              </a:ext>
+                            </a:extLst>
+                          </a:blip>
+                          <a:stretch>
+                            <a:fillRect/>
+                          </a:stretch>
+                        </pic:blipFill>
+                        <pic:spPr>
+                          <a:xfrm>
+                            <a:off x="0" y="0"/>
+                            <a:ext cx="2397125" cy="765594"/>
+                          </a:xfrm>
+                          <a:prstGeom prst="rect">
+                            <a:avLst/>
+                          </a:prstGeom>
+                        </pic:spPr>
+                      </pic:pic>
+                    </a:graphicData>
+                  </a:graphic>
+                  <wp14:sizeRelH relativeFrom="margin">
+                    <wp14:pctWidth>0</wp14:pctWidth>
+                  </wp14:sizeRelH>
+                  <wp14:sizeRelV relativeFrom="margin">
+                    <wp14:pctHeight>0</wp14:pctHeight>
+                  </wp14:sizeRelV>
+                </wp:anchor>
+              </w:drawing>
+            </w:r>
           </w:p>
           <w:p>
             <w:pPr>
@@ -10504,6 +11673,8 @@
           <w:szCs w:val="20"/>
         </w:rPr>
       </w:pPr>
+      <w:bookmarkStart w:id="0" w:name="_GoBack"/>
+      <w:bookmarkEnd w:id="0"/>
       <w:r>
         <w:rPr>
           <w:rFonts w:asciiTheme="majorHAnsi" w:hAnsiTheme="majorHAnsi"/>
@@ -11080,7 +12251,7 @@
       </w:pPr>
     </w:p>
     <w:sectPr>
-      <w:headerReference w:type="default" r:id="rId7"/>
+      <w:headerReference w:type="default" r:id="rId21"/>
       <w:pgSz w:w="8391" w:h="11907" w:code="11"/>
       <w:pgMar w:top="720" w:right="720" w:bottom="720" w:left="720" w:header="708" w:footer="708" w:gutter="0"/>
       <w:cols w:space="708"/>
@@ -11175,7 +12346,6 @@
             <w:rPr>
               <w:noProof/>
               <w:color w:val="000000"/>
-              <w:lang w:val="en-US" w:eastAsia="en-US"/>
             </w:rPr>
             <w:drawing>
               <wp:inline distT="0" distB="0" distL="0" distR="0" wp14:anchorId="5225E7B0" wp14:editId="13362CDF">

</xml_diff>